<commit_message>
Include missing fields in vancouver syllabus plus add page numbers
</commit_message>
<xml_diff>
--- a/public/word-template/UBC-V_default.docx
+++ b/public/word-template/UBC-V_default.docx
@@ -458,14 +458,51 @@
     <w:p>
       <w:pPr>
         <w:rPr>
-          <w:rFonts w:cstheme="minorHAnsi"/>
-        </w:rPr>
-      </w:pPr>
-      <w:r>
-        <w:rPr>
-          <w:rFonts w:cstheme="minorHAnsi"/>
+          <w:rFonts w:ascii="Calibri" w:hAnsi="Calibri" w:cs="Times"/>
+          <w:bCs/>
+          <w:color w:val="000000"/>
+          <w:bdr w:val="none" w:sz="0" w:space="0" w:color="auto" w:frame="1"/>
+        </w:rPr>
+      </w:pPr>
+      <w:r>
+        <w:rPr>
+          <w:rFonts w:ascii="Calibri" w:hAnsi="Calibri" w:cs="Times"/>
           <w:b/>
         </w:rPr>
+        <w:t>Instructor:</w:t>
+      </w:r>
+      <w:r>
+        <w:rPr>
+          <w:rFonts w:ascii="Calibri" w:hAnsi="Calibri" w:cs="Times"/>
+        </w:rPr>
+        <w:t xml:space="preserve"> ${</w:t>
+      </w:r>
+      <w:proofErr w:type="spellStart"/>
+      <w:r>
+        <w:rPr>
+          <w:rFonts w:ascii="Calibri" w:hAnsi="Calibri" w:cs="Times"/>
+        </w:rPr>
+        <w:t>courseInstructor</w:t>
+      </w:r>
+      <w:proofErr w:type="spellEnd"/>
+      <w:r>
+        <w:rPr>
+          <w:rFonts w:ascii="Calibri" w:hAnsi="Calibri" w:cs="Times"/>
+        </w:rPr>
+        <w:t>}</w:t>
+      </w:r>
+    </w:p>
+    <w:p>
+      <w:pPr>
+        <w:rPr>
+          <w:rFonts w:cstheme="minorHAnsi"/>
+        </w:rPr>
+      </w:pPr>
+      <w:r>
+        <w:rPr>
+          <w:rFonts w:cstheme="minorHAnsi"/>
+          <w:b/>
+        </w:rPr>
         <w:t xml:space="preserve">Duration: </w:t>
       </w:r>
       <w:r>
@@ -540,7 +577,14 @@
           <w:rFonts w:cstheme="minorHAnsi"/>
           <w:b/>
         </w:rPr>
-        <w:t>Course Location:</w:t>
+        <w:t>Class</w:t>
+      </w:r>
+      <w:r>
+        <w:rPr>
+          <w:rFonts w:cstheme="minorHAnsi"/>
+          <w:b/>
+        </w:rPr>
+        <w:t xml:space="preserve"> Location:</w:t>
       </w:r>
       <w:r>
         <w:rPr>
@@ -628,7 +672,14 @@
           <w:rFonts w:cstheme="minorHAnsi"/>
           <w:b/>
         </w:rPr>
-        <w:t>Course Days:</w:t>
+        <w:t>Class</w:t>
+      </w:r>
+      <w:r>
+        <w:rPr>
+          <w:rFonts w:cstheme="minorHAnsi"/>
+          <w:b/>
+        </w:rPr>
+        <w:t xml:space="preserve"> Days:</w:t>
       </w:r>
       <w:r>
         <w:rPr>
@@ -966,10 +1017,21 @@
     </w:p>
     <w:p>
       <w:pPr>
-        <w:rPr>
-          <w:rFonts w:cstheme="minorHAnsi"/>
-        </w:rPr>
-      </w:pPr>
+        <w:tabs>
+          <w:tab w:val="left" w:pos="3667"/>
+        </w:tabs>
+        <w:rPr>
+          <w:rFonts w:cstheme="minorHAnsi"/>
+        </w:rPr>
+      </w:pPr>
+      <w:r>
+        <w:rPr>
+          <w:rFonts w:cstheme="minorHAnsi"/>
+        </w:rPr>
+        <w:tab/>
+      </w:r>
+      <w:bookmarkStart w:id="2" w:name="_GoBack"/>
+      <w:bookmarkEnd w:id="2"/>
     </w:p>
     <w:p>
       <w:pPr>
@@ -987,7 +1049,7 @@
           <w:szCs w:val="24"/>
         </w:rPr>
       </w:pPr>
-      <w:bookmarkStart w:id="2" w:name="_Toc2236260"/>
+      <w:bookmarkStart w:id="3" w:name="_Toc2236260"/>
       <w:r>
         <w:rPr>
           <w:rFonts w:eastAsia="Times New Roman" w:cstheme="minorHAnsi"/>
@@ -996,21 +1058,21 @@
           <w:sz w:val="24"/>
           <w:szCs w:val="24"/>
         </w:rPr>
+        <w:lastRenderedPageBreak/>
         <w:t>Prerequisites</w:t>
       </w:r>
     </w:p>
-    <w:bookmarkEnd w:id="2"/>
-    <w:p>
-      <w:pPr>
-        <w:rPr>
-          <w:rFonts w:cstheme="minorHAnsi"/>
-        </w:rPr>
-      </w:pPr>
-      <w:r>
-        <w:rPr>
-          <w:rFonts w:cstheme="minorHAnsi"/>
-        </w:rPr>
-        <w:lastRenderedPageBreak/>
+    <w:bookmarkEnd w:id="3"/>
+    <w:p>
+      <w:pPr>
+        <w:rPr>
+          <w:rFonts w:cstheme="minorHAnsi"/>
+        </w:rPr>
+      </w:pPr>
+      <w:r>
+        <w:rPr>
+          <w:rFonts w:cstheme="minorHAnsi"/>
+        </w:rPr>
         <w:t>${</w:t>
       </w:r>
       <w:proofErr w:type="spellStart"/>
@@ -1169,7 +1231,7 @@
           <w:szCs w:val="24"/>
         </w:rPr>
       </w:pPr>
-      <w:bookmarkStart w:id="3" w:name="_Toc2236261"/>
+      <w:bookmarkStart w:id="4" w:name="_Toc2236261"/>
       <w:r>
         <w:rPr>
           <w:rFonts w:eastAsia="Times New Roman" w:cstheme="minorHAnsi"/>
@@ -1180,7 +1242,7 @@
         </w:rPr>
         <w:t>Corequisites</w:t>
       </w:r>
-      <w:bookmarkEnd w:id="3"/>
+      <w:bookmarkEnd w:id="4"/>
     </w:p>
     <w:p>
       <w:pPr>
@@ -1482,14 +1544,14 @@
           <w:rFonts w:asciiTheme="minorHAnsi" w:eastAsia="Times New Roman" w:hAnsiTheme="minorHAnsi" w:cstheme="minorHAnsi"/>
         </w:rPr>
       </w:pPr>
-      <w:bookmarkStart w:id="4" w:name="_Toc2236262"/>
+      <w:bookmarkStart w:id="5" w:name="_Toc2236262"/>
       <w:r>
         <w:rPr>
           <w:rFonts w:asciiTheme="minorHAnsi" w:eastAsia="Times New Roman" w:hAnsiTheme="minorHAnsi" w:cstheme="minorHAnsi"/>
         </w:rPr>
         <w:t>Contacts</w:t>
       </w:r>
-      <w:bookmarkEnd w:id="4"/>
+      <w:bookmarkEnd w:id="5"/>
     </w:p>
     <w:p>
       <w:pPr>
@@ -1860,14 +1922,15 @@
           <w:rFonts w:asciiTheme="minorHAnsi" w:hAnsiTheme="minorHAnsi" w:cstheme="minorHAnsi"/>
         </w:rPr>
       </w:pPr>
-      <w:bookmarkStart w:id="5" w:name="_Toc2236263"/>
-      <w:r>
-        <w:rPr>
-          <w:rFonts w:asciiTheme="minorHAnsi" w:hAnsiTheme="minorHAnsi" w:cstheme="minorHAnsi"/>
-        </w:rPr>
+      <w:bookmarkStart w:id="6" w:name="_Toc2236263"/>
+      <w:r>
+        <w:rPr>
+          <w:rFonts w:asciiTheme="minorHAnsi" w:hAnsiTheme="minorHAnsi" w:cstheme="minorHAnsi"/>
+        </w:rPr>
+        <w:lastRenderedPageBreak/>
         <w:t>Course Instructor Biographical Statement</w:t>
       </w:r>
-      <w:bookmarkEnd w:id="5"/>
+      <w:bookmarkEnd w:id="6"/>
     </w:p>
     <w:p>
       <w:pPr>
@@ -1908,7 +1971,6 @@
         <w:rPr>
           <w:rFonts w:eastAsia="Times New Roman" w:cstheme="minorHAnsi"/>
         </w:rPr>
-        <w:lastRenderedPageBreak/>
         <w:t>${/</w:t>
       </w:r>
       <w:proofErr w:type="spellStart"/>
@@ -1943,14 +2005,14 @@
           <w:rFonts w:asciiTheme="minorHAnsi" w:hAnsiTheme="minorHAnsi" w:cstheme="minorHAnsi"/>
         </w:rPr>
       </w:pPr>
-      <w:bookmarkStart w:id="6" w:name="_Toc2236264"/>
+      <w:bookmarkStart w:id="7" w:name="_Toc2236264"/>
       <w:r>
         <w:rPr>
           <w:rFonts w:asciiTheme="minorHAnsi" w:hAnsiTheme="minorHAnsi" w:cstheme="minorHAnsi"/>
         </w:rPr>
         <w:t xml:space="preserve">Other Instructional </w:t>
       </w:r>
-      <w:bookmarkEnd w:id="6"/>
+      <w:bookmarkEnd w:id="7"/>
       <w:r>
         <w:rPr>
           <w:rFonts w:asciiTheme="minorHAnsi" w:hAnsiTheme="minorHAnsi" w:cstheme="minorHAnsi"/>
@@ -2126,14 +2188,14 @@
           <w:rFonts w:asciiTheme="minorHAnsi" w:hAnsiTheme="minorHAnsi" w:cstheme="minorHAnsi"/>
         </w:rPr>
       </w:pPr>
-      <w:bookmarkStart w:id="7" w:name="_Toc2236265"/>
+      <w:bookmarkStart w:id="8" w:name="_Toc2236265"/>
       <w:r>
         <w:rPr>
           <w:rFonts w:asciiTheme="minorHAnsi" w:hAnsiTheme="minorHAnsi" w:cstheme="minorHAnsi"/>
         </w:rPr>
         <w:t>Course Structure</w:t>
       </w:r>
-      <w:bookmarkEnd w:id="7"/>
+      <w:bookmarkEnd w:id="8"/>
     </w:p>
     <w:p>
       <w:pPr>
@@ -2345,14 +2407,14 @@
           <w:rFonts w:asciiTheme="minorHAnsi" w:hAnsiTheme="minorHAnsi" w:cstheme="minorHAnsi"/>
         </w:rPr>
       </w:pPr>
-      <w:bookmarkStart w:id="8" w:name="_Toc2236266"/>
+      <w:bookmarkStart w:id="9" w:name="_Toc2236266"/>
       <w:r>
         <w:rPr>
           <w:rFonts w:asciiTheme="minorHAnsi" w:hAnsiTheme="minorHAnsi" w:cstheme="minorHAnsi"/>
         </w:rPr>
         <w:t>Schedule of Topics</w:t>
       </w:r>
-      <w:bookmarkEnd w:id="8"/>
+      <w:bookmarkEnd w:id="9"/>
     </w:p>
     <w:p>
       <w:pPr>
@@ -2496,6 +2558,7 @@
           <w:rFonts w:eastAsia="Times New Roman" w:cstheme="minorHAnsi"/>
           <w:szCs w:val="20"/>
         </w:rPr>
+        <w:lastRenderedPageBreak/>
         <w:t>${</w:t>
       </w:r>
       <w:proofErr w:type="spellStart"/>
@@ -2540,15 +2603,14 @@
           <w:rFonts w:asciiTheme="minorHAnsi" w:hAnsiTheme="minorHAnsi" w:cstheme="minorHAnsi"/>
         </w:rPr>
       </w:pPr>
-      <w:bookmarkStart w:id="9" w:name="_Toc2236267"/>
-      <w:r>
-        <w:rPr>
-          <w:rFonts w:asciiTheme="minorHAnsi" w:hAnsiTheme="minorHAnsi" w:cstheme="minorHAnsi"/>
-        </w:rPr>
-        <w:lastRenderedPageBreak/>
+      <w:bookmarkStart w:id="10" w:name="_Toc2236267"/>
+      <w:r>
+        <w:rPr>
+          <w:rFonts w:asciiTheme="minorHAnsi" w:hAnsiTheme="minorHAnsi" w:cstheme="minorHAnsi"/>
+        </w:rPr>
         <w:t>Learning Outcomes</w:t>
       </w:r>
-      <w:bookmarkEnd w:id="9"/>
+      <w:bookmarkEnd w:id="10"/>
     </w:p>
     <w:p>
       <w:pPr>
@@ -2729,14 +2791,14 @@
           <w:rFonts w:asciiTheme="minorHAnsi" w:hAnsiTheme="minorHAnsi" w:cstheme="minorHAnsi"/>
         </w:rPr>
       </w:pPr>
-      <w:bookmarkStart w:id="10" w:name="_Toc2236268"/>
+      <w:bookmarkStart w:id="11" w:name="_Toc2236268"/>
       <w:r>
         <w:rPr>
           <w:rFonts w:asciiTheme="minorHAnsi" w:hAnsiTheme="minorHAnsi" w:cstheme="minorHAnsi"/>
         </w:rPr>
         <w:t>Learning Activities</w:t>
       </w:r>
-      <w:bookmarkEnd w:id="10"/>
+      <w:bookmarkEnd w:id="11"/>
     </w:p>
     <w:p>
       <w:pPr>
@@ -2940,14 +3002,14 @@
           <w:rFonts w:asciiTheme="minorHAnsi" w:hAnsiTheme="minorHAnsi" w:cstheme="minorHAnsi"/>
         </w:rPr>
       </w:pPr>
-      <w:bookmarkStart w:id="11" w:name="_Toc2236269"/>
+      <w:bookmarkStart w:id="12" w:name="_Toc2236269"/>
       <w:r>
         <w:rPr>
           <w:rFonts w:asciiTheme="minorHAnsi" w:hAnsiTheme="minorHAnsi" w:cstheme="minorHAnsi"/>
         </w:rPr>
         <w:t>Learning Materials</w:t>
       </w:r>
-      <w:bookmarkEnd w:id="11"/>
+      <w:bookmarkEnd w:id="12"/>
     </w:p>
     <w:p>
       <w:pPr>
@@ -3115,6 +3177,7 @@
           <w:rFonts w:eastAsia="Times New Roman" w:cstheme="minorHAnsi"/>
           <w:szCs w:val="20"/>
         </w:rPr>
+        <w:lastRenderedPageBreak/>
         <w:t>${/</w:t>
       </w:r>
       <w:proofErr w:type="spellStart"/>
@@ -3184,14 +3247,14 @@
           <w:rFonts w:asciiTheme="minorHAnsi" w:hAnsiTheme="minorHAnsi" w:cstheme="minorHAnsi"/>
         </w:rPr>
       </w:pPr>
-      <w:bookmarkStart w:id="12" w:name="_Toc2236270"/>
+      <w:bookmarkStart w:id="13" w:name="_Toc2236270"/>
       <w:r>
         <w:rPr>
           <w:rFonts w:asciiTheme="minorHAnsi" w:hAnsiTheme="minorHAnsi" w:cstheme="minorHAnsi"/>
         </w:rPr>
         <w:t>Assessments of Learning</w:t>
       </w:r>
-      <w:bookmarkEnd w:id="12"/>
+      <w:bookmarkEnd w:id="13"/>
     </w:p>
     <w:p>
       <w:pPr>
@@ -3950,6 +4013,7 @@
           <w:sz w:val="22"/>
           <w:szCs w:val="22"/>
         </w:rPr>
+        <w:lastRenderedPageBreak/>
         <w:t>${</w:t>
       </w:r>
       <w:proofErr w:type="spellStart"/>
@@ -4006,7 +4070,6 @@
         <w:rPr>
           <w:rFonts w:asciiTheme="minorHAnsi" w:hAnsiTheme="minorHAnsi" w:cstheme="minorHAnsi"/>
         </w:rPr>
-        <w:lastRenderedPageBreak/>
         <w:t>missed activity policy</w:t>
       </w:r>
     </w:p>
@@ -4109,8 +4172,6 @@
         </w:rPr>
         <w:t>}</w:t>
       </w:r>
-      <w:bookmarkStart w:id="13" w:name="_GoBack"/>
-      <w:bookmarkEnd w:id="13"/>
     </w:p>
     <w:p>
       <w:pPr>
@@ -4522,6 +4583,7 @@
           <w:sz w:val="24"/>
           <w:szCs w:val="24"/>
         </w:rPr>
+        <w:lastRenderedPageBreak/>
         <w:t>Learning Analytics</w:t>
       </w:r>
     </w:p>
@@ -4569,7 +4631,6 @@
           <w:color w:val="000000"/>
           <w:bdr w:val="none" w:sz="0" w:space="0" w:color="auto" w:frame="1"/>
         </w:rPr>
-        <w:lastRenderedPageBreak/>
         <w:t>${</w:t>
       </w:r>
       <w:r>
@@ -4893,6 +4954,124 @@
 
 <file path=word/footer1.xml><?xml version="1.0" encoding="utf-8"?>
 <w:ftr xmlns:wpc="http://schemas.microsoft.com/office/word/2010/wordprocessingCanvas" xmlns:cx="http://schemas.microsoft.com/office/drawing/2014/chartex" xmlns:cx1="http://schemas.microsoft.com/office/drawing/2015/9/8/chartex" xmlns:cx2="http://schemas.microsoft.com/office/drawing/2015/10/21/chartex" xmlns:cx3="http://schemas.microsoft.com/office/drawing/2016/5/9/chartex" xmlns:cx4="http://schemas.microsoft.com/office/drawing/2016/5/10/chartex" xmlns:cx5="http://schemas.microsoft.com/office/drawing/2016/5/11/chartex" xmlns:cx6="http://schemas.microsoft.com/office/drawing/2016/5/12/chartex" xmlns:cx7="http://schemas.microsoft.com/office/drawing/2016/5/13/chartex" xmlns:cx8="http://schemas.microsoft.com/office/drawing/2016/5/14/chartex" xmlns:mc="http://schemas.openxmlformats.org/markup-compatibility/2006" xmlns:aink="http://schemas.microsoft.com/office/drawing/2016/ink" xmlns:am3d="http://schemas.microsoft.com/office/drawing/2017/model3d" xmlns:o="urn:schemas-microsoft-com:office:office" xmlns:r="http://schemas.openxmlformats.org/officeDocument/2006/relationships" xmlns:m="http://schemas.openxmlformats.org/officeDocument/2006/math" xmlns:v="urn:schemas-microsoft-com:vml" xmlns:wp14="http://schemas.microsoft.com/office/word/2010/wordprocessingDrawing" xmlns:wp="http://schemas.openxmlformats.org/drawingml/2006/wordprocessingDrawing" xmlns:w10="urn:schemas-microsoft-com:office:word" xmlns:w="http://schemas.openxmlformats.org/wordprocessingml/2006/main" xmlns:w14="http://schemas.microsoft.com/office/word/2010/wordml" xmlns:w15="http://schemas.microsoft.com/office/word/2012/wordml" xmlns:w16cid="http://schemas.microsoft.com/office/word/2016/wordml/cid" xmlns:w16se="http://schemas.microsoft.com/office/word/2015/wordml/symex" xmlns:wpg="http://schemas.microsoft.com/office/word/2010/wordprocessingGroup" xmlns:wpi="http://schemas.microsoft.com/office/word/2010/wordprocessingInk" xmlns:wne="http://schemas.microsoft.com/office/word/2006/wordml" xmlns:wps="http://schemas.microsoft.com/office/word/2010/wordprocessingShape" mc:Ignorable="w14 w15 w16se w16cid wp14">
+  <w:sdt>
+    <w:sdtPr>
+      <w:id w:val="723489449"/>
+      <w:docPartObj>
+        <w:docPartGallery w:val="Page Numbers (Bottom of Page)"/>
+        <w:docPartUnique/>
+      </w:docPartObj>
+    </w:sdtPr>
+    <w:sdtContent>
+      <w:sdt>
+        <w:sdtPr>
+          <w:id w:val="-1769616900"/>
+          <w:docPartObj>
+            <w:docPartGallery w:val="Page Numbers (Top of Page)"/>
+            <w:docPartUnique/>
+          </w:docPartObj>
+        </w:sdtPr>
+        <w:sdtContent>
+          <w:p>
+            <w:pPr>
+              <w:pStyle w:val="Footer"/>
+              <w:jc w:val="right"/>
+            </w:pPr>
+            <w:r>
+              <w:t xml:space="preserve">Page </w:t>
+            </w:r>
+            <w:r>
+              <w:rPr>
+                <w:b/>
+                <w:bCs/>
+                <w:sz w:val="24"/>
+                <w:szCs w:val="24"/>
+              </w:rPr>
+              <w:fldChar w:fldCharType="begin"/>
+            </w:r>
+            <w:r>
+              <w:rPr>
+                <w:b/>
+                <w:bCs/>
+              </w:rPr>
+              <w:instrText xml:space="preserve"> PAGE </w:instrText>
+            </w:r>
+            <w:r>
+              <w:rPr>
+                <w:b/>
+                <w:bCs/>
+                <w:sz w:val="24"/>
+                <w:szCs w:val="24"/>
+              </w:rPr>
+              <w:fldChar w:fldCharType="separate"/>
+            </w:r>
+            <w:r>
+              <w:rPr>
+                <w:b/>
+                <w:bCs/>
+                <w:noProof/>
+              </w:rPr>
+              <w:t>2</w:t>
+            </w:r>
+            <w:r>
+              <w:rPr>
+                <w:b/>
+                <w:bCs/>
+                <w:sz w:val="24"/>
+                <w:szCs w:val="24"/>
+              </w:rPr>
+              <w:fldChar w:fldCharType="end"/>
+            </w:r>
+            <w:r>
+              <w:t xml:space="preserve"> of </w:t>
+            </w:r>
+            <w:r>
+              <w:rPr>
+                <w:b/>
+                <w:bCs/>
+                <w:sz w:val="24"/>
+                <w:szCs w:val="24"/>
+              </w:rPr>
+              <w:fldChar w:fldCharType="begin"/>
+            </w:r>
+            <w:r>
+              <w:rPr>
+                <w:b/>
+                <w:bCs/>
+              </w:rPr>
+              <w:instrText xml:space="preserve"> NUMPAGES  </w:instrText>
+            </w:r>
+            <w:r>
+              <w:rPr>
+                <w:b/>
+                <w:bCs/>
+                <w:sz w:val="24"/>
+                <w:szCs w:val="24"/>
+              </w:rPr>
+              <w:fldChar w:fldCharType="separate"/>
+            </w:r>
+            <w:r>
+              <w:rPr>
+                <w:b/>
+                <w:bCs/>
+                <w:noProof/>
+              </w:rPr>
+              <w:t>2</w:t>
+            </w:r>
+            <w:r>
+              <w:rPr>
+                <w:b/>
+                <w:bCs/>
+                <w:sz w:val="24"/>
+                <w:szCs w:val="24"/>
+              </w:rPr>
+              <w:fldChar w:fldCharType="end"/>
+            </w:r>
+          </w:p>
+        </w:sdtContent>
+      </w:sdt>
+    </w:sdtContent>
+  </w:sdt>
   <w:p>
     <w:pPr>
       <w:pStyle w:val="Footer"/>
@@ -4916,18 +5095,6 @@
         <w:sz w:val="20"/>
       </w:rPr>
       <w:t>University of British Columbia</w:t>
-    </w:r>
-    <w:r>
-      <w:rPr>
-        <w:sz w:val="20"/>
-      </w:rPr>
-      <w:tab/>
-    </w:r>
-    <w:r>
-      <w:rPr>
-        <w:sz w:val="20"/>
-      </w:rPr>
-      <w:tab/>
     </w:r>
   </w:p>
 </w:ftr>
@@ -7375,7 +7542,7 @@
 </file>
 
 <file path=customXml/itemProps1.xml><?xml version="1.0" encoding="utf-8"?>
-<ds:datastoreItem xmlns:ds="http://schemas.openxmlformats.org/officeDocument/2006/customXml" ds:itemID="{46116BFD-9970-42E0-B979-876090E867E6}">
+<ds:datastoreItem xmlns:ds="http://schemas.openxmlformats.org/officeDocument/2006/customXml" ds:itemID="{B85F7574-A452-4BEA-8B47-0F6CBD853841}">
   <ds:schemaRefs>
     <ds:schemaRef ds:uri="http://schemas.openxmlformats.org/officeDocument/2006/bibliography"/>
   </ds:schemaRefs>

</xml_diff>

<commit_message>
Minor updates to syllabus generator and vancouver template
</commit_message>
<xml_diff>
--- a/public/word-template/UBC-V_default.docx
+++ b/public/word-template/UBC-V_default.docx
@@ -459,6 +459,108 @@
       <w:pPr>
         <w:rPr>
           <w:rFonts w:ascii="Calibri" w:hAnsi="Calibri" w:cs="Times"/>
+        </w:rPr>
+      </w:pPr>
+      <w:r>
+        <w:rPr>
+          <w:rFonts w:ascii="Calibri" w:hAnsi="Calibri" w:cs="Times"/>
+          <w:b/>
+        </w:rPr>
+        <w:t>Instructor:</w:t>
+      </w:r>
+      <w:r>
+        <w:rPr>
+          <w:rFonts w:ascii="Calibri" w:hAnsi="Calibri" w:cs="Times"/>
+        </w:rPr>
+        <w:t xml:space="preserve"> ${</w:t>
+      </w:r>
+      <w:proofErr w:type="spellStart"/>
+      <w:r>
+        <w:rPr>
+          <w:rFonts w:ascii="Calibri" w:hAnsi="Calibri" w:cs="Times"/>
+        </w:rPr>
+        <w:t>courseInstructor</w:t>
+      </w:r>
+      <w:proofErr w:type="spellEnd"/>
+      <w:r>
+        <w:rPr>
+          <w:rFonts w:ascii="Calibri" w:hAnsi="Calibri" w:cs="Times"/>
+        </w:rPr>
+        <w:t>}</w:t>
+      </w:r>
+    </w:p>
+    <w:p>
+      <w:pPr>
+        <w:rPr>
+          <w:rFonts w:cstheme="minorHAnsi"/>
+        </w:rPr>
+      </w:pPr>
+      <w:r>
+        <w:rPr>
+          <w:rFonts w:cstheme="minorHAnsi"/>
+        </w:rPr>
+        <w:t>${</w:t>
+      </w:r>
+      <w:proofErr w:type="spellStart"/>
+      <w:r>
+        <w:rPr>
+          <w:rFonts w:cstheme="minorHAnsi"/>
+        </w:rPr>
+        <w:t>NoOfficeLocation</w:t>
+      </w:r>
+      <w:proofErr w:type="spellEnd"/>
+      <w:r>
+        <w:rPr>
+          <w:rFonts w:cstheme="minorHAnsi"/>
+        </w:rPr>
+        <w:t>}</w:t>
+      </w:r>
+    </w:p>
+    <w:p>
+      <w:pPr>
+        <w:rPr>
+          <w:rFonts w:cstheme="minorHAnsi"/>
+        </w:rPr>
+      </w:pPr>
+      <w:r>
+        <w:rPr>
+          <w:rFonts w:cstheme="minorHAnsi"/>
+          <w:b/>
+        </w:rPr>
+        <w:t>Office Location:</w:t>
+      </w:r>
+      <w:r>
+        <w:rPr>
+          <w:rFonts w:cstheme="minorHAnsi"/>
+          <w:b/>
+        </w:rPr>
+        <w:t xml:space="preserve"> </w:t>
+      </w:r>
+      <w:r>
+        <w:rPr>
+          <w:rFonts w:cstheme="minorHAnsi"/>
+        </w:rPr>
+        <w:t>${</w:t>
+      </w:r>
+      <w:proofErr w:type="spellStart"/>
+      <w:r>
+        <w:rPr>
+          <w:rFonts w:cstheme="minorHAnsi"/>
+        </w:rPr>
+        <w:t>officeLocation</w:t>
+      </w:r>
+      <w:proofErr w:type="spellEnd"/>
+      <w:r>
+        <w:rPr>
+          <w:rFonts w:cstheme="minorHAnsi"/>
+        </w:rPr>
+        <w:t>}</w:t>
+      </w:r>
+    </w:p>
+    <w:p>
+      <w:pPr>
+        <w:rPr>
+          <w:rFonts w:ascii="Calibri" w:hAnsi="Calibri" w:cs="Times"/>
           <w:bCs/>
           <w:color w:val="000000"/>
           <w:bdr w:val="none" w:sz="0" w:space="0" w:color="auto" w:frame="1"/>
@@ -466,28 +568,138 @@
       </w:pPr>
       <w:r>
         <w:rPr>
-          <w:rFonts w:ascii="Calibri" w:hAnsi="Calibri" w:cs="Times"/>
+          <w:rFonts w:cstheme="minorHAnsi"/>
+        </w:rPr>
+        <w:t>${/</w:t>
+      </w:r>
+      <w:proofErr w:type="spellStart"/>
+      <w:r>
+        <w:rPr>
+          <w:rFonts w:cstheme="minorHAnsi"/>
+        </w:rPr>
+        <w:t>NoOfficeLocation</w:t>
+      </w:r>
+      <w:proofErr w:type="spellEnd"/>
+      <w:r>
+        <w:rPr>
+          <w:rFonts w:cstheme="minorHAnsi"/>
+        </w:rPr>
+        <w:t>}</w:t>
+      </w:r>
+      <w:bookmarkStart w:id="2" w:name="_GoBack"/>
+      <w:bookmarkEnd w:id="2"/>
+    </w:p>
+    <w:p>
+      <w:pPr>
+        <w:rPr>
+          <w:rFonts w:cstheme="minorHAnsi"/>
+        </w:rPr>
+      </w:pPr>
+      <w:r>
+        <w:rPr>
+          <w:rFonts w:cstheme="minorHAnsi"/>
           <w:b/>
         </w:rPr>
-        <w:t>Instructor:</w:t>
-      </w:r>
-      <w:r>
-        <w:rPr>
-          <w:rFonts w:ascii="Calibri" w:hAnsi="Calibri" w:cs="Times"/>
+        <w:t xml:space="preserve">Duration: </w:t>
+      </w:r>
+      <w:r>
+        <w:rPr>
+          <w:rFonts w:cstheme="minorHAnsi"/>
+        </w:rPr>
+        <w:t>${term}, ${season}</w:t>
+      </w:r>
+      <w:r>
+        <w:rPr>
+          <w:rFonts w:cstheme="minorHAnsi"/>
+          <w:b/>
+        </w:rPr>
+        <w:t xml:space="preserve"> </w:t>
+      </w:r>
+      <w:r>
+        <w:rPr>
+          <w:rFonts w:cstheme="minorHAnsi"/>
+        </w:rPr>
+        <w:t>${</w:t>
+      </w:r>
+      <w:proofErr w:type="spellStart"/>
+      <w:r>
+        <w:rPr>
+          <w:rFonts w:cstheme="minorHAnsi"/>
+        </w:rPr>
+        <w:t>courseYear</w:t>
+      </w:r>
+      <w:proofErr w:type="spellEnd"/>
+      <w:r>
+        <w:rPr>
+          <w:rFonts w:cstheme="minorHAnsi"/>
+        </w:rPr>
+        <w:t xml:space="preserve">} </w:t>
+      </w:r>
+    </w:p>
+    <w:p>
+      <w:pPr>
+        <w:rPr>
+          <w:rFonts w:cstheme="minorHAnsi"/>
+        </w:rPr>
+      </w:pPr>
+      <w:r>
+        <w:rPr>
+          <w:rFonts w:cstheme="minorHAnsi"/>
+        </w:rPr>
+        <w:t>${</w:t>
+      </w:r>
+      <w:proofErr w:type="spellStart"/>
+      <w:r>
+        <w:rPr>
+          <w:rFonts w:cstheme="minorHAnsi"/>
+        </w:rPr>
+        <w:t>NoCourseLocation</w:t>
+      </w:r>
+      <w:proofErr w:type="spellEnd"/>
+      <w:r>
+        <w:rPr>
+          <w:rFonts w:cstheme="minorHAnsi"/>
+        </w:rPr>
+        <w:t>}</w:t>
+      </w:r>
+    </w:p>
+    <w:p>
+      <w:pPr>
+        <w:rPr>
+          <w:rFonts w:cstheme="minorHAnsi"/>
+        </w:rPr>
+      </w:pPr>
+      <w:r>
+        <w:rPr>
+          <w:rFonts w:cstheme="minorHAnsi"/>
+          <w:b/>
+        </w:rPr>
+        <w:t>Class</w:t>
+      </w:r>
+      <w:r>
+        <w:rPr>
+          <w:rFonts w:cstheme="minorHAnsi"/>
+          <w:b/>
+        </w:rPr>
+        <w:t xml:space="preserve"> Location:</w:t>
+      </w:r>
+      <w:r>
+        <w:rPr>
+          <w:rFonts w:cstheme="minorHAnsi"/>
         </w:rPr>
         <w:t xml:space="preserve"> ${</w:t>
       </w:r>
       <w:proofErr w:type="spellStart"/>
       <w:r>
         <w:rPr>
-          <w:rFonts w:ascii="Calibri" w:hAnsi="Calibri" w:cs="Times"/>
-        </w:rPr>
-        <w:t>courseInstructor</w:t>
+          <w:rFonts w:cstheme="minorHAnsi"/>
+        </w:rPr>
+        <w:t>courseLocation</w:t>
       </w:r>
       <w:proofErr w:type="spellEnd"/>
       <w:r>
         <w:rPr>
-          <w:rFonts w:ascii="Calibri" w:hAnsi="Calibri" w:cs="Times"/>
+          <w:rFonts w:cstheme="minorHAnsi"/>
         </w:rPr>
         <w:t>}</w:t>
       </w:r>
@@ -501,23 +713,111 @@
       <w:r>
         <w:rPr>
           <w:rFonts w:cstheme="minorHAnsi"/>
+        </w:rPr>
+        <w:t>${/</w:t>
+      </w:r>
+      <w:proofErr w:type="spellStart"/>
+      <w:r>
+        <w:rPr>
+          <w:rFonts w:cstheme="minorHAnsi"/>
+        </w:rPr>
+        <w:t>NoCourseLocation</w:t>
+      </w:r>
+      <w:proofErr w:type="spellEnd"/>
+      <w:r>
+        <w:rPr>
+          <w:rFonts w:cstheme="minorHAnsi"/>
+        </w:rPr>
+        <w:t>}</w:t>
+      </w:r>
+    </w:p>
+    <w:p>
+      <w:pPr>
+        <w:rPr>
+          <w:rFonts w:cstheme="minorHAnsi"/>
+        </w:rPr>
+      </w:pPr>
+      <w:r>
+        <w:rPr>
+          <w:rFonts w:cstheme="minorHAnsi"/>
+        </w:rPr>
+        <w:t>${</w:t>
+      </w:r>
+      <w:proofErr w:type="spellStart"/>
+      <w:r>
+        <w:rPr>
+          <w:rFonts w:cstheme="minorHAnsi"/>
+        </w:rPr>
+        <w:t>NoCourseDays</w:t>
+      </w:r>
+      <w:proofErr w:type="spellEnd"/>
+      <w:r>
+        <w:rPr>
+          <w:rFonts w:cstheme="minorHAnsi"/>
+        </w:rPr>
+        <w:t>}</w:t>
+      </w:r>
+    </w:p>
+    <w:p>
+      <w:pPr>
+        <w:rPr>
+          <w:rFonts w:cstheme="minorHAnsi"/>
+        </w:rPr>
+      </w:pPr>
+      <w:r>
+        <w:rPr>
+          <w:rFonts w:cstheme="minorHAnsi"/>
           <w:b/>
         </w:rPr>
-        <w:t xml:space="preserve">Duration: </w:t>
-      </w:r>
-      <w:r>
-        <w:rPr>
-          <w:rFonts w:cstheme="minorHAnsi"/>
-        </w:rPr>
-        <w:t>${term}, ${season}</w:t>
+        <w:t>Class</w:t>
       </w:r>
       <w:r>
         <w:rPr>
           <w:rFonts w:cstheme="minorHAnsi"/>
           <w:b/>
         </w:rPr>
-        <w:t xml:space="preserve"> </w:t>
-      </w:r>
+        <w:t xml:space="preserve"> Days:</w:t>
+      </w:r>
+      <w:r>
+        <w:rPr>
+          <w:rFonts w:cstheme="minorHAnsi"/>
+        </w:rPr>
+        <w:t xml:space="preserve"> ${schedule}</w:t>
+      </w:r>
+    </w:p>
+    <w:p>
+      <w:pPr>
+        <w:rPr>
+          <w:rFonts w:cstheme="minorHAnsi"/>
+        </w:rPr>
+      </w:pPr>
+      <w:r>
+        <w:rPr>
+          <w:rFonts w:cstheme="minorHAnsi"/>
+        </w:rPr>
+        <w:t>${/</w:t>
+      </w:r>
+      <w:proofErr w:type="spellStart"/>
+      <w:r>
+        <w:rPr>
+          <w:rFonts w:cstheme="minorHAnsi"/>
+        </w:rPr>
+        <w:t>NoCourseDays</w:t>
+      </w:r>
+      <w:proofErr w:type="spellEnd"/>
+      <w:r>
+        <w:rPr>
+          <w:rFonts w:cstheme="minorHAnsi"/>
+        </w:rPr>
+        <w:t>}</w:t>
+      </w:r>
+    </w:p>
+    <w:p>
+      <w:pPr>
+        <w:rPr>
+          <w:rFonts w:cstheme="minorHAnsi"/>
+        </w:rPr>
+      </w:pPr>
       <w:r>
         <w:rPr>
           <w:rFonts w:cstheme="minorHAnsi"/>
@@ -529,40 +829,61 @@
         <w:rPr>
           <w:rFonts w:cstheme="minorHAnsi"/>
         </w:rPr>
-        <w:t>courseYear</w:t>
+        <w:t>NoClassHours</w:t>
       </w:r>
       <w:proofErr w:type="spellEnd"/>
       <w:r>
         <w:rPr>
           <w:rFonts w:cstheme="minorHAnsi"/>
         </w:rPr>
-        <w:t xml:space="preserve">} </w:t>
-      </w:r>
-    </w:p>
-    <w:p>
-      <w:pPr>
-        <w:rPr>
-          <w:rFonts w:cstheme="minorHAnsi"/>
-        </w:rPr>
-      </w:pPr>
-      <w:r>
-        <w:rPr>
-          <w:rFonts w:cstheme="minorHAnsi"/>
-        </w:rPr>
-        <w:t>${</w:t>
+        <w:t>}</w:t>
+      </w:r>
+    </w:p>
+    <w:p>
+      <w:pPr>
+        <w:rPr>
+          <w:rFonts w:cstheme="minorHAnsi"/>
+        </w:rPr>
+      </w:pPr>
+      <w:r>
+        <w:rPr>
+          <w:rFonts w:cstheme="minorHAnsi"/>
+          <w:b/>
+        </w:rPr>
+        <w:t>Class Hours:</w:t>
+      </w:r>
+      <w:r>
+        <w:rPr>
+          <w:rFonts w:cstheme="minorHAnsi"/>
+        </w:rPr>
+        <w:t xml:space="preserve"> ${</w:t>
       </w:r>
       <w:proofErr w:type="spellStart"/>
       <w:r>
         <w:rPr>
           <w:rFonts w:cstheme="minorHAnsi"/>
         </w:rPr>
-        <w:t>NoCourseLocation</w:t>
+        <w:t>classStartTime</w:t>
       </w:r>
       <w:proofErr w:type="spellEnd"/>
       <w:r>
         <w:rPr>
           <w:rFonts w:cstheme="minorHAnsi"/>
         </w:rPr>
+        <w:t>} - ${</w:t>
+      </w:r>
+      <w:proofErr w:type="spellStart"/>
+      <w:r>
+        <w:rPr>
+          <w:rFonts w:cstheme="minorHAnsi"/>
+        </w:rPr>
+        <w:t>classEndTime</w:t>
+      </w:r>
+      <w:proofErr w:type="spellEnd"/>
+      <w:r>
+        <w:rPr>
+          <w:rFonts w:cstheme="minorHAnsi"/>
+        </w:rPr>
         <w:t>}</w:t>
       </w:r>
     </w:p>
@@ -575,334 +896,15 @@
       <w:r>
         <w:rPr>
           <w:rFonts w:cstheme="minorHAnsi"/>
-          <w:b/>
-        </w:rPr>
-        <w:t>Class</w:t>
-      </w:r>
-      <w:r>
-        <w:rPr>
-          <w:rFonts w:cstheme="minorHAnsi"/>
-          <w:b/>
-        </w:rPr>
-        <w:t xml:space="preserve"> Location:</w:t>
-      </w:r>
-      <w:r>
-        <w:rPr>
-          <w:rFonts w:cstheme="minorHAnsi"/>
-        </w:rPr>
-        <w:t xml:space="preserve"> ${</w:t>
+        </w:rPr>
+        <w:t>${/</w:t>
       </w:r>
       <w:proofErr w:type="spellStart"/>
       <w:r>
         <w:rPr>
           <w:rFonts w:cstheme="minorHAnsi"/>
         </w:rPr>
-        <w:t>courseLocation</w:t>
-      </w:r>
-      <w:proofErr w:type="spellEnd"/>
-      <w:r>
-        <w:rPr>
-          <w:rFonts w:cstheme="minorHAnsi"/>
-        </w:rPr>
-        <w:t>}</w:t>
-      </w:r>
-    </w:p>
-    <w:p>
-      <w:pPr>
-        <w:rPr>
-          <w:rFonts w:cstheme="minorHAnsi"/>
-        </w:rPr>
-      </w:pPr>
-      <w:r>
-        <w:rPr>
-          <w:rFonts w:cstheme="minorHAnsi"/>
-        </w:rPr>
-        <w:t>${/</w:t>
-      </w:r>
-      <w:proofErr w:type="spellStart"/>
-      <w:r>
-        <w:rPr>
-          <w:rFonts w:cstheme="minorHAnsi"/>
-        </w:rPr>
-        <w:t>NoCourseLocation</w:t>
-      </w:r>
-      <w:proofErr w:type="spellEnd"/>
-      <w:r>
-        <w:rPr>
-          <w:rFonts w:cstheme="minorHAnsi"/>
-        </w:rPr>
-        <w:t>}</w:t>
-      </w:r>
-    </w:p>
-    <w:p>
-      <w:pPr>
-        <w:rPr>
-          <w:rFonts w:cstheme="minorHAnsi"/>
-        </w:rPr>
-      </w:pPr>
-      <w:r>
-        <w:rPr>
-          <w:rFonts w:cstheme="minorHAnsi"/>
-        </w:rPr>
-        <w:t>${</w:t>
-      </w:r>
-      <w:proofErr w:type="spellStart"/>
-      <w:r>
-        <w:rPr>
-          <w:rFonts w:cstheme="minorHAnsi"/>
-        </w:rPr>
-        <w:t>NoCourseDays</w:t>
-      </w:r>
-      <w:proofErr w:type="spellEnd"/>
-      <w:r>
-        <w:rPr>
-          <w:rFonts w:cstheme="minorHAnsi"/>
-        </w:rPr>
-        <w:t>}</w:t>
-      </w:r>
-    </w:p>
-    <w:p>
-      <w:pPr>
-        <w:rPr>
-          <w:rFonts w:cstheme="minorHAnsi"/>
-        </w:rPr>
-      </w:pPr>
-      <w:r>
-        <w:rPr>
-          <w:rFonts w:cstheme="minorHAnsi"/>
-          <w:b/>
-        </w:rPr>
-        <w:t>Class</w:t>
-      </w:r>
-      <w:r>
-        <w:rPr>
-          <w:rFonts w:cstheme="minorHAnsi"/>
-          <w:b/>
-        </w:rPr>
-        <w:t xml:space="preserve"> Days:</w:t>
-      </w:r>
-      <w:r>
-        <w:rPr>
-          <w:rFonts w:cstheme="minorHAnsi"/>
-        </w:rPr>
-        <w:t xml:space="preserve"> ${schedule}</w:t>
-      </w:r>
-    </w:p>
-    <w:p>
-      <w:pPr>
-        <w:rPr>
-          <w:rFonts w:cstheme="minorHAnsi"/>
-        </w:rPr>
-      </w:pPr>
-      <w:r>
-        <w:rPr>
-          <w:rFonts w:cstheme="minorHAnsi"/>
-        </w:rPr>
-        <w:t>${/</w:t>
-      </w:r>
-      <w:proofErr w:type="spellStart"/>
-      <w:r>
-        <w:rPr>
-          <w:rFonts w:cstheme="minorHAnsi"/>
-        </w:rPr>
-        <w:t>NoCourseDays</w:t>
-      </w:r>
-      <w:proofErr w:type="spellEnd"/>
-      <w:r>
-        <w:rPr>
-          <w:rFonts w:cstheme="minorHAnsi"/>
-        </w:rPr>
-        <w:t>}</w:t>
-      </w:r>
-    </w:p>
-    <w:p>
-      <w:pPr>
-        <w:rPr>
-          <w:rFonts w:cstheme="minorHAnsi"/>
-        </w:rPr>
-      </w:pPr>
-      <w:r>
-        <w:rPr>
-          <w:rFonts w:cstheme="minorHAnsi"/>
-        </w:rPr>
-        <w:t>${</w:t>
-      </w:r>
-      <w:proofErr w:type="spellStart"/>
-      <w:r>
-        <w:rPr>
-          <w:rFonts w:cstheme="minorHAnsi"/>
-        </w:rPr>
         <w:t>NoClassHours</w:t>
-      </w:r>
-      <w:proofErr w:type="spellEnd"/>
-      <w:r>
-        <w:rPr>
-          <w:rFonts w:cstheme="minorHAnsi"/>
-        </w:rPr>
-        <w:t>}</w:t>
-      </w:r>
-    </w:p>
-    <w:p>
-      <w:pPr>
-        <w:rPr>
-          <w:rFonts w:cstheme="minorHAnsi"/>
-        </w:rPr>
-      </w:pPr>
-      <w:r>
-        <w:rPr>
-          <w:rFonts w:cstheme="minorHAnsi"/>
-          <w:b/>
-        </w:rPr>
-        <w:t>Class Hours:</w:t>
-      </w:r>
-      <w:r>
-        <w:rPr>
-          <w:rFonts w:cstheme="minorHAnsi"/>
-        </w:rPr>
-        <w:t xml:space="preserve"> ${</w:t>
-      </w:r>
-      <w:proofErr w:type="spellStart"/>
-      <w:r>
-        <w:rPr>
-          <w:rFonts w:cstheme="minorHAnsi"/>
-        </w:rPr>
-        <w:t>classStartTime</w:t>
-      </w:r>
-      <w:proofErr w:type="spellEnd"/>
-      <w:r>
-        <w:rPr>
-          <w:rFonts w:cstheme="minorHAnsi"/>
-        </w:rPr>
-        <w:t>} - ${</w:t>
-      </w:r>
-      <w:proofErr w:type="spellStart"/>
-      <w:r>
-        <w:rPr>
-          <w:rFonts w:cstheme="minorHAnsi"/>
-        </w:rPr>
-        <w:t>classEndTime</w:t>
-      </w:r>
-      <w:proofErr w:type="spellEnd"/>
-      <w:r>
-        <w:rPr>
-          <w:rFonts w:cstheme="minorHAnsi"/>
-        </w:rPr>
-        <w:t>}</w:t>
-      </w:r>
-    </w:p>
-    <w:p>
-      <w:pPr>
-        <w:rPr>
-          <w:rFonts w:cstheme="minorHAnsi"/>
-        </w:rPr>
-      </w:pPr>
-      <w:r>
-        <w:rPr>
-          <w:rFonts w:cstheme="minorHAnsi"/>
-        </w:rPr>
-        <w:t>${/</w:t>
-      </w:r>
-      <w:proofErr w:type="spellStart"/>
-      <w:r>
-        <w:rPr>
-          <w:rFonts w:cstheme="minorHAnsi"/>
-        </w:rPr>
-        <w:t>NoClassHours</w:t>
-      </w:r>
-      <w:proofErr w:type="spellEnd"/>
-      <w:r>
-        <w:rPr>
-          <w:rFonts w:cstheme="minorHAnsi"/>
-        </w:rPr>
-        <w:t>}</w:t>
-      </w:r>
-    </w:p>
-    <w:p>
-      <w:pPr>
-        <w:rPr>
-          <w:rFonts w:cstheme="minorHAnsi"/>
-        </w:rPr>
-      </w:pPr>
-      <w:r>
-        <w:rPr>
-          <w:rFonts w:cstheme="minorHAnsi"/>
-        </w:rPr>
-        <w:t>${</w:t>
-      </w:r>
-      <w:proofErr w:type="spellStart"/>
-      <w:r>
-        <w:rPr>
-          <w:rFonts w:cstheme="minorHAnsi"/>
-        </w:rPr>
-        <w:t>NoOfficeLocation</w:t>
-      </w:r>
-      <w:proofErr w:type="spellEnd"/>
-      <w:r>
-        <w:rPr>
-          <w:rFonts w:cstheme="minorHAnsi"/>
-        </w:rPr>
-        <w:t>}</w:t>
-      </w:r>
-    </w:p>
-    <w:p>
-      <w:pPr>
-        <w:rPr>
-          <w:rFonts w:cstheme="minorHAnsi"/>
-        </w:rPr>
-      </w:pPr>
-      <w:r>
-        <w:rPr>
-          <w:rFonts w:cstheme="minorHAnsi"/>
-          <w:b/>
-        </w:rPr>
-        <w:t>Office Location:</w:t>
-      </w:r>
-      <w:r>
-        <w:rPr>
-          <w:rFonts w:cstheme="minorHAnsi"/>
-          <w:b/>
-        </w:rPr>
-        <w:t xml:space="preserve"> </w:t>
-      </w:r>
-      <w:r>
-        <w:rPr>
-          <w:rFonts w:cstheme="minorHAnsi"/>
-        </w:rPr>
-        <w:t>${</w:t>
-      </w:r>
-      <w:proofErr w:type="spellStart"/>
-      <w:r>
-        <w:rPr>
-          <w:rFonts w:cstheme="minorHAnsi"/>
-        </w:rPr>
-        <w:t>officeLocation</w:t>
-      </w:r>
-      <w:proofErr w:type="spellEnd"/>
-      <w:r>
-        <w:rPr>
-          <w:rFonts w:cstheme="minorHAnsi"/>
-        </w:rPr>
-        <w:t>}</w:t>
-      </w:r>
-    </w:p>
-    <w:p>
-      <w:pPr>
-        <w:rPr>
-          <w:rFonts w:cstheme="minorHAnsi"/>
-        </w:rPr>
-      </w:pPr>
-      <w:r>
-        <w:rPr>
-          <w:rFonts w:cstheme="minorHAnsi"/>
-        </w:rPr>
-        <w:t>${/</w:t>
-      </w:r>
-      <w:proofErr w:type="spellStart"/>
-      <w:r>
-        <w:rPr>
-          <w:rFonts w:cstheme="minorHAnsi"/>
-        </w:rPr>
-        <w:t>NoOfficeLocation</w:t>
       </w:r>
       <w:proofErr w:type="spellEnd"/>
       <w:r>
@@ -1030,8 +1032,6 @@
         </w:rPr>
         <w:tab/>
       </w:r>
-      <w:bookmarkStart w:id="2" w:name="_GoBack"/>
-      <w:bookmarkEnd w:id="2"/>
     </w:p>
     <w:p>
       <w:pPr>
@@ -4962,6 +4962,7 @@
         <w:docPartUnique/>
       </w:docPartObj>
     </w:sdtPr>
+    <w:sdtEndPr/>
     <w:sdtContent>
       <w:sdt>
         <w:sdtPr>
@@ -4971,6 +4972,7 @@
             <w:docPartUnique/>
           </w:docPartObj>
         </w:sdtPr>
+        <w:sdtEndPr/>
         <w:sdtContent>
           <w:p>
             <w:pPr>
@@ -7542,7 +7544,7 @@
 </file>
 
 <file path=customXml/itemProps1.xml><?xml version="1.0" encoding="utf-8"?>
-<ds:datastoreItem xmlns:ds="http://schemas.openxmlformats.org/officeDocument/2006/customXml" ds:itemID="{B85F7574-A452-4BEA-8B47-0F6CBD853841}">
+<ds:datastoreItem xmlns:ds="http://schemas.openxmlformats.org/officeDocument/2006/customXml" ds:itemID="{C0AC8CDA-CA3A-4CF1-85EF-68B9A55FB260}">
   <ds:schemaRefs>
     <ds:schemaRef ds:uri="http://schemas.openxmlformats.org/officeDocument/2006/bibliography"/>
   </ds:schemaRefs>

</xml_diff>

<commit_message>
Added optional statement for academic concession to Vancouver syllabus
</commit_message>
<xml_diff>
--- a/public/word-template/UBC-V_default.docx
+++ b/public/word-template/UBC-V_default.docx
@@ -3748,8 +3748,6 @@
         </w:rPr>
         <w:t>}</w:t>
       </w:r>
-      <w:bookmarkStart w:id="13" w:name="_GoBack"/>
-      <w:bookmarkEnd w:id="13"/>
     </w:p>
     <w:p>
       <w:pPr>
@@ -4303,14 +4301,14 @@
           <w:rFonts w:asciiTheme="minorHAnsi" w:hAnsiTheme="minorHAnsi" w:cstheme="minorHAnsi"/>
         </w:rPr>
       </w:pPr>
-      <w:bookmarkStart w:id="14" w:name="_Toc2236271"/>
+      <w:bookmarkStart w:id="13" w:name="_Toc2236271"/>
       <w:r>
         <w:rPr>
           <w:rFonts w:asciiTheme="minorHAnsi" w:hAnsiTheme="minorHAnsi" w:cstheme="minorHAnsi"/>
         </w:rPr>
         <w:t>University Policies</w:t>
       </w:r>
-      <w:bookmarkEnd w:id="14"/>
+      <w:bookmarkEnd w:id="13"/>
     </w:p>
     <w:p>
       <w:pPr>
@@ -4398,7 +4396,7 @@
           <w:rFonts w:asciiTheme="minorHAnsi" w:eastAsia="Times New Roman" w:hAnsiTheme="minorHAnsi" w:cstheme="majorHAnsi"/>
         </w:rPr>
       </w:pPr>
-      <w:bookmarkStart w:id="15" w:name="_Toc2236272"/>
+      <w:bookmarkStart w:id="14" w:name="_Toc2236272"/>
       <w:r>
         <w:rPr>
           <w:rFonts w:asciiTheme="minorHAnsi" w:hAnsiTheme="minorHAnsi" w:cstheme="majorHAnsi"/>
@@ -4411,7 +4409,7 @@
         </w:rPr>
         <w:t xml:space="preserve"> Policies</w:t>
       </w:r>
-      <w:bookmarkEnd w:id="15"/>
+      <w:bookmarkEnd w:id="14"/>
     </w:p>
     <w:p>
       <w:r>
@@ -4486,53 +4484,17 @@
       </w:r>
     </w:p>
     <w:p>
-      <w:pPr>
-        <w:pStyle w:val="paragraph"/>
-        <w:spacing w:before="0" w:beforeAutospacing="0" w:after="0" w:afterAutospacing="0"/>
-        <w:textAlignment w:val="baseline"/>
-        <w:rPr>
-          <w:rFonts w:asciiTheme="minorHAnsi" w:hAnsiTheme="minorHAnsi" w:cstheme="minorHAnsi"/>
-          <w:sz w:val="22"/>
-          <w:szCs w:val="22"/>
-        </w:rPr>
-      </w:pPr>
-      <w:r>
-        <w:rPr>
-          <w:rFonts w:asciiTheme="minorHAnsi" w:hAnsiTheme="minorHAnsi" w:cstheme="minorHAnsi"/>
-          <w:sz w:val="22"/>
-          <w:szCs w:val="22"/>
-        </w:rPr>
-        <w:t>${disabilit</w:t>
-      </w:r>
-      <w:r>
-        <w:rPr>
-          <w:rFonts w:asciiTheme="minorHAnsi" w:hAnsiTheme="minorHAnsi" w:cstheme="minorHAnsi"/>
-          <w:sz w:val="22"/>
-          <w:szCs w:val="22"/>
-        </w:rPr>
-        <w:t>y</w:t>
-      </w:r>
-      <w:r>
-        <w:rPr>
-          <w:rFonts w:asciiTheme="minorHAnsi" w:hAnsiTheme="minorHAnsi" w:cstheme="minorHAnsi"/>
-          <w:sz w:val="22"/>
-          <w:szCs w:val="22"/>
-        </w:rPr>
+      <w:r>
+        <w:t>${</w:t>
+      </w:r>
+      <w:r>
+        <w:t>concession</w:t>
+      </w:r>
+      <w:r>
         <w:t>}</w:t>
       </w:r>
     </w:p>
-    <w:p>
-      <w:pPr>
-        <w:pStyle w:val="paragraph"/>
-        <w:spacing w:before="0" w:beforeAutospacing="0" w:after="0" w:afterAutospacing="0"/>
-        <w:textAlignment w:val="baseline"/>
-        <w:rPr>
-          <w:rFonts w:asciiTheme="minorHAnsi" w:hAnsiTheme="minorHAnsi" w:cstheme="minorHAnsi"/>
-          <w:sz w:val="22"/>
-          <w:szCs w:val="22"/>
-        </w:rPr>
-      </w:pPr>
-    </w:p>
+    <w:p/>
     <w:p>
       <w:pPr>
         <w:pBdr>
@@ -4542,7 +4504,6 @@
         <w:spacing w:before="200" w:after="120" w:line="252" w:lineRule="auto"/>
         <w:outlineLvl w:val="2"/>
         <w:rPr>
-          <w:rStyle w:val="normaltextrun"/>
           <w:rFonts w:eastAsia="Times New Roman" w:cstheme="minorHAnsi"/>
           <w:caps/>
           <w:color w:val="823B0B"/>
@@ -4557,7 +4518,123 @@
           <w:sz w:val="24"/>
           <w:szCs w:val="24"/>
         </w:rPr>
-        <w:t>${disability-title}</w:t>
+        <w:t>${</w:t>
+      </w:r>
+      <w:r>
+        <w:rPr>
+          <w:rFonts w:eastAsia="Times New Roman" w:cstheme="minorHAnsi"/>
+          <w:color w:val="823B0B"/>
+          <w:sz w:val="24"/>
+          <w:szCs w:val="24"/>
+        </w:rPr>
+        <w:t>concession</w:t>
+      </w:r>
+      <w:r>
+        <w:rPr>
+          <w:rFonts w:eastAsia="Times New Roman" w:cstheme="minorHAnsi"/>
+          <w:color w:val="823B0B"/>
+          <w:sz w:val="24"/>
+          <w:szCs w:val="24"/>
+        </w:rPr>
+        <w:t>-title}</w:t>
+      </w:r>
+    </w:p>
+    <w:p>
+      <w:pPr>
+        <w:pStyle w:val="NormalWeb"/>
+        <w:shd w:val="clear" w:color="auto" w:fill="FFFFFF"/>
+        <w:spacing w:before="0" w:beforeAutospacing="0" w:after="120" w:afterAutospacing="0"/>
+        <w:rPr>
+          <w:rFonts w:asciiTheme="minorHAnsi" w:hAnsiTheme="minorHAnsi" w:cstheme="minorHAnsi"/>
+          <w:sz w:val="22"/>
+          <w:szCs w:val="22"/>
+        </w:rPr>
+      </w:pPr>
+      <w:r>
+        <w:rPr>
+          <w:rFonts w:asciiTheme="minorHAnsi" w:hAnsiTheme="minorHAnsi" w:cstheme="minorHAnsi"/>
+          <w:sz w:val="22"/>
+          <w:szCs w:val="22"/>
+        </w:rPr>
+        <w:lastRenderedPageBreak/>
+        <w:t xml:space="preserve">In accordance with </w:t>
+      </w:r>
+      <w:hyperlink r:id="rId11" w:history="1">
+        <w:r>
+          <w:rPr>
+            <w:rStyle w:val="Hyperlink"/>
+            <w:rFonts w:asciiTheme="minorHAnsi" w:hAnsiTheme="minorHAnsi" w:cstheme="minorHAnsi"/>
+            <w:sz w:val="22"/>
+            <w:szCs w:val="22"/>
+          </w:rPr>
+          <w:t>UBC Policy V135</w:t>
+        </w:r>
+      </w:hyperlink>
+      <w:r>
+        <w:rPr>
+          <w:rFonts w:asciiTheme="minorHAnsi" w:hAnsiTheme="minorHAnsi" w:cstheme="minorHAnsi"/>
+          <w:sz w:val="22"/>
+          <w:szCs w:val="22"/>
+        </w:rPr>
+        <w:t>, academic concessions are generally granted when students are facing an unexpected situation or circumstance that prevents them from completing graded work or exams. Students may request an academic concession for unanticipated changes in personal responsibilities that create a conflict, medical circumstances, or compassionate grounds.</w:t>
+      </w:r>
+    </w:p>
+    <w:p>
+      <w:pPr>
+        <w:pStyle w:val="NormalWeb"/>
+        <w:shd w:val="clear" w:color="auto" w:fill="FFFFFF"/>
+        <w:spacing w:before="0" w:beforeAutospacing="0" w:after="0" w:afterAutospacing="0"/>
+        <w:rPr>
+          <w:rFonts w:asciiTheme="minorHAnsi" w:hAnsiTheme="minorHAnsi" w:cstheme="minorHAnsi"/>
+          <w:sz w:val="22"/>
+          <w:szCs w:val="22"/>
+        </w:rPr>
+      </w:pPr>
+      <w:r>
+        <w:rPr>
+          <w:rFonts w:asciiTheme="minorHAnsi" w:hAnsiTheme="minorHAnsi" w:cstheme="minorHAnsi"/>
+          <w:sz w:val="22"/>
+          <w:szCs w:val="22"/>
+        </w:rPr>
+        <w:t xml:space="preserve">In accordance with </w:t>
+      </w:r>
+      <w:hyperlink r:id="rId12" w:history="1">
+        <w:r>
+          <w:rPr>
+            <w:rStyle w:val="Hyperlink"/>
+            <w:rFonts w:asciiTheme="minorHAnsi" w:hAnsiTheme="minorHAnsi" w:cstheme="minorHAnsi"/>
+            <w:sz w:val="22"/>
+            <w:szCs w:val="22"/>
+          </w:rPr>
+          <w:t>UBC Policy V135</w:t>
+        </w:r>
+      </w:hyperlink>
+      <w:r>
+        <w:rPr>
+          <w:rFonts w:asciiTheme="minorHAnsi" w:hAnsiTheme="minorHAnsi" w:cstheme="minorHAnsi"/>
+          <w:sz w:val="22"/>
+          <w:szCs w:val="22"/>
+        </w:rPr>
+        <w:t xml:space="preserve">, Section 10, students’ requests for academic concession should be made as early as reasonably possible, in writing to their instructor or academic advising office or equivalent in accordance with the procedures for </w:t>
+      </w:r>
+      <w:hyperlink r:id="rId13" w:history="1">
+        <w:r>
+          <w:rPr>
+            <w:rStyle w:val="Hyperlink"/>
+            <w:rFonts w:asciiTheme="minorHAnsi" w:hAnsiTheme="minorHAnsi" w:cstheme="minorHAnsi"/>
+            <w:sz w:val="22"/>
+            <w:szCs w:val="22"/>
+          </w:rPr>
+          <w:t>Policy V135</w:t>
+        </w:r>
+      </w:hyperlink>
+      <w:r>
+        <w:rPr>
+          <w:rFonts w:asciiTheme="minorHAnsi" w:hAnsiTheme="minorHAnsi" w:cstheme="minorHAnsi"/>
+          <w:sz w:val="22"/>
+          <w:szCs w:val="22"/>
+        </w:rPr>
+        <w:t xml:space="preserve"> and those set out by the student’s faculty/school. The requests should clearly state the grounds for the concession and the anticipated duration of the conflict and or hindrance to academic work. In some situations, this self-declaration is sufficient, but the submission of supporting documentation may be required along with, or following, the self-declaration.</w:t>
       </w:r>
     </w:p>
     <w:p>
@@ -4571,7 +4648,120 @@
           <w:szCs w:val="22"/>
         </w:rPr>
       </w:pPr>
-      <w:hyperlink r:id="rId11" w:history="1">
+      <w:r>
+        <w:rPr>
+          <w:rFonts w:asciiTheme="minorHAnsi" w:hAnsiTheme="minorHAnsi" w:cstheme="minorHAnsi"/>
+          <w:sz w:val="22"/>
+          <w:szCs w:val="22"/>
+        </w:rPr>
+        <w:t>${/</w:t>
+      </w:r>
+      <w:r>
+        <w:rPr>
+          <w:rFonts w:asciiTheme="minorHAnsi" w:hAnsiTheme="minorHAnsi" w:cstheme="minorHAnsi"/>
+          <w:sz w:val="22"/>
+          <w:szCs w:val="22"/>
+        </w:rPr>
+        <w:t>concession</w:t>
+      </w:r>
+      <w:r>
+        <w:rPr>
+          <w:rFonts w:asciiTheme="minorHAnsi" w:hAnsiTheme="minorHAnsi" w:cstheme="minorHAnsi"/>
+          <w:sz w:val="22"/>
+          <w:szCs w:val="22"/>
+        </w:rPr>
+        <w:t>}</w:t>
+      </w:r>
+    </w:p>
+    <w:p>
+      <w:pPr>
+        <w:pStyle w:val="paragraph"/>
+        <w:spacing w:before="0" w:beforeAutospacing="0" w:after="0" w:afterAutospacing="0"/>
+        <w:textAlignment w:val="baseline"/>
+        <w:rPr>
+          <w:rFonts w:asciiTheme="minorHAnsi" w:hAnsiTheme="minorHAnsi" w:cstheme="minorHAnsi"/>
+          <w:sz w:val="22"/>
+          <w:szCs w:val="22"/>
+        </w:rPr>
+      </w:pPr>
+      <w:bookmarkStart w:id="15" w:name="_GoBack"/>
+      <w:bookmarkEnd w:id="15"/>
+      <w:r>
+        <w:rPr>
+          <w:rFonts w:asciiTheme="minorHAnsi" w:hAnsiTheme="minorHAnsi" w:cstheme="minorHAnsi"/>
+          <w:sz w:val="22"/>
+          <w:szCs w:val="22"/>
+        </w:rPr>
+        <w:t>${disabilit</w:t>
+      </w:r>
+      <w:r>
+        <w:rPr>
+          <w:rFonts w:asciiTheme="minorHAnsi" w:hAnsiTheme="minorHAnsi" w:cstheme="minorHAnsi"/>
+          <w:sz w:val="22"/>
+          <w:szCs w:val="22"/>
+        </w:rPr>
+        <w:t>y</w:t>
+      </w:r>
+      <w:r>
+        <w:rPr>
+          <w:rFonts w:asciiTheme="minorHAnsi" w:hAnsiTheme="minorHAnsi" w:cstheme="minorHAnsi"/>
+          <w:sz w:val="22"/>
+          <w:szCs w:val="22"/>
+        </w:rPr>
+        <w:t>}</w:t>
+      </w:r>
+    </w:p>
+    <w:p>
+      <w:pPr>
+        <w:pStyle w:val="paragraph"/>
+        <w:spacing w:before="0" w:beforeAutospacing="0" w:after="0" w:afterAutospacing="0"/>
+        <w:textAlignment w:val="baseline"/>
+        <w:rPr>
+          <w:rFonts w:asciiTheme="minorHAnsi" w:hAnsiTheme="minorHAnsi" w:cstheme="minorHAnsi"/>
+          <w:sz w:val="22"/>
+          <w:szCs w:val="22"/>
+        </w:rPr>
+      </w:pPr>
+    </w:p>
+    <w:p>
+      <w:pPr>
+        <w:pBdr>
+          <w:top w:val="dotted" w:sz="4" w:space="1" w:color="823B0B"/>
+          <w:bottom w:val="dotted" w:sz="4" w:space="1" w:color="823B0B"/>
+        </w:pBdr>
+        <w:spacing w:before="200" w:after="120" w:line="252" w:lineRule="auto"/>
+        <w:outlineLvl w:val="2"/>
+        <w:rPr>
+          <w:rStyle w:val="normaltextrun"/>
+          <w:rFonts w:eastAsia="Times New Roman" w:cstheme="minorHAnsi"/>
+          <w:caps/>
+          <w:color w:val="823B0B"/>
+          <w:sz w:val="24"/>
+          <w:szCs w:val="24"/>
+        </w:rPr>
+      </w:pPr>
+      <w:r>
+        <w:rPr>
+          <w:rFonts w:eastAsia="Times New Roman" w:cstheme="minorHAnsi"/>
+          <w:color w:val="823B0B"/>
+          <w:sz w:val="24"/>
+          <w:szCs w:val="24"/>
+        </w:rPr>
+        <w:t>${disability-title}</w:t>
+      </w:r>
+    </w:p>
+    <w:p>
+      <w:pPr>
+        <w:pStyle w:val="paragraph"/>
+        <w:spacing w:before="0" w:beforeAutospacing="0" w:after="0" w:afterAutospacing="0"/>
+        <w:textAlignment w:val="baseline"/>
+        <w:rPr>
+          <w:rFonts w:asciiTheme="minorHAnsi" w:hAnsiTheme="minorHAnsi" w:cstheme="minorHAnsi"/>
+          <w:sz w:val="22"/>
+          <w:szCs w:val="22"/>
+        </w:rPr>
+      </w:pPr>
+      <w:hyperlink r:id="rId14" w:history="1">
         <w:r>
           <w:rPr>
             <w:rStyle w:val="Hyperlink"/>
@@ -5036,8 +5226,8 @@
       </w:pPr>
     </w:p>
     <w:sectPr>
-      <w:headerReference w:type="default" r:id="rId12"/>
-      <w:footerReference w:type="default" r:id="rId13"/>
+      <w:headerReference w:type="default" r:id="rId15"/>
+      <w:footerReference w:type="default" r:id="rId16"/>
       <w:pgSz w:w="12240" w:h="15840"/>
       <w:pgMar w:top="1440" w:right="1440" w:bottom="1440" w:left="1440" w:header="720" w:footer="720" w:gutter="0"/>
       <w:cols w:space="720"/>
@@ -7361,6 +7551,22 @@
       <w:rFonts w:asciiTheme="majorHAnsi" w:eastAsiaTheme="majorEastAsia" w:hAnsiTheme="majorHAnsi" w:cstheme="majorBidi"/>
     </w:rPr>
   </w:style>
+  <w:style w:type="paragraph" w:styleId="NormalWeb">
+    <w:name w:val="Normal (Web)"/>
+    <w:basedOn w:val="Normal"/>
+    <w:uiPriority w:val="99"/>
+    <w:semiHidden/>
+    <w:unhideWhenUsed/>
+    <w:rsid w:val="00E1755B"/>
+    <w:pPr>
+      <w:spacing w:before="100" w:beforeAutospacing="1" w:after="100" w:afterAutospacing="1"/>
+    </w:pPr>
+    <w:rPr>
+      <w:rFonts w:ascii="Times New Roman" w:eastAsia="Times New Roman" w:hAnsi="Times New Roman" w:cs="Times New Roman"/>
+      <w:sz w:val="24"/>
+      <w:szCs w:val="24"/>
+    </w:rPr>
+  </w:style>
 </w:styles>
 </file>
 
@@ -7664,7 +7870,7 @@
 </file>
 
 <file path=customXml/itemProps1.xml><?xml version="1.0" encoding="utf-8"?>
-<ds:datastoreItem xmlns:ds="http://schemas.openxmlformats.org/officeDocument/2006/customXml" ds:itemID="{6C61F829-168F-4BB1-8456-3C1AB929548D}">
+<ds:datastoreItem xmlns:ds="http://schemas.openxmlformats.org/officeDocument/2006/customXml" ds:itemID="{3DF477C3-67A5-4DA3-8ED8-B1426062B431}">
   <ds:schemaRefs>
     <ds:schemaRef ds:uri="http://schemas.openxmlformats.org/officeDocument/2006/bibliography"/>
   </ds:schemaRefs>

</xml_diff>

<commit_message>
Fixed Vancouver Opt. Resource Indentation
</commit_message>
<xml_diff>
--- a/public/word-template/UBC-V_default.docx
+++ b/public/word-template/UBC-V_default.docx
@@ -289,25 +289,7 @@
                 <w:sz w:val="22"/>
                 <w:szCs w:val="22"/>
               </w:rPr>
-              <w:t>${</w:t>
-            </w:r>
-            <w:proofErr w:type="spellStart"/>
-            <w:r>
-              <w:rPr>
-                <w:rFonts w:asciiTheme="minorHAnsi" w:eastAsiaTheme="minorHAnsi" w:hAnsiTheme="minorHAnsi" w:cstheme="minorHAnsi"/>
-                <w:sz w:val="22"/>
-                <w:szCs w:val="22"/>
-              </w:rPr>
-              <w:t>courseTitle</w:t>
-            </w:r>
-            <w:proofErr w:type="spellEnd"/>
-            <w:r>
-              <w:rPr>
-                <w:rFonts w:asciiTheme="minorHAnsi" w:eastAsiaTheme="minorHAnsi" w:hAnsiTheme="minorHAnsi" w:cstheme="minorHAnsi"/>
-                <w:sz w:val="22"/>
-                <w:szCs w:val="22"/>
-              </w:rPr>
-              <w:t>}</w:t>
+              <w:t>${courseTitle}</w:t>
             </w:r>
           </w:p>
         </w:tc>
@@ -337,43 +319,7 @@
                 <w:sz w:val="22"/>
                 <w:szCs w:val="22"/>
               </w:rPr>
-              <w:t>${</w:t>
-            </w:r>
-            <w:proofErr w:type="spellStart"/>
-            <w:r>
-              <w:rPr>
-                <w:rFonts w:asciiTheme="minorHAnsi" w:eastAsiaTheme="minorHAnsi" w:hAnsiTheme="minorHAnsi" w:cstheme="minorHAnsi"/>
-                <w:sz w:val="22"/>
-                <w:szCs w:val="22"/>
-              </w:rPr>
-              <w:t>courseCode</w:t>
-            </w:r>
-            <w:proofErr w:type="spellEnd"/>
-            <w:r>
-              <w:rPr>
-                <w:rFonts w:asciiTheme="minorHAnsi" w:eastAsiaTheme="minorHAnsi" w:hAnsiTheme="minorHAnsi" w:cstheme="minorHAnsi"/>
-                <w:sz w:val="22"/>
-                <w:szCs w:val="22"/>
-              </w:rPr>
-              <w:t>} ${</w:t>
-            </w:r>
-            <w:proofErr w:type="spellStart"/>
-            <w:r>
-              <w:rPr>
-                <w:rFonts w:asciiTheme="minorHAnsi" w:eastAsiaTheme="minorHAnsi" w:hAnsiTheme="minorHAnsi" w:cstheme="minorHAnsi"/>
-                <w:sz w:val="22"/>
-                <w:szCs w:val="22"/>
-              </w:rPr>
-              <w:t>courseNumber</w:t>
-            </w:r>
-            <w:proofErr w:type="spellEnd"/>
-            <w:r>
-              <w:rPr>
-                <w:rFonts w:asciiTheme="minorHAnsi" w:eastAsiaTheme="minorHAnsi" w:hAnsiTheme="minorHAnsi" w:cstheme="minorHAnsi"/>
-                <w:sz w:val="22"/>
-                <w:szCs w:val="22"/>
-              </w:rPr>
-              <w:t>}</w:t>
+              <w:t>${courseCode} ${courseNumber}</w:t>
             </w:r>
           </w:p>
         </w:tc>
@@ -405,25 +351,7 @@
                 <w:sz w:val="22"/>
                 <w:szCs w:val="22"/>
               </w:rPr>
-              <w:t>${</w:t>
-            </w:r>
-            <w:proofErr w:type="spellStart"/>
-            <w:r>
-              <w:rPr>
-                <w:rFonts w:asciiTheme="minorHAnsi" w:eastAsiaTheme="minorHAnsi" w:hAnsiTheme="minorHAnsi" w:cstheme="minorHAnsi"/>
-                <w:sz w:val="22"/>
-                <w:szCs w:val="22"/>
-              </w:rPr>
-              <w:t>courseCredit</w:t>
-            </w:r>
-            <w:proofErr w:type="spellEnd"/>
-            <w:r>
-              <w:rPr>
-                <w:rFonts w:asciiTheme="minorHAnsi" w:eastAsiaTheme="minorHAnsi" w:hAnsiTheme="minorHAnsi" w:cstheme="minorHAnsi"/>
-                <w:sz w:val="22"/>
-                <w:szCs w:val="22"/>
-              </w:rPr>
-              <w:t>}</w:t>
+              <w:t>${courseCredit}</w:t>
             </w:r>
           </w:p>
         </w:tc>
@@ -447,16 +375,48 @@
         <w:rPr>
           <w:rFonts w:cstheme="minorHAnsi"/>
         </w:rPr>
+        <w:t>${NoFaculty}</w:t>
+      </w:r>
+    </w:p>
+    <w:p>
+      <w:pPr>
+        <w:rPr>
+          <w:rFonts w:cstheme="minorHAnsi"/>
+        </w:rPr>
+      </w:pPr>
+      <w:r>
+        <w:rPr>
+          <w:rFonts w:cstheme="minorHAnsi"/>
+          <w:b/>
+        </w:rPr>
+        <w:t>Faculty</w:t>
+      </w:r>
+      <w:r>
+        <w:rPr>
+          <w:rFonts w:cstheme="minorHAnsi"/>
+          <w:b/>
+        </w:rPr>
+        <w:t>:</w:t>
+      </w:r>
+      <w:r>
+        <w:rPr>
+          <w:rFonts w:cstheme="minorHAnsi"/>
+          <w:b/>
+        </w:rPr>
+        <w:t xml:space="preserve"> </w:t>
+      </w:r>
+      <w:r>
+        <w:rPr>
+          <w:rFonts w:cstheme="minorHAnsi"/>
+        </w:rPr>
         <w:t>${</w:t>
       </w:r>
-      <w:proofErr w:type="spellStart"/>
-      <w:r>
-        <w:rPr>
-          <w:rFonts w:cstheme="minorHAnsi"/>
-        </w:rPr>
-        <w:t>NoFaculty</w:t>
-      </w:r>
-      <w:proofErr w:type="spellEnd"/>
+      <w:r>
+        <w:rPr>
+          <w:rFonts w:cstheme="minorHAnsi"/>
+        </w:rPr>
+        <w:t>faculty</w:t>
+      </w:r>
       <w:r>
         <w:rPr>
           <w:rFonts w:cstheme="minorHAnsi"/>
@@ -473,9 +433,47 @@
       <w:r>
         <w:rPr>
           <w:rFonts w:cstheme="minorHAnsi"/>
+        </w:rPr>
+        <w:t>${/No</w:t>
+      </w:r>
+      <w:r>
+        <w:rPr>
+          <w:rFonts w:cstheme="minorHAnsi"/>
+        </w:rPr>
+        <w:t>Faculty</w:t>
+      </w:r>
+      <w:r>
+        <w:rPr>
+          <w:rFonts w:cstheme="minorHAnsi"/>
+        </w:rPr>
+        <w:t>}</w:t>
+      </w:r>
+    </w:p>
+    <w:p>
+      <w:pPr>
+        <w:rPr>
+          <w:rFonts w:cstheme="minorHAnsi"/>
+        </w:rPr>
+      </w:pPr>
+      <w:r>
+        <w:rPr>
+          <w:rFonts w:cstheme="minorHAnsi"/>
+        </w:rPr>
+        <w:t>${NoDepartment}</w:t>
+      </w:r>
+    </w:p>
+    <w:p>
+      <w:pPr>
+        <w:rPr>
+          <w:rFonts w:cstheme="minorHAnsi"/>
+        </w:rPr>
+      </w:pPr>
+      <w:r>
+        <w:rPr>
+          <w:rFonts w:cstheme="minorHAnsi"/>
           <w:b/>
         </w:rPr>
-        <w:t>Faculty</w:t>
+        <w:t>Department</w:t>
       </w:r>
       <w:r>
         <w:rPr>
@@ -501,7 +499,7 @@
         <w:rPr>
           <w:rFonts w:cstheme="minorHAnsi"/>
         </w:rPr>
-        <w:t>faculty</w:t>
+        <w:t>department</w:t>
       </w:r>
       <w:r>
         <w:rPr>
@@ -520,128 +518,14 @@
         <w:rPr>
           <w:rFonts w:cstheme="minorHAnsi"/>
         </w:rPr>
-        <w:t>${/</w:t>
-      </w:r>
-      <w:proofErr w:type="spellStart"/>
-      <w:r>
-        <w:rPr>
-          <w:rFonts w:cstheme="minorHAnsi"/>
-        </w:rPr>
-        <w:t>No</w:t>
-      </w:r>
-      <w:r>
-        <w:rPr>
-          <w:rFonts w:cstheme="minorHAnsi"/>
-        </w:rPr>
-        <w:t>Faculty</w:t>
-      </w:r>
-      <w:proofErr w:type="spellEnd"/>
-      <w:r>
-        <w:rPr>
-          <w:rFonts w:cstheme="minorHAnsi"/>
-        </w:rPr>
-        <w:t>}</w:t>
-      </w:r>
-    </w:p>
-    <w:p>
-      <w:pPr>
-        <w:rPr>
-          <w:rFonts w:cstheme="minorHAnsi"/>
-        </w:rPr>
-      </w:pPr>
-      <w:r>
-        <w:rPr>
-          <w:rFonts w:cstheme="minorHAnsi"/>
-        </w:rPr>
-        <w:t>${</w:t>
-      </w:r>
-      <w:proofErr w:type="spellStart"/>
-      <w:r>
-        <w:rPr>
-          <w:rFonts w:cstheme="minorHAnsi"/>
-        </w:rPr>
-        <w:t>NoDepartment</w:t>
-      </w:r>
-      <w:proofErr w:type="spellEnd"/>
-      <w:r>
-        <w:rPr>
-          <w:rFonts w:cstheme="minorHAnsi"/>
-        </w:rPr>
-        <w:t>}</w:t>
-      </w:r>
-    </w:p>
-    <w:p>
-      <w:pPr>
-        <w:rPr>
-          <w:rFonts w:cstheme="minorHAnsi"/>
-        </w:rPr>
-      </w:pPr>
-      <w:r>
-        <w:rPr>
-          <w:rFonts w:cstheme="minorHAnsi"/>
-          <w:b/>
+        <w:t>${/No</w:t>
+      </w:r>
+      <w:r>
+        <w:rPr>
+          <w:rFonts w:cstheme="minorHAnsi"/>
         </w:rPr>
         <w:t>Department</w:t>
       </w:r>
-      <w:r>
-        <w:rPr>
-          <w:rFonts w:cstheme="minorHAnsi"/>
-          <w:b/>
-        </w:rPr>
-        <w:t>:</w:t>
-      </w:r>
-      <w:r>
-        <w:rPr>
-          <w:rFonts w:cstheme="minorHAnsi"/>
-          <w:b/>
-        </w:rPr>
-        <w:t xml:space="preserve"> </w:t>
-      </w:r>
-      <w:r>
-        <w:rPr>
-          <w:rFonts w:cstheme="minorHAnsi"/>
-        </w:rPr>
-        <w:t>${</w:t>
-      </w:r>
-      <w:r>
-        <w:rPr>
-          <w:rFonts w:cstheme="minorHAnsi"/>
-        </w:rPr>
-        <w:t>department</w:t>
-      </w:r>
-      <w:r>
-        <w:rPr>
-          <w:rFonts w:cstheme="minorHAnsi"/>
-        </w:rPr>
-        <w:t>}</w:t>
-      </w:r>
-    </w:p>
-    <w:p>
-      <w:pPr>
-        <w:rPr>
-          <w:rFonts w:cstheme="minorHAnsi"/>
-        </w:rPr>
-      </w:pPr>
-      <w:r>
-        <w:rPr>
-          <w:rFonts w:cstheme="minorHAnsi"/>
-        </w:rPr>
-        <w:t>${/</w:t>
-      </w:r>
-      <w:proofErr w:type="spellStart"/>
-      <w:r>
-        <w:rPr>
-          <w:rFonts w:cstheme="minorHAnsi"/>
-        </w:rPr>
-        <w:t>No</w:t>
-      </w:r>
-      <w:r>
-        <w:rPr>
-          <w:rFonts w:cstheme="minorHAnsi"/>
-        </w:rPr>
-        <w:t>Department</w:t>
-      </w:r>
-      <w:proofErr w:type="spellEnd"/>
       <w:r>
         <w:rPr>
           <w:rFonts w:cstheme="minorHAnsi"/>
@@ -680,48 +564,20 @@
         <w:rPr>
           <w:rFonts w:ascii="Calibri" w:hAnsi="Calibri" w:cs="Times"/>
         </w:rPr>
-        <w:t xml:space="preserve"> ${</w:t>
-      </w:r>
-      <w:proofErr w:type="spellStart"/>
-      <w:r>
-        <w:rPr>
-          <w:rFonts w:ascii="Calibri" w:hAnsi="Calibri" w:cs="Times"/>
-        </w:rPr>
-        <w:t>courseInstructor</w:t>
-      </w:r>
-      <w:proofErr w:type="spellEnd"/>
-      <w:r>
-        <w:rPr>
-          <w:rFonts w:ascii="Calibri" w:hAnsi="Calibri" w:cs="Times"/>
-        </w:rPr>
-        <w:t>}</w:t>
-      </w:r>
-    </w:p>
-    <w:p>
-      <w:pPr>
-        <w:rPr>
-          <w:rFonts w:cstheme="minorHAnsi"/>
-        </w:rPr>
-      </w:pPr>
-      <w:r>
-        <w:rPr>
-          <w:rFonts w:cstheme="minorHAnsi"/>
-        </w:rPr>
-        <w:t>${</w:t>
-      </w:r>
-      <w:proofErr w:type="spellStart"/>
-      <w:r>
-        <w:rPr>
-          <w:rFonts w:cstheme="minorHAnsi"/>
-        </w:rPr>
-        <w:t>NoOfficeLocation</w:t>
-      </w:r>
-      <w:proofErr w:type="spellEnd"/>
-      <w:r>
-        <w:rPr>
-          <w:rFonts w:cstheme="minorHAnsi"/>
-        </w:rPr>
-        <w:t>}</w:t>
+        <w:t xml:space="preserve"> ${courseInstructor}</w:t>
+      </w:r>
+    </w:p>
+    <w:p>
+      <w:pPr>
+        <w:rPr>
+          <w:rFonts w:cstheme="minorHAnsi"/>
+        </w:rPr>
+      </w:pPr>
+      <w:r>
+        <w:rPr>
+          <w:rFonts w:cstheme="minorHAnsi"/>
+        </w:rPr>
+        <w:t>${NoOfficeLocation}</w:t>
       </w:r>
     </w:p>
     <w:p>
@@ -748,48 +604,20 @@
         <w:rPr>
           <w:rFonts w:cstheme="minorHAnsi"/>
         </w:rPr>
-        <w:t>${</w:t>
-      </w:r>
-      <w:proofErr w:type="spellStart"/>
-      <w:r>
-        <w:rPr>
-          <w:rFonts w:cstheme="minorHAnsi"/>
-        </w:rPr>
-        <w:t>officeLocation</w:t>
-      </w:r>
-      <w:proofErr w:type="spellEnd"/>
-      <w:r>
-        <w:rPr>
-          <w:rFonts w:cstheme="minorHAnsi"/>
-        </w:rPr>
-        <w:t>}</w:t>
-      </w:r>
-    </w:p>
-    <w:p>
-      <w:pPr>
-        <w:rPr>
-          <w:rFonts w:cstheme="minorHAnsi"/>
-        </w:rPr>
-      </w:pPr>
-      <w:r>
-        <w:rPr>
-          <w:rFonts w:cstheme="minorHAnsi"/>
-        </w:rPr>
-        <w:t>${/</w:t>
-      </w:r>
-      <w:proofErr w:type="spellStart"/>
-      <w:r>
-        <w:rPr>
-          <w:rFonts w:cstheme="minorHAnsi"/>
-        </w:rPr>
-        <w:t>NoOfficeLocation</w:t>
-      </w:r>
-      <w:proofErr w:type="spellEnd"/>
-      <w:r>
-        <w:rPr>
-          <w:rFonts w:cstheme="minorHAnsi"/>
-        </w:rPr>
-        <w:t>}</w:t>
+        <w:t>${officeLocation}</w:t>
+      </w:r>
+    </w:p>
+    <w:p>
+      <w:pPr>
+        <w:rPr>
+          <w:rFonts w:cstheme="minorHAnsi"/>
+        </w:rPr>
+      </w:pPr>
+      <w:r>
+        <w:rPr>
+          <w:rFonts w:cstheme="minorHAnsi"/>
+        </w:rPr>
+        <w:t>${/NoOfficeLocation}</w:t>
       </w:r>
     </w:p>
     <w:p>
@@ -812,21 +640,7 @@
         <w:rPr>
           <w:rFonts w:ascii="Calibri" w:hAnsi="Calibri" w:cs="Times"/>
         </w:rPr>
-        <w:t xml:space="preserve"> ${</w:t>
-      </w:r>
-      <w:proofErr w:type="spellStart"/>
-      <w:r>
-        <w:rPr>
-          <w:rFonts w:ascii="Calibri" w:hAnsi="Calibri" w:cs="Times"/>
-        </w:rPr>
-        <w:t>deliveryModality</w:t>
-      </w:r>
-      <w:proofErr w:type="spellEnd"/>
-      <w:r>
-        <w:rPr>
-          <w:rFonts w:ascii="Calibri" w:hAnsi="Calibri" w:cs="Times"/>
-        </w:rPr>
-        <w:t>}</w:t>
+        <w:t xml:space="preserve"> ${deliveryModality}</w:t>
       </w:r>
     </w:p>
     <w:p>
@@ -859,48 +673,20 @@
         <w:rPr>
           <w:rFonts w:cstheme="minorHAnsi"/>
         </w:rPr>
-        <w:t>${</w:t>
-      </w:r>
-      <w:proofErr w:type="spellStart"/>
-      <w:r>
-        <w:rPr>
-          <w:rFonts w:cstheme="minorHAnsi"/>
-        </w:rPr>
-        <w:t>courseYear</w:t>
-      </w:r>
-      <w:proofErr w:type="spellEnd"/>
-      <w:r>
-        <w:rPr>
-          <w:rFonts w:cstheme="minorHAnsi"/>
-        </w:rPr>
-        <w:t xml:space="preserve">} </w:t>
-      </w:r>
-    </w:p>
-    <w:p>
-      <w:pPr>
-        <w:rPr>
-          <w:rFonts w:cstheme="minorHAnsi"/>
-        </w:rPr>
-      </w:pPr>
-      <w:r>
-        <w:rPr>
-          <w:rFonts w:cstheme="minorHAnsi"/>
-        </w:rPr>
-        <w:t>${</w:t>
-      </w:r>
-      <w:proofErr w:type="spellStart"/>
-      <w:r>
-        <w:rPr>
-          <w:rFonts w:cstheme="minorHAnsi"/>
-        </w:rPr>
-        <w:t>NoCourseLocation</w:t>
-      </w:r>
-      <w:proofErr w:type="spellEnd"/>
-      <w:r>
-        <w:rPr>
-          <w:rFonts w:cstheme="minorHAnsi"/>
-        </w:rPr>
-        <w:t>}</w:t>
+        <w:t xml:space="preserve">${courseYear} </w:t>
+      </w:r>
+    </w:p>
+    <w:p>
+      <w:pPr>
+        <w:rPr>
+          <w:rFonts w:cstheme="minorHAnsi"/>
+        </w:rPr>
+      </w:pPr>
+      <w:r>
+        <w:rPr>
+          <w:rFonts w:cstheme="minorHAnsi"/>
+        </w:rPr>
+        <w:t>${NoCourseLocation}</w:t>
       </w:r>
     </w:p>
     <w:p>
@@ -927,75 +713,33 @@
         <w:rPr>
           <w:rFonts w:cstheme="minorHAnsi"/>
         </w:rPr>
-        <w:t xml:space="preserve"> ${</w:t>
-      </w:r>
-      <w:proofErr w:type="spellStart"/>
-      <w:r>
-        <w:rPr>
-          <w:rFonts w:cstheme="minorHAnsi"/>
-        </w:rPr>
-        <w:t>courseLocation</w:t>
-      </w:r>
-      <w:proofErr w:type="spellEnd"/>
-      <w:r>
-        <w:rPr>
-          <w:rFonts w:cstheme="minorHAnsi"/>
-        </w:rPr>
-        <w:t>}</w:t>
-      </w:r>
-    </w:p>
-    <w:p>
-      <w:pPr>
-        <w:rPr>
-          <w:rFonts w:cstheme="minorHAnsi"/>
-        </w:rPr>
-      </w:pPr>
-      <w:r>
-        <w:rPr>
-          <w:rFonts w:cstheme="minorHAnsi"/>
-        </w:rPr>
-        <w:t>${/</w:t>
-      </w:r>
-      <w:proofErr w:type="spellStart"/>
-      <w:r>
-        <w:rPr>
-          <w:rFonts w:cstheme="minorHAnsi"/>
-        </w:rPr>
-        <w:t>NoCourseLocation</w:t>
-      </w:r>
-      <w:proofErr w:type="spellEnd"/>
-      <w:r>
-        <w:rPr>
-          <w:rFonts w:cstheme="minorHAnsi"/>
-        </w:rPr>
-        <w:t>}</w:t>
-      </w:r>
-    </w:p>
-    <w:p>
-      <w:pPr>
-        <w:rPr>
-          <w:rFonts w:cstheme="minorHAnsi"/>
-        </w:rPr>
-      </w:pPr>
-      <w:r>
-        <w:rPr>
-          <w:rFonts w:cstheme="minorHAnsi"/>
-        </w:rPr>
-        <w:t>${</w:t>
-      </w:r>
-      <w:proofErr w:type="spellStart"/>
-      <w:r>
-        <w:rPr>
-          <w:rFonts w:cstheme="minorHAnsi"/>
-        </w:rPr>
-        <w:t>NoCourseDays</w:t>
-      </w:r>
-      <w:proofErr w:type="spellEnd"/>
-      <w:r>
-        <w:rPr>
-          <w:rFonts w:cstheme="minorHAnsi"/>
-        </w:rPr>
-        <w:t>}</w:t>
+        <w:t xml:space="preserve"> ${courseLocation}</w:t>
+      </w:r>
+    </w:p>
+    <w:p>
+      <w:pPr>
+        <w:rPr>
+          <w:rFonts w:cstheme="minorHAnsi"/>
+        </w:rPr>
+      </w:pPr>
+      <w:r>
+        <w:rPr>
+          <w:rFonts w:cstheme="minorHAnsi"/>
+        </w:rPr>
+        <w:t>${/NoCourseLocation}</w:t>
+      </w:r>
+    </w:p>
+    <w:p>
+      <w:pPr>
+        <w:rPr>
+          <w:rFonts w:cstheme="minorHAnsi"/>
+        </w:rPr>
+      </w:pPr>
+      <w:r>
+        <w:rPr>
+          <w:rFonts w:cstheme="minorHAnsi"/>
+        </w:rPr>
+        <w:t>${NoCourseDays}</w:t>
       </w:r>
     </w:p>
     <w:p>
@@ -1035,21 +779,7 @@
         <w:rPr>
           <w:rFonts w:cstheme="minorHAnsi"/>
         </w:rPr>
-        <w:t>${/</w:t>
-      </w:r>
-      <w:proofErr w:type="spellStart"/>
-      <w:r>
-        <w:rPr>
-          <w:rFonts w:cstheme="minorHAnsi"/>
-        </w:rPr>
-        <w:t>NoCourseDays</w:t>
-      </w:r>
-      <w:proofErr w:type="spellEnd"/>
-      <w:r>
-        <w:rPr>
-          <w:rFonts w:cstheme="minorHAnsi"/>
-        </w:rPr>
-        <w:t>}</w:t>
+        <w:t>${/NoCourseDays}</w:t>
       </w:r>
     </w:p>
     <w:p>
@@ -1063,21 +793,7 @@
           <w:rFonts w:cstheme="minorHAnsi"/>
         </w:rPr>
         <w:lastRenderedPageBreak/>
-        <w:t>${</w:t>
-      </w:r>
-      <w:proofErr w:type="spellStart"/>
-      <w:r>
-        <w:rPr>
-          <w:rFonts w:cstheme="minorHAnsi"/>
-        </w:rPr>
-        <w:t>NoClassHours</w:t>
-      </w:r>
-      <w:proofErr w:type="spellEnd"/>
-      <w:r>
-        <w:rPr>
-          <w:rFonts w:cstheme="minorHAnsi"/>
-        </w:rPr>
-        <w:t>}</w:t>
+        <w:t>${NoClassHours}</w:t>
       </w:r>
     </w:p>
     <w:p>
@@ -1097,89 +813,33 @@
         <w:rPr>
           <w:rFonts w:cstheme="minorHAnsi"/>
         </w:rPr>
-        <w:t xml:space="preserve"> ${</w:t>
-      </w:r>
-      <w:proofErr w:type="spellStart"/>
-      <w:r>
-        <w:rPr>
-          <w:rFonts w:cstheme="minorHAnsi"/>
-        </w:rPr>
-        <w:t>classStartTime</w:t>
-      </w:r>
-      <w:proofErr w:type="spellEnd"/>
-      <w:r>
-        <w:rPr>
-          <w:rFonts w:cstheme="minorHAnsi"/>
-        </w:rPr>
-        <w:t>} - ${</w:t>
-      </w:r>
-      <w:proofErr w:type="spellStart"/>
-      <w:r>
-        <w:rPr>
-          <w:rFonts w:cstheme="minorHAnsi"/>
-        </w:rPr>
-        <w:t>classEndTime</w:t>
-      </w:r>
-      <w:proofErr w:type="spellEnd"/>
-      <w:r>
-        <w:rPr>
-          <w:rFonts w:cstheme="minorHAnsi"/>
-        </w:rPr>
-        <w:t>}</w:t>
-      </w:r>
-    </w:p>
-    <w:p>
-      <w:pPr>
-        <w:rPr>
-          <w:rFonts w:cstheme="minorHAnsi"/>
-        </w:rPr>
-      </w:pPr>
-      <w:r>
-        <w:rPr>
-          <w:rFonts w:cstheme="minorHAnsi"/>
-        </w:rPr>
-        <w:t>${/</w:t>
-      </w:r>
-      <w:proofErr w:type="spellStart"/>
-      <w:r>
-        <w:rPr>
-          <w:rFonts w:cstheme="minorHAnsi"/>
-        </w:rPr>
-        <w:t>NoClassHours</w:t>
-      </w:r>
-      <w:proofErr w:type="spellEnd"/>
-      <w:r>
-        <w:rPr>
-          <w:rFonts w:cstheme="minorHAnsi"/>
-        </w:rPr>
-        <w:t>}</w:t>
-      </w:r>
-    </w:p>
-    <w:p>
-      <w:pPr>
-        <w:rPr>
-          <w:rFonts w:cstheme="minorHAnsi"/>
-        </w:rPr>
-      </w:pPr>
-      <w:r>
-        <w:rPr>
-          <w:rFonts w:cstheme="minorHAnsi"/>
-        </w:rPr>
-        <w:t>${</w:t>
-      </w:r>
-      <w:proofErr w:type="spellStart"/>
-      <w:r>
-        <w:rPr>
-          <w:rFonts w:cstheme="minorHAnsi"/>
-        </w:rPr>
-        <w:t>NoOfficeHours</w:t>
-      </w:r>
-      <w:proofErr w:type="spellEnd"/>
-      <w:r>
-        <w:rPr>
-          <w:rFonts w:cstheme="minorHAnsi"/>
-        </w:rPr>
-        <w:t>}</w:t>
+        <w:t xml:space="preserve"> ${classStartTime} - ${classEndTime}</w:t>
+      </w:r>
+    </w:p>
+    <w:p>
+      <w:pPr>
+        <w:rPr>
+          <w:rFonts w:cstheme="minorHAnsi"/>
+        </w:rPr>
+      </w:pPr>
+      <w:r>
+        <w:rPr>
+          <w:rFonts w:cstheme="minorHAnsi"/>
+        </w:rPr>
+        <w:t>${/NoClassHours}</w:t>
+      </w:r>
+    </w:p>
+    <w:p>
+      <w:pPr>
+        <w:rPr>
+          <w:rFonts w:cstheme="minorHAnsi"/>
+        </w:rPr>
+      </w:pPr>
+      <w:r>
+        <w:rPr>
+          <w:rFonts w:cstheme="minorHAnsi"/>
+        </w:rPr>
+        <w:t>${NoOfficeHours}</w:t>
       </w:r>
     </w:p>
     <w:p>
@@ -1200,21 +860,7 @@
         <w:rPr>
           <w:rFonts w:cstheme="minorHAnsi"/>
         </w:rPr>
-        <w:t>${</w:t>
-      </w:r>
-      <w:proofErr w:type="spellStart"/>
-      <w:r>
-        <w:rPr>
-          <w:rFonts w:cstheme="minorHAnsi"/>
-        </w:rPr>
-        <w:t>officeHour</w:t>
-      </w:r>
-      <w:proofErr w:type="spellEnd"/>
-      <w:r>
-        <w:rPr>
-          <w:rFonts w:cstheme="minorHAnsi"/>
-        </w:rPr>
-        <w:t>}</w:t>
+        <w:t>${officeHour}</w:t>
       </w:r>
     </w:p>
     <w:p>
@@ -1235,27 +881,7 @@
           <w:sz w:val="22"/>
           <w:szCs w:val="22"/>
         </w:rPr>
-        <w:t>${/</w:t>
-      </w:r>
-      <w:proofErr w:type="spellStart"/>
-      <w:r>
-        <w:rPr>
-          <w:rFonts w:asciiTheme="minorHAnsi" w:eastAsiaTheme="minorHAnsi" w:hAnsiTheme="minorHAnsi" w:cstheme="minorHAnsi"/>
-          <w:color w:val="auto"/>
-          <w:sz w:val="22"/>
-          <w:szCs w:val="22"/>
-        </w:rPr>
-        <w:t>NoOfficeHours</w:t>
-      </w:r>
-      <w:proofErr w:type="spellEnd"/>
-      <w:r>
-        <w:rPr>
-          <w:rFonts w:asciiTheme="minorHAnsi" w:eastAsiaTheme="minorHAnsi" w:hAnsiTheme="minorHAnsi" w:cstheme="minorHAnsi"/>
-          <w:color w:val="auto"/>
-          <w:sz w:val="22"/>
-          <w:szCs w:val="22"/>
-        </w:rPr>
-        <w:t>}</w:t>
+        <w:t>${/NoOfficeHours}</w:t>
       </w:r>
     </w:p>
     <w:p>
@@ -1313,21 +939,7 @@
         <w:rPr>
           <w:rFonts w:cstheme="minorHAnsi"/>
         </w:rPr>
-        <w:t>${</w:t>
-      </w:r>
-      <w:proofErr w:type="spellStart"/>
-      <w:r>
-        <w:rPr>
-          <w:rFonts w:cstheme="minorHAnsi"/>
-        </w:rPr>
-        <w:t>NoPrerequisites</w:t>
-      </w:r>
-      <w:proofErr w:type="spellEnd"/>
-      <w:r>
-        <w:rPr>
-          <w:rFonts w:cstheme="minorHAnsi"/>
-        </w:rPr>
-        <w:t>}</w:t>
+        <w:t>${NoPrerequisites}</w:t>
       </w:r>
     </w:p>
     <w:p>
@@ -1407,23 +1019,7 @@
           <w:rFonts w:asciiTheme="minorHAnsi" w:hAnsiTheme="minorHAnsi" w:cstheme="minorHAnsi"/>
           <w:szCs w:val="22"/>
         </w:rPr>
-        <w:t>${/</w:t>
-      </w:r>
-      <w:proofErr w:type="spellStart"/>
-      <w:r>
-        <w:rPr>
-          <w:rFonts w:asciiTheme="minorHAnsi" w:hAnsiTheme="minorHAnsi" w:cstheme="minorHAnsi"/>
-          <w:szCs w:val="22"/>
-        </w:rPr>
-        <w:t>NoPrerequisites</w:t>
-      </w:r>
-      <w:proofErr w:type="spellEnd"/>
-      <w:r>
-        <w:rPr>
-          <w:rFonts w:asciiTheme="minorHAnsi" w:hAnsiTheme="minorHAnsi" w:cstheme="minorHAnsi"/>
-          <w:szCs w:val="22"/>
-        </w:rPr>
-        <w:t>}</w:t>
+        <w:t>${/NoPrerequisites}</w:t>
       </w:r>
     </w:p>
     <w:p>
@@ -1494,14 +1090,7 @@
         <w:rPr>
           <w:rFonts w:cstheme="minorHAnsi"/>
         </w:rPr>
-        <w:t>${</w:t>
-      </w:r>
-      <w:proofErr w:type="spellStart"/>
-      <w:r>
-        <w:rPr>
-          <w:rFonts w:cstheme="minorHAnsi"/>
-        </w:rPr>
-        <w:t>No</w:t>
+        <w:t>${No</w:t>
       </w:r>
       <w:r>
         <w:rPr>
@@ -1513,14 +1102,7 @@
         <w:rPr>
           <w:rFonts w:cstheme="minorHAnsi"/>
         </w:rPr>
-        <w:t>requisites</w:t>
-      </w:r>
-      <w:proofErr w:type="spellEnd"/>
-      <w:r>
-        <w:rPr>
-          <w:rFonts w:cstheme="minorHAnsi"/>
-        </w:rPr>
-        <w:t>}</w:t>
+        <w:t>requisites}</w:t>
       </w:r>
     </w:p>
     <w:p>
@@ -1587,7 +1169,6 @@
         </w:rPr>
         <w:t>/</w:t>
       </w:r>
-      <w:proofErr w:type="spellStart"/>
       <w:r>
         <w:rPr>
           <w:rFonts w:cstheme="minorHAnsi"/>
@@ -1604,14 +1185,7 @@
         <w:rPr>
           <w:rFonts w:cstheme="minorHAnsi"/>
         </w:rPr>
-        <w:t>requisites</w:t>
-      </w:r>
-      <w:proofErr w:type="spellEnd"/>
-      <w:r>
-        <w:rPr>
-          <w:rFonts w:cstheme="minorHAnsi"/>
-        </w:rPr>
-        <w:t>}</w:t>
+        <w:t>requisites}</w:t>
       </w:r>
     </w:p>
     <w:p>
@@ -1656,14 +1230,7 @@
         <w:rPr>
           <w:rFonts w:cstheme="minorHAnsi"/>
         </w:rPr>
-        <w:t>${</w:t>
-      </w:r>
-      <w:proofErr w:type="spellStart"/>
-      <w:r>
-        <w:rPr>
-          <w:rFonts w:cstheme="minorHAnsi"/>
-        </w:rPr>
-        <w:t>NoCo</w:t>
+        <w:t>${NoCo</w:t>
       </w:r>
       <w:r>
         <w:rPr>
@@ -1671,7 +1238,6 @@
         </w:rPr>
         <w:t>urseDescription</w:t>
       </w:r>
-      <w:proofErr w:type="spellEnd"/>
       <w:r>
         <w:rPr>
           <w:rFonts w:cstheme="minorHAnsi"/>
@@ -1721,48 +1287,20 @@
         <w:rPr>
           <w:rFonts w:cstheme="minorHAnsi"/>
         </w:rPr>
-        <w:t>${</w:t>
-      </w:r>
-      <w:proofErr w:type="spellStart"/>
-      <w:r>
-        <w:rPr>
-          <w:rFonts w:cstheme="minorHAnsi"/>
-        </w:rPr>
-        <w:t>courseDescription</w:t>
-      </w:r>
-      <w:proofErr w:type="spellEnd"/>
-      <w:r>
-        <w:rPr>
-          <w:rFonts w:cstheme="minorHAnsi"/>
-        </w:rPr>
-        <w:t>}</w:t>
-      </w:r>
-    </w:p>
-    <w:p>
-      <w:pPr>
-        <w:rPr>
-          <w:rFonts w:cstheme="minorHAnsi"/>
-        </w:rPr>
-      </w:pPr>
-      <w:r>
-        <w:rPr>
-          <w:rFonts w:cstheme="minorHAnsi"/>
-        </w:rPr>
-        <w:t>${/</w:t>
-      </w:r>
-      <w:proofErr w:type="spellStart"/>
-      <w:r>
-        <w:rPr>
-          <w:rFonts w:cstheme="minorHAnsi"/>
-        </w:rPr>
-        <w:t>NoCourseDescription</w:t>
-      </w:r>
-      <w:proofErr w:type="spellEnd"/>
-      <w:r>
-        <w:rPr>
-          <w:rFonts w:cstheme="minorHAnsi"/>
-        </w:rPr>
-        <w:t>}</w:t>
+        <w:t>${courseDescription}</w:t>
+      </w:r>
+    </w:p>
+    <w:p>
+      <w:pPr>
+        <w:rPr>
+          <w:rFonts w:cstheme="minorHAnsi"/>
+        </w:rPr>
+      </w:pPr>
+      <w:r>
+        <w:rPr>
+          <w:rFonts w:cstheme="minorHAnsi"/>
+        </w:rPr>
+        <w:t>${/NoCourseDescription}</w:t>
       </w:r>
     </w:p>
     <w:p>
@@ -1803,21 +1341,7 @@
         <w:rPr>
           <w:rFonts w:cstheme="minorHAnsi"/>
         </w:rPr>
-        <w:t>${</w:t>
-      </w:r>
-      <w:proofErr w:type="spellStart"/>
-      <w:r>
-        <w:rPr>
-          <w:rFonts w:cstheme="minorHAnsi"/>
-        </w:rPr>
-        <w:t>NoContacts</w:t>
-      </w:r>
-      <w:proofErr w:type="spellEnd"/>
-      <w:r>
-        <w:rPr>
-          <w:rFonts w:cstheme="minorHAnsi"/>
-        </w:rPr>
-        <w:t>}</w:t>
+        <w:t>${NoContacts}</w:t>
       </w:r>
     </w:p>
     <w:p>
@@ -2114,21 +1638,7 @@
           <w:rFonts w:cstheme="minorHAnsi"/>
         </w:rPr>
         <w:lastRenderedPageBreak/>
-        <w:t>${/</w:t>
-      </w:r>
-      <w:proofErr w:type="spellStart"/>
-      <w:r>
-        <w:rPr>
-          <w:rFonts w:cstheme="minorHAnsi"/>
-        </w:rPr>
-        <w:t>NoContacts</w:t>
-      </w:r>
-      <w:proofErr w:type="spellEnd"/>
-      <w:r>
-        <w:rPr>
-          <w:rFonts w:cstheme="minorHAnsi"/>
-        </w:rPr>
-        <w:t>}</w:t>
+        <w:t>${/NoContacts}</w:t>
       </w:r>
     </w:p>
     <w:p>
@@ -2155,21 +1665,7 @@
         <w:rPr>
           <w:rFonts w:cstheme="minorHAnsi"/>
         </w:rPr>
-        <w:t>${</w:t>
-      </w:r>
-      <w:proofErr w:type="spellStart"/>
-      <w:r>
-        <w:rPr>
-          <w:rFonts w:cstheme="minorHAnsi"/>
-        </w:rPr>
-        <w:t>NoInstructorBio</w:t>
-      </w:r>
-      <w:proofErr w:type="spellEnd"/>
-      <w:r>
-        <w:rPr>
-          <w:rFonts w:cstheme="minorHAnsi"/>
-        </w:rPr>
-        <w:t>}</w:t>
+        <w:t>${NoInstructorBio}</w:t>
       </w:r>
     </w:p>
     <w:p>
@@ -2208,49 +1704,21 @@
         <w:rPr>
           <w:rFonts w:eastAsia="Times New Roman" w:cstheme="minorHAnsi"/>
         </w:rPr>
-        <w:t>${</w:t>
-      </w:r>
-      <w:proofErr w:type="spellStart"/>
-      <w:r>
+        <w:t>${instructorBio}</w:t>
+      </w:r>
+    </w:p>
+    <w:p>
+      <w:pPr>
+        <w:spacing w:after="120"/>
         <w:rPr>
           <w:rFonts w:eastAsia="Times New Roman" w:cstheme="minorHAnsi"/>
         </w:rPr>
-        <w:t>instructorBio</w:t>
-      </w:r>
-      <w:proofErr w:type="spellEnd"/>
+      </w:pPr>
       <w:r>
         <w:rPr>
           <w:rFonts w:eastAsia="Times New Roman" w:cstheme="minorHAnsi"/>
         </w:rPr>
-        <w:t>}</w:t>
-      </w:r>
-    </w:p>
-    <w:p>
-      <w:pPr>
-        <w:spacing w:after="120"/>
-        <w:rPr>
-          <w:rFonts w:eastAsia="Times New Roman" w:cstheme="minorHAnsi"/>
-        </w:rPr>
-      </w:pPr>
-      <w:r>
-        <w:rPr>
-          <w:rFonts w:eastAsia="Times New Roman" w:cstheme="minorHAnsi"/>
-        </w:rPr>
-        <w:t>${/</w:t>
-      </w:r>
-      <w:proofErr w:type="spellStart"/>
-      <w:r>
-        <w:rPr>
-          <w:rFonts w:eastAsia="Times New Roman" w:cstheme="minorHAnsi"/>
-        </w:rPr>
-        <w:t>NoInstructorBio</w:t>
-      </w:r>
-      <w:proofErr w:type="spellEnd"/>
-      <w:r>
-        <w:rPr>
-          <w:rFonts w:eastAsia="Times New Roman" w:cstheme="minorHAnsi"/>
-        </w:rPr>
-        <w:t>}</w:t>
+        <w:t>${/NoInstructorBio}</w:t>
       </w:r>
     </w:p>
     <w:p>
@@ -2296,21 +1764,7 @@
         <w:rPr>
           <w:rFonts w:eastAsia="Times New Roman" w:cstheme="minorHAnsi"/>
         </w:rPr>
-        <w:t>${</w:t>
-      </w:r>
-      <w:proofErr w:type="spellStart"/>
-      <w:r>
-        <w:rPr>
-          <w:rFonts w:eastAsia="Times New Roman" w:cstheme="minorHAnsi"/>
-        </w:rPr>
-        <w:t>NoOtherInstructionalStaff</w:t>
-      </w:r>
-      <w:proofErr w:type="spellEnd"/>
-      <w:r>
-        <w:rPr>
-          <w:rFonts w:eastAsia="Times New Roman" w:cstheme="minorHAnsi"/>
-        </w:rPr>
-        <w:t>}</w:t>
+        <w:t>${NoOtherInstructionalStaff}</w:t>
       </w:r>
     </w:p>
     <w:p>
@@ -2390,21 +1844,7 @@
         <w:rPr>
           <w:rFonts w:asciiTheme="minorHAnsi" w:hAnsiTheme="minorHAnsi" w:cstheme="minorHAnsi"/>
         </w:rPr>
-        <w:t>${/</w:t>
-      </w:r>
-      <w:proofErr w:type="spellStart"/>
-      <w:r>
-        <w:rPr>
-          <w:rFonts w:asciiTheme="minorHAnsi" w:hAnsiTheme="minorHAnsi" w:cstheme="minorHAnsi"/>
-        </w:rPr>
-        <w:t>NoOtherInstructionalStaff</w:t>
-      </w:r>
-      <w:proofErr w:type="spellEnd"/>
-      <w:r>
-        <w:rPr>
-          <w:rFonts w:asciiTheme="minorHAnsi" w:hAnsiTheme="minorHAnsi" w:cstheme="minorHAnsi"/>
-        </w:rPr>
-        <w:t>}</w:t>
+        <w:t>${/NoOtherInstructionalStaff}</w:t>
       </w:r>
     </w:p>
     <w:p>
@@ -2419,21 +1859,7 @@
         <w:rPr>
           <w:rFonts w:asciiTheme="minorHAnsi" w:hAnsiTheme="minorHAnsi" w:cstheme="minorHAnsi"/>
         </w:rPr>
-        <w:t>${</w:t>
-      </w:r>
-      <w:proofErr w:type="spellStart"/>
-      <w:r>
-        <w:rPr>
-          <w:rFonts w:asciiTheme="minorHAnsi" w:hAnsiTheme="minorHAnsi" w:cstheme="minorHAnsi"/>
-        </w:rPr>
-        <w:t>otherInstructionalStaff</w:t>
-      </w:r>
-      <w:proofErr w:type="spellEnd"/>
-      <w:r>
-        <w:rPr>
-          <w:rFonts w:asciiTheme="minorHAnsi" w:hAnsiTheme="minorHAnsi" w:cstheme="minorHAnsi"/>
-        </w:rPr>
-        <w:t>}</w:t>
+        <w:t>${otherInstructionalStaff}</w:t>
       </w:r>
     </w:p>
     <w:p>
@@ -2474,21 +1900,7 @@
         <w:rPr>
           <w:rFonts w:asciiTheme="minorHAnsi" w:hAnsiTheme="minorHAnsi" w:cstheme="minorHAnsi"/>
         </w:rPr>
-        <w:t>${</w:t>
-      </w:r>
-      <w:proofErr w:type="spellStart"/>
-      <w:r>
-        <w:rPr>
-          <w:rFonts w:asciiTheme="minorHAnsi" w:hAnsiTheme="minorHAnsi" w:cstheme="minorHAnsi"/>
-        </w:rPr>
-        <w:t>NoCourseStructure</w:t>
-      </w:r>
-      <w:proofErr w:type="spellEnd"/>
-      <w:r>
-        <w:rPr>
-          <w:rFonts w:asciiTheme="minorHAnsi" w:hAnsiTheme="minorHAnsi" w:cstheme="minorHAnsi"/>
-        </w:rPr>
-        <w:t>}</w:t>
+        <w:t>${NoCourseStructure}</w:t>
       </w:r>
     </w:p>
     <w:p>
@@ -2562,25 +1974,343 @@
           <w:color w:val="1F4E79" w:themeColor="accent5" w:themeShade="80"/>
           <w:szCs w:val="20"/>
         </w:rPr>
-        <w:t xml:space="preserve">Then a description of how your classes </w:t>
-      </w:r>
-      <w:proofErr w:type="gramStart"/>
+        <w:t>Then a description of how your classes are structured: Do you use traditional lecturing? Do you provide notes (outlines)? Do you combine on-line and in-class activity?</w:t>
+      </w:r>
+    </w:p>
+    <w:p>
+      <w:pPr>
+        <w:spacing w:after="120"/>
+        <w:ind w:left="227"/>
+        <w:rPr>
+          <w:rFonts w:eastAsia="Times New Roman" w:cstheme="majorHAnsi"/>
+          <w:szCs w:val="20"/>
+        </w:rPr>
+      </w:pPr>
       <w:r>
         <w:rPr>
           <w:rFonts w:eastAsia="Times New Roman" w:cstheme="minorHAnsi"/>
           <w:color w:val="1F4E79" w:themeColor="accent5" w:themeShade="80"/>
           <w:szCs w:val="20"/>
         </w:rPr>
-        <w:t>are</w:t>
-      </w:r>
-      <w:proofErr w:type="gramEnd"/>
+        <w:t>You may wish to combine this section and Learning Outcomes below to provide an opportunity to introduce students to your philosophy of learning, to the culture of your discipline and how this course fits in the larger context.</w:t>
+      </w:r>
+      <w:r>
+        <w:rPr>
+          <w:rFonts w:eastAsia="Times New Roman" w:cstheme="majorHAnsi"/>
+          <w:szCs w:val="20"/>
+        </w:rPr>
+        <w:t>]</w:t>
+      </w:r>
+    </w:p>
+    <w:p>
+      <w:pPr>
+        <w:spacing w:after="120"/>
+        <w:rPr>
+          <w:rFonts w:eastAsia="Times New Roman" w:cstheme="minorHAnsi"/>
+          <w:szCs w:val="20"/>
+        </w:rPr>
+      </w:pPr>
+      <w:r>
+        <w:rPr>
+          <w:rFonts w:eastAsia="Times New Roman" w:cstheme="minorHAnsi"/>
+          <w:szCs w:val="20"/>
+        </w:rPr>
+        <w:t>${/NoCourseStructure}</w:t>
+      </w:r>
+    </w:p>
+    <w:p>
+      <w:pPr>
+        <w:spacing w:after="120"/>
+        <w:rPr>
+          <w:rFonts w:eastAsia="Times New Roman" w:cstheme="minorHAnsi"/>
+          <w:szCs w:val="20"/>
+        </w:rPr>
+      </w:pPr>
+      <w:r>
+        <w:rPr>
+          <w:rFonts w:eastAsia="Times New Roman" w:cstheme="minorHAnsi"/>
+          <w:szCs w:val="20"/>
+        </w:rPr>
+        <w:lastRenderedPageBreak/>
+        <w:t>${courseStructure}</w:t>
+      </w:r>
+    </w:p>
+    <w:p>
+      <w:pPr>
+        <w:spacing w:after="120"/>
+        <w:rPr>
+          <w:rFonts w:eastAsia="Times New Roman" w:cstheme="minorHAnsi"/>
+          <w:szCs w:val="20"/>
+        </w:rPr>
+      </w:pPr>
+    </w:p>
+    <w:p>
+      <w:pPr>
+        <w:pStyle w:val="Heading2"/>
+        <w:spacing w:before="120" w:after="120"/>
+        <w:jc w:val="left"/>
+        <w:rPr>
+          <w:rFonts w:asciiTheme="minorHAnsi" w:hAnsiTheme="minorHAnsi" w:cstheme="minorHAnsi"/>
+        </w:rPr>
+      </w:pPr>
+      <w:bookmarkStart w:id="8" w:name="_Toc2236266"/>
+      <w:r>
+        <w:rPr>
+          <w:rFonts w:asciiTheme="minorHAnsi" w:hAnsiTheme="minorHAnsi" w:cstheme="minorHAnsi"/>
+        </w:rPr>
+        <w:t>Schedule of Topics</w:t>
+      </w:r>
+      <w:bookmarkEnd w:id="8"/>
+    </w:p>
+    <w:p>
+      <w:pPr>
+        <w:spacing w:after="120"/>
+        <w:rPr>
+          <w:rFonts w:eastAsia="Times New Roman" w:cstheme="minorHAnsi"/>
+          <w:szCs w:val="20"/>
+        </w:rPr>
+      </w:pPr>
+      <w:r>
+        <w:rPr>
+          <w:rFonts w:eastAsia="Times New Roman" w:cstheme="minorHAnsi"/>
+          <w:szCs w:val="20"/>
+        </w:rPr>
+        <w:t>${NoTopicsSchedule}</w:t>
+      </w:r>
+    </w:p>
+    <w:p>
+      <w:pPr>
+        <w:rPr>
+          <w:rFonts w:cstheme="minorHAnsi"/>
+          <w:b/>
+          <w:color w:val="FF0000"/>
+        </w:rPr>
+      </w:pPr>
+      <w:r>
+        <w:rPr>
+          <w:rFonts w:cstheme="minorHAnsi"/>
+          <w:b/>
+          <w:color w:val="FF0000"/>
+        </w:rPr>
+        <w:t>This section is required by</w:t>
+      </w:r>
+      <w:r>
+        <w:rPr>
+          <w:rFonts w:cstheme="minorHAnsi"/>
+          <w:b/>
+          <w:color w:val="FF0000"/>
+        </w:rPr>
+        <w:t xml:space="preserve"> </w:t>
+      </w:r>
+      <w:r>
+        <w:rPr>
+          <w:rFonts w:cstheme="minorHAnsi"/>
+          <w:b/>
+          <w:color w:val="FF0000"/>
+        </w:rPr>
+        <w:t>Vancouver Senate policy V-130</w:t>
+      </w:r>
+    </w:p>
+    <w:p>
+      <w:pPr>
+        <w:spacing w:after="120"/>
+        <w:ind w:left="227"/>
+        <w:rPr>
+          <w:rFonts w:eastAsia="Times New Roman" w:cstheme="majorHAnsi"/>
+          <w:szCs w:val="20"/>
+        </w:rPr>
+      </w:pPr>
+      <w:r>
+        <w:rPr>
+          <w:rFonts w:eastAsia="Times New Roman" w:cstheme="majorHAnsi"/>
+          <w:szCs w:val="20"/>
+        </w:rPr>
+        <w:t>[</w:t>
+      </w:r>
       <w:r>
         <w:rPr>
           <w:rFonts w:eastAsia="Times New Roman" w:cstheme="minorHAnsi"/>
           <w:color w:val="1F4E79" w:themeColor="accent5" w:themeShade="80"/>
           <w:szCs w:val="20"/>
         </w:rPr>
-        <w:t xml:space="preserve"> structured: Do you use traditional lecturing? Do you provide notes (outlines)? Do you combine on-line and in-class activity?</w:t>
+        <w:t>This may be a weekly schedule, it may be class by class, but let students know that if changes occur, they will be informed.</w:t>
+      </w:r>
+      <w:r>
+        <w:rPr>
+          <w:rFonts w:eastAsia="Times New Roman" w:cstheme="majorHAnsi"/>
+          <w:szCs w:val="20"/>
+        </w:rPr>
+        <w:t>]</w:t>
+      </w:r>
+    </w:p>
+    <w:p>
+      <w:pPr>
+        <w:spacing w:after="120"/>
+        <w:rPr>
+          <w:rFonts w:eastAsia="Times New Roman" w:cstheme="minorHAnsi"/>
+          <w:szCs w:val="20"/>
+        </w:rPr>
+      </w:pPr>
+      <w:r>
+        <w:rPr>
+          <w:rFonts w:eastAsia="Times New Roman" w:cstheme="minorHAnsi"/>
+          <w:szCs w:val="20"/>
+        </w:rPr>
+        <w:t>${/NoTopicsSchedule}</w:t>
+      </w:r>
+    </w:p>
+    <w:p>
+      <w:pPr>
+        <w:spacing w:after="120"/>
+        <w:rPr>
+          <w:rFonts w:eastAsia="Times New Roman" w:cstheme="minorHAnsi"/>
+          <w:szCs w:val="20"/>
+        </w:rPr>
+      </w:pPr>
+      <w:r>
+        <w:rPr>
+          <w:rFonts w:eastAsia="Times New Roman" w:cstheme="minorHAnsi"/>
+          <w:szCs w:val="20"/>
+        </w:rPr>
+        <w:t>${</w:t>
+      </w:r>
+      <w:r>
+        <w:rPr>
+          <w:rFonts w:eastAsia="Times New Roman" w:cstheme="minorHAnsi"/>
+          <w:szCs w:val="20"/>
+        </w:rPr>
+        <w:t>course</w:t>
+      </w:r>
+      <w:r>
+        <w:rPr>
+          <w:rFonts w:eastAsia="Times New Roman" w:cstheme="minorHAnsi"/>
+          <w:szCs w:val="20"/>
+        </w:rPr>
+        <w:t>Schedule}</w:t>
+      </w:r>
+    </w:p>
+    <w:p>
+      <w:pPr>
+        <w:rPr>
+          <w:rFonts w:cstheme="minorHAnsi"/>
+        </w:rPr>
+      </w:pPr>
+      <w:r>
+        <w:rPr>
+          <w:rFonts w:cstheme="minorHAnsi"/>
+        </w:rPr>
+        <w:t>${NoCourseScheduleTbl}</w:t>
+      </w:r>
+    </w:p>
+    <w:p>
+      <w:pPr>
+        <w:rPr>
+          <w:rFonts w:cstheme="minorHAnsi"/>
+        </w:rPr>
+      </w:pPr>
+      <w:r>
+        <w:rPr>
+          <w:rFonts w:cstheme="minorHAnsi"/>
+        </w:rPr>
+        <w:t>${courseScheduleTbl}</w:t>
+      </w:r>
+    </w:p>
+    <w:p>
+      <w:pPr>
+        <w:spacing w:after="120"/>
+        <w:rPr>
+          <w:rFonts w:eastAsia="Times New Roman" w:cstheme="minorHAnsi"/>
+          <w:szCs w:val="20"/>
+        </w:rPr>
+      </w:pPr>
+      <w:r>
+        <w:rPr>
+          <w:rFonts w:eastAsia="Times New Roman" w:cstheme="minorHAnsi"/>
+          <w:szCs w:val="20"/>
+        </w:rPr>
+        <w:t>${/NoCourseScheduleTbl}</w:t>
+      </w:r>
+    </w:p>
+    <w:p>
+      <w:pPr>
+        <w:spacing w:after="120"/>
+        <w:rPr>
+          <w:rFonts w:eastAsia="Times New Roman" w:cstheme="minorHAnsi"/>
+          <w:szCs w:val="20"/>
+        </w:rPr>
+      </w:pPr>
+    </w:p>
+    <w:p>
+      <w:pPr>
+        <w:spacing w:after="120"/>
+        <w:rPr>
+          <w:rFonts w:eastAsia="Times New Roman" w:cstheme="minorHAnsi"/>
+          <w:szCs w:val="20"/>
+        </w:rPr>
+      </w:pPr>
+    </w:p>
+    <w:p>
+      <w:pPr>
+        <w:pStyle w:val="Heading2"/>
+        <w:spacing w:before="120" w:after="120"/>
+        <w:jc w:val="left"/>
+        <w:rPr>
+          <w:rFonts w:asciiTheme="minorHAnsi" w:hAnsiTheme="minorHAnsi" w:cstheme="minorHAnsi"/>
+        </w:rPr>
+      </w:pPr>
+      <w:bookmarkStart w:id="9" w:name="_Toc2236267"/>
+      <w:r>
+        <w:rPr>
+          <w:rFonts w:asciiTheme="minorHAnsi" w:hAnsiTheme="minorHAnsi" w:cstheme="minorHAnsi"/>
+        </w:rPr>
+        <w:t>Learning Outcomes</w:t>
+      </w:r>
+      <w:bookmarkEnd w:id="9"/>
+    </w:p>
+    <w:p>
+      <w:pPr>
+        <w:rPr>
+          <w:rFonts w:cstheme="minorHAnsi"/>
+        </w:rPr>
+      </w:pPr>
+      <w:r>
+        <w:rPr>
+          <w:rFonts w:cstheme="minorHAnsi"/>
+        </w:rPr>
+        <w:t>${NolearningOutcomes}</w:t>
+      </w:r>
+    </w:p>
+    <w:p>
+      <w:pPr>
+        <w:rPr>
+          <w:rFonts w:cstheme="minorHAnsi"/>
+          <w:b/>
+          <w:color w:val="FF0000"/>
+        </w:rPr>
+      </w:pPr>
+      <w:r>
+        <w:rPr>
+          <w:rFonts w:cstheme="minorHAnsi"/>
+          <w:b/>
+          <w:color w:val="FF0000"/>
+        </w:rPr>
+        <w:t>This section is required by</w:t>
+      </w:r>
+      <w:r>
+        <w:rPr>
+          <w:rFonts w:cstheme="minorHAnsi"/>
+          <w:b/>
+          <w:color w:val="FF0000"/>
+        </w:rPr>
+        <w:t xml:space="preserve"> </w:t>
+      </w:r>
+      <w:r>
+        <w:rPr>
+          <w:rFonts w:cstheme="minorHAnsi"/>
+          <w:b/>
+          <w:color w:val="FF0000"/>
+        </w:rPr>
+        <w:t>Vancouver Senate policy V-130</w:t>
       </w:r>
     </w:p>
     <w:p>
@@ -2588,89 +2318,72 @@
         <w:spacing w:after="120"/>
         <w:ind w:left="227"/>
         <w:rPr>
-          <w:rFonts w:eastAsia="Times New Roman" w:cstheme="majorHAnsi"/>
+          <w:rFonts w:eastAsia="Times New Roman" w:cstheme="minorHAnsi"/>
           <w:szCs w:val="20"/>
         </w:rPr>
       </w:pPr>
+      <w:r>
+        <w:rPr>
+          <w:rFonts w:eastAsia="Times New Roman" w:cstheme="minorHAnsi"/>
+          <w:szCs w:val="20"/>
+        </w:rPr>
+        <w:t>[</w:t>
+      </w:r>
       <w:r>
         <w:rPr>
           <w:rFonts w:eastAsia="Times New Roman" w:cstheme="minorHAnsi"/>
           <w:color w:val="1F4E79" w:themeColor="accent5" w:themeShade="80"/>
           <w:szCs w:val="20"/>
         </w:rPr>
-        <w:t>You may wish to combine this section and Learning Outcomes below to provide an opportunity to introduce students to your philosophy of learning, to the culture of your discipline and how this course fits in the larger context.</w:t>
-      </w:r>
-      <w:r>
-        <w:rPr>
-          <w:rFonts w:eastAsia="Times New Roman" w:cstheme="majorHAnsi"/>
-          <w:szCs w:val="20"/>
-        </w:rPr>
-        <w:t>]</w:t>
-      </w:r>
-    </w:p>
-    <w:p>
-      <w:pPr>
-        <w:spacing w:after="120"/>
+        <w:t>You may think of these as “learning objectives”. Tell students what changes in their knowledge, skills, or attitudes should occur during the course. Knowing these, students will have a framework within which to put individual components of the course and they will be primed for the kinds of assessments of learning that will come.</w:t>
+      </w:r>
+      <w:r>
         <w:rPr>
           <w:rFonts w:eastAsia="Times New Roman" w:cstheme="minorHAnsi"/>
           <w:szCs w:val="20"/>
         </w:rPr>
-      </w:pPr>
-      <w:r>
-        <w:rPr>
-          <w:rFonts w:eastAsia="Times New Roman" w:cstheme="minorHAnsi"/>
-          <w:szCs w:val="20"/>
-        </w:rPr>
-        <w:t>${/</w:t>
-      </w:r>
-      <w:proofErr w:type="spellStart"/>
-      <w:r>
-        <w:rPr>
-          <w:rFonts w:eastAsia="Times New Roman" w:cstheme="minorHAnsi"/>
-          <w:szCs w:val="20"/>
-        </w:rPr>
-        <w:t>NoCourseStructure</w:t>
-      </w:r>
-      <w:proofErr w:type="spellEnd"/>
-      <w:r>
-        <w:rPr>
-          <w:rFonts w:eastAsia="Times New Roman" w:cstheme="minorHAnsi"/>
-          <w:szCs w:val="20"/>
-        </w:rPr>
-        <w:t>}</w:t>
-      </w:r>
-    </w:p>
-    <w:p>
-      <w:pPr>
-        <w:spacing w:after="120"/>
-        <w:rPr>
-          <w:rFonts w:eastAsia="Times New Roman" w:cstheme="minorHAnsi"/>
-          <w:szCs w:val="20"/>
-        </w:rPr>
-      </w:pPr>
-      <w:r>
-        <w:rPr>
-          <w:rFonts w:eastAsia="Times New Roman" w:cstheme="minorHAnsi"/>
-          <w:szCs w:val="20"/>
-        </w:rPr>
-        <w:lastRenderedPageBreak/>
-        <w:t>${</w:t>
-      </w:r>
-      <w:proofErr w:type="spellStart"/>
-      <w:r>
-        <w:rPr>
-          <w:rFonts w:eastAsia="Times New Roman" w:cstheme="minorHAnsi"/>
-          <w:szCs w:val="20"/>
-        </w:rPr>
-        <w:t>courseStructure</w:t>
-      </w:r>
-      <w:proofErr w:type="spellEnd"/>
-      <w:r>
-        <w:rPr>
-          <w:rFonts w:eastAsia="Times New Roman" w:cstheme="minorHAnsi"/>
-          <w:szCs w:val="20"/>
-        </w:rPr>
-        <w:t>}</w:t>
+        <w:t>]</w:t>
+      </w:r>
+    </w:p>
+    <w:p>
+      <w:pPr>
+        <w:rPr>
+          <w:rFonts w:cstheme="minorHAnsi"/>
+        </w:rPr>
+      </w:pPr>
+      <w:r>
+        <w:rPr>
+          <w:rFonts w:cstheme="minorHAnsi"/>
+        </w:rPr>
+        <w:t>${/NolearningOutcomes}</w:t>
+      </w:r>
+    </w:p>
+    <w:p>
+      <w:pPr>
+        <w:rPr>
+          <w:rFonts w:cstheme="minorHAnsi"/>
+          <w:i/>
+        </w:rPr>
+      </w:pPr>
+      <w:r>
+        <w:rPr>
+          <w:rFonts w:cstheme="minorHAnsi"/>
+          <w:i/>
+        </w:rPr>
+        <w:t>Upon successful completion of this course, students will be able to:</w:t>
+      </w:r>
+    </w:p>
+    <w:p>
+      <w:pPr>
+        <w:rPr>
+          <w:rFonts w:cstheme="minorHAnsi"/>
+        </w:rPr>
+      </w:pPr>
+      <w:r>
+        <w:rPr>
+          <w:rFonts w:cstheme="minorHAnsi"/>
+        </w:rPr>
+        <w:t>${learningOutcomes}</w:t>
       </w:r>
     </w:p>
     <w:p>
@@ -2691,45 +2404,26 @@
           <w:rFonts w:asciiTheme="minorHAnsi" w:hAnsiTheme="minorHAnsi" w:cstheme="minorHAnsi"/>
         </w:rPr>
       </w:pPr>
-      <w:bookmarkStart w:id="8" w:name="_Toc2236266"/>
-      <w:r>
-        <w:rPr>
-          <w:rFonts w:asciiTheme="minorHAnsi" w:hAnsiTheme="minorHAnsi" w:cstheme="minorHAnsi"/>
-        </w:rPr>
-        <w:t>Schedule of Topics</w:t>
-      </w:r>
-      <w:bookmarkEnd w:id="8"/>
-    </w:p>
-    <w:p>
-      <w:pPr>
-        <w:spacing w:after="120"/>
-        <w:rPr>
-          <w:rFonts w:eastAsia="Times New Roman" w:cstheme="minorHAnsi"/>
-          <w:szCs w:val="20"/>
-        </w:rPr>
-      </w:pPr>
-      <w:r>
-        <w:rPr>
-          <w:rFonts w:eastAsia="Times New Roman" w:cstheme="minorHAnsi"/>
-          <w:szCs w:val="20"/>
-        </w:rPr>
-        <w:t>${</w:t>
-      </w:r>
-      <w:proofErr w:type="spellStart"/>
-      <w:r>
-        <w:rPr>
-          <w:rFonts w:eastAsia="Times New Roman" w:cstheme="minorHAnsi"/>
-          <w:szCs w:val="20"/>
-        </w:rPr>
-        <w:t>NoTopicsSchedule</w:t>
-      </w:r>
-      <w:proofErr w:type="spellEnd"/>
-      <w:r>
-        <w:rPr>
-          <w:rFonts w:eastAsia="Times New Roman" w:cstheme="minorHAnsi"/>
-          <w:szCs w:val="20"/>
-        </w:rPr>
-        <w:t>}</w:t>
+      <w:bookmarkStart w:id="10" w:name="_Toc2236268"/>
+      <w:r>
+        <w:rPr>
+          <w:rFonts w:asciiTheme="minorHAnsi" w:hAnsiTheme="minorHAnsi" w:cstheme="minorHAnsi"/>
+        </w:rPr>
+        <w:t>Learning Activities</w:t>
+      </w:r>
+      <w:bookmarkEnd w:id="10"/>
+    </w:p>
+    <w:p>
+      <w:pPr>
+        <w:rPr>
+          <w:rFonts w:cstheme="minorHAnsi"/>
+        </w:rPr>
+      </w:pPr>
+      <w:r>
+        <w:rPr>
+          <w:rFonts w:cstheme="minorHAnsi"/>
+        </w:rPr>
+        <w:t>${NoLearningActivities}</w:t>
       </w:r>
     </w:p>
     <w:p>
@@ -2769,199 +2463,93 @@
       <w:pPr>
         <w:spacing w:after="120"/>
         <w:ind w:left="227"/>
-        <w:rPr>
-          <w:rFonts w:eastAsia="Times New Roman" w:cstheme="majorHAnsi"/>
-          <w:szCs w:val="20"/>
-        </w:rPr>
-      </w:pPr>
-      <w:r>
-        <w:rPr>
-          <w:rFonts w:eastAsia="Times New Roman" w:cstheme="majorHAnsi"/>
-          <w:szCs w:val="20"/>
-        </w:rPr>
-        <w:t>[</w:t>
-      </w:r>
-      <w:r>
         <w:rPr>
           <w:rFonts w:eastAsia="Times New Roman" w:cstheme="minorHAnsi"/>
           <w:color w:val="1F4E79" w:themeColor="accent5" w:themeShade="80"/>
           <w:szCs w:val="20"/>
         </w:rPr>
-        <w:t>This may be a weekly schedule, it may be class by class, but let students know that if changes occur, they will be informed.</w:t>
-      </w:r>
-      <w:r>
-        <w:rPr>
-          <w:rFonts w:eastAsia="Times New Roman" w:cstheme="majorHAnsi"/>
-          <w:szCs w:val="20"/>
-        </w:rPr>
-        <w:t>]</w:t>
-      </w:r>
-    </w:p>
-    <w:p>
-      <w:pPr>
-        <w:spacing w:after="120"/>
+      </w:pPr>
+      <w:r>
         <w:rPr>
           <w:rFonts w:eastAsia="Times New Roman" w:cstheme="minorHAnsi"/>
           <w:szCs w:val="20"/>
         </w:rPr>
-      </w:pPr>
-      <w:r>
+        <w:t>[</w:t>
+      </w:r>
+      <w:r>
+        <w:rPr>
+          <w:rFonts w:eastAsia="Times New Roman" w:cstheme="minorHAnsi"/>
+          <w:color w:val="1F4E79" w:themeColor="accent5" w:themeShade="80"/>
+          <w:szCs w:val="20"/>
+        </w:rPr>
+        <w:t>Only some of the possibilities are included here.</w:t>
+      </w:r>
+    </w:p>
+    <w:p>
+      <w:pPr>
+        <w:spacing w:after="120"/>
+        <w:ind w:left="227"/>
         <w:rPr>
           <w:rFonts w:eastAsia="Times New Roman" w:cstheme="minorHAnsi"/>
           <w:szCs w:val="20"/>
         </w:rPr>
-        <w:t>${/</w:t>
-      </w:r>
-      <w:proofErr w:type="spellStart"/>
+      </w:pPr>
+      <w:r>
+        <w:rPr>
+          <w:rFonts w:eastAsia="Times New Roman" w:cstheme="minorHAnsi"/>
+          <w:color w:val="1F4E79" w:themeColor="accent5" w:themeShade="80"/>
+          <w:szCs w:val="20"/>
+        </w:rPr>
+        <w:t xml:space="preserve">Do you expect students to participate in class? In what ways? (e.g., case studies, using “clickers” to answer questions, working in small groups, etc.) Is participation in on-line discussions required? Are readings required in advance with answers to be submitted to discussion questions or problem sets? </w:t>
+      </w:r>
+      <w:r>
+        <w:rPr>
+          <w:rFonts w:eastAsia="Times New Roman" w:cstheme="minorHAnsi"/>
+          <w:color w:val="1F4E79" w:themeColor="accent5" w:themeShade="80"/>
+          <w:szCs w:val="20"/>
+        </w:rPr>
+        <w:br/>
+        <w:t>Is an oral presentation required? Is there a field excursion?</w:t>
+      </w:r>
       <w:r>
         <w:rPr>
           <w:rFonts w:eastAsia="Times New Roman" w:cstheme="minorHAnsi"/>
           <w:szCs w:val="20"/>
         </w:rPr>
-        <w:t>NoTopicsSchedule</w:t>
-      </w:r>
-      <w:proofErr w:type="spellEnd"/>
-      <w:r>
+        <w:t>]</w:t>
+      </w:r>
+    </w:p>
+    <w:p>
+      <w:pPr>
+        <w:spacing w:after="120"/>
         <w:rPr>
           <w:rFonts w:eastAsia="Times New Roman" w:cstheme="minorHAnsi"/>
           <w:szCs w:val="20"/>
         </w:rPr>
-        <w:t>}</w:t>
-      </w:r>
-    </w:p>
-    <w:p>
-      <w:pPr>
-        <w:spacing w:after="120"/>
+      </w:pPr>
+      <w:r>
         <w:rPr>
           <w:rFonts w:eastAsia="Times New Roman" w:cstheme="minorHAnsi"/>
           <w:szCs w:val="20"/>
         </w:rPr>
-      </w:pPr>
-      <w:r>
+        <w:t>${/NoLearningActivities}</w:t>
+      </w:r>
+    </w:p>
+    <w:p>
+      <w:pPr>
+        <w:spacing w:after="120"/>
         <w:rPr>
           <w:rFonts w:eastAsia="Times New Roman" w:cstheme="minorHAnsi"/>
           <w:szCs w:val="20"/>
         </w:rPr>
-        <w:t>${</w:t>
-      </w:r>
-      <w:proofErr w:type="spellStart"/>
+      </w:pPr>
       <w:r>
         <w:rPr>
           <w:rFonts w:eastAsia="Times New Roman" w:cstheme="minorHAnsi"/>
           <w:szCs w:val="20"/>
         </w:rPr>
-        <w:t>course</w:t>
-      </w:r>
-      <w:r>
-        <w:rPr>
-          <w:rFonts w:eastAsia="Times New Roman" w:cstheme="minorHAnsi"/>
-          <w:szCs w:val="20"/>
-        </w:rPr>
-        <w:t>Schedule</w:t>
-      </w:r>
-      <w:proofErr w:type="spellEnd"/>
-      <w:r>
-        <w:rPr>
-          <w:rFonts w:eastAsia="Times New Roman" w:cstheme="minorHAnsi"/>
-          <w:szCs w:val="20"/>
-        </w:rPr>
-        <w:t>}</w:t>
-      </w:r>
-    </w:p>
-    <w:p>
-      <w:pPr>
-        <w:rPr>
-          <w:rFonts w:cstheme="minorHAnsi"/>
-        </w:rPr>
-      </w:pPr>
-      <w:r>
-        <w:rPr>
-          <w:rFonts w:cstheme="minorHAnsi"/>
-        </w:rPr>
-        <w:t>${</w:t>
-      </w:r>
-      <w:proofErr w:type="spellStart"/>
-      <w:r>
-        <w:rPr>
-          <w:rFonts w:cstheme="minorHAnsi"/>
-        </w:rPr>
-        <w:t>NoCourseScheduleTbl</w:t>
-      </w:r>
-      <w:proofErr w:type="spellEnd"/>
-      <w:r>
-        <w:rPr>
-          <w:rFonts w:cstheme="minorHAnsi"/>
-        </w:rPr>
-        <w:t>}</w:t>
-      </w:r>
-    </w:p>
-    <w:p>
-      <w:pPr>
-        <w:rPr>
-          <w:rFonts w:cstheme="minorHAnsi"/>
-        </w:rPr>
-      </w:pPr>
-      <w:r>
-        <w:rPr>
-          <w:rFonts w:cstheme="minorHAnsi"/>
-        </w:rPr>
-        <w:t>${</w:t>
-      </w:r>
-      <w:proofErr w:type="spellStart"/>
-      <w:r>
-        <w:rPr>
-          <w:rFonts w:cstheme="minorHAnsi"/>
-        </w:rPr>
-        <w:t>courseScheduleTbl</w:t>
-      </w:r>
-      <w:proofErr w:type="spellEnd"/>
-      <w:r>
-        <w:rPr>
-          <w:rFonts w:cstheme="minorHAnsi"/>
-        </w:rPr>
-        <w:t>}</w:t>
-      </w:r>
-    </w:p>
-    <w:p>
-      <w:pPr>
-        <w:spacing w:after="120"/>
-        <w:rPr>
-          <w:rFonts w:eastAsia="Times New Roman" w:cstheme="minorHAnsi"/>
-          <w:szCs w:val="20"/>
-        </w:rPr>
-      </w:pPr>
-      <w:r>
-        <w:rPr>
-          <w:rFonts w:eastAsia="Times New Roman" w:cstheme="minorHAnsi"/>
-          <w:szCs w:val="20"/>
-        </w:rPr>
-        <w:t>${/</w:t>
-      </w:r>
-      <w:proofErr w:type="spellStart"/>
-      <w:r>
-        <w:rPr>
-          <w:rFonts w:eastAsia="Times New Roman" w:cstheme="minorHAnsi"/>
-          <w:szCs w:val="20"/>
-        </w:rPr>
-        <w:t>NoCourseScheduleTbl</w:t>
-      </w:r>
-      <w:proofErr w:type="spellEnd"/>
-      <w:r>
-        <w:rPr>
-          <w:rFonts w:eastAsia="Times New Roman" w:cstheme="minorHAnsi"/>
-          <w:szCs w:val="20"/>
-        </w:rPr>
-        <w:t>}</w:t>
-      </w:r>
-    </w:p>
-    <w:p>
-      <w:pPr>
-        <w:spacing w:after="120"/>
-        <w:rPr>
-          <w:rFonts w:eastAsia="Times New Roman" w:cstheme="minorHAnsi"/>
-          <w:szCs w:val="20"/>
-        </w:rPr>
-      </w:pPr>
+        <w:t>${learningActivities}</w:t>
+      </w:r>
     </w:p>
     <w:p>
       <w:pPr>
@@ -2981,40 +2569,30 @@
           <w:rFonts w:asciiTheme="minorHAnsi" w:hAnsiTheme="minorHAnsi" w:cstheme="minorHAnsi"/>
         </w:rPr>
       </w:pPr>
-      <w:bookmarkStart w:id="9" w:name="_Toc2236267"/>
-      <w:r>
-        <w:rPr>
-          <w:rFonts w:asciiTheme="minorHAnsi" w:hAnsiTheme="minorHAnsi" w:cstheme="minorHAnsi"/>
-        </w:rPr>
-        <w:t>Learning Outcomes</w:t>
-      </w:r>
-      <w:bookmarkEnd w:id="9"/>
-    </w:p>
-    <w:p>
-      <w:pPr>
-        <w:rPr>
-          <w:rFonts w:cstheme="minorHAnsi"/>
-        </w:rPr>
-      </w:pPr>
-      <w:r>
-        <w:rPr>
-          <w:rFonts w:cstheme="minorHAnsi"/>
-        </w:rPr>
-        <w:t>${</w:t>
-      </w:r>
-      <w:proofErr w:type="spellStart"/>
-      <w:r>
-        <w:rPr>
-          <w:rFonts w:cstheme="minorHAnsi"/>
-        </w:rPr>
-        <w:t>NolearningOutcomes</w:t>
-      </w:r>
-      <w:proofErr w:type="spellEnd"/>
-      <w:r>
-        <w:rPr>
-          <w:rFonts w:cstheme="minorHAnsi"/>
-        </w:rPr>
-        <w:t>}</w:t>
+      <w:bookmarkStart w:id="11" w:name="_Toc2236269"/>
+      <w:r>
+        <w:rPr>
+          <w:rFonts w:asciiTheme="minorHAnsi" w:hAnsiTheme="minorHAnsi" w:cstheme="minorHAnsi"/>
+        </w:rPr>
+        <w:lastRenderedPageBreak/>
+        <w:t>Learning Materials</w:t>
+      </w:r>
+      <w:bookmarkEnd w:id="11"/>
+    </w:p>
+    <w:p>
+      <w:pPr>
+        <w:spacing w:after="120"/>
+        <w:rPr>
+          <w:rFonts w:eastAsia="Times New Roman" w:cstheme="minorHAnsi"/>
+          <w:szCs w:val="20"/>
+        </w:rPr>
+      </w:pPr>
+      <w:r>
+        <w:rPr>
+          <w:rFonts w:eastAsia="Times New Roman" w:cstheme="minorHAnsi"/>
+          <w:szCs w:val="20"/>
+        </w:rPr>
+        <w:t>${NoLearningMaterials}</w:t>
       </w:r>
     </w:p>
     <w:p>
@@ -3054,101 +2632,102 @@
       <w:pPr>
         <w:spacing w:after="120"/>
         <w:ind w:left="227"/>
-        <w:rPr>
-          <w:rFonts w:eastAsia="Times New Roman" w:cstheme="minorHAnsi"/>
-          <w:szCs w:val="20"/>
-        </w:rPr>
-      </w:pPr>
-      <w:r>
-        <w:rPr>
-          <w:rFonts w:eastAsia="Times New Roman" w:cstheme="minorHAnsi"/>
-          <w:szCs w:val="20"/>
-        </w:rPr>
-        <w:t>[</w:t>
-      </w:r>
-      <w:r>
         <w:rPr>
           <w:rFonts w:eastAsia="Times New Roman" w:cstheme="minorHAnsi"/>
           <w:color w:val="1F4E79" w:themeColor="accent5" w:themeShade="80"/>
           <w:szCs w:val="20"/>
         </w:rPr>
-        <w:t>You may think of these as “learning objectives”. Tell students what changes in their knowledge, skills, or attitudes should occur during the course. Knowing these, students will have a framework within which to put individual components of the course and they will be primed for the kinds of assessments of learning that will come.</w:t>
-      </w:r>
+      </w:pPr>
       <w:r>
         <w:rPr>
           <w:rFonts w:eastAsia="Times New Roman" w:cstheme="minorHAnsi"/>
           <w:szCs w:val="20"/>
         </w:rPr>
+        <w:t>[</w:t>
+      </w:r>
+      <w:r>
+        <w:rPr>
+          <w:rFonts w:eastAsia="Times New Roman" w:cstheme="minorHAnsi"/>
+          <w:color w:val="1F4E79" w:themeColor="accent5" w:themeShade="80"/>
+          <w:szCs w:val="20"/>
+        </w:rPr>
+        <w:t>List of required learning materials for your course and where they might be obtained (e.g., the Bookstore if you ordered a text or a reading package, your department office if an in-house resource is available).</w:t>
+      </w:r>
+    </w:p>
+    <w:p>
+      <w:pPr>
+        <w:spacing w:after="120"/>
+        <w:ind w:left="227"/>
+        <w:rPr>
+          <w:rFonts w:eastAsia="Times New Roman" w:cstheme="minorHAnsi"/>
+          <w:color w:val="1F4E79" w:themeColor="accent5" w:themeShade="80"/>
+          <w:szCs w:val="20"/>
+        </w:rPr>
+      </w:pPr>
+      <w:r>
+        <w:rPr>
+          <w:rFonts w:eastAsia="Times New Roman" w:cstheme="minorHAnsi"/>
+          <w:color w:val="1F4E79" w:themeColor="accent5" w:themeShade="80"/>
+          <w:szCs w:val="20"/>
+        </w:rPr>
+        <w:t>Providing students with at least an estimate of the costs of materials is expected. You are not responsible for exact costs for materials especially given that students may obtain some from a variety of sources (e.g., on-line retailers) but when there are potentially “hidden” costs, such as for problem sets or quizzes that are available only from a textbook vendor, then students should be informed. You can link to the Bookstore (https://shop.bookstore.ubc.ca/courselistbuilder.aspx ) if that is a source, knowing that they may provide alternative formats for some materials such as e-texts, used texts, etc.</w:t>
+      </w:r>
+    </w:p>
+    <w:p>
+      <w:pPr>
+        <w:spacing w:after="120"/>
+        <w:ind w:left="227"/>
+        <w:rPr>
+          <w:rFonts w:eastAsia="Times New Roman" w:cstheme="minorHAnsi"/>
+          <w:szCs w:val="20"/>
+        </w:rPr>
+      </w:pPr>
+      <w:r>
+        <w:rPr>
+          <w:rFonts w:eastAsia="Times New Roman" w:cstheme="minorHAnsi"/>
+          <w:color w:val="1F4E79" w:themeColor="accent5" w:themeShade="80"/>
+          <w:szCs w:val="20"/>
+        </w:rPr>
+        <w:t>Explanation of any on-line learning management system used (e.g., Canvas).</w:t>
+      </w:r>
+      <w:r>
+        <w:rPr>
+          <w:rFonts w:eastAsia="Times New Roman" w:cstheme="minorHAnsi"/>
+          <w:szCs w:val="20"/>
+        </w:rPr>
         <w:t>]</w:t>
       </w:r>
     </w:p>
     <w:p>
       <w:pPr>
-        <w:rPr>
-          <w:rFonts w:cstheme="minorHAnsi"/>
-        </w:rPr>
-      </w:pPr>
-      <w:r>
-        <w:rPr>
-          <w:rFonts w:cstheme="minorHAnsi"/>
-        </w:rPr>
-        <w:t>${/</w:t>
-      </w:r>
-      <w:proofErr w:type="spellStart"/>
-      <w:r>
-        <w:rPr>
-          <w:rFonts w:cstheme="minorHAnsi"/>
-        </w:rPr>
-        <w:t>NolearningOutcomes</w:t>
-      </w:r>
-      <w:proofErr w:type="spellEnd"/>
-      <w:r>
-        <w:rPr>
-          <w:rFonts w:cstheme="minorHAnsi"/>
-        </w:rPr>
-        <w:t>}</w:t>
-      </w:r>
-    </w:p>
-    <w:p>
-      <w:pPr>
-        <w:rPr>
-          <w:rFonts w:cstheme="minorHAnsi"/>
-          <w:i/>
-        </w:rPr>
-      </w:pPr>
-      <w:r>
-        <w:rPr>
-          <w:rFonts w:cstheme="minorHAnsi"/>
-          <w:i/>
-        </w:rPr>
-        <w:t>Upon successful completion of this course, students will be able to:</w:t>
-      </w:r>
-    </w:p>
-    <w:p>
-      <w:pPr>
-        <w:rPr>
-          <w:rFonts w:cstheme="minorHAnsi"/>
-        </w:rPr>
-      </w:pPr>
-      <w:r>
-        <w:rPr>
-          <w:rFonts w:cstheme="minorHAnsi"/>
-        </w:rPr>
-        <w:t>${</w:t>
-      </w:r>
-      <w:proofErr w:type="spellStart"/>
-      <w:r>
-        <w:rPr>
-          <w:rFonts w:cstheme="minorHAnsi"/>
-        </w:rPr>
-        <w:t>learningOutcomes</w:t>
-      </w:r>
-      <w:proofErr w:type="spellEnd"/>
-      <w:r>
-        <w:rPr>
-          <w:rFonts w:cstheme="minorHAnsi"/>
-        </w:rPr>
-        <w:t>}</w:t>
+        <w:spacing w:after="120"/>
+        <w:rPr>
+          <w:rFonts w:eastAsia="Times New Roman" w:cstheme="minorHAnsi"/>
+          <w:szCs w:val="20"/>
+        </w:rPr>
+      </w:pPr>
+      <w:r>
+        <w:rPr>
+          <w:rFonts w:eastAsia="Times New Roman" w:cstheme="minorHAnsi"/>
+          <w:szCs w:val="20"/>
+        </w:rPr>
+        <w:t>${/NoLearningMaterials}</w:t>
+      </w:r>
+    </w:p>
+    <w:p>
+      <w:pPr>
+        <w:spacing w:after="120"/>
+        <w:rPr>
+          <w:rFonts w:eastAsia="Times New Roman" w:cstheme="minorHAnsi"/>
+          <w:szCs w:val="20"/>
+        </w:rPr>
+      </w:pPr>
+      <w:r>
+        <w:rPr>
+          <w:rFonts w:eastAsia="Times New Roman" w:cstheme="minorHAnsi"/>
+          <w:szCs w:val="20"/>
+        </w:rPr>
+        <w:t>${learningMaterials}</w:t>
       </w:r>
     </w:p>
     <w:p>
@@ -3169,480 +2748,6 @@
           <w:rFonts w:asciiTheme="minorHAnsi" w:hAnsiTheme="minorHAnsi" w:cstheme="minorHAnsi"/>
         </w:rPr>
       </w:pPr>
-      <w:bookmarkStart w:id="10" w:name="_Toc2236268"/>
-      <w:r>
-        <w:rPr>
-          <w:rFonts w:asciiTheme="minorHAnsi" w:hAnsiTheme="minorHAnsi" w:cstheme="minorHAnsi"/>
-        </w:rPr>
-        <w:t>Learning Activities</w:t>
-      </w:r>
-      <w:bookmarkEnd w:id="10"/>
-    </w:p>
-    <w:p>
-      <w:pPr>
-        <w:rPr>
-          <w:rFonts w:cstheme="minorHAnsi"/>
-        </w:rPr>
-      </w:pPr>
-      <w:r>
-        <w:rPr>
-          <w:rFonts w:cstheme="minorHAnsi"/>
-        </w:rPr>
-        <w:t>${</w:t>
-      </w:r>
-      <w:proofErr w:type="spellStart"/>
-      <w:r>
-        <w:rPr>
-          <w:rFonts w:cstheme="minorHAnsi"/>
-        </w:rPr>
-        <w:t>NoLearningActivities</w:t>
-      </w:r>
-      <w:proofErr w:type="spellEnd"/>
-      <w:r>
-        <w:rPr>
-          <w:rFonts w:cstheme="minorHAnsi"/>
-        </w:rPr>
-        <w:t>}</w:t>
-      </w:r>
-    </w:p>
-    <w:p>
-      <w:pPr>
-        <w:rPr>
-          <w:rFonts w:cstheme="minorHAnsi"/>
-          <w:b/>
-          <w:color w:val="FF0000"/>
-        </w:rPr>
-      </w:pPr>
-      <w:r>
-        <w:rPr>
-          <w:rFonts w:cstheme="minorHAnsi"/>
-          <w:b/>
-          <w:color w:val="FF0000"/>
-        </w:rPr>
-        <w:t>This section is required by</w:t>
-      </w:r>
-      <w:r>
-        <w:rPr>
-          <w:rFonts w:cstheme="minorHAnsi"/>
-          <w:b/>
-          <w:color w:val="FF0000"/>
-        </w:rPr>
-        <w:t xml:space="preserve"> </w:t>
-      </w:r>
-      <w:r>
-        <w:rPr>
-          <w:rFonts w:cstheme="minorHAnsi"/>
-          <w:b/>
-          <w:color w:val="FF0000"/>
-        </w:rPr>
-        <w:t>Vancouver Senate policy V-130</w:t>
-      </w:r>
-    </w:p>
-    <w:p>
-      <w:pPr>
-        <w:spacing w:after="120"/>
-        <w:ind w:left="227"/>
-        <w:rPr>
-          <w:rFonts w:eastAsia="Times New Roman" w:cstheme="minorHAnsi"/>
-          <w:color w:val="1F4E79" w:themeColor="accent5" w:themeShade="80"/>
-          <w:szCs w:val="20"/>
-        </w:rPr>
-      </w:pPr>
-      <w:r>
-        <w:rPr>
-          <w:rFonts w:eastAsia="Times New Roman" w:cstheme="minorHAnsi"/>
-          <w:szCs w:val="20"/>
-        </w:rPr>
-        <w:t>[</w:t>
-      </w:r>
-      <w:r>
-        <w:rPr>
-          <w:rFonts w:eastAsia="Times New Roman" w:cstheme="minorHAnsi"/>
-          <w:color w:val="1F4E79" w:themeColor="accent5" w:themeShade="80"/>
-          <w:szCs w:val="20"/>
-        </w:rPr>
-        <w:t>Only some of the possibilities are included here.</w:t>
-      </w:r>
-    </w:p>
-    <w:p>
-      <w:pPr>
-        <w:spacing w:after="120"/>
-        <w:ind w:left="227"/>
-        <w:rPr>
-          <w:rFonts w:eastAsia="Times New Roman" w:cstheme="minorHAnsi"/>
-          <w:szCs w:val="20"/>
-        </w:rPr>
-      </w:pPr>
-      <w:r>
-        <w:rPr>
-          <w:rFonts w:eastAsia="Times New Roman" w:cstheme="minorHAnsi"/>
-          <w:color w:val="1F4E79" w:themeColor="accent5" w:themeShade="80"/>
-          <w:szCs w:val="20"/>
-        </w:rPr>
-        <w:t xml:space="preserve">Do you expect students to participate in class? In what ways? (e.g., case studies, using “clickers” to answer questions, working in small groups, etc.) Is participation in on-line discussions required? Are readings required in advance with answers to be submitted to discussion questions or problem sets? </w:t>
-      </w:r>
-      <w:r>
-        <w:rPr>
-          <w:rFonts w:eastAsia="Times New Roman" w:cstheme="minorHAnsi"/>
-          <w:color w:val="1F4E79" w:themeColor="accent5" w:themeShade="80"/>
-          <w:szCs w:val="20"/>
-        </w:rPr>
-        <w:br/>
-        <w:t>Is an oral presentation required? Is there a field excursion?</w:t>
-      </w:r>
-      <w:r>
-        <w:rPr>
-          <w:rFonts w:eastAsia="Times New Roman" w:cstheme="minorHAnsi"/>
-          <w:szCs w:val="20"/>
-        </w:rPr>
-        <w:t>]</w:t>
-      </w:r>
-    </w:p>
-    <w:p>
-      <w:pPr>
-        <w:spacing w:after="120"/>
-        <w:rPr>
-          <w:rFonts w:eastAsia="Times New Roman" w:cstheme="minorHAnsi"/>
-          <w:szCs w:val="20"/>
-        </w:rPr>
-      </w:pPr>
-      <w:r>
-        <w:rPr>
-          <w:rFonts w:eastAsia="Times New Roman" w:cstheme="minorHAnsi"/>
-          <w:szCs w:val="20"/>
-        </w:rPr>
-        <w:t>${/</w:t>
-      </w:r>
-      <w:proofErr w:type="spellStart"/>
-      <w:r>
-        <w:rPr>
-          <w:rFonts w:eastAsia="Times New Roman" w:cstheme="minorHAnsi"/>
-          <w:szCs w:val="20"/>
-        </w:rPr>
-        <w:t>NoLearningActivities</w:t>
-      </w:r>
-      <w:proofErr w:type="spellEnd"/>
-      <w:r>
-        <w:rPr>
-          <w:rFonts w:eastAsia="Times New Roman" w:cstheme="minorHAnsi"/>
-          <w:szCs w:val="20"/>
-        </w:rPr>
-        <w:t>}</w:t>
-      </w:r>
-    </w:p>
-    <w:p>
-      <w:pPr>
-        <w:spacing w:after="120"/>
-        <w:rPr>
-          <w:rFonts w:eastAsia="Times New Roman" w:cstheme="minorHAnsi"/>
-          <w:szCs w:val="20"/>
-        </w:rPr>
-      </w:pPr>
-      <w:r>
-        <w:rPr>
-          <w:rFonts w:eastAsia="Times New Roman" w:cstheme="minorHAnsi"/>
-          <w:szCs w:val="20"/>
-        </w:rPr>
-        <w:t>${</w:t>
-      </w:r>
-      <w:proofErr w:type="spellStart"/>
-      <w:r>
-        <w:rPr>
-          <w:rFonts w:eastAsia="Times New Roman" w:cstheme="minorHAnsi"/>
-          <w:szCs w:val="20"/>
-        </w:rPr>
-        <w:t>learningActivities</w:t>
-      </w:r>
-      <w:proofErr w:type="spellEnd"/>
-      <w:r>
-        <w:rPr>
-          <w:rFonts w:eastAsia="Times New Roman" w:cstheme="minorHAnsi"/>
-          <w:szCs w:val="20"/>
-        </w:rPr>
-        <w:t>}</w:t>
-      </w:r>
-    </w:p>
-    <w:p>
-      <w:pPr>
-        <w:spacing w:after="120"/>
-        <w:rPr>
-          <w:rFonts w:eastAsia="Times New Roman" w:cstheme="minorHAnsi"/>
-          <w:szCs w:val="20"/>
-        </w:rPr>
-      </w:pPr>
-    </w:p>
-    <w:p>
-      <w:pPr>
-        <w:pStyle w:val="Heading2"/>
-        <w:spacing w:before="120" w:after="120"/>
-        <w:jc w:val="left"/>
-        <w:rPr>
-          <w:rFonts w:asciiTheme="minorHAnsi" w:hAnsiTheme="minorHAnsi" w:cstheme="minorHAnsi"/>
-        </w:rPr>
-      </w:pPr>
-      <w:bookmarkStart w:id="11" w:name="_Toc2236269"/>
-      <w:r>
-        <w:rPr>
-          <w:rFonts w:asciiTheme="minorHAnsi" w:hAnsiTheme="minorHAnsi" w:cstheme="minorHAnsi"/>
-        </w:rPr>
-        <w:lastRenderedPageBreak/>
-        <w:t>Learning Materials</w:t>
-      </w:r>
-      <w:bookmarkEnd w:id="11"/>
-    </w:p>
-    <w:p>
-      <w:pPr>
-        <w:spacing w:after="120"/>
-        <w:rPr>
-          <w:rFonts w:eastAsia="Times New Roman" w:cstheme="minorHAnsi"/>
-          <w:szCs w:val="20"/>
-        </w:rPr>
-      </w:pPr>
-      <w:r>
-        <w:rPr>
-          <w:rFonts w:eastAsia="Times New Roman" w:cstheme="minorHAnsi"/>
-          <w:szCs w:val="20"/>
-        </w:rPr>
-        <w:t>${</w:t>
-      </w:r>
-      <w:proofErr w:type="spellStart"/>
-      <w:r>
-        <w:rPr>
-          <w:rFonts w:eastAsia="Times New Roman" w:cstheme="minorHAnsi"/>
-          <w:szCs w:val="20"/>
-        </w:rPr>
-        <w:t>NoLearningMaterials</w:t>
-      </w:r>
-      <w:proofErr w:type="spellEnd"/>
-      <w:r>
-        <w:rPr>
-          <w:rFonts w:eastAsia="Times New Roman" w:cstheme="minorHAnsi"/>
-          <w:szCs w:val="20"/>
-        </w:rPr>
-        <w:t>}</w:t>
-      </w:r>
-    </w:p>
-    <w:p>
-      <w:pPr>
-        <w:rPr>
-          <w:rFonts w:cstheme="minorHAnsi"/>
-          <w:b/>
-          <w:color w:val="FF0000"/>
-        </w:rPr>
-      </w:pPr>
-      <w:r>
-        <w:rPr>
-          <w:rFonts w:cstheme="minorHAnsi"/>
-          <w:b/>
-          <w:color w:val="FF0000"/>
-        </w:rPr>
-        <w:t>This section is required by</w:t>
-      </w:r>
-      <w:r>
-        <w:rPr>
-          <w:rFonts w:cstheme="minorHAnsi"/>
-          <w:b/>
-          <w:color w:val="FF0000"/>
-        </w:rPr>
-        <w:t xml:space="preserve"> </w:t>
-      </w:r>
-      <w:r>
-        <w:rPr>
-          <w:rFonts w:cstheme="minorHAnsi"/>
-          <w:b/>
-          <w:color w:val="FF0000"/>
-        </w:rPr>
-        <w:t>Vancouver Senate policy V-130</w:t>
-      </w:r>
-    </w:p>
-    <w:p>
-      <w:pPr>
-        <w:spacing w:after="120"/>
-        <w:ind w:left="227"/>
-        <w:rPr>
-          <w:rFonts w:eastAsia="Times New Roman" w:cstheme="minorHAnsi"/>
-          <w:color w:val="1F4E79" w:themeColor="accent5" w:themeShade="80"/>
-          <w:szCs w:val="20"/>
-        </w:rPr>
-      </w:pPr>
-      <w:r>
-        <w:rPr>
-          <w:rFonts w:eastAsia="Times New Roman" w:cstheme="minorHAnsi"/>
-          <w:szCs w:val="20"/>
-        </w:rPr>
-        <w:t>[</w:t>
-      </w:r>
-      <w:r>
-        <w:rPr>
-          <w:rFonts w:eastAsia="Times New Roman" w:cstheme="minorHAnsi"/>
-          <w:color w:val="1F4E79" w:themeColor="accent5" w:themeShade="80"/>
-          <w:szCs w:val="20"/>
-        </w:rPr>
-        <w:t xml:space="preserve">List of required learning materials for your course and where they might be obtained (e.g., the </w:t>
-      </w:r>
-      <w:proofErr w:type="gramStart"/>
-      <w:r>
-        <w:rPr>
-          <w:rFonts w:eastAsia="Times New Roman" w:cstheme="minorHAnsi"/>
-          <w:color w:val="1F4E79" w:themeColor="accent5" w:themeShade="80"/>
-          <w:szCs w:val="20"/>
-        </w:rPr>
-        <w:t>Bookstore</w:t>
-      </w:r>
-      <w:proofErr w:type="gramEnd"/>
-      <w:r>
-        <w:rPr>
-          <w:rFonts w:eastAsia="Times New Roman" w:cstheme="minorHAnsi"/>
-          <w:color w:val="1F4E79" w:themeColor="accent5" w:themeShade="80"/>
-          <w:szCs w:val="20"/>
-        </w:rPr>
-        <w:t xml:space="preserve"> if you ordered a text or a reading package, your department office if an in-house resource is available).</w:t>
-      </w:r>
-    </w:p>
-    <w:p>
-      <w:pPr>
-        <w:spacing w:after="120"/>
-        <w:ind w:left="227"/>
-        <w:rPr>
-          <w:rFonts w:eastAsia="Times New Roman" w:cstheme="minorHAnsi"/>
-          <w:color w:val="1F4E79" w:themeColor="accent5" w:themeShade="80"/>
-          <w:szCs w:val="20"/>
-        </w:rPr>
-      </w:pPr>
-      <w:r>
-        <w:rPr>
-          <w:rFonts w:eastAsia="Times New Roman" w:cstheme="minorHAnsi"/>
-          <w:color w:val="1F4E79" w:themeColor="accent5" w:themeShade="80"/>
-          <w:szCs w:val="20"/>
-        </w:rPr>
-        <w:t>Providing students with at least an estimate of the costs of materials is expected. You are not responsible for exact costs for materials especially given that students may obtain some from a variety of sources (e.g., on-line retailers) but when there are potentially “hidden” costs, such as for problem sets or quizzes that are available only from a textbook vendor, then students should be informed. You can link to the Bookstore (</w:t>
-      </w:r>
-      <w:proofErr w:type="gramStart"/>
-      <w:r>
-        <w:rPr>
-          <w:rFonts w:eastAsia="Times New Roman" w:cstheme="minorHAnsi"/>
-          <w:color w:val="1F4E79" w:themeColor="accent5" w:themeShade="80"/>
-          <w:szCs w:val="20"/>
-        </w:rPr>
-        <w:t>https://shop.bookstore.ubc.ca/courselistbuilder.aspx )</w:t>
-      </w:r>
-      <w:proofErr w:type="gramEnd"/>
-      <w:r>
-        <w:rPr>
-          <w:rFonts w:eastAsia="Times New Roman" w:cstheme="minorHAnsi"/>
-          <w:color w:val="1F4E79" w:themeColor="accent5" w:themeShade="80"/>
-          <w:szCs w:val="20"/>
-        </w:rPr>
-        <w:t xml:space="preserve"> if that is a source, knowing that they may provide alternative formats for some materials such as e-texts, used texts, etc.</w:t>
-      </w:r>
-    </w:p>
-    <w:p>
-      <w:pPr>
-        <w:spacing w:after="120"/>
-        <w:ind w:left="227"/>
-        <w:rPr>
-          <w:rFonts w:eastAsia="Times New Roman" w:cstheme="minorHAnsi"/>
-          <w:szCs w:val="20"/>
-        </w:rPr>
-      </w:pPr>
-      <w:r>
-        <w:rPr>
-          <w:rFonts w:eastAsia="Times New Roman" w:cstheme="minorHAnsi"/>
-          <w:color w:val="1F4E79" w:themeColor="accent5" w:themeShade="80"/>
-          <w:szCs w:val="20"/>
-        </w:rPr>
-        <w:t>Explanation of any on-line learning management system used (e.g., Canvas).</w:t>
-      </w:r>
-      <w:r>
-        <w:rPr>
-          <w:rFonts w:eastAsia="Times New Roman" w:cstheme="minorHAnsi"/>
-          <w:szCs w:val="20"/>
-        </w:rPr>
-        <w:t>]</w:t>
-      </w:r>
-    </w:p>
-    <w:p>
-      <w:pPr>
-        <w:spacing w:after="120"/>
-        <w:rPr>
-          <w:rFonts w:eastAsia="Times New Roman" w:cstheme="minorHAnsi"/>
-          <w:szCs w:val="20"/>
-        </w:rPr>
-      </w:pPr>
-      <w:r>
-        <w:rPr>
-          <w:rFonts w:eastAsia="Times New Roman" w:cstheme="minorHAnsi"/>
-          <w:szCs w:val="20"/>
-        </w:rPr>
-        <w:t>${/</w:t>
-      </w:r>
-      <w:proofErr w:type="spellStart"/>
-      <w:r>
-        <w:rPr>
-          <w:rFonts w:eastAsia="Times New Roman" w:cstheme="minorHAnsi"/>
-          <w:szCs w:val="20"/>
-        </w:rPr>
-        <w:t>NoLearningMaterials</w:t>
-      </w:r>
-      <w:proofErr w:type="spellEnd"/>
-      <w:r>
-        <w:rPr>
-          <w:rFonts w:eastAsia="Times New Roman" w:cstheme="minorHAnsi"/>
-          <w:szCs w:val="20"/>
-        </w:rPr>
-        <w:t>}</w:t>
-      </w:r>
-    </w:p>
-    <w:p>
-      <w:pPr>
-        <w:spacing w:after="120"/>
-        <w:rPr>
-          <w:rFonts w:eastAsia="Times New Roman" w:cstheme="minorHAnsi"/>
-          <w:szCs w:val="20"/>
-        </w:rPr>
-      </w:pPr>
-      <w:r>
-        <w:rPr>
-          <w:rFonts w:eastAsia="Times New Roman" w:cstheme="minorHAnsi"/>
-          <w:szCs w:val="20"/>
-        </w:rPr>
-        <w:t>${</w:t>
-      </w:r>
-      <w:proofErr w:type="spellStart"/>
-      <w:r>
-        <w:rPr>
-          <w:rFonts w:eastAsia="Times New Roman" w:cstheme="minorHAnsi"/>
-          <w:szCs w:val="20"/>
-        </w:rPr>
-        <w:t>learningMaterials</w:t>
-      </w:r>
-      <w:proofErr w:type="spellEnd"/>
-      <w:r>
-        <w:rPr>
-          <w:rFonts w:eastAsia="Times New Roman" w:cstheme="minorHAnsi"/>
-          <w:szCs w:val="20"/>
-        </w:rPr>
-        <w:t>}</w:t>
-      </w:r>
-    </w:p>
-    <w:p>
-      <w:pPr>
-        <w:spacing w:after="120"/>
-        <w:rPr>
-          <w:rFonts w:eastAsia="Times New Roman" w:cstheme="minorHAnsi"/>
-          <w:szCs w:val="20"/>
-        </w:rPr>
-      </w:pPr>
-    </w:p>
-    <w:p>
-      <w:pPr>
-        <w:pStyle w:val="Heading2"/>
-        <w:spacing w:before="120" w:after="120"/>
-        <w:jc w:val="left"/>
-        <w:rPr>
-          <w:rFonts w:asciiTheme="minorHAnsi" w:hAnsiTheme="minorHAnsi" w:cstheme="minorHAnsi"/>
-        </w:rPr>
-      </w:pPr>
       <w:bookmarkStart w:id="12" w:name="_Toc2236270"/>
       <w:r>
         <w:rPr>
@@ -3664,24 +2769,15 @@
           <w:rStyle w:val="normaltextrun"/>
           <w:rFonts w:cstheme="minorHAnsi"/>
         </w:rPr>
-        <w:t>${</w:t>
-      </w:r>
-      <w:proofErr w:type="spellStart"/>
+        <w:t>${No</w:t>
+      </w:r>
       <w:r>
         <w:rPr>
           <w:rStyle w:val="normaltextrun"/>
           <w:rFonts w:cstheme="minorHAnsi"/>
         </w:rPr>
-        <w:t>No</w:t>
-      </w:r>
-      <w:r>
-        <w:rPr>
-          <w:rStyle w:val="normaltextrun"/>
-          <w:rFonts w:cstheme="minorHAnsi"/>
-        </w:rPr>
         <w:t>LearningAssessments</w:t>
       </w:r>
-      <w:proofErr w:type="spellEnd"/>
       <w:r>
         <w:rPr>
           <w:rStyle w:val="normaltextrun"/>
@@ -3851,29 +2947,20 @@
           <w:rStyle w:val="normaltextrun"/>
           <w:rFonts w:cstheme="minorHAnsi"/>
         </w:rPr>
-        <w:t>${/</w:t>
-      </w:r>
-      <w:proofErr w:type="spellStart"/>
+        <w:t>${/No</w:t>
+      </w:r>
       <w:r>
         <w:rPr>
           <w:rStyle w:val="normaltextrun"/>
           <w:rFonts w:cstheme="minorHAnsi"/>
         </w:rPr>
-        <w:t>No</w:t>
+        <w:t>LearningAssessments</w:t>
       </w:r>
       <w:r>
         <w:rPr>
           <w:rStyle w:val="normaltextrun"/>
           <w:rFonts w:cstheme="minorHAnsi"/>
         </w:rPr>
-        <w:t>LearningAssessments</w:t>
-      </w:r>
-      <w:proofErr w:type="spellEnd"/>
-      <w:r>
-        <w:rPr>
-          <w:rStyle w:val="normaltextrun"/>
-          <w:rFonts w:cstheme="minorHAnsi"/>
-        </w:rPr>
         <w:t>}</w:t>
       </w:r>
     </w:p>
@@ -3889,14 +2976,12 @@
         </w:rPr>
         <w:t>${</w:t>
       </w:r>
-      <w:proofErr w:type="spellStart"/>
       <w:r>
         <w:rPr>
           <w:rFonts w:cstheme="minorHAnsi"/>
         </w:rPr>
         <w:t>learningAssessments</w:t>
       </w:r>
-      <w:proofErr w:type="spellEnd"/>
       <w:r>
         <w:rPr>
           <w:rFonts w:cstheme="minorHAnsi"/>
@@ -3914,21 +2999,7 @@
         <w:rPr>
           <w:rFonts w:cstheme="minorHAnsi"/>
         </w:rPr>
-        <w:t>${</w:t>
-      </w:r>
-      <w:proofErr w:type="spellStart"/>
-      <w:r>
-        <w:rPr>
-          <w:rFonts w:cstheme="minorHAnsi"/>
-        </w:rPr>
-        <w:t>NoCourseAlignmentTbl</w:t>
-      </w:r>
-      <w:proofErr w:type="spellEnd"/>
-      <w:r>
-        <w:rPr>
-          <w:rFonts w:cstheme="minorHAnsi"/>
-        </w:rPr>
-        <w:t>}</w:t>
+        <w:t>${NoCourseAlignmentTbl}</w:t>
       </w:r>
     </w:p>
     <w:p>
@@ -3967,21 +3038,7 @@
         <w:rPr>
           <w:rFonts w:cstheme="minorHAnsi"/>
         </w:rPr>
-        <w:t>${</w:t>
-      </w:r>
-      <w:proofErr w:type="spellStart"/>
-      <w:r>
-        <w:rPr>
-          <w:rFonts w:cstheme="minorHAnsi"/>
-        </w:rPr>
-        <w:t>courseAlignmentTbl</w:t>
-      </w:r>
-      <w:proofErr w:type="spellEnd"/>
-      <w:r>
-        <w:rPr>
-          <w:rFonts w:cstheme="minorHAnsi"/>
-        </w:rPr>
-        <w:t>}</w:t>
+        <w:t>${courseAlignmentTbl}</w:t>
       </w:r>
     </w:p>
     <w:p>
@@ -4000,14 +3057,12 @@
         </w:rPr>
         <w:t>${/</w:t>
       </w:r>
-      <w:proofErr w:type="spellStart"/>
       <w:r>
         <w:rPr>
           <w:rFonts w:cstheme="minorHAnsi"/>
         </w:rPr>
         <w:t>NoCourseAlignmentTbl</w:t>
       </w:r>
-      <w:proofErr w:type="spellEnd"/>
       <w:r>
         <w:rPr>
           <w:rFonts w:eastAsia="Times New Roman" w:cstheme="minorHAnsi"/>
@@ -4039,31 +3094,7 @@
           <w:sz w:val="22"/>
           <w:szCs w:val="22"/>
         </w:rPr>
-        <w:t>${</w:t>
-      </w:r>
-      <w:proofErr w:type="spellStart"/>
-      <w:r>
-        <w:rPr>
-          <w:rStyle w:val="normaltextrun"/>
-          <w:rFonts w:asciiTheme="minorHAnsi" w:hAnsiTheme="minorHAnsi" w:cstheme="minorHAnsi"/>
-          <w:bCs/>
-          <w:color w:val="000000"/>
-          <w:sz w:val="22"/>
-          <w:szCs w:val="22"/>
-        </w:rPr>
-        <w:t>NopassingCriteria</w:t>
-      </w:r>
-      <w:proofErr w:type="spellEnd"/>
-      <w:r>
-        <w:rPr>
-          <w:rStyle w:val="normaltextrun"/>
-          <w:rFonts w:asciiTheme="minorHAnsi" w:hAnsiTheme="minorHAnsi" w:cstheme="minorHAnsi"/>
-          <w:bCs/>
-          <w:color w:val="000000"/>
-          <w:sz w:val="22"/>
-          <w:szCs w:val="22"/>
-        </w:rPr>
-        <w:t>}</w:t>
+        <w:t>${NopassingCriteria}</w:t>
       </w:r>
     </w:p>
     <w:p>
@@ -4130,29 +3161,7 @@
           <w:sz w:val="22"/>
           <w:szCs w:val="22"/>
         </w:rPr>
-        <w:t>${</w:t>
-      </w:r>
-      <w:proofErr w:type="spellStart"/>
-      <w:r>
-        <w:rPr>
-          <w:rStyle w:val="eop"/>
-          <w:rFonts w:asciiTheme="minorHAnsi" w:hAnsiTheme="minorHAnsi" w:cstheme="minorHAnsi"/>
-          <w:color w:val="000000"/>
-          <w:sz w:val="22"/>
-          <w:szCs w:val="22"/>
-        </w:rPr>
-        <w:t>passingCriteria</w:t>
-      </w:r>
-      <w:proofErr w:type="spellEnd"/>
-      <w:r>
-        <w:rPr>
-          <w:rStyle w:val="eop"/>
-          <w:rFonts w:asciiTheme="minorHAnsi" w:hAnsiTheme="minorHAnsi" w:cstheme="minorHAnsi"/>
-          <w:color w:val="000000"/>
-          <w:sz w:val="22"/>
-          <w:szCs w:val="22"/>
-        </w:rPr>
-        <w:t>}</w:t>
+        <w:t>${passingCriteria}</w:t>
       </w:r>
     </w:p>
     <w:p>
@@ -4177,31 +3186,7 @@
           <w:sz w:val="22"/>
           <w:szCs w:val="22"/>
         </w:rPr>
-        <w:t>${/</w:t>
-      </w:r>
-      <w:proofErr w:type="spellStart"/>
-      <w:r>
-        <w:rPr>
-          <w:rStyle w:val="normaltextrun"/>
-          <w:rFonts w:asciiTheme="minorHAnsi" w:hAnsiTheme="minorHAnsi" w:cstheme="minorHAnsi"/>
-          <w:bCs/>
-          <w:color w:val="000000"/>
-          <w:sz w:val="22"/>
-          <w:szCs w:val="22"/>
-        </w:rPr>
-        <w:t>NopassingCriteria</w:t>
-      </w:r>
-      <w:proofErr w:type="spellEnd"/>
-      <w:r>
-        <w:rPr>
-          <w:rStyle w:val="normaltextrun"/>
-          <w:rFonts w:asciiTheme="minorHAnsi" w:hAnsiTheme="minorHAnsi" w:cstheme="minorHAnsi"/>
-          <w:bCs/>
-          <w:color w:val="000000"/>
-          <w:sz w:val="22"/>
-          <w:szCs w:val="22"/>
-        </w:rPr>
-        <w:t>}</w:t>
+        <w:t>${/NopassingCriteria}</w:t>
       </w:r>
     </w:p>
     <w:p>
@@ -4222,10 +3207,11 @@
           <w:color w:val="000000"/>
           <w:bdr w:val="none" w:sz="0" w:space="0" w:color="auto" w:frame="1"/>
         </w:rPr>
-        <w:t>${</w:t>
-      </w:r>
-      <w:proofErr w:type="spellStart"/>
-      <w:r>
+        <w:t>${NolatePolicy}</w:t>
+      </w:r>
+    </w:p>
+    <w:p>
+      <w:pPr>
         <w:rPr>
           <w:rStyle w:val="normaltextrun"/>
           <w:rFonts w:cstheme="minorHAnsi"/>
@@ -4233,10 +3219,27 @@
           <w:color w:val="000000"/>
           <w:bdr w:val="none" w:sz="0" w:space="0" w:color="auto" w:frame="1"/>
         </w:rPr>
-        <w:t>NolatePolicy</w:t>
-      </w:r>
-      <w:proofErr w:type="spellEnd"/>
-      <w:r>
+      </w:pPr>
+    </w:p>
+    <w:p>
+      <w:pPr>
+        <w:pStyle w:val="Heading2"/>
+        <w:spacing w:before="120" w:after="120"/>
+        <w:jc w:val="left"/>
+        <w:rPr>
+          <w:rStyle w:val="normaltextrun"/>
+          <w:rFonts w:asciiTheme="minorHAnsi" w:hAnsiTheme="minorHAnsi" w:cstheme="minorHAnsi"/>
+        </w:rPr>
+      </w:pPr>
+      <w:r>
+        <w:rPr>
+          <w:rFonts w:asciiTheme="minorHAnsi" w:hAnsiTheme="minorHAnsi" w:cstheme="minorHAnsi"/>
+        </w:rPr>
+        <w:t>Late policy</w:t>
+      </w:r>
+    </w:p>
+    <w:p>
+      <w:pPr>
         <w:rPr>
           <w:rStyle w:val="normaltextrun"/>
           <w:rFonts w:cstheme="minorHAnsi"/>
@@ -4244,11 +3247,8 @@
           <w:color w:val="000000"/>
           <w:bdr w:val="none" w:sz="0" w:space="0" w:color="auto" w:frame="1"/>
         </w:rPr>
-        <w:t>}</w:t>
-      </w:r>
-    </w:p>
-    <w:p>
-      <w:pPr>
+      </w:pPr>
+      <w:r>
         <w:rPr>
           <w:rStyle w:val="normaltextrun"/>
           <w:rFonts w:cstheme="minorHAnsi"/>
@@ -4256,6 +3256,60 @@
           <w:color w:val="000000"/>
           <w:bdr w:val="none" w:sz="0" w:space="0" w:color="auto" w:frame="1"/>
         </w:rPr>
+        <w:t>${latePolicy}</w:t>
+      </w:r>
+    </w:p>
+    <w:p>
+      <w:pPr>
+        <w:rPr>
+          <w:rStyle w:val="normaltextrun"/>
+          <w:rFonts w:cstheme="minorHAnsi"/>
+          <w:bCs/>
+          <w:color w:val="000000"/>
+          <w:bdr w:val="none" w:sz="0" w:space="0" w:color="auto" w:frame="1"/>
+        </w:rPr>
+      </w:pPr>
+      <w:r>
+        <w:rPr>
+          <w:rStyle w:val="normaltextrun"/>
+          <w:rFonts w:cstheme="minorHAnsi"/>
+          <w:bCs/>
+          <w:color w:val="000000"/>
+          <w:bdr w:val="none" w:sz="0" w:space="0" w:color="auto" w:frame="1"/>
+        </w:rPr>
+        <w:t>${/NolatePolicy}</w:t>
+      </w:r>
+    </w:p>
+    <w:p>
+      <w:pPr>
+        <w:rPr>
+          <w:rStyle w:val="normaltextrun"/>
+          <w:rFonts w:cstheme="minorHAnsi"/>
+          <w:bCs/>
+          <w:color w:val="000000"/>
+          <w:bdr w:val="none" w:sz="0" w:space="0" w:color="auto" w:frame="1"/>
+        </w:rPr>
+      </w:pPr>
+      <w:r>
+        <w:rPr>
+          <w:rStyle w:val="normaltextrun"/>
+          <w:rFonts w:cstheme="minorHAnsi"/>
+          <w:bCs/>
+          <w:color w:val="000000"/>
+          <w:bdr w:val="none" w:sz="0" w:space="0" w:color="auto" w:frame="1"/>
+        </w:rPr>
+        <w:t>${NoMissingExam}</w:t>
+      </w:r>
+    </w:p>
+    <w:p>
+      <w:pPr>
+        <w:rPr>
+          <w:rStyle w:val="normaltextrun"/>
+          <w:rFonts w:cstheme="minorHAnsi"/>
+          <w:bCs/>
+          <w:color w:val="000000"/>
+          <w:bdr w:val="none" w:sz="0" w:space="0" w:color="auto" w:frame="1"/>
+        </w:rPr>
       </w:pPr>
     </w:p>
     <w:p>
@@ -4272,146 +3326,88 @@
         <w:rPr>
           <w:rFonts w:asciiTheme="minorHAnsi" w:hAnsiTheme="minorHAnsi" w:cstheme="minorHAnsi"/>
         </w:rPr>
-        <w:t>Late policy</w:t>
-      </w:r>
-    </w:p>
-    <w:p>
-      <w:pPr>
+        <w:t>Missed exam policy</w:t>
+      </w:r>
+    </w:p>
+    <w:p>
+      <w:pPr>
+        <w:pStyle w:val="paragraph"/>
+        <w:spacing w:before="0" w:beforeAutospacing="0" w:after="0" w:afterAutospacing="0"/>
+        <w:textAlignment w:val="baseline"/>
+        <w:rPr>
+          <w:rFonts w:asciiTheme="minorHAnsi" w:hAnsiTheme="minorHAnsi" w:cstheme="minorHAnsi"/>
+          <w:sz w:val="22"/>
+          <w:szCs w:val="22"/>
+        </w:rPr>
+      </w:pPr>
+      <w:r>
+        <w:rPr>
+          <w:rFonts w:asciiTheme="minorHAnsi" w:hAnsiTheme="minorHAnsi" w:cstheme="minorHAnsi"/>
+          <w:sz w:val="22"/>
+          <w:szCs w:val="22"/>
+        </w:rPr>
+        <w:t>${missingExam}</w:t>
+      </w:r>
+    </w:p>
+    <w:p>
+      <w:pPr>
+        <w:pStyle w:val="paragraph"/>
+        <w:spacing w:before="0" w:beforeAutospacing="0" w:after="0" w:afterAutospacing="0"/>
+        <w:textAlignment w:val="baseline"/>
         <w:rPr>
           <w:rStyle w:val="normaltextrun"/>
-          <w:rFonts w:cstheme="minorHAnsi"/>
+          <w:rFonts w:asciiTheme="minorHAnsi" w:hAnsiTheme="minorHAnsi" w:cstheme="minorHAnsi"/>
+          <w:sz w:val="22"/>
+          <w:szCs w:val="22"/>
+        </w:rPr>
+      </w:pPr>
+      <w:r>
+        <w:rPr>
+          <w:rFonts w:asciiTheme="minorHAnsi" w:hAnsiTheme="minorHAnsi" w:cstheme="minorHAnsi"/>
+          <w:sz w:val="22"/>
+          <w:szCs w:val="22"/>
+        </w:rPr>
+        <w:t>${/NoMissingExam}</w:t>
+      </w:r>
+    </w:p>
+    <w:p>
+      <w:pPr>
+        <w:pStyle w:val="paragraph"/>
+        <w:spacing w:before="0" w:beforeAutospacing="0" w:after="0" w:afterAutospacing="0"/>
+        <w:textAlignment w:val="baseline"/>
+        <w:rPr>
+          <w:rStyle w:val="normaltextrun"/>
+          <w:rFonts w:asciiTheme="minorHAnsi" w:hAnsiTheme="minorHAnsi" w:cstheme="minorHAnsi"/>
           <w:bCs/>
           <w:color w:val="000000"/>
-          <w:bdr w:val="none" w:sz="0" w:space="0" w:color="auto" w:frame="1"/>
+          <w:sz w:val="22"/>
+          <w:szCs w:val="22"/>
         </w:rPr>
       </w:pPr>
       <w:r>
         <w:rPr>
           <w:rStyle w:val="normaltextrun"/>
-          <w:rFonts w:cstheme="minorHAnsi"/>
+          <w:rFonts w:asciiTheme="minorHAnsi" w:hAnsiTheme="minorHAnsi" w:cstheme="minorHAnsi"/>
           <w:bCs/>
           <w:color w:val="000000"/>
-          <w:bdr w:val="none" w:sz="0" w:space="0" w:color="auto" w:frame="1"/>
-        </w:rPr>
-        <w:t>${</w:t>
-      </w:r>
-      <w:proofErr w:type="spellStart"/>
-      <w:r>
+          <w:sz w:val="22"/>
+          <w:szCs w:val="22"/>
+        </w:rPr>
+        <w:t>${NomissingActivity}</w:t>
+      </w:r>
+    </w:p>
+    <w:p>
+      <w:pPr>
+        <w:pStyle w:val="paragraph"/>
+        <w:spacing w:before="0" w:beforeAutospacing="0" w:after="0" w:afterAutospacing="0"/>
+        <w:textAlignment w:val="baseline"/>
         <w:rPr>
           <w:rStyle w:val="normaltextrun"/>
-          <w:rFonts w:cstheme="minorHAnsi"/>
+          <w:rFonts w:asciiTheme="minorHAnsi" w:hAnsiTheme="minorHAnsi" w:cstheme="minorHAnsi"/>
           <w:bCs/>
           <w:color w:val="000000"/>
-          <w:bdr w:val="none" w:sz="0" w:space="0" w:color="auto" w:frame="1"/>
-        </w:rPr>
-        <w:t>latePolicy</w:t>
-      </w:r>
-      <w:proofErr w:type="spellEnd"/>
-      <w:r>
-        <w:rPr>
-          <w:rStyle w:val="normaltextrun"/>
-          <w:rFonts w:cstheme="minorHAnsi"/>
-          <w:bCs/>
-          <w:color w:val="000000"/>
-          <w:bdr w:val="none" w:sz="0" w:space="0" w:color="auto" w:frame="1"/>
-        </w:rPr>
-        <w:t>}</w:t>
-      </w:r>
-    </w:p>
-    <w:p>
-      <w:pPr>
-        <w:rPr>
-          <w:rStyle w:val="normaltextrun"/>
-          <w:rFonts w:cstheme="minorHAnsi"/>
-          <w:bCs/>
-          <w:color w:val="000000"/>
-          <w:bdr w:val="none" w:sz="0" w:space="0" w:color="auto" w:frame="1"/>
-        </w:rPr>
-      </w:pPr>
-      <w:r>
-        <w:rPr>
-          <w:rStyle w:val="normaltextrun"/>
-          <w:rFonts w:cstheme="minorHAnsi"/>
-          <w:bCs/>
-          <w:color w:val="000000"/>
-          <w:bdr w:val="none" w:sz="0" w:space="0" w:color="auto" w:frame="1"/>
-        </w:rPr>
-        <w:t>${/</w:t>
-      </w:r>
-      <w:proofErr w:type="spellStart"/>
-      <w:r>
-        <w:rPr>
-          <w:rStyle w:val="normaltextrun"/>
-          <w:rFonts w:cstheme="minorHAnsi"/>
-          <w:bCs/>
-          <w:color w:val="000000"/>
-          <w:bdr w:val="none" w:sz="0" w:space="0" w:color="auto" w:frame="1"/>
-        </w:rPr>
-        <w:t>NolatePolicy</w:t>
-      </w:r>
-      <w:proofErr w:type="spellEnd"/>
-      <w:r>
-        <w:rPr>
-          <w:rStyle w:val="normaltextrun"/>
-          <w:rFonts w:cstheme="minorHAnsi"/>
-          <w:bCs/>
-          <w:color w:val="000000"/>
-          <w:bdr w:val="none" w:sz="0" w:space="0" w:color="auto" w:frame="1"/>
-        </w:rPr>
-        <w:t>}</w:t>
-      </w:r>
-    </w:p>
-    <w:p>
-      <w:pPr>
-        <w:rPr>
-          <w:rStyle w:val="normaltextrun"/>
-          <w:rFonts w:cstheme="minorHAnsi"/>
-          <w:bCs/>
-          <w:color w:val="000000"/>
-          <w:bdr w:val="none" w:sz="0" w:space="0" w:color="auto" w:frame="1"/>
-        </w:rPr>
-      </w:pPr>
-      <w:r>
-        <w:rPr>
-          <w:rStyle w:val="normaltextrun"/>
-          <w:rFonts w:cstheme="minorHAnsi"/>
-          <w:bCs/>
-          <w:color w:val="000000"/>
-          <w:bdr w:val="none" w:sz="0" w:space="0" w:color="auto" w:frame="1"/>
-        </w:rPr>
-        <w:t>${</w:t>
-      </w:r>
-      <w:proofErr w:type="spellStart"/>
-      <w:r>
-        <w:rPr>
-          <w:rStyle w:val="normaltextrun"/>
-          <w:rFonts w:cstheme="minorHAnsi"/>
-          <w:bCs/>
-          <w:color w:val="000000"/>
-          <w:bdr w:val="none" w:sz="0" w:space="0" w:color="auto" w:frame="1"/>
-        </w:rPr>
-        <w:t>NoMissingExam</w:t>
-      </w:r>
-      <w:proofErr w:type="spellEnd"/>
-      <w:r>
-        <w:rPr>
-          <w:rStyle w:val="normaltextrun"/>
-          <w:rFonts w:cstheme="minorHAnsi"/>
-          <w:bCs/>
-          <w:color w:val="000000"/>
-          <w:bdr w:val="none" w:sz="0" w:space="0" w:color="auto" w:frame="1"/>
-        </w:rPr>
-        <w:t>}</w:t>
-      </w:r>
-    </w:p>
-    <w:p>
-      <w:pPr>
-        <w:rPr>
-          <w:rStyle w:val="normaltextrun"/>
-          <w:rFonts w:cstheme="minorHAnsi"/>
-          <w:bCs/>
-          <w:color w:val="000000"/>
-          <w:bdr w:val="none" w:sz="0" w:space="0" w:color="auto" w:frame="1"/>
+          <w:sz w:val="22"/>
+          <w:szCs w:val="22"/>
         </w:rPr>
       </w:pPr>
     </w:p>
@@ -4429,7 +3425,7 @@
         <w:rPr>
           <w:rFonts w:asciiTheme="minorHAnsi" w:hAnsiTheme="minorHAnsi" w:cstheme="minorHAnsi"/>
         </w:rPr>
-        <w:t>Missed exam policy</w:t>
+        <w:t>missed activity policy</w:t>
       </w:r>
     </w:p>
     <w:p>
@@ -4438,36 +3434,24 @@
         <w:spacing w:before="0" w:beforeAutospacing="0" w:after="0" w:afterAutospacing="0"/>
         <w:textAlignment w:val="baseline"/>
         <w:rPr>
-          <w:rFonts w:asciiTheme="minorHAnsi" w:hAnsiTheme="minorHAnsi" w:cstheme="minorHAnsi"/>
-          <w:sz w:val="22"/>
-          <w:szCs w:val="22"/>
-        </w:rPr>
-      </w:pPr>
-      <w:r>
-        <w:rPr>
-          <w:rFonts w:asciiTheme="minorHAnsi" w:hAnsiTheme="minorHAnsi" w:cstheme="minorHAnsi"/>
-          <w:sz w:val="22"/>
-          <w:szCs w:val="22"/>
-        </w:rPr>
-        <w:t>${</w:t>
-      </w:r>
-      <w:proofErr w:type="spellStart"/>
-      <w:r>
-        <w:rPr>
-          <w:rFonts w:asciiTheme="minorHAnsi" w:hAnsiTheme="minorHAnsi" w:cstheme="minorHAnsi"/>
-          <w:sz w:val="22"/>
-          <w:szCs w:val="22"/>
-        </w:rPr>
-        <w:t>missingExam</w:t>
-      </w:r>
-      <w:proofErr w:type="spellEnd"/>
-      <w:r>
-        <w:rPr>
-          <w:rFonts w:asciiTheme="minorHAnsi" w:hAnsiTheme="minorHAnsi" w:cstheme="minorHAnsi"/>
-          <w:sz w:val="22"/>
-          <w:szCs w:val="22"/>
-        </w:rPr>
-        <w:t>}</w:t>
+          <w:rStyle w:val="normaltextrun"/>
+          <w:rFonts w:asciiTheme="minorHAnsi" w:hAnsiTheme="minorHAnsi" w:cstheme="minorHAnsi"/>
+          <w:bCs/>
+          <w:color w:val="000000"/>
+          <w:sz w:val="22"/>
+          <w:szCs w:val="22"/>
+        </w:rPr>
+      </w:pPr>
+      <w:r>
+        <w:rPr>
+          <w:rStyle w:val="normaltextrun"/>
+          <w:rFonts w:asciiTheme="minorHAnsi" w:hAnsiTheme="minorHAnsi" w:cstheme="minorHAnsi"/>
+          <w:bCs/>
+          <w:color w:val="000000"/>
+          <w:sz w:val="22"/>
+          <w:szCs w:val="22"/>
+        </w:rPr>
+        <w:t>${missingActivity}</w:t>
       </w:r>
     </w:p>
     <w:p>
@@ -4478,45 +3462,6 @@
         <w:rPr>
           <w:rStyle w:val="normaltextrun"/>
           <w:rFonts w:asciiTheme="minorHAnsi" w:hAnsiTheme="minorHAnsi" w:cstheme="minorHAnsi"/>
-          <w:sz w:val="22"/>
-          <w:szCs w:val="22"/>
-        </w:rPr>
-      </w:pPr>
-      <w:r>
-        <w:rPr>
-          <w:rFonts w:asciiTheme="minorHAnsi" w:hAnsiTheme="minorHAnsi" w:cstheme="minorHAnsi"/>
-          <w:sz w:val="22"/>
-          <w:szCs w:val="22"/>
-        </w:rPr>
-        <w:t>${/</w:t>
-      </w:r>
-      <w:proofErr w:type="spellStart"/>
-      <w:r>
-        <w:rPr>
-          <w:rFonts w:asciiTheme="minorHAnsi" w:hAnsiTheme="minorHAnsi" w:cstheme="minorHAnsi"/>
-          <w:sz w:val="22"/>
-          <w:szCs w:val="22"/>
-        </w:rPr>
-        <w:t>NoMissingExam</w:t>
-      </w:r>
-      <w:proofErr w:type="spellEnd"/>
-      <w:r>
-        <w:rPr>
-          <w:rFonts w:asciiTheme="minorHAnsi" w:hAnsiTheme="minorHAnsi" w:cstheme="minorHAnsi"/>
-          <w:sz w:val="22"/>
-          <w:szCs w:val="22"/>
-        </w:rPr>
-        <w:t>}</w:t>
-      </w:r>
-    </w:p>
-    <w:p>
-      <w:pPr>
-        <w:pStyle w:val="paragraph"/>
-        <w:spacing w:before="0" w:beforeAutospacing="0" w:after="0" w:afterAutospacing="0"/>
-        <w:textAlignment w:val="baseline"/>
-        <w:rPr>
-          <w:rStyle w:val="normaltextrun"/>
-          <w:rFonts w:asciiTheme="minorHAnsi" w:hAnsiTheme="minorHAnsi" w:cstheme="minorHAnsi"/>
           <w:bCs/>
           <w:color w:val="000000"/>
           <w:sz w:val="22"/>
@@ -4532,163 +3477,7 @@
           <w:sz w:val="22"/>
           <w:szCs w:val="22"/>
         </w:rPr>
-        <w:t>${</w:t>
-      </w:r>
-      <w:proofErr w:type="spellStart"/>
-      <w:r>
-        <w:rPr>
-          <w:rStyle w:val="normaltextrun"/>
-          <w:rFonts w:asciiTheme="minorHAnsi" w:hAnsiTheme="minorHAnsi" w:cstheme="minorHAnsi"/>
-          <w:bCs/>
-          <w:color w:val="000000"/>
-          <w:sz w:val="22"/>
-          <w:szCs w:val="22"/>
-        </w:rPr>
-        <w:t>NomissingActivity</w:t>
-      </w:r>
-      <w:proofErr w:type="spellEnd"/>
-      <w:r>
-        <w:rPr>
-          <w:rStyle w:val="normaltextrun"/>
-          <w:rFonts w:asciiTheme="minorHAnsi" w:hAnsiTheme="minorHAnsi" w:cstheme="minorHAnsi"/>
-          <w:bCs/>
-          <w:color w:val="000000"/>
-          <w:sz w:val="22"/>
-          <w:szCs w:val="22"/>
-        </w:rPr>
-        <w:t>}</w:t>
-      </w:r>
-    </w:p>
-    <w:p>
-      <w:pPr>
-        <w:pStyle w:val="paragraph"/>
-        <w:spacing w:before="0" w:beforeAutospacing="0" w:after="0" w:afterAutospacing="0"/>
-        <w:textAlignment w:val="baseline"/>
-        <w:rPr>
-          <w:rStyle w:val="normaltextrun"/>
-          <w:rFonts w:asciiTheme="minorHAnsi" w:hAnsiTheme="minorHAnsi" w:cstheme="minorHAnsi"/>
-          <w:bCs/>
-          <w:color w:val="000000"/>
-          <w:sz w:val="22"/>
-          <w:szCs w:val="22"/>
-        </w:rPr>
-      </w:pPr>
-    </w:p>
-    <w:p>
-      <w:pPr>
-        <w:pStyle w:val="Heading2"/>
-        <w:spacing w:before="120" w:after="120"/>
-        <w:jc w:val="left"/>
-        <w:rPr>
-          <w:rStyle w:val="normaltextrun"/>
-          <w:rFonts w:asciiTheme="minorHAnsi" w:hAnsiTheme="minorHAnsi" w:cstheme="minorHAnsi"/>
-        </w:rPr>
-      </w:pPr>
-      <w:r>
-        <w:rPr>
-          <w:rFonts w:asciiTheme="minorHAnsi" w:hAnsiTheme="minorHAnsi" w:cstheme="minorHAnsi"/>
-        </w:rPr>
-        <w:t>missed activity policy</w:t>
-      </w:r>
-    </w:p>
-    <w:p>
-      <w:pPr>
-        <w:pStyle w:val="paragraph"/>
-        <w:spacing w:before="0" w:beforeAutospacing="0" w:after="0" w:afterAutospacing="0"/>
-        <w:textAlignment w:val="baseline"/>
-        <w:rPr>
-          <w:rStyle w:val="normaltextrun"/>
-          <w:rFonts w:asciiTheme="minorHAnsi" w:hAnsiTheme="minorHAnsi" w:cstheme="minorHAnsi"/>
-          <w:bCs/>
-          <w:color w:val="000000"/>
-          <w:sz w:val="22"/>
-          <w:szCs w:val="22"/>
-        </w:rPr>
-      </w:pPr>
-      <w:r>
-        <w:rPr>
-          <w:rStyle w:val="normaltextrun"/>
-          <w:rFonts w:asciiTheme="minorHAnsi" w:hAnsiTheme="minorHAnsi" w:cstheme="minorHAnsi"/>
-          <w:bCs/>
-          <w:color w:val="000000"/>
-          <w:sz w:val="22"/>
-          <w:szCs w:val="22"/>
-        </w:rPr>
-        <w:t>${</w:t>
-      </w:r>
-      <w:proofErr w:type="spellStart"/>
-      <w:r>
-        <w:rPr>
-          <w:rStyle w:val="normaltextrun"/>
-          <w:rFonts w:asciiTheme="minorHAnsi" w:hAnsiTheme="minorHAnsi" w:cstheme="minorHAnsi"/>
-          <w:bCs/>
-          <w:color w:val="000000"/>
-          <w:sz w:val="22"/>
-          <w:szCs w:val="22"/>
-        </w:rPr>
-        <w:t>missingActivity</w:t>
-      </w:r>
-      <w:proofErr w:type="spellEnd"/>
-      <w:r>
-        <w:rPr>
-          <w:rStyle w:val="normaltextrun"/>
-          <w:rFonts w:asciiTheme="minorHAnsi" w:hAnsiTheme="minorHAnsi" w:cstheme="minorHAnsi"/>
-          <w:bCs/>
-          <w:color w:val="000000"/>
-          <w:sz w:val="22"/>
-          <w:szCs w:val="22"/>
-        </w:rPr>
-        <w:t>}</w:t>
-      </w:r>
-    </w:p>
-    <w:p>
-      <w:pPr>
-        <w:pStyle w:val="paragraph"/>
-        <w:spacing w:before="0" w:beforeAutospacing="0" w:after="0" w:afterAutospacing="0"/>
-        <w:textAlignment w:val="baseline"/>
-        <w:rPr>
-          <w:rStyle w:val="normaltextrun"/>
-          <w:rFonts w:asciiTheme="minorHAnsi" w:hAnsiTheme="minorHAnsi" w:cstheme="minorHAnsi"/>
-          <w:bCs/>
-          <w:color w:val="000000"/>
-          <w:sz w:val="22"/>
-          <w:szCs w:val="22"/>
-        </w:rPr>
-      </w:pPr>
-      <w:r>
-        <w:rPr>
-          <w:rStyle w:val="normaltextrun"/>
-          <w:rFonts w:asciiTheme="minorHAnsi" w:hAnsiTheme="minorHAnsi" w:cstheme="minorHAnsi"/>
-          <w:bCs/>
-          <w:color w:val="000000"/>
-          <w:sz w:val="22"/>
-          <w:szCs w:val="22"/>
-        </w:rPr>
-        <w:t>${/</w:t>
-      </w:r>
-      <w:proofErr w:type="spellStart"/>
-      <w:r>
-        <w:rPr>
-          <w:rStyle w:val="normaltextrun"/>
-          <w:rFonts w:asciiTheme="minorHAnsi" w:hAnsiTheme="minorHAnsi" w:cstheme="minorHAnsi"/>
-          <w:bCs/>
-          <w:color w:val="000000"/>
-          <w:sz w:val="22"/>
-          <w:szCs w:val="22"/>
-        </w:rPr>
-        <w:t>NomissingActivity</w:t>
-      </w:r>
-      <w:proofErr w:type="spellEnd"/>
-      <w:r>
-        <w:rPr>
-          <w:rStyle w:val="normaltextrun"/>
-          <w:rFonts w:asciiTheme="minorHAnsi" w:hAnsiTheme="minorHAnsi" w:cstheme="minorHAnsi"/>
-          <w:bCs/>
-          <w:color w:val="000000"/>
-          <w:sz w:val="22"/>
-          <w:szCs w:val="22"/>
-        </w:rPr>
-        <w:t>}</w:t>
+        <w:t>${/NomissingActivity}</w:t>
       </w:r>
     </w:p>
     <w:p>
@@ -5336,7 +4125,6 @@
         </w:rPr>
         <w:t>${</w:t>
       </w:r>
-      <w:proofErr w:type="spellStart"/>
       <w:r>
         <w:rPr>
           <w:rStyle w:val="normaltextrun"/>
@@ -5345,18 +4133,7 @@
           <w:color w:val="000000"/>
           <w:bdr w:val="none" w:sz="0" w:space="0" w:color="auto" w:frame="1"/>
         </w:rPr>
-        <w:t>NoLearningAnalytics</w:t>
-      </w:r>
-      <w:proofErr w:type="spellEnd"/>
-      <w:r>
-        <w:rPr>
-          <w:rStyle w:val="normaltextrun"/>
-          <w:rFonts w:cstheme="minorHAnsi"/>
-          <w:bCs/>
-          <w:color w:val="000000"/>
-          <w:bdr w:val="none" w:sz="0" w:space="0" w:color="auto" w:frame="1"/>
-        </w:rPr>
-        <w:t>}</w:t>
+        <w:t>NoLearningAnalytics}</w:t>
       </w:r>
     </w:p>
     <w:p>
@@ -5408,21 +4185,7 @@
         <w:rPr>
           <w:rFonts w:eastAsia="Times New Roman"/>
         </w:rPr>
-        <w:t>${</w:t>
-      </w:r>
-      <w:proofErr w:type="spellStart"/>
-      <w:r>
-        <w:rPr>
-          <w:rFonts w:eastAsia="Times New Roman"/>
-        </w:rPr>
-        <w:t>learningAnalytics</w:t>
-      </w:r>
-      <w:proofErr w:type="spellEnd"/>
-      <w:r>
-        <w:rPr>
-          <w:rFonts w:eastAsia="Times New Roman"/>
-        </w:rPr>
-        <w:t>}</w:t>
+        <w:t>${learningAnalytics}</w:t>
       </w:r>
     </w:p>
     <w:p>
@@ -5452,20 +4215,18 @@
           <w:color w:val="000000"/>
           <w:bdr w:val="none" w:sz="0" w:space="0" w:color="auto" w:frame="1"/>
         </w:rPr>
-        <w:t>/</w:t>
-      </w:r>
-      <w:proofErr w:type="spellStart"/>
-      <w:r>
-        <w:rPr>
-          <w:rStyle w:val="normaltextrun"/>
+        <w:t>/NoLearningAnalytics}</w:t>
+      </w:r>
+    </w:p>
+    <w:p>
+      <w:pPr>
+        <w:rPr>
           <w:rFonts w:cstheme="minorHAnsi"/>
           <w:bCs/>
           <w:color w:val="000000"/>
           <w:bdr w:val="none" w:sz="0" w:space="0" w:color="auto" w:frame="1"/>
         </w:rPr>
-        <w:t>NoLearningAnalytics</w:t>
-      </w:r>
-      <w:proofErr w:type="spellEnd"/>
+      </w:pPr>
       <w:r>
         <w:rPr>
           <w:rStyle w:val="normaltextrun"/>
@@ -5474,50 +4235,18 @@
           <w:color w:val="000000"/>
           <w:bdr w:val="none" w:sz="0" w:space="0" w:color="auto" w:frame="1"/>
         </w:rPr>
-        <w:t>}</w:t>
-      </w:r>
-    </w:p>
-    <w:p>
-      <w:pPr>
-        <w:rPr>
+        <w:lastRenderedPageBreak/>
+        <w:t>${</w:t>
+      </w:r>
+      <w:r>
+        <w:rPr>
+          <w:rStyle w:val="normaltextrun"/>
           <w:rFonts w:cstheme="minorHAnsi"/>
           <w:bCs/>
           <w:color w:val="000000"/>
           <w:bdr w:val="none" w:sz="0" w:space="0" w:color="auto" w:frame="1"/>
         </w:rPr>
-      </w:pPr>
-      <w:r>
-        <w:rPr>
-          <w:rStyle w:val="normaltextrun"/>
-          <w:rFonts w:cstheme="minorHAnsi"/>
-          <w:bCs/>
-          <w:color w:val="000000"/>
-          <w:bdr w:val="none" w:sz="0" w:space="0" w:color="auto" w:frame="1"/>
-        </w:rPr>
-        <w:lastRenderedPageBreak/>
-        <w:t>${</w:t>
-      </w:r>
-      <w:proofErr w:type="spellStart"/>
-      <w:r>
-        <w:rPr>
-          <w:rStyle w:val="normaltextrun"/>
-          <w:rFonts w:cstheme="minorHAnsi"/>
-          <w:bCs/>
-          <w:color w:val="000000"/>
-          <w:bdr w:val="none" w:sz="0" w:space="0" w:color="auto" w:frame="1"/>
-        </w:rPr>
-        <w:t>NoCourseLearningResources</w:t>
-      </w:r>
-      <w:proofErr w:type="spellEnd"/>
-      <w:r>
-        <w:rPr>
-          <w:rStyle w:val="normaltextrun"/>
-          <w:rFonts w:cstheme="minorHAnsi"/>
-          <w:bCs/>
-          <w:color w:val="000000"/>
-          <w:bdr w:val="none" w:sz="0" w:space="0" w:color="auto" w:frame="1"/>
-        </w:rPr>
-        <w:t>}</w:t>
+        <w:t>NoCourseLearningResources}</w:t>
       </w:r>
     </w:p>
     <w:p/>
@@ -5550,28 +4279,12 @@
     </w:p>
     <w:p>
       <w:r>
-        <w:t>${</w:t>
-      </w:r>
-      <w:proofErr w:type="spellStart"/>
-      <w:r>
-        <w:t>courseLearningResources</w:t>
-      </w:r>
-      <w:proofErr w:type="spellEnd"/>
-      <w:r>
-        <w:t>}</w:t>
-      </w:r>
-    </w:p>
-    <w:p>
-      <w:r>
-        <w:t>${/</w:t>
-      </w:r>
-      <w:proofErr w:type="spellStart"/>
-      <w:r>
-        <w:t>NoCourseLearningResources</w:t>
-      </w:r>
-      <w:proofErr w:type="spellEnd"/>
-      <w:r>
-        <w:t>}</w:t>
+        <w:t>${courseLearningResources}</w:t>
+      </w:r>
+    </w:p>
+    <w:p>
+      <w:r>
+        <w:t>${/NoCourseLearningResources}</w:t>
       </w:r>
     </w:p>
     <w:p>
@@ -6095,11 +4808,8 @@
     <w:p>
       <w:pPr>
         <w:pStyle w:val="paragraph"/>
-        <w:numPr>
-          <w:ilvl w:val="0"/>
-          <w:numId w:val="27"/>
-        </w:numPr>
         <w:spacing w:before="0" w:beforeAutospacing="0" w:after="0" w:afterAutospacing="0"/>
+        <w:ind w:firstLine="720"/>
         <w:textAlignment w:val="baseline"/>
         <w:rPr>
           <w:rFonts w:asciiTheme="minorHAnsi" w:hAnsiTheme="minorHAnsi" w:cstheme="minorHAnsi"/>
@@ -6108,6 +4818,9 @@
           <w:szCs w:val="22"/>
         </w:rPr>
       </w:pPr>
+      <w:r>
+        <w:t xml:space="preserve">- </w:t>
+      </w:r>
       <w:hyperlink r:id="rId23" w:history="1">
         <w:r>
           <w:rPr>
@@ -6124,11 +4837,8 @@
     <w:p>
       <w:pPr>
         <w:pStyle w:val="paragraph"/>
-        <w:numPr>
-          <w:ilvl w:val="0"/>
-          <w:numId w:val="27"/>
-        </w:numPr>
         <w:spacing w:before="0" w:beforeAutospacing="0" w:after="0" w:afterAutospacing="0"/>
+        <w:ind w:firstLine="720"/>
         <w:textAlignment w:val="baseline"/>
         <w:rPr>
           <w:rFonts w:asciiTheme="minorHAnsi" w:hAnsiTheme="minorHAnsi" w:cstheme="minorHAnsi"/>
@@ -6137,6 +4847,9 @@
           <w:szCs w:val="22"/>
         </w:rPr>
       </w:pPr>
+      <w:r>
+        <w:t xml:space="preserve">- </w:t>
+      </w:r>
       <w:hyperlink r:id="rId24" w:history="1">
         <w:r>
           <w:rPr>
@@ -6153,11 +4866,8 @@
     <w:p>
       <w:pPr>
         <w:pStyle w:val="paragraph"/>
-        <w:numPr>
-          <w:ilvl w:val="0"/>
-          <w:numId w:val="27"/>
-        </w:numPr>
         <w:spacing w:before="0" w:beforeAutospacing="0" w:after="0" w:afterAutospacing="0"/>
+        <w:ind w:firstLine="720"/>
         <w:textAlignment w:val="baseline"/>
         <w:rPr>
           <w:rFonts w:asciiTheme="minorHAnsi" w:hAnsiTheme="minorHAnsi" w:cstheme="minorHAnsi"/>
@@ -6165,6 +4875,9 @@
           <w:szCs w:val="22"/>
         </w:rPr>
       </w:pPr>
+      <w:r>
+        <w:t xml:space="preserve">- </w:t>
+      </w:r>
       <w:hyperlink r:id="rId25" w:history="1">
         <w:r>
           <w:rPr>
@@ -6253,7 +4966,6 @@
           <w:sz w:val="24"/>
           <w:szCs w:val="24"/>
         </w:rPr>
-        <w:lastRenderedPageBreak/>
         <w:t>${religious-title}</w:t>
       </w:r>
     </w:p>
@@ -6274,6 +4986,7 @@
           <w:sz w:val="22"/>
           <w:szCs w:val="22"/>
         </w:rPr>
+        <w:lastRenderedPageBreak/>
         <w:t>UBC provides appropriate accommodation for students for religious, spiritual and cultural observances.</w:t>
       </w:r>
     </w:p>
@@ -6308,29 +5021,7 @@
             <w:sz w:val="22"/>
             <w:szCs w:val="22"/>
           </w:rPr>
-          <w:t xml:space="preserve">Academic Calendar language concerning </w:t>
-        </w:r>
-        <w:proofErr w:type="gramStart"/>
-        <w:r>
-          <w:rPr>
-            <w:rStyle w:val="Hyperlink"/>
-            <w:rFonts w:asciiTheme="minorHAnsi" w:hAnsiTheme="minorHAnsi" w:cstheme="minorHAnsi"/>
-            <w:color w:val="2F5D7C"/>
-            <w:sz w:val="22"/>
-            <w:szCs w:val="22"/>
-          </w:rPr>
-          <w:t>Religious</w:t>
-        </w:r>
-        <w:proofErr w:type="gramEnd"/>
-        <w:r>
-          <w:rPr>
-            <w:rStyle w:val="Hyperlink"/>
-            <w:rFonts w:asciiTheme="minorHAnsi" w:hAnsiTheme="minorHAnsi" w:cstheme="minorHAnsi"/>
-            <w:color w:val="2F5D7C"/>
-            <w:sz w:val="22"/>
-            <w:szCs w:val="22"/>
-          </w:rPr>
-          <w:t xml:space="preserve"> observances</w:t>
+          <w:t>Academic Calendar language concerning Religious observances</w:t>
         </w:r>
       </w:hyperlink>
     </w:p>
@@ -6600,23 +5291,7 @@
           <w:rFonts w:asciiTheme="majorHAnsi" w:eastAsiaTheme="majorEastAsia" w:hAnsiTheme="majorHAnsi" w:cstheme="majorBidi"/>
           <w:i/>
         </w:rPr>
-        <w:t>Version: ${</w:t>
-      </w:r>
-      <w:proofErr w:type="spellStart"/>
-      <w:r>
-        <w:rPr>
-          <w:rFonts w:asciiTheme="majorHAnsi" w:eastAsiaTheme="majorEastAsia" w:hAnsiTheme="majorHAnsi" w:cstheme="majorBidi"/>
-          <w:i/>
-        </w:rPr>
-        <w:t>dateGenerated</w:t>
-      </w:r>
-      <w:proofErr w:type="spellEnd"/>
-      <w:r>
-        <w:rPr>
-          <w:rFonts w:asciiTheme="majorHAnsi" w:eastAsiaTheme="majorEastAsia" w:hAnsiTheme="majorHAnsi" w:cstheme="majorBidi"/>
-          <w:i/>
-        </w:rPr>
-        <w:t>}</w:t>
+        <w:t>Version: ${dateGenerated}</w:t>
       </w:r>
     </w:p>
     <w:p>
@@ -6865,28 +5540,7 @@
       <w:rPr>
         <w:b/>
       </w:rPr>
-      <w:t>${</w:t>
-    </w:r>
-    <w:proofErr w:type="spellStart"/>
-    <w:r>
-      <w:rPr>
-        <w:b/>
-      </w:rPr>
-      <w:t>courseCode</w:t>
-    </w:r>
-    <w:proofErr w:type="spellEnd"/>
-    <w:r>
-      <w:rPr>
-        <w:b/>
-      </w:rPr>
-      <w:t>} ${</w:t>
-    </w:r>
-    <w:proofErr w:type="spellStart"/>
-    <w:r>
-      <w:rPr>
-        <w:b/>
-      </w:rPr>
-      <w:t>cour</w:t>
+      <w:t>${courseCode} ${cour</w:t>
     </w:r>
     <w:r>
       <w:rPr>
@@ -6898,28 +5552,7 @@
       <w:rPr>
         <w:b/>
       </w:rPr>
-      <w:t>eNumber</w:t>
-    </w:r>
-    <w:proofErr w:type="spellEnd"/>
-    <w:r>
-      <w:rPr>
-        <w:b/>
-      </w:rPr>
-      <w:t>}: ${</w:t>
-    </w:r>
-    <w:proofErr w:type="spellStart"/>
-    <w:r>
-      <w:rPr>
-        <w:b/>
-      </w:rPr>
-      <w:t>courseTitle</w:t>
-    </w:r>
-    <w:proofErr w:type="spellEnd"/>
-    <w:r>
-      <w:rPr>
-        <w:b/>
-      </w:rPr>
-      <w:t>}</w:t>
+      <w:t>eNumber}: ${courseTitle}</w:t>
     </w:r>
     <w:r>
       <w:rPr>

</xml_diff>

<commit_message>
Fixed Indentation on Optional Resources
</commit_message>
<xml_diff>
--- a/public/word-template/UBC-V_default.docx
+++ b/public/word-template/UBC-V_default.docx
@@ -289,25 +289,7 @@
                 <w:sz w:val="22"/>
                 <w:szCs w:val="22"/>
               </w:rPr>
-              <w:t>${</w:t>
-            </w:r>
-            <w:proofErr w:type="spellStart"/>
-            <w:r>
-              <w:rPr>
-                <w:rFonts w:asciiTheme="minorHAnsi" w:eastAsiaTheme="minorHAnsi" w:hAnsiTheme="minorHAnsi" w:cstheme="minorHAnsi"/>
-                <w:sz w:val="22"/>
-                <w:szCs w:val="22"/>
-              </w:rPr>
-              <w:t>courseTitle</w:t>
-            </w:r>
-            <w:proofErr w:type="spellEnd"/>
-            <w:r>
-              <w:rPr>
-                <w:rFonts w:asciiTheme="minorHAnsi" w:eastAsiaTheme="minorHAnsi" w:hAnsiTheme="minorHAnsi" w:cstheme="minorHAnsi"/>
-                <w:sz w:val="22"/>
-                <w:szCs w:val="22"/>
-              </w:rPr>
-              <w:t>}</w:t>
+              <w:t>${courseTitle}</w:t>
             </w:r>
           </w:p>
         </w:tc>
@@ -337,43 +319,7 @@
                 <w:sz w:val="22"/>
                 <w:szCs w:val="22"/>
               </w:rPr>
-              <w:t>${</w:t>
-            </w:r>
-            <w:proofErr w:type="spellStart"/>
-            <w:r>
-              <w:rPr>
-                <w:rFonts w:asciiTheme="minorHAnsi" w:eastAsiaTheme="minorHAnsi" w:hAnsiTheme="minorHAnsi" w:cstheme="minorHAnsi"/>
-                <w:sz w:val="22"/>
-                <w:szCs w:val="22"/>
-              </w:rPr>
-              <w:t>courseCode</w:t>
-            </w:r>
-            <w:proofErr w:type="spellEnd"/>
-            <w:r>
-              <w:rPr>
-                <w:rFonts w:asciiTheme="minorHAnsi" w:eastAsiaTheme="minorHAnsi" w:hAnsiTheme="minorHAnsi" w:cstheme="minorHAnsi"/>
-                <w:sz w:val="22"/>
-                <w:szCs w:val="22"/>
-              </w:rPr>
-              <w:t>} ${</w:t>
-            </w:r>
-            <w:proofErr w:type="spellStart"/>
-            <w:r>
-              <w:rPr>
-                <w:rFonts w:asciiTheme="minorHAnsi" w:eastAsiaTheme="minorHAnsi" w:hAnsiTheme="minorHAnsi" w:cstheme="minorHAnsi"/>
-                <w:sz w:val="22"/>
-                <w:szCs w:val="22"/>
-              </w:rPr>
-              <w:t>courseNumber</w:t>
-            </w:r>
-            <w:proofErr w:type="spellEnd"/>
-            <w:r>
-              <w:rPr>
-                <w:rFonts w:asciiTheme="minorHAnsi" w:eastAsiaTheme="minorHAnsi" w:hAnsiTheme="minorHAnsi" w:cstheme="minorHAnsi"/>
-                <w:sz w:val="22"/>
-                <w:szCs w:val="22"/>
-              </w:rPr>
-              <w:t>}</w:t>
+              <w:t>${courseCode} ${courseNumber}</w:t>
             </w:r>
           </w:p>
         </w:tc>
@@ -405,25 +351,7 @@
                 <w:sz w:val="22"/>
                 <w:szCs w:val="22"/>
               </w:rPr>
-              <w:t>${</w:t>
-            </w:r>
-            <w:proofErr w:type="spellStart"/>
-            <w:r>
-              <w:rPr>
-                <w:rFonts w:asciiTheme="minorHAnsi" w:eastAsiaTheme="minorHAnsi" w:hAnsiTheme="minorHAnsi" w:cstheme="minorHAnsi"/>
-                <w:sz w:val="22"/>
-                <w:szCs w:val="22"/>
-              </w:rPr>
-              <w:t>courseCredit</w:t>
-            </w:r>
-            <w:proofErr w:type="spellEnd"/>
-            <w:r>
-              <w:rPr>
-                <w:rFonts w:asciiTheme="minorHAnsi" w:eastAsiaTheme="minorHAnsi" w:hAnsiTheme="minorHAnsi" w:cstheme="minorHAnsi"/>
-                <w:sz w:val="22"/>
-                <w:szCs w:val="22"/>
-              </w:rPr>
-              <w:t>}</w:t>
+              <w:t>${courseCredit}</w:t>
             </w:r>
           </w:p>
         </w:tc>
@@ -447,16 +375,48 @@
         <w:rPr>
           <w:rFonts w:cstheme="minorHAnsi"/>
         </w:rPr>
+        <w:t>${NoFaculty}</w:t>
+      </w:r>
+    </w:p>
+    <w:p>
+      <w:pPr>
+        <w:rPr>
+          <w:rFonts w:cstheme="minorHAnsi"/>
+        </w:rPr>
+      </w:pPr>
+      <w:r>
+        <w:rPr>
+          <w:rFonts w:cstheme="minorHAnsi"/>
+          <w:b/>
+        </w:rPr>
+        <w:t>Faculty</w:t>
+      </w:r>
+      <w:r>
+        <w:rPr>
+          <w:rFonts w:cstheme="minorHAnsi"/>
+          <w:b/>
+        </w:rPr>
+        <w:t>:</w:t>
+      </w:r>
+      <w:r>
+        <w:rPr>
+          <w:rFonts w:cstheme="minorHAnsi"/>
+          <w:b/>
+        </w:rPr>
+        <w:t xml:space="preserve"> </w:t>
+      </w:r>
+      <w:r>
+        <w:rPr>
+          <w:rFonts w:cstheme="minorHAnsi"/>
+        </w:rPr>
         <w:t>${</w:t>
       </w:r>
-      <w:proofErr w:type="spellStart"/>
-      <w:r>
-        <w:rPr>
-          <w:rFonts w:cstheme="minorHAnsi"/>
-        </w:rPr>
-        <w:t>NoFaculty</w:t>
-      </w:r>
-      <w:proofErr w:type="spellEnd"/>
+      <w:r>
+        <w:rPr>
+          <w:rFonts w:cstheme="minorHAnsi"/>
+        </w:rPr>
+        <w:t>faculty</w:t>
+      </w:r>
       <w:r>
         <w:rPr>
           <w:rFonts w:cstheme="minorHAnsi"/>
@@ -473,9 +433,47 @@
       <w:r>
         <w:rPr>
           <w:rFonts w:cstheme="minorHAnsi"/>
+        </w:rPr>
+        <w:t>${/No</w:t>
+      </w:r>
+      <w:r>
+        <w:rPr>
+          <w:rFonts w:cstheme="minorHAnsi"/>
+        </w:rPr>
+        <w:t>Faculty</w:t>
+      </w:r>
+      <w:r>
+        <w:rPr>
+          <w:rFonts w:cstheme="minorHAnsi"/>
+        </w:rPr>
+        <w:t>}</w:t>
+      </w:r>
+    </w:p>
+    <w:p>
+      <w:pPr>
+        <w:rPr>
+          <w:rFonts w:cstheme="minorHAnsi"/>
+        </w:rPr>
+      </w:pPr>
+      <w:r>
+        <w:rPr>
+          <w:rFonts w:cstheme="minorHAnsi"/>
+        </w:rPr>
+        <w:t>${NoDepartment}</w:t>
+      </w:r>
+    </w:p>
+    <w:p>
+      <w:pPr>
+        <w:rPr>
+          <w:rFonts w:cstheme="minorHAnsi"/>
+        </w:rPr>
+      </w:pPr>
+      <w:r>
+        <w:rPr>
+          <w:rFonts w:cstheme="minorHAnsi"/>
           <w:b/>
         </w:rPr>
-        <w:t>Faculty</w:t>
+        <w:t>Department</w:t>
       </w:r>
       <w:r>
         <w:rPr>
@@ -501,7 +499,7 @@
         <w:rPr>
           <w:rFonts w:cstheme="minorHAnsi"/>
         </w:rPr>
-        <w:t>faculty</w:t>
+        <w:t>department</w:t>
       </w:r>
       <w:r>
         <w:rPr>
@@ -520,128 +518,14 @@
         <w:rPr>
           <w:rFonts w:cstheme="minorHAnsi"/>
         </w:rPr>
-        <w:t>${/</w:t>
-      </w:r>
-      <w:proofErr w:type="spellStart"/>
-      <w:r>
-        <w:rPr>
-          <w:rFonts w:cstheme="minorHAnsi"/>
-        </w:rPr>
-        <w:t>No</w:t>
-      </w:r>
-      <w:r>
-        <w:rPr>
-          <w:rFonts w:cstheme="minorHAnsi"/>
-        </w:rPr>
-        <w:t>Faculty</w:t>
-      </w:r>
-      <w:proofErr w:type="spellEnd"/>
-      <w:r>
-        <w:rPr>
-          <w:rFonts w:cstheme="minorHAnsi"/>
-        </w:rPr>
-        <w:t>}</w:t>
-      </w:r>
-    </w:p>
-    <w:p>
-      <w:pPr>
-        <w:rPr>
-          <w:rFonts w:cstheme="minorHAnsi"/>
-        </w:rPr>
-      </w:pPr>
-      <w:r>
-        <w:rPr>
-          <w:rFonts w:cstheme="minorHAnsi"/>
-        </w:rPr>
-        <w:t>${</w:t>
-      </w:r>
-      <w:proofErr w:type="spellStart"/>
-      <w:r>
-        <w:rPr>
-          <w:rFonts w:cstheme="minorHAnsi"/>
-        </w:rPr>
-        <w:t>NoDepartment</w:t>
-      </w:r>
-      <w:proofErr w:type="spellEnd"/>
-      <w:r>
-        <w:rPr>
-          <w:rFonts w:cstheme="minorHAnsi"/>
-        </w:rPr>
-        <w:t>}</w:t>
-      </w:r>
-    </w:p>
-    <w:p>
-      <w:pPr>
-        <w:rPr>
-          <w:rFonts w:cstheme="minorHAnsi"/>
-        </w:rPr>
-      </w:pPr>
-      <w:r>
-        <w:rPr>
-          <w:rFonts w:cstheme="minorHAnsi"/>
-          <w:b/>
+        <w:t>${/No</w:t>
+      </w:r>
+      <w:r>
+        <w:rPr>
+          <w:rFonts w:cstheme="minorHAnsi"/>
         </w:rPr>
         <w:t>Department</w:t>
       </w:r>
-      <w:r>
-        <w:rPr>
-          <w:rFonts w:cstheme="minorHAnsi"/>
-          <w:b/>
-        </w:rPr>
-        <w:t>:</w:t>
-      </w:r>
-      <w:r>
-        <w:rPr>
-          <w:rFonts w:cstheme="minorHAnsi"/>
-          <w:b/>
-        </w:rPr>
-        <w:t xml:space="preserve"> </w:t>
-      </w:r>
-      <w:r>
-        <w:rPr>
-          <w:rFonts w:cstheme="minorHAnsi"/>
-        </w:rPr>
-        <w:t>${</w:t>
-      </w:r>
-      <w:r>
-        <w:rPr>
-          <w:rFonts w:cstheme="minorHAnsi"/>
-        </w:rPr>
-        <w:t>department</w:t>
-      </w:r>
-      <w:r>
-        <w:rPr>
-          <w:rFonts w:cstheme="minorHAnsi"/>
-        </w:rPr>
-        <w:t>}</w:t>
-      </w:r>
-    </w:p>
-    <w:p>
-      <w:pPr>
-        <w:rPr>
-          <w:rFonts w:cstheme="minorHAnsi"/>
-        </w:rPr>
-      </w:pPr>
-      <w:r>
-        <w:rPr>
-          <w:rFonts w:cstheme="minorHAnsi"/>
-        </w:rPr>
-        <w:t>${/</w:t>
-      </w:r>
-      <w:proofErr w:type="spellStart"/>
-      <w:r>
-        <w:rPr>
-          <w:rFonts w:cstheme="minorHAnsi"/>
-        </w:rPr>
-        <w:t>No</w:t>
-      </w:r>
-      <w:r>
-        <w:rPr>
-          <w:rFonts w:cstheme="minorHAnsi"/>
-        </w:rPr>
-        <w:t>Department</w:t>
-      </w:r>
-      <w:proofErr w:type="spellEnd"/>
       <w:r>
         <w:rPr>
           <w:rFonts w:cstheme="minorHAnsi"/>
@@ -680,48 +564,20 @@
         <w:rPr>
           <w:rFonts w:ascii="Calibri" w:hAnsi="Calibri" w:cs="Times"/>
         </w:rPr>
-        <w:t xml:space="preserve"> ${</w:t>
-      </w:r>
-      <w:proofErr w:type="spellStart"/>
-      <w:r>
-        <w:rPr>
-          <w:rFonts w:ascii="Calibri" w:hAnsi="Calibri" w:cs="Times"/>
-        </w:rPr>
-        <w:t>courseInstructor</w:t>
-      </w:r>
-      <w:proofErr w:type="spellEnd"/>
-      <w:r>
-        <w:rPr>
-          <w:rFonts w:ascii="Calibri" w:hAnsi="Calibri" w:cs="Times"/>
-        </w:rPr>
-        <w:t>}</w:t>
-      </w:r>
-    </w:p>
-    <w:p>
-      <w:pPr>
-        <w:rPr>
-          <w:rFonts w:cstheme="minorHAnsi"/>
-        </w:rPr>
-      </w:pPr>
-      <w:r>
-        <w:rPr>
-          <w:rFonts w:cstheme="minorHAnsi"/>
-        </w:rPr>
-        <w:t>${</w:t>
-      </w:r>
-      <w:proofErr w:type="spellStart"/>
-      <w:r>
-        <w:rPr>
-          <w:rFonts w:cstheme="minorHAnsi"/>
-        </w:rPr>
-        <w:t>NoOfficeLocation</w:t>
-      </w:r>
-      <w:proofErr w:type="spellEnd"/>
-      <w:r>
-        <w:rPr>
-          <w:rFonts w:cstheme="minorHAnsi"/>
-        </w:rPr>
-        <w:t>}</w:t>
+        <w:t xml:space="preserve"> ${courseInstructor}</w:t>
+      </w:r>
+    </w:p>
+    <w:p>
+      <w:pPr>
+        <w:rPr>
+          <w:rFonts w:cstheme="minorHAnsi"/>
+        </w:rPr>
+      </w:pPr>
+      <w:r>
+        <w:rPr>
+          <w:rFonts w:cstheme="minorHAnsi"/>
+        </w:rPr>
+        <w:t>${NoOfficeLocation}</w:t>
       </w:r>
     </w:p>
     <w:p>
@@ -748,48 +604,20 @@
         <w:rPr>
           <w:rFonts w:cstheme="minorHAnsi"/>
         </w:rPr>
-        <w:t>${</w:t>
-      </w:r>
-      <w:proofErr w:type="spellStart"/>
-      <w:r>
-        <w:rPr>
-          <w:rFonts w:cstheme="minorHAnsi"/>
-        </w:rPr>
-        <w:t>officeLocation</w:t>
-      </w:r>
-      <w:proofErr w:type="spellEnd"/>
-      <w:r>
-        <w:rPr>
-          <w:rFonts w:cstheme="minorHAnsi"/>
-        </w:rPr>
-        <w:t>}</w:t>
-      </w:r>
-    </w:p>
-    <w:p>
-      <w:pPr>
-        <w:rPr>
-          <w:rFonts w:cstheme="minorHAnsi"/>
-        </w:rPr>
-      </w:pPr>
-      <w:r>
-        <w:rPr>
-          <w:rFonts w:cstheme="minorHAnsi"/>
-        </w:rPr>
-        <w:t>${/</w:t>
-      </w:r>
-      <w:proofErr w:type="spellStart"/>
-      <w:r>
-        <w:rPr>
-          <w:rFonts w:cstheme="minorHAnsi"/>
-        </w:rPr>
-        <w:t>NoOfficeLocation</w:t>
-      </w:r>
-      <w:proofErr w:type="spellEnd"/>
-      <w:r>
-        <w:rPr>
-          <w:rFonts w:cstheme="minorHAnsi"/>
-        </w:rPr>
-        <w:t>}</w:t>
+        <w:t>${officeLocation}</w:t>
+      </w:r>
+    </w:p>
+    <w:p>
+      <w:pPr>
+        <w:rPr>
+          <w:rFonts w:cstheme="minorHAnsi"/>
+        </w:rPr>
+      </w:pPr>
+      <w:r>
+        <w:rPr>
+          <w:rFonts w:cstheme="minorHAnsi"/>
+        </w:rPr>
+        <w:t>${/NoOfficeLocation}</w:t>
       </w:r>
     </w:p>
     <w:p>
@@ -812,21 +640,7 @@
         <w:rPr>
           <w:rFonts w:ascii="Calibri" w:hAnsi="Calibri" w:cs="Times"/>
         </w:rPr>
-        <w:t xml:space="preserve"> ${</w:t>
-      </w:r>
-      <w:proofErr w:type="spellStart"/>
-      <w:r>
-        <w:rPr>
-          <w:rFonts w:ascii="Calibri" w:hAnsi="Calibri" w:cs="Times"/>
-        </w:rPr>
-        <w:t>deliveryModality</w:t>
-      </w:r>
-      <w:proofErr w:type="spellEnd"/>
-      <w:r>
-        <w:rPr>
-          <w:rFonts w:ascii="Calibri" w:hAnsi="Calibri" w:cs="Times"/>
-        </w:rPr>
-        <w:t>}</w:t>
+        <w:t xml:space="preserve"> ${deliveryModality}</w:t>
       </w:r>
     </w:p>
     <w:p>
@@ -859,48 +673,20 @@
         <w:rPr>
           <w:rFonts w:cstheme="minorHAnsi"/>
         </w:rPr>
-        <w:t>${</w:t>
-      </w:r>
-      <w:proofErr w:type="spellStart"/>
-      <w:r>
-        <w:rPr>
-          <w:rFonts w:cstheme="minorHAnsi"/>
-        </w:rPr>
-        <w:t>courseYear</w:t>
-      </w:r>
-      <w:proofErr w:type="spellEnd"/>
-      <w:r>
-        <w:rPr>
-          <w:rFonts w:cstheme="minorHAnsi"/>
-        </w:rPr>
-        <w:t xml:space="preserve">} </w:t>
-      </w:r>
-    </w:p>
-    <w:p>
-      <w:pPr>
-        <w:rPr>
-          <w:rFonts w:cstheme="minorHAnsi"/>
-        </w:rPr>
-      </w:pPr>
-      <w:r>
-        <w:rPr>
-          <w:rFonts w:cstheme="minorHAnsi"/>
-        </w:rPr>
-        <w:t>${</w:t>
-      </w:r>
-      <w:proofErr w:type="spellStart"/>
-      <w:r>
-        <w:rPr>
-          <w:rFonts w:cstheme="minorHAnsi"/>
-        </w:rPr>
-        <w:t>NoCourseLocation</w:t>
-      </w:r>
-      <w:proofErr w:type="spellEnd"/>
-      <w:r>
-        <w:rPr>
-          <w:rFonts w:cstheme="minorHAnsi"/>
-        </w:rPr>
-        <w:t>}</w:t>
+        <w:t xml:space="preserve">${courseYear} </w:t>
+      </w:r>
+    </w:p>
+    <w:p>
+      <w:pPr>
+        <w:rPr>
+          <w:rFonts w:cstheme="minorHAnsi"/>
+        </w:rPr>
+      </w:pPr>
+      <w:r>
+        <w:rPr>
+          <w:rFonts w:cstheme="minorHAnsi"/>
+        </w:rPr>
+        <w:t>${NoCourseLocation}</w:t>
       </w:r>
     </w:p>
     <w:p>
@@ -927,75 +713,33 @@
         <w:rPr>
           <w:rFonts w:cstheme="minorHAnsi"/>
         </w:rPr>
-        <w:t xml:space="preserve"> ${</w:t>
-      </w:r>
-      <w:proofErr w:type="spellStart"/>
-      <w:r>
-        <w:rPr>
-          <w:rFonts w:cstheme="minorHAnsi"/>
-        </w:rPr>
-        <w:t>courseLocation</w:t>
-      </w:r>
-      <w:proofErr w:type="spellEnd"/>
-      <w:r>
-        <w:rPr>
-          <w:rFonts w:cstheme="minorHAnsi"/>
-        </w:rPr>
-        <w:t>}</w:t>
-      </w:r>
-    </w:p>
-    <w:p>
-      <w:pPr>
-        <w:rPr>
-          <w:rFonts w:cstheme="minorHAnsi"/>
-        </w:rPr>
-      </w:pPr>
-      <w:r>
-        <w:rPr>
-          <w:rFonts w:cstheme="minorHAnsi"/>
-        </w:rPr>
-        <w:t>${/</w:t>
-      </w:r>
-      <w:proofErr w:type="spellStart"/>
-      <w:r>
-        <w:rPr>
-          <w:rFonts w:cstheme="minorHAnsi"/>
-        </w:rPr>
-        <w:t>NoCourseLocation</w:t>
-      </w:r>
-      <w:proofErr w:type="spellEnd"/>
-      <w:r>
-        <w:rPr>
-          <w:rFonts w:cstheme="minorHAnsi"/>
-        </w:rPr>
-        <w:t>}</w:t>
-      </w:r>
-    </w:p>
-    <w:p>
-      <w:pPr>
-        <w:rPr>
-          <w:rFonts w:cstheme="minorHAnsi"/>
-        </w:rPr>
-      </w:pPr>
-      <w:r>
-        <w:rPr>
-          <w:rFonts w:cstheme="minorHAnsi"/>
-        </w:rPr>
-        <w:t>${</w:t>
-      </w:r>
-      <w:proofErr w:type="spellStart"/>
-      <w:r>
-        <w:rPr>
-          <w:rFonts w:cstheme="minorHAnsi"/>
-        </w:rPr>
-        <w:t>NoCourseDays</w:t>
-      </w:r>
-      <w:proofErr w:type="spellEnd"/>
-      <w:r>
-        <w:rPr>
-          <w:rFonts w:cstheme="minorHAnsi"/>
-        </w:rPr>
-        <w:t>}</w:t>
+        <w:t xml:space="preserve"> ${courseLocation}</w:t>
+      </w:r>
+    </w:p>
+    <w:p>
+      <w:pPr>
+        <w:rPr>
+          <w:rFonts w:cstheme="minorHAnsi"/>
+        </w:rPr>
+      </w:pPr>
+      <w:r>
+        <w:rPr>
+          <w:rFonts w:cstheme="minorHAnsi"/>
+        </w:rPr>
+        <w:t>${/NoCourseLocation}</w:t>
+      </w:r>
+    </w:p>
+    <w:p>
+      <w:pPr>
+        <w:rPr>
+          <w:rFonts w:cstheme="minorHAnsi"/>
+        </w:rPr>
+      </w:pPr>
+      <w:r>
+        <w:rPr>
+          <w:rFonts w:cstheme="minorHAnsi"/>
+        </w:rPr>
+        <w:t>${NoCourseDays}</w:t>
       </w:r>
     </w:p>
     <w:p>
@@ -1035,21 +779,7 @@
         <w:rPr>
           <w:rFonts w:cstheme="minorHAnsi"/>
         </w:rPr>
-        <w:t>${/</w:t>
-      </w:r>
-      <w:proofErr w:type="spellStart"/>
-      <w:r>
-        <w:rPr>
-          <w:rFonts w:cstheme="minorHAnsi"/>
-        </w:rPr>
-        <w:t>NoCourseDays</w:t>
-      </w:r>
-      <w:proofErr w:type="spellEnd"/>
-      <w:r>
-        <w:rPr>
-          <w:rFonts w:cstheme="minorHAnsi"/>
-        </w:rPr>
-        <w:t>}</w:t>
+        <w:t>${/NoCourseDays}</w:t>
       </w:r>
     </w:p>
     <w:p>
@@ -1063,21 +793,7 @@
           <w:rFonts w:cstheme="minorHAnsi"/>
         </w:rPr>
         <w:lastRenderedPageBreak/>
-        <w:t>${</w:t>
-      </w:r>
-      <w:proofErr w:type="spellStart"/>
-      <w:r>
-        <w:rPr>
-          <w:rFonts w:cstheme="minorHAnsi"/>
-        </w:rPr>
-        <w:t>NoClassHours</w:t>
-      </w:r>
-      <w:proofErr w:type="spellEnd"/>
-      <w:r>
-        <w:rPr>
-          <w:rFonts w:cstheme="minorHAnsi"/>
-        </w:rPr>
-        <w:t>}</w:t>
+        <w:t>${NoClassHours}</w:t>
       </w:r>
     </w:p>
     <w:p>
@@ -1097,89 +813,33 @@
         <w:rPr>
           <w:rFonts w:cstheme="minorHAnsi"/>
         </w:rPr>
-        <w:t xml:space="preserve"> ${</w:t>
-      </w:r>
-      <w:proofErr w:type="spellStart"/>
-      <w:r>
-        <w:rPr>
-          <w:rFonts w:cstheme="minorHAnsi"/>
-        </w:rPr>
-        <w:t>classStartTime</w:t>
-      </w:r>
-      <w:proofErr w:type="spellEnd"/>
-      <w:r>
-        <w:rPr>
-          <w:rFonts w:cstheme="minorHAnsi"/>
-        </w:rPr>
-        <w:t>} - ${</w:t>
-      </w:r>
-      <w:proofErr w:type="spellStart"/>
-      <w:r>
-        <w:rPr>
-          <w:rFonts w:cstheme="minorHAnsi"/>
-        </w:rPr>
-        <w:t>classEndTime</w:t>
-      </w:r>
-      <w:proofErr w:type="spellEnd"/>
-      <w:r>
-        <w:rPr>
-          <w:rFonts w:cstheme="minorHAnsi"/>
-        </w:rPr>
-        <w:t>}</w:t>
-      </w:r>
-    </w:p>
-    <w:p>
-      <w:pPr>
-        <w:rPr>
-          <w:rFonts w:cstheme="minorHAnsi"/>
-        </w:rPr>
-      </w:pPr>
-      <w:r>
-        <w:rPr>
-          <w:rFonts w:cstheme="minorHAnsi"/>
-        </w:rPr>
-        <w:t>${/</w:t>
-      </w:r>
-      <w:proofErr w:type="spellStart"/>
-      <w:r>
-        <w:rPr>
-          <w:rFonts w:cstheme="minorHAnsi"/>
-        </w:rPr>
-        <w:t>NoClassHours</w:t>
-      </w:r>
-      <w:proofErr w:type="spellEnd"/>
-      <w:r>
-        <w:rPr>
-          <w:rFonts w:cstheme="minorHAnsi"/>
-        </w:rPr>
-        <w:t>}</w:t>
-      </w:r>
-    </w:p>
-    <w:p>
-      <w:pPr>
-        <w:rPr>
-          <w:rFonts w:cstheme="minorHAnsi"/>
-        </w:rPr>
-      </w:pPr>
-      <w:r>
-        <w:rPr>
-          <w:rFonts w:cstheme="minorHAnsi"/>
-        </w:rPr>
-        <w:t>${</w:t>
-      </w:r>
-      <w:proofErr w:type="spellStart"/>
-      <w:r>
-        <w:rPr>
-          <w:rFonts w:cstheme="minorHAnsi"/>
-        </w:rPr>
-        <w:t>NoOfficeHours</w:t>
-      </w:r>
-      <w:proofErr w:type="spellEnd"/>
-      <w:r>
-        <w:rPr>
-          <w:rFonts w:cstheme="minorHAnsi"/>
-        </w:rPr>
-        <w:t>}</w:t>
+        <w:t xml:space="preserve"> ${classStartTime} - ${classEndTime}</w:t>
+      </w:r>
+    </w:p>
+    <w:p>
+      <w:pPr>
+        <w:rPr>
+          <w:rFonts w:cstheme="minorHAnsi"/>
+        </w:rPr>
+      </w:pPr>
+      <w:r>
+        <w:rPr>
+          <w:rFonts w:cstheme="minorHAnsi"/>
+        </w:rPr>
+        <w:t>${/NoClassHours}</w:t>
+      </w:r>
+    </w:p>
+    <w:p>
+      <w:pPr>
+        <w:rPr>
+          <w:rFonts w:cstheme="minorHAnsi"/>
+        </w:rPr>
+      </w:pPr>
+      <w:r>
+        <w:rPr>
+          <w:rFonts w:cstheme="minorHAnsi"/>
+        </w:rPr>
+        <w:t>${NoOfficeHours}</w:t>
       </w:r>
     </w:p>
     <w:p>
@@ -1200,21 +860,7 @@
         <w:rPr>
           <w:rFonts w:cstheme="minorHAnsi"/>
         </w:rPr>
-        <w:t>${</w:t>
-      </w:r>
-      <w:proofErr w:type="spellStart"/>
-      <w:r>
-        <w:rPr>
-          <w:rFonts w:cstheme="minorHAnsi"/>
-        </w:rPr>
-        <w:t>officeHour</w:t>
-      </w:r>
-      <w:proofErr w:type="spellEnd"/>
-      <w:r>
-        <w:rPr>
-          <w:rFonts w:cstheme="minorHAnsi"/>
-        </w:rPr>
-        <w:t>}</w:t>
+        <w:t>${officeHour}</w:t>
       </w:r>
     </w:p>
     <w:p>
@@ -1235,27 +881,7 @@
           <w:sz w:val="22"/>
           <w:szCs w:val="22"/>
         </w:rPr>
-        <w:t>${/</w:t>
-      </w:r>
-      <w:proofErr w:type="spellStart"/>
-      <w:r>
-        <w:rPr>
-          <w:rFonts w:asciiTheme="minorHAnsi" w:eastAsiaTheme="minorHAnsi" w:hAnsiTheme="minorHAnsi" w:cstheme="minorHAnsi"/>
-          <w:color w:val="auto"/>
-          <w:sz w:val="22"/>
-          <w:szCs w:val="22"/>
-        </w:rPr>
-        <w:t>NoOfficeHours</w:t>
-      </w:r>
-      <w:proofErr w:type="spellEnd"/>
-      <w:r>
-        <w:rPr>
-          <w:rFonts w:asciiTheme="minorHAnsi" w:eastAsiaTheme="minorHAnsi" w:hAnsiTheme="minorHAnsi" w:cstheme="minorHAnsi"/>
-          <w:color w:val="auto"/>
-          <w:sz w:val="22"/>
-          <w:szCs w:val="22"/>
-        </w:rPr>
-        <w:t>}</w:t>
+        <w:t>${/NoOfficeHours}</w:t>
       </w:r>
     </w:p>
     <w:p>
@@ -1313,21 +939,7 @@
         <w:rPr>
           <w:rFonts w:cstheme="minorHAnsi"/>
         </w:rPr>
-        <w:t>${</w:t>
-      </w:r>
-      <w:proofErr w:type="spellStart"/>
-      <w:r>
-        <w:rPr>
-          <w:rFonts w:cstheme="minorHAnsi"/>
-        </w:rPr>
-        <w:t>NoPrerequisites</w:t>
-      </w:r>
-      <w:proofErr w:type="spellEnd"/>
-      <w:r>
-        <w:rPr>
-          <w:rFonts w:cstheme="minorHAnsi"/>
-        </w:rPr>
-        <w:t>}</w:t>
+        <w:t>${NoPrerequisites}</w:t>
       </w:r>
     </w:p>
     <w:p>
@@ -1407,23 +1019,7 @@
           <w:rFonts w:asciiTheme="minorHAnsi" w:hAnsiTheme="minorHAnsi" w:cstheme="minorHAnsi"/>
           <w:szCs w:val="22"/>
         </w:rPr>
-        <w:t>${/</w:t>
-      </w:r>
-      <w:proofErr w:type="spellStart"/>
-      <w:r>
-        <w:rPr>
-          <w:rFonts w:asciiTheme="minorHAnsi" w:hAnsiTheme="minorHAnsi" w:cstheme="minorHAnsi"/>
-          <w:szCs w:val="22"/>
-        </w:rPr>
-        <w:t>NoPrerequisites</w:t>
-      </w:r>
-      <w:proofErr w:type="spellEnd"/>
-      <w:r>
-        <w:rPr>
-          <w:rFonts w:asciiTheme="minorHAnsi" w:hAnsiTheme="minorHAnsi" w:cstheme="minorHAnsi"/>
-          <w:szCs w:val="22"/>
-        </w:rPr>
-        <w:t>}</w:t>
+        <w:t>${/NoPrerequisites}</w:t>
       </w:r>
     </w:p>
     <w:p>
@@ -1494,14 +1090,7 @@
         <w:rPr>
           <w:rFonts w:cstheme="minorHAnsi"/>
         </w:rPr>
-        <w:t>${</w:t>
-      </w:r>
-      <w:proofErr w:type="spellStart"/>
-      <w:r>
-        <w:rPr>
-          <w:rFonts w:cstheme="minorHAnsi"/>
-        </w:rPr>
-        <w:t>No</w:t>
+        <w:t>${No</w:t>
       </w:r>
       <w:r>
         <w:rPr>
@@ -1513,14 +1102,7 @@
         <w:rPr>
           <w:rFonts w:cstheme="minorHAnsi"/>
         </w:rPr>
-        <w:t>requisites</w:t>
-      </w:r>
-      <w:proofErr w:type="spellEnd"/>
-      <w:r>
-        <w:rPr>
-          <w:rFonts w:cstheme="minorHAnsi"/>
-        </w:rPr>
-        <w:t>}</w:t>
+        <w:t>requisites}</w:t>
       </w:r>
     </w:p>
     <w:p>
@@ -1587,7 +1169,6 @@
         </w:rPr>
         <w:t>/</w:t>
       </w:r>
-      <w:proofErr w:type="spellStart"/>
       <w:r>
         <w:rPr>
           <w:rFonts w:cstheme="minorHAnsi"/>
@@ -1604,14 +1185,7 @@
         <w:rPr>
           <w:rFonts w:cstheme="minorHAnsi"/>
         </w:rPr>
-        <w:t>requisites</w:t>
-      </w:r>
-      <w:proofErr w:type="spellEnd"/>
-      <w:r>
-        <w:rPr>
-          <w:rFonts w:cstheme="minorHAnsi"/>
-        </w:rPr>
-        <w:t>}</w:t>
+        <w:t>requisites}</w:t>
       </w:r>
     </w:p>
     <w:p>
@@ -1656,14 +1230,7 @@
         <w:rPr>
           <w:rFonts w:cstheme="minorHAnsi"/>
         </w:rPr>
-        <w:t>${</w:t>
-      </w:r>
-      <w:proofErr w:type="spellStart"/>
-      <w:r>
-        <w:rPr>
-          <w:rFonts w:cstheme="minorHAnsi"/>
-        </w:rPr>
-        <w:t>NoCo</w:t>
+        <w:t>${NoCo</w:t>
       </w:r>
       <w:r>
         <w:rPr>
@@ -1671,7 +1238,6 @@
         </w:rPr>
         <w:t>urseDescription</w:t>
       </w:r>
-      <w:proofErr w:type="spellEnd"/>
       <w:r>
         <w:rPr>
           <w:rFonts w:cstheme="minorHAnsi"/>
@@ -1721,48 +1287,20 @@
         <w:rPr>
           <w:rFonts w:cstheme="minorHAnsi"/>
         </w:rPr>
-        <w:t>${</w:t>
-      </w:r>
-      <w:proofErr w:type="spellStart"/>
-      <w:r>
-        <w:rPr>
-          <w:rFonts w:cstheme="minorHAnsi"/>
-        </w:rPr>
-        <w:t>courseDescription</w:t>
-      </w:r>
-      <w:proofErr w:type="spellEnd"/>
-      <w:r>
-        <w:rPr>
-          <w:rFonts w:cstheme="minorHAnsi"/>
-        </w:rPr>
-        <w:t>}</w:t>
-      </w:r>
-    </w:p>
-    <w:p>
-      <w:pPr>
-        <w:rPr>
-          <w:rFonts w:cstheme="minorHAnsi"/>
-        </w:rPr>
-      </w:pPr>
-      <w:r>
-        <w:rPr>
-          <w:rFonts w:cstheme="minorHAnsi"/>
-        </w:rPr>
-        <w:t>${/</w:t>
-      </w:r>
-      <w:proofErr w:type="spellStart"/>
-      <w:r>
-        <w:rPr>
-          <w:rFonts w:cstheme="minorHAnsi"/>
-        </w:rPr>
-        <w:t>NoCourseDescription</w:t>
-      </w:r>
-      <w:proofErr w:type="spellEnd"/>
-      <w:r>
-        <w:rPr>
-          <w:rFonts w:cstheme="minorHAnsi"/>
-        </w:rPr>
-        <w:t>}</w:t>
+        <w:t>${courseDescription}</w:t>
+      </w:r>
+    </w:p>
+    <w:p>
+      <w:pPr>
+        <w:rPr>
+          <w:rFonts w:cstheme="minorHAnsi"/>
+        </w:rPr>
+      </w:pPr>
+      <w:r>
+        <w:rPr>
+          <w:rFonts w:cstheme="minorHAnsi"/>
+        </w:rPr>
+        <w:t>${/NoCourseDescription}</w:t>
       </w:r>
     </w:p>
     <w:p>
@@ -1803,21 +1341,7 @@
         <w:rPr>
           <w:rFonts w:cstheme="minorHAnsi"/>
         </w:rPr>
-        <w:t>${</w:t>
-      </w:r>
-      <w:proofErr w:type="spellStart"/>
-      <w:r>
-        <w:rPr>
-          <w:rFonts w:cstheme="minorHAnsi"/>
-        </w:rPr>
-        <w:t>NoContacts</w:t>
-      </w:r>
-      <w:proofErr w:type="spellEnd"/>
-      <w:r>
-        <w:rPr>
-          <w:rFonts w:cstheme="minorHAnsi"/>
-        </w:rPr>
-        <w:t>}</w:t>
+        <w:t>${NoContacts}</w:t>
       </w:r>
     </w:p>
     <w:p>
@@ -2114,21 +1638,7 @@
           <w:rFonts w:cstheme="minorHAnsi"/>
         </w:rPr>
         <w:lastRenderedPageBreak/>
-        <w:t>${/</w:t>
-      </w:r>
-      <w:proofErr w:type="spellStart"/>
-      <w:r>
-        <w:rPr>
-          <w:rFonts w:cstheme="minorHAnsi"/>
-        </w:rPr>
-        <w:t>NoContacts</w:t>
-      </w:r>
-      <w:proofErr w:type="spellEnd"/>
-      <w:r>
-        <w:rPr>
-          <w:rFonts w:cstheme="minorHAnsi"/>
-        </w:rPr>
-        <w:t>}</w:t>
+        <w:t>${/NoContacts}</w:t>
       </w:r>
     </w:p>
     <w:p>
@@ -2155,21 +1665,7 @@
         <w:rPr>
           <w:rFonts w:cstheme="minorHAnsi"/>
         </w:rPr>
-        <w:t>${</w:t>
-      </w:r>
-      <w:proofErr w:type="spellStart"/>
-      <w:r>
-        <w:rPr>
-          <w:rFonts w:cstheme="minorHAnsi"/>
-        </w:rPr>
-        <w:t>NoInstructorBio</w:t>
-      </w:r>
-      <w:proofErr w:type="spellEnd"/>
-      <w:r>
-        <w:rPr>
-          <w:rFonts w:cstheme="minorHAnsi"/>
-        </w:rPr>
-        <w:t>}</w:t>
+        <w:t>${NoInstructorBio}</w:t>
       </w:r>
     </w:p>
     <w:p>
@@ -2208,49 +1704,21 @@
         <w:rPr>
           <w:rFonts w:eastAsia="Times New Roman" w:cstheme="minorHAnsi"/>
         </w:rPr>
-        <w:t>${</w:t>
-      </w:r>
-      <w:proofErr w:type="spellStart"/>
-      <w:r>
+        <w:t>${instructorBio}</w:t>
+      </w:r>
+    </w:p>
+    <w:p>
+      <w:pPr>
+        <w:spacing w:after="120"/>
         <w:rPr>
           <w:rFonts w:eastAsia="Times New Roman" w:cstheme="minorHAnsi"/>
         </w:rPr>
-        <w:t>instructorBio</w:t>
-      </w:r>
-      <w:proofErr w:type="spellEnd"/>
+      </w:pPr>
       <w:r>
         <w:rPr>
           <w:rFonts w:eastAsia="Times New Roman" w:cstheme="minorHAnsi"/>
         </w:rPr>
-        <w:t>}</w:t>
-      </w:r>
-    </w:p>
-    <w:p>
-      <w:pPr>
-        <w:spacing w:after="120"/>
-        <w:rPr>
-          <w:rFonts w:eastAsia="Times New Roman" w:cstheme="minorHAnsi"/>
-        </w:rPr>
-      </w:pPr>
-      <w:r>
-        <w:rPr>
-          <w:rFonts w:eastAsia="Times New Roman" w:cstheme="minorHAnsi"/>
-        </w:rPr>
-        <w:t>${/</w:t>
-      </w:r>
-      <w:proofErr w:type="spellStart"/>
-      <w:r>
-        <w:rPr>
-          <w:rFonts w:eastAsia="Times New Roman" w:cstheme="minorHAnsi"/>
-        </w:rPr>
-        <w:t>NoInstructorBio</w:t>
-      </w:r>
-      <w:proofErr w:type="spellEnd"/>
-      <w:r>
-        <w:rPr>
-          <w:rFonts w:eastAsia="Times New Roman" w:cstheme="minorHAnsi"/>
-        </w:rPr>
-        <w:t>}</w:t>
+        <w:t>${/NoInstructorBio}</w:t>
       </w:r>
     </w:p>
     <w:p>
@@ -2296,21 +1764,7 @@
         <w:rPr>
           <w:rFonts w:eastAsia="Times New Roman" w:cstheme="minorHAnsi"/>
         </w:rPr>
-        <w:t>${</w:t>
-      </w:r>
-      <w:proofErr w:type="spellStart"/>
-      <w:r>
-        <w:rPr>
-          <w:rFonts w:eastAsia="Times New Roman" w:cstheme="minorHAnsi"/>
-        </w:rPr>
-        <w:t>NoOtherInstructionalStaff</w:t>
-      </w:r>
-      <w:proofErr w:type="spellEnd"/>
-      <w:r>
-        <w:rPr>
-          <w:rFonts w:eastAsia="Times New Roman" w:cstheme="minorHAnsi"/>
-        </w:rPr>
-        <w:t>}</w:t>
+        <w:t>${NoOtherInstructionalStaff}</w:t>
       </w:r>
     </w:p>
     <w:p>
@@ -2390,21 +1844,7 @@
         <w:rPr>
           <w:rFonts w:asciiTheme="minorHAnsi" w:hAnsiTheme="minorHAnsi" w:cstheme="minorHAnsi"/>
         </w:rPr>
-        <w:t>${/</w:t>
-      </w:r>
-      <w:proofErr w:type="spellStart"/>
-      <w:r>
-        <w:rPr>
-          <w:rFonts w:asciiTheme="minorHAnsi" w:hAnsiTheme="minorHAnsi" w:cstheme="minorHAnsi"/>
-        </w:rPr>
-        <w:t>NoOtherInstructionalStaff</w:t>
-      </w:r>
-      <w:proofErr w:type="spellEnd"/>
-      <w:r>
-        <w:rPr>
-          <w:rFonts w:asciiTheme="minorHAnsi" w:hAnsiTheme="minorHAnsi" w:cstheme="minorHAnsi"/>
-        </w:rPr>
-        <w:t>}</w:t>
+        <w:t>${/NoOtherInstructionalStaff}</w:t>
       </w:r>
     </w:p>
     <w:p>
@@ -2419,21 +1859,7 @@
         <w:rPr>
           <w:rFonts w:asciiTheme="minorHAnsi" w:hAnsiTheme="minorHAnsi" w:cstheme="minorHAnsi"/>
         </w:rPr>
-        <w:t>${</w:t>
-      </w:r>
-      <w:proofErr w:type="spellStart"/>
-      <w:r>
-        <w:rPr>
-          <w:rFonts w:asciiTheme="minorHAnsi" w:hAnsiTheme="minorHAnsi" w:cstheme="minorHAnsi"/>
-        </w:rPr>
-        <w:t>otherInstructionalStaff</w:t>
-      </w:r>
-      <w:proofErr w:type="spellEnd"/>
-      <w:r>
-        <w:rPr>
-          <w:rFonts w:asciiTheme="minorHAnsi" w:hAnsiTheme="minorHAnsi" w:cstheme="minorHAnsi"/>
-        </w:rPr>
-        <w:t>}</w:t>
+        <w:t>${otherInstructionalStaff}</w:t>
       </w:r>
     </w:p>
     <w:p>
@@ -2474,21 +1900,7 @@
         <w:rPr>
           <w:rFonts w:asciiTheme="minorHAnsi" w:hAnsiTheme="minorHAnsi" w:cstheme="minorHAnsi"/>
         </w:rPr>
-        <w:t>${</w:t>
-      </w:r>
-      <w:proofErr w:type="spellStart"/>
-      <w:r>
-        <w:rPr>
-          <w:rFonts w:asciiTheme="minorHAnsi" w:hAnsiTheme="minorHAnsi" w:cstheme="minorHAnsi"/>
-        </w:rPr>
-        <w:t>NoCourseStructure</w:t>
-      </w:r>
-      <w:proofErr w:type="spellEnd"/>
-      <w:r>
-        <w:rPr>
-          <w:rFonts w:asciiTheme="minorHAnsi" w:hAnsiTheme="minorHAnsi" w:cstheme="minorHAnsi"/>
-        </w:rPr>
-        <w:t>}</w:t>
+        <w:t>${NoCourseStructure}</w:t>
       </w:r>
     </w:p>
     <w:p>
@@ -2562,25 +1974,343 @@
           <w:color w:val="1F4E79" w:themeColor="accent5" w:themeShade="80"/>
           <w:szCs w:val="20"/>
         </w:rPr>
-        <w:t xml:space="preserve">Then a description of how your classes </w:t>
-      </w:r>
-      <w:proofErr w:type="gramStart"/>
+        <w:t>Then a description of how your classes are structured: Do you use traditional lecturing? Do you provide notes (outlines)? Do you combine on-line and in-class activity?</w:t>
+      </w:r>
+    </w:p>
+    <w:p>
+      <w:pPr>
+        <w:spacing w:after="120"/>
+        <w:ind w:left="227"/>
+        <w:rPr>
+          <w:rFonts w:eastAsia="Times New Roman" w:cstheme="majorHAnsi"/>
+          <w:szCs w:val="20"/>
+        </w:rPr>
+      </w:pPr>
       <w:r>
         <w:rPr>
           <w:rFonts w:eastAsia="Times New Roman" w:cstheme="minorHAnsi"/>
           <w:color w:val="1F4E79" w:themeColor="accent5" w:themeShade="80"/>
           <w:szCs w:val="20"/>
         </w:rPr>
-        <w:t>are</w:t>
-      </w:r>
-      <w:proofErr w:type="gramEnd"/>
+        <w:t>You may wish to combine this section and Learning Outcomes below to provide an opportunity to introduce students to your philosophy of learning, to the culture of your discipline and how this course fits in the larger context.</w:t>
+      </w:r>
+      <w:r>
+        <w:rPr>
+          <w:rFonts w:eastAsia="Times New Roman" w:cstheme="majorHAnsi"/>
+          <w:szCs w:val="20"/>
+        </w:rPr>
+        <w:t>]</w:t>
+      </w:r>
+    </w:p>
+    <w:p>
+      <w:pPr>
+        <w:spacing w:after="120"/>
+        <w:rPr>
+          <w:rFonts w:eastAsia="Times New Roman" w:cstheme="minorHAnsi"/>
+          <w:szCs w:val="20"/>
+        </w:rPr>
+      </w:pPr>
+      <w:r>
+        <w:rPr>
+          <w:rFonts w:eastAsia="Times New Roman" w:cstheme="minorHAnsi"/>
+          <w:szCs w:val="20"/>
+        </w:rPr>
+        <w:t>${/NoCourseStructure}</w:t>
+      </w:r>
+    </w:p>
+    <w:p>
+      <w:pPr>
+        <w:spacing w:after="120"/>
+        <w:rPr>
+          <w:rFonts w:eastAsia="Times New Roman" w:cstheme="minorHAnsi"/>
+          <w:szCs w:val="20"/>
+        </w:rPr>
+      </w:pPr>
+      <w:r>
+        <w:rPr>
+          <w:rFonts w:eastAsia="Times New Roman" w:cstheme="minorHAnsi"/>
+          <w:szCs w:val="20"/>
+        </w:rPr>
+        <w:lastRenderedPageBreak/>
+        <w:t>${courseStructure}</w:t>
+      </w:r>
+    </w:p>
+    <w:p>
+      <w:pPr>
+        <w:spacing w:after="120"/>
+        <w:rPr>
+          <w:rFonts w:eastAsia="Times New Roman" w:cstheme="minorHAnsi"/>
+          <w:szCs w:val="20"/>
+        </w:rPr>
+      </w:pPr>
+    </w:p>
+    <w:p>
+      <w:pPr>
+        <w:pStyle w:val="Heading2"/>
+        <w:spacing w:before="120" w:after="120"/>
+        <w:jc w:val="left"/>
+        <w:rPr>
+          <w:rFonts w:asciiTheme="minorHAnsi" w:hAnsiTheme="minorHAnsi" w:cstheme="minorHAnsi"/>
+        </w:rPr>
+      </w:pPr>
+      <w:bookmarkStart w:id="8" w:name="_Toc2236266"/>
+      <w:r>
+        <w:rPr>
+          <w:rFonts w:asciiTheme="minorHAnsi" w:hAnsiTheme="minorHAnsi" w:cstheme="minorHAnsi"/>
+        </w:rPr>
+        <w:t>Schedule of Topics</w:t>
+      </w:r>
+      <w:bookmarkEnd w:id="8"/>
+    </w:p>
+    <w:p>
+      <w:pPr>
+        <w:spacing w:after="120"/>
+        <w:rPr>
+          <w:rFonts w:eastAsia="Times New Roman" w:cstheme="minorHAnsi"/>
+          <w:szCs w:val="20"/>
+        </w:rPr>
+      </w:pPr>
+      <w:r>
+        <w:rPr>
+          <w:rFonts w:eastAsia="Times New Roman" w:cstheme="minorHAnsi"/>
+          <w:szCs w:val="20"/>
+        </w:rPr>
+        <w:t>${NoTopicsSchedule}</w:t>
+      </w:r>
+    </w:p>
+    <w:p>
+      <w:pPr>
+        <w:rPr>
+          <w:rFonts w:cstheme="minorHAnsi"/>
+          <w:b/>
+          <w:color w:val="FF0000"/>
+        </w:rPr>
+      </w:pPr>
+      <w:r>
+        <w:rPr>
+          <w:rFonts w:cstheme="minorHAnsi"/>
+          <w:b/>
+          <w:color w:val="FF0000"/>
+        </w:rPr>
+        <w:t>This section is required by</w:t>
+      </w:r>
+      <w:r>
+        <w:rPr>
+          <w:rFonts w:cstheme="minorHAnsi"/>
+          <w:b/>
+          <w:color w:val="FF0000"/>
+        </w:rPr>
+        <w:t xml:space="preserve"> </w:t>
+      </w:r>
+      <w:r>
+        <w:rPr>
+          <w:rFonts w:cstheme="minorHAnsi"/>
+          <w:b/>
+          <w:color w:val="FF0000"/>
+        </w:rPr>
+        <w:t>Vancouver Senate policy V-130</w:t>
+      </w:r>
+    </w:p>
+    <w:p>
+      <w:pPr>
+        <w:spacing w:after="120"/>
+        <w:ind w:left="227"/>
+        <w:rPr>
+          <w:rFonts w:eastAsia="Times New Roman" w:cstheme="majorHAnsi"/>
+          <w:szCs w:val="20"/>
+        </w:rPr>
+      </w:pPr>
+      <w:r>
+        <w:rPr>
+          <w:rFonts w:eastAsia="Times New Roman" w:cstheme="majorHAnsi"/>
+          <w:szCs w:val="20"/>
+        </w:rPr>
+        <w:t>[</w:t>
+      </w:r>
       <w:r>
         <w:rPr>
           <w:rFonts w:eastAsia="Times New Roman" w:cstheme="minorHAnsi"/>
           <w:color w:val="1F4E79" w:themeColor="accent5" w:themeShade="80"/>
           <w:szCs w:val="20"/>
         </w:rPr>
-        <w:t xml:space="preserve"> structured: Do you use traditional lecturing? Do you provide notes (outlines)? Do you combine on-line and in-class activity?</w:t>
+        <w:t>This may be a weekly schedule, it may be class by class, but let students know that if changes occur, they will be informed.</w:t>
+      </w:r>
+      <w:r>
+        <w:rPr>
+          <w:rFonts w:eastAsia="Times New Roman" w:cstheme="majorHAnsi"/>
+          <w:szCs w:val="20"/>
+        </w:rPr>
+        <w:t>]</w:t>
+      </w:r>
+    </w:p>
+    <w:p>
+      <w:pPr>
+        <w:spacing w:after="120"/>
+        <w:rPr>
+          <w:rFonts w:eastAsia="Times New Roman" w:cstheme="minorHAnsi"/>
+          <w:szCs w:val="20"/>
+        </w:rPr>
+      </w:pPr>
+      <w:r>
+        <w:rPr>
+          <w:rFonts w:eastAsia="Times New Roman" w:cstheme="minorHAnsi"/>
+          <w:szCs w:val="20"/>
+        </w:rPr>
+        <w:t>${/NoTopicsSchedule}</w:t>
+      </w:r>
+    </w:p>
+    <w:p>
+      <w:pPr>
+        <w:spacing w:after="120"/>
+        <w:rPr>
+          <w:rFonts w:eastAsia="Times New Roman" w:cstheme="minorHAnsi"/>
+          <w:szCs w:val="20"/>
+        </w:rPr>
+      </w:pPr>
+      <w:r>
+        <w:rPr>
+          <w:rFonts w:eastAsia="Times New Roman" w:cstheme="minorHAnsi"/>
+          <w:szCs w:val="20"/>
+        </w:rPr>
+        <w:t>${</w:t>
+      </w:r>
+      <w:r>
+        <w:rPr>
+          <w:rFonts w:eastAsia="Times New Roman" w:cstheme="minorHAnsi"/>
+          <w:szCs w:val="20"/>
+        </w:rPr>
+        <w:t>course</w:t>
+      </w:r>
+      <w:r>
+        <w:rPr>
+          <w:rFonts w:eastAsia="Times New Roman" w:cstheme="minorHAnsi"/>
+          <w:szCs w:val="20"/>
+        </w:rPr>
+        <w:t>Schedule}</w:t>
+      </w:r>
+    </w:p>
+    <w:p>
+      <w:pPr>
+        <w:rPr>
+          <w:rFonts w:cstheme="minorHAnsi"/>
+        </w:rPr>
+      </w:pPr>
+      <w:r>
+        <w:rPr>
+          <w:rFonts w:cstheme="minorHAnsi"/>
+        </w:rPr>
+        <w:t>${NoCourseScheduleTbl}</w:t>
+      </w:r>
+    </w:p>
+    <w:p>
+      <w:pPr>
+        <w:rPr>
+          <w:rFonts w:cstheme="minorHAnsi"/>
+        </w:rPr>
+      </w:pPr>
+      <w:r>
+        <w:rPr>
+          <w:rFonts w:cstheme="minorHAnsi"/>
+        </w:rPr>
+        <w:t>${courseScheduleTbl}</w:t>
+      </w:r>
+    </w:p>
+    <w:p>
+      <w:pPr>
+        <w:spacing w:after="120"/>
+        <w:rPr>
+          <w:rFonts w:eastAsia="Times New Roman" w:cstheme="minorHAnsi"/>
+          <w:szCs w:val="20"/>
+        </w:rPr>
+      </w:pPr>
+      <w:r>
+        <w:rPr>
+          <w:rFonts w:eastAsia="Times New Roman" w:cstheme="minorHAnsi"/>
+          <w:szCs w:val="20"/>
+        </w:rPr>
+        <w:t>${/NoCourseScheduleTbl}</w:t>
+      </w:r>
+    </w:p>
+    <w:p>
+      <w:pPr>
+        <w:spacing w:after="120"/>
+        <w:rPr>
+          <w:rFonts w:eastAsia="Times New Roman" w:cstheme="minorHAnsi"/>
+          <w:szCs w:val="20"/>
+        </w:rPr>
+      </w:pPr>
+    </w:p>
+    <w:p>
+      <w:pPr>
+        <w:spacing w:after="120"/>
+        <w:rPr>
+          <w:rFonts w:eastAsia="Times New Roman" w:cstheme="minorHAnsi"/>
+          <w:szCs w:val="20"/>
+        </w:rPr>
+      </w:pPr>
+    </w:p>
+    <w:p>
+      <w:pPr>
+        <w:pStyle w:val="Heading2"/>
+        <w:spacing w:before="120" w:after="120"/>
+        <w:jc w:val="left"/>
+        <w:rPr>
+          <w:rFonts w:asciiTheme="minorHAnsi" w:hAnsiTheme="minorHAnsi" w:cstheme="minorHAnsi"/>
+        </w:rPr>
+      </w:pPr>
+      <w:bookmarkStart w:id="9" w:name="_Toc2236267"/>
+      <w:r>
+        <w:rPr>
+          <w:rFonts w:asciiTheme="minorHAnsi" w:hAnsiTheme="minorHAnsi" w:cstheme="minorHAnsi"/>
+        </w:rPr>
+        <w:t>Learning Outcomes</w:t>
+      </w:r>
+      <w:bookmarkEnd w:id="9"/>
+    </w:p>
+    <w:p>
+      <w:pPr>
+        <w:rPr>
+          <w:rFonts w:cstheme="minorHAnsi"/>
+        </w:rPr>
+      </w:pPr>
+      <w:r>
+        <w:rPr>
+          <w:rFonts w:cstheme="minorHAnsi"/>
+        </w:rPr>
+        <w:t>${NolearningOutcomes}</w:t>
+      </w:r>
+    </w:p>
+    <w:p>
+      <w:pPr>
+        <w:rPr>
+          <w:rFonts w:cstheme="minorHAnsi"/>
+          <w:b/>
+          <w:color w:val="FF0000"/>
+        </w:rPr>
+      </w:pPr>
+      <w:r>
+        <w:rPr>
+          <w:rFonts w:cstheme="minorHAnsi"/>
+          <w:b/>
+          <w:color w:val="FF0000"/>
+        </w:rPr>
+        <w:t>This section is required by</w:t>
+      </w:r>
+      <w:r>
+        <w:rPr>
+          <w:rFonts w:cstheme="minorHAnsi"/>
+          <w:b/>
+          <w:color w:val="FF0000"/>
+        </w:rPr>
+        <w:t xml:space="preserve"> </w:t>
+      </w:r>
+      <w:r>
+        <w:rPr>
+          <w:rFonts w:cstheme="minorHAnsi"/>
+          <w:b/>
+          <w:color w:val="FF0000"/>
+        </w:rPr>
+        <w:t>Vancouver Senate policy V-130</w:t>
       </w:r>
     </w:p>
     <w:p>
@@ -2588,89 +2318,72 @@
         <w:spacing w:after="120"/>
         <w:ind w:left="227"/>
         <w:rPr>
-          <w:rFonts w:eastAsia="Times New Roman" w:cstheme="majorHAnsi"/>
+          <w:rFonts w:eastAsia="Times New Roman" w:cstheme="minorHAnsi"/>
           <w:szCs w:val="20"/>
         </w:rPr>
       </w:pPr>
+      <w:r>
+        <w:rPr>
+          <w:rFonts w:eastAsia="Times New Roman" w:cstheme="minorHAnsi"/>
+          <w:szCs w:val="20"/>
+        </w:rPr>
+        <w:t>[</w:t>
+      </w:r>
       <w:r>
         <w:rPr>
           <w:rFonts w:eastAsia="Times New Roman" w:cstheme="minorHAnsi"/>
           <w:color w:val="1F4E79" w:themeColor="accent5" w:themeShade="80"/>
           <w:szCs w:val="20"/>
         </w:rPr>
-        <w:t>You may wish to combine this section and Learning Outcomes below to provide an opportunity to introduce students to your philosophy of learning, to the culture of your discipline and how this course fits in the larger context.</w:t>
-      </w:r>
-      <w:r>
-        <w:rPr>
-          <w:rFonts w:eastAsia="Times New Roman" w:cstheme="majorHAnsi"/>
-          <w:szCs w:val="20"/>
-        </w:rPr>
-        <w:t>]</w:t>
-      </w:r>
-    </w:p>
-    <w:p>
-      <w:pPr>
-        <w:spacing w:after="120"/>
+        <w:t>You may think of these as “learning objectives”. Tell students what changes in their knowledge, skills, or attitudes should occur during the course. Knowing these, students will have a framework within which to put individual components of the course and they will be primed for the kinds of assessments of learning that will come.</w:t>
+      </w:r>
+      <w:r>
         <w:rPr>
           <w:rFonts w:eastAsia="Times New Roman" w:cstheme="minorHAnsi"/>
           <w:szCs w:val="20"/>
         </w:rPr>
-      </w:pPr>
-      <w:r>
-        <w:rPr>
-          <w:rFonts w:eastAsia="Times New Roman" w:cstheme="minorHAnsi"/>
-          <w:szCs w:val="20"/>
-        </w:rPr>
-        <w:t>${/</w:t>
-      </w:r>
-      <w:proofErr w:type="spellStart"/>
-      <w:r>
-        <w:rPr>
-          <w:rFonts w:eastAsia="Times New Roman" w:cstheme="minorHAnsi"/>
-          <w:szCs w:val="20"/>
-        </w:rPr>
-        <w:t>NoCourseStructure</w:t>
-      </w:r>
-      <w:proofErr w:type="spellEnd"/>
-      <w:r>
-        <w:rPr>
-          <w:rFonts w:eastAsia="Times New Roman" w:cstheme="minorHAnsi"/>
-          <w:szCs w:val="20"/>
-        </w:rPr>
-        <w:t>}</w:t>
-      </w:r>
-    </w:p>
-    <w:p>
-      <w:pPr>
-        <w:spacing w:after="120"/>
-        <w:rPr>
-          <w:rFonts w:eastAsia="Times New Roman" w:cstheme="minorHAnsi"/>
-          <w:szCs w:val="20"/>
-        </w:rPr>
-      </w:pPr>
-      <w:r>
-        <w:rPr>
-          <w:rFonts w:eastAsia="Times New Roman" w:cstheme="minorHAnsi"/>
-          <w:szCs w:val="20"/>
-        </w:rPr>
-        <w:lastRenderedPageBreak/>
-        <w:t>${</w:t>
-      </w:r>
-      <w:proofErr w:type="spellStart"/>
-      <w:r>
-        <w:rPr>
-          <w:rFonts w:eastAsia="Times New Roman" w:cstheme="minorHAnsi"/>
-          <w:szCs w:val="20"/>
-        </w:rPr>
-        <w:t>courseStructure</w:t>
-      </w:r>
-      <w:proofErr w:type="spellEnd"/>
-      <w:r>
-        <w:rPr>
-          <w:rFonts w:eastAsia="Times New Roman" w:cstheme="minorHAnsi"/>
-          <w:szCs w:val="20"/>
-        </w:rPr>
-        <w:t>}</w:t>
+        <w:t>]</w:t>
+      </w:r>
+    </w:p>
+    <w:p>
+      <w:pPr>
+        <w:rPr>
+          <w:rFonts w:cstheme="minorHAnsi"/>
+        </w:rPr>
+      </w:pPr>
+      <w:r>
+        <w:rPr>
+          <w:rFonts w:cstheme="minorHAnsi"/>
+        </w:rPr>
+        <w:t>${/NolearningOutcomes}</w:t>
+      </w:r>
+    </w:p>
+    <w:p>
+      <w:pPr>
+        <w:rPr>
+          <w:rFonts w:cstheme="minorHAnsi"/>
+          <w:i/>
+        </w:rPr>
+      </w:pPr>
+      <w:r>
+        <w:rPr>
+          <w:rFonts w:cstheme="minorHAnsi"/>
+          <w:i/>
+        </w:rPr>
+        <w:t>Upon successful completion of this course, students will be able to:</w:t>
+      </w:r>
+    </w:p>
+    <w:p>
+      <w:pPr>
+        <w:rPr>
+          <w:rFonts w:cstheme="minorHAnsi"/>
+        </w:rPr>
+      </w:pPr>
+      <w:r>
+        <w:rPr>
+          <w:rFonts w:cstheme="minorHAnsi"/>
+        </w:rPr>
+        <w:t>${learningOutcomes}</w:t>
       </w:r>
     </w:p>
     <w:p>
@@ -2691,45 +2404,26 @@
           <w:rFonts w:asciiTheme="minorHAnsi" w:hAnsiTheme="minorHAnsi" w:cstheme="minorHAnsi"/>
         </w:rPr>
       </w:pPr>
-      <w:bookmarkStart w:id="8" w:name="_Toc2236266"/>
-      <w:r>
-        <w:rPr>
-          <w:rFonts w:asciiTheme="minorHAnsi" w:hAnsiTheme="minorHAnsi" w:cstheme="minorHAnsi"/>
-        </w:rPr>
-        <w:t>Schedule of Topics</w:t>
-      </w:r>
-      <w:bookmarkEnd w:id="8"/>
-    </w:p>
-    <w:p>
-      <w:pPr>
-        <w:spacing w:after="120"/>
-        <w:rPr>
-          <w:rFonts w:eastAsia="Times New Roman" w:cstheme="minorHAnsi"/>
-          <w:szCs w:val="20"/>
-        </w:rPr>
-      </w:pPr>
-      <w:r>
-        <w:rPr>
-          <w:rFonts w:eastAsia="Times New Roman" w:cstheme="minorHAnsi"/>
-          <w:szCs w:val="20"/>
-        </w:rPr>
-        <w:t>${</w:t>
-      </w:r>
-      <w:proofErr w:type="spellStart"/>
-      <w:r>
-        <w:rPr>
-          <w:rFonts w:eastAsia="Times New Roman" w:cstheme="minorHAnsi"/>
-          <w:szCs w:val="20"/>
-        </w:rPr>
-        <w:t>NoTopicsSchedule</w:t>
-      </w:r>
-      <w:proofErr w:type="spellEnd"/>
-      <w:r>
-        <w:rPr>
-          <w:rFonts w:eastAsia="Times New Roman" w:cstheme="minorHAnsi"/>
-          <w:szCs w:val="20"/>
-        </w:rPr>
-        <w:t>}</w:t>
+      <w:bookmarkStart w:id="10" w:name="_Toc2236268"/>
+      <w:r>
+        <w:rPr>
+          <w:rFonts w:asciiTheme="minorHAnsi" w:hAnsiTheme="minorHAnsi" w:cstheme="minorHAnsi"/>
+        </w:rPr>
+        <w:t>Learning Activities</w:t>
+      </w:r>
+      <w:bookmarkEnd w:id="10"/>
+    </w:p>
+    <w:p>
+      <w:pPr>
+        <w:rPr>
+          <w:rFonts w:cstheme="minorHAnsi"/>
+        </w:rPr>
+      </w:pPr>
+      <w:r>
+        <w:rPr>
+          <w:rFonts w:cstheme="minorHAnsi"/>
+        </w:rPr>
+        <w:t>${NoLearningActivities}</w:t>
       </w:r>
     </w:p>
     <w:p>
@@ -2769,199 +2463,93 @@
       <w:pPr>
         <w:spacing w:after="120"/>
         <w:ind w:left="227"/>
-        <w:rPr>
-          <w:rFonts w:eastAsia="Times New Roman" w:cstheme="majorHAnsi"/>
-          <w:szCs w:val="20"/>
-        </w:rPr>
-      </w:pPr>
-      <w:r>
-        <w:rPr>
-          <w:rFonts w:eastAsia="Times New Roman" w:cstheme="majorHAnsi"/>
-          <w:szCs w:val="20"/>
-        </w:rPr>
-        <w:t>[</w:t>
-      </w:r>
-      <w:r>
         <w:rPr>
           <w:rFonts w:eastAsia="Times New Roman" w:cstheme="minorHAnsi"/>
           <w:color w:val="1F4E79" w:themeColor="accent5" w:themeShade="80"/>
           <w:szCs w:val="20"/>
         </w:rPr>
-        <w:t>This may be a weekly schedule, it may be class by class, but let students know that if changes occur, they will be informed.</w:t>
-      </w:r>
-      <w:r>
-        <w:rPr>
-          <w:rFonts w:eastAsia="Times New Roman" w:cstheme="majorHAnsi"/>
-          <w:szCs w:val="20"/>
-        </w:rPr>
-        <w:t>]</w:t>
-      </w:r>
-    </w:p>
-    <w:p>
-      <w:pPr>
-        <w:spacing w:after="120"/>
+      </w:pPr>
+      <w:r>
         <w:rPr>
           <w:rFonts w:eastAsia="Times New Roman" w:cstheme="minorHAnsi"/>
           <w:szCs w:val="20"/>
         </w:rPr>
-      </w:pPr>
-      <w:r>
+        <w:t>[</w:t>
+      </w:r>
+      <w:r>
+        <w:rPr>
+          <w:rFonts w:eastAsia="Times New Roman" w:cstheme="minorHAnsi"/>
+          <w:color w:val="1F4E79" w:themeColor="accent5" w:themeShade="80"/>
+          <w:szCs w:val="20"/>
+        </w:rPr>
+        <w:t>Only some of the possibilities are included here.</w:t>
+      </w:r>
+    </w:p>
+    <w:p>
+      <w:pPr>
+        <w:spacing w:after="120"/>
+        <w:ind w:left="227"/>
         <w:rPr>
           <w:rFonts w:eastAsia="Times New Roman" w:cstheme="minorHAnsi"/>
           <w:szCs w:val="20"/>
         </w:rPr>
-        <w:t>${/</w:t>
-      </w:r>
-      <w:proofErr w:type="spellStart"/>
+      </w:pPr>
+      <w:r>
+        <w:rPr>
+          <w:rFonts w:eastAsia="Times New Roman" w:cstheme="minorHAnsi"/>
+          <w:color w:val="1F4E79" w:themeColor="accent5" w:themeShade="80"/>
+          <w:szCs w:val="20"/>
+        </w:rPr>
+        <w:t xml:space="preserve">Do you expect students to participate in class? In what ways? (e.g., case studies, using “clickers” to answer questions, working in small groups, etc.) Is participation in on-line discussions required? Are readings required in advance with answers to be submitted to discussion questions or problem sets? </w:t>
+      </w:r>
+      <w:r>
+        <w:rPr>
+          <w:rFonts w:eastAsia="Times New Roman" w:cstheme="minorHAnsi"/>
+          <w:color w:val="1F4E79" w:themeColor="accent5" w:themeShade="80"/>
+          <w:szCs w:val="20"/>
+        </w:rPr>
+        <w:br/>
+        <w:t>Is an oral presentation required? Is there a field excursion?</w:t>
+      </w:r>
       <w:r>
         <w:rPr>
           <w:rFonts w:eastAsia="Times New Roman" w:cstheme="minorHAnsi"/>
           <w:szCs w:val="20"/>
         </w:rPr>
-        <w:t>NoTopicsSchedule</w:t>
-      </w:r>
-      <w:proofErr w:type="spellEnd"/>
-      <w:r>
+        <w:t>]</w:t>
+      </w:r>
+    </w:p>
+    <w:p>
+      <w:pPr>
+        <w:spacing w:after="120"/>
         <w:rPr>
           <w:rFonts w:eastAsia="Times New Roman" w:cstheme="minorHAnsi"/>
           <w:szCs w:val="20"/>
         </w:rPr>
-        <w:t>}</w:t>
-      </w:r>
-    </w:p>
-    <w:p>
-      <w:pPr>
-        <w:spacing w:after="120"/>
+      </w:pPr>
+      <w:r>
         <w:rPr>
           <w:rFonts w:eastAsia="Times New Roman" w:cstheme="minorHAnsi"/>
           <w:szCs w:val="20"/>
         </w:rPr>
-      </w:pPr>
-      <w:r>
+        <w:t>${/NoLearningActivities}</w:t>
+      </w:r>
+    </w:p>
+    <w:p>
+      <w:pPr>
+        <w:spacing w:after="120"/>
         <w:rPr>
           <w:rFonts w:eastAsia="Times New Roman" w:cstheme="minorHAnsi"/>
           <w:szCs w:val="20"/>
         </w:rPr>
-        <w:t>${</w:t>
-      </w:r>
-      <w:proofErr w:type="spellStart"/>
+      </w:pPr>
       <w:r>
         <w:rPr>
           <w:rFonts w:eastAsia="Times New Roman" w:cstheme="minorHAnsi"/>
           <w:szCs w:val="20"/>
         </w:rPr>
-        <w:t>course</w:t>
-      </w:r>
-      <w:r>
-        <w:rPr>
-          <w:rFonts w:eastAsia="Times New Roman" w:cstheme="minorHAnsi"/>
-          <w:szCs w:val="20"/>
-        </w:rPr>
-        <w:t>Schedule</w:t>
-      </w:r>
-      <w:proofErr w:type="spellEnd"/>
-      <w:r>
-        <w:rPr>
-          <w:rFonts w:eastAsia="Times New Roman" w:cstheme="minorHAnsi"/>
-          <w:szCs w:val="20"/>
-        </w:rPr>
-        <w:t>}</w:t>
-      </w:r>
-    </w:p>
-    <w:p>
-      <w:pPr>
-        <w:rPr>
-          <w:rFonts w:cstheme="minorHAnsi"/>
-        </w:rPr>
-      </w:pPr>
-      <w:r>
-        <w:rPr>
-          <w:rFonts w:cstheme="minorHAnsi"/>
-        </w:rPr>
-        <w:t>${</w:t>
-      </w:r>
-      <w:proofErr w:type="spellStart"/>
-      <w:r>
-        <w:rPr>
-          <w:rFonts w:cstheme="minorHAnsi"/>
-        </w:rPr>
-        <w:t>NoCourseScheduleTbl</w:t>
-      </w:r>
-      <w:proofErr w:type="spellEnd"/>
-      <w:r>
-        <w:rPr>
-          <w:rFonts w:cstheme="minorHAnsi"/>
-        </w:rPr>
-        <w:t>}</w:t>
-      </w:r>
-    </w:p>
-    <w:p>
-      <w:pPr>
-        <w:rPr>
-          <w:rFonts w:cstheme="minorHAnsi"/>
-        </w:rPr>
-      </w:pPr>
-      <w:r>
-        <w:rPr>
-          <w:rFonts w:cstheme="minorHAnsi"/>
-        </w:rPr>
-        <w:t>${</w:t>
-      </w:r>
-      <w:proofErr w:type="spellStart"/>
-      <w:r>
-        <w:rPr>
-          <w:rFonts w:cstheme="minorHAnsi"/>
-        </w:rPr>
-        <w:t>courseScheduleTbl</w:t>
-      </w:r>
-      <w:proofErr w:type="spellEnd"/>
-      <w:r>
-        <w:rPr>
-          <w:rFonts w:cstheme="minorHAnsi"/>
-        </w:rPr>
-        <w:t>}</w:t>
-      </w:r>
-    </w:p>
-    <w:p>
-      <w:pPr>
-        <w:spacing w:after="120"/>
-        <w:rPr>
-          <w:rFonts w:eastAsia="Times New Roman" w:cstheme="minorHAnsi"/>
-          <w:szCs w:val="20"/>
-        </w:rPr>
-      </w:pPr>
-      <w:r>
-        <w:rPr>
-          <w:rFonts w:eastAsia="Times New Roman" w:cstheme="minorHAnsi"/>
-          <w:szCs w:val="20"/>
-        </w:rPr>
-        <w:t>${/</w:t>
-      </w:r>
-      <w:proofErr w:type="spellStart"/>
-      <w:r>
-        <w:rPr>
-          <w:rFonts w:eastAsia="Times New Roman" w:cstheme="minorHAnsi"/>
-          <w:szCs w:val="20"/>
-        </w:rPr>
-        <w:t>NoCourseScheduleTbl</w:t>
-      </w:r>
-      <w:proofErr w:type="spellEnd"/>
-      <w:r>
-        <w:rPr>
-          <w:rFonts w:eastAsia="Times New Roman" w:cstheme="minorHAnsi"/>
-          <w:szCs w:val="20"/>
-        </w:rPr>
-        <w:t>}</w:t>
-      </w:r>
-    </w:p>
-    <w:p>
-      <w:pPr>
-        <w:spacing w:after="120"/>
-        <w:rPr>
-          <w:rFonts w:eastAsia="Times New Roman" w:cstheme="minorHAnsi"/>
-          <w:szCs w:val="20"/>
-        </w:rPr>
-      </w:pPr>
+        <w:t>${learningActivities}</w:t>
+      </w:r>
     </w:p>
     <w:p>
       <w:pPr>
@@ -2981,40 +2569,30 @@
           <w:rFonts w:asciiTheme="minorHAnsi" w:hAnsiTheme="minorHAnsi" w:cstheme="minorHAnsi"/>
         </w:rPr>
       </w:pPr>
-      <w:bookmarkStart w:id="9" w:name="_Toc2236267"/>
-      <w:r>
-        <w:rPr>
-          <w:rFonts w:asciiTheme="minorHAnsi" w:hAnsiTheme="minorHAnsi" w:cstheme="minorHAnsi"/>
-        </w:rPr>
-        <w:t>Learning Outcomes</w:t>
-      </w:r>
-      <w:bookmarkEnd w:id="9"/>
-    </w:p>
-    <w:p>
-      <w:pPr>
-        <w:rPr>
-          <w:rFonts w:cstheme="minorHAnsi"/>
-        </w:rPr>
-      </w:pPr>
-      <w:r>
-        <w:rPr>
-          <w:rFonts w:cstheme="minorHAnsi"/>
-        </w:rPr>
-        <w:t>${</w:t>
-      </w:r>
-      <w:proofErr w:type="spellStart"/>
-      <w:r>
-        <w:rPr>
-          <w:rFonts w:cstheme="minorHAnsi"/>
-        </w:rPr>
-        <w:t>NolearningOutcomes</w:t>
-      </w:r>
-      <w:proofErr w:type="spellEnd"/>
-      <w:r>
-        <w:rPr>
-          <w:rFonts w:cstheme="minorHAnsi"/>
-        </w:rPr>
-        <w:t>}</w:t>
+      <w:bookmarkStart w:id="11" w:name="_Toc2236269"/>
+      <w:r>
+        <w:rPr>
+          <w:rFonts w:asciiTheme="minorHAnsi" w:hAnsiTheme="minorHAnsi" w:cstheme="minorHAnsi"/>
+        </w:rPr>
+        <w:lastRenderedPageBreak/>
+        <w:t>Learning Materials</w:t>
+      </w:r>
+      <w:bookmarkEnd w:id="11"/>
+    </w:p>
+    <w:p>
+      <w:pPr>
+        <w:spacing w:after="120"/>
+        <w:rPr>
+          <w:rFonts w:eastAsia="Times New Roman" w:cstheme="minorHAnsi"/>
+          <w:szCs w:val="20"/>
+        </w:rPr>
+      </w:pPr>
+      <w:r>
+        <w:rPr>
+          <w:rFonts w:eastAsia="Times New Roman" w:cstheme="minorHAnsi"/>
+          <w:szCs w:val="20"/>
+        </w:rPr>
+        <w:t>${NoLearningMaterials}</w:t>
       </w:r>
     </w:p>
     <w:p>
@@ -3054,101 +2632,102 @@
       <w:pPr>
         <w:spacing w:after="120"/>
         <w:ind w:left="227"/>
-        <w:rPr>
-          <w:rFonts w:eastAsia="Times New Roman" w:cstheme="minorHAnsi"/>
-          <w:szCs w:val="20"/>
-        </w:rPr>
-      </w:pPr>
-      <w:r>
-        <w:rPr>
-          <w:rFonts w:eastAsia="Times New Roman" w:cstheme="minorHAnsi"/>
-          <w:szCs w:val="20"/>
-        </w:rPr>
-        <w:t>[</w:t>
-      </w:r>
-      <w:r>
         <w:rPr>
           <w:rFonts w:eastAsia="Times New Roman" w:cstheme="minorHAnsi"/>
           <w:color w:val="1F4E79" w:themeColor="accent5" w:themeShade="80"/>
           <w:szCs w:val="20"/>
         </w:rPr>
-        <w:t>You may think of these as “learning objectives”. Tell students what changes in their knowledge, skills, or attitudes should occur during the course. Knowing these, students will have a framework within which to put individual components of the course and they will be primed for the kinds of assessments of learning that will come.</w:t>
-      </w:r>
+      </w:pPr>
       <w:r>
         <w:rPr>
           <w:rFonts w:eastAsia="Times New Roman" w:cstheme="minorHAnsi"/>
           <w:szCs w:val="20"/>
         </w:rPr>
+        <w:t>[</w:t>
+      </w:r>
+      <w:r>
+        <w:rPr>
+          <w:rFonts w:eastAsia="Times New Roman" w:cstheme="minorHAnsi"/>
+          <w:color w:val="1F4E79" w:themeColor="accent5" w:themeShade="80"/>
+          <w:szCs w:val="20"/>
+        </w:rPr>
+        <w:t>List of required learning materials for your course and where they might be obtained (e.g., the Bookstore if you ordered a text or a reading package, your department office if an in-house resource is available).</w:t>
+      </w:r>
+    </w:p>
+    <w:p>
+      <w:pPr>
+        <w:spacing w:after="120"/>
+        <w:ind w:left="227"/>
+        <w:rPr>
+          <w:rFonts w:eastAsia="Times New Roman" w:cstheme="minorHAnsi"/>
+          <w:color w:val="1F4E79" w:themeColor="accent5" w:themeShade="80"/>
+          <w:szCs w:val="20"/>
+        </w:rPr>
+      </w:pPr>
+      <w:r>
+        <w:rPr>
+          <w:rFonts w:eastAsia="Times New Roman" w:cstheme="minorHAnsi"/>
+          <w:color w:val="1F4E79" w:themeColor="accent5" w:themeShade="80"/>
+          <w:szCs w:val="20"/>
+        </w:rPr>
+        <w:t>Providing students with at least an estimate of the costs of materials is expected. You are not responsible for exact costs for materials especially given that students may obtain some from a variety of sources (e.g., on-line retailers) but when there are potentially “hidden” costs, such as for problem sets or quizzes that are available only from a textbook vendor, then students should be informed. You can link to the Bookstore (https://shop.bookstore.ubc.ca/courselistbuilder.aspx ) if that is a source, knowing that they may provide alternative formats for some materials such as e-texts, used texts, etc.</w:t>
+      </w:r>
+    </w:p>
+    <w:p>
+      <w:pPr>
+        <w:spacing w:after="120"/>
+        <w:ind w:left="227"/>
+        <w:rPr>
+          <w:rFonts w:eastAsia="Times New Roman" w:cstheme="minorHAnsi"/>
+          <w:szCs w:val="20"/>
+        </w:rPr>
+      </w:pPr>
+      <w:r>
+        <w:rPr>
+          <w:rFonts w:eastAsia="Times New Roman" w:cstheme="minorHAnsi"/>
+          <w:color w:val="1F4E79" w:themeColor="accent5" w:themeShade="80"/>
+          <w:szCs w:val="20"/>
+        </w:rPr>
+        <w:t>Explanation of any on-line learning management system used (e.g., Canvas).</w:t>
+      </w:r>
+      <w:r>
+        <w:rPr>
+          <w:rFonts w:eastAsia="Times New Roman" w:cstheme="minorHAnsi"/>
+          <w:szCs w:val="20"/>
+        </w:rPr>
         <w:t>]</w:t>
       </w:r>
     </w:p>
     <w:p>
       <w:pPr>
-        <w:rPr>
-          <w:rFonts w:cstheme="minorHAnsi"/>
-        </w:rPr>
-      </w:pPr>
-      <w:r>
-        <w:rPr>
-          <w:rFonts w:cstheme="minorHAnsi"/>
-        </w:rPr>
-        <w:t>${/</w:t>
-      </w:r>
-      <w:proofErr w:type="spellStart"/>
-      <w:r>
-        <w:rPr>
-          <w:rFonts w:cstheme="minorHAnsi"/>
-        </w:rPr>
-        <w:t>NolearningOutcomes</w:t>
-      </w:r>
-      <w:proofErr w:type="spellEnd"/>
-      <w:r>
-        <w:rPr>
-          <w:rFonts w:cstheme="minorHAnsi"/>
-        </w:rPr>
-        <w:t>}</w:t>
-      </w:r>
-    </w:p>
-    <w:p>
-      <w:pPr>
-        <w:rPr>
-          <w:rFonts w:cstheme="minorHAnsi"/>
-          <w:i/>
-        </w:rPr>
-      </w:pPr>
-      <w:r>
-        <w:rPr>
-          <w:rFonts w:cstheme="minorHAnsi"/>
-          <w:i/>
-        </w:rPr>
-        <w:t>Upon successful completion of this course, students will be able to:</w:t>
-      </w:r>
-    </w:p>
-    <w:p>
-      <w:pPr>
-        <w:rPr>
-          <w:rFonts w:cstheme="minorHAnsi"/>
-        </w:rPr>
-      </w:pPr>
-      <w:r>
-        <w:rPr>
-          <w:rFonts w:cstheme="minorHAnsi"/>
-        </w:rPr>
-        <w:t>${</w:t>
-      </w:r>
-      <w:proofErr w:type="spellStart"/>
-      <w:r>
-        <w:rPr>
-          <w:rFonts w:cstheme="minorHAnsi"/>
-        </w:rPr>
-        <w:t>learningOutcomes</w:t>
-      </w:r>
-      <w:proofErr w:type="spellEnd"/>
-      <w:r>
-        <w:rPr>
-          <w:rFonts w:cstheme="minorHAnsi"/>
-        </w:rPr>
-        <w:t>}</w:t>
+        <w:spacing w:after="120"/>
+        <w:rPr>
+          <w:rFonts w:eastAsia="Times New Roman" w:cstheme="minorHAnsi"/>
+          <w:szCs w:val="20"/>
+        </w:rPr>
+      </w:pPr>
+      <w:r>
+        <w:rPr>
+          <w:rFonts w:eastAsia="Times New Roman" w:cstheme="minorHAnsi"/>
+          <w:szCs w:val="20"/>
+        </w:rPr>
+        <w:t>${/NoLearningMaterials}</w:t>
+      </w:r>
+    </w:p>
+    <w:p>
+      <w:pPr>
+        <w:spacing w:after="120"/>
+        <w:rPr>
+          <w:rFonts w:eastAsia="Times New Roman" w:cstheme="minorHAnsi"/>
+          <w:szCs w:val="20"/>
+        </w:rPr>
+      </w:pPr>
+      <w:r>
+        <w:rPr>
+          <w:rFonts w:eastAsia="Times New Roman" w:cstheme="minorHAnsi"/>
+          <w:szCs w:val="20"/>
+        </w:rPr>
+        <w:t>${learningMaterials}</w:t>
       </w:r>
     </w:p>
     <w:p>
@@ -3169,480 +2748,6 @@
           <w:rFonts w:asciiTheme="minorHAnsi" w:hAnsiTheme="minorHAnsi" w:cstheme="minorHAnsi"/>
         </w:rPr>
       </w:pPr>
-      <w:bookmarkStart w:id="10" w:name="_Toc2236268"/>
-      <w:r>
-        <w:rPr>
-          <w:rFonts w:asciiTheme="minorHAnsi" w:hAnsiTheme="minorHAnsi" w:cstheme="minorHAnsi"/>
-        </w:rPr>
-        <w:t>Learning Activities</w:t>
-      </w:r>
-      <w:bookmarkEnd w:id="10"/>
-    </w:p>
-    <w:p>
-      <w:pPr>
-        <w:rPr>
-          <w:rFonts w:cstheme="minorHAnsi"/>
-        </w:rPr>
-      </w:pPr>
-      <w:r>
-        <w:rPr>
-          <w:rFonts w:cstheme="minorHAnsi"/>
-        </w:rPr>
-        <w:t>${</w:t>
-      </w:r>
-      <w:proofErr w:type="spellStart"/>
-      <w:r>
-        <w:rPr>
-          <w:rFonts w:cstheme="minorHAnsi"/>
-        </w:rPr>
-        <w:t>NoLearningActivities</w:t>
-      </w:r>
-      <w:proofErr w:type="spellEnd"/>
-      <w:r>
-        <w:rPr>
-          <w:rFonts w:cstheme="minorHAnsi"/>
-        </w:rPr>
-        <w:t>}</w:t>
-      </w:r>
-    </w:p>
-    <w:p>
-      <w:pPr>
-        <w:rPr>
-          <w:rFonts w:cstheme="minorHAnsi"/>
-          <w:b/>
-          <w:color w:val="FF0000"/>
-        </w:rPr>
-      </w:pPr>
-      <w:r>
-        <w:rPr>
-          <w:rFonts w:cstheme="minorHAnsi"/>
-          <w:b/>
-          <w:color w:val="FF0000"/>
-        </w:rPr>
-        <w:t>This section is required by</w:t>
-      </w:r>
-      <w:r>
-        <w:rPr>
-          <w:rFonts w:cstheme="minorHAnsi"/>
-          <w:b/>
-          <w:color w:val="FF0000"/>
-        </w:rPr>
-        <w:t xml:space="preserve"> </w:t>
-      </w:r>
-      <w:r>
-        <w:rPr>
-          <w:rFonts w:cstheme="minorHAnsi"/>
-          <w:b/>
-          <w:color w:val="FF0000"/>
-        </w:rPr>
-        <w:t>Vancouver Senate policy V-130</w:t>
-      </w:r>
-    </w:p>
-    <w:p>
-      <w:pPr>
-        <w:spacing w:after="120"/>
-        <w:ind w:left="227"/>
-        <w:rPr>
-          <w:rFonts w:eastAsia="Times New Roman" w:cstheme="minorHAnsi"/>
-          <w:color w:val="1F4E79" w:themeColor="accent5" w:themeShade="80"/>
-          <w:szCs w:val="20"/>
-        </w:rPr>
-      </w:pPr>
-      <w:r>
-        <w:rPr>
-          <w:rFonts w:eastAsia="Times New Roman" w:cstheme="minorHAnsi"/>
-          <w:szCs w:val="20"/>
-        </w:rPr>
-        <w:t>[</w:t>
-      </w:r>
-      <w:r>
-        <w:rPr>
-          <w:rFonts w:eastAsia="Times New Roman" w:cstheme="minorHAnsi"/>
-          <w:color w:val="1F4E79" w:themeColor="accent5" w:themeShade="80"/>
-          <w:szCs w:val="20"/>
-        </w:rPr>
-        <w:t>Only some of the possibilities are included here.</w:t>
-      </w:r>
-    </w:p>
-    <w:p>
-      <w:pPr>
-        <w:spacing w:after="120"/>
-        <w:ind w:left="227"/>
-        <w:rPr>
-          <w:rFonts w:eastAsia="Times New Roman" w:cstheme="minorHAnsi"/>
-          <w:szCs w:val="20"/>
-        </w:rPr>
-      </w:pPr>
-      <w:r>
-        <w:rPr>
-          <w:rFonts w:eastAsia="Times New Roman" w:cstheme="minorHAnsi"/>
-          <w:color w:val="1F4E79" w:themeColor="accent5" w:themeShade="80"/>
-          <w:szCs w:val="20"/>
-        </w:rPr>
-        <w:t xml:space="preserve">Do you expect students to participate in class? In what ways? (e.g., case studies, using “clickers” to answer questions, working in small groups, etc.) Is participation in on-line discussions required? Are readings required in advance with answers to be submitted to discussion questions or problem sets? </w:t>
-      </w:r>
-      <w:r>
-        <w:rPr>
-          <w:rFonts w:eastAsia="Times New Roman" w:cstheme="minorHAnsi"/>
-          <w:color w:val="1F4E79" w:themeColor="accent5" w:themeShade="80"/>
-          <w:szCs w:val="20"/>
-        </w:rPr>
-        <w:br/>
-        <w:t>Is an oral presentation required? Is there a field excursion?</w:t>
-      </w:r>
-      <w:r>
-        <w:rPr>
-          <w:rFonts w:eastAsia="Times New Roman" w:cstheme="minorHAnsi"/>
-          <w:szCs w:val="20"/>
-        </w:rPr>
-        <w:t>]</w:t>
-      </w:r>
-    </w:p>
-    <w:p>
-      <w:pPr>
-        <w:spacing w:after="120"/>
-        <w:rPr>
-          <w:rFonts w:eastAsia="Times New Roman" w:cstheme="minorHAnsi"/>
-          <w:szCs w:val="20"/>
-        </w:rPr>
-      </w:pPr>
-      <w:r>
-        <w:rPr>
-          <w:rFonts w:eastAsia="Times New Roman" w:cstheme="minorHAnsi"/>
-          <w:szCs w:val="20"/>
-        </w:rPr>
-        <w:t>${/</w:t>
-      </w:r>
-      <w:proofErr w:type="spellStart"/>
-      <w:r>
-        <w:rPr>
-          <w:rFonts w:eastAsia="Times New Roman" w:cstheme="minorHAnsi"/>
-          <w:szCs w:val="20"/>
-        </w:rPr>
-        <w:t>NoLearningActivities</w:t>
-      </w:r>
-      <w:proofErr w:type="spellEnd"/>
-      <w:r>
-        <w:rPr>
-          <w:rFonts w:eastAsia="Times New Roman" w:cstheme="minorHAnsi"/>
-          <w:szCs w:val="20"/>
-        </w:rPr>
-        <w:t>}</w:t>
-      </w:r>
-    </w:p>
-    <w:p>
-      <w:pPr>
-        <w:spacing w:after="120"/>
-        <w:rPr>
-          <w:rFonts w:eastAsia="Times New Roman" w:cstheme="minorHAnsi"/>
-          <w:szCs w:val="20"/>
-        </w:rPr>
-      </w:pPr>
-      <w:r>
-        <w:rPr>
-          <w:rFonts w:eastAsia="Times New Roman" w:cstheme="minorHAnsi"/>
-          <w:szCs w:val="20"/>
-        </w:rPr>
-        <w:t>${</w:t>
-      </w:r>
-      <w:proofErr w:type="spellStart"/>
-      <w:r>
-        <w:rPr>
-          <w:rFonts w:eastAsia="Times New Roman" w:cstheme="minorHAnsi"/>
-          <w:szCs w:val="20"/>
-        </w:rPr>
-        <w:t>learningActivities</w:t>
-      </w:r>
-      <w:proofErr w:type="spellEnd"/>
-      <w:r>
-        <w:rPr>
-          <w:rFonts w:eastAsia="Times New Roman" w:cstheme="minorHAnsi"/>
-          <w:szCs w:val="20"/>
-        </w:rPr>
-        <w:t>}</w:t>
-      </w:r>
-    </w:p>
-    <w:p>
-      <w:pPr>
-        <w:spacing w:after="120"/>
-        <w:rPr>
-          <w:rFonts w:eastAsia="Times New Roman" w:cstheme="minorHAnsi"/>
-          <w:szCs w:val="20"/>
-        </w:rPr>
-      </w:pPr>
-    </w:p>
-    <w:p>
-      <w:pPr>
-        <w:pStyle w:val="Heading2"/>
-        <w:spacing w:before="120" w:after="120"/>
-        <w:jc w:val="left"/>
-        <w:rPr>
-          <w:rFonts w:asciiTheme="minorHAnsi" w:hAnsiTheme="minorHAnsi" w:cstheme="minorHAnsi"/>
-        </w:rPr>
-      </w:pPr>
-      <w:bookmarkStart w:id="11" w:name="_Toc2236269"/>
-      <w:r>
-        <w:rPr>
-          <w:rFonts w:asciiTheme="minorHAnsi" w:hAnsiTheme="minorHAnsi" w:cstheme="minorHAnsi"/>
-        </w:rPr>
-        <w:lastRenderedPageBreak/>
-        <w:t>Learning Materials</w:t>
-      </w:r>
-      <w:bookmarkEnd w:id="11"/>
-    </w:p>
-    <w:p>
-      <w:pPr>
-        <w:spacing w:after="120"/>
-        <w:rPr>
-          <w:rFonts w:eastAsia="Times New Roman" w:cstheme="minorHAnsi"/>
-          <w:szCs w:val="20"/>
-        </w:rPr>
-      </w:pPr>
-      <w:r>
-        <w:rPr>
-          <w:rFonts w:eastAsia="Times New Roman" w:cstheme="minorHAnsi"/>
-          <w:szCs w:val="20"/>
-        </w:rPr>
-        <w:t>${</w:t>
-      </w:r>
-      <w:proofErr w:type="spellStart"/>
-      <w:r>
-        <w:rPr>
-          <w:rFonts w:eastAsia="Times New Roman" w:cstheme="minorHAnsi"/>
-          <w:szCs w:val="20"/>
-        </w:rPr>
-        <w:t>NoLearningMaterials</w:t>
-      </w:r>
-      <w:proofErr w:type="spellEnd"/>
-      <w:r>
-        <w:rPr>
-          <w:rFonts w:eastAsia="Times New Roman" w:cstheme="minorHAnsi"/>
-          <w:szCs w:val="20"/>
-        </w:rPr>
-        <w:t>}</w:t>
-      </w:r>
-    </w:p>
-    <w:p>
-      <w:pPr>
-        <w:rPr>
-          <w:rFonts w:cstheme="minorHAnsi"/>
-          <w:b/>
-          <w:color w:val="FF0000"/>
-        </w:rPr>
-      </w:pPr>
-      <w:r>
-        <w:rPr>
-          <w:rFonts w:cstheme="minorHAnsi"/>
-          <w:b/>
-          <w:color w:val="FF0000"/>
-        </w:rPr>
-        <w:t>This section is required by</w:t>
-      </w:r>
-      <w:r>
-        <w:rPr>
-          <w:rFonts w:cstheme="minorHAnsi"/>
-          <w:b/>
-          <w:color w:val="FF0000"/>
-        </w:rPr>
-        <w:t xml:space="preserve"> </w:t>
-      </w:r>
-      <w:r>
-        <w:rPr>
-          <w:rFonts w:cstheme="minorHAnsi"/>
-          <w:b/>
-          <w:color w:val="FF0000"/>
-        </w:rPr>
-        <w:t>Vancouver Senate policy V-130</w:t>
-      </w:r>
-    </w:p>
-    <w:p>
-      <w:pPr>
-        <w:spacing w:after="120"/>
-        <w:ind w:left="227"/>
-        <w:rPr>
-          <w:rFonts w:eastAsia="Times New Roman" w:cstheme="minorHAnsi"/>
-          <w:color w:val="1F4E79" w:themeColor="accent5" w:themeShade="80"/>
-          <w:szCs w:val="20"/>
-        </w:rPr>
-      </w:pPr>
-      <w:r>
-        <w:rPr>
-          <w:rFonts w:eastAsia="Times New Roman" w:cstheme="minorHAnsi"/>
-          <w:szCs w:val="20"/>
-        </w:rPr>
-        <w:t>[</w:t>
-      </w:r>
-      <w:r>
-        <w:rPr>
-          <w:rFonts w:eastAsia="Times New Roman" w:cstheme="minorHAnsi"/>
-          <w:color w:val="1F4E79" w:themeColor="accent5" w:themeShade="80"/>
-          <w:szCs w:val="20"/>
-        </w:rPr>
-        <w:t xml:space="preserve">List of required learning materials for your course and where they might be obtained (e.g., the </w:t>
-      </w:r>
-      <w:proofErr w:type="gramStart"/>
-      <w:r>
-        <w:rPr>
-          <w:rFonts w:eastAsia="Times New Roman" w:cstheme="minorHAnsi"/>
-          <w:color w:val="1F4E79" w:themeColor="accent5" w:themeShade="80"/>
-          <w:szCs w:val="20"/>
-        </w:rPr>
-        <w:t>Bookstore</w:t>
-      </w:r>
-      <w:proofErr w:type="gramEnd"/>
-      <w:r>
-        <w:rPr>
-          <w:rFonts w:eastAsia="Times New Roman" w:cstheme="minorHAnsi"/>
-          <w:color w:val="1F4E79" w:themeColor="accent5" w:themeShade="80"/>
-          <w:szCs w:val="20"/>
-        </w:rPr>
-        <w:t xml:space="preserve"> if you ordered a text or a reading package, your department office if an in-house resource is available).</w:t>
-      </w:r>
-    </w:p>
-    <w:p>
-      <w:pPr>
-        <w:spacing w:after="120"/>
-        <w:ind w:left="227"/>
-        <w:rPr>
-          <w:rFonts w:eastAsia="Times New Roman" w:cstheme="minorHAnsi"/>
-          <w:color w:val="1F4E79" w:themeColor="accent5" w:themeShade="80"/>
-          <w:szCs w:val="20"/>
-        </w:rPr>
-      </w:pPr>
-      <w:r>
-        <w:rPr>
-          <w:rFonts w:eastAsia="Times New Roman" w:cstheme="minorHAnsi"/>
-          <w:color w:val="1F4E79" w:themeColor="accent5" w:themeShade="80"/>
-          <w:szCs w:val="20"/>
-        </w:rPr>
-        <w:t>Providing students with at least an estimate of the costs of materials is expected. You are not responsible for exact costs for materials especially given that students may obtain some from a variety of sources (e.g., on-line retailers) but when there are potentially “hidden” costs, such as for problem sets or quizzes that are available only from a textbook vendor, then students should be informed. You can link to the Bookstore (</w:t>
-      </w:r>
-      <w:proofErr w:type="gramStart"/>
-      <w:r>
-        <w:rPr>
-          <w:rFonts w:eastAsia="Times New Roman" w:cstheme="minorHAnsi"/>
-          <w:color w:val="1F4E79" w:themeColor="accent5" w:themeShade="80"/>
-          <w:szCs w:val="20"/>
-        </w:rPr>
-        <w:t>https://shop.bookstore.ubc.ca/courselistbuilder.aspx )</w:t>
-      </w:r>
-      <w:proofErr w:type="gramEnd"/>
-      <w:r>
-        <w:rPr>
-          <w:rFonts w:eastAsia="Times New Roman" w:cstheme="minorHAnsi"/>
-          <w:color w:val="1F4E79" w:themeColor="accent5" w:themeShade="80"/>
-          <w:szCs w:val="20"/>
-        </w:rPr>
-        <w:t xml:space="preserve"> if that is a source, knowing that they may provide alternative formats for some materials such as e-texts, used texts, etc.</w:t>
-      </w:r>
-    </w:p>
-    <w:p>
-      <w:pPr>
-        <w:spacing w:after="120"/>
-        <w:ind w:left="227"/>
-        <w:rPr>
-          <w:rFonts w:eastAsia="Times New Roman" w:cstheme="minorHAnsi"/>
-          <w:szCs w:val="20"/>
-        </w:rPr>
-      </w:pPr>
-      <w:r>
-        <w:rPr>
-          <w:rFonts w:eastAsia="Times New Roman" w:cstheme="minorHAnsi"/>
-          <w:color w:val="1F4E79" w:themeColor="accent5" w:themeShade="80"/>
-          <w:szCs w:val="20"/>
-        </w:rPr>
-        <w:t>Explanation of any on-line learning management system used (e.g., Canvas).</w:t>
-      </w:r>
-      <w:r>
-        <w:rPr>
-          <w:rFonts w:eastAsia="Times New Roman" w:cstheme="minorHAnsi"/>
-          <w:szCs w:val="20"/>
-        </w:rPr>
-        <w:t>]</w:t>
-      </w:r>
-    </w:p>
-    <w:p>
-      <w:pPr>
-        <w:spacing w:after="120"/>
-        <w:rPr>
-          <w:rFonts w:eastAsia="Times New Roman" w:cstheme="minorHAnsi"/>
-          <w:szCs w:val="20"/>
-        </w:rPr>
-      </w:pPr>
-      <w:r>
-        <w:rPr>
-          <w:rFonts w:eastAsia="Times New Roman" w:cstheme="minorHAnsi"/>
-          <w:szCs w:val="20"/>
-        </w:rPr>
-        <w:t>${/</w:t>
-      </w:r>
-      <w:proofErr w:type="spellStart"/>
-      <w:r>
-        <w:rPr>
-          <w:rFonts w:eastAsia="Times New Roman" w:cstheme="minorHAnsi"/>
-          <w:szCs w:val="20"/>
-        </w:rPr>
-        <w:t>NoLearningMaterials</w:t>
-      </w:r>
-      <w:proofErr w:type="spellEnd"/>
-      <w:r>
-        <w:rPr>
-          <w:rFonts w:eastAsia="Times New Roman" w:cstheme="minorHAnsi"/>
-          <w:szCs w:val="20"/>
-        </w:rPr>
-        <w:t>}</w:t>
-      </w:r>
-    </w:p>
-    <w:p>
-      <w:pPr>
-        <w:spacing w:after="120"/>
-        <w:rPr>
-          <w:rFonts w:eastAsia="Times New Roman" w:cstheme="minorHAnsi"/>
-          <w:szCs w:val="20"/>
-        </w:rPr>
-      </w:pPr>
-      <w:r>
-        <w:rPr>
-          <w:rFonts w:eastAsia="Times New Roman" w:cstheme="minorHAnsi"/>
-          <w:szCs w:val="20"/>
-        </w:rPr>
-        <w:t>${</w:t>
-      </w:r>
-      <w:proofErr w:type="spellStart"/>
-      <w:r>
-        <w:rPr>
-          <w:rFonts w:eastAsia="Times New Roman" w:cstheme="minorHAnsi"/>
-          <w:szCs w:val="20"/>
-        </w:rPr>
-        <w:t>learningMaterials</w:t>
-      </w:r>
-      <w:proofErr w:type="spellEnd"/>
-      <w:r>
-        <w:rPr>
-          <w:rFonts w:eastAsia="Times New Roman" w:cstheme="minorHAnsi"/>
-          <w:szCs w:val="20"/>
-        </w:rPr>
-        <w:t>}</w:t>
-      </w:r>
-    </w:p>
-    <w:p>
-      <w:pPr>
-        <w:spacing w:after="120"/>
-        <w:rPr>
-          <w:rFonts w:eastAsia="Times New Roman" w:cstheme="minorHAnsi"/>
-          <w:szCs w:val="20"/>
-        </w:rPr>
-      </w:pPr>
-    </w:p>
-    <w:p>
-      <w:pPr>
-        <w:pStyle w:val="Heading2"/>
-        <w:spacing w:before="120" w:after="120"/>
-        <w:jc w:val="left"/>
-        <w:rPr>
-          <w:rFonts w:asciiTheme="minorHAnsi" w:hAnsiTheme="minorHAnsi" w:cstheme="minorHAnsi"/>
-        </w:rPr>
-      </w:pPr>
       <w:bookmarkStart w:id="12" w:name="_Toc2236270"/>
       <w:r>
         <w:rPr>
@@ -3664,24 +2769,15 @@
           <w:rStyle w:val="normaltextrun"/>
           <w:rFonts w:cstheme="minorHAnsi"/>
         </w:rPr>
-        <w:t>${</w:t>
-      </w:r>
-      <w:proofErr w:type="spellStart"/>
+        <w:t>${No</w:t>
+      </w:r>
       <w:r>
         <w:rPr>
           <w:rStyle w:val="normaltextrun"/>
           <w:rFonts w:cstheme="minorHAnsi"/>
         </w:rPr>
-        <w:t>No</w:t>
-      </w:r>
-      <w:r>
-        <w:rPr>
-          <w:rStyle w:val="normaltextrun"/>
-          <w:rFonts w:cstheme="minorHAnsi"/>
-        </w:rPr>
         <w:t>LearningAssessments</w:t>
       </w:r>
-      <w:proofErr w:type="spellEnd"/>
       <w:r>
         <w:rPr>
           <w:rStyle w:val="normaltextrun"/>
@@ -3851,29 +2947,20 @@
           <w:rStyle w:val="normaltextrun"/>
           <w:rFonts w:cstheme="minorHAnsi"/>
         </w:rPr>
-        <w:t>${/</w:t>
-      </w:r>
-      <w:proofErr w:type="spellStart"/>
+        <w:t>${/No</w:t>
+      </w:r>
       <w:r>
         <w:rPr>
           <w:rStyle w:val="normaltextrun"/>
           <w:rFonts w:cstheme="minorHAnsi"/>
         </w:rPr>
-        <w:t>No</w:t>
+        <w:t>LearningAssessments</w:t>
       </w:r>
       <w:r>
         <w:rPr>
           <w:rStyle w:val="normaltextrun"/>
           <w:rFonts w:cstheme="minorHAnsi"/>
         </w:rPr>
-        <w:t>LearningAssessments</w:t>
-      </w:r>
-      <w:proofErr w:type="spellEnd"/>
-      <w:r>
-        <w:rPr>
-          <w:rStyle w:val="normaltextrun"/>
-          <w:rFonts w:cstheme="minorHAnsi"/>
-        </w:rPr>
         <w:t>}</w:t>
       </w:r>
     </w:p>
@@ -3889,14 +2976,12 @@
         </w:rPr>
         <w:t>${</w:t>
       </w:r>
-      <w:proofErr w:type="spellStart"/>
       <w:r>
         <w:rPr>
           <w:rFonts w:cstheme="minorHAnsi"/>
         </w:rPr>
         <w:t>learningAssessments</w:t>
       </w:r>
-      <w:proofErr w:type="spellEnd"/>
       <w:r>
         <w:rPr>
           <w:rFonts w:cstheme="minorHAnsi"/>
@@ -3914,21 +2999,7 @@
         <w:rPr>
           <w:rFonts w:cstheme="minorHAnsi"/>
         </w:rPr>
-        <w:t>${</w:t>
-      </w:r>
-      <w:proofErr w:type="spellStart"/>
-      <w:r>
-        <w:rPr>
-          <w:rFonts w:cstheme="minorHAnsi"/>
-        </w:rPr>
-        <w:t>NoCourseAlignmentTbl</w:t>
-      </w:r>
-      <w:proofErr w:type="spellEnd"/>
-      <w:r>
-        <w:rPr>
-          <w:rFonts w:cstheme="minorHAnsi"/>
-        </w:rPr>
-        <w:t>}</w:t>
+        <w:t>${NoCourseAlignmentTbl}</w:t>
       </w:r>
     </w:p>
     <w:p>
@@ -3967,21 +3038,7 @@
         <w:rPr>
           <w:rFonts w:cstheme="minorHAnsi"/>
         </w:rPr>
-        <w:t>${</w:t>
-      </w:r>
-      <w:proofErr w:type="spellStart"/>
-      <w:r>
-        <w:rPr>
-          <w:rFonts w:cstheme="minorHAnsi"/>
-        </w:rPr>
-        <w:t>courseAlignmentTbl</w:t>
-      </w:r>
-      <w:proofErr w:type="spellEnd"/>
-      <w:r>
-        <w:rPr>
-          <w:rFonts w:cstheme="minorHAnsi"/>
-        </w:rPr>
-        <w:t>}</w:t>
+        <w:t>${courseAlignmentTbl}</w:t>
       </w:r>
     </w:p>
     <w:p>
@@ -4000,14 +3057,12 @@
         </w:rPr>
         <w:t>${/</w:t>
       </w:r>
-      <w:proofErr w:type="spellStart"/>
       <w:r>
         <w:rPr>
           <w:rFonts w:cstheme="minorHAnsi"/>
         </w:rPr>
         <w:t>NoCourseAlignmentTbl</w:t>
       </w:r>
-      <w:proofErr w:type="spellEnd"/>
       <w:r>
         <w:rPr>
           <w:rFonts w:eastAsia="Times New Roman" w:cstheme="minorHAnsi"/>
@@ -4039,31 +3094,7 @@
           <w:sz w:val="22"/>
           <w:szCs w:val="22"/>
         </w:rPr>
-        <w:t>${</w:t>
-      </w:r>
-      <w:proofErr w:type="spellStart"/>
-      <w:r>
-        <w:rPr>
-          <w:rStyle w:val="normaltextrun"/>
-          <w:rFonts w:asciiTheme="minorHAnsi" w:hAnsiTheme="minorHAnsi" w:cstheme="minorHAnsi"/>
-          <w:bCs/>
-          <w:color w:val="000000"/>
-          <w:sz w:val="22"/>
-          <w:szCs w:val="22"/>
-        </w:rPr>
-        <w:t>NopassingCriteria</w:t>
-      </w:r>
-      <w:proofErr w:type="spellEnd"/>
-      <w:r>
-        <w:rPr>
-          <w:rStyle w:val="normaltextrun"/>
-          <w:rFonts w:asciiTheme="minorHAnsi" w:hAnsiTheme="minorHAnsi" w:cstheme="minorHAnsi"/>
-          <w:bCs/>
-          <w:color w:val="000000"/>
-          <w:sz w:val="22"/>
-          <w:szCs w:val="22"/>
-        </w:rPr>
-        <w:t>}</w:t>
+        <w:t>${NopassingCriteria}</w:t>
       </w:r>
     </w:p>
     <w:p>
@@ -4130,29 +3161,7 @@
           <w:sz w:val="22"/>
           <w:szCs w:val="22"/>
         </w:rPr>
-        <w:t>${</w:t>
-      </w:r>
-      <w:proofErr w:type="spellStart"/>
-      <w:r>
-        <w:rPr>
-          <w:rStyle w:val="eop"/>
-          <w:rFonts w:asciiTheme="minorHAnsi" w:hAnsiTheme="minorHAnsi" w:cstheme="minorHAnsi"/>
-          <w:color w:val="000000"/>
-          <w:sz w:val="22"/>
-          <w:szCs w:val="22"/>
-        </w:rPr>
-        <w:t>passingCriteria</w:t>
-      </w:r>
-      <w:proofErr w:type="spellEnd"/>
-      <w:r>
-        <w:rPr>
-          <w:rStyle w:val="eop"/>
-          <w:rFonts w:asciiTheme="minorHAnsi" w:hAnsiTheme="minorHAnsi" w:cstheme="minorHAnsi"/>
-          <w:color w:val="000000"/>
-          <w:sz w:val="22"/>
-          <w:szCs w:val="22"/>
-        </w:rPr>
-        <w:t>}</w:t>
+        <w:t>${passingCriteria}</w:t>
       </w:r>
     </w:p>
     <w:p>
@@ -4177,31 +3186,7 @@
           <w:sz w:val="22"/>
           <w:szCs w:val="22"/>
         </w:rPr>
-        <w:t>${/</w:t>
-      </w:r>
-      <w:proofErr w:type="spellStart"/>
-      <w:r>
-        <w:rPr>
-          <w:rStyle w:val="normaltextrun"/>
-          <w:rFonts w:asciiTheme="minorHAnsi" w:hAnsiTheme="minorHAnsi" w:cstheme="minorHAnsi"/>
-          <w:bCs/>
-          <w:color w:val="000000"/>
-          <w:sz w:val="22"/>
-          <w:szCs w:val="22"/>
-        </w:rPr>
-        <w:t>NopassingCriteria</w:t>
-      </w:r>
-      <w:proofErr w:type="spellEnd"/>
-      <w:r>
-        <w:rPr>
-          <w:rStyle w:val="normaltextrun"/>
-          <w:rFonts w:asciiTheme="minorHAnsi" w:hAnsiTheme="minorHAnsi" w:cstheme="minorHAnsi"/>
-          <w:bCs/>
-          <w:color w:val="000000"/>
-          <w:sz w:val="22"/>
-          <w:szCs w:val="22"/>
-        </w:rPr>
-        <w:t>}</w:t>
+        <w:t>${/NopassingCriteria}</w:t>
       </w:r>
     </w:p>
     <w:p>
@@ -4222,10 +3207,11 @@
           <w:color w:val="000000"/>
           <w:bdr w:val="none" w:sz="0" w:space="0" w:color="auto" w:frame="1"/>
         </w:rPr>
-        <w:t>${</w:t>
-      </w:r>
-      <w:proofErr w:type="spellStart"/>
-      <w:r>
+        <w:t>${NolatePolicy}</w:t>
+      </w:r>
+    </w:p>
+    <w:p>
+      <w:pPr>
         <w:rPr>
           <w:rStyle w:val="normaltextrun"/>
           <w:rFonts w:cstheme="minorHAnsi"/>
@@ -4233,10 +3219,27 @@
           <w:color w:val="000000"/>
           <w:bdr w:val="none" w:sz="0" w:space="0" w:color="auto" w:frame="1"/>
         </w:rPr>
-        <w:t>NolatePolicy</w:t>
-      </w:r>
-      <w:proofErr w:type="spellEnd"/>
-      <w:r>
+      </w:pPr>
+    </w:p>
+    <w:p>
+      <w:pPr>
+        <w:pStyle w:val="Heading2"/>
+        <w:spacing w:before="120" w:after="120"/>
+        <w:jc w:val="left"/>
+        <w:rPr>
+          <w:rStyle w:val="normaltextrun"/>
+          <w:rFonts w:asciiTheme="minorHAnsi" w:hAnsiTheme="minorHAnsi" w:cstheme="minorHAnsi"/>
+        </w:rPr>
+      </w:pPr>
+      <w:r>
+        <w:rPr>
+          <w:rFonts w:asciiTheme="minorHAnsi" w:hAnsiTheme="minorHAnsi" w:cstheme="minorHAnsi"/>
+        </w:rPr>
+        <w:t>Late policy</w:t>
+      </w:r>
+    </w:p>
+    <w:p>
+      <w:pPr>
         <w:rPr>
           <w:rStyle w:val="normaltextrun"/>
           <w:rFonts w:cstheme="minorHAnsi"/>
@@ -4244,11 +3247,8 @@
           <w:color w:val="000000"/>
           <w:bdr w:val="none" w:sz="0" w:space="0" w:color="auto" w:frame="1"/>
         </w:rPr>
-        <w:t>}</w:t>
-      </w:r>
-    </w:p>
-    <w:p>
-      <w:pPr>
+      </w:pPr>
+      <w:r>
         <w:rPr>
           <w:rStyle w:val="normaltextrun"/>
           <w:rFonts w:cstheme="minorHAnsi"/>
@@ -4256,6 +3256,60 @@
           <w:color w:val="000000"/>
           <w:bdr w:val="none" w:sz="0" w:space="0" w:color="auto" w:frame="1"/>
         </w:rPr>
+        <w:t>${latePolicy}</w:t>
+      </w:r>
+    </w:p>
+    <w:p>
+      <w:pPr>
+        <w:rPr>
+          <w:rStyle w:val="normaltextrun"/>
+          <w:rFonts w:cstheme="minorHAnsi"/>
+          <w:bCs/>
+          <w:color w:val="000000"/>
+          <w:bdr w:val="none" w:sz="0" w:space="0" w:color="auto" w:frame="1"/>
+        </w:rPr>
+      </w:pPr>
+      <w:r>
+        <w:rPr>
+          <w:rStyle w:val="normaltextrun"/>
+          <w:rFonts w:cstheme="minorHAnsi"/>
+          <w:bCs/>
+          <w:color w:val="000000"/>
+          <w:bdr w:val="none" w:sz="0" w:space="0" w:color="auto" w:frame="1"/>
+        </w:rPr>
+        <w:t>${/NolatePolicy}</w:t>
+      </w:r>
+    </w:p>
+    <w:p>
+      <w:pPr>
+        <w:rPr>
+          <w:rStyle w:val="normaltextrun"/>
+          <w:rFonts w:cstheme="minorHAnsi"/>
+          <w:bCs/>
+          <w:color w:val="000000"/>
+          <w:bdr w:val="none" w:sz="0" w:space="0" w:color="auto" w:frame="1"/>
+        </w:rPr>
+      </w:pPr>
+      <w:r>
+        <w:rPr>
+          <w:rStyle w:val="normaltextrun"/>
+          <w:rFonts w:cstheme="minorHAnsi"/>
+          <w:bCs/>
+          <w:color w:val="000000"/>
+          <w:bdr w:val="none" w:sz="0" w:space="0" w:color="auto" w:frame="1"/>
+        </w:rPr>
+        <w:t>${NoMissingExam}</w:t>
+      </w:r>
+    </w:p>
+    <w:p>
+      <w:pPr>
+        <w:rPr>
+          <w:rStyle w:val="normaltextrun"/>
+          <w:rFonts w:cstheme="minorHAnsi"/>
+          <w:bCs/>
+          <w:color w:val="000000"/>
+          <w:bdr w:val="none" w:sz="0" w:space="0" w:color="auto" w:frame="1"/>
+        </w:rPr>
       </w:pPr>
     </w:p>
     <w:p>
@@ -4272,146 +3326,88 @@
         <w:rPr>
           <w:rFonts w:asciiTheme="minorHAnsi" w:hAnsiTheme="minorHAnsi" w:cstheme="minorHAnsi"/>
         </w:rPr>
-        <w:t>Late policy</w:t>
-      </w:r>
-    </w:p>
-    <w:p>
-      <w:pPr>
+        <w:t>Missed exam policy</w:t>
+      </w:r>
+    </w:p>
+    <w:p>
+      <w:pPr>
+        <w:pStyle w:val="paragraph"/>
+        <w:spacing w:before="0" w:beforeAutospacing="0" w:after="0" w:afterAutospacing="0"/>
+        <w:textAlignment w:val="baseline"/>
+        <w:rPr>
+          <w:rFonts w:asciiTheme="minorHAnsi" w:hAnsiTheme="minorHAnsi" w:cstheme="minorHAnsi"/>
+          <w:sz w:val="22"/>
+          <w:szCs w:val="22"/>
+        </w:rPr>
+      </w:pPr>
+      <w:r>
+        <w:rPr>
+          <w:rFonts w:asciiTheme="minorHAnsi" w:hAnsiTheme="minorHAnsi" w:cstheme="minorHAnsi"/>
+          <w:sz w:val="22"/>
+          <w:szCs w:val="22"/>
+        </w:rPr>
+        <w:t>${missingExam}</w:t>
+      </w:r>
+    </w:p>
+    <w:p>
+      <w:pPr>
+        <w:pStyle w:val="paragraph"/>
+        <w:spacing w:before="0" w:beforeAutospacing="0" w:after="0" w:afterAutospacing="0"/>
+        <w:textAlignment w:val="baseline"/>
         <w:rPr>
           <w:rStyle w:val="normaltextrun"/>
-          <w:rFonts w:cstheme="minorHAnsi"/>
+          <w:rFonts w:asciiTheme="minorHAnsi" w:hAnsiTheme="minorHAnsi" w:cstheme="minorHAnsi"/>
+          <w:sz w:val="22"/>
+          <w:szCs w:val="22"/>
+        </w:rPr>
+      </w:pPr>
+      <w:r>
+        <w:rPr>
+          <w:rFonts w:asciiTheme="minorHAnsi" w:hAnsiTheme="minorHAnsi" w:cstheme="minorHAnsi"/>
+          <w:sz w:val="22"/>
+          <w:szCs w:val="22"/>
+        </w:rPr>
+        <w:t>${/NoMissingExam}</w:t>
+      </w:r>
+    </w:p>
+    <w:p>
+      <w:pPr>
+        <w:pStyle w:val="paragraph"/>
+        <w:spacing w:before="0" w:beforeAutospacing="0" w:after="0" w:afterAutospacing="0"/>
+        <w:textAlignment w:val="baseline"/>
+        <w:rPr>
+          <w:rStyle w:val="normaltextrun"/>
+          <w:rFonts w:asciiTheme="minorHAnsi" w:hAnsiTheme="minorHAnsi" w:cstheme="minorHAnsi"/>
           <w:bCs/>
           <w:color w:val="000000"/>
-          <w:bdr w:val="none" w:sz="0" w:space="0" w:color="auto" w:frame="1"/>
+          <w:sz w:val="22"/>
+          <w:szCs w:val="22"/>
         </w:rPr>
       </w:pPr>
       <w:r>
         <w:rPr>
           <w:rStyle w:val="normaltextrun"/>
-          <w:rFonts w:cstheme="minorHAnsi"/>
+          <w:rFonts w:asciiTheme="minorHAnsi" w:hAnsiTheme="minorHAnsi" w:cstheme="minorHAnsi"/>
           <w:bCs/>
           <w:color w:val="000000"/>
-          <w:bdr w:val="none" w:sz="0" w:space="0" w:color="auto" w:frame="1"/>
-        </w:rPr>
-        <w:t>${</w:t>
-      </w:r>
-      <w:proofErr w:type="spellStart"/>
-      <w:r>
+          <w:sz w:val="22"/>
+          <w:szCs w:val="22"/>
+        </w:rPr>
+        <w:t>${NomissingActivity}</w:t>
+      </w:r>
+    </w:p>
+    <w:p>
+      <w:pPr>
+        <w:pStyle w:val="paragraph"/>
+        <w:spacing w:before="0" w:beforeAutospacing="0" w:after="0" w:afterAutospacing="0"/>
+        <w:textAlignment w:val="baseline"/>
         <w:rPr>
           <w:rStyle w:val="normaltextrun"/>
-          <w:rFonts w:cstheme="minorHAnsi"/>
+          <w:rFonts w:asciiTheme="minorHAnsi" w:hAnsiTheme="minorHAnsi" w:cstheme="minorHAnsi"/>
           <w:bCs/>
           <w:color w:val="000000"/>
-          <w:bdr w:val="none" w:sz="0" w:space="0" w:color="auto" w:frame="1"/>
-        </w:rPr>
-        <w:t>latePolicy</w:t>
-      </w:r>
-      <w:proofErr w:type="spellEnd"/>
-      <w:r>
-        <w:rPr>
-          <w:rStyle w:val="normaltextrun"/>
-          <w:rFonts w:cstheme="minorHAnsi"/>
-          <w:bCs/>
-          <w:color w:val="000000"/>
-          <w:bdr w:val="none" w:sz="0" w:space="0" w:color="auto" w:frame="1"/>
-        </w:rPr>
-        <w:t>}</w:t>
-      </w:r>
-    </w:p>
-    <w:p>
-      <w:pPr>
-        <w:rPr>
-          <w:rStyle w:val="normaltextrun"/>
-          <w:rFonts w:cstheme="minorHAnsi"/>
-          <w:bCs/>
-          <w:color w:val="000000"/>
-          <w:bdr w:val="none" w:sz="0" w:space="0" w:color="auto" w:frame="1"/>
-        </w:rPr>
-      </w:pPr>
-      <w:r>
-        <w:rPr>
-          <w:rStyle w:val="normaltextrun"/>
-          <w:rFonts w:cstheme="minorHAnsi"/>
-          <w:bCs/>
-          <w:color w:val="000000"/>
-          <w:bdr w:val="none" w:sz="0" w:space="0" w:color="auto" w:frame="1"/>
-        </w:rPr>
-        <w:t>${/</w:t>
-      </w:r>
-      <w:proofErr w:type="spellStart"/>
-      <w:r>
-        <w:rPr>
-          <w:rStyle w:val="normaltextrun"/>
-          <w:rFonts w:cstheme="minorHAnsi"/>
-          <w:bCs/>
-          <w:color w:val="000000"/>
-          <w:bdr w:val="none" w:sz="0" w:space="0" w:color="auto" w:frame="1"/>
-        </w:rPr>
-        <w:t>NolatePolicy</w:t>
-      </w:r>
-      <w:proofErr w:type="spellEnd"/>
-      <w:r>
-        <w:rPr>
-          <w:rStyle w:val="normaltextrun"/>
-          <w:rFonts w:cstheme="minorHAnsi"/>
-          <w:bCs/>
-          <w:color w:val="000000"/>
-          <w:bdr w:val="none" w:sz="0" w:space="0" w:color="auto" w:frame="1"/>
-        </w:rPr>
-        <w:t>}</w:t>
-      </w:r>
-    </w:p>
-    <w:p>
-      <w:pPr>
-        <w:rPr>
-          <w:rStyle w:val="normaltextrun"/>
-          <w:rFonts w:cstheme="minorHAnsi"/>
-          <w:bCs/>
-          <w:color w:val="000000"/>
-          <w:bdr w:val="none" w:sz="0" w:space="0" w:color="auto" w:frame="1"/>
-        </w:rPr>
-      </w:pPr>
-      <w:r>
-        <w:rPr>
-          <w:rStyle w:val="normaltextrun"/>
-          <w:rFonts w:cstheme="minorHAnsi"/>
-          <w:bCs/>
-          <w:color w:val="000000"/>
-          <w:bdr w:val="none" w:sz="0" w:space="0" w:color="auto" w:frame="1"/>
-        </w:rPr>
-        <w:t>${</w:t>
-      </w:r>
-      <w:proofErr w:type="spellStart"/>
-      <w:r>
-        <w:rPr>
-          <w:rStyle w:val="normaltextrun"/>
-          <w:rFonts w:cstheme="minorHAnsi"/>
-          <w:bCs/>
-          <w:color w:val="000000"/>
-          <w:bdr w:val="none" w:sz="0" w:space="0" w:color="auto" w:frame="1"/>
-        </w:rPr>
-        <w:t>NoMissingExam</w:t>
-      </w:r>
-      <w:proofErr w:type="spellEnd"/>
-      <w:r>
-        <w:rPr>
-          <w:rStyle w:val="normaltextrun"/>
-          <w:rFonts w:cstheme="minorHAnsi"/>
-          <w:bCs/>
-          <w:color w:val="000000"/>
-          <w:bdr w:val="none" w:sz="0" w:space="0" w:color="auto" w:frame="1"/>
-        </w:rPr>
-        <w:t>}</w:t>
-      </w:r>
-    </w:p>
-    <w:p>
-      <w:pPr>
-        <w:rPr>
-          <w:rStyle w:val="normaltextrun"/>
-          <w:rFonts w:cstheme="minorHAnsi"/>
-          <w:bCs/>
-          <w:color w:val="000000"/>
-          <w:bdr w:val="none" w:sz="0" w:space="0" w:color="auto" w:frame="1"/>
+          <w:sz w:val="22"/>
+          <w:szCs w:val="22"/>
         </w:rPr>
       </w:pPr>
     </w:p>
@@ -4429,7 +3425,7 @@
         <w:rPr>
           <w:rFonts w:asciiTheme="minorHAnsi" w:hAnsiTheme="minorHAnsi" w:cstheme="minorHAnsi"/>
         </w:rPr>
-        <w:t>Missed exam policy</w:t>
+        <w:t>missed activity policy</w:t>
       </w:r>
     </w:p>
     <w:p>
@@ -4438,36 +3434,24 @@
         <w:spacing w:before="0" w:beforeAutospacing="0" w:after="0" w:afterAutospacing="0"/>
         <w:textAlignment w:val="baseline"/>
         <w:rPr>
-          <w:rFonts w:asciiTheme="minorHAnsi" w:hAnsiTheme="minorHAnsi" w:cstheme="minorHAnsi"/>
-          <w:sz w:val="22"/>
-          <w:szCs w:val="22"/>
-        </w:rPr>
-      </w:pPr>
-      <w:r>
-        <w:rPr>
-          <w:rFonts w:asciiTheme="minorHAnsi" w:hAnsiTheme="minorHAnsi" w:cstheme="minorHAnsi"/>
-          <w:sz w:val="22"/>
-          <w:szCs w:val="22"/>
-        </w:rPr>
-        <w:t>${</w:t>
-      </w:r>
-      <w:proofErr w:type="spellStart"/>
-      <w:r>
-        <w:rPr>
-          <w:rFonts w:asciiTheme="minorHAnsi" w:hAnsiTheme="minorHAnsi" w:cstheme="minorHAnsi"/>
-          <w:sz w:val="22"/>
-          <w:szCs w:val="22"/>
-        </w:rPr>
-        <w:t>missingExam</w:t>
-      </w:r>
-      <w:proofErr w:type="spellEnd"/>
-      <w:r>
-        <w:rPr>
-          <w:rFonts w:asciiTheme="minorHAnsi" w:hAnsiTheme="minorHAnsi" w:cstheme="minorHAnsi"/>
-          <w:sz w:val="22"/>
-          <w:szCs w:val="22"/>
-        </w:rPr>
-        <w:t>}</w:t>
+          <w:rStyle w:val="normaltextrun"/>
+          <w:rFonts w:asciiTheme="minorHAnsi" w:hAnsiTheme="minorHAnsi" w:cstheme="minorHAnsi"/>
+          <w:bCs/>
+          <w:color w:val="000000"/>
+          <w:sz w:val="22"/>
+          <w:szCs w:val="22"/>
+        </w:rPr>
+      </w:pPr>
+      <w:r>
+        <w:rPr>
+          <w:rStyle w:val="normaltextrun"/>
+          <w:rFonts w:asciiTheme="minorHAnsi" w:hAnsiTheme="minorHAnsi" w:cstheme="minorHAnsi"/>
+          <w:bCs/>
+          <w:color w:val="000000"/>
+          <w:sz w:val="22"/>
+          <w:szCs w:val="22"/>
+        </w:rPr>
+        <w:t>${missingActivity}</w:t>
       </w:r>
     </w:p>
     <w:p>
@@ -4478,45 +3462,6 @@
         <w:rPr>
           <w:rStyle w:val="normaltextrun"/>
           <w:rFonts w:asciiTheme="minorHAnsi" w:hAnsiTheme="minorHAnsi" w:cstheme="minorHAnsi"/>
-          <w:sz w:val="22"/>
-          <w:szCs w:val="22"/>
-        </w:rPr>
-      </w:pPr>
-      <w:r>
-        <w:rPr>
-          <w:rFonts w:asciiTheme="minorHAnsi" w:hAnsiTheme="minorHAnsi" w:cstheme="minorHAnsi"/>
-          <w:sz w:val="22"/>
-          <w:szCs w:val="22"/>
-        </w:rPr>
-        <w:t>${/</w:t>
-      </w:r>
-      <w:proofErr w:type="spellStart"/>
-      <w:r>
-        <w:rPr>
-          <w:rFonts w:asciiTheme="minorHAnsi" w:hAnsiTheme="minorHAnsi" w:cstheme="minorHAnsi"/>
-          <w:sz w:val="22"/>
-          <w:szCs w:val="22"/>
-        </w:rPr>
-        <w:t>NoMissingExam</w:t>
-      </w:r>
-      <w:proofErr w:type="spellEnd"/>
-      <w:r>
-        <w:rPr>
-          <w:rFonts w:asciiTheme="minorHAnsi" w:hAnsiTheme="minorHAnsi" w:cstheme="minorHAnsi"/>
-          <w:sz w:val="22"/>
-          <w:szCs w:val="22"/>
-        </w:rPr>
-        <w:t>}</w:t>
-      </w:r>
-    </w:p>
-    <w:p>
-      <w:pPr>
-        <w:pStyle w:val="paragraph"/>
-        <w:spacing w:before="0" w:beforeAutospacing="0" w:after="0" w:afterAutospacing="0"/>
-        <w:textAlignment w:val="baseline"/>
-        <w:rPr>
-          <w:rStyle w:val="normaltextrun"/>
-          <w:rFonts w:asciiTheme="minorHAnsi" w:hAnsiTheme="minorHAnsi" w:cstheme="minorHAnsi"/>
           <w:bCs/>
           <w:color w:val="000000"/>
           <w:sz w:val="22"/>
@@ -4532,163 +3477,7 @@
           <w:sz w:val="22"/>
           <w:szCs w:val="22"/>
         </w:rPr>
-        <w:t>${</w:t>
-      </w:r>
-      <w:proofErr w:type="spellStart"/>
-      <w:r>
-        <w:rPr>
-          <w:rStyle w:val="normaltextrun"/>
-          <w:rFonts w:asciiTheme="minorHAnsi" w:hAnsiTheme="minorHAnsi" w:cstheme="minorHAnsi"/>
-          <w:bCs/>
-          <w:color w:val="000000"/>
-          <w:sz w:val="22"/>
-          <w:szCs w:val="22"/>
-        </w:rPr>
-        <w:t>NomissingActivity</w:t>
-      </w:r>
-      <w:proofErr w:type="spellEnd"/>
-      <w:r>
-        <w:rPr>
-          <w:rStyle w:val="normaltextrun"/>
-          <w:rFonts w:asciiTheme="minorHAnsi" w:hAnsiTheme="minorHAnsi" w:cstheme="minorHAnsi"/>
-          <w:bCs/>
-          <w:color w:val="000000"/>
-          <w:sz w:val="22"/>
-          <w:szCs w:val="22"/>
-        </w:rPr>
-        <w:t>}</w:t>
-      </w:r>
-    </w:p>
-    <w:p>
-      <w:pPr>
-        <w:pStyle w:val="paragraph"/>
-        <w:spacing w:before="0" w:beforeAutospacing="0" w:after="0" w:afterAutospacing="0"/>
-        <w:textAlignment w:val="baseline"/>
-        <w:rPr>
-          <w:rStyle w:val="normaltextrun"/>
-          <w:rFonts w:asciiTheme="minorHAnsi" w:hAnsiTheme="minorHAnsi" w:cstheme="minorHAnsi"/>
-          <w:bCs/>
-          <w:color w:val="000000"/>
-          <w:sz w:val="22"/>
-          <w:szCs w:val="22"/>
-        </w:rPr>
-      </w:pPr>
-    </w:p>
-    <w:p>
-      <w:pPr>
-        <w:pStyle w:val="Heading2"/>
-        <w:spacing w:before="120" w:after="120"/>
-        <w:jc w:val="left"/>
-        <w:rPr>
-          <w:rStyle w:val="normaltextrun"/>
-          <w:rFonts w:asciiTheme="minorHAnsi" w:hAnsiTheme="minorHAnsi" w:cstheme="minorHAnsi"/>
-        </w:rPr>
-      </w:pPr>
-      <w:r>
-        <w:rPr>
-          <w:rFonts w:asciiTheme="minorHAnsi" w:hAnsiTheme="minorHAnsi" w:cstheme="minorHAnsi"/>
-        </w:rPr>
-        <w:t>missed activity policy</w:t>
-      </w:r>
-    </w:p>
-    <w:p>
-      <w:pPr>
-        <w:pStyle w:val="paragraph"/>
-        <w:spacing w:before="0" w:beforeAutospacing="0" w:after="0" w:afterAutospacing="0"/>
-        <w:textAlignment w:val="baseline"/>
-        <w:rPr>
-          <w:rStyle w:val="normaltextrun"/>
-          <w:rFonts w:asciiTheme="minorHAnsi" w:hAnsiTheme="minorHAnsi" w:cstheme="minorHAnsi"/>
-          <w:bCs/>
-          <w:color w:val="000000"/>
-          <w:sz w:val="22"/>
-          <w:szCs w:val="22"/>
-        </w:rPr>
-      </w:pPr>
-      <w:r>
-        <w:rPr>
-          <w:rStyle w:val="normaltextrun"/>
-          <w:rFonts w:asciiTheme="minorHAnsi" w:hAnsiTheme="minorHAnsi" w:cstheme="minorHAnsi"/>
-          <w:bCs/>
-          <w:color w:val="000000"/>
-          <w:sz w:val="22"/>
-          <w:szCs w:val="22"/>
-        </w:rPr>
-        <w:t>${</w:t>
-      </w:r>
-      <w:proofErr w:type="spellStart"/>
-      <w:r>
-        <w:rPr>
-          <w:rStyle w:val="normaltextrun"/>
-          <w:rFonts w:asciiTheme="minorHAnsi" w:hAnsiTheme="minorHAnsi" w:cstheme="minorHAnsi"/>
-          <w:bCs/>
-          <w:color w:val="000000"/>
-          <w:sz w:val="22"/>
-          <w:szCs w:val="22"/>
-        </w:rPr>
-        <w:t>missingActivity</w:t>
-      </w:r>
-      <w:proofErr w:type="spellEnd"/>
-      <w:r>
-        <w:rPr>
-          <w:rStyle w:val="normaltextrun"/>
-          <w:rFonts w:asciiTheme="minorHAnsi" w:hAnsiTheme="minorHAnsi" w:cstheme="minorHAnsi"/>
-          <w:bCs/>
-          <w:color w:val="000000"/>
-          <w:sz w:val="22"/>
-          <w:szCs w:val="22"/>
-        </w:rPr>
-        <w:t>}</w:t>
-      </w:r>
-    </w:p>
-    <w:p>
-      <w:pPr>
-        <w:pStyle w:val="paragraph"/>
-        <w:spacing w:before="0" w:beforeAutospacing="0" w:after="0" w:afterAutospacing="0"/>
-        <w:textAlignment w:val="baseline"/>
-        <w:rPr>
-          <w:rStyle w:val="normaltextrun"/>
-          <w:rFonts w:asciiTheme="minorHAnsi" w:hAnsiTheme="minorHAnsi" w:cstheme="minorHAnsi"/>
-          <w:bCs/>
-          <w:color w:val="000000"/>
-          <w:sz w:val="22"/>
-          <w:szCs w:val="22"/>
-        </w:rPr>
-      </w:pPr>
-      <w:r>
-        <w:rPr>
-          <w:rStyle w:val="normaltextrun"/>
-          <w:rFonts w:asciiTheme="minorHAnsi" w:hAnsiTheme="minorHAnsi" w:cstheme="minorHAnsi"/>
-          <w:bCs/>
-          <w:color w:val="000000"/>
-          <w:sz w:val="22"/>
-          <w:szCs w:val="22"/>
-        </w:rPr>
-        <w:t>${/</w:t>
-      </w:r>
-      <w:proofErr w:type="spellStart"/>
-      <w:r>
-        <w:rPr>
-          <w:rStyle w:val="normaltextrun"/>
-          <w:rFonts w:asciiTheme="minorHAnsi" w:hAnsiTheme="minorHAnsi" w:cstheme="minorHAnsi"/>
-          <w:bCs/>
-          <w:color w:val="000000"/>
-          <w:sz w:val="22"/>
-          <w:szCs w:val="22"/>
-        </w:rPr>
-        <w:t>NomissingActivity</w:t>
-      </w:r>
-      <w:proofErr w:type="spellEnd"/>
-      <w:r>
-        <w:rPr>
-          <w:rStyle w:val="normaltextrun"/>
-          <w:rFonts w:asciiTheme="minorHAnsi" w:hAnsiTheme="minorHAnsi" w:cstheme="minorHAnsi"/>
-          <w:bCs/>
-          <w:color w:val="000000"/>
-          <w:sz w:val="22"/>
-          <w:szCs w:val="22"/>
-        </w:rPr>
-        <w:t>}</w:t>
+        <w:t>${/NomissingActivity}</w:t>
       </w:r>
     </w:p>
     <w:p>
@@ -5336,7 +4125,6 @@
         </w:rPr>
         <w:t>${</w:t>
       </w:r>
-      <w:proofErr w:type="spellStart"/>
       <w:r>
         <w:rPr>
           <w:rStyle w:val="normaltextrun"/>
@@ -5345,18 +4133,7 @@
           <w:color w:val="000000"/>
           <w:bdr w:val="none" w:sz="0" w:space="0" w:color="auto" w:frame="1"/>
         </w:rPr>
-        <w:t>NoLearningAnalytics</w:t>
-      </w:r>
-      <w:proofErr w:type="spellEnd"/>
-      <w:r>
-        <w:rPr>
-          <w:rStyle w:val="normaltextrun"/>
-          <w:rFonts w:cstheme="minorHAnsi"/>
-          <w:bCs/>
-          <w:color w:val="000000"/>
-          <w:bdr w:val="none" w:sz="0" w:space="0" w:color="auto" w:frame="1"/>
-        </w:rPr>
-        <w:t>}</w:t>
+        <w:t>NoLearningAnalytics}</w:t>
       </w:r>
     </w:p>
     <w:p>
@@ -5408,21 +4185,7 @@
         <w:rPr>
           <w:rFonts w:eastAsia="Times New Roman"/>
         </w:rPr>
-        <w:t>${</w:t>
-      </w:r>
-      <w:proofErr w:type="spellStart"/>
-      <w:r>
-        <w:rPr>
-          <w:rFonts w:eastAsia="Times New Roman"/>
-        </w:rPr>
-        <w:t>learningAnalytics</w:t>
-      </w:r>
-      <w:proofErr w:type="spellEnd"/>
-      <w:r>
-        <w:rPr>
-          <w:rFonts w:eastAsia="Times New Roman"/>
-        </w:rPr>
-        <w:t>}</w:t>
+        <w:t>${learningAnalytics}</w:t>
       </w:r>
     </w:p>
     <w:p>
@@ -5452,20 +4215,18 @@
           <w:color w:val="000000"/>
           <w:bdr w:val="none" w:sz="0" w:space="0" w:color="auto" w:frame="1"/>
         </w:rPr>
-        <w:t>/</w:t>
-      </w:r>
-      <w:proofErr w:type="spellStart"/>
-      <w:r>
-        <w:rPr>
-          <w:rStyle w:val="normaltextrun"/>
+        <w:t>/NoLearningAnalytics}</w:t>
+      </w:r>
+    </w:p>
+    <w:p>
+      <w:pPr>
+        <w:rPr>
           <w:rFonts w:cstheme="minorHAnsi"/>
           <w:bCs/>
           <w:color w:val="000000"/>
           <w:bdr w:val="none" w:sz="0" w:space="0" w:color="auto" w:frame="1"/>
         </w:rPr>
-        <w:t>NoLearningAnalytics</w:t>
-      </w:r>
-      <w:proofErr w:type="spellEnd"/>
+      </w:pPr>
       <w:r>
         <w:rPr>
           <w:rStyle w:val="normaltextrun"/>
@@ -5474,50 +4235,18 @@
           <w:color w:val="000000"/>
           <w:bdr w:val="none" w:sz="0" w:space="0" w:color="auto" w:frame="1"/>
         </w:rPr>
-        <w:t>}</w:t>
-      </w:r>
-    </w:p>
-    <w:p>
-      <w:pPr>
-        <w:rPr>
+        <w:lastRenderedPageBreak/>
+        <w:t>${</w:t>
+      </w:r>
+      <w:r>
+        <w:rPr>
+          <w:rStyle w:val="normaltextrun"/>
           <w:rFonts w:cstheme="minorHAnsi"/>
           <w:bCs/>
           <w:color w:val="000000"/>
           <w:bdr w:val="none" w:sz="0" w:space="0" w:color="auto" w:frame="1"/>
         </w:rPr>
-      </w:pPr>
-      <w:r>
-        <w:rPr>
-          <w:rStyle w:val="normaltextrun"/>
-          <w:rFonts w:cstheme="minorHAnsi"/>
-          <w:bCs/>
-          <w:color w:val="000000"/>
-          <w:bdr w:val="none" w:sz="0" w:space="0" w:color="auto" w:frame="1"/>
-        </w:rPr>
-        <w:lastRenderedPageBreak/>
-        <w:t>${</w:t>
-      </w:r>
-      <w:proofErr w:type="spellStart"/>
-      <w:r>
-        <w:rPr>
-          <w:rStyle w:val="normaltextrun"/>
-          <w:rFonts w:cstheme="minorHAnsi"/>
-          <w:bCs/>
-          <w:color w:val="000000"/>
-          <w:bdr w:val="none" w:sz="0" w:space="0" w:color="auto" w:frame="1"/>
-        </w:rPr>
-        <w:t>NoCourseLearningResources</w:t>
-      </w:r>
-      <w:proofErr w:type="spellEnd"/>
-      <w:r>
-        <w:rPr>
-          <w:rStyle w:val="normaltextrun"/>
-          <w:rFonts w:cstheme="minorHAnsi"/>
-          <w:bCs/>
-          <w:color w:val="000000"/>
-          <w:bdr w:val="none" w:sz="0" w:space="0" w:color="auto" w:frame="1"/>
-        </w:rPr>
-        <w:t>}</w:t>
+        <w:t>NoCourseLearningResources}</w:t>
       </w:r>
     </w:p>
     <w:p/>
@@ -5550,28 +4279,12 @@
     </w:p>
     <w:p>
       <w:r>
-        <w:t>${</w:t>
-      </w:r>
-      <w:proofErr w:type="spellStart"/>
-      <w:r>
-        <w:t>courseLearningResources</w:t>
-      </w:r>
-      <w:proofErr w:type="spellEnd"/>
-      <w:r>
-        <w:t>}</w:t>
-      </w:r>
-    </w:p>
-    <w:p>
-      <w:r>
-        <w:t>${/</w:t>
-      </w:r>
-      <w:proofErr w:type="spellStart"/>
-      <w:r>
-        <w:t>NoCourseLearningResources</w:t>
-      </w:r>
-      <w:proofErr w:type="spellEnd"/>
-      <w:r>
-        <w:t>}</w:t>
+        <w:t>${courseLearningResources}</w:t>
+      </w:r>
+    </w:p>
+    <w:p>
+      <w:r>
+        <w:t>${/NoCourseLearningResources}</w:t>
       </w:r>
     </w:p>
     <w:p>
@@ -6095,11 +4808,8 @@
     <w:p>
       <w:pPr>
         <w:pStyle w:val="paragraph"/>
-        <w:numPr>
-          <w:ilvl w:val="0"/>
-          <w:numId w:val="27"/>
-        </w:numPr>
         <w:spacing w:before="0" w:beforeAutospacing="0" w:after="0" w:afterAutospacing="0"/>
+        <w:ind w:firstLine="720"/>
         <w:textAlignment w:val="baseline"/>
         <w:rPr>
           <w:rFonts w:asciiTheme="minorHAnsi" w:hAnsiTheme="minorHAnsi" w:cstheme="minorHAnsi"/>
@@ -6108,6 +4818,9 @@
           <w:szCs w:val="22"/>
         </w:rPr>
       </w:pPr>
+      <w:r>
+        <w:t xml:space="preserve">- </w:t>
+      </w:r>
       <w:hyperlink r:id="rId23" w:history="1">
         <w:r>
           <w:rPr>
@@ -6124,11 +4837,8 @@
     <w:p>
       <w:pPr>
         <w:pStyle w:val="paragraph"/>
-        <w:numPr>
-          <w:ilvl w:val="0"/>
-          <w:numId w:val="27"/>
-        </w:numPr>
         <w:spacing w:before="0" w:beforeAutospacing="0" w:after="0" w:afterAutospacing="0"/>
+        <w:ind w:firstLine="720"/>
         <w:textAlignment w:val="baseline"/>
         <w:rPr>
           <w:rFonts w:asciiTheme="minorHAnsi" w:hAnsiTheme="minorHAnsi" w:cstheme="minorHAnsi"/>
@@ -6137,6 +4847,9 @@
           <w:szCs w:val="22"/>
         </w:rPr>
       </w:pPr>
+      <w:r>
+        <w:t xml:space="preserve">- </w:t>
+      </w:r>
       <w:hyperlink r:id="rId24" w:history="1">
         <w:r>
           <w:rPr>
@@ -6153,11 +4866,8 @@
     <w:p>
       <w:pPr>
         <w:pStyle w:val="paragraph"/>
-        <w:numPr>
-          <w:ilvl w:val="0"/>
-          <w:numId w:val="27"/>
-        </w:numPr>
         <w:spacing w:before="0" w:beforeAutospacing="0" w:after="0" w:afterAutospacing="0"/>
+        <w:ind w:firstLine="720"/>
         <w:textAlignment w:val="baseline"/>
         <w:rPr>
           <w:rFonts w:asciiTheme="minorHAnsi" w:hAnsiTheme="minorHAnsi" w:cstheme="minorHAnsi"/>
@@ -6165,6 +4875,9 @@
           <w:szCs w:val="22"/>
         </w:rPr>
       </w:pPr>
+      <w:r>
+        <w:t xml:space="preserve">- </w:t>
+      </w:r>
       <w:hyperlink r:id="rId25" w:history="1">
         <w:r>
           <w:rPr>
@@ -6253,7 +4966,6 @@
           <w:sz w:val="24"/>
           <w:szCs w:val="24"/>
         </w:rPr>
-        <w:lastRenderedPageBreak/>
         <w:t>${religious-title}</w:t>
       </w:r>
     </w:p>
@@ -6274,6 +4986,7 @@
           <w:sz w:val="22"/>
           <w:szCs w:val="22"/>
         </w:rPr>
+        <w:lastRenderedPageBreak/>
         <w:t>UBC provides appropriate accommodation for students for religious, spiritual and cultural observances.</w:t>
       </w:r>
     </w:p>
@@ -6308,29 +5021,7 @@
             <w:sz w:val="22"/>
             <w:szCs w:val="22"/>
           </w:rPr>
-          <w:t xml:space="preserve">Academic Calendar language concerning </w:t>
-        </w:r>
-        <w:proofErr w:type="gramStart"/>
-        <w:r>
-          <w:rPr>
-            <w:rStyle w:val="Hyperlink"/>
-            <w:rFonts w:asciiTheme="minorHAnsi" w:hAnsiTheme="minorHAnsi" w:cstheme="minorHAnsi"/>
-            <w:color w:val="2F5D7C"/>
-            <w:sz w:val="22"/>
-            <w:szCs w:val="22"/>
-          </w:rPr>
-          <w:t>Religious</w:t>
-        </w:r>
-        <w:proofErr w:type="gramEnd"/>
-        <w:r>
-          <w:rPr>
-            <w:rStyle w:val="Hyperlink"/>
-            <w:rFonts w:asciiTheme="minorHAnsi" w:hAnsiTheme="minorHAnsi" w:cstheme="minorHAnsi"/>
-            <w:color w:val="2F5D7C"/>
-            <w:sz w:val="22"/>
-            <w:szCs w:val="22"/>
-          </w:rPr>
-          <w:t xml:space="preserve"> observances</w:t>
+          <w:t>Academic Calendar language concerning Religious observances</w:t>
         </w:r>
       </w:hyperlink>
     </w:p>
@@ -6600,23 +5291,7 @@
           <w:rFonts w:asciiTheme="majorHAnsi" w:eastAsiaTheme="majorEastAsia" w:hAnsiTheme="majorHAnsi" w:cstheme="majorBidi"/>
           <w:i/>
         </w:rPr>
-        <w:t>Version: ${</w:t>
-      </w:r>
-      <w:proofErr w:type="spellStart"/>
-      <w:r>
-        <w:rPr>
-          <w:rFonts w:asciiTheme="majorHAnsi" w:eastAsiaTheme="majorEastAsia" w:hAnsiTheme="majorHAnsi" w:cstheme="majorBidi"/>
-          <w:i/>
-        </w:rPr>
-        <w:t>dateGenerated</w:t>
-      </w:r>
-      <w:proofErr w:type="spellEnd"/>
-      <w:r>
-        <w:rPr>
-          <w:rFonts w:asciiTheme="majorHAnsi" w:eastAsiaTheme="majorEastAsia" w:hAnsiTheme="majorHAnsi" w:cstheme="majorBidi"/>
-          <w:i/>
-        </w:rPr>
-        <w:t>}</w:t>
+        <w:t>Version: ${dateGenerated}</w:t>
       </w:r>
     </w:p>
     <w:p>
@@ -6865,28 +5540,7 @@
       <w:rPr>
         <w:b/>
       </w:rPr>
-      <w:t>${</w:t>
-    </w:r>
-    <w:proofErr w:type="spellStart"/>
-    <w:r>
-      <w:rPr>
-        <w:b/>
-      </w:rPr>
-      <w:t>courseCode</w:t>
-    </w:r>
-    <w:proofErr w:type="spellEnd"/>
-    <w:r>
-      <w:rPr>
-        <w:b/>
-      </w:rPr>
-      <w:t>} ${</w:t>
-    </w:r>
-    <w:proofErr w:type="spellStart"/>
-    <w:r>
-      <w:rPr>
-        <w:b/>
-      </w:rPr>
-      <w:t>cour</w:t>
+      <w:t>${courseCode} ${cour</w:t>
     </w:r>
     <w:r>
       <w:rPr>
@@ -6898,28 +5552,7 @@
       <w:rPr>
         <w:b/>
       </w:rPr>
-      <w:t>eNumber</w:t>
-    </w:r>
-    <w:proofErr w:type="spellEnd"/>
-    <w:r>
-      <w:rPr>
-        <w:b/>
-      </w:rPr>
-      <w:t>}: ${</w:t>
-    </w:r>
-    <w:proofErr w:type="spellStart"/>
-    <w:r>
-      <w:rPr>
-        <w:b/>
-      </w:rPr>
-      <w:t>courseTitle</w:t>
-    </w:r>
-    <w:proofErr w:type="spellEnd"/>
-    <w:r>
-      <w:rPr>
-        <w:b/>
-      </w:rPr>
-      <w:t>}</w:t>
+      <w:t>eNumber}: ${courseTitle}</w:t>
     </w:r>
     <w:r>
       <w:rPr>

</xml_diff>

<commit_message>
Finished New Line Handling
</commit_message>
<xml_diff>
--- a/public/word-template/UBC-V_default.docx
+++ b/public/word-template/UBC-V_default.docx
@@ -1721,21 +1721,261 @@
         <w:rPr>
           <w:rFonts w:cstheme="minorHAnsi"/>
         </w:rPr>
-        <w:t>${</w:t>
-      </w:r>
-      <w:proofErr w:type="spellStart"/>
-      <w:r>
-        <w:rPr>
-          <w:rFonts w:cstheme="minorHAnsi"/>
-        </w:rPr>
-        <w:t>courseDescription</w:t>
-      </w:r>
-      <w:proofErr w:type="spellEnd"/>
-      <w:r>
-        <w:rPr>
-          <w:rFonts w:cstheme="minorHAnsi"/>
-        </w:rPr>
-        <w:t>}</w:t>
+        <w:t>${courseDescription</w:t>
+      </w:r>
+      <w:proofErr w:type="gramStart"/>
+      <w:r>
+        <w:rPr>
+          <w:rFonts w:cstheme="minorHAnsi"/>
+        </w:rPr>
+        <w:t>0}</w:t>
+      </w:r>
+      <w:r>
+        <w:rPr>
+          <w:rFonts w:cstheme="minorHAnsi"/>
+        </w:rPr>
+        <w:t>$</w:t>
+      </w:r>
+      <w:proofErr w:type="gramEnd"/>
+      <w:r>
+        <w:rPr>
+          <w:rFonts w:cstheme="minorHAnsi"/>
+        </w:rPr>
+        <w:t>{courseDescription</w:t>
+      </w:r>
+      <w:r>
+        <w:rPr>
+          <w:rFonts w:cstheme="minorHAnsi"/>
+        </w:rPr>
+        <w:t>1}</w:t>
+      </w:r>
+      <w:r>
+        <w:rPr>
+          <w:rFonts w:cstheme="minorHAnsi"/>
+        </w:rPr>
+        <w:t>${courseDescription</w:t>
+      </w:r>
+      <w:r>
+        <w:rPr>
+          <w:rFonts w:cstheme="minorHAnsi"/>
+        </w:rPr>
+        <w:t>2}</w:t>
+      </w:r>
+      <w:r>
+        <w:rPr>
+          <w:rFonts w:cstheme="minorHAnsi"/>
+        </w:rPr>
+        <w:t>${courseDescription</w:t>
+      </w:r>
+      <w:r>
+        <w:rPr>
+          <w:rFonts w:cstheme="minorHAnsi"/>
+        </w:rPr>
+        <w:t>3}</w:t>
+      </w:r>
+      <w:r>
+        <w:rPr>
+          <w:rFonts w:cstheme="minorHAnsi"/>
+        </w:rPr>
+        <w:t>${courseDescription</w:t>
+      </w:r>
+      <w:r>
+        <w:rPr>
+          <w:rFonts w:cstheme="minorHAnsi"/>
+        </w:rPr>
+        <w:t>4}</w:t>
+      </w:r>
+      <w:r>
+        <w:rPr>
+          <w:rFonts w:cstheme="minorHAnsi"/>
+        </w:rPr>
+        <w:t>${courseDescription</w:t>
+      </w:r>
+      <w:r>
+        <w:rPr>
+          <w:rFonts w:cstheme="minorHAnsi"/>
+        </w:rPr>
+        <w:t>5}</w:t>
+      </w:r>
+      <w:r>
+        <w:rPr>
+          <w:rFonts w:cstheme="minorHAnsi"/>
+        </w:rPr>
+        <w:t>${courseDescription</w:t>
+      </w:r>
+      <w:r>
+        <w:rPr>
+          <w:rFonts w:cstheme="minorHAnsi"/>
+        </w:rPr>
+        <w:t>6}</w:t>
+      </w:r>
+      <w:r>
+        <w:rPr>
+          <w:rFonts w:cstheme="minorHAnsi"/>
+        </w:rPr>
+        <w:t>${courseDescription</w:t>
+      </w:r>
+      <w:r>
+        <w:rPr>
+          <w:rFonts w:cstheme="minorHAnsi"/>
+        </w:rPr>
+        <w:t>7}</w:t>
+      </w:r>
+      <w:r>
+        <w:rPr>
+          <w:rFonts w:cstheme="minorHAnsi"/>
+        </w:rPr>
+        <w:t>${courseDescription</w:t>
+      </w:r>
+      <w:r>
+        <w:rPr>
+          <w:rFonts w:cstheme="minorHAnsi"/>
+        </w:rPr>
+        <w:t>8}</w:t>
+      </w:r>
+      <w:r>
+        <w:rPr>
+          <w:rFonts w:cstheme="minorHAnsi"/>
+        </w:rPr>
+        <w:t>${courseDescription</w:t>
+      </w:r>
+      <w:r>
+        <w:rPr>
+          <w:rFonts w:cstheme="minorHAnsi"/>
+        </w:rPr>
+        <w:t>9}</w:t>
+      </w:r>
+      <w:r>
+        <w:rPr>
+          <w:rFonts w:cstheme="minorHAnsi"/>
+        </w:rPr>
+        <w:t>${courseDescription</w:t>
+      </w:r>
+      <w:r>
+        <w:rPr>
+          <w:rFonts w:cstheme="minorHAnsi"/>
+        </w:rPr>
+        <w:t>10}</w:t>
+      </w:r>
+      <w:r>
+        <w:rPr>
+          <w:rFonts w:cstheme="minorHAnsi"/>
+        </w:rPr>
+        <w:t>${courseDescription</w:t>
+      </w:r>
+      <w:r>
+        <w:rPr>
+          <w:rFonts w:cstheme="minorHAnsi"/>
+        </w:rPr>
+        <w:t>11}</w:t>
+      </w:r>
+      <w:r>
+        <w:rPr>
+          <w:rFonts w:cstheme="minorHAnsi"/>
+        </w:rPr>
+        <w:t>${courseDescription</w:t>
+      </w:r>
+      <w:r>
+        <w:rPr>
+          <w:rFonts w:cstheme="minorHAnsi"/>
+        </w:rPr>
+        <w:t>12}</w:t>
+      </w:r>
+      <w:r>
+        <w:rPr>
+          <w:rFonts w:cstheme="minorHAnsi"/>
+        </w:rPr>
+        <w:t>${courseDescription</w:t>
+      </w:r>
+      <w:r>
+        <w:rPr>
+          <w:rFonts w:cstheme="minorHAnsi"/>
+        </w:rPr>
+        <w:t>13}</w:t>
+      </w:r>
+      <w:r>
+        <w:rPr>
+          <w:rFonts w:cstheme="minorHAnsi"/>
+        </w:rPr>
+        <w:t>${courseDescription</w:t>
+      </w:r>
+      <w:r>
+        <w:rPr>
+          <w:rFonts w:cstheme="minorHAnsi"/>
+        </w:rPr>
+        <w:t>14}</w:t>
+      </w:r>
+      <w:r>
+        <w:rPr>
+          <w:rFonts w:cstheme="minorHAnsi"/>
+        </w:rPr>
+        <w:t>${courseDescription</w:t>
+      </w:r>
+      <w:r>
+        <w:rPr>
+          <w:rFonts w:cstheme="minorHAnsi"/>
+        </w:rPr>
+        <w:t>15}</w:t>
+      </w:r>
+      <w:r>
+        <w:rPr>
+          <w:rFonts w:cstheme="minorHAnsi"/>
+        </w:rPr>
+        <w:t>${courseDescription</w:t>
+      </w:r>
+      <w:r>
+        <w:rPr>
+          <w:rFonts w:cstheme="minorHAnsi"/>
+        </w:rPr>
+        <w:t>16}</w:t>
+      </w:r>
+      <w:r>
+        <w:rPr>
+          <w:rFonts w:cstheme="minorHAnsi"/>
+        </w:rPr>
+        <w:t>${courseDescription</w:t>
+      </w:r>
+      <w:r>
+        <w:rPr>
+          <w:rFonts w:cstheme="minorHAnsi"/>
+        </w:rPr>
+        <w:t>17}</w:t>
+      </w:r>
+      <w:r>
+        <w:rPr>
+          <w:rFonts w:cstheme="minorHAnsi"/>
+        </w:rPr>
+        <w:t>${courseDescription</w:t>
+      </w:r>
+      <w:r>
+        <w:rPr>
+          <w:rFonts w:cstheme="minorHAnsi"/>
+        </w:rPr>
+        <w:t>18}</w:t>
+      </w:r>
+      <w:r>
+        <w:rPr>
+          <w:rFonts w:cstheme="minorHAnsi"/>
+        </w:rPr>
+        <w:t>${courseDescription</w:t>
+      </w:r>
+      <w:r>
+        <w:rPr>
+          <w:rFonts w:cstheme="minorHAnsi"/>
+        </w:rPr>
+        <w:t>19}</w:t>
+      </w:r>
+      <w:r>
+        <w:rPr>
+          <w:rFonts w:cstheme="minorHAnsi"/>
+        </w:rPr>
+        <w:t>${courseDescription</w:t>
+      </w:r>
+      <w:r>
+        <w:rPr>
+          <w:rFonts w:cstheme="minorHAnsi"/>
+        </w:rPr>
+        <w:t>20}</w:t>
       </w:r>
     </w:p>
     <w:p>
@@ -1968,6 +2208,7 @@
                 <w:sz w:val="22"/>
                 <w:szCs w:val="22"/>
               </w:rPr>
+              <w:lastRenderedPageBreak/>
               <w:t>[</w:t>
             </w:r>
             <w:r>
@@ -2008,15 +2249,7 @@
                 <w:rFonts w:asciiTheme="minorHAnsi" w:eastAsia="Times New Roman" w:hAnsiTheme="minorHAnsi" w:cstheme="minorHAnsi"/>
                 <w:color w:val="1F4E79" w:themeColor="accent5" w:themeShade="80"/>
               </w:rPr>
-              <w:t xml:space="preserve">Include any and all contact information you are willing to have </w:t>
-            </w:r>
-            <w:r>
-              <w:rPr>
-                <w:rFonts w:asciiTheme="minorHAnsi" w:eastAsia="Times New Roman" w:hAnsiTheme="minorHAnsi" w:cstheme="minorHAnsi"/>
-                <w:color w:val="1F4E79" w:themeColor="accent5" w:themeShade="80"/>
-              </w:rPr>
-              <w:lastRenderedPageBreak/>
-              <w:t>students use. If you have a preferred mode, state it. For example, do you accept email inquiries? What is your typical response time?</w:t>
+              <w:t>Include any and all contact information you are willing to have students use. If you have a preferred mode, state it. For example, do you accept email inquiries? What is your typical response time?</w:t>
             </w:r>
             <w:r>
               <w:rPr>
@@ -2042,7 +2275,6 @@
               <w:rPr>
                 <w:rFonts w:asciiTheme="minorHAnsi" w:eastAsia="Times New Roman" w:hAnsiTheme="minorHAnsi" w:cstheme="minorHAnsi"/>
               </w:rPr>
-              <w:lastRenderedPageBreak/>
               <w:t>[</w:t>
             </w:r>
             <w:r>
@@ -2083,15 +2315,7 @@
                 <w:rFonts w:asciiTheme="minorHAnsi" w:eastAsia="Times New Roman" w:hAnsiTheme="minorHAnsi" w:cstheme="minorHAnsi"/>
                 <w:color w:val="1F4E79" w:themeColor="accent5" w:themeShade="80"/>
               </w:rPr>
-              <w:t xml:space="preserve">Do you have set office hours or can students make appointments? Do you </w:t>
-            </w:r>
-            <w:r>
-              <w:rPr>
-                <w:rFonts w:asciiTheme="minorHAnsi" w:eastAsia="Times New Roman" w:hAnsiTheme="minorHAnsi" w:cstheme="minorHAnsi"/>
-                <w:color w:val="1F4E79" w:themeColor="accent5" w:themeShade="80"/>
-              </w:rPr>
-              <w:lastRenderedPageBreak/>
-              <w:t>hold “office hours” online? If so, how do students access you?</w:t>
+              <w:t>Do you have set office hours or can students make appointments? Do you hold “office hours” online? If so, how do students access you?</w:t>
             </w:r>
             <w:r>
               <w:rPr>
@@ -2113,7 +2337,6 @@
         <w:rPr>
           <w:rFonts w:cstheme="minorHAnsi"/>
         </w:rPr>
-        <w:lastRenderedPageBreak/>
         <w:t>${/</w:t>
       </w:r>
       <w:proofErr w:type="spellStart"/>
@@ -2202,27 +2425,269 @@
         <w:spacing w:after="120"/>
         <w:rPr>
           <w:rFonts w:eastAsia="Times New Roman" w:cstheme="minorHAnsi"/>
-        </w:rPr>
-      </w:pPr>
-      <w:r>
-        <w:rPr>
-          <w:rFonts w:eastAsia="Times New Roman" w:cstheme="minorHAnsi"/>
-        </w:rPr>
-        <w:t>${</w:t>
-      </w:r>
-      <w:proofErr w:type="spellStart"/>
-      <w:r>
-        <w:rPr>
-          <w:rFonts w:eastAsia="Times New Roman" w:cstheme="minorHAnsi"/>
-        </w:rPr>
-        <w:t>instructorBio</w:t>
-      </w:r>
-      <w:proofErr w:type="spellEnd"/>
-      <w:r>
-        <w:rPr>
-          <w:rFonts w:eastAsia="Times New Roman" w:cstheme="minorHAnsi"/>
-        </w:rPr>
-        <w:t>}</w:t>
+          <w:sz w:val="24"/>
+          <w:szCs w:val="24"/>
+        </w:rPr>
+      </w:pPr>
+      <w:r>
+        <w:rPr>
+          <w:rFonts w:eastAsia="Times New Roman" w:cstheme="minorHAnsi"/>
+        </w:rPr>
+        <w:t>${instructorBio</w:t>
+      </w:r>
+      <w:proofErr w:type="gramStart"/>
+      <w:r>
+        <w:rPr>
+          <w:rFonts w:eastAsia="Times New Roman" w:cstheme="minorHAnsi"/>
+        </w:rPr>
+        <w:t>0}</w:t>
+      </w:r>
+      <w:r>
+        <w:rPr>
+          <w:rFonts w:eastAsia="Times New Roman" w:cstheme="minorHAnsi"/>
+        </w:rPr>
+        <w:t>$</w:t>
+      </w:r>
+      <w:proofErr w:type="gramEnd"/>
+      <w:r>
+        <w:rPr>
+          <w:rFonts w:eastAsia="Times New Roman" w:cstheme="minorHAnsi"/>
+        </w:rPr>
+        <w:t>{instructorBio</w:t>
+      </w:r>
+      <w:r>
+        <w:rPr>
+          <w:rFonts w:eastAsia="Times New Roman" w:cstheme="minorHAnsi"/>
+        </w:rPr>
+        <w:t>1}</w:t>
+      </w:r>
+      <w:r>
+        <w:rPr>
+          <w:rFonts w:eastAsia="Times New Roman" w:cstheme="minorHAnsi"/>
+        </w:rPr>
+        <w:t>${instructorBio</w:t>
+      </w:r>
+      <w:r>
+        <w:rPr>
+          <w:rFonts w:eastAsia="Times New Roman" w:cstheme="minorHAnsi"/>
+        </w:rPr>
+        <w:t>2}</w:t>
+      </w:r>
+      <w:r>
+        <w:rPr>
+          <w:rFonts w:eastAsia="Times New Roman" w:cstheme="minorHAnsi"/>
+        </w:rPr>
+        <w:t>${instructorBio</w:t>
+      </w:r>
+      <w:r>
+        <w:rPr>
+          <w:rFonts w:eastAsia="Times New Roman" w:cstheme="minorHAnsi"/>
+        </w:rPr>
+        <w:t>3}</w:t>
+      </w:r>
+      <w:r>
+        <w:rPr>
+          <w:rFonts w:eastAsia="Times New Roman" w:cstheme="minorHAnsi"/>
+        </w:rPr>
+        <w:t>${instructorBio</w:t>
+      </w:r>
+      <w:r>
+        <w:rPr>
+          <w:rFonts w:eastAsia="Times New Roman" w:cstheme="minorHAnsi"/>
+        </w:rPr>
+        <w:t>4}</w:t>
+      </w:r>
+      <w:r>
+        <w:rPr>
+          <w:rFonts w:eastAsia="Times New Roman" w:cstheme="minorHAnsi"/>
+        </w:rPr>
+        <w:t>${instructorBio</w:t>
+      </w:r>
+      <w:r>
+        <w:rPr>
+          <w:rFonts w:eastAsia="Times New Roman" w:cstheme="minorHAnsi"/>
+        </w:rPr>
+        <w:t>5}</w:t>
+      </w:r>
+      <w:r>
+        <w:rPr>
+          <w:rFonts w:eastAsia="Times New Roman" w:cstheme="minorHAnsi"/>
+        </w:rPr>
+        <w:t>${instructorBio</w:t>
+      </w:r>
+      <w:r>
+        <w:rPr>
+          <w:rFonts w:eastAsia="Times New Roman" w:cstheme="minorHAnsi"/>
+        </w:rPr>
+        <w:t>6}</w:t>
+      </w:r>
+      <w:r>
+        <w:rPr>
+          <w:rFonts w:eastAsia="Times New Roman" w:cstheme="minorHAnsi"/>
+        </w:rPr>
+        <w:t>${instructorBio</w:t>
+      </w:r>
+      <w:r>
+        <w:rPr>
+          <w:rFonts w:eastAsia="Times New Roman" w:cstheme="minorHAnsi"/>
+        </w:rPr>
+        <w:t>7}</w:t>
+      </w:r>
+      <w:r>
+        <w:rPr>
+          <w:rFonts w:eastAsia="Times New Roman" w:cstheme="minorHAnsi"/>
+        </w:rPr>
+        <w:t>${instructorBio</w:t>
+      </w:r>
+      <w:r>
+        <w:rPr>
+          <w:rFonts w:eastAsia="Times New Roman" w:cstheme="minorHAnsi"/>
+        </w:rPr>
+        <w:t>8}</w:t>
+      </w:r>
+      <w:r>
+        <w:rPr>
+          <w:rFonts w:eastAsia="Times New Roman" w:cstheme="minorHAnsi"/>
+        </w:rPr>
+        <w:t>${instructorBio</w:t>
+      </w:r>
+      <w:r>
+        <w:rPr>
+          <w:rFonts w:eastAsia="Times New Roman" w:cstheme="minorHAnsi"/>
+        </w:rPr>
+        <w:t>9}</w:t>
+      </w:r>
+      <w:r>
+        <w:rPr>
+          <w:rFonts w:eastAsia="Times New Roman" w:cstheme="minorHAnsi"/>
+        </w:rPr>
+        <w:t>${instructorBio</w:t>
+      </w:r>
+      <w:r>
+        <w:rPr>
+          <w:rFonts w:eastAsia="Times New Roman" w:cstheme="minorHAnsi"/>
+        </w:rPr>
+        <w:t>10}</w:t>
+      </w:r>
+      <w:r>
+        <w:rPr>
+          <w:rFonts w:eastAsia="Times New Roman" w:cstheme="minorHAnsi"/>
+        </w:rPr>
+        <w:t>${instructorBio</w:t>
+      </w:r>
+      <w:r>
+        <w:rPr>
+          <w:rFonts w:eastAsia="Times New Roman" w:cstheme="minorHAnsi"/>
+        </w:rPr>
+        <w:t>11}</w:t>
+      </w:r>
+      <w:r>
+        <w:rPr>
+          <w:rFonts w:eastAsia="Times New Roman" w:cstheme="minorHAnsi"/>
+        </w:rPr>
+        <w:t>${instructorBio</w:t>
+      </w:r>
+      <w:r>
+        <w:rPr>
+          <w:rFonts w:eastAsia="Times New Roman" w:cstheme="minorHAnsi"/>
+        </w:rPr>
+        <w:t>12}</w:t>
+      </w:r>
+      <w:r>
+        <w:rPr>
+          <w:rFonts w:eastAsia="Times New Roman" w:cstheme="minorHAnsi"/>
+        </w:rPr>
+        <w:t>${instructorBio</w:t>
+      </w:r>
+      <w:r>
+        <w:rPr>
+          <w:rFonts w:eastAsia="Times New Roman" w:cstheme="minorHAnsi"/>
+        </w:rPr>
+        <w:t>13}</w:t>
+      </w:r>
+      <w:r>
+        <w:rPr>
+          <w:rFonts w:eastAsia="Times New Roman" w:cstheme="minorHAnsi"/>
+        </w:rPr>
+        <w:t>${instructorBio</w:t>
+      </w:r>
+      <w:r>
+        <w:rPr>
+          <w:rFonts w:eastAsia="Times New Roman" w:cstheme="minorHAnsi"/>
+        </w:rPr>
+        <w:t>14}</w:t>
+      </w:r>
+      <w:r>
+        <w:rPr>
+          <w:rFonts w:eastAsia="Times New Roman" w:cstheme="minorHAnsi"/>
+        </w:rPr>
+        <w:t>${instructorBio</w:t>
+      </w:r>
+      <w:r>
+        <w:rPr>
+          <w:rFonts w:eastAsia="Times New Roman" w:cstheme="minorHAnsi"/>
+        </w:rPr>
+        <w:t>15}</w:t>
+      </w:r>
+      <w:r>
+        <w:rPr>
+          <w:rFonts w:eastAsia="Times New Roman" w:cstheme="minorHAnsi"/>
+        </w:rPr>
+        <w:t>${instructorBio</w:t>
+      </w:r>
+      <w:r>
+        <w:rPr>
+          <w:rFonts w:eastAsia="Times New Roman" w:cstheme="minorHAnsi"/>
+        </w:rPr>
+        <w:t>16}</w:t>
+      </w:r>
+      <w:r>
+        <w:rPr>
+          <w:rFonts w:eastAsia="Times New Roman" w:cstheme="minorHAnsi"/>
+        </w:rPr>
+        <w:t>${instructorBio</w:t>
+      </w:r>
+      <w:r>
+        <w:rPr>
+          <w:rFonts w:eastAsia="Times New Roman" w:cstheme="minorHAnsi"/>
+        </w:rPr>
+        <w:t>17}</w:t>
+      </w:r>
+      <w:r>
+        <w:rPr>
+          <w:rFonts w:eastAsia="Times New Roman" w:cstheme="minorHAnsi"/>
+        </w:rPr>
+        <w:t>${instructorBio</w:t>
+      </w:r>
+      <w:r>
+        <w:rPr>
+          <w:rFonts w:eastAsia="Times New Roman" w:cstheme="minorHAnsi"/>
+        </w:rPr>
+        <w:t>18}</w:t>
+      </w:r>
+      <w:r>
+        <w:rPr>
+          <w:rFonts w:eastAsia="Times New Roman" w:cstheme="minorHAnsi"/>
+        </w:rPr>
+        <w:t>${instructorBio</w:t>
+      </w:r>
+      <w:r>
+        <w:rPr>
+          <w:rFonts w:eastAsia="Times New Roman" w:cstheme="minorHAnsi"/>
+        </w:rPr>
+        <w:t>19}</w:t>
+      </w:r>
+      <w:r>
+        <w:rPr>
+          <w:rFonts w:eastAsia="Times New Roman" w:cstheme="minorHAnsi"/>
+        </w:rPr>
+        <w:t>${instructorBio</w:t>
+      </w:r>
+      <w:r>
+        <w:rPr>
+          <w:rFonts w:eastAsia="Times New Roman" w:cstheme="minorHAnsi"/>
+        </w:rPr>
+        <w:t>20}</w:t>
       </w:r>
     </w:p>
     <w:p>
@@ -2562,7 +3027,26 @@
           <w:color w:val="1F4E79" w:themeColor="accent5" w:themeShade="80"/>
           <w:szCs w:val="20"/>
         </w:rPr>
-        <w:t>Then a description of how your classes are structured: Do you use traditional lecturing? Do you provide notes (outlines)? Do you combine on-line and in-class activity?</w:t>
+        <w:lastRenderedPageBreak/>
+        <w:t xml:space="preserve">Then a description of how your classes </w:t>
+      </w:r>
+      <w:proofErr w:type="gramStart"/>
+      <w:r>
+        <w:rPr>
+          <w:rFonts w:eastAsia="Times New Roman" w:cstheme="minorHAnsi"/>
+          <w:color w:val="1F4E79" w:themeColor="accent5" w:themeShade="80"/>
+          <w:szCs w:val="20"/>
+        </w:rPr>
+        <w:t>are</w:t>
+      </w:r>
+      <w:proofErr w:type="gramEnd"/>
+      <w:r>
+        <w:rPr>
+          <w:rFonts w:eastAsia="Times New Roman" w:cstheme="minorHAnsi"/>
+          <w:color w:val="1F4E79" w:themeColor="accent5" w:themeShade="80"/>
+          <w:szCs w:val="20"/>
+        </w:rPr>
+        <w:t xml:space="preserve"> structured: Do you use traditional lecturing? Do you provide notes (outlines)? Do you combine on-line and in-class activity?</w:t>
       </w:r>
     </w:p>
     <w:p>
@@ -2603,23 +3087,303 @@
           <w:rFonts w:eastAsia="Times New Roman" w:cstheme="minorHAnsi"/>
           <w:szCs w:val="20"/>
         </w:rPr>
-        <w:t>${</w:t>
-      </w:r>
-      <w:proofErr w:type="spellStart"/>
-      <w:r>
-        <w:rPr>
-          <w:rFonts w:eastAsia="Times New Roman" w:cstheme="minorHAnsi"/>
-          <w:szCs w:val="20"/>
-        </w:rPr>
-        <w:t>courseStructure</w:t>
-      </w:r>
-      <w:proofErr w:type="spellEnd"/>
-      <w:r>
-        <w:rPr>
-          <w:rFonts w:eastAsia="Times New Roman" w:cstheme="minorHAnsi"/>
-          <w:szCs w:val="20"/>
-        </w:rPr>
-        <w:t>}</w:t>
+        <w:t>${courseStructure</w:t>
+      </w:r>
+      <w:proofErr w:type="gramStart"/>
+      <w:r>
+        <w:rPr>
+          <w:rFonts w:eastAsia="Times New Roman" w:cstheme="minorHAnsi"/>
+          <w:szCs w:val="20"/>
+        </w:rPr>
+        <w:t>0}</w:t>
+      </w:r>
+      <w:r>
+        <w:rPr>
+          <w:rFonts w:eastAsia="Times New Roman" w:cstheme="minorHAnsi"/>
+          <w:szCs w:val="20"/>
+        </w:rPr>
+        <w:t>$</w:t>
+      </w:r>
+      <w:proofErr w:type="gramEnd"/>
+      <w:r>
+        <w:rPr>
+          <w:rFonts w:eastAsia="Times New Roman" w:cstheme="minorHAnsi"/>
+          <w:szCs w:val="20"/>
+        </w:rPr>
+        <w:t>{courseStructure</w:t>
+      </w:r>
+      <w:r>
+        <w:rPr>
+          <w:rFonts w:eastAsia="Times New Roman" w:cstheme="minorHAnsi"/>
+          <w:szCs w:val="20"/>
+        </w:rPr>
+        <w:t>1}</w:t>
+      </w:r>
+      <w:r>
+        <w:rPr>
+          <w:rFonts w:eastAsia="Times New Roman" w:cstheme="minorHAnsi"/>
+          <w:szCs w:val="20"/>
+        </w:rPr>
+        <w:t>${courseStructure</w:t>
+      </w:r>
+      <w:r>
+        <w:rPr>
+          <w:rFonts w:eastAsia="Times New Roman" w:cstheme="minorHAnsi"/>
+          <w:szCs w:val="20"/>
+        </w:rPr>
+        <w:t>2}</w:t>
+      </w:r>
+      <w:r>
+        <w:rPr>
+          <w:rFonts w:eastAsia="Times New Roman" w:cstheme="minorHAnsi"/>
+          <w:szCs w:val="20"/>
+        </w:rPr>
+        <w:t>${courseStructure</w:t>
+      </w:r>
+      <w:r>
+        <w:rPr>
+          <w:rFonts w:eastAsia="Times New Roman" w:cstheme="minorHAnsi"/>
+          <w:szCs w:val="20"/>
+        </w:rPr>
+        <w:t>3}</w:t>
+      </w:r>
+      <w:r>
+        <w:rPr>
+          <w:rFonts w:eastAsia="Times New Roman" w:cstheme="minorHAnsi"/>
+          <w:szCs w:val="20"/>
+        </w:rPr>
+        <w:t>${courseStructure</w:t>
+      </w:r>
+      <w:r>
+        <w:rPr>
+          <w:rFonts w:eastAsia="Times New Roman" w:cstheme="minorHAnsi"/>
+          <w:szCs w:val="20"/>
+        </w:rPr>
+        <w:t>4}</w:t>
+      </w:r>
+      <w:r>
+        <w:rPr>
+          <w:rFonts w:eastAsia="Times New Roman" w:cstheme="minorHAnsi"/>
+          <w:szCs w:val="20"/>
+        </w:rPr>
+        <w:t>${courseStructure</w:t>
+      </w:r>
+      <w:r>
+        <w:rPr>
+          <w:rFonts w:eastAsia="Times New Roman" w:cstheme="minorHAnsi"/>
+          <w:szCs w:val="20"/>
+        </w:rPr>
+        <w:t>5}</w:t>
+      </w:r>
+      <w:r>
+        <w:rPr>
+          <w:rFonts w:eastAsia="Times New Roman" w:cstheme="minorHAnsi"/>
+          <w:szCs w:val="20"/>
+        </w:rPr>
+        <w:t>${courseStructure</w:t>
+      </w:r>
+      <w:r>
+        <w:rPr>
+          <w:rFonts w:eastAsia="Times New Roman" w:cstheme="minorHAnsi"/>
+          <w:szCs w:val="20"/>
+        </w:rPr>
+        <w:t>6}</w:t>
+      </w:r>
+      <w:r>
+        <w:rPr>
+          <w:rFonts w:eastAsia="Times New Roman" w:cstheme="minorHAnsi"/>
+          <w:szCs w:val="20"/>
+        </w:rPr>
+        <w:t>${courseStructure</w:t>
+      </w:r>
+      <w:r>
+        <w:rPr>
+          <w:rFonts w:eastAsia="Times New Roman" w:cstheme="minorHAnsi"/>
+          <w:szCs w:val="20"/>
+        </w:rPr>
+        <w:t>7}</w:t>
+      </w:r>
+      <w:r>
+        <w:rPr>
+          <w:rFonts w:eastAsia="Times New Roman" w:cstheme="minorHAnsi"/>
+          <w:szCs w:val="20"/>
+        </w:rPr>
+        <w:t>${courseStructure</w:t>
+      </w:r>
+      <w:r>
+        <w:rPr>
+          <w:rFonts w:eastAsia="Times New Roman" w:cstheme="minorHAnsi"/>
+          <w:szCs w:val="20"/>
+        </w:rPr>
+        <w:t>8}</w:t>
+      </w:r>
+      <w:r>
+        <w:rPr>
+          <w:rFonts w:eastAsia="Times New Roman" w:cstheme="minorHAnsi"/>
+          <w:szCs w:val="20"/>
+        </w:rPr>
+        <w:t>${courseStructure</w:t>
+      </w:r>
+      <w:r>
+        <w:rPr>
+          <w:rFonts w:eastAsia="Times New Roman" w:cstheme="minorHAnsi"/>
+          <w:szCs w:val="20"/>
+        </w:rPr>
+        <w:t>9}</w:t>
+      </w:r>
+      <w:r>
+        <w:rPr>
+          <w:rFonts w:eastAsia="Times New Roman" w:cstheme="minorHAnsi"/>
+          <w:szCs w:val="20"/>
+        </w:rPr>
+        <w:t>${courseStructure</w:t>
+      </w:r>
+      <w:r>
+        <w:rPr>
+          <w:rFonts w:eastAsia="Times New Roman" w:cstheme="minorHAnsi"/>
+          <w:szCs w:val="20"/>
+        </w:rPr>
+        <w:t>10}</w:t>
+      </w:r>
+      <w:r>
+        <w:rPr>
+          <w:rFonts w:eastAsia="Times New Roman" w:cstheme="minorHAnsi"/>
+          <w:szCs w:val="20"/>
+        </w:rPr>
+        <w:t>${courseStructure</w:t>
+      </w:r>
+      <w:r>
+        <w:rPr>
+          <w:rFonts w:eastAsia="Times New Roman" w:cstheme="minorHAnsi"/>
+          <w:szCs w:val="20"/>
+        </w:rPr>
+        <w:t>11}</w:t>
+      </w:r>
+      <w:r>
+        <w:rPr>
+          <w:rFonts w:eastAsia="Times New Roman" w:cstheme="minorHAnsi"/>
+          <w:szCs w:val="20"/>
+        </w:rPr>
+        <w:t>${courseStructure</w:t>
+      </w:r>
+      <w:r>
+        <w:rPr>
+          <w:rFonts w:eastAsia="Times New Roman" w:cstheme="minorHAnsi"/>
+          <w:szCs w:val="20"/>
+        </w:rPr>
+        <w:t>12}</w:t>
+      </w:r>
+      <w:r>
+        <w:rPr>
+          <w:rFonts w:eastAsia="Times New Roman" w:cstheme="minorHAnsi"/>
+          <w:szCs w:val="20"/>
+        </w:rPr>
+        <w:t>${courseStructure</w:t>
+      </w:r>
+      <w:r>
+        <w:rPr>
+          <w:rFonts w:eastAsia="Times New Roman" w:cstheme="minorHAnsi"/>
+          <w:szCs w:val="20"/>
+        </w:rPr>
+        <w:t>13}</w:t>
+      </w:r>
+      <w:r>
+        <w:rPr>
+          <w:rFonts w:eastAsia="Times New Roman" w:cstheme="minorHAnsi"/>
+          <w:szCs w:val="20"/>
+        </w:rPr>
+        <w:t>${courseStructure</w:t>
+      </w:r>
+      <w:r>
+        <w:rPr>
+          <w:rFonts w:eastAsia="Times New Roman" w:cstheme="minorHAnsi"/>
+          <w:szCs w:val="20"/>
+        </w:rPr>
+        <w:t>14}</w:t>
+      </w:r>
+      <w:r>
+        <w:rPr>
+          <w:rFonts w:eastAsia="Times New Roman" w:cstheme="minorHAnsi"/>
+          <w:szCs w:val="20"/>
+        </w:rPr>
+        <w:t>${courseStructure</w:t>
+      </w:r>
+      <w:r>
+        <w:rPr>
+          <w:rFonts w:eastAsia="Times New Roman" w:cstheme="minorHAnsi"/>
+          <w:szCs w:val="20"/>
+        </w:rPr>
+        <w:t>15}</w:t>
+      </w:r>
+      <w:r>
+        <w:rPr>
+          <w:rFonts w:eastAsia="Times New Roman" w:cstheme="minorHAnsi"/>
+          <w:szCs w:val="20"/>
+        </w:rPr>
+        <w:t>${courseStructure</w:t>
+      </w:r>
+      <w:r>
+        <w:rPr>
+          <w:rFonts w:eastAsia="Times New Roman" w:cstheme="minorHAnsi"/>
+          <w:szCs w:val="20"/>
+        </w:rPr>
+        <w:t>16}</w:t>
+      </w:r>
+      <w:r>
+        <w:rPr>
+          <w:rFonts w:eastAsia="Times New Roman" w:cstheme="minorHAnsi"/>
+          <w:szCs w:val="20"/>
+        </w:rPr>
+        <w:t>${courseStructure</w:t>
+      </w:r>
+      <w:r>
+        <w:rPr>
+          <w:rFonts w:eastAsia="Times New Roman" w:cstheme="minorHAnsi"/>
+          <w:szCs w:val="20"/>
+        </w:rPr>
+        <w:t>17}</w:t>
+      </w:r>
+      <w:r>
+        <w:rPr>
+          <w:rFonts w:eastAsia="Times New Roman" w:cstheme="minorHAnsi"/>
+          <w:szCs w:val="20"/>
+        </w:rPr>
+        <w:t>${courseStructure</w:t>
+      </w:r>
+      <w:r>
+        <w:rPr>
+          <w:rFonts w:eastAsia="Times New Roman" w:cstheme="minorHAnsi"/>
+          <w:szCs w:val="20"/>
+        </w:rPr>
+        <w:t>18}</w:t>
+      </w:r>
+      <w:r>
+        <w:rPr>
+          <w:rFonts w:eastAsia="Times New Roman" w:cstheme="minorHAnsi"/>
+          <w:szCs w:val="20"/>
+        </w:rPr>
+        <w:t>${courseStructure</w:t>
+      </w:r>
+      <w:r>
+        <w:rPr>
+          <w:rFonts w:eastAsia="Times New Roman" w:cstheme="minorHAnsi"/>
+          <w:szCs w:val="20"/>
+        </w:rPr>
+        <w:t>19}</w:t>
+      </w:r>
+      <w:r>
+        <w:rPr>
+          <w:rFonts w:eastAsia="Times New Roman" w:cstheme="minorHAnsi"/>
+          <w:szCs w:val="20"/>
+        </w:rPr>
+        <w:t>${courseStructure</w:t>
+      </w:r>
+      <w:r>
+        <w:rPr>
+          <w:rFonts w:eastAsia="Times New Roman" w:cstheme="minorHAnsi"/>
+          <w:szCs w:val="20"/>
+        </w:rPr>
+        <w:t>20}</w:t>
       </w:r>
     </w:p>
     <w:p>
@@ -3178,6 +3942,7 @@
         <w:rPr>
           <w:rFonts w:cstheme="minorHAnsi"/>
         </w:rPr>
+        <w:lastRenderedPageBreak/>
         <w:t>${</w:t>
       </w:r>
       <w:proofErr w:type="spellStart"/>
@@ -3467,7 +4232,25 @@
           <w:color w:val="1F4E79" w:themeColor="accent5" w:themeShade="80"/>
           <w:szCs w:val="20"/>
         </w:rPr>
-        <w:t>List of required learning materials for your course and where they might be obtained (e.g., the Bookstore if you ordered a text or a reading package, your department office if an in-house resource is available).</w:t>
+        <w:t xml:space="preserve">List of required learning materials for your course and where they might be obtained (e.g., the </w:t>
+      </w:r>
+      <w:proofErr w:type="gramStart"/>
+      <w:r>
+        <w:rPr>
+          <w:rFonts w:eastAsia="Times New Roman" w:cstheme="minorHAnsi"/>
+          <w:color w:val="1F4E79" w:themeColor="accent5" w:themeShade="80"/>
+          <w:szCs w:val="20"/>
+        </w:rPr>
+        <w:t>Bookstore</w:t>
+      </w:r>
+      <w:proofErr w:type="gramEnd"/>
+      <w:r>
+        <w:rPr>
+          <w:rFonts w:eastAsia="Times New Roman" w:cstheme="minorHAnsi"/>
+          <w:color w:val="1F4E79" w:themeColor="accent5" w:themeShade="80"/>
+          <w:szCs w:val="20"/>
+        </w:rPr>
+        <w:t xml:space="preserve"> if you ordered a text or a reading package, your department office if an in-house resource is available).</w:t>
       </w:r>
     </w:p>
     <w:p>
@@ -3486,7 +4269,25 @@
           <w:color w:val="1F4E79" w:themeColor="accent5" w:themeShade="80"/>
           <w:szCs w:val="20"/>
         </w:rPr>
-        <w:t>Providing students with at least an estimate of the costs of materials is expected. You are not responsible for exact costs for materials especially given that students may obtain some from a variety of sources (e.g., on-line retailers) but when there are potentially “hidden” costs, such as for problem sets or quizzes that are available only from a textbook vendor, then students should be informed. You can link to the Bookstore (https://shop.bookstore.ubc.ca/courselistbuilder.aspx ) if that is a source, knowing that they may provide alternative formats for some materials such as e-texts, used texts, etc.</w:t>
+        <w:t>Providing students with at least an estimate of the costs of materials is expected. You are not responsible for exact costs for materials especially given that students may obtain some from a variety of sources (e.g., on-line retailers) but when there are potentially “hidden” costs, such as for problem sets or quizzes that are available only from a textbook vendor, then students should be informed. You can link to the Bookstore (</w:t>
+      </w:r>
+      <w:proofErr w:type="gramStart"/>
+      <w:r>
+        <w:rPr>
+          <w:rFonts w:eastAsia="Times New Roman" w:cstheme="minorHAnsi"/>
+          <w:color w:val="1F4E79" w:themeColor="accent5" w:themeShade="80"/>
+          <w:szCs w:val="20"/>
+        </w:rPr>
+        <w:t>https://shop.bookstore.ubc.ca/courselistbuilder.aspx )</w:t>
+      </w:r>
+      <w:proofErr w:type="gramEnd"/>
+      <w:r>
+        <w:rPr>
+          <w:rFonts w:eastAsia="Times New Roman" w:cstheme="minorHAnsi"/>
+          <w:color w:val="1F4E79" w:themeColor="accent5" w:themeShade="80"/>
+          <w:szCs w:val="20"/>
+        </w:rPr>
+        <w:t xml:space="preserve"> if that is a source, knowing that they may provide alternative formats for some materials such as e-texts, used texts, etc.</w:t>
       </w:r>
     </w:p>
     <w:p>
@@ -3517,6 +4318,300 @@
     <w:p>
       <w:pPr>
         <w:spacing w:after="120"/>
+        <w:ind w:left="227"/>
+        <w:rPr>
+          <w:rFonts w:eastAsia="Times New Roman" w:cstheme="minorHAnsi"/>
+          <w:szCs w:val="20"/>
+        </w:rPr>
+      </w:pPr>
+    </w:p>
+    <w:p>
+      <w:pPr>
+        <w:pStyle w:val="Paragraphs"/>
+        <w:ind w:left="0"/>
+        <w:rPr>
+          <w:rFonts w:asciiTheme="minorHAnsi" w:hAnsiTheme="minorHAnsi" w:cstheme="minorHAnsi"/>
+        </w:rPr>
+      </w:pPr>
+      <w:r>
+        <w:rPr>
+          <w:rFonts w:asciiTheme="minorHAnsi" w:hAnsiTheme="minorHAnsi" w:cstheme="minorHAnsi"/>
+        </w:rPr>
+        <w:t>${</w:t>
+      </w:r>
+      <w:r>
+        <w:rPr>
+          <w:rFonts w:asciiTheme="minorHAnsi" w:hAnsiTheme="minorHAnsi" w:cstheme="minorHAnsi"/>
+        </w:rPr>
+        <w:t>learningMaterials</w:t>
+      </w:r>
+      <w:proofErr w:type="gramStart"/>
+      <w:r>
+        <w:rPr>
+          <w:rFonts w:asciiTheme="minorHAnsi" w:hAnsiTheme="minorHAnsi" w:cstheme="minorHAnsi"/>
+        </w:rPr>
+        <w:t>0</w:t>
+      </w:r>
+      <w:r>
+        <w:rPr>
+          <w:rFonts w:asciiTheme="minorHAnsi" w:hAnsiTheme="minorHAnsi" w:cstheme="minorHAnsi"/>
+        </w:rPr>
+        <w:t>}$</w:t>
+      </w:r>
+      <w:proofErr w:type="gramEnd"/>
+      <w:r>
+        <w:rPr>
+          <w:rFonts w:asciiTheme="minorHAnsi" w:hAnsiTheme="minorHAnsi" w:cstheme="minorHAnsi"/>
+        </w:rPr>
+        <w:t>{</w:t>
+      </w:r>
+      <w:r>
+        <w:rPr>
+          <w:rFonts w:asciiTheme="minorHAnsi" w:hAnsiTheme="minorHAnsi" w:cstheme="minorHAnsi"/>
+        </w:rPr>
+        <w:t>learningMaterials1}</w:t>
+      </w:r>
+      <w:r>
+        <w:rPr>
+          <w:rFonts w:asciiTheme="minorHAnsi" w:hAnsiTheme="minorHAnsi" w:cstheme="minorHAnsi"/>
+        </w:rPr>
+        <w:t>${</w:t>
+      </w:r>
+      <w:r>
+        <w:rPr>
+          <w:rFonts w:asciiTheme="minorHAnsi" w:hAnsiTheme="minorHAnsi" w:cstheme="minorHAnsi"/>
+        </w:rPr>
+        <w:t>learningMaterials2}</w:t>
+      </w:r>
+      <w:r>
+        <w:rPr>
+          <w:rFonts w:asciiTheme="minorHAnsi" w:hAnsiTheme="minorHAnsi" w:cstheme="minorHAnsi"/>
+        </w:rPr>
+        <w:t>${</w:t>
+      </w:r>
+      <w:r>
+        <w:rPr>
+          <w:rFonts w:asciiTheme="minorHAnsi" w:hAnsiTheme="minorHAnsi" w:cstheme="minorHAnsi"/>
+        </w:rPr>
+        <w:t>learningMaterials3</w:t>
+      </w:r>
+      <w:r>
+        <w:rPr>
+          <w:rFonts w:asciiTheme="minorHAnsi" w:hAnsiTheme="minorHAnsi" w:cstheme="minorHAnsi"/>
+        </w:rPr>
+        <w:t>}${</w:t>
+      </w:r>
+      <w:r>
+        <w:rPr>
+          <w:rFonts w:asciiTheme="minorHAnsi" w:hAnsiTheme="minorHAnsi" w:cstheme="minorHAnsi"/>
+        </w:rPr>
+        <w:t>learningMaterials4}</w:t>
+      </w:r>
+      <w:r>
+        <w:rPr>
+          <w:rFonts w:asciiTheme="minorHAnsi" w:hAnsiTheme="minorHAnsi" w:cstheme="minorHAnsi"/>
+        </w:rPr>
+        <w:t>${</w:t>
+      </w:r>
+      <w:r>
+        <w:rPr>
+          <w:rFonts w:asciiTheme="minorHAnsi" w:hAnsiTheme="minorHAnsi" w:cstheme="minorHAnsi"/>
+        </w:rPr>
+        <w:t>learningMaterials5}</w:t>
+      </w:r>
+      <w:r>
+        <w:rPr>
+          <w:rFonts w:asciiTheme="minorHAnsi" w:hAnsiTheme="minorHAnsi" w:cstheme="minorHAnsi"/>
+        </w:rPr>
+        <w:t>${</w:t>
+      </w:r>
+      <w:r>
+        <w:rPr>
+          <w:rFonts w:asciiTheme="minorHAnsi" w:hAnsiTheme="minorHAnsi" w:cstheme="minorHAnsi"/>
+        </w:rPr>
+        <w:t>learningMaterials6}</w:t>
+      </w:r>
+      <w:r>
+        <w:rPr>
+          <w:rFonts w:asciiTheme="minorHAnsi" w:hAnsiTheme="minorHAnsi" w:cstheme="minorHAnsi"/>
+        </w:rPr>
+        <w:t>${</w:t>
+      </w:r>
+      <w:r>
+        <w:rPr>
+          <w:rFonts w:asciiTheme="minorHAnsi" w:hAnsiTheme="minorHAnsi" w:cstheme="minorHAnsi"/>
+        </w:rPr>
+        <w:t>learningMaterials7}</w:t>
+      </w:r>
+      <w:r>
+        <w:rPr>
+          <w:rFonts w:asciiTheme="minorHAnsi" w:hAnsiTheme="minorHAnsi" w:cstheme="minorHAnsi"/>
+        </w:rPr>
+        <w:t>${</w:t>
+      </w:r>
+      <w:r>
+        <w:rPr>
+          <w:rFonts w:asciiTheme="minorHAnsi" w:hAnsiTheme="minorHAnsi" w:cstheme="minorHAnsi"/>
+        </w:rPr>
+        <w:t>learningMaterials8}</w:t>
+      </w:r>
+      <w:r>
+        <w:rPr>
+          <w:rFonts w:asciiTheme="minorHAnsi" w:hAnsiTheme="minorHAnsi" w:cstheme="minorHAnsi"/>
+        </w:rPr>
+        <w:t>${</w:t>
+      </w:r>
+      <w:r>
+        <w:rPr>
+          <w:rFonts w:asciiTheme="minorHAnsi" w:hAnsiTheme="minorHAnsi" w:cstheme="minorHAnsi"/>
+        </w:rPr>
+        <w:t>learningMaterials9}</w:t>
+      </w:r>
+      <w:r>
+        <w:rPr>
+          <w:rFonts w:asciiTheme="minorHAnsi" w:hAnsiTheme="minorHAnsi" w:cstheme="minorHAnsi"/>
+        </w:rPr>
+        <w:t>${</w:t>
+      </w:r>
+      <w:r>
+        <w:rPr>
+          <w:rFonts w:asciiTheme="minorHAnsi" w:hAnsiTheme="minorHAnsi" w:cstheme="minorHAnsi"/>
+        </w:rPr>
+        <w:t>learningMaterials10}</w:t>
+      </w:r>
+      <w:r>
+        <w:rPr>
+          <w:rFonts w:asciiTheme="minorHAnsi" w:hAnsiTheme="minorHAnsi" w:cstheme="minorHAnsi"/>
+        </w:rPr>
+        <w:t>${</w:t>
+      </w:r>
+      <w:r>
+        <w:rPr>
+          <w:rFonts w:asciiTheme="minorHAnsi" w:hAnsiTheme="minorHAnsi" w:cstheme="minorHAnsi"/>
+        </w:rPr>
+        <w:t>learningMaterials11}</w:t>
+      </w:r>
+      <w:r>
+        <w:rPr>
+          <w:rFonts w:asciiTheme="minorHAnsi" w:hAnsiTheme="minorHAnsi" w:cstheme="minorHAnsi"/>
+        </w:rPr>
+        <w:t>${</w:t>
+      </w:r>
+      <w:r>
+        <w:rPr>
+          <w:rFonts w:asciiTheme="minorHAnsi" w:hAnsiTheme="minorHAnsi" w:cstheme="minorHAnsi"/>
+        </w:rPr>
+        <w:t>learningMaterials12}</w:t>
+      </w:r>
+      <w:r>
+        <w:rPr>
+          <w:rFonts w:asciiTheme="minorHAnsi" w:hAnsiTheme="minorHAnsi" w:cstheme="minorHAnsi"/>
+        </w:rPr>
+        <w:t>${</w:t>
+      </w:r>
+      <w:r>
+        <w:rPr>
+          <w:rFonts w:asciiTheme="minorHAnsi" w:hAnsiTheme="minorHAnsi" w:cstheme="minorHAnsi"/>
+        </w:rPr>
+        <w:t>learningMaterials13}</w:t>
+      </w:r>
+      <w:r>
+        <w:rPr>
+          <w:rFonts w:asciiTheme="minorHAnsi" w:hAnsiTheme="minorHAnsi" w:cstheme="minorHAnsi"/>
+        </w:rPr>
+        <w:t>${</w:t>
+      </w:r>
+      <w:r>
+        <w:rPr>
+          <w:rFonts w:asciiTheme="minorHAnsi" w:hAnsiTheme="minorHAnsi" w:cstheme="minorHAnsi"/>
+        </w:rPr>
+        <w:t>learningMaterials14}</w:t>
+      </w:r>
+      <w:r>
+        <w:rPr>
+          <w:rFonts w:asciiTheme="minorHAnsi" w:hAnsiTheme="minorHAnsi" w:cstheme="minorHAnsi"/>
+        </w:rPr>
+        <w:t>${</w:t>
+      </w:r>
+      <w:r>
+        <w:rPr>
+          <w:rFonts w:asciiTheme="minorHAnsi" w:hAnsiTheme="minorHAnsi" w:cstheme="minorHAnsi"/>
+        </w:rPr>
+        <w:t>learningMaterials15}</w:t>
+      </w:r>
+      <w:r>
+        <w:rPr>
+          <w:rFonts w:asciiTheme="minorHAnsi" w:hAnsiTheme="minorHAnsi" w:cstheme="minorHAnsi"/>
+        </w:rPr>
+        <w:t>${</w:t>
+      </w:r>
+      <w:r>
+        <w:rPr>
+          <w:rFonts w:asciiTheme="minorHAnsi" w:hAnsiTheme="minorHAnsi" w:cstheme="minorHAnsi"/>
+        </w:rPr>
+        <w:t>learningMaterials16}</w:t>
+      </w:r>
+      <w:r>
+        <w:rPr>
+          <w:rFonts w:asciiTheme="minorHAnsi" w:hAnsiTheme="minorHAnsi" w:cstheme="minorHAnsi"/>
+        </w:rPr>
+        <w:t>${</w:t>
+      </w:r>
+      <w:r>
+        <w:rPr>
+          <w:rFonts w:asciiTheme="minorHAnsi" w:hAnsiTheme="minorHAnsi" w:cstheme="minorHAnsi"/>
+        </w:rPr>
+        <w:t>learningMaterials17}</w:t>
+      </w:r>
+      <w:r>
+        <w:rPr>
+          <w:rFonts w:asciiTheme="minorHAnsi" w:hAnsiTheme="minorHAnsi" w:cstheme="minorHAnsi"/>
+        </w:rPr>
+        <w:t>${</w:t>
+      </w:r>
+      <w:r>
+        <w:rPr>
+          <w:rFonts w:asciiTheme="minorHAnsi" w:hAnsiTheme="minorHAnsi" w:cstheme="minorHAnsi"/>
+        </w:rPr>
+        <w:t>learningMaterials18}</w:t>
+      </w:r>
+      <w:r>
+        <w:rPr>
+          <w:rFonts w:asciiTheme="minorHAnsi" w:hAnsiTheme="minorHAnsi" w:cstheme="minorHAnsi"/>
+        </w:rPr>
+        <w:t>${</w:t>
+      </w:r>
+      <w:r>
+        <w:rPr>
+          <w:rFonts w:asciiTheme="minorHAnsi" w:hAnsiTheme="minorHAnsi" w:cstheme="minorHAnsi"/>
+        </w:rPr>
+        <w:t>learningMaterials19}</w:t>
+      </w:r>
+      <w:r>
+        <w:rPr>
+          <w:rFonts w:asciiTheme="minorHAnsi" w:hAnsiTheme="minorHAnsi" w:cstheme="minorHAnsi"/>
+        </w:rPr>
+        <w:t>${</w:t>
+      </w:r>
+      <w:r>
+        <w:rPr>
+          <w:rFonts w:asciiTheme="minorHAnsi" w:hAnsiTheme="minorHAnsi" w:cstheme="minorHAnsi"/>
+        </w:rPr>
+        <w:t>learningMaterials20}</w:t>
+      </w:r>
+    </w:p>
+    <w:p>
+      <w:pPr>
+        <w:spacing w:after="120"/>
+        <w:rPr>
+          <w:rFonts w:eastAsia="Times New Roman" w:cstheme="minorHAnsi"/>
+          <w:szCs w:val="20"/>
+        </w:rPr>
+      </w:pPr>
+    </w:p>
+    <w:p>
+      <w:pPr>
+        <w:spacing w:after="120"/>
         <w:rPr>
           <w:rFonts w:eastAsia="Times New Roman" w:cstheme="minorHAnsi"/>
           <w:szCs w:val="20"/>
@@ -3536,38 +4631,6 @@
           <w:szCs w:val="20"/>
         </w:rPr>
         <w:t>NoLearningMaterials</w:t>
-      </w:r>
-      <w:proofErr w:type="spellEnd"/>
-      <w:r>
-        <w:rPr>
-          <w:rFonts w:eastAsia="Times New Roman" w:cstheme="minorHAnsi"/>
-          <w:szCs w:val="20"/>
-        </w:rPr>
-        <w:t>}</w:t>
-      </w:r>
-    </w:p>
-    <w:p>
-      <w:pPr>
-        <w:spacing w:after="120"/>
-        <w:rPr>
-          <w:rFonts w:eastAsia="Times New Roman" w:cstheme="minorHAnsi"/>
-          <w:szCs w:val="20"/>
-        </w:rPr>
-      </w:pPr>
-      <w:r>
-        <w:rPr>
-          <w:rFonts w:eastAsia="Times New Roman" w:cstheme="minorHAnsi"/>
-          <w:szCs w:val="20"/>
-        </w:rPr>
-        <w:t>${</w:t>
-      </w:r>
-      <w:proofErr w:type="spellStart"/>
-      <w:r>
-        <w:rPr>
-          <w:rFonts w:eastAsia="Times New Roman" w:cstheme="minorHAnsi"/>
-          <w:szCs w:val="20"/>
-        </w:rPr>
-        <w:t>learningMaterials</w:t>
       </w:r>
       <w:proofErr w:type="spellEnd"/>
       <w:r>
@@ -3719,6 +4782,7 @@
           <w:color w:val="1F4E79" w:themeColor="accent5" w:themeShade="80"/>
           <w:szCs w:val="20"/>
         </w:rPr>
+        <w:lastRenderedPageBreak/>
         <w:t>Changing the assessment plan:</w:t>
       </w:r>
     </w:p>
@@ -4509,7 +5573,6 @@
         <w:rPr>
           <w:rFonts w:asciiTheme="minorHAnsi" w:hAnsiTheme="minorHAnsi" w:cstheme="minorHAnsi"/>
         </w:rPr>
-        <w:lastRenderedPageBreak/>
         <w:t>Passing</w:t>
       </w:r>
       <w:r>
@@ -4525,6 +5588,7 @@
         <w:t xml:space="preserve"> criteria</w:t>
       </w:r>
     </w:p>
+    <w:p/>
     <w:p>
       <w:pPr>
         <w:pStyle w:val="paragraph"/>
@@ -4532,7 +5596,7 @@
         <w:textAlignment w:val="baseline"/>
         <w:rPr>
           <w:rStyle w:val="eop"/>
-          <w:rFonts w:asciiTheme="minorHAnsi" w:hAnsiTheme="minorHAnsi" w:cstheme="minorHAnsi"/>
+          <w:rFonts w:ascii="Calibri" w:hAnsi="Calibri" w:cs="Times"/>
           <w:color w:val="000000"/>
           <w:sz w:val="22"/>
           <w:szCs w:val="22"/>
@@ -4541,34 +5605,434 @@
       <w:r>
         <w:rPr>
           <w:rStyle w:val="eop"/>
-          <w:rFonts w:asciiTheme="minorHAnsi" w:hAnsiTheme="minorHAnsi" w:cstheme="minorHAnsi"/>
+          <w:rFonts w:ascii="Calibri" w:hAnsi="Calibri" w:cs="Times"/>
           <w:color w:val="000000"/>
           <w:sz w:val="22"/>
           <w:szCs w:val="22"/>
         </w:rPr>
-        <w:t>${</w:t>
-      </w:r>
-      <w:proofErr w:type="spellStart"/>
+        <w:t>${passingCriteria</w:t>
+      </w:r>
+      <w:proofErr w:type="gramStart"/>
       <w:r>
         <w:rPr>
           <w:rStyle w:val="eop"/>
-          <w:rFonts w:asciiTheme="minorHAnsi" w:hAnsiTheme="minorHAnsi" w:cstheme="minorHAnsi"/>
+          <w:rFonts w:ascii="Calibri" w:hAnsi="Calibri" w:cs="Times"/>
           <w:color w:val="000000"/>
           <w:sz w:val="22"/>
           <w:szCs w:val="22"/>
         </w:rPr>
-        <w:t>passingCriteria</w:t>
-      </w:r>
-      <w:proofErr w:type="spellEnd"/>
+        <w:t>0</w:t>
+      </w:r>
       <w:r>
         <w:rPr>
           <w:rStyle w:val="eop"/>
-          <w:rFonts w:asciiTheme="minorHAnsi" w:hAnsiTheme="minorHAnsi" w:cstheme="minorHAnsi"/>
+          <w:rFonts w:ascii="Calibri" w:hAnsi="Calibri" w:cs="Times"/>
           <w:color w:val="000000"/>
           <w:sz w:val="22"/>
           <w:szCs w:val="22"/>
         </w:rPr>
-        <w:t>}</w:t>
+        <w:t>}$</w:t>
+      </w:r>
+      <w:proofErr w:type="gramEnd"/>
+      <w:r>
+        <w:rPr>
+          <w:rStyle w:val="eop"/>
+          <w:rFonts w:ascii="Calibri" w:hAnsi="Calibri" w:cs="Times"/>
+          <w:color w:val="000000"/>
+          <w:sz w:val="22"/>
+          <w:szCs w:val="22"/>
+        </w:rPr>
+        <w:t>{passingCriteria</w:t>
+      </w:r>
+      <w:r>
+        <w:rPr>
+          <w:rStyle w:val="eop"/>
+          <w:rFonts w:ascii="Calibri" w:hAnsi="Calibri" w:cs="Times"/>
+          <w:color w:val="000000"/>
+          <w:sz w:val="22"/>
+          <w:szCs w:val="22"/>
+        </w:rPr>
+        <w:t>1}</w:t>
+      </w:r>
+      <w:r>
+        <w:rPr>
+          <w:rStyle w:val="eop"/>
+          <w:rFonts w:ascii="Calibri" w:hAnsi="Calibri" w:cs="Times"/>
+          <w:color w:val="000000"/>
+          <w:sz w:val="22"/>
+          <w:szCs w:val="22"/>
+        </w:rPr>
+        <w:t>${passingCriteria</w:t>
+      </w:r>
+      <w:r>
+        <w:rPr>
+          <w:rStyle w:val="eop"/>
+          <w:rFonts w:ascii="Calibri" w:hAnsi="Calibri" w:cs="Times"/>
+          <w:color w:val="000000"/>
+          <w:sz w:val="22"/>
+          <w:szCs w:val="22"/>
+        </w:rPr>
+        <w:t>2}</w:t>
+      </w:r>
+      <w:r>
+        <w:rPr>
+          <w:rStyle w:val="eop"/>
+          <w:rFonts w:ascii="Calibri" w:hAnsi="Calibri" w:cs="Times"/>
+          <w:color w:val="000000"/>
+          <w:sz w:val="22"/>
+          <w:szCs w:val="22"/>
+        </w:rPr>
+        <w:t>${passingCriteria</w:t>
+      </w:r>
+      <w:r>
+        <w:rPr>
+          <w:rStyle w:val="eop"/>
+          <w:rFonts w:ascii="Calibri" w:hAnsi="Calibri" w:cs="Times"/>
+          <w:color w:val="000000"/>
+          <w:sz w:val="22"/>
+          <w:szCs w:val="22"/>
+        </w:rPr>
+        <w:t>3}</w:t>
+      </w:r>
+      <w:r>
+        <w:rPr>
+          <w:rStyle w:val="eop"/>
+          <w:rFonts w:ascii="Calibri" w:hAnsi="Calibri" w:cs="Times"/>
+          <w:color w:val="000000"/>
+          <w:sz w:val="22"/>
+          <w:szCs w:val="22"/>
+        </w:rPr>
+        <w:t>${passingCriteria</w:t>
+      </w:r>
+      <w:r>
+        <w:rPr>
+          <w:rStyle w:val="eop"/>
+          <w:rFonts w:ascii="Calibri" w:hAnsi="Calibri" w:cs="Times"/>
+          <w:color w:val="000000"/>
+          <w:sz w:val="22"/>
+          <w:szCs w:val="22"/>
+        </w:rPr>
+        <w:t>4}</w:t>
+      </w:r>
+      <w:r>
+        <w:rPr>
+          <w:rStyle w:val="eop"/>
+          <w:rFonts w:ascii="Calibri" w:hAnsi="Calibri" w:cs="Times"/>
+          <w:color w:val="000000"/>
+          <w:sz w:val="22"/>
+          <w:szCs w:val="22"/>
+        </w:rPr>
+        <w:t>${passingCriteria</w:t>
+      </w:r>
+      <w:r>
+        <w:rPr>
+          <w:rStyle w:val="eop"/>
+          <w:rFonts w:ascii="Calibri" w:hAnsi="Calibri" w:cs="Times"/>
+          <w:color w:val="000000"/>
+          <w:sz w:val="22"/>
+          <w:szCs w:val="22"/>
+        </w:rPr>
+        <w:t>5}</w:t>
+      </w:r>
+      <w:r>
+        <w:rPr>
+          <w:rStyle w:val="eop"/>
+          <w:rFonts w:ascii="Calibri" w:hAnsi="Calibri" w:cs="Times"/>
+          <w:color w:val="000000"/>
+          <w:sz w:val="22"/>
+          <w:szCs w:val="22"/>
+        </w:rPr>
+        <w:t>${passingCriteria</w:t>
+      </w:r>
+      <w:r>
+        <w:rPr>
+          <w:rStyle w:val="eop"/>
+          <w:rFonts w:ascii="Calibri" w:hAnsi="Calibri" w:cs="Times"/>
+          <w:color w:val="000000"/>
+          <w:sz w:val="22"/>
+          <w:szCs w:val="22"/>
+        </w:rPr>
+        <w:t>6}</w:t>
+      </w:r>
+      <w:r>
+        <w:rPr>
+          <w:rStyle w:val="eop"/>
+          <w:rFonts w:ascii="Calibri" w:hAnsi="Calibri" w:cs="Times"/>
+          <w:color w:val="000000"/>
+          <w:sz w:val="22"/>
+          <w:szCs w:val="22"/>
+        </w:rPr>
+        <w:t>${passingCriteria</w:t>
+      </w:r>
+      <w:r>
+        <w:rPr>
+          <w:rStyle w:val="eop"/>
+          <w:rFonts w:ascii="Calibri" w:hAnsi="Calibri" w:cs="Times"/>
+          <w:color w:val="000000"/>
+          <w:sz w:val="22"/>
+          <w:szCs w:val="22"/>
+        </w:rPr>
+        <w:t>7}</w:t>
+      </w:r>
+      <w:r>
+        <w:rPr>
+          <w:rStyle w:val="eop"/>
+          <w:rFonts w:ascii="Calibri" w:hAnsi="Calibri" w:cs="Times"/>
+          <w:color w:val="000000"/>
+          <w:sz w:val="22"/>
+          <w:szCs w:val="22"/>
+        </w:rPr>
+        <w:t>${passingCriteria</w:t>
+      </w:r>
+      <w:r>
+        <w:rPr>
+          <w:rStyle w:val="eop"/>
+          <w:rFonts w:ascii="Calibri" w:hAnsi="Calibri" w:cs="Times"/>
+          <w:color w:val="000000"/>
+          <w:sz w:val="22"/>
+          <w:szCs w:val="22"/>
+        </w:rPr>
+        <w:t>8}</w:t>
+      </w:r>
+      <w:r>
+        <w:rPr>
+          <w:rStyle w:val="eop"/>
+          <w:rFonts w:ascii="Calibri" w:hAnsi="Calibri" w:cs="Times"/>
+          <w:color w:val="000000"/>
+          <w:sz w:val="22"/>
+          <w:szCs w:val="22"/>
+        </w:rPr>
+        <w:t>${passingCriteria</w:t>
+      </w:r>
+      <w:r>
+        <w:rPr>
+          <w:rStyle w:val="eop"/>
+          <w:rFonts w:ascii="Calibri" w:hAnsi="Calibri" w:cs="Times"/>
+          <w:color w:val="000000"/>
+          <w:sz w:val="22"/>
+          <w:szCs w:val="22"/>
+        </w:rPr>
+        <w:t>9}</w:t>
+      </w:r>
+      <w:r>
+        <w:rPr>
+          <w:rStyle w:val="eop"/>
+          <w:rFonts w:ascii="Calibri" w:hAnsi="Calibri" w:cs="Times"/>
+          <w:color w:val="000000"/>
+          <w:sz w:val="22"/>
+          <w:szCs w:val="22"/>
+        </w:rPr>
+        <w:t>${passingCriteria</w:t>
+      </w:r>
+      <w:r>
+        <w:rPr>
+          <w:rStyle w:val="eop"/>
+          <w:rFonts w:ascii="Calibri" w:hAnsi="Calibri" w:cs="Times"/>
+          <w:color w:val="000000"/>
+          <w:sz w:val="22"/>
+          <w:szCs w:val="22"/>
+        </w:rPr>
+        <w:t>10}</w:t>
+      </w:r>
+      <w:r>
+        <w:rPr>
+          <w:rStyle w:val="eop"/>
+          <w:rFonts w:ascii="Calibri" w:hAnsi="Calibri" w:cs="Times"/>
+          <w:color w:val="000000"/>
+          <w:sz w:val="22"/>
+          <w:szCs w:val="22"/>
+        </w:rPr>
+        <w:t>${passingCriteria</w:t>
+      </w:r>
+      <w:r>
+        <w:rPr>
+          <w:rStyle w:val="eop"/>
+          <w:rFonts w:ascii="Calibri" w:hAnsi="Calibri" w:cs="Times"/>
+          <w:color w:val="000000"/>
+          <w:sz w:val="22"/>
+          <w:szCs w:val="22"/>
+        </w:rPr>
+        <w:t>11}</w:t>
+      </w:r>
+      <w:r>
+        <w:rPr>
+          <w:rStyle w:val="eop"/>
+          <w:rFonts w:ascii="Calibri" w:hAnsi="Calibri" w:cs="Times"/>
+          <w:color w:val="000000"/>
+          <w:sz w:val="22"/>
+          <w:szCs w:val="22"/>
+        </w:rPr>
+        <w:t>${passingCriteria</w:t>
+      </w:r>
+      <w:r>
+        <w:rPr>
+          <w:rStyle w:val="eop"/>
+          <w:rFonts w:ascii="Calibri" w:hAnsi="Calibri" w:cs="Times"/>
+          <w:color w:val="000000"/>
+          <w:sz w:val="22"/>
+          <w:szCs w:val="22"/>
+        </w:rPr>
+        <w:t>12}</w:t>
+      </w:r>
+      <w:r>
+        <w:rPr>
+          <w:rStyle w:val="eop"/>
+          <w:rFonts w:ascii="Calibri" w:hAnsi="Calibri" w:cs="Times"/>
+          <w:color w:val="000000"/>
+          <w:sz w:val="22"/>
+          <w:szCs w:val="22"/>
+        </w:rPr>
+        <w:t>${passingCriteria</w:t>
+      </w:r>
+      <w:r>
+        <w:rPr>
+          <w:rStyle w:val="eop"/>
+          <w:rFonts w:ascii="Calibri" w:hAnsi="Calibri" w:cs="Times"/>
+          <w:color w:val="000000"/>
+          <w:sz w:val="22"/>
+          <w:szCs w:val="22"/>
+        </w:rPr>
+        <w:t>13}</w:t>
+      </w:r>
+      <w:r>
+        <w:rPr>
+          <w:rStyle w:val="eop"/>
+          <w:rFonts w:ascii="Calibri" w:hAnsi="Calibri" w:cs="Times"/>
+          <w:color w:val="000000"/>
+          <w:sz w:val="22"/>
+          <w:szCs w:val="22"/>
+        </w:rPr>
+        <w:t>${passingCriteria</w:t>
+      </w:r>
+      <w:r>
+        <w:rPr>
+          <w:rStyle w:val="eop"/>
+          <w:rFonts w:ascii="Calibri" w:hAnsi="Calibri" w:cs="Times"/>
+          <w:color w:val="000000"/>
+          <w:sz w:val="22"/>
+          <w:szCs w:val="22"/>
+        </w:rPr>
+        <w:t>14}</w:t>
+      </w:r>
+      <w:r>
+        <w:rPr>
+          <w:rStyle w:val="eop"/>
+          <w:rFonts w:ascii="Calibri" w:hAnsi="Calibri" w:cs="Times"/>
+          <w:color w:val="000000"/>
+          <w:sz w:val="22"/>
+          <w:szCs w:val="22"/>
+        </w:rPr>
+        <w:t>${passingCriteria</w:t>
+      </w:r>
+      <w:r>
+        <w:rPr>
+          <w:rStyle w:val="eop"/>
+          <w:rFonts w:ascii="Calibri" w:hAnsi="Calibri" w:cs="Times"/>
+          <w:color w:val="000000"/>
+          <w:sz w:val="22"/>
+          <w:szCs w:val="22"/>
+        </w:rPr>
+        <w:t>15}</w:t>
+      </w:r>
+      <w:r>
+        <w:rPr>
+          <w:rStyle w:val="eop"/>
+          <w:rFonts w:ascii="Calibri" w:hAnsi="Calibri" w:cs="Times"/>
+          <w:color w:val="000000"/>
+          <w:sz w:val="22"/>
+          <w:szCs w:val="22"/>
+        </w:rPr>
+        <w:t>${passingCriteria</w:t>
+      </w:r>
+      <w:r>
+        <w:rPr>
+          <w:rStyle w:val="eop"/>
+          <w:rFonts w:ascii="Calibri" w:hAnsi="Calibri" w:cs="Times"/>
+          <w:color w:val="000000"/>
+          <w:sz w:val="22"/>
+          <w:szCs w:val="22"/>
+        </w:rPr>
+        <w:t>16}</w:t>
+      </w:r>
+      <w:r>
+        <w:rPr>
+          <w:rStyle w:val="eop"/>
+          <w:rFonts w:ascii="Calibri" w:hAnsi="Calibri" w:cs="Times"/>
+          <w:color w:val="000000"/>
+          <w:sz w:val="22"/>
+          <w:szCs w:val="22"/>
+        </w:rPr>
+        <w:t>${passingCriteria</w:t>
+      </w:r>
+      <w:r>
+        <w:rPr>
+          <w:rStyle w:val="eop"/>
+          <w:rFonts w:ascii="Calibri" w:hAnsi="Calibri" w:cs="Times"/>
+          <w:color w:val="000000"/>
+          <w:sz w:val="22"/>
+          <w:szCs w:val="22"/>
+        </w:rPr>
+        <w:t>17}</w:t>
+      </w:r>
+      <w:r>
+        <w:rPr>
+          <w:rStyle w:val="eop"/>
+          <w:rFonts w:ascii="Calibri" w:hAnsi="Calibri" w:cs="Times"/>
+          <w:color w:val="000000"/>
+          <w:sz w:val="22"/>
+          <w:szCs w:val="22"/>
+        </w:rPr>
+        <w:t>${passingCriteria</w:t>
+      </w:r>
+      <w:r>
+        <w:rPr>
+          <w:rStyle w:val="eop"/>
+          <w:rFonts w:ascii="Calibri" w:hAnsi="Calibri" w:cs="Times"/>
+          <w:color w:val="000000"/>
+          <w:sz w:val="22"/>
+          <w:szCs w:val="22"/>
+        </w:rPr>
+        <w:t>18}</w:t>
+      </w:r>
+      <w:r>
+        <w:rPr>
+          <w:rStyle w:val="eop"/>
+          <w:rFonts w:ascii="Calibri" w:hAnsi="Calibri" w:cs="Times"/>
+          <w:color w:val="000000"/>
+          <w:sz w:val="22"/>
+          <w:szCs w:val="22"/>
+        </w:rPr>
+        <w:t>${passingCriteria</w:t>
+      </w:r>
+      <w:r>
+        <w:rPr>
+          <w:rStyle w:val="eop"/>
+          <w:rFonts w:ascii="Calibri" w:hAnsi="Calibri" w:cs="Times"/>
+          <w:color w:val="000000"/>
+          <w:sz w:val="22"/>
+          <w:szCs w:val="22"/>
+        </w:rPr>
+        <w:t>19}</w:t>
+      </w:r>
+      <w:r>
+        <w:rPr>
+          <w:rStyle w:val="eop"/>
+          <w:rFonts w:ascii="Calibri" w:hAnsi="Calibri" w:cs="Times"/>
+          <w:color w:val="000000"/>
+          <w:sz w:val="22"/>
+          <w:szCs w:val="22"/>
+        </w:rPr>
+        <w:t>${passingCriteria</w:t>
+      </w:r>
+      <w:r>
+        <w:rPr>
+          <w:rStyle w:val="eop"/>
+          <w:rFonts w:ascii="Calibri" w:hAnsi="Calibri" w:cs="Times"/>
+          <w:color w:val="000000"/>
+          <w:sz w:val="22"/>
+          <w:szCs w:val="22"/>
+        </w:rPr>
+        <w:t>20}</w:t>
       </w:r>
     </w:p>
     <w:p>
@@ -4577,6 +6041,20 @@
         <w:spacing w:before="0" w:beforeAutospacing="0" w:after="0" w:afterAutospacing="0"/>
         <w:textAlignment w:val="baseline"/>
         <w:rPr>
+          <w:rStyle w:val="eop"/>
+          <w:rFonts w:ascii="Calibri" w:hAnsi="Calibri" w:cs="Times"/>
+          <w:color w:val="000000"/>
+          <w:sz w:val="22"/>
+          <w:szCs w:val="22"/>
+        </w:rPr>
+      </w:pPr>
+    </w:p>
+    <w:p>
+      <w:pPr>
+        <w:pStyle w:val="paragraph"/>
+        <w:spacing w:before="0" w:beforeAutospacing="0" w:after="0" w:afterAutospacing="0"/>
+        <w:textAlignment w:val="baseline"/>
+        <w:rPr>
           <w:rFonts w:asciiTheme="minorHAnsi" w:hAnsiTheme="minorHAnsi" w:cstheme="minorHAnsi"/>
           <w:bCs/>
           <w:color w:val="000000"/>
@@ -4680,7 +6158,6 @@
         <w:spacing w:before="120" w:after="120"/>
         <w:jc w:val="left"/>
         <w:rPr>
-          <w:rStyle w:val="normaltextrun"/>
           <w:rFonts w:asciiTheme="minorHAnsi" w:hAnsiTheme="minorHAnsi" w:cstheme="minorHAnsi"/>
         </w:rPr>
       </w:pPr>
@@ -4689,6 +6166,314 @@
           <w:rFonts w:asciiTheme="minorHAnsi" w:hAnsiTheme="minorHAnsi" w:cstheme="minorHAnsi"/>
         </w:rPr>
         <w:t>Late policy</w:t>
+      </w:r>
+    </w:p>
+    <w:p/>
+    <w:p>
+      <w:pPr>
+        <w:pStyle w:val="Paragraphs"/>
+        <w:ind w:left="0"/>
+        <w:rPr>
+          <w:rFonts w:asciiTheme="minorHAnsi" w:hAnsiTheme="minorHAnsi" w:cstheme="minorHAnsi"/>
+        </w:rPr>
+      </w:pPr>
+      <w:r>
+        <w:rPr>
+          <w:rFonts w:asciiTheme="minorHAnsi" w:hAnsiTheme="minorHAnsi" w:cstheme="minorHAnsi"/>
+        </w:rPr>
+        <w:t>${</w:t>
+      </w:r>
+      <w:r>
+        <w:rPr>
+          <w:rFonts w:asciiTheme="minorHAnsi" w:hAnsiTheme="minorHAnsi" w:cstheme="minorHAnsi"/>
+        </w:rPr>
+        <w:t>latePolicy</w:t>
+      </w:r>
+      <w:proofErr w:type="gramStart"/>
+      <w:r>
+        <w:rPr>
+          <w:rFonts w:asciiTheme="minorHAnsi" w:hAnsiTheme="minorHAnsi" w:cstheme="minorHAnsi"/>
+        </w:rPr>
+        <w:t>0</w:t>
+      </w:r>
+      <w:r>
+        <w:rPr>
+          <w:rFonts w:asciiTheme="minorHAnsi" w:hAnsiTheme="minorHAnsi" w:cstheme="minorHAnsi"/>
+        </w:rPr>
+        <w:t>}$</w:t>
+      </w:r>
+      <w:proofErr w:type="gramEnd"/>
+      <w:r>
+        <w:rPr>
+          <w:rFonts w:asciiTheme="minorHAnsi" w:hAnsiTheme="minorHAnsi" w:cstheme="minorHAnsi"/>
+        </w:rPr>
+        <w:t>{</w:t>
+      </w:r>
+      <w:bookmarkStart w:id="13" w:name="_Hlk111549667"/>
+      <w:r>
+        <w:rPr>
+          <w:rFonts w:asciiTheme="minorHAnsi" w:hAnsiTheme="minorHAnsi" w:cstheme="minorHAnsi"/>
+        </w:rPr>
+        <w:t>latePolicy</w:t>
+      </w:r>
+      <w:bookmarkEnd w:id="13"/>
+      <w:r>
+        <w:rPr>
+          <w:rFonts w:asciiTheme="minorHAnsi" w:hAnsiTheme="minorHAnsi" w:cstheme="minorHAnsi"/>
+        </w:rPr>
+        <w:t>1</w:t>
+      </w:r>
+      <w:r>
+        <w:rPr>
+          <w:rFonts w:asciiTheme="minorHAnsi" w:hAnsiTheme="minorHAnsi" w:cstheme="minorHAnsi"/>
+        </w:rPr>
+        <w:t>}${</w:t>
+      </w:r>
+      <w:r>
+        <w:rPr>
+          <w:rFonts w:asciiTheme="minorHAnsi" w:hAnsiTheme="minorHAnsi" w:cstheme="minorHAnsi"/>
+        </w:rPr>
+        <w:t>latePolicy2</w:t>
+      </w:r>
+      <w:r>
+        <w:rPr>
+          <w:rFonts w:asciiTheme="minorHAnsi" w:hAnsiTheme="minorHAnsi" w:cstheme="minorHAnsi"/>
+        </w:rPr>
+        <w:t>}${</w:t>
+      </w:r>
+      <w:r>
+        <w:rPr>
+          <w:rFonts w:asciiTheme="minorHAnsi" w:hAnsiTheme="minorHAnsi" w:cstheme="minorHAnsi"/>
+        </w:rPr>
+        <w:t>latePolicy3</w:t>
+      </w:r>
+      <w:r>
+        <w:rPr>
+          <w:rFonts w:asciiTheme="minorHAnsi" w:hAnsiTheme="minorHAnsi" w:cstheme="minorHAnsi"/>
+        </w:rPr>
+        <w:t>}${</w:t>
+      </w:r>
+      <w:r>
+        <w:rPr>
+          <w:rFonts w:asciiTheme="minorHAnsi" w:hAnsiTheme="minorHAnsi" w:cstheme="minorHAnsi"/>
+        </w:rPr>
+        <w:t>latePolicy4</w:t>
+      </w:r>
+      <w:r>
+        <w:rPr>
+          <w:rFonts w:asciiTheme="minorHAnsi" w:hAnsiTheme="minorHAnsi" w:cstheme="minorHAnsi"/>
+        </w:rPr>
+        <w:t>}${</w:t>
+      </w:r>
+      <w:r>
+        <w:rPr>
+          <w:rFonts w:asciiTheme="minorHAnsi" w:hAnsiTheme="minorHAnsi" w:cstheme="minorHAnsi"/>
+        </w:rPr>
+        <w:t>latePolicy5</w:t>
+      </w:r>
+      <w:r>
+        <w:rPr>
+          <w:rFonts w:asciiTheme="minorHAnsi" w:hAnsiTheme="minorHAnsi" w:cstheme="minorHAnsi"/>
+        </w:rPr>
+        <w:t>}${</w:t>
+      </w:r>
+      <w:r>
+        <w:rPr>
+          <w:rFonts w:asciiTheme="minorHAnsi" w:hAnsiTheme="minorHAnsi" w:cstheme="minorHAnsi"/>
+        </w:rPr>
+        <w:t>latePolicy6</w:t>
+      </w:r>
+      <w:r>
+        <w:rPr>
+          <w:rFonts w:asciiTheme="minorHAnsi" w:hAnsiTheme="minorHAnsi" w:cstheme="minorHAnsi"/>
+        </w:rPr>
+        <w:t>}${</w:t>
+      </w:r>
+      <w:r>
+        <w:rPr>
+          <w:rFonts w:asciiTheme="minorHAnsi" w:hAnsiTheme="minorHAnsi" w:cstheme="minorHAnsi"/>
+        </w:rPr>
+        <w:t>latePolicy7</w:t>
+      </w:r>
+      <w:r>
+        <w:rPr>
+          <w:rFonts w:asciiTheme="minorHAnsi" w:hAnsiTheme="minorHAnsi" w:cstheme="minorHAnsi"/>
+        </w:rPr>
+        <w:t>}${</w:t>
+      </w:r>
+      <w:r>
+        <w:rPr>
+          <w:rFonts w:asciiTheme="minorHAnsi" w:hAnsiTheme="minorHAnsi" w:cstheme="minorHAnsi"/>
+        </w:rPr>
+        <w:t>latePolicy8</w:t>
+      </w:r>
+      <w:r>
+        <w:rPr>
+          <w:rFonts w:asciiTheme="minorHAnsi" w:hAnsiTheme="minorHAnsi" w:cstheme="minorHAnsi"/>
+        </w:rPr>
+        <w:t>}${</w:t>
+      </w:r>
+      <w:r>
+        <w:rPr>
+          <w:rFonts w:asciiTheme="minorHAnsi" w:hAnsiTheme="minorHAnsi" w:cstheme="minorHAnsi"/>
+        </w:rPr>
+        <w:t>latePolicy9</w:t>
+      </w:r>
+      <w:r>
+        <w:rPr>
+          <w:rFonts w:asciiTheme="minorHAnsi" w:hAnsiTheme="minorHAnsi" w:cstheme="minorHAnsi"/>
+        </w:rPr>
+        <w:t>}${</w:t>
+      </w:r>
+      <w:r>
+        <w:rPr>
+          <w:rFonts w:asciiTheme="minorHAnsi" w:hAnsiTheme="minorHAnsi" w:cstheme="minorHAnsi"/>
+        </w:rPr>
+        <w:t>latePolicy10</w:t>
+      </w:r>
+      <w:r>
+        <w:rPr>
+          <w:rFonts w:asciiTheme="minorHAnsi" w:hAnsiTheme="minorHAnsi" w:cstheme="minorHAnsi"/>
+        </w:rPr>
+        <w:t>}${</w:t>
+      </w:r>
+      <w:r>
+        <w:rPr>
+          <w:rFonts w:asciiTheme="minorHAnsi" w:hAnsiTheme="minorHAnsi" w:cstheme="minorHAnsi"/>
+        </w:rPr>
+        <w:t>latePolicy11</w:t>
+      </w:r>
+      <w:r>
+        <w:rPr>
+          <w:rFonts w:asciiTheme="minorHAnsi" w:hAnsiTheme="minorHAnsi" w:cstheme="minorHAnsi"/>
+        </w:rPr>
+        <w:t>}${</w:t>
+      </w:r>
+      <w:r>
+        <w:rPr>
+          <w:rFonts w:asciiTheme="minorHAnsi" w:hAnsiTheme="minorHAnsi" w:cstheme="minorHAnsi"/>
+        </w:rPr>
+        <w:t>latePolicy12</w:t>
+      </w:r>
+      <w:r>
+        <w:rPr>
+          <w:rFonts w:asciiTheme="minorHAnsi" w:hAnsiTheme="minorHAnsi" w:cstheme="minorHAnsi"/>
+        </w:rPr>
+        <w:t>}${</w:t>
+      </w:r>
+      <w:r>
+        <w:rPr>
+          <w:rFonts w:asciiTheme="minorHAnsi" w:hAnsiTheme="minorHAnsi" w:cstheme="minorHAnsi"/>
+        </w:rPr>
+        <w:t>latePolicy13</w:t>
+      </w:r>
+      <w:r>
+        <w:rPr>
+          <w:rFonts w:asciiTheme="minorHAnsi" w:hAnsiTheme="minorHAnsi" w:cstheme="minorHAnsi"/>
+        </w:rPr>
+        <w:t>}${</w:t>
+      </w:r>
+      <w:r>
+        <w:rPr>
+          <w:rFonts w:asciiTheme="minorHAnsi" w:hAnsiTheme="minorHAnsi" w:cstheme="minorHAnsi"/>
+        </w:rPr>
+        <w:t>latePolicy14</w:t>
+      </w:r>
+      <w:r>
+        <w:rPr>
+          <w:rFonts w:asciiTheme="minorHAnsi" w:hAnsiTheme="minorHAnsi" w:cstheme="minorHAnsi"/>
+        </w:rPr>
+        <w:t>}${</w:t>
+      </w:r>
+      <w:r>
+        <w:rPr>
+          <w:rFonts w:asciiTheme="minorHAnsi" w:hAnsiTheme="minorHAnsi" w:cstheme="minorHAnsi"/>
+        </w:rPr>
+        <w:t>latePolicy15</w:t>
+      </w:r>
+      <w:r>
+        <w:rPr>
+          <w:rFonts w:asciiTheme="minorHAnsi" w:hAnsiTheme="minorHAnsi" w:cstheme="minorHAnsi"/>
+        </w:rPr>
+        <w:t>}${</w:t>
+      </w:r>
+      <w:r>
+        <w:rPr>
+          <w:rFonts w:asciiTheme="minorHAnsi" w:hAnsiTheme="minorHAnsi" w:cstheme="minorHAnsi"/>
+        </w:rPr>
+        <w:t>latePolicy</w:t>
+      </w:r>
+      <w:r>
+        <w:rPr>
+          <w:rFonts w:asciiTheme="minorHAnsi" w:hAnsiTheme="minorHAnsi" w:cstheme="minorHAnsi"/>
+        </w:rPr>
+        <w:t>16</w:t>
+      </w:r>
+      <w:r>
+        <w:rPr>
+          <w:rFonts w:asciiTheme="minorHAnsi" w:hAnsiTheme="minorHAnsi" w:cstheme="minorHAnsi"/>
+        </w:rPr>
+        <w:t>}${</w:t>
+      </w:r>
+      <w:r>
+        <w:rPr>
+          <w:rFonts w:asciiTheme="minorHAnsi" w:hAnsiTheme="minorHAnsi" w:cstheme="minorHAnsi"/>
+        </w:rPr>
+        <w:t>latePolicy</w:t>
+      </w:r>
+      <w:r>
+        <w:rPr>
+          <w:rFonts w:asciiTheme="minorHAnsi" w:hAnsiTheme="minorHAnsi" w:cstheme="minorHAnsi"/>
+        </w:rPr>
+        <w:t>17</w:t>
+      </w:r>
+      <w:r>
+        <w:rPr>
+          <w:rFonts w:asciiTheme="minorHAnsi" w:hAnsiTheme="minorHAnsi" w:cstheme="minorHAnsi"/>
+        </w:rPr>
+        <w:t>}${</w:t>
+      </w:r>
+      <w:r>
+        <w:rPr>
+          <w:rFonts w:asciiTheme="minorHAnsi" w:hAnsiTheme="minorHAnsi" w:cstheme="minorHAnsi"/>
+        </w:rPr>
+        <w:t>latePolicy</w:t>
+      </w:r>
+      <w:r>
+        <w:rPr>
+          <w:rFonts w:asciiTheme="minorHAnsi" w:hAnsiTheme="minorHAnsi" w:cstheme="minorHAnsi"/>
+        </w:rPr>
+        <w:t>18</w:t>
+      </w:r>
+      <w:r>
+        <w:rPr>
+          <w:rFonts w:asciiTheme="minorHAnsi" w:hAnsiTheme="minorHAnsi" w:cstheme="minorHAnsi"/>
+        </w:rPr>
+        <w:t>}${</w:t>
+      </w:r>
+      <w:r>
+        <w:rPr>
+          <w:rFonts w:asciiTheme="minorHAnsi" w:hAnsiTheme="minorHAnsi" w:cstheme="minorHAnsi"/>
+        </w:rPr>
+        <w:t>latePolicy19</w:t>
+      </w:r>
+      <w:r>
+        <w:rPr>
+          <w:rFonts w:asciiTheme="minorHAnsi" w:hAnsiTheme="minorHAnsi" w:cstheme="minorHAnsi"/>
+        </w:rPr>
+        <w:t>}${</w:t>
+      </w:r>
+      <w:r>
+        <w:rPr>
+          <w:rFonts w:asciiTheme="minorHAnsi" w:hAnsiTheme="minorHAnsi" w:cstheme="minorHAnsi"/>
+        </w:rPr>
+        <w:t>latePolicy20</w:t>
+      </w:r>
+      <w:r>
+        <w:rPr>
+          <w:rFonts w:asciiTheme="minorHAnsi" w:hAnsiTheme="minorHAnsi" w:cstheme="minorHAnsi"/>
+        </w:rPr>
+        <w:t>}</w:t>
       </w:r>
     </w:p>
     <w:p>
@@ -4701,7 +6486,9 @@
           <w:bdr w:val="none" w:sz="0" w:space="0" w:color="auto" w:frame="1"/>
         </w:rPr>
       </w:pPr>
-      <w:r>
+    </w:p>
+    <w:p>
+      <w:pPr>
         <w:rPr>
           <w:rStyle w:val="normaltextrun"/>
           <w:rFonts w:cstheme="minorHAnsi"/>
@@ -4709,9 +6496,7 @@
           <w:color w:val="000000"/>
           <w:bdr w:val="none" w:sz="0" w:space="0" w:color="auto" w:frame="1"/>
         </w:rPr>
-        <w:t>${</w:t>
-      </w:r>
-      <w:proofErr w:type="spellStart"/>
+      </w:pPr>
       <w:r>
         <w:rPr>
           <w:rStyle w:val="normaltextrun"/>
@@ -4720,9 +6505,9 @@
           <w:color w:val="000000"/>
           <w:bdr w:val="none" w:sz="0" w:space="0" w:color="auto" w:frame="1"/>
         </w:rPr>
-        <w:t>latePolicy</w:t>
-      </w:r>
-      <w:proofErr w:type="spellEnd"/>
+        <w:t>${/</w:t>
+      </w:r>
+      <w:proofErr w:type="spellStart"/>
       <w:r>
         <w:rPr>
           <w:rStyle w:val="normaltextrun"/>
@@ -4731,11 +6516,10 @@
           <w:color w:val="000000"/>
           <w:bdr w:val="none" w:sz="0" w:space="0" w:color="auto" w:frame="1"/>
         </w:rPr>
-        <w:t>}</w:t>
-      </w:r>
-    </w:p>
-    <w:p>
-      <w:pPr>
+        <w:t>NolatePolicy</w:t>
+      </w:r>
+      <w:proofErr w:type="spellEnd"/>
+      <w:r>
         <w:rPr>
           <w:rStyle w:val="normaltextrun"/>
           <w:rFonts w:cstheme="minorHAnsi"/>
@@ -4743,8 +6527,11 @@
           <w:color w:val="000000"/>
           <w:bdr w:val="none" w:sz="0" w:space="0" w:color="auto" w:frame="1"/>
         </w:rPr>
-      </w:pPr>
-      <w:r>
+        <w:t>}</w:t>
+      </w:r>
+    </w:p>
+    <w:p>
+      <w:pPr>
         <w:rPr>
           <w:rStyle w:val="normaltextrun"/>
           <w:rFonts w:cstheme="minorHAnsi"/>
@@ -4752,9 +6539,7 @@
           <w:color w:val="000000"/>
           <w:bdr w:val="none" w:sz="0" w:space="0" w:color="auto" w:frame="1"/>
         </w:rPr>
-        <w:t>${/</w:t>
-      </w:r>
-      <w:proofErr w:type="spellStart"/>
+      </w:pPr>
       <w:r>
         <w:rPr>
           <w:rStyle w:val="normaltextrun"/>
@@ -4763,9 +6548,9 @@
           <w:color w:val="000000"/>
           <w:bdr w:val="none" w:sz="0" w:space="0" w:color="auto" w:frame="1"/>
         </w:rPr>
-        <w:t>NolatePolicy</w:t>
-      </w:r>
-      <w:proofErr w:type="spellEnd"/>
+        <w:t>${</w:t>
+      </w:r>
+      <w:proofErr w:type="spellStart"/>
       <w:r>
         <w:rPr>
           <w:rStyle w:val="normaltextrun"/>
@@ -4774,11 +6559,10 @@
           <w:color w:val="000000"/>
           <w:bdr w:val="none" w:sz="0" w:space="0" w:color="auto" w:frame="1"/>
         </w:rPr>
-        <w:t>}</w:t>
-      </w:r>
-    </w:p>
-    <w:p>
-      <w:pPr>
+        <w:t>NoMissingExam</w:t>
+      </w:r>
+      <w:proofErr w:type="spellEnd"/>
+      <w:r>
         <w:rPr>
           <w:rStyle w:val="normaltextrun"/>
           <w:rFonts w:cstheme="minorHAnsi"/>
@@ -4786,8 +6570,11 @@
           <w:color w:val="000000"/>
           <w:bdr w:val="none" w:sz="0" w:space="0" w:color="auto" w:frame="1"/>
         </w:rPr>
-      </w:pPr>
-      <w:r>
+        <w:t>}</w:t>
+      </w:r>
+    </w:p>
+    <w:p>
+      <w:pPr>
         <w:rPr>
           <w:rStyle w:val="normaltextrun"/>
           <w:rFonts w:cstheme="minorHAnsi"/>
@@ -4795,40 +6582,6 @@
           <w:color w:val="000000"/>
           <w:bdr w:val="none" w:sz="0" w:space="0" w:color="auto" w:frame="1"/>
         </w:rPr>
-        <w:t>${</w:t>
-      </w:r>
-      <w:proofErr w:type="spellStart"/>
-      <w:r>
-        <w:rPr>
-          <w:rStyle w:val="normaltextrun"/>
-          <w:rFonts w:cstheme="minorHAnsi"/>
-          <w:bCs/>
-          <w:color w:val="000000"/>
-          <w:bdr w:val="none" w:sz="0" w:space="0" w:color="auto" w:frame="1"/>
-        </w:rPr>
-        <w:t>NoMissingExam</w:t>
-      </w:r>
-      <w:proofErr w:type="spellEnd"/>
-      <w:r>
-        <w:rPr>
-          <w:rStyle w:val="normaltextrun"/>
-          <w:rFonts w:cstheme="minorHAnsi"/>
-          <w:bCs/>
-          <w:color w:val="000000"/>
-          <w:bdr w:val="none" w:sz="0" w:space="0" w:color="auto" w:frame="1"/>
-        </w:rPr>
-        <w:t>}</w:t>
-      </w:r>
-    </w:p>
-    <w:p>
-      <w:pPr>
-        <w:rPr>
-          <w:rStyle w:val="normaltextrun"/>
-          <w:rFonts w:cstheme="minorHAnsi"/>
-          <w:bCs/>
-          <w:color w:val="000000"/>
-          <w:bdr w:val="none" w:sz="0" w:space="0" w:color="auto" w:frame="1"/>
-        </w:rPr>
       </w:pPr>
     </w:p>
     <w:p>
@@ -4837,7 +6590,6 @@
         <w:spacing w:before="120" w:after="120"/>
         <w:jc w:val="left"/>
         <w:rPr>
-          <w:rStyle w:val="normaltextrun"/>
           <w:rFonts w:asciiTheme="minorHAnsi" w:hAnsiTheme="minorHAnsi" w:cstheme="minorHAnsi"/>
         </w:rPr>
       </w:pPr>
@@ -4848,42 +6600,372 @@
         <w:t>Missed exam policy</w:t>
       </w:r>
     </w:p>
+    <w:p/>
     <w:p>
       <w:pPr>
         <w:pStyle w:val="paragraph"/>
         <w:spacing w:before="0" w:beforeAutospacing="0" w:after="0" w:afterAutospacing="0"/>
         <w:textAlignment w:val="baseline"/>
         <w:rPr>
-          <w:rFonts w:asciiTheme="minorHAnsi" w:hAnsiTheme="minorHAnsi" w:cstheme="minorHAnsi"/>
-          <w:sz w:val="22"/>
-          <w:szCs w:val="22"/>
-        </w:rPr>
-      </w:pPr>
-      <w:r>
-        <w:rPr>
-          <w:rFonts w:asciiTheme="minorHAnsi" w:hAnsiTheme="minorHAnsi" w:cstheme="minorHAnsi"/>
+          <w:rFonts w:ascii="Calibri" w:hAnsi="Calibri" w:cs="Times"/>
+          <w:sz w:val="22"/>
+          <w:szCs w:val="22"/>
+        </w:rPr>
+      </w:pPr>
+      <w:r>
+        <w:rPr>
+          <w:rFonts w:ascii="Calibri" w:hAnsi="Calibri" w:cs="Times"/>
+          <w:sz w:val="22"/>
+          <w:szCs w:val="22"/>
+        </w:rPr>
+        <w:t>${missingExam</w:t>
+      </w:r>
+      <w:proofErr w:type="gramStart"/>
+      <w:r>
+        <w:rPr>
+          <w:rFonts w:ascii="Calibri" w:hAnsi="Calibri" w:cs="Times"/>
+          <w:sz w:val="22"/>
+          <w:szCs w:val="22"/>
+        </w:rPr>
+        <w:t>0</w:t>
+      </w:r>
+      <w:r>
+        <w:rPr>
+          <w:rFonts w:ascii="Calibri" w:hAnsi="Calibri" w:cs="Times"/>
+          <w:sz w:val="22"/>
+          <w:szCs w:val="22"/>
+        </w:rPr>
+        <w:t>}$</w:t>
+      </w:r>
+      <w:proofErr w:type="gramEnd"/>
+      <w:r>
+        <w:rPr>
+          <w:rFonts w:ascii="Calibri" w:hAnsi="Calibri" w:cs="Times"/>
+          <w:sz w:val="22"/>
+          <w:szCs w:val="22"/>
+        </w:rPr>
+        <w:t>{missingExam</w:t>
+      </w:r>
+      <w:r>
+        <w:rPr>
+          <w:rFonts w:ascii="Calibri" w:hAnsi="Calibri" w:cs="Times"/>
+          <w:sz w:val="22"/>
+          <w:szCs w:val="22"/>
+        </w:rPr>
+        <w:t>1}</w:t>
+      </w:r>
+      <w:r>
+        <w:rPr>
+          <w:rFonts w:ascii="Calibri" w:hAnsi="Calibri" w:cs="Times"/>
+          <w:sz w:val="22"/>
+          <w:szCs w:val="22"/>
+        </w:rPr>
+        <w:t>${missingExam</w:t>
+      </w:r>
+      <w:r>
+        <w:rPr>
+          <w:rFonts w:ascii="Calibri" w:hAnsi="Calibri" w:cs="Times"/>
+          <w:sz w:val="22"/>
+          <w:szCs w:val="22"/>
+        </w:rPr>
+        <w:t>2}</w:t>
+      </w:r>
+      <w:r>
+        <w:rPr>
+          <w:rFonts w:ascii="Calibri" w:hAnsi="Calibri" w:cs="Times"/>
+          <w:sz w:val="22"/>
+          <w:szCs w:val="22"/>
+        </w:rPr>
+        <w:t>${missingExam</w:t>
+      </w:r>
+      <w:r>
+        <w:rPr>
+          <w:rFonts w:ascii="Calibri" w:hAnsi="Calibri" w:cs="Times"/>
+          <w:sz w:val="22"/>
+          <w:szCs w:val="22"/>
+        </w:rPr>
+        <w:t>3}</w:t>
+      </w:r>
+      <w:r>
+        <w:rPr>
+          <w:rFonts w:ascii="Calibri" w:hAnsi="Calibri" w:cs="Times"/>
+          <w:sz w:val="22"/>
+          <w:szCs w:val="22"/>
+        </w:rPr>
+        <w:t>${missingExam</w:t>
+      </w:r>
+      <w:r>
+        <w:rPr>
+          <w:rFonts w:ascii="Calibri" w:hAnsi="Calibri" w:cs="Times"/>
+          <w:sz w:val="22"/>
+          <w:szCs w:val="22"/>
+        </w:rPr>
+        <w:t>4}</w:t>
+      </w:r>
+      <w:r>
+        <w:rPr>
+          <w:rFonts w:ascii="Calibri" w:hAnsi="Calibri" w:cs="Times"/>
+          <w:sz w:val="22"/>
+          <w:szCs w:val="22"/>
+        </w:rPr>
+        <w:t>${missingExam</w:t>
+      </w:r>
+      <w:r>
+        <w:rPr>
+          <w:rFonts w:ascii="Calibri" w:hAnsi="Calibri" w:cs="Times"/>
+          <w:sz w:val="22"/>
+          <w:szCs w:val="22"/>
+        </w:rPr>
+        <w:t>5}</w:t>
+      </w:r>
+      <w:r>
+        <w:rPr>
+          <w:rFonts w:ascii="Calibri" w:hAnsi="Calibri" w:cs="Times"/>
+          <w:sz w:val="22"/>
+          <w:szCs w:val="22"/>
+        </w:rPr>
+        <w:t>${missingExam</w:t>
+      </w:r>
+      <w:r>
+        <w:rPr>
+          <w:rFonts w:ascii="Calibri" w:hAnsi="Calibri" w:cs="Times"/>
+          <w:sz w:val="22"/>
+          <w:szCs w:val="22"/>
+        </w:rPr>
+        <w:t>6}</w:t>
+      </w:r>
+      <w:r>
+        <w:rPr>
+          <w:rFonts w:ascii="Calibri" w:hAnsi="Calibri" w:cs="Times"/>
+          <w:sz w:val="22"/>
+          <w:szCs w:val="22"/>
+        </w:rPr>
+        <w:t>${missingExam</w:t>
+      </w:r>
+      <w:r>
+        <w:rPr>
+          <w:rFonts w:ascii="Calibri" w:hAnsi="Calibri" w:cs="Times"/>
+          <w:sz w:val="22"/>
+          <w:szCs w:val="22"/>
+        </w:rPr>
+        <w:t>7}</w:t>
+      </w:r>
+      <w:r>
+        <w:rPr>
+          <w:rFonts w:ascii="Calibri" w:hAnsi="Calibri" w:cs="Times"/>
+          <w:sz w:val="22"/>
+          <w:szCs w:val="22"/>
+        </w:rPr>
+        <w:t>${missingExam</w:t>
+      </w:r>
+      <w:r>
+        <w:rPr>
+          <w:rFonts w:ascii="Calibri" w:hAnsi="Calibri" w:cs="Times"/>
+          <w:sz w:val="22"/>
+          <w:szCs w:val="22"/>
+        </w:rPr>
+        <w:t>8}</w:t>
+      </w:r>
+      <w:r>
+        <w:rPr>
+          <w:rFonts w:ascii="Calibri" w:hAnsi="Calibri" w:cs="Times"/>
+          <w:sz w:val="22"/>
+          <w:szCs w:val="22"/>
+        </w:rPr>
+        <w:t>${missingExam</w:t>
+      </w:r>
+      <w:r>
+        <w:rPr>
+          <w:rFonts w:ascii="Calibri" w:hAnsi="Calibri" w:cs="Times"/>
+          <w:sz w:val="22"/>
+          <w:szCs w:val="22"/>
+        </w:rPr>
+        <w:t>9}</w:t>
+      </w:r>
+      <w:r>
+        <w:rPr>
+          <w:rFonts w:ascii="Calibri" w:hAnsi="Calibri" w:cs="Times"/>
+          <w:sz w:val="22"/>
+          <w:szCs w:val="22"/>
+        </w:rPr>
+        <w:t>${missingExam</w:t>
+      </w:r>
+      <w:r>
+        <w:rPr>
+          <w:rFonts w:ascii="Calibri" w:hAnsi="Calibri" w:cs="Times"/>
+          <w:sz w:val="22"/>
+          <w:szCs w:val="22"/>
+        </w:rPr>
+        <w:t>10}</w:t>
+      </w:r>
+      <w:r>
+        <w:rPr>
+          <w:rFonts w:ascii="Calibri" w:hAnsi="Calibri" w:cs="Times"/>
+          <w:sz w:val="22"/>
+          <w:szCs w:val="22"/>
+        </w:rPr>
+        <w:t>${missingExam</w:t>
+      </w:r>
+      <w:r>
+        <w:rPr>
+          <w:rFonts w:ascii="Calibri" w:hAnsi="Calibri" w:cs="Times"/>
+          <w:sz w:val="22"/>
+          <w:szCs w:val="22"/>
+        </w:rPr>
+        <w:t>11}</w:t>
+      </w:r>
+      <w:r>
+        <w:rPr>
+          <w:rFonts w:ascii="Calibri" w:hAnsi="Calibri" w:cs="Times"/>
           <w:sz w:val="22"/>
           <w:szCs w:val="22"/>
         </w:rPr>
         <w:t>${</w:t>
       </w:r>
-      <w:proofErr w:type="spellStart"/>
-      <w:r>
-        <w:rPr>
-          <w:rFonts w:asciiTheme="minorHAnsi" w:hAnsiTheme="minorHAnsi" w:cstheme="minorHAnsi"/>
-          <w:sz w:val="22"/>
-          <w:szCs w:val="22"/>
-        </w:rPr>
+      <w:r>
+        <w:rPr>
+          <w:rFonts w:ascii="Calibri" w:hAnsi="Calibri" w:cs="Times"/>
+          <w:sz w:val="22"/>
+          <w:szCs w:val="22"/>
+        </w:rPr>
+        <w:lastRenderedPageBreak/>
         <w:t>missingExam</w:t>
       </w:r>
-      <w:proofErr w:type="spellEnd"/>
-      <w:r>
-        <w:rPr>
-          <w:rFonts w:asciiTheme="minorHAnsi" w:hAnsiTheme="minorHAnsi" w:cstheme="minorHAnsi"/>
-          <w:sz w:val="22"/>
-          <w:szCs w:val="22"/>
-        </w:rPr>
-        <w:t>}</w:t>
+      <w:r>
+        <w:rPr>
+          <w:rFonts w:ascii="Calibri" w:hAnsi="Calibri" w:cs="Times"/>
+          <w:sz w:val="22"/>
+          <w:szCs w:val="22"/>
+        </w:rPr>
+        <w:t>12}</w:t>
+      </w:r>
+      <w:r>
+        <w:rPr>
+          <w:rFonts w:ascii="Calibri" w:hAnsi="Calibri" w:cs="Times"/>
+          <w:sz w:val="22"/>
+          <w:szCs w:val="22"/>
+        </w:rPr>
+        <w:t>${missingExam</w:t>
+      </w:r>
+      <w:r>
+        <w:rPr>
+          <w:rFonts w:ascii="Calibri" w:hAnsi="Calibri" w:cs="Times"/>
+          <w:sz w:val="22"/>
+          <w:szCs w:val="22"/>
+        </w:rPr>
+        <w:t>13}</w:t>
+      </w:r>
+      <w:r>
+        <w:rPr>
+          <w:rFonts w:ascii="Calibri" w:hAnsi="Calibri" w:cs="Times"/>
+          <w:sz w:val="22"/>
+          <w:szCs w:val="22"/>
+        </w:rPr>
+        <w:t>${missingExam</w:t>
+      </w:r>
+      <w:r>
+        <w:rPr>
+          <w:rFonts w:ascii="Calibri" w:hAnsi="Calibri" w:cs="Times"/>
+          <w:sz w:val="22"/>
+          <w:szCs w:val="22"/>
+        </w:rPr>
+        <w:t>14}</w:t>
+      </w:r>
+      <w:r>
+        <w:rPr>
+          <w:rFonts w:ascii="Calibri" w:hAnsi="Calibri" w:cs="Times"/>
+          <w:sz w:val="22"/>
+          <w:szCs w:val="22"/>
+        </w:rPr>
+        <w:t>${missingExam</w:t>
+      </w:r>
+      <w:r>
+        <w:rPr>
+          <w:rFonts w:ascii="Calibri" w:hAnsi="Calibri" w:cs="Times"/>
+          <w:sz w:val="22"/>
+          <w:szCs w:val="22"/>
+        </w:rPr>
+        <w:t>15}</w:t>
+      </w:r>
+      <w:r>
+        <w:rPr>
+          <w:rFonts w:ascii="Calibri" w:hAnsi="Calibri" w:cs="Times"/>
+          <w:sz w:val="22"/>
+          <w:szCs w:val="22"/>
+        </w:rPr>
+        <w:t>${missingExam</w:t>
+      </w:r>
+      <w:r>
+        <w:rPr>
+          <w:rFonts w:ascii="Calibri" w:hAnsi="Calibri" w:cs="Times"/>
+          <w:sz w:val="22"/>
+          <w:szCs w:val="22"/>
+        </w:rPr>
+        <w:t>16}</w:t>
+      </w:r>
+      <w:r>
+        <w:rPr>
+          <w:rFonts w:ascii="Calibri" w:hAnsi="Calibri" w:cs="Times"/>
+          <w:sz w:val="22"/>
+          <w:szCs w:val="22"/>
+        </w:rPr>
+        <w:t>${missingExam</w:t>
+      </w:r>
+      <w:r>
+        <w:rPr>
+          <w:rFonts w:ascii="Calibri" w:hAnsi="Calibri" w:cs="Times"/>
+          <w:sz w:val="22"/>
+          <w:szCs w:val="22"/>
+        </w:rPr>
+        <w:t>17}</w:t>
+      </w:r>
+      <w:r>
+        <w:rPr>
+          <w:rFonts w:ascii="Calibri" w:hAnsi="Calibri" w:cs="Times"/>
+          <w:sz w:val="22"/>
+          <w:szCs w:val="22"/>
+        </w:rPr>
+        <w:t>${missingExam</w:t>
+      </w:r>
+      <w:r>
+        <w:rPr>
+          <w:rFonts w:ascii="Calibri" w:hAnsi="Calibri" w:cs="Times"/>
+          <w:sz w:val="22"/>
+          <w:szCs w:val="22"/>
+        </w:rPr>
+        <w:t>18}</w:t>
+      </w:r>
+      <w:r>
+        <w:rPr>
+          <w:rFonts w:ascii="Calibri" w:hAnsi="Calibri" w:cs="Times"/>
+          <w:sz w:val="22"/>
+          <w:szCs w:val="22"/>
+        </w:rPr>
+        <w:t>${missingExam</w:t>
+      </w:r>
+      <w:r>
+        <w:rPr>
+          <w:rFonts w:ascii="Calibri" w:hAnsi="Calibri" w:cs="Times"/>
+          <w:sz w:val="22"/>
+          <w:szCs w:val="22"/>
+        </w:rPr>
+        <w:t>19}</w:t>
+      </w:r>
+      <w:r>
+        <w:rPr>
+          <w:rFonts w:ascii="Calibri" w:hAnsi="Calibri" w:cs="Times"/>
+          <w:sz w:val="22"/>
+          <w:szCs w:val="22"/>
+        </w:rPr>
+        <w:t>${missingExam</w:t>
+      </w:r>
+      <w:r>
+        <w:rPr>
+          <w:rFonts w:ascii="Calibri" w:hAnsi="Calibri" w:cs="Times"/>
+          <w:sz w:val="22"/>
+          <w:szCs w:val="22"/>
+        </w:rPr>
+        <w:t>20}</w:t>
       </w:r>
     </w:p>
     <w:p>
@@ -4892,38 +6974,11 @@
         <w:spacing w:before="0" w:beforeAutospacing="0" w:after="0" w:afterAutospacing="0"/>
         <w:textAlignment w:val="baseline"/>
         <w:rPr>
-          <w:rStyle w:val="normaltextrun"/>
-          <w:rFonts w:asciiTheme="minorHAnsi" w:hAnsiTheme="minorHAnsi" w:cstheme="minorHAnsi"/>
-          <w:sz w:val="22"/>
-          <w:szCs w:val="22"/>
-        </w:rPr>
-      </w:pPr>
-      <w:r>
-        <w:rPr>
-          <w:rFonts w:asciiTheme="minorHAnsi" w:hAnsiTheme="minorHAnsi" w:cstheme="minorHAnsi"/>
-          <w:sz w:val="22"/>
-          <w:szCs w:val="22"/>
-        </w:rPr>
-        <w:t>${/</w:t>
-      </w:r>
-      <w:proofErr w:type="spellStart"/>
-      <w:r>
-        <w:rPr>
-          <w:rFonts w:asciiTheme="minorHAnsi" w:hAnsiTheme="minorHAnsi" w:cstheme="minorHAnsi"/>
-          <w:sz w:val="22"/>
-          <w:szCs w:val="22"/>
-        </w:rPr>
-        <w:t>NoMissingExam</w:t>
-      </w:r>
-      <w:proofErr w:type="spellEnd"/>
-      <w:r>
-        <w:rPr>
-          <w:rFonts w:asciiTheme="minorHAnsi" w:hAnsiTheme="minorHAnsi" w:cstheme="minorHAnsi"/>
-          <w:sz w:val="22"/>
-          <w:szCs w:val="22"/>
-        </w:rPr>
-        <w:t>}</w:t>
-      </w:r>
+          <w:rFonts w:asciiTheme="minorHAnsi" w:hAnsiTheme="minorHAnsi" w:cstheme="minorHAnsi"/>
+          <w:sz w:val="22"/>
+          <w:szCs w:val="22"/>
+        </w:rPr>
+      </w:pPr>
     </w:p>
     <w:p>
       <w:pPr>
@@ -4933,42 +6988,31 @@
         <w:rPr>
           <w:rStyle w:val="normaltextrun"/>
           <w:rFonts w:asciiTheme="minorHAnsi" w:hAnsiTheme="minorHAnsi" w:cstheme="minorHAnsi"/>
-          <w:bCs/>
-          <w:color w:val="000000"/>
-          <w:sz w:val="22"/>
-          <w:szCs w:val="22"/>
-        </w:rPr>
-      </w:pPr>
-      <w:r>
-        <w:rPr>
-          <w:rStyle w:val="normaltextrun"/>
-          <w:rFonts w:asciiTheme="minorHAnsi" w:hAnsiTheme="minorHAnsi" w:cstheme="minorHAnsi"/>
-          <w:bCs/>
-          <w:color w:val="000000"/>
-          <w:sz w:val="22"/>
-          <w:szCs w:val="22"/>
-        </w:rPr>
-        <w:t>${</w:t>
+          <w:sz w:val="22"/>
+          <w:szCs w:val="22"/>
+        </w:rPr>
+      </w:pPr>
+      <w:r>
+        <w:rPr>
+          <w:rFonts w:asciiTheme="minorHAnsi" w:hAnsiTheme="minorHAnsi" w:cstheme="minorHAnsi"/>
+          <w:sz w:val="22"/>
+          <w:szCs w:val="22"/>
+        </w:rPr>
+        <w:t>${/</w:t>
       </w:r>
       <w:proofErr w:type="spellStart"/>
       <w:r>
         <w:rPr>
-          <w:rStyle w:val="normaltextrun"/>
-          <w:rFonts w:asciiTheme="minorHAnsi" w:hAnsiTheme="minorHAnsi" w:cstheme="minorHAnsi"/>
-          <w:bCs/>
-          <w:color w:val="000000"/>
-          <w:sz w:val="22"/>
-          <w:szCs w:val="22"/>
-        </w:rPr>
-        <w:t>NomissingActivity</w:t>
+          <w:rFonts w:asciiTheme="minorHAnsi" w:hAnsiTheme="minorHAnsi" w:cstheme="minorHAnsi"/>
+          <w:sz w:val="22"/>
+          <w:szCs w:val="22"/>
+        </w:rPr>
+        <w:t>NoMissingExam</w:t>
       </w:r>
       <w:proofErr w:type="spellEnd"/>
       <w:r>
         <w:rPr>
-          <w:rStyle w:val="normaltextrun"/>
-          <w:rFonts w:asciiTheme="minorHAnsi" w:hAnsiTheme="minorHAnsi" w:cstheme="minorHAnsi"/>
-          <w:bCs/>
-          <w:color w:val="000000"/>
+          <w:rFonts w:asciiTheme="minorHAnsi" w:hAnsiTheme="minorHAnsi" w:cstheme="minorHAnsi"/>
           <w:sz w:val="22"/>
           <w:szCs w:val="22"/>
         </w:rPr>
@@ -4989,6 +7033,56 @@
           <w:szCs w:val="22"/>
         </w:rPr>
       </w:pPr>
+      <w:r>
+        <w:rPr>
+          <w:rStyle w:val="normaltextrun"/>
+          <w:rFonts w:asciiTheme="minorHAnsi" w:hAnsiTheme="minorHAnsi" w:cstheme="minorHAnsi"/>
+          <w:bCs/>
+          <w:color w:val="000000"/>
+          <w:sz w:val="22"/>
+          <w:szCs w:val="22"/>
+        </w:rPr>
+        <w:t>${</w:t>
+      </w:r>
+      <w:proofErr w:type="spellStart"/>
+      <w:r>
+        <w:rPr>
+          <w:rStyle w:val="normaltextrun"/>
+          <w:rFonts w:asciiTheme="minorHAnsi" w:hAnsiTheme="minorHAnsi" w:cstheme="minorHAnsi"/>
+          <w:bCs/>
+          <w:color w:val="000000"/>
+          <w:sz w:val="22"/>
+          <w:szCs w:val="22"/>
+        </w:rPr>
+        <w:t>NomissingActivity</w:t>
+      </w:r>
+      <w:proofErr w:type="spellEnd"/>
+      <w:r>
+        <w:rPr>
+          <w:rStyle w:val="normaltextrun"/>
+          <w:rFonts w:asciiTheme="minorHAnsi" w:hAnsiTheme="minorHAnsi" w:cstheme="minorHAnsi"/>
+          <w:bCs/>
+          <w:color w:val="000000"/>
+          <w:sz w:val="22"/>
+          <w:szCs w:val="22"/>
+        </w:rPr>
+        <w:t>}</w:t>
+      </w:r>
+    </w:p>
+    <w:p>
+      <w:pPr>
+        <w:pStyle w:val="paragraph"/>
+        <w:spacing w:before="0" w:beforeAutospacing="0" w:after="0" w:afterAutospacing="0"/>
+        <w:textAlignment w:val="baseline"/>
+        <w:rPr>
+          <w:rStyle w:val="normaltextrun"/>
+          <w:rFonts w:asciiTheme="minorHAnsi" w:hAnsiTheme="minorHAnsi" w:cstheme="minorHAnsi"/>
+          <w:bCs/>
+          <w:color w:val="000000"/>
+          <w:sz w:val="22"/>
+          <w:szCs w:val="22"/>
+        </w:rPr>
+      </w:pPr>
     </w:p>
     <w:p>
       <w:pPr>
@@ -4996,7 +7090,6 @@
         <w:spacing w:before="120" w:after="120"/>
         <w:jc w:val="left"/>
         <w:rPr>
-          <w:rStyle w:val="normaltextrun"/>
           <w:rFonts w:asciiTheme="minorHAnsi" w:hAnsiTheme="minorHAnsi" w:cstheme="minorHAnsi"/>
         </w:rPr>
       </w:pPr>
@@ -5007,54 +7100,371 @@
         <w:t>missed activity policy</w:t>
       </w:r>
     </w:p>
+    <w:p/>
     <w:p>
       <w:pPr>
         <w:pStyle w:val="paragraph"/>
         <w:spacing w:before="0" w:beforeAutospacing="0" w:after="0" w:afterAutospacing="0"/>
         <w:textAlignment w:val="baseline"/>
         <w:rPr>
-          <w:rStyle w:val="normaltextrun"/>
-          <w:rFonts w:asciiTheme="minorHAnsi" w:hAnsiTheme="minorHAnsi" w:cstheme="minorHAnsi"/>
-          <w:bCs/>
-          <w:color w:val="000000"/>
-          <w:sz w:val="22"/>
-          <w:szCs w:val="22"/>
-        </w:rPr>
-      </w:pPr>
-      <w:r>
-        <w:rPr>
-          <w:rStyle w:val="normaltextrun"/>
-          <w:rFonts w:asciiTheme="minorHAnsi" w:hAnsiTheme="minorHAnsi" w:cstheme="minorHAnsi"/>
-          <w:bCs/>
-          <w:color w:val="000000"/>
-          <w:sz w:val="22"/>
-          <w:szCs w:val="22"/>
-        </w:rPr>
-        <w:t>${</w:t>
-      </w:r>
-      <w:proofErr w:type="spellStart"/>
-      <w:r>
-        <w:rPr>
-          <w:rStyle w:val="normaltextrun"/>
-          <w:rFonts w:asciiTheme="minorHAnsi" w:hAnsiTheme="minorHAnsi" w:cstheme="minorHAnsi"/>
-          <w:bCs/>
-          <w:color w:val="000000"/>
-          <w:sz w:val="22"/>
-          <w:szCs w:val="22"/>
-        </w:rPr>
-        <w:t>missingActivity</w:t>
-      </w:r>
-      <w:proofErr w:type="spellEnd"/>
-      <w:r>
-        <w:rPr>
-          <w:rStyle w:val="normaltextrun"/>
-          <w:rFonts w:asciiTheme="minorHAnsi" w:hAnsiTheme="minorHAnsi" w:cstheme="minorHAnsi"/>
-          <w:bCs/>
-          <w:color w:val="000000"/>
-          <w:sz w:val="22"/>
-          <w:szCs w:val="22"/>
-        </w:rPr>
-        <w:t>}</w:t>
+          <w:rFonts w:ascii="Calibri" w:hAnsi="Calibri" w:cs="Times"/>
+          <w:sz w:val="22"/>
+          <w:szCs w:val="22"/>
+        </w:rPr>
+      </w:pPr>
+      <w:r>
+        <w:rPr>
+          <w:rFonts w:ascii="Calibri" w:hAnsi="Calibri" w:cs="Times"/>
+          <w:sz w:val="22"/>
+          <w:szCs w:val="22"/>
+        </w:rPr>
+        <w:t>${missing</w:t>
+      </w:r>
+      <w:r>
+        <w:rPr>
+          <w:rFonts w:ascii="Calibri" w:hAnsi="Calibri" w:cs="Times"/>
+          <w:sz w:val="22"/>
+          <w:szCs w:val="22"/>
+        </w:rPr>
+        <w:t>Activity</w:t>
+      </w:r>
+      <w:proofErr w:type="gramStart"/>
+      <w:r>
+        <w:rPr>
+          <w:rFonts w:ascii="Calibri" w:hAnsi="Calibri" w:cs="Times"/>
+          <w:sz w:val="22"/>
+          <w:szCs w:val="22"/>
+        </w:rPr>
+        <w:t>0</w:t>
+      </w:r>
+      <w:r>
+        <w:rPr>
+          <w:rFonts w:ascii="Calibri" w:hAnsi="Calibri" w:cs="Times"/>
+          <w:sz w:val="22"/>
+          <w:szCs w:val="22"/>
+        </w:rPr>
+        <w:t>}$</w:t>
+      </w:r>
+      <w:proofErr w:type="gramEnd"/>
+      <w:r>
+        <w:rPr>
+          <w:rFonts w:ascii="Calibri" w:hAnsi="Calibri" w:cs="Times"/>
+          <w:sz w:val="22"/>
+          <w:szCs w:val="22"/>
+        </w:rPr>
+        <w:t>{missing</w:t>
+      </w:r>
+      <w:r>
+        <w:rPr>
+          <w:rFonts w:ascii="Calibri" w:hAnsi="Calibri" w:cs="Times"/>
+          <w:sz w:val="22"/>
+          <w:szCs w:val="22"/>
+        </w:rPr>
+        <w:t>Activity1}</w:t>
+      </w:r>
+      <w:r>
+        <w:rPr>
+          <w:rFonts w:ascii="Calibri" w:hAnsi="Calibri" w:cs="Times"/>
+          <w:sz w:val="22"/>
+          <w:szCs w:val="22"/>
+        </w:rPr>
+        <w:t>${missing</w:t>
+      </w:r>
+      <w:r>
+        <w:rPr>
+          <w:rFonts w:ascii="Calibri" w:hAnsi="Calibri" w:cs="Times"/>
+          <w:sz w:val="22"/>
+          <w:szCs w:val="22"/>
+        </w:rPr>
+        <w:t>Activity2}</w:t>
+      </w:r>
+      <w:r>
+        <w:rPr>
+          <w:rFonts w:ascii="Calibri" w:hAnsi="Calibri" w:cs="Times"/>
+          <w:sz w:val="22"/>
+          <w:szCs w:val="22"/>
+        </w:rPr>
+        <w:t>${missing</w:t>
+      </w:r>
+      <w:r>
+        <w:rPr>
+          <w:rFonts w:ascii="Calibri" w:hAnsi="Calibri" w:cs="Times"/>
+          <w:sz w:val="22"/>
+          <w:szCs w:val="22"/>
+        </w:rPr>
+        <w:t>Activity3}</w:t>
+      </w:r>
+      <w:r>
+        <w:rPr>
+          <w:rFonts w:ascii="Calibri" w:hAnsi="Calibri" w:cs="Times"/>
+          <w:sz w:val="22"/>
+          <w:szCs w:val="22"/>
+        </w:rPr>
+        <w:t>${missing</w:t>
+      </w:r>
+      <w:r>
+        <w:rPr>
+          <w:rFonts w:ascii="Calibri" w:hAnsi="Calibri" w:cs="Times"/>
+          <w:sz w:val="22"/>
+          <w:szCs w:val="22"/>
+        </w:rPr>
+        <w:t>Activity4}</w:t>
+      </w:r>
+      <w:r>
+        <w:rPr>
+          <w:rFonts w:ascii="Calibri" w:hAnsi="Calibri" w:cs="Times"/>
+          <w:sz w:val="22"/>
+          <w:szCs w:val="22"/>
+        </w:rPr>
+        <w:t>${missing</w:t>
+      </w:r>
+      <w:r>
+        <w:rPr>
+          <w:rFonts w:ascii="Calibri" w:hAnsi="Calibri" w:cs="Times"/>
+          <w:sz w:val="22"/>
+          <w:szCs w:val="22"/>
+        </w:rPr>
+        <w:t>Activity5}</w:t>
+      </w:r>
+      <w:r>
+        <w:rPr>
+          <w:rFonts w:ascii="Calibri" w:hAnsi="Calibri" w:cs="Times"/>
+          <w:sz w:val="22"/>
+          <w:szCs w:val="22"/>
+        </w:rPr>
+        <w:t>${missing</w:t>
+      </w:r>
+      <w:r>
+        <w:rPr>
+          <w:rFonts w:ascii="Calibri" w:hAnsi="Calibri" w:cs="Times"/>
+          <w:sz w:val="22"/>
+          <w:szCs w:val="22"/>
+        </w:rPr>
+        <w:t>Activity6}</w:t>
+      </w:r>
+      <w:r>
+        <w:rPr>
+          <w:rFonts w:ascii="Calibri" w:hAnsi="Calibri" w:cs="Times"/>
+          <w:sz w:val="22"/>
+          <w:szCs w:val="22"/>
+        </w:rPr>
+        <w:t>${missing</w:t>
+      </w:r>
+      <w:r>
+        <w:rPr>
+          <w:rFonts w:ascii="Calibri" w:hAnsi="Calibri" w:cs="Times"/>
+          <w:sz w:val="22"/>
+          <w:szCs w:val="22"/>
+        </w:rPr>
+        <w:t>Activity7}</w:t>
+      </w:r>
+      <w:r>
+        <w:rPr>
+          <w:rFonts w:ascii="Calibri" w:hAnsi="Calibri" w:cs="Times"/>
+          <w:sz w:val="22"/>
+          <w:szCs w:val="22"/>
+        </w:rPr>
+        <w:t>${missing</w:t>
+      </w:r>
+      <w:r>
+        <w:rPr>
+          <w:rFonts w:ascii="Calibri" w:hAnsi="Calibri" w:cs="Times"/>
+          <w:sz w:val="22"/>
+          <w:szCs w:val="22"/>
+        </w:rPr>
+        <w:t>Activity8}</w:t>
+      </w:r>
+      <w:r>
+        <w:rPr>
+          <w:rFonts w:ascii="Calibri" w:hAnsi="Calibri" w:cs="Times"/>
+          <w:sz w:val="22"/>
+          <w:szCs w:val="22"/>
+        </w:rPr>
+        <w:t>${missing</w:t>
+      </w:r>
+      <w:r>
+        <w:rPr>
+          <w:rFonts w:ascii="Calibri" w:hAnsi="Calibri" w:cs="Times"/>
+          <w:sz w:val="22"/>
+          <w:szCs w:val="22"/>
+        </w:rPr>
+        <w:t>Activity9}</w:t>
+      </w:r>
+      <w:r>
+        <w:rPr>
+          <w:rFonts w:ascii="Calibri" w:hAnsi="Calibri" w:cs="Times"/>
+          <w:sz w:val="22"/>
+          <w:szCs w:val="22"/>
+        </w:rPr>
+        <w:t>${missing</w:t>
+      </w:r>
+      <w:r>
+        <w:rPr>
+          <w:rFonts w:ascii="Calibri" w:hAnsi="Calibri" w:cs="Times"/>
+          <w:sz w:val="22"/>
+          <w:szCs w:val="22"/>
+        </w:rPr>
+        <w:t>Activity10}</w:t>
+      </w:r>
+      <w:r>
+        <w:rPr>
+          <w:rFonts w:ascii="Calibri" w:hAnsi="Calibri" w:cs="Times"/>
+          <w:sz w:val="22"/>
+          <w:szCs w:val="22"/>
+        </w:rPr>
+        <w:t>${missing</w:t>
+      </w:r>
+      <w:r>
+        <w:rPr>
+          <w:rFonts w:ascii="Calibri" w:hAnsi="Calibri" w:cs="Times"/>
+          <w:sz w:val="22"/>
+          <w:szCs w:val="22"/>
+        </w:rPr>
+        <w:t>Activity11}</w:t>
+      </w:r>
+      <w:r>
+        <w:rPr>
+          <w:rFonts w:ascii="Calibri" w:hAnsi="Calibri" w:cs="Times"/>
+          <w:sz w:val="22"/>
+          <w:szCs w:val="22"/>
+        </w:rPr>
+        <w:t>${missing</w:t>
+      </w:r>
+      <w:r>
+        <w:rPr>
+          <w:rFonts w:ascii="Calibri" w:hAnsi="Calibri" w:cs="Times"/>
+          <w:sz w:val="22"/>
+          <w:szCs w:val="22"/>
+        </w:rPr>
+        <w:t>Activity12}</w:t>
+      </w:r>
+      <w:r>
+        <w:rPr>
+          <w:rFonts w:ascii="Calibri" w:hAnsi="Calibri" w:cs="Times"/>
+          <w:sz w:val="22"/>
+          <w:szCs w:val="22"/>
+        </w:rPr>
+        <w:t>${missing</w:t>
+      </w:r>
+      <w:r>
+        <w:rPr>
+          <w:rFonts w:ascii="Calibri" w:hAnsi="Calibri" w:cs="Times"/>
+          <w:sz w:val="22"/>
+          <w:szCs w:val="22"/>
+        </w:rPr>
+        <w:t>Activity13}</w:t>
+      </w:r>
+      <w:r>
+        <w:rPr>
+          <w:rFonts w:ascii="Calibri" w:hAnsi="Calibri" w:cs="Times"/>
+          <w:sz w:val="22"/>
+          <w:szCs w:val="22"/>
+        </w:rPr>
+        <w:t>${missing</w:t>
+      </w:r>
+      <w:r>
+        <w:rPr>
+          <w:rFonts w:ascii="Calibri" w:hAnsi="Calibri" w:cs="Times"/>
+          <w:sz w:val="22"/>
+          <w:szCs w:val="22"/>
+        </w:rPr>
+        <w:t>Activity14}</w:t>
+      </w:r>
+      <w:r>
+        <w:rPr>
+          <w:rFonts w:ascii="Calibri" w:hAnsi="Calibri" w:cs="Times"/>
+          <w:sz w:val="22"/>
+          <w:szCs w:val="22"/>
+        </w:rPr>
+        <w:t>${missing</w:t>
+      </w:r>
+      <w:r>
+        <w:rPr>
+          <w:rFonts w:ascii="Calibri" w:hAnsi="Calibri" w:cs="Times"/>
+          <w:sz w:val="22"/>
+          <w:szCs w:val="22"/>
+        </w:rPr>
+        <w:t>Activity15}</w:t>
+      </w:r>
+      <w:r>
+        <w:rPr>
+          <w:rFonts w:ascii="Calibri" w:hAnsi="Calibri" w:cs="Times"/>
+          <w:sz w:val="22"/>
+          <w:szCs w:val="22"/>
+        </w:rPr>
+        <w:t>${missing</w:t>
+      </w:r>
+      <w:r>
+        <w:rPr>
+          <w:rFonts w:ascii="Calibri" w:hAnsi="Calibri" w:cs="Times"/>
+          <w:sz w:val="22"/>
+          <w:szCs w:val="22"/>
+        </w:rPr>
+        <w:t>Activity16}</w:t>
+      </w:r>
+      <w:r>
+        <w:rPr>
+          <w:rFonts w:ascii="Calibri" w:hAnsi="Calibri" w:cs="Times"/>
+          <w:sz w:val="22"/>
+          <w:szCs w:val="22"/>
+        </w:rPr>
+        <w:t>${missing</w:t>
+      </w:r>
+      <w:r>
+        <w:rPr>
+          <w:rFonts w:ascii="Calibri" w:hAnsi="Calibri" w:cs="Times"/>
+          <w:sz w:val="22"/>
+          <w:szCs w:val="22"/>
+        </w:rPr>
+        <w:t>Activity17}</w:t>
+      </w:r>
+      <w:r>
+        <w:rPr>
+          <w:rFonts w:ascii="Calibri" w:hAnsi="Calibri" w:cs="Times"/>
+          <w:sz w:val="22"/>
+          <w:szCs w:val="22"/>
+        </w:rPr>
+        <w:t>${missing</w:t>
+      </w:r>
+      <w:r>
+        <w:rPr>
+          <w:rFonts w:ascii="Calibri" w:hAnsi="Calibri" w:cs="Times"/>
+          <w:sz w:val="22"/>
+          <w:szCs w:val="22"/>
+        </w:rPr>
+        <w:t>Activity18}</w:t>
+      </w:r>
+      <w:r>
+        <w:rPr>
+          <w:rFonts w:ascii="Calibri" w:hAnsi="Calibri" w:cs="Times"/>
+          <w:sz w:val="22"/>
+          <w:szCs w:val="22"/>
+        </w:rPr>
+        <w:t>${missing</w:t>
+      </w:r>
+      <w:r>
+        <w:rPr>
+          <w:rFonts w:ascii="Calibri" w:hAnsi="Calibri" w:cs="Times"/>
+          <w:sz w:val="22"/>
+          <w:szCs w:val="22"/>
+        </w:rPr>
+        <w:t>Activity19}</w:t>
+      </w:r>
+      <w:r>
+        <w:rPr>
+          <w:rFonts w:ascii="Calibri" w:hAnsi="Calibri" w:cs="Times"/>
+          <w:sz w:val="22"/>
+          <w:szCs w:val="22"/>
+        </w:rPr>
+        <w:t>${missing</w:t>
+      </w:r>
+      <w:r>
+        <w:rPr>
+          <w:rFonts w:ascii="Calibri" w:hAnsi="Calibri" w:cs="Times"/>
+          <w:sz w:val="22"/>
+          <w:szCs w:val="22"/>
+        </w:rPr>
+        <w:t>Activity20}</w:t>
       </w:r>
     </w:p>
     <w:p>
@@ -5071,6 +7481,21 @@
           <w:szCs w:val="22"/>
         </w:rPr>
       </w:pPr>
+    </w:p>
+    <w:p>
+      <w:pPr>
+        <w:pStyle w:val="paragraph"/>
+        <w:spacing w:before="0" w:beforeAutospacing="0" w:after="0" w:afterAutospacing="0"/>
+        <w:textAlignment w:val="baseline"/>
+        <w:rPr>
+          <w:rStyle w:val="normaltextrun"/>
+          <w:rFonts w:asciiTheme="minorHAnsi" w:hAnsiTheme="minorHAnsi" w:cstheme="minorHAnsi"/>
+          <w:bCs/>
+          <w:color w:val="000000"/>
+          <w:sz w:val="22"/>
+          <w:szCs w:val="22"/>
+        </w:rPr>
+      </w:pPr>
       <w:r>
         <w:rPr>
           <w:rStyle w:val="normaltextrun"/>
@@ -5123,14 +7548,14 @@
           <w:rFonts w:asciiTheme="minorHAnsi" w:hAnsiTheme="minorHAnsi" w:cstheme="minorHAnsi"/>
         </w:rPr>
       </w:pPr>
-      <w:bookmarkStart w:id="13" w:name="_Toc2236271"/>
+      <w:bookmarkStart w:id="14" w:name="_Toc2236271"/>
       <w:r>
         <w:rPr>
           <w:rFonts w:asciiTheme="minorHAnsi" w:hAnsiTheme="minorHAnsi" w:cstheme="minorHAnsi"/>
         </w:rPr>
         <w:t>University Policies</w:t>
       </w:r>
-      <w:bookmarkEnd w:id="13"/>
+      <w:bookmarkEnd w:id="14"/>
     </w:p>
     <w:p>
       <w:pPr>
@@ -5218,7 +7643,7 @@
           <w:rFonts w:asciiTheme="minorHAnsi" w:eastAsia="Times New Roman" w:hAnsiTheme="minorHAnsi" w:cstheme="majorHAnsi"/>
         </w:rPr>
       </w:pPr>
-      <w:bookmarkStart w:id="14" w:name="_Toc2236272"/>
+      <w:bookmarkStart w:id="15" w:name="_Toc2236272"/>
       <w:r>
         <w:rPr>
           <w:rFonts w:asciiTheme="minorHAnsi" w:hAnsiTheme="minorHAnsi" w:cstheme="majorHAnsi"/>
@@ -5231,7 +7656,7 @@
         </w:rPr>
         <w:t xml:space="preserve"> Policies</w:t>
       </w:r>
-      <w:bookmarkEnd w:id="14"/>
+      <w:bookmarkEnd w:id="15"/>
     </w:p>
     <w:p>
       <w:r>
@@ -5282,16 +7707,7 @@
           <w:sz w:val="22"/>
           <w:szCs w:val="22"/>
         </w:rPr>
-        <w:t xml:space="preserve">The academic enterprise is founded on honesty, civility, and integrity. As members of this enterprise, all students are expected to know, understand, and follow the codes of conduct regarding academic integrity. At the most basic level, this means submitting only original work done by you and acknowledging all sources of information or ideas and attributing them to others as required. This also </w:t>
-      </w:r>
-      <w:r>
-        <w:rPr>
-          <w:rFonts w:asciiTheme="minorHAnsi" w:hAnsiTheme="minorHAnsi" w:cstheme="minorHAnsi"/>
-          <w:sz w:val="22"/>
-          <w:szCs w:val="22"/>
-        </w:rPr>
-        <w:lastRenderedPageBreak/>
-        <w:t>means you should not cheat, copy, or mislead others about what is your work. Violations of academic integrity (i.e., misconduct) lead to the breakdown of the academic enterprise, and therefore serious consequences arise and harsh sanctions are imposed. For example, incidences of plagiarism or cheating may result in a mark of zero on the assignment or exam and more serious consequences may apply if the matter is referred to the President’s Advisory Committee on Student Discipline. Careful records are kept in order to monitor and prevent recurrences. A more detailed description of academic integrity, including the University’s policies and procedures, may be found in the Academic Calendar.</w:t>
+        <w:t>The academic enterprise is founded on honesty, civility, and integrity. As members of this enterprise, all students are expected to know, understand, and follow the codes of conduct regarding academic integrity. At the most basic level, this means submitting only original work done by you and acknowledging all sources of information or ideas and attributing them to others as required. This also means you should not cheat, copy, or mislead others about what is your work. Violations of academic integrity (i.e., misconduct) lead to the breakdown of the academic enterprise, and therefore serious consequences arise and harsh sanctions are imposed. For example, incidences of plagiarism or cheating may result in a mark of zero on the assignment or exam and more serious consequences may apply if the matter is referred to the President’s Advisory Committee on Student Discipline. Careful records are kept in order to monitor and prevent recurrences. A more detailed description of academic integrity, including the University’s policies and procedures, may be found in the Academic Calendar.</w:t>
       </w:r>
     </w:p>
     <w:p>
@@ -5316,6 +7732,7 @@
     </w:p>
     <w:p>
       <w:r>
+        <w:lastRenderedPageBreak/>
         <w:t>${concession}</w:t>
       </w:r>
     </w:p>
@@ -5832,22 +8249,269 @@
         <w:rPr>
           <w:rFonts w:eastAsia="Times New Roman"/>
         </w:rPr>
-        <w:t>${</w:t>
-      </w:r>
-      <w:proofErr w:type="spellStart"/>
+        <w:t>${learningAnalytics</w:t>
+      </w:r>
+      <w:proofErr w:type="gramStart"/>
       <w:r>
         <w:rPr>
           <w:rFonts w:eastAsia="Times New Roman"/>
         </w:rPr>
-        <w:t>learningAnalytics</w:t>
-      </w:r>
-      <w:proofErr w:type="spellEnd"/>
+        <w:t>0}</w:t>
+      </w:r>
       <w:r>
         <w:rPr>
           <w:rFonts w:eastAsia="Times New Roman"/>
         </w:rPr>
-        <w:t>}</w:t>
-      </w:r>
+        <w:t>$</w:t>
+      </w:r>
+      <w:proofErr w:type="gramEnd"/>
+      <w:r>
+        <w:rPr>
+          <w:rFonts w:eastAsia="Times New Roman"/>
+        </w:rPr>
+        <w:t>{learningAnalytics</w:t>
+      </w:r>
+      <w:r>
+        <w:rPr>
+          <w:rFonts w:eastAsia="Times New Roman"/>
+        </w:rPr>
+        <w:t>1}</w:t>
+      </w:r>
+      <w:r>
+        <w:rPr>
+          <w:rFonts w:eastAsia="Times New Roman"/>
+        </w:rPr>
+        <w:t>${learningAnalytics</w:t>
+      </w:r>
+      <w:r>
+        <w:rPr>
+          <w:rFonts w:eastAsia="Times New Roman"/>
+        </w:rPr>
+        <w:t>2}</w:t>
+      </w:r>
+      <w:r>
+        <w:rPr>
+          <w:rFonts w:eastAsia="Times New Roman"/>
+        </w:rPr>
+        <w:t>${learningAnalytics</w:t>
+      </w:r>
+      <w:r>
+        <w:rPr>
+          <w:rFonts w:eastAsia="Times New Roman"/>
+        </w:rPr>
+        <w:t>3}</w:t>
+      </w:r>
+      <w:r>
+        <w:rPr>
+          <w:rFonts w:eastAsia="Times New Roman"/>
+        </w:rPr>
+        <w:t>${learningAnalytics</w:t>
+      </w:r>
+      <w:r>
+        <w:rPr>
+          <w:rFonts w:eastAsia="Times New Roman"/>
+        </w:rPr>
+        <w:t>4}</w:t>
+      </w:r>
+      <w:r>
+        <w:rPr>
+          <w:rFonts w:eastAsia="Times New Roman"/>
+        </w:rPr>
+        <w:t>${learningAnalytics</w:t>
+      </w:r>
+      <w:r>
+        <w:rPr>
+          <w:rFonts w:eastAsia="Times New Roman"/>
+        </w:rPr>
+        <w:t>5}</w:t>
+      </w:r>
+      <w:r>
+        <w:rPr>
+          <w:rFonts w:eastAsia="Times New Roman"/>
+        </w:rPr>
+        <w:t>${learningAnalytics</w:t>
+      </w:r>
+      <w:r>
+        <w:rPr>
+          <w:rFonts w:eastAsia="Times New Roman"/>
+        </w:rPr>
+        <w:t>6}</w:t>
+      </w:r>
+      <w:r>
+        <w:rPr>
+          <w:rFonts w:eastAsia="Times New Roman"/>
+        </w:rPr>
+        <w:t>${learningAnalytics</w:t>
+      </w:r>
+      <w:r>
+        <w:rPr>
+          <w:rFonts w:eastAsia="Times New Roman"/>
+        </w:rPr>
+        <w:t>7}</w:t>
+      </w:r>
+      <w:r>
+        <w:rPr>
+          <w:rFonts w:eastAsia="Times New Roman"/>
+        </w:rPr>
+        <w:t>${learningAnalytics</w:t>
+      </w:r>
+      <w:r>
+        <w:rPr>
+          <w:rFonts w:eastAsia="Times New Roman"/>
+        </w:rPr>
+        <w:t>8}</w:t>
+      </w:r>
+      <w:r>
+        <w:rPr>
+          <w:rFonts w:eastAsia="Times New Roman"/>
+        </w:rPr>
+        <w:t>${learningAnalytics</w:t>
+      </w:r>
+      <w:r>
+        <w:rPr>
+          <w:rFonts w:eastAsia="Times New Roman"/>
+        </w:rPr>
+        <w:t>9}</w:t>
+      </w:r>
+      <w:r>
+        <w:rPr>
+          <w:rFonts w:eastAsia="Times New Roman"/>
+        </w:rPr>
+        <w:t>${learningAnalytics</w:t>
+      </w:r>
+      <w:r>
+        <w:rPr>
+          <w:rFonts w:eastAsia="Times New Roman"/>
+        </w:rPr>
+        <w:t>10}</w:t>
+      </w:r>
+      <w:r>
+        <w:rPr>
+          <w:rFonts w:eastAsia="Times New Roman"/>
+        </w:rPr>
+        <w:t>${learningAnalytics</w:t>
+      </w:r>
+      <w:r>
+        <w:rPr>
+          <w:rFonts w:eastAsia="Times New Roman"/>
+        </w:rPr>
+        <w:t>11}</w:t>
+      </w:r>
+      <w:r>
+        <w:rPr>
+          <w:rFonts w:eastAsia="Times New Roman"/>
+        </w:rPr>
+        <w:t>${learningAnalytics</w:t>
+      </w:r>
+      <w:r>
+        <w:rPr>
+          <w:rFonts w:eastAsia="Times New Roman"/>
+        </w:rPr>
+        <w:t>12}</w:t>
+      </w:r>
+      <w:r>
+        <w:rPr>
+          <w:rFonts w:eastAsia="Times New Roman"/>
+        </w:rPr>
+        <w:t>${learningAnalytics</w:t>
+      </w:r>
+      <w:r>
+        <w:rPr>
+          <w:rFonts w:eastAsia="Times New Roman"/>
+        </w:rPr>
+        <w:t>13}</w:t>
+      </w:r>
+      <w:r>
+        <w:rPr>
+          <w:rFonts w:eastAsia="Times New Roman"/>
+        </w:rPr>
+        <w:t>${learningAnalytics</w:t>
+      </w:r>
+      <w:r>
+        <w:rPr>
+          <w:rFonts w:eastAsia="Times New Roman"/>
+        </w:rPr>
+        <w:t>14}</w:t>
+      </w:r>
+      <w:r>
+        <w:rPr>
+          <w:rFonts w:eastAsia="Times New Roman"/>
+        </w:rPr>
+        <w:t>${learningAnalytics</w:t>
+      </w:r>
+      <w:r>
+        <w:rPr>
+          <w:rFonts w:eastAsia="Times New Roman"/>
+        </w:rPr>
+        <w:t>15}</w:t>
+      </w:r>
+      <w:r>
+        <w:rPr>
+          <w:rFonts w:eastAsia="Times New Roman"/>
+        </w:rPr>
+        <w:t>${learningAnalytics</w:t>
+      </w:r>
+      <w:r>
+        <w:rPr>
+          <w:rFonts w:eastAsia="Times New Roman"/>
+        </w:rPr>
+        <w:t>16}</w:t>
+      </w:r>
+      <w:r>
+        <w:rPr>
+          <w:rFonts w:eastAsia="Times New Roman"/>
+        </w:rPr>
+        <w:t>${learningAnalytics</w:t>
+      </w:r>
+      <w:r>
+        <w:rPr>
+          <w:rFonts w:eastAsia="Times New Roman"/>
+        </w:rPr>
+        <w:t>17}</w:t>
+      </w:r>
+      <w:r>
+        <w:rPr>
+          <w:rFonts w:eastAsia="Times New Roman"/>
+        </w:rPr>
+        <w:t>${learningAnalytics</w:t>
+      </w:r>
+      <w:r>
+        <w:rPr>
+          <w:rFonts w:eastAsia="Times New Roman"/>
+        </w:rPr>
+        <w:t>18}</w:t>
+      </w:r>
+      <w:r>
+        <w:rPr>
+          <w:rFonts w:eastAsia="Times New Roman"/>
+        </w:rPr>
+        <w:t>${learningAnalytics</w:t>
+      </w:r>
+      <w:r>
+        <w:rPr>
+          <w:rFonts w:eastAsia="Times New Roman"/>
+        </w:rPr>
+        <w:t>19}</w:t>
+      </w:r>
+      <w:r>
+        <w:rPr>
+          <w:rFonts w:eastAsia="Times New Roman"/>
+        </w:rPr>
+        <w:t>${learningAnalytics</w:t>
+      </w:r>
+      <w:r>
+        <w:rPr>
+          <w:rFonts w:eastAsia="Times New Roman"/>
+        </w:rPr>
+        <w:t>20}</w:t>
+      </w:r>
+    </w:p>
+    <w:p>
+      <w:pPr>
+        <w:rPr>
+          <w:rFonts w:eastAsia="Times New Roman"/>
+        </w:rPr>
+      </w:pPr>
     </w:p>
     <w:p>
       <w:pPr>
@@ -5972,17 +8636,271 @@
       </w:r>
     </w:p>
     <w:p>
-      <w:r>
+      <w:pPr>
+        <w:pStyle w:val="Paragraphs"/>
+        <w:ind w:left="0"/>
+        <w:rPr>
+          <w:rFonts w:asciiTheme="minorHAnsi" w:hAnsiTheme="minorHAnsi" w:cstheme="minorHAnsi"/>
+        </w:rPr>
+      </w:pPr>
+      <w:r>
+        <w:rPr>
+          <w:rFonts w:asciiTheme="minorHAnsi" w:hAnsiTheme="minorHAnsi" w:cstheme="minorHAnsi"/>
+        </w:rPr>
+        <w:t>${course</w:t>
+      </w:r>
+      <w:r>
+        <w:rPr>
+          <w:rFonts w:asciiTheme="minorHAnsi" w:hAnsiTheme="minorHAnsi" w:cstheme="minorHAnsi"/>
+        </w:rPr>
+        <w:t>LearningResources0</w:t>
+      </w:r>
+      <w:r>
+        <w:rPr>
+          <w:rFonts w:asciiTheme="minorHAnsi" w:hAnsiTheme="minorHAnsi" w:cstheme="minorHAnsi"/>
+        </w:rPr>
+        <w:t>}${course</w:t>
+      </w:r>
+      <w:r>
+        <w:rPr>
+          <w:rFonts w:asciiTheme="minorHAnsi" w:hAnsiTheme="minorHAnsi" w:cstheme="minorHAnsi"/>
+        </w:rPr>
+        <w:t>LearningResources1</w:t>
+      </w:r>
+      <w:r>
+        <w:rPr>
+          <w:rFonts w:asciiTheme="minorHAnsi" w:hAnsiTheme="minorHAnsi" w:cstheme="minorHAnsi"/>
+        </w:rPr>
+        <w:t>}${course</w:t>
+      </w:r>
+      <w:r>
+        <w:rPr>
+          <w:rFonts w:asciiTheme="minorHAnsi" w:hAnsiTheme="minorHAnsi" w:cstheme="minorHAnsi"/>
+        </w:rPr>
+        <w:t>LearningResources2</w:t>
+      </w:r>
+      <w:r>
+        <w:rPr>
+          <w:rFonts w:asciiTheme="minorHAnsi" w:hAnsiTheme="minorHAnsi" w:cstheme="minorHAnsi"/>
+        </w:rPr>
+        <w:t>}${course</w:t>
+      </w:r>
+      <w:r>
+        <w:rPr>
+          <w:rFonts w:asciiTheme="minorHAnsi" w:hAnsiTheme="minorHAnsi" w:cstheme="minorHAnsi"/>
+        </w:rPr>
+        <w:t>LearningResources3</w:t>
+      </w:r>
+      <w:r>
+        <w:rPr>
+          <w:rFonts w:asciiTheme="minorHAnsi" w:hAnsiTheme="minorHAnsi" w:cstheme="minorHAnsi"/>
+        </w:rPr>
+        <w:t>}${course</w:t>
+      </w:r>
+      <w:r>
+        <w:rPr>
+          <w:rFonts w:asciiTheme="minorHAnsi" w:hAnsiTheme="minorHAnsi" w:cstheme="minorHAnsi"/>
+        </w:rPr>
+        <w:t>LearningResources4}</w:t>
+      </w:r>
+      <w:r>
+        <w:rPr>
+          <w:rFonts w:asciiTheme="minorHAnsi" w:hAnsiTheme="minorHAnsi" w:cstheme="minorHAnsi"/>
+        </w:rPr>
+        <w:t>${course</w:t>
+      </w:r>
+      <w:r>
+        <w:rPr>
+          <w:rFonts w:asciiTheme="minorHAnsi" w:hAnsiTheme="minorHAnsi" w:cstheme="minorHAnsi"/>
+        </w:rPr>
+        <w:t>LearningResources5</w:t>
+      </w:r>
+      <w:r>
+        <w:rPr>
+          <w:rFonts w:asciiTheme="minorHAnsi" w:hAnsiTheme="minorHAnsi" w:cstheme="minorHAnsi"/>
+        </w:rPr>
+        <w:t>}${course</w:t>
+      </w:r>
+      <w:r>
+        <w:rPr>
+          <w:rFonts w:asciiTheme="minorHAnsi" w:hAnsiTheme="minorHAnsi" w:cstheme="minorHAnsi"/>
+        </w:rPr>
+        <w:t>LearningResources6}</w:t>
+      </w:r>
+      <w:r>
+        <w:rPr>
+          <w:rFonts w:asciiTheme="minorHAnsi" w:hAnsiTheme="minorHAnsi" w:cstheme="minorHAnsi"/>
+        </w:rPr>
+        <w:t>${course</w:t>
+      </w:r>
+      <w:r>
+        <w:rPr>
+          <w:rFonts w:asciiTheme="minorHAnsi" w:hAnsiTheme="minorHAnsi" w:cstheme="minorHAnsi"/>
+        </w:rPr>
+        <w:t>LearningResources7}</w:t>
+      </w:r>
+      <w:r>
+        <w:rPr>
+          <w:rFonts w:asciiTheme="minorHAnsi" w:hAnsiTheme="minorHAnsi" w:cstheme="minorHAnsi"/>
+        </w:rPr>
+        <w:t>${course</w:t>
+      </w:r>
+      <w:r>
+        <w:rPr>
+          <w:rFonts w:asciiTheme="minorHAnsi" w:hAnsiTheme="minorHAnsi" w:cstheme="minorHAnsi"/>
+        </w:rPr>
+        <w:t>LearningResources8}</w:t>
+      </w:r>
+      <w:r>
+        <w:rPr>
+          <w:rFonts w:asciiTheme="minorHAnsi" w:hAnsiTheme="minorHAnsi" w:cstheme="minorHAnsi"/>
+        </w:rPr>
+        <w:t>${course</w:t>
+      </w:r>
+      <w:r>
+        <w:rPr>
+          <w:rFonts w:asciiTheme="minorHAnsi" w:hAnsiTheme="minorHAnsi" w:cstheme="minorHAnsi"/>
+        </w:rPr>
+        <w:t>LearningResources9}</w:t>
+      </w:r>
+      <w:r>
+        <w:rPr>
+          <w:rFonts w:asciiTheme="minorHAnsi" w:hAnsiTheme="minorHAnsi" w:cstheme="minorHAnsi"/>
+        </w:rPr>
+        <w:t>${course</w:t>
+      </w:r>
+      <w:r>
+        <w:rPr>
+          <w:rFonts w:asciiTheme="minorHAnsi" w:hAnsiTheme="minorHAnsi" w:cstheme="minorHAnsi"/>
+        </w:rPr>
+        <w:t>LearningR</w:t>
+      </w:r>
+      <w:r>
+        <w:rPr>
+          <w:rFonts w:asciiTheme="minorHAnsi" w:hAnsiTheme="minorHAnsi" w:cstheme="minorHAnsi"/>
+        </w:rPr>
         <w:lastRenderedPageBreak/>
-        <w:t>${</w:t>
-      </w:r>
-      <w:proofErr w:type="spellStart"/>
-      <w:r>
-        <w:t>courseLearningResources</w:t>
-      </w:r>
-      <w:proofErr w:type="spellEnd"/>
-      <w:r>
-        <w:t>}</w:t>
+        <w:t>esources10}</w:t>
+      </w:r>
+      <w:r>
+        <w:rPr>
+          <w:rFonts w:asciiTheme="minorHAnsi" w:hAnsiTheme="minorHAnsi" w:cstheme="minorHAnsi"/>
+        </w:rPr>
+        <w:t>${course</w:t>
+      </w:r>
+      <w:r>
+        <w:rPr>
+          <w:rFonts w:asciiTheme="minorHAnsi" w:hAnsiTheme="minorHAnsi" w:cstheme="minorHAnsi"/>
+        </w:rPr>
+        <w:t>LearningResources11}</w:t>
+      </w:r>
+      <w:r>
+        <w:rPr>
+          <w:rFonts w:asciiTheme="minorHAnsi" w:hAnsiTheme="minorHAnsi" w:cstheme="minorHAnsi"/>
+        </w:rPr>
+        <w:t>${course</w:t>
+      </w:r>
+      <w:r>
+        <w:rPr>
+          <w:rFonts w:asciiTheme="minorHAnsi" w:hAnsiTheme="minorHAnsi" w:cstheme="minorHAnsi"/>
+        </w:rPr>
+        <w:t>LearningResources12}</w:t>
+      </w:r>
+      <w:r>
+        <w:rPr>
+          <w:rFonts w:asciiTheme="minorHAnsi" w:hAnsiTheme="minorHAnsi" w:cstheme="minorHAnsi"/>
+        </w:rPr>
+        <w:t>${course</w:t>
+      </w:r>
+      <w:r>
+        <w:rPr>
+          <w:rFonts w:asciiTheme="minorHAnsi" w:hAnsiTheme="minorHAnsi" w:cstheme="minorHAnsi"/>
+        </w:rPr>
+        <w:t>LearningResources13</w:t>
+      </w:r>
+      <w:r>
+        <w:rPr>
+          <w:rFonts w:asciiTheme="minorHAnsi" w:hAnsiTheme="minorHAnsi" w:cstheme="minorHAnsi"/>
+        </w:rPr>
+        <w:t>}${course</w:t>
+      </w:r>
+      <w:r>
+        <w:rPr>
+          <w:rFonts w:asciiTheme="minorHAnsi" w:hAnsiTheme="minorHAnsi" w:cstheme="minorHAnsi"/>
+        </w:rPr>
+        <w:t>LearningResources14</w:t>
+      </w:r>
+      <w:r>
+        <w:rPr>
+          <w:rFonts w:asciiTheme="minorHAnsi" w:hAnsiTheme="minorHAnsi" w:cstheme="minorHAnsi"/>
+        </w:rPr>
+        <w:t>}${course</w:t>
+      </w:r>
+      <w:r>
+        <w:rPr>
+          <w:rFonts w:asciiTheme="minorHAnsi" w:hAnsiTheme="minorHAnsi" w:cstheme="minorHAnsi"/>
+        </w:rPr>
+        <w:t>LearningResources15}</w:t>
+      </w:r>
+      <w:r>
+        <w:rPr>
+          <w:rFonts w:asciiTheme="minorHAnsi" w:hAnsiTheme="minorHAnsi" w:cstheme="minorHAnsi"/>
+        </w:rPr>
+        <w:t>${course</w:t>
+      </w:r>
+      <w:r>
+        <w:rPr>
+          <w:rFonts w:asciiTheme="minorHAnsi" w:hAnsiTheme="minorHAnsi" w:cstheme="minorHAnsi"/>
+        </w:rPr>
+        <w:t>LearningResources16</w:t>
+      </w:r>
+      <w:r>
+        <w:rPr>
+          <w:rFonts w:asciiTheme="minorHAnsi" w:hAnsiTheme="minorHAnsi" w:cstheme="minorHAnsi"/>
+        </w:rPr>
+        <w:t>}${course</w:t>
+      </w:r>
+      <w:r>
+        <w:rPr>
+          <w:rFonts w:asciiTheme="minorHAnsi" w:hAnsiTheme="minorHAnsi" w:cstheme="minorHAnsi"/>
+        </w:rPr>
+        <w:t>LearningResources17</w:t>
+      </w:r>
+      <w:r>
+        <w:rPr>
+          <w:rFonts w:asciiTheme="minorHAnsi" w:hAnsiTheme="minorHAnsi" w:cstheme="minorHAnsi"/>
+        </w:rPr>
+        <w:t>}${course</w:t>
+      </w:r>
+      <w:r>
+        <w:rPr>
+          <w:rFonts w:asciiTheme="minorHAnsi" w:hAnsiTheme="minorHAnsi" w:cstheme="minorHAnsi"/>
+        </w:rPr>
+        <w:t>LearningResources18</w:t>
+      </w:r>
+      <w:r>
+        <w:rPr>
+          <w:rFonts w:asciiTheme="minorHAnsi" w:hAnsiTheme="minorHAnsi" w:cstheme="minorHAnsi"/>
+        </w:rPr>
+        <w:t>}${course</w:t>
+      </w:r>
+      <w:r>
+        <w:rPr>
+          <w:rFonts w:asciiTheme="minorHAnsi" w:hAnsiTheme="minorHAnsi" w:cstheme="minorHAnsi"/>
+        </w:rPr>
+        <w:t>LearningResources19</w:t>
+      </w:r>
+      <w:r>
+        <w:rPr>
+          <w:rFonts w:asciiTheme="minorHAnsi" w:hAnsiTheme="minorHAnsi" w:cstheme="minorHAnsi"/>
+        </w:rPr>
+        <w:t>}${course</w:t>
+      </w:r>
+      <w:r>
+        <w:rPr>
+          <w:rFonts w:asciiTheme="minorHAnsi" w:hAnsiTheme="minorHAnsi" w:cstheme="minorHAnsi"/>
+        </w:rPr>
+        <w:t>LearningResources20}</w:t>
       </w:r>
     </w:p>
     <w:p>
@@ -6845,6 +9763,7 @@
         </w:rPr>
       </w:pPr>
       <w:r>
+        <w:lastRenderedPageBreak/>
         <w:t xml:space="preserve">- </w:t>
       </w:r>
       <w:hyperlink r:id="rId25" w:history="1">
@@ -6925,7 +9844,6 @@
           <w:sz w:val="22"/>
           <w:szCs w:val="22"/>
         </w:rPr>
-        <w:lastRenderedPageBreak/>
         <w:t>${religious}</w:t>
       </w:r>
     </w:p>
@@ -7018,7 +9936,29 @@
             <w:sz w:val="22"/>
             <w:szCs w:val="22"/>
           </w:rPr>
-          <w:t>Academic Calendar language concerning Religious observances</w:t>
+          <w:t xml:space="preserve">Academic Calendar language concerning </w:t>
+        </w:r>
+        <w:proofErr w:type="gramStart"/>
+        <w:r>
+          <w:rPr>
+            <w:rStyle w:val="Hyperlink"/>
+            <w:rFonts w:asciiTheme="minorHAnsi" w:hAnsiTheme="minorHAnsi" w:cstheme="minorHAnsi"/>
+            <w:color w:val="2F5D7C"/>
+            <w:sz w:val="22"/>
+            <w:szCs w:val="22"/>
+          </w:rPr>
+          <w:t>Religious</w:t>
+        </w:r>
+        <w:proofErr w:type="gramEnd"/>
+        <w:r>
+          <w:rPr>
+            <w:rStyle w:val="Hyperlink"/>
+            <w:rFonts w:asciiTheme="minorHAnsi" w:hAnsiTheme="minorHAnsi" w:cstheme="minorHAnsi"/>
+            <w:color w:val="2F5D7C"/>
+            <w:sz w:val="22"/>
+            <w:szCs w:val="22"/>
+          </w:rPr>
+          <w:t xml:space="preserve"> observances</w:t>
         </w:r>
       </w:hyperlink>
     </w:p>

</xml_diff>

<commit_message>
Van Syllabus Office Location Bug Fix
</commit_message>
<xml_diff>
--- a/public/word-template/UBC-V_default.docx
+++ b/public/word-template/UBC-V_default.docx
@@ -706,6 +706,20 @@
       <w:r>
         <w:rPr>
           <w:rFonts w:cstheme="minorHAnsi"/>
+          <w:b/>
+        </w:rPr>
+        <w:t>Office Location:</w:t>
+      </w:r>
+      <w:r>
+        <w:rPr>
+          <w:rFonts w:cstheme="minorHAnsi"/>
+          <w:b/>
+        </w:rPr>
+        <w:t xml:space="preserve"> </w:t>
+      </w:r>
+      <w:r>
+        <w:rPr>
+          <w:rFonts w:cstheme="minorHAnsi"/>
         </w:rPr>
         <w:t>${</w:t>
       </w:r>
@@ -714,75 +728,7 @@
         <w:rPr>
           <w:rFonts w:cstheme="minorHAnsi"/>
         </w:rPr>
-        <w:t>NoOfficeLocation</w:t>
-      </w:r>
-      <w:proofErr w:type="spellEnd"/>
-      <w:r>
-        <w:rPr>
-          <w:rFonts w:cstheme="minorHAnsi"/>
-        </w:rPr>
-        <w:t>}</w:t>
-      </w:r>
-    </w:p>
-    <w:p>
-      <w:pPr>
-        <w:rPr>
-          <w:rFonts w:cstheme="minorHAnsi"/>
-        </w:rPr>
-      </w:pPr>
-      <w:r>
-        <w:rPr>
-          <w:rFonts w:cstheme="minorHAnsi"/>
-          <w:b/>
-        </w:rPr>
-        <w:t>Office Location:</w:t>
-      </w:r>
-      <w:r>
-        <w:rPr>
-          <w:rFonts w:cstheme="minorHAnsi"/>
-          <w:b/>
-        </w:rPr>
-        <w:t xml:space="preserve"> </w:t>
-      </w:r>
-      <w:r>
-        <w:rPr>
-          <w:rFonts w:cstheme="minorHAnsi"/>
-        </w:rPr>
-        <w:t>${</w:t>
-      </w:r>
-      <w:proofErr w:type="spellStart"/>
-      <w:r>
-        <w:rPr>
-          <w:rFonts w:cstheme="minorHAnsi"/>
-        </w:rPr>
         <w:t>officeLocation</w:t>
-      </w:r>
-      <w:proofErr w:type="spellEnd"/>
-      <w:r>
-        <w:rPr>
-          <w:rFonts w:cstheme="minorHAnsi"/>
-        </w:rPr>
-        <w:t>}</w:t>
-      </w:r>
-    </w:p>
-    <w:p>
-      <w:pPr>
-        <w:rPr>
-          <w:rFonts w:cstheme="minorHAnsi"/>
-        </w:rPr>
-      </w:pPr>
-      <w:r>
-        <w:rPr>
-          <w:rFonts w:cstheme="minorHAnsi"/>
-        </w:rPr>
-        <w:t>${/</w:t>
-      </w:r>
-      <w:proofErr w:type="spellStart"/>
-      <w:r>
-        <w:rPr>
-          <w:rFonts w:cstheme="minorHAnsi"/>
-        </w:rPr>
-        <w:t>NoOfficeLocation</w:t>
       </w:r>
       <w:proofErr w:type="spellEnd"/>
       <w:r>
@@ -1062,82 +1008,82 @@
         <w:rPr>
           <w:rFonts w:cstheme="minorHAnsi"/>
         </w:rPr>
+        <w:t>${</w:t>
+      </w:r>
+      <w:proofErr w:type="spellStart"/>
+      <w:r>
+        <w:rPr>
+          <w:rFonts w:cstheme="minorHAnsi"/>
+        </w:rPr>
+        <w:t>NoClassHours</w:t>
+      </w:r>
+      <w:proofErr w:type="spellEnd"/>
+      <w:r>
+        <w:rPr>
+          <w:rFonts w:cstheme="minorHAnsi"/>
+        </w:rPr>
+        <w:t>}</w:t>
+      </w:r>
+    </w:p>
+    <w:p>
+      <w:pPr>
+        <w:rPr>
+          <w:rFonts w:cstheme="minorHAnsi"/>
+        </w:rPr>
+      </w:pPr>
+      <w:r>
+        <w:rPr>
+          <w:rFonts w:cstheme="minorHAnsi"/>
+          <w:b/>
+        </w:rPr>
+        <w:t>Class Hours:</w:t>
+      </w:r>
+      <w:r>
+        <w:rPr>
+          <w:rFonts w:cstheme="minorHAnsi"/>
+        </w:rPr>
+        <w:t xml:space="preserve"> ${</w:t>
+      </w:r>
+      <w:proofErr w:type="spellStart"/>
+      <w:r>
+        <w:rPr>
+          <w:rFonts w:cstheme="minorHAnsi"/>
+        </w:rPr>
+        <w:t>classStartTime</w:t>
+      </w:r>
+      <w:proofErr w:type="spellEnd"/>
+      <w:r>
+        <w:rPr>
+          <w:rFonts w:cstheme="minorHAnsi"/>
+        </w:rPr>
+        <w:t>} - ${</w:t>
+      </w:r>
+      <w:proofErr w:type="spellStart"/>
+      <w:r>
+        <w:rPr>
+          <w:rFonts w:cstheme="minorHAnsi"/>
+        </w:rPr>
+        <w:t>classEndTime</w:t>
+      </w:r>
+      <w:proofErr w:type="spellEnd"/>
+      <w:r>
+        <w:rPr>
+          <w:rFonts w:cstheme="minorHAnsi"/>
+        </w:rPr>
+        <w:t>}</w:t>
+      </w:r>
+    </w:p>
+    <w:p>
+      <w:pPr>
+        <w:rPr>
+          <w:rFonts w:cstheme="minorHAnsi"/>
+        </w:rPr>
+      </w:pPr>
+      <w:r>
+        <w:rPr>
+          <w:rFonts w:cstheme="minorHAnsi"/>
+        </w:rPr>
         <w:lastRenderedPageBreak/>
-        <w:t>${</w:t>
-      </w:r>
-      <w:proofErr w:type="spellStart"/>
-      <w:r>
-        <w:rPr>
-          <w:rFonts w:cstheme="minorHAnsi"/>
-        </w:rPr>
-        <w:t>NoClassHours</w:t>
-      </w:r>
-      <w:proofErr w:type="spellEnd"/>
-      <w:r>
-        <w:rPr>
-          <w:rFonts w:cstheme="minorHAnsi"/>
-        </w:rPr>
-        <w:t>}</w:t>
-      </w:r>
-    </w:p>
-    <w:p>
-      <w:pPr>
-        <w:rPr>
-          <w:rFonts w:cstheme="minorHAnsi"/>
-        </w:rPr>
-      </w:pPr>
-      <w:r>
-        <w:rPr>
-          <w:rFonts w:cstheme="minorHAnsi"/>
-          <w:b/>
-        </w:rPr>
-        <w:t>Class Hours:</w:t>
-      </w:r>
-      <w:r>
-        <w:rPr>
-          <w:rFonts w:cstheme="minorHAnsi"/>
-        </w:rPr>
-        <w:t xml:space="preserve"> ${</w:t>
-      </w:r>
-      <w:proofErr w:type="spellStart"/>
-      <w:r>
-        <w:rPr>
-          <w:rFonts w:cstheme="minorHAnsi"/>
-        </w:rPr>
-        <w:t>classStartTime</w:t>
-      </w:r>
-      <w:proofErr w:type="spellEnd"/>
-      <w:r>
-        <w:rPr>
-          <w:rFonts w:cstheme="minorHAnsi"/>
-        </w:rPr>
-        <w:t>} - ${</w:t>
-      </w:r>
-      <w:proofErr w:type="spellStart"/>
-      <w:r>
-        <w:rPr>
-          <w:rFonts w:cstheme="minorHAnsi"/>
-        </w:rPr>
-        <w:t>classEndTime</w:t>
-      </w:r>
-      <w:proofErr w:type="spellEnd"/>
-      <w:r>
-        <w:rPr>
-          <w:rFonts w:cstheme="minorHAnsi"/>
-        </w:rPr>
-        <w:t>}</w:t>
-      </w:r>
-    </w:p>
-    <w:p>
-      <w:pPr>
-        <w:rPr>
-          <w:rFonts w:cstheme="minorHAnsi"/>
-        </w:rPr>
-      </w:pPr>
-      <w:r>
-        <w:rPr>
-          <w:rFonts w:cstheme="minorHAnsi"/>
-        </w:rPr>
         <w:t>${/</w:t>
       </w:r>
       <w:proofErr w:type="spellStart"/>
@@ -1723,259 +1669,11 @@
         </w:rPr>
         <w:t>${courseDescription</w:t>
       </w:r>
-      <w:proofErr w:type="gramStart"/>
-      <w:r>
-        <w:rPr>
-          <w:rFonts w:cstheme="minorHAnsi"/>
-        </w:rPr>
-        <w:t>0}</w:t>
-      </w:r>
-      <w:r>
-        <w:rPr>
-          <w:rFonts w:cstheme="minorHAnsi"/>
-        </w:rPr>
-        <w:t>$</w:t>
-      </w:r>
-      <w:proofErr w:type="gramEnd"/>
-      <w:r>
-        <w:rPr>
-          <w:rFonts w:cstheme="minorHAnsi"/>
-        </w:rPr>
-        <w:t>{courseDescription</w:t>
-      </w:r>
-      <w:r>
-        <w:rPr>
-          <w:rFonts w:cstheme="minorHAnsi"/>
-        </w:rPr>
-        <w:t>1}</w:t>
-      </w:r>
-      <w:r>
-        <w:rPr>
-          <w:rFonts w:cstheme="minorHAnsi"/>
-        </w:rPr>
-        <w:t>${courseDescription</w:t>
-      </w:r>
-      <w:r>
-        <w:rPr>
-          <w:rFonts w:cstheme="minorHAnsi"/>
-        </w:rPr>
-        <w:t>2}</w:t>
-      </w:r>
-      <w:r>
-        <w:rPr>
-          <w:rFonts w:cstheme="minorHAnsi"/>
-        </w:rPr>
-        <w:t>${courseDescription</w:t>
-      </w:r>
-      <w:r>
-        <w:rPr>
-          <w:rFonts w:cstheme="minorHAnsi"/>
-        </w:rPr>
-        <w:t>3}</w:t>
-      </w:r>
-      <w:r>
-        <w:rPr>
-          <w:rFonts w:cstheme="minorHAnsi"/>
-        </w:rPr>
-        <w:t>${courseDescription</w:t>
-      </w:r>
-      <w:r>
-        <w:rPr>
-          <w:rFonts w:cstheme="minorHAnsi"/>
-        </w:rPr>
-        <w:t>4}</w:t>
-      </w:r>
-      <w:r>
-        <w:rPr>
-          <w:rFonts w:cstheme="minorHAnsi"/>
-        </w:rPr>
-        <w:t>${courseDescription</w:t>
-      </w:r>
-      <w:r>
-        <w:rPr>
-          <w:rFonts w:cstheme="minorHAnsi"/>
-        </w:rPr>
-        <w:t>5}</w:t>
-      </w:r>
-      <w:r>
-        <w:rPr>
-          <w:rFonts w:cstheme="minorHAnsi"/>
-        </w:rPr>
-        <w:t>${courseDescription</w:t>
-      </w:r>
-      <w:r>
-        <w:rPr>
-          <w:rFonts w:cstheme="minorHAnsi"/>
-        </w:rPr>
-        <w:t>6}</w:t>
-      </w:r>
-      <w:r>
-        <w:rPr>
-          <w:rFonts w:cstheme="minorHAnsi"/>
-        </w:rPr>
-        <w:t>${courseDescription</w:t>
-      </w:r>
-      <w:r>
-        <w:rPr>
-          <w:rFonts w:cstheme="minorHAnsi"/>
-        </w:rPr>
-        <w:t>7}</w:t>
-      </w:r>
-      <w:r>
-        <w:rPr>
-          <w:rFonts w:cstheme="minorHAnsi"/>
-        </w:rPr>
-        <w:t>${courseDescription</w:t>
-      </w:r>
-      <w:r>
-        <w:rPr>
-          <w:rFonts w:cstheme="minorHAnsi"/>
-        </w:rPr>
-        <w:t>8}</w:t>
-      </w:r>
-      <w:r>
-        <w:rPr>
-          <w:rFonts w:cstheme="minorHAnsi"/>
-        </w:rPr>
-        <w:t>${courseDescription</w:t>
-      </w:r>
-      <w:r>
-        <w:rPr>
-          <w:rFonts w:cstheme="minorHAnsi"/>
-        </w:rPr>
-        <w:t>9}</w:t>
-      </w:r>
-      <w:r>
-        <w:rPr>
-          <w:rFonts w:cstheme="minorHAnsi"/>
-        </w:rPr>
-        <w:t>${courseDescription</w:t>
-      </w:r>
-      <w:r>
-        <w:rPr>
-          <w:rFonts w:cstheme="minorHAnsi"/>
-        </w:rPr>
-        <w:t>10}</w:t>
-      </w:r>
-      <w:r>
-        <w:rPr>
-          <w:rFonts w:cstheme="minorHAnsi"/>
-        </w:rPr>
-        <w:t>${courseDescription</w:t>
-      </w:r>
-      <w:r>
-        <w:rPr>
-          <w:rFonts w:cstheme="minorHAnsi"/>
-        </w:rPr>
-        <w:t>11}</w:t>
-      </w:r>
-      <w:r>
-        <w:rPr>
-          <w:rFonts w:cstheme="minorHAnsi"/>
-        </w:rPr>
-        <w:t>${courseDescription</w:t>
-      </w:r>
-      <w:r>
-        <w:rPr>
-          <w:rFonts w:cstheme="minorHAnsi"/>
-        </w:rPr>
-        <w:t>12}</w:t>
-      </w:r>
-      <w:r>
-        <w:rPr>
-          <w:rFonts w:cstheme="minorHAnsi"/>
-        </w:rPr>
-        <w:t>${courseDescription</w:t>
-      </w:r>
-      <w:r>
-        <w:rPr>
-          <w:rFonts w:cstheme="minorHAnsi"/>
-        </w:rPr>
-        <w:t>13}</w:t>
-      </w:r>
-      <w:r>
-        <w:rPr>
-          <w:rFonts w:cstheme="minorHAnsi"/>
-        </w:rPr>
-        <w:t>${courseDescription</w:t>
-      </w:r>
-      <w:r>
-        <w:rPr>
-          <w:rFonts w:cstheme="minorHAnsi"/>
-        </w:rPr>
-        <w:t>14}</w:t>
-      </w:r>
-      <w:r>
-        <w:rPr>
-          <w:rFonts w:cstheme="minorHAnsi"/>
-        </w:rPr>
-        <w:t>${courseDescription</w:t>
-      </w:r>
-      <w:r>
-        <w:rPr>
-          <w:rFonts w:cstheme="minorHAnsi"/>
-        </w:rPr>
-        <w:t>15}</w:t>
-      </w:r>
-      <w:r>
-        <w:rPr>
-          <w:rFonts w:cstheme="minorHAnsi"/>
-        </w:rPr>
-        <w:t>${courseDescription</w:t>
-      </w:r>
-      <w:r>
-        <w:rPr>
-          <w:rFonts w:cstheme="minorHAnsi"/>
-        </w:rPr>
-        <w:t>16}</w:t>
-      </w:r>
-      <w:r>
-        <w:rPr>
-          <w:rFonts w:cstheme="minorHAnsi"/>
-        </w:rPr>
-        <w:t>${courseDescription</w:t>
-      </w:r>
-      <w:r>
-        <w:rPr>
-          <w:rFonts w:cstheme="minorHAnsi"/>
-        </w:rPr>
-        <w:t>17}</w:t>
-      </w:r>
-      <w:r>
-        <w:rPr>
-          <w:rFonts w:cstheme="minorHAnsi"/>
-        </w:rPr>
-        <w:t>${courseDescription</w:t>
-      </w:r>
-      <w:r>
-        <w:rPr>
-          <w:rFonts w:cstheme="minorHAnsi"/>
-        </w:rPr>
-        <w:t>18}</w:t>
-      </w:r>
-      <w:r>
-        <w:rPr>
-          <w:rFonts w:cstheme="minorHAnsi"/>
-        </w:rPr>
-        <w:t>${courseDescription</w:t>
-      </w:r>
-      <w:r>
-        <w:rPr>
-          <w:rFonts w:cstheme="minorHAnsi"/>
-        </w:rPr>
-        <w:t>19}</w:t>
-      </w:r>
-      <w:r>
-        <w:rPr>
-          <w:rFonts w:cstheme="minorHAnsi"/>
-        </w:rPr>
-        <w:t>${courseDescription</w:t>
-      </w:r>
-      <w:r>
-        <w:rPr>
-          <w:rFonts w:cstheme="minorHAnsi"/>
-        </w:rPr>
-        <w:t>20}</w:t>
+      <w:r>
+        <w:rPr>
+          <w:rFonts w:cstheme="minorHAnsi"/>
+        </w:rPr>
+        <w:t>0}${courseDescription1}${courseDescription2}${courseDescription3}${courseDescription4}${courseDescription5}${courseDescription6}${courseDescription7}${courseDescription8}${courseDescription9}${courseDescription10}${courseDescription11}${courseDescription12}${courseDescription13}${courseDescription14}${courseDescription15}${courseDescription16}${courseDescription17}${courseDescription18}${courseDescription19}${courseDescription20}</w:t>
       </w:r>
     </w:p>
     <w:p>
@@ -2435,259 +2133,11 @@
         </w:rPr>
         <w:t>${instructorBio</w:t>
       </w:r>
-      <w:proofErr w:type="gramStart"/>
       <w:r>
         <w:rPr>
           <w:rFonts w:eastAsia="Times New Roman" w:cstheme="minorHAnsi"/>
         </w:rPr>
-        <w:t>0}</w:t>
-      </w:r>
-      <w:r>
-        <w:rPr>
-          <w:rFonts w:eastAsia="Times New Roman" w:cstheme="minorHAnsi"/>
-        </w:rPr>
-        <w:t>$</w:t>
-      </w:r>
-      <w:proofErr w:type="gramEnd"/>
-      <w:r>
-        <w:rPr>
-          <w:rFonts w:eastAsia="Times New Roman" w:cstheme="minorHAnsi"/>
-        </w:rPr>
-        <w:t>{instructorBio</w:t>
-      </w:r>
-      <w:r>
-        <w:rPr>
-          <w:rFonts w:eastAsia="Times New Roman" w:cstheme="minorHAnsi"/>
-        </w:rPr>
-        <w:t>1}</w:t>
-      </w:r>
-      <w:r>
-        <w:rPr>
-          <w:rFonts w:eastAsia="Times New Roman" w:cstheme="minorHAnsi"/>
-        </w:rPr>
-        <w:t>${instructorBio</w:t>
-      </w:r>
-      <w:r>
-        <w:rPr>
-          <w:rFonts w:eastAsia="Times New Roman" w:cstheme="minorHAnsi"/>
-        </w:rPr>
-        <w:t>2}</w:t>
-      </w:r>
-      <w:r>
-        <w:rPr>
-          <w:rFonts w:eastAsia="Times New Roman" w:cstheme="minorHAnsi"/>
-        </w:rPr>
-        <w:t>${instructorBio</w:t>
-      </w:r>
-      <w:r>
-        <w:rPr>
-          <w:rFonts w:eastAsia="Times New Roman" w:cstheme="minorHAnsi"/>
-        </w:rPr>
-        <w:t>3}</w:t>
-      </w:r>
-      <w:r>
-        <w:rPr>
-          <w:rFonts w:eastAsia="Times New Roman" w:cstheme="minorHAnsi"/>
-        </w:rPr>
-        <w:t>${instructorBio</w:t>
-      </w:r>
-      <w:r>
-        <w:rPr>
-          <w:rFonts w:eastAsia="Times New Roman" w:cstheme="minorHAnsi"/>
-        </w:rPr>
-        <w:t>4}</w:t>
-      </w:r>
-      <w:r>
-        <w:rPr>
-          <w:rFonts w:eastAsia="Times New Roman" w:cstheme="minorHAnsi"/>
-        </w:rPr>
-        <w:t>${instructorBio</w:t>
-      </w:r>
-      <w:r>
-        <w:rPr>
-          <w:rFonts w:eastAsia="Times New Roman" w:cstheme="minorHAnsi"/>
-        </w:rPr>
-        <w:t>5}</w:t>
-      </w:r>
-      <w:r>
-        <w:rPr>
-          <w:rFonts w:eastAsia="Times New Roman" w:cstheme="minorHAnsi"/>
-        </w:rPr>
-        <w:t>${instructorBio</w:t>
-      </w:r>
-      <w:r>
-        <w:rPr>
-          <w:rFonts w:eastAsia="Times New Roman" w:cstheme="minorHAnsi"/>
-        </w:rPr>
-        <w:t>6}</w:t>
-      </w:r>
-      <w:r>
-        <w:rPr>
-          <w:rFonts w:eastAsia="Times New Roman" w:cstheme="minorHAnsi"/>
-        </w:rPr>
-        <w:t>${instructorBio</w:t>
-      </w:r>
-      <w:r>
-        <w:rPr>
-          <w:rFonts w:eastAsia="Times New Roman" w:cstheme="minorHAnsi"/>
-        </w:rPr>
-        <w:t>7}</w:t>
-      </w:r>
-      <w:r>
-        <w:rPr>
-          <w:rFonts w:eastAsia="Times New Roman" w:cstheme="minorHAnsi"/>
-        </w:rPr>
-        <w:t>${instructorBio</w:t>
-      </w:r>
-      <w:r>
-        <w:rPr>
-          <w:rFonts w:eastAsia="Times New Roman" w:cstheme="minorHAnsi"/>
-        </w:rPr>
-        <w:t>8}</w:t>
-      </w:r>
-      <w:r>
-        <w:rPr>
-          <w:rFonts w:eastAsia="Times New Roman" w:cstheme="minorHAnsi"/>
-        </w:rPr>
-        <w:t>${instructorBio</w:t>
-      </w:r>
-      <w:r>
-        <w:rPr>
-          <w:rFonts w:eastAsia="Times New Roman" w:cstheme="minorHAnsi"/>
-        </w:rPr>
-        <w:t>9}</w:t>
-      </w:r>
-      <w:r>
-        <w:rPr>
-          <w:rFonts w:eastAsia="Times New Roman" w:cstheme="minorHAnsi"/>
-        </w:rPr>
-        <w:t>${instructorBio</w:t>
-      </w:r>
-      <w:r>
-        <w:rPr>
-          <w:rFonts w:eastAsia="Times New Roman" w:cstheme="minorHAnsi"/>
-        </w:rPr>
-        <w:t>10}</w:t>
-      </w:r>
-      <w:r>
-        <w:rPr>
-          <w:rFonts w:eastAsia="Times New Roman" w:cstheme="minorHAnsi"/>
-        </w:rPr>
-        <w:t>${instructorBio</w:t>
-      </w:r>
-      <w:r>
-        <w:rPr>
-          <w:rFonts w:eastAsia="Times New Roman" w:cstheme="minorHAnsi"/>
-        </w:rPr>
-        <w:t>11}</w:t>
-      </w:r>
-      <w:r>
-        <w:rPr>
-          <w:rFonts w:eastAsia="Times New Roman" w:cstheme="minorHAnsi"/>
-        </w:rPr>
-        <w:t>${instructorBio</w:t>
-      </w:r>
-      <w:r>
-        <w:rPr>
-          <w:rFonts w:eastAsia="Times New Roman" w:cstheme="minorHAnsi"/>
-        </w:rPr>
-        <w:t>12}</w:t>
-      </w:r>
-      <w:r>
-        <w:rPr>
-          <w:rFonts w:eastAsia="Times New Roman" w:cstheme="minorHAnsi"/>
-        </w:rPr>
-        <w:t>${instructorBio</w:t>
-      </w:r>
-      <w:r>
-        <w:rPr>
-          <w:rFonts w:eastAsia="Times New Roman" w:cstheme="minorHAnsi"/>
-        </w:rPr>
-        <w:t>13}</w:t>
-      </w:r>
-      <w:r>
-        <w:rPr>
-          <w:rFonts w:eastAsia="Times New Roman" w:cstheme="minorHAnsi"/>
-        </w:rPr>
-        <w:t>${instructorBio</w:t>
-      </w:r>
-      <w:r>
-        <w:rPr>
-          <w:rFonts w:eastAsia="Times New Roman" w:cstheme="minorHAnsi"/>
-        </w:rPr>
-        <w:t>14}</w:t>
-      </w:r>
-      <w:r>
-        <w:rPr>
-          <w:rFonts w:eastAsia="Times New Roman" w:cstheme="minorHAnsi"/>
-        </w:rPr>
-        <w:t>${instructorBio</w:t>
-      </w:r>
-      <w:r>
-        <w:rPr>
-          <w:rFonts w:eastAsia="Times New Roman" w:cstheme="minorHAnsi"/>
-        </w:rPr>
-        <w:t>15}</w:t>
-      </w:r>
-      <w:r>
-        <w:rPr>
-          <w:rFonts w:eastAsia="Times New Roman" w:cstheme="minorHAnsi"/>
-        </w:rPr>
-        <w:t>${instructorBio</w:t>
-      </w:r>
-      <w:r>
-        <w:rPr>
-          <w:rFonts w:eastAsia="Times New Roman" w:cstheme="minorHAnsi"/>
-        </w:rPr>
-        <w:t>16}</w:t>
-      </w:r>
-      <w:r>
-        <w:rPr>
-          <w:rFonts w:eastAsia="Times New Roman" w:cstheme="minorHAnsi"/>
-        </w:rPr>
-        <w:t>${instructorBio</w:t>
-      </w:r>
-      <w:r>
-        <w:rPr>
-          <w:rFonts w:eastAsia="Times New Roman" w:cstheme="minorHAnsi"/>
-        </w:rPr>
-        <w:t>17}</w:t>
-      </w:r>
-      <w:r>
-        <w:rPr>
-          <w:rFonts w:eastAsia="Times New Roman" w:cstheme="minorHAnsi"/>
-        </w:rPr>
-        <w:t>${instructorBio</w:t>
-      </w:r>
-      <w:r>
-        <w:rPr>
-          <w:rFonts w:eastAsia="Times New Roman" w:cstheme="minorHAnsi"/>
-        </w:rPr>
-        <w:t>18}</w:t>
-      </w:r>
-      <w:r>
-        <w:rPr>
-          <w:rFonts w:eastAsia="Times New Roman" w:cstheme="minorHAnsi"/>
-        </w:rPr>
-        <w:t>${instructorBio</w:t>
-      </w:r>
-      <w:r>
-        <w:rPr>
-          <w:rFonts w:eastAsia="Times New Roman" w:cstheme="minorHAnsi"/>
-        </w:rPr>
-        <w:t>19}</w:t>
-      </w:r>
-      <w:r>
-        <w:rPr>
-          <w:rFonts w:eastAsia="Times New Roman" w:cstheme="minorHAnsi"/>
-        </w:rPr>
-        <w:t>${instructorBio</w:t>
-      </w:r>
-      <w:r>
-        <w:rPr>
-          <w:rFonts w:eastAsia="Times New Roman" w:cstheme="minorHAnsi"/>
-        </w:rPr>
-        <w:t>20}</w:t>
+        <w:t>0}${instructorBio1}${instructorBio2}${instructorBio3}${instructorBio4}${instructorBio5}${instructorBio6}${instructorBio7}${instructorBio8}${instructorBio9}${instructorBio10}${instructorBio11}${instructorBio12}${instructorBio13}${instructorBio14}${instructorBio15}${instructorBio16}${instructorBio17}${instructorBio18}${instructorBio19}${instructorBio20}</w:t>
       </w:r>
     </w:p>
     <w:p>
@@ -3028,25 +2478,473 @@
           <w:szCs w:val="20"/>
         </w:rPr>
         <w:lastRenderedPageBreak/>
-        <w:t xml:space="preserve">Then a description of how your classes </w:t>
-      </w:r>
-      <w:proofErr w:type="gramStart"/>
+        <w:t>Then a description of how your classes are structured: Do you use traditional lecturing? Do you provide notes (outlines)? Do you combine on-line and in-class activity?</w:t>
+      </w:r>
+    </w:p>
+    <w:p>
+      <w:pPr>
+        <w:spacing w:after="120"/>
+        <w:ind w:left="227"/>
+        <w:rPr>
+          <w:rFonts w:eastAsia="Times New Roman" w:cstheme="majorHAnsi"/>
+          <w:szCs w:val="20"/>
+        </w:rPr>
+      </w:pPr>
       <w:r>
         <w:rPr>
           <w:rFonts w:eastAsia="Times New Roman" w:cstheme="minorHAnsi"/>
           <w:color w:val="1F4E79" w:themeColor="accent5" w:themeShade="80"/>
           <w:szCs w:val="20"/>
         </w:rPr>
-        <w:t>are</w:t>
-      </w:r>
-      <w:proofErr w:type="gramEnd"/>
+        <w:t>You may wish to combine this section and Learning Outcomes below to provide an opportunity to introduce students to your philosophy of learning, to the culture of your discipline and how this course fits in the larger context.</w:t>
+      </w:r>
+      <w:r>
+        <w:rPr>
+          <w:rFonts w:eastAsia="Times New Roman" w:cstheme="majorHAnsi"/>
+          <w:szCs w:val="20"/>
+        </w:rPr>
+        <w:t>]</w:t>
+      </w:r>
+    </w:p>
+    <w:p>
+      <w:pPr>
+        <w:spacing w:after="120"/>
+        <w:rPr>
+          <w:rFonts w:eastAsia="Times New Roman" w:cstheme="minorHAnsi"/>
+          <w:szCs w:val="20"/>
+        </w:rPr>
+      </w:pPr>
+      <w:r>
+        <w:rPr>
+          <w:rFonts w:eastAsia="Times New Roman" w:cstheme="minorHAnsi"/>
+          <w:szCs w:val="20"/>
+        </w:rPr>
+        <w:t>${courseStructure</w:t>
+      </w:r>
+      <w:r>
+        <w:rPr>
+          <w:rFonts w:eastAsia="Times New Roman" w:cstheme="minorHAnsi"/>
+          <w:szCs w:val="20"/>
+        </w:rPr>
+        <w:t>0}${courseStructure1}${courseStructure2}${courseStructure3}${courseStructure4}${courseStructure5}${courseStructure6}${courseStructure7}${courseStructure8}${courseStructure9}${courseStructure10}${courseStructure11}${courseStructure12}${courseStructure13}${courseStructure14}${courseStructure15}${courseStructure16}${courseStructure17}${courseStructure18}${courseStructure19}${courseStructure20}</w:t>
+      </w:r>
+    </w:p>
+    <w:p>
+      <w:pPr>
+        <w:spacing w:after="120"/>
+        <w:rPr>
+          <w:rFonts w:eastAsia="Times New Roman" w:cstheme="minorHAnsi"/>
+          <w:szCs w:val="20"/>
+        </w:rPr>
+      </w:pPr>
+    </w:p>
+    <w:p>
+      <w:pPr>
+        <w:spacing w:after="120"/>
+        <w:rPr>
+          <w:rFonts w:eastAsia="Times New Roman" w:cstheme="minorHAnsi"/>
+          <w:szCs w:val="20"/>
+        </w:rPr>
+      </w:pPr>
+      <w:r>
+        <w:rPr>
+          <w:rFonts w:eastAsia="Times New Roman" w:cstheme="minorHAnsi"/>
+          <w:szCs w:val="20"/>
+        </w:rPr>
+        <w:t>${/</w:t>
+      </w:r>
+      <w:proofErr w:type="spellStart"/>
+      <w:r>
+        <w:rPr>
+          <w:rFonts w:eastAsia="Times New Roman" w:cstheme="minorHAnsi"/>
+          <w:szCs w:val="20"/>
+        </w:rPr>
+        <w:t>NoCourseStructure</w:t>
+      </w:r>
+      <w:proofErr w:type="spellEnd"/>
+      <w:r>
+        <w:rPr>
+          <w:rFonts w:eastAsia="Times New Roman" w:cstheme="minorHAnsi"/>
+          <w:szCs w:val="20"/>
+        </w:rPr>
+        <w:t>}</w:t>
+      </w:r>
+    </w:p>
+    <w:p>
+      <w:pPr>
+        <w:spacing w:after="120"/>
+        <w:rPr>
+          <w:rFonts w:eastAsia="Times New Roman" w:cstheme="minorHAnsi"/>
+          <w:szCs w:val="20"/>
+        </w:rPr>
+      </w:pPr>
+    </w:p>
+    <w:p>
+      <w:pPr>
+        <w:pStyle w:val="Heading2"/>
+        <w:spacing w:before="120" w:after="120"/>
+        <w:jc w:val="left"/>
+        <w:rPr>
+          <w:rFonts w:asciiTheme="minorHAnsi" w:hAnsiTheme="minorHAnsi" w:cstheme="minorHAnsi"/>
+        </w:rPr>
+      </w:pPr>
+      <w:bookmarkStart w:id="8" w:name="_Toc2236266"/>
+      <w:r>
+        <w:rPr>
+          <w:rFonts w:asciiTheme="minorHAnsi" w:hAnsiTheme="minorHAnsi" w:cstheme="minorHAnsi"/>
+        </w:rPr>
+        <w:t>Schedule of Topics</w:t>
+      </w:r>
+      <w:bookmarkEnd w:id="8"/>
+    </w:p>
+    <w:p>
+      <w:pPr>
+        <w:spacing w:after="120"/>
+        <w:rPr>
+          <w:rFonts w:eastAsia="Times New Roman" w:cstheme="minorHAnsi"/>
+          <w:szCs w:val="20"/>
+        </w:rPr>
+      </w:pPr>
+      <w:r>
+        <w:rPr>
+          <w:rFonts w:eastAsia="Times New Roman" w:cstheme="minorHAnsi"/>
+          <w:szCs w:val="20"/>
+        </w:rPr>
+        <w:t>${</w:t>
+      </w:r>
+      <w:proofErr w:type="spellStart"/>
+      <w:r>
+        <w:rPr>
+          <w:rFonts w:eastAsia="Times New Roman" w:cstheme="minorHAnsi"/>
+          <w:szCs w:val="20"/>
+        </w:rPr>
+        <w:t>NoTopicsSchedule</w:t>
+      </w:r>
+      <w:proofErr w:type="spellEnd"/>
+      <w:r>
+        <w:rPr>
+          <w:rFonts w:eastAsia="Times New Roman" w:cstheme="minorHAnsi"/>
+          <w:szCs w:val="20"/>
+        </w:rPr>
+        <w:t>}</w:t>
+      </w:r>
+    </w:p>
+    <w:p>
+      <w:pPr>
+        <w:rPr>
+          <w:rFonts w:cstheme="minorHAnsi"/>
+          <w:b/>
+          <w:color w:val="FF0000"/>
+        </w:rPr>
+      </w:pPr>
+      <w:r>
+        <w:rPr>
+          <w:rFonts w:cstheme="minorHAnsi"/>
+          <w:b/>
+          <w:color w:val="FF0000"/>
+        </w:rPr>
+        <w:t>This section is required by</w:t>
+      </w:r>
+      <w:r>
+        <w:rPr>
+          <w:rFonts w:cstheme="minorHAnsi"/>
+          <w:b/>
+          <w:color w:val="FF0000"/>
+        </w:rPr>
+        <w:t xml:space="preserve"> </w:t>
+      </w:r>
+      <w:r>
+        <w:rPr>
+          <w:rFonts w:cstheme="minorHAnsi"/>
+          <w:b/>
+          <w:color w:val="FF0000"/>
+        </w:rPr>
+        <w:t>Vancouver Senate policy V-130</w:t>
+      </w:r>
+    </w:p>
+    <w:p>
+      <w:pPr>
+        <w:spacing w:after="120"/>
+        <w:ind w:left="227"/>
+        <w:rPr>
+          <w:rFonts w:eastAsia="Times New Roman" w:cstheme="majorHAnsi"/>
+          <w:szCs w:val="20"/>
+        </w:rPr>
+      </w:pPr>
+      <w:r>
+        <w:rPr>
+          <w:rFonts w:eastAsia="Times New Roman" w:cstheme="majorHAnsi"/>
+          <w:szCs w:val="20"/>
+        </w:rPr>
+        <w:t>[</w:t>
+      </w:r>
       <w:r>
         <w:rPr>
           <w:rFonts w:eastAsia="Times New Roman" w:cstheme="minorHAnsi"/>
           <w:color w:val="1F4E79" w:themeColor="accent5" w:themeShade="80"/>
           <w:szCs w:val="20"/>
         </w:rPr>
-        <w:t xml:space="preserve"> structured: Do you use traditional lecturing? Do you provide notes (outlines)? Do you combine on-line and in-class activity?</w:t>
+        <w:t>This may be a weekly schedule, it may be class by class, but let students know that if changes occur, they will be informed.</w:t>
+      </w:r>
+      <w:r>
+        <w:rPr>
+          <w:rFonts w:eastAsia="Times New Roman" w:cstheme="majorHAnsi"/>
+          <w:szCs w:val="20"/>
+        </w:rPr>
+        <w:t>]</w:t>
+      </w:r>
+    </w:p>
+    <w:p>
+      <w:pPr>
+        <w:spacing w:after="120"/>
+        <w:rPr>
+          <w:rFonts w:eastAsia="Times New Roman" w:cstheme="minorHAnsi"/>
+          <w:szCs w:val="20"/>
+        </w:rPr>
+      </w:pPr>
+      <w:r>
+        <w:rPr>
+          <w:rFonts w:eastAsia="Times New Roman" w:cstheme="minorHAnsi"/>
+          <w:szCs w:val="20"/>
+        </w:rPr>
+        <w:t>${/</w:t>
+      </w:r>
+      <w:proofErr w:type="spellStart"/>
+      <w:r>
+        <w:rPr>
+          <w:rFonts w:eastAsia="Times New Roman" w:cstheme="minorHAnsi"/>
+          <w:szCs w:val="20"/>
+        </w:rPr>
+        <w:t>NoTopicsSchedule</w:t>
+      </w:r>
+      <w:proofErr w:type="spellEnd"/>
+      <w:r>
+        <w:rPr>
+          <w:rFonts w:eastAsia="Times New Roman" w:cstheme="minorHAnsi"/>
+          <w:szCs w:val="20"/>
+        </w:rPr>
+        <w:t>}</w:t>
+      </w:r>
+    </w:p>
+    <w:p>
+      <w:pPr>
+        <w:spacing w:after="120"/>
+        <w:rPr>
+          <w:rFonts w:eastAsia="Times New Roman" w:cstheme="minorHAnsi"/>
+          <w:szCs w:val="20"/>
+        </w:rPr>
+      </w:pPr>
+      <w:r>
+        <w:rPr>
+          <w:rFonts w:eastAsia="Times New Roman" w:cstheme="minorHAnsi"/>
+          <w:szCs w:val="20"/>
+        </w:rPr>
+        <w:t>${</w:t>
+      </w:r>
+      <w:proofErr w:type="spellStart"/>
+      <w:r>
+        <w:rPr>
+          <w:rFonts w:eastAsia="Times New Roman" w:cstheme="minorHAnsi"/>
+          <w:szCs w:val="20"/>
+        </w:rPr>
+        <w:t>course</w:t>
+      </w:r>
+      <w:r>
+        <w:rPr>
+          <w:rFonts w:eastAsia="Times New Roman" w:cstheme="minorHAnsi"/>
+          <w:szCs w:val="20"/>
+        </w:rPr>
+        <w:t>Schedule</w:t>
+      </w:r>
+      <w:proofErr w:type="spellEnd"/>
+      <w:r>
+        <w:rPr>
+          <w:rFonts w:eastAsia="Times New Roman" w:cstheme="minorHAnsi"/>
+          <w:szCs w:val="20"/>
+        </w:rPr>
+        <w:t>}</w:t>
+      </w:r>
+    </w:p>
+    <w:p>
+      <w:pPr>
+        <w:rPr>
+          <w:rFonts w:cstheme="minorHAnsi"/>
+        </w:rPr>
+      </w:pPr>
+      <w:r>
+        <w:rPr>
+          <w:rFonts w:cstheme="minorHAnsi"/>
+        </w:rPr>
+        <w:t>${</w:t>
+      </w:r>
+      <w:proofErr w:type="spellStart"/>
+      <w:r>
+        <w:rPr>
+          <w:rFonts w:cstheme="minorHAnsi"/>
+        </w:rPr>
+        <w:t>NoCourseScheduleTbl</w:t>
+      </w:r>
+      <w:proofErr w:type="spellEnd"/>
+      <w:r>
+        <w:rPr>
+          <w:rFonts w:cstheme="minorHAnsi"/>
+        </w:rPr>
+        <w:t>}</w:t>
+      </w:r>
+    </w:p>
+    <w:p>
+      <w:pPr>
+        <w:rPr>
+          <w:rFonts w:cstheme="minorHAnsi"/>
+        </w:rPr>
+      </w:pPr>
+      <w:r>
+        <w:rPr>
+          <w:rFonts w:cstheme="minorHAnsi"/>
+        </w:rPr>
+        <w:t>${</w:t>
+      </w:r>
+      <w:proofErr w:type="spellStart"/>
+      <w:r>
+        <w:rPr>
+          <w:rFonts w:cstheme="minorHAnsi"/>
+        </w:rPr>
+        <w:t>courseScheduleTbl</w:t>
+      </w:r>
+      <w:proofErr w:type="spellEnd"/>
+      <w:r>
+        <w:rPr>
+          <w:rFonts w:cstheme="minorHAnsi"/>
+        </w:rPr>
+        <w:t>}</w:t>
+      </w:r>
+    </w:p>
+    <w:p>
+      <w:pPr>
+        <w:spacing w:after="120"/>
+        <w:rPr>
+          <w:rFonts w:eastAsia="Times New Roman" w:cstheme="minorHAnsi"/>
+          <w:szCs w:val="20"/>
+        </w:rPr>
+      </w:pPr>
+      <w:r>
+        <w:rPr>
+          <w:rFonts w:eastAsia="Times New Roman" w:cstheme="minorHAnsi"/>
+          <w:szCs w:val="20"/>
+        </w:rPr>
+        <w:t>${/</w:t>
+      </w:r>
+      <w:proofErr w:type="spellStart"/>
+      <w:r>
+        <w:rPr>
+          <w:rFonts w:eastAsia="Times New Roman" w:cstheme="minorHAnsi"/>
+          <w:szCs w:val="20"/>
+        </w:rPr>
+        <w:t>NoCourseScheduleTbl</w:t>
+      </w:r>
+      <w:proofErr w:type="spellEnd"/>
+      <w:r>
+        <w:rPr>
+          <w:rFonts w:eastAsia="Times New Roman" w:cstheme="minorHAnsi"/>
+          <w:szCs w:val="20"/>
+        </w:rPr>
+        <w:t>}</w:t>
+      </w:r>
+    </w:p>
+    <w:p>
+      <w:pPr>
+        <w:spacing w:after="120"/>
+        <w:rPr>
+          <w:rFonts w:eastAsia="Times New Roman" w:cstheme="minorHAnsi"/>
+          <w:szCs w:val="20"/>
+        </w:rPr>
+      </w:pPr>
+    </w:p>
+    <w:p>
+      <w:pPr>
+        <w:spacing w:after="120"/>
+        <w:rPr>
+          <w:rFonts w:eastAsia="Times New Roman" w:cstheme="minorHAnsi"/>
+          <w:szCs w:val="20"/>
+        </w:rPr>
+      </w:pPr>
+    </w:p>
+    <w:p>
+      <w:pPr>
+        <w:pStyle w:val="Heading2"/>
+        <w:spacing w:before="120" w:after="120"/>
+        <w:jc w:val="left"/>
+        <w:rPr>
+          <w:rFonts w:asciiTheme="minorHAnsi" w:hAnsiTheme="minorHAnsi" w:cstheme="minorHAnsi"/>
+        </w:rPr>
+      </w:pPr>
+      <w:bookmarkStart w:id="9" w:name="_Toc2236267"/>
+      <w:r>
+        <w:rPr>
+          <w:rFonts w:asciiTheme="minorHAnsi" w:hAnsiTheme="minorHAnsi" w:cstheme="minorHAnsi"/>
+        </w:rPr>
+        <w:t>Learning Outcomes</w:t>
+      </w:r>
+      <w:bookmarkEnd w:id="9"/>
+    </w:p>
+    <w:p>
+      <w:pPr>
+        <w:rPr>
+          <w:rFonts w:cstheme="minorHAnsi"/>
+        </w:rPr>
+      </w:pPr>
+      <w:r>
+        <w:rPr>
+          <w:rFonts w:cstheme="minorHAnsi"/>
+        </w:rPr>
+        <w:t>${</w:t>
+      </w:r>
+      <w:proofErr w:type="spellStart"/>
+      <w:r>
+        <w:rPr>
+          <w:rFonts w:cstheme="minorHAnsi"/>
+        </w:rPr>
+        <w:t>NolearningOutcomes</w:t>
+      </w:r>
+      <w:proofErr w:type="spellEnd"/>
+      <w:r>
+        <w:rPr>
+          <w:rFonts w:cstheme="minorHAnsi"/>
+        </w:rPr>
+        <w:t>}</w:t>
+      </w:r>
+    </w:p>
+    <w:p>
+      <w:pPr>
+        <w:rPr>
+          <w:rFonts w:cstheme="minorHAnsi"/>
+          <w:b/>
+          <w:color w:val="FF0000"/>
+        </w:rPr>
+      </w:pPr>
+      <w:r>
+        <w:rPr>
+          <w:rFonts w:cstheme="minorHAnsi"/>
+          <w:b/>
+          <w:color w:val="FF0000"/>
+        </w:rPr>
+        <w:t>This section is required by</w:t>
+      </w:r>
+      <w:r>
+        <w:rPr>
+          <w:rFonts w:cstheme="minorHAnsi"/>
+          <w:b/>
+          <w:color w:val="FF0000"/>
+        </w:rPr>
+        <w:t xml:space="preserve"> </w:t>
+      </w:r>
+      <w:r>
+        <w:rPr>
+          <w:rFonts w:cstheme="minorHAnsi"/>
+          <w:b/>
+          <w:color w:val="FF0000"/>
+        </w:rPr>
+        <w:t>Vancouver Senate policy V-130</w:t>
       </w:r>
     </w:p>
     <w:p>
@@ -3054,375 +2952,98 @@
         <w:spacing w:after="120"/>
         <w:ind w:left="227"/>
         <w:rPr>
-          <w:rFonts w:eastAsia="Times New Roman" w:cstheme="majorHAnsi"/>
+          <w:rFonts w:eastAsia="Times New Roman" w:cstheme="minorHAnsi"/>
           <w:szCs w:val="20"/>
         </w:rPr>
       </w:pPr>
+      <w:r>
+        <w:rPr>
+          <w:rFonts w:eastAsia="Times New Roman" w:cstheme="minorHAnsi"/>
+          <w:szCs w:val="20"/>
+        </w:rPr>
+        <w:t>[</w:t>
+      </w:r>
       <w:r>
         <w:rPr>
           <w:rFonts w:eastAsia="Times New Roman" w:cstheme="minorHAnsi"/>
           <w:color w:val="1F4E79" w:themeColor="accent5" w:themeShade="80"/>
           <w:szCs w:val="20"/>
         </w:rPr>
-        <w:t>You may wish to combine this section and Learning Outcomes below to provide an opportunity to introduce students to your philosophy of learning, to the culture of your discipline and how this course fits in the larger context.</w:t>
-      </w:r>
-      <w:r>
-        <w:rPr>
-          <w:rFonts w:eastAsia="Times New Roman" w:cstheme="majorHAnsi"/>
-          <w:szCs w:val="20"/>
-        </w:rPr>
-        <w:t>]</w:t>
-      </w:r>
-    </w:p>
-    <w:p>
-      <w:pPr>
-        <w:spacing w:after="120"/>
+        <w:t>You may think of these as “learning objectives”. Tell students what changes in their knowledge, skills, or attitudes should occur during the course. Knowing these, students will have a framework within which to put individual components of the course and they will be primed for the kinds of assessments of learning that will come.</w:t>
+      </w:r>
+      <w:r>
         <w:rPr>
           <w:rFonts w:eastAsia="Times New Roman" w:cstheme="minorHAnsi"/>
           <w:szCs w:val="20"/>
         </w:rPr>
-      </w:pPr>
-      <w:r>
-        <w:rPr>
-          <w:rFonts w:eastAsia="Times New Roman" w:cstheme="minorHAnsi"/>
-          <w:szCs w:val="20"/>
-        </w:rPr>
-        <w:t>${courseStructure</w:t>
-      </w:r>
-      <w:proofErr w:type="gramStart"/>
-      <w:r>
-        <w:rPr>
-          <w:rFonts w:eastAsia="Times New Roman" w:cstheme="minorHAnsi"/>
-          <w:szCs w:val="20"/>
-        </w:rPr>
-        <w:t>0}</w:t>
-      </w:r>
-      <w:r>
-        <w:rPr>
-          <w:rFonts w:eastAsia="Times New Roman" w:cstheme="minorHAnsi"/>
-          <w:szCs w:val="20"/>
-        </w:rPr>
-        <w:t>$</w:t>
-      </w:r>
-      <w:proofErr w:type="gramEnd"/>
-      <w:r>
-        <w:rPr>
-          <w:rFonts w:eastAsia="Times New Roman" w:cstheme="minorHAnsi"/>
-          <w:szCs w:val="20"/>
-        </w:rPr>
-        <w:t>{courseStructure</w:t>
-      </w:r>
-      <w:r>
-        <w:rPr>
-          <w:rFonts w:eastAsia="Times New Roman" w:cstheme="minorHAnsi"/>
-          <w:szCs w:val="20"/>
-        </w:rPr>
-        <w:t>1}</w:t>
-      </w:r>
-      <w:r>
-        <w:rPr>
-          <w:rFonts w:eastAsia="Times New Roman" w:cstheme="minorHAnsi"/>
-          <w:szCs w:val="20"/>
-        </w:rPr>
-        <w:t>${courseStructure</w:t>
-      </w:r>
-      <w:r>
-        <w:rPr>
-          <w:rFonts w:eastAsia="Times New Roman" w:cstheme="minorHAnsi"/>
-          <w:szCs w:val="20"/>
-        </w:rPr>
-        <w:t>2}</w:t>
-      </w:r>
-      <w:r>
-        <w:rPr>
-          <w:rFonts w:eastAsia="Times New Roman" w:cstheme="minorHAnsi"/>
-          <w:szCs w:val="20"/>
-        </w:rPr>
-        <w:t>${courseStructure</w:t>
-      </w:r>
-      <w:r>
-        <w:rPr>
-          <w:rFonts w:eastAsia="Times New Roman" w:cstheme="minorHAnsi"/>
-          <w:szCs w:val="20"/>
-        </w:rPr>
-        <w:t>3}</w:t>
-      </w:r>
-      <w:r>
-        <w:rPr>
-          <w:rFonts w:eastAsia="Times New Roman" w:cstheme="minorHAnsi"/>
-          <w:szCs w:val="20"/>
-        </w:rPr>
-        <w:t>${courseStructure</w:t>
-      </w:r>
-      <w:r>
-        <w:rPr>
-          <w:rFonts w:eastAsia="Times New Roman" w:cstheme="minorHAnsi"/>
-          <w:szCs w:val="20"/>
-        </w:rPr>
-        <w:t>4}</w:t>
-      </w:r>
-      <w:r>
-        <w:rPr>
-          <w:rFonts w:eastAsia="Times New Roman" w:cstheme="minorHAnsi"/>
-          <w:szCs w:val="20"/>
-        </w:rPr>
-        <w:t>${courseStructure</w:t>
-      </w:r>
-      <w:r>
-        <w:rPr>
-          <w:rFonts w:eastAsia="Times New Roman" w:cstheme="minorHAnsi"/>
-          <w:szCs w:val="20"/>
-        </w:rPr>
-        <w:t>5}</w:t>
-      </w:r>
-      <w:r>
-        <w:rPr>
-          <w:rFonts w:eastAsia="Times New Roman" w:cstheme="minorHAnsi"/>
-          <w:szCs w:val="20"/>
-        </w:rPr>
-        <w:t>${courseStructure</w:t>
-      </w:r>
-      <w:r>
-        <w:rPr>
-          <w:rFonts w:eastAsia="Times New Roman" w:cstheme="minorHAnsi"/>
-          <w:szCs w:val="20"/>
-        </w:rPr>
-        <w:t>6}</w:t>
-      </w:r>
-      <w:r>
-        <w:rPr>
-          <w:rFonts w:eastAsia="Times New Roman" w:cstheme="minorHAnsi"/>
-          <w:szCs w:val="20"/>
-        </w:rPr>
-        <w:t>${courseStructure</w:t>
-      </w:r>
-      <w:r>
-        <w:rPr>
-          <w:rFonts w:eastAsia="Times New Roman" w:cstheme="minorHAnsi"/>
-          <w:szCs w:val="20"/>
-        </w:rPr>
-        <w:t>7}</w:t>
-      </w:r>
-      <w:r>
-        <w:rPr>
-          <w:rFonts w:eastAsia="Times New Roman" w:cstheme="minorHAnsi"/>
-          <w:szCs w:val="20"/>
-        </w:rPr>
-        <w:t>${courseStructure</w:t>
-      </w:r>
-      <w:r>
-        <w:rPr>
-          <w:rFonts w:eastAsia="Times New Roman" w:cstheme="minorHAnsi"/>
-          <w:szCs w:val="20"/>
-        </w:rPr>
-        <w:t>8}</w:t>
-      </w:r>
-      <w:r>
-        <w:rPr>
-          <w:rFonts w:eastAsia="Times New Roman" w:cstheme="minorHAnsi"/>
-          <w:szCs w:val="20"/>
-        </w:rPr>
-        <w:t>${courseStructure</w:t>
-      </w:r>
-      <w:r>
-        <w:rPr>
-          <w:rFonts w:eastAsia="Times New Roman" w:cstheme="minorHAnsi"/>
-          <w:szCs w:val="20"/>
-        </w:rPr>
-        <w:t>9}</w:t>
-      </w:r>
-      <w:r>
-        <w:rPr>
-          <w:rFonts w:eastAsia="Times New Roman" w:cstheme="minorHAnsi"/>
-          <w:szCs w:val="20"/>
-        </w:rPr>
-        <w:t>${courseStructure</w:t>
-      </w:r>
-      <w:r>
-        <w:rPr>
-          <w:rFonts w:eastAsia="Times New Roman" w:cstheme="minorHAnsi"/>
-          <w:szCs w:val="20"/>
-        </w:rPr>
-        <w:t>10}</w:t>
-      </w:r>
-      <w:r>
-        <w:rPr>
-          <w:rFonts w:eastAsia="Times New Roman" w:cstheme="minorHAnsi"/>
-          <w:szCs w:val="20"/>
-        </w:rPr>
-        <w:t>${courseStructure</w:t>
-      </w:r>
-      <w:r>
-        <w:rPr>
-          <w:rFonts w:eastAsia="Times New Roman" w:cstheme="minorHAnsi"/>
-          <w:szCs w:val="20"/>
-        </w:rPr>
-        <w:t>11}</w:t>
-      </w:r>
-      <w:r>
-        <w:rPr>
-          <w:rFonts w:eastAsia="Times New Roman" w:cstheme="minorHAnsi"/>
-          <w:szCs w:val="20"/>
-        </w:rPr>
-        <w:t>${courseStructure</w:t>
-      </w:r>
-      <w:r>
-        <w:rPr>
-          <w:rFonts w:eastAsia="Times New Roman" w:cstheme="minorHAnsi"/>
-          <w:szCs w:val="20"/>
-        </w:rPr>
-        <w:t>12}</w:t>
-      </w:r>
-      <w:r>
-        <w:rPr>
-          <w:rFonts w:eastAsia="Times New Roman" w:cstheme="minorHAnsi"/>
-          <w:szCs w:val="20"/>
-        </w:rPr>
-        <w:t>${courseStructure</w:t>
-      </w:r>
-      <w:r>
-        <w:rPr>
-          <w:rFonts w:eastAsia="Times New Roman" w:cstheme="minorHAnsi"/>
-          <w:szCs w:val="20"/>
-        </w:rPr>
-        <w:t>13}</w:t>
-      </w:r>
-      <w:r>
-        <w:rPr>
-          <w:rFonts w:eastAsia="Times New Roman" w:cstheme="minorHAnsi"/>
-          <w:szCs w:val="20"/>
-        </w:rPr>
-        <w:t>${courseStructure</w:t>
-      </w:r>
-      <w:r>
-        <w:rPr>
-          <w:rFonts w:eastAsia="Times New Roman" w:cstheme="minorHAnsi"/>
-          <w:szCs w:val="20"/>
-        </w:rPr>
-        <w:t>14}</w:t>
-      </w:r>
-      <w:r>
-        <w:rPr>
-          <w:rFonts w:eastAsia="Times New Roman" w:cstheme="minorHAnsi"/>
-          <w:szCs w:val="20"/>
-        </w:rPr>
-        <w:t>${courseStructure</w:t>
-      </w:r>
-      <w:r>
-        <w:rPr>
-          <w:rFonts w:eastAsia="Times New Roman" w:cstheme="minorHAnsi"/>
-          <w:szCs w:val="20"/>
-        </w:rPr>
-        <w:t>15}</w:t>
-      </w:r>
-      <w:r>
-        <w:rPr>
-          <w:rFonts w:eastAsia="Times New Roman" w:cstheme="minorHAnsi"/>
-          <w:szCs w:val="20"/>
-        </w:rPr>
-        <w:t>${courseStructure</w:t>
-      </w:r>
-      <w:r>
-        <w:rPr>
-          <w:rFonts w:eastAsia="Times New Roman" w:cstheme="minorHAnsi"/>
-          <w:szCs w:val="20"/>
-        </w:rPr>
-        <w:t>16}</w:t>
-      </w:r>
-      <w:r>
-        <w:rPr>
-          <w:rFonts w:eastAsia="Times New Roman" w:cstheme="minorHAnsi"/>
-          <w:szCs w:val="20"/>
-        </w:rPr>
-        <w:t>${courseStructure</w:t>
-      </w:r>
-      <w:r>
-        <w:rPr>
-          <w:rFonts w:eastAsia="Times New Roman" w:cstheme="minorHAnsi"/>
-          <w:szCs w:val="20"/>
-        </w:rPr>
-        <w:t>17}</w:t>
-      </w:r>
-      <w:r>
-        <w:rPr>
-          <w:rFonts w:eastAsia="Times New Roman" w:cstheme="minorHAnsi"/>
-          <w:szCs w:val="20"/>
-        </w:rPr>
-        <w:t>${courseStructure</w:t>
-      </w:r>
-      <w:r>
-        <w:rPr>
-          <w:rFonts w:eastAsia="Times New Roman" w:cstheme="minorHAnsi"/>
-          <w:szCs w:val="20"/>
-        </w:rPr>
-        <w:t>18}</w:t>
-      </w:r>
-      <w:r>
-        <w:rPr>
-          <w:rFonts w:eastAsia="Times New Roman" w:cstheme="minorHAnsi"/>
-          <w:szCs w:val="20"/>
-        </w:rPr>
-        <w:t>${courseStructure</w:t>
-      </w:r>
-      <w:r>
-        <w:rPr>
-          <w:rFonts w:eastAsia="Times New Roman" w:cstheme="minorHAnsi"/>
-          <w:szCs w:val="20"/>
-        </w:rPr>
-        <w:t>19}</w:t>
-      </w:r>
-      <w:r>
-        <w:rPr>
-          <w:rFonts w:eastAsia="Times New Roman" w:cstheme="minorHAnsi"/>
-          <w:szCs w:val="20"/>
-        </w:rPr>
-        <w:t>${courseStructure</w:t>
-      </w:r>
-      <w:r>
-        <w:rPr>
-          <w:rFonts w:eastAsia="Times New Roman" w:cstheme="minorHAnsi"/>
-          <w:szCs w:val="20"/>
-        </w:rPr>
-        <w:t>20}</w:t>
-      </w:r>
-    </w:p>
-    <w:p>
-      <w:pPr>
-        <w:spacing w:after="120"/>
-        <w:rPr>
-          <w:rFonts w:eastAsia="Times New Roman" w:cstheme="minorHAnsi"/>
-          <w:szCs w:val="20"/>
-        </w:rPr>
-      </w:pPr>
-    </w:p>
-    <w:p>
-      <w:pPr>
-        <w:spacing w:after="120"/>
-        <w:rPr>
-          <w:rFonts w:eastAsia="Times New Roman" w:cstheme="minorHAnsi"/>
-          <w:szCs w:val="20"/>
-        </w:rPr>
-      </w:pPr>
-      <w:r>
-        <w:rPr>
-          <w:rFonts w:eastAsia="Times New Roman" w:cstheme="minorHAnsi"/>
-          <w:szCs w:val="20"/>
+        <w:t>]</w:t>
+      </w:r>
+    </w:p>
+    <w:p>
+      <w:pPr>
+        <w:rPr>
+          <w:rFonts w:cstheme="minorHAnsi"/>
+        </w:rPr>
+      </w:pPr>
+      <w:r>
+        <w:rPr>
+          <w:rFonts w:cstheme="minorHAnsi"/>
         </w:rPr>
         <w:t>${/</w:t>
       </w:r>
       <w:proofErr w:type="spellStart"/>
       <w:r>
         <w:rPr>
-          <w:rFonts w:eastAsia="Times New Roman" w:cstheme="minorHAnsi"/>
-          <w:szCs w:val="20"/>
-        </w:rPr>
-        <w:t>NoCourseStructure</w:t>
+          <w:rFonts w:cstheme="minorHAnsi"/>
+        </w:rPr>
+        <w:t>NolearningOutcomes</w:t>
       </w:r>
       <w:proofErr w:type="spellEnd"/>
       <w:r>
         <w:rPr>
-          <w:rFonts w:eastAsia="Times New Roman" w:cstheme="minorHAnsi"/>
-          <w:szCs w:val="20"/>
+          <w:rFonts w:cstheme="minorHAnsi"/>
+        </w:rPr>
+        <w:t>}</w:t>
+      </w:r>
+    </w:p>
+    <w:p>
+      <w:pPr>
+        <w:rPr>
+          <w:rFonts w:cstheme="minorHAnsi"/>
+          <w:i/>
+        </w:rPr>
+      </w:pPr>
+      <w:r>
+        <w:rPr>
+          <w:rFonts w:cstheme="minorHAnsi"/>
+          <w:i/>
+        </w:rPr>
+        <w:t>Upon successful completion of this course, students will be able to:</w:t>
+      </w:r>
+    </w:p>
+    <w:p>
+      <w:pPr>
+        <w:rPr>
+          <w:rFonts w:cstheme="minorHAnsi"/>
+        </w:rPr>
+      </w:pPr>
+      <w:r>
+        <w:rPr>
+          <w:rFonts w:cstheme="minorHAnsi"/>
+        </w:rPr>
+        <w:t>${</w:t>
+      </w:r>
+      <w:proofErr w:type="spellStart"/>
+      <w:r>
+        <w:rPr>
+          <w:rFonts w:cstheme="minorHAnsi"/>
+        </w:rPr>
+        <w:t>learningOutcomes</w:t>
+      </w:r>
+      <w:proofErr w:type="spellEnd"/>
+      <w:r>
+        <w:rPr>
+          <w:rFonts w:cstheme="minorHAnsi"/>
         </w:rPr>
         <w:t>}</w:t>
       </w:r>
@@ -3445,43 +3066,39 @@
           <w:rFonts w:asciiTheme="minorHAnsi" w:hAnsiTheme="minorHAnsi" w:cstheme="minorHAnsi"/>
         </w:rPr>
       </w:pPr>
-      <w:bookmarkStart w:id="8" w:name="_Toc2236266"/>
-      <w:r>
-        <w:rPr>
-          <w:rFonts w:asciiTheme="minorHAnsi" w:hAnsiTheme="minorHAnsi" w:cstheme="minorHAnsi"/>
-        </w:rPr>
-        <w:t>Schedule of Topics</w:t>
-      </w:r>
-      <w:bookmarkEnd w:id="8"/>
-    </w:p>
-    <w:p>
-      <w:pPr>
-        <w:spacing w:after="120"/>
-        <w:rPr>
-          <w:rFonts w:eastAsia="Times New Roman" w:cstheme="minorHAnsi"/>
-          <w:szCs w:val="20"/>
-        </w:rPr>
-      </w:pPr>
-      <w:r>
-        <w:rPr>
-          <w:rFonts w:eastAsia="Times New Roman" w:cstheme="minorHAnsi"/>
-          <w:szCs w:val="20"/>
-        </w:rPr>
+      <w:bookmarkStart w:id="10" w:name="_Toc2236268"/>
+      <w:r>
+        <w:rPr>
+          <w:rFonts w:asciiTheme="minorHAnsi" w:hAnsiTheme="minorHAnsi" w:cstheme="minorHAnsi"/>
+        </w:rPr>
+        <w:t>Learning Activities</w:t>
+      </w:r>
+      <w:bookmarkEnd w:id="10"/>
+    </w:p>
+    <w:p>
+      <w:pPr>
+        <w:rPr>
+          <w:rFonts w:cstheme="minorHAnsi"/>
+        </w:rPr>
+      </w:pPr>
+      <w:r>
+        <w:rPr>
+          <w:rFonts w:cstheme="minorHAnsi"/>
+        </w:rPr>
+        <w:lastRenderedPageBreak/>
         <w:t>${</w:t>
       </w:r>
       <w:proofErr w:type="spellStart"/>
       <w:r>
         <w:rPr>
-          <w:rFonts w:eastAsia="Times New Roman" w:cstheme="minorHAnsi"/>
-          <w:szCs w:val="20"/>
-        </w:rPr>
-        <w:t>NoTopicsSchedule</w:t>
+          <w:rFonts w:cstheme="minorHAnsi"/>
+        </w:rPr>
+        <w:t>NoLearningActivities</w:t>
       </w:r>
       <w:proofErr w:type="spellEnd"/>
       <w:r>
         <w:rPr>
-          <w:rFonts w:eastAsia="Times New Roman" w:cstheme="minorHAnsi"/>
-          <w:szCs w:val="20"/>
+          <w:rFonts w:cstheme="minorHAnsi"/>
         </w:rPr>
         <w:t>}</w:t>
       </w:r>
@@ -3523,199 +3140,125 @@
       <w:pPr>
         <w:spacing w:after="120"/>
         <w:ind w:left="227"/>
-        <w:rPr>
-          <w:rFonts w:eastAsia="Times New Roman" w:cstheme="majorHAnsi"/>
-          <w:szCs w:val="20"/>
-        </w:rPr>
-      </w:pPr>
-      <w:r>
-        <w:rPr>
-          <w:rFonts w:eastAsia="Times New Roman" w:cstheme="majorHAnsi"/>
-          <w:szCs w:val="20"/>
-        </w:rPr>
-        <w:t>[</w:t>
-      </w:r>
-      <w:r>
         <w:rPr>
           <w:rFonts w:eastAsia="Times New Roman" w:cstheme="minorHAnsi"/>
           <w:color w:val="1F4E79" w:themeColor="accent5" w:themeShade="80"/>
           <w:szCs w:val="20"/>
         </w:rPr>
-        <w:t>This may be a weekly schedule, it may be class by class, but let students know that if changes occur, they will be informed.</w:t>
-      </w:r>
-      <w:r>
-        <w:rPr>
-          <w:rFonts w:eastAsia="Times New Roman" w:cstheme="majorHAnsi"/>
-          <w:szCs w:val="20"/>
-        </w:rPr>
-        <w:t>]</w:t>
-      </w:r>
-    </w:p>
-    <w:p>
-      <w:pPr>
-        <w:spacing w:after="120"/>
+      </w:pPr>
+      <w:r>
         <w:rPr>
           <w:rFonts w:eastAsia="Times New Roman" w:cstheme="minorHAnsi"/>
           <w:szCs w:val="20"/>
         </w:rPr>
-      </w:pPr>
-      <w:r>
+        <w:t>[</w:t>
+      </w:r>
+      <w:r>
+        <w:rPr>
+          <w:rFonts w:eastAsia="Times New Roman" w:cstheme="minorHAnsi"/>
+          <w:color w:val="1F4E79" w:themeColor="accent5" w:themeShade="80"/>
+          <w:szCs w:val="20"/>
+        </w:rPr>
+        <w:t>Only some of the possibilities are included here.</w:t>
+      </w:r>
+    </w:p>
+    <w:p>
+      <w:pPr>
+        <w:spacing w:after="120"/>
+        <w:ind w:left="227"/>
         <w:rPr>
           <w:rFonts w:eastAsia="Times New Roman" w:cstheme="minorHAnsi"/>
           <w:szCs w:val="20"/>
         </w:rPr>
-        <w:t>${/</w:t>
-      </w:r>
-      <w:proofErr w:type="spellStart"/>
+      </w:pPr>
+      <w:r>
+        <w:rPr>
+          <w:rFonts w:eastAsia="Times New Roman" w:cstheme="minorHAnsi"/>
+          <w:color w:val="1F4E79" w:themeColor="accent5" w:themeShade="80"/>
+          <w:szCs w:val="20"/>
+        </w:rPr>
+        <w:t xml:space="preserve">Do you expect students to participate in class? In what ways? (e.g., case studies, using “clickers” to answer questions, working in small groups, etc.) Is participation in on-line discussions required? Are readings required in advance with answers to be submitted to discussion questions or problem sets? </w:t>
+      </w:r>
+      <w:r>
+        <w:rPr>
+          <w:rFonts w:eastAsia="Times New Roman" w:cstheme="minorHAnsi"/>
+          <w:color w:val="1F4E79" w:themeColor="accent5" w:themeShade="80"/>
+          <w:szCs w:val="20"/>
+        </w:rPr>
+        <w:br/>
+        <w:t>Is an oral presentation required? Is there a field excursion?</w:t>
+      </w:r>
       <w:r>
         <w:rPr>
           <w:rFonts w:eastAsia="Times New Roman" w:cstheme="minorHAnsi"/>
           <w:szCs w:val="20"/>
         </w:rPr>
-        <w:t>NoTopicsSchedule</w:t>
-      </w:r>
-      <w:proofErr w:type="spellEnd"/>
-      <w:r>
+        <w:t>]</w:t>
+      </w:r>
+    </w:p>
+    <w:p>
+      <w:pPr>
+        <w:spacing w:after="120"/>
         <w:rPr>
           <w:rFonts w:eastAsia="Times New Roman" w:cstheme="minorHAnsi"/>
           <w:szCs w:val="20"/>
         </w:rPr>
-        <w:t>}</w:t>
-      </w:r>
-    </w:p>
-    <w:p>
-      <w:pPr>
-        <w:spacing w:after="120"/>
+      </w:pPr>
+      <w:r>
         <w:rPr>
           <w:rFonts w:eastAsia="Times New Roman" w:cstheme="minorHAnsi"/>
           <w:szCs w:val="20"/>
         </w:rPr>
-      </w:pPr>
+        <w:t>${/</w:t>
+      </w:r>
+      <w:proofErr w:type="spellStart"/>
       <w:r>
         <w:rPr>
           <w:rFonts w:eastAsia="Times New Roman" w:cstheme="minorHAnsi"/>
           <w:szCs w:val="20"/>
         </w:rPr>
-        <w:t>${</w:t>
-      </w:r>
-      <w:proofErr w:type="spellStart"/>
+        <w:t>NoLearningActivities</w:t>
+      </w:r>
+      <w:proofErr w:type="spellEnd"/>
       <w:r>
         <w:rPr>
           <w:rFonts w:eastAsia="Times New Roman" w:cstheme="minorHAnsi"/>
           <w:szCs w:val="20"/>
         </w:rPr>
-        <w:t>course</w:t>
-      </w:r>
-      <w:r>
+        <w:t>}</w:t>
+      </w:r>
+    </w:p>
+    <w:p>
+      <w:pPr>
+        <w:spacing w:after="120"/>
         <w:rPr>
           <w:rFonts w:eastAsia="Times New Roman" w:cstheme="minorHAnsi"/>
           <w:szCs w:val="20"/>
         </w:rPr>
-        <w:t>Schedule</w:t>
-      </w:r>
-      <w:proofErr w:type="spellEnd"/>
+      </w:pPr>
       <w:r>
         <w:rPr>
           <w:rFonts w:eastAsia="Times New Roman" w:cstheme="minorHAnsi"/>
           <w:szCs w:val="20"/>
         </w:rPr>
-        <w:t>}</w:t>
-      </w:r>
-    </w:p>
-    <w:p>
-      <w:pPr>
-        <w:rPr>
-          <w:rFonts w:cstheme="minorHAnsi"/>
-        </w:rPr>
-      </w:pPr>
-      <w:r>
-        <w:rPr>
-          <w:rFonts w:cstheme="minorHAnsi"/>
-        </w:rPr>
         <w:t>${</w:t>
       </w:r>
       <w:proofErr w:type="spellStart"/>
       <w:r>
-        <w:rPr>
-          <w:rFonts w:cstheme="minorHAnsi"/>
-        </w:rPr>
-        <w:t>NoCourseScheduleTbl</w:t>
-      </w:r>
-      <w:proofErr w:type="spellEnd"/>
-      <w:r>
-        <w:rPr>
-          <w:rFonts w:cstheme="minorHAnsi"/>
-        </w:rPr>
-        <w:t>}</w:t>
-      </w:r>
-    </w:p>
-    <w:p>
-      <w:pPr>
-        <w:rPr>
-          <w:rFonts w:cstheme="minorHAnsi"/>
-        </w:rPr>
-      </w:pPr>
-      <w:r>
-        <w:rPr>
-          <w:rFonts w:cstheme="minorHAnsi"/>
-        </w:rPr>
-        <w:t>${</w:t>
-      </w:r>
-      <w:proofErr w:type="spellStart"/>
-      <w:r>
-        <w:rPr>
-          <w:rFonts w:cstheme="minorHAnsi"/>
-        </w:rPr>
-        <w:t>courseScheduleTbl</w:t>
-      </w:r>
-      <w:proofErr w:type="spellEnd"/>
-      <w:r>
-        <w:rPr>
-          <w:rFonts w:cstheme="minorHAnsi"/>
-        </w:rPr>
-        <w:t>}</w:t>
-      </w:r>
-    </w:p>
-    <w:p>
-      <w:pPr>
-        <w:spacing w:after="120"/>
         <w:rPr>
           <w:rFonts w:eastAsia="Times New Roman" w:cstheme="minorHAnsi"/>
           <w:szCs w:val="20"/>
         </w:rPr>
-      </w:pPr>
+        <w:t>learningActivities</w:t>
+      </w:r>
+      <w:proofErr w:type="spellEnd"/>
       <w:r>
         <w:rPr>
           <w:rFonts w:eastAsia="Times New Roman" w:cstheme="minorHAnsi"/>
           <w:szCs w:val="20"/>
         </w:rPr>
-        <w:t>${/</w:t>
-      </w:r>
-      <w:proofErr w:type="spellStart"/>
-      <w:r>
-        <w:rPr>
-          <w:rFonts w:eastAsia="Times New Roman" w:cstheme="minorHAnsi"/>
-          <w:szCs w:val="20"/>
-        </w:rPr>
-        <w:t>NoCourseScheduleTbl</w:t>
-      </w:r>
-      <w:proofErr w:type="spellEnd"/>
-      <w:r>
-        <w:rPr>
-          <w:rFonts w:eastAsia="Times New Roman" w:cstheme="minorHAnsi"/>
-          <w:szCs w:val="20"/>
-        </w:rPr>
         <w:t>}</w:t>
       </w:r>
-    </w:p>
-    <w:p>
-      <w:pPr>
-        <w:spacing w:after="120"/>
-        <w:rPr>
-          <w:rFonts w:eastAsia="Times New Roman" w:cstheme="minorHAnsi"/>
-          <w:szCs w:val="20"/>
-        </w:rPr>
-      </w:pPr>
     </w:p>
     <w:p>
       <w:pPr>
@@ -3735,38 +3278,43 @@
           <w:rFonts w:asciiTheme="minorHAnsi" w:hAnsiTheme="minorHAnsi" w:cstheme="minorHAnsi"/>
         </w:rPr>
       </w:pPr>
-      <w:bookmarkStart w:id="9" w:name="_Toc2236267"/>
-      <w:r>
-        <w:rPr>
-          <w:rFonts w:asciiTheme="minorHAnsi" w:hAnsiTheme="minorHAnsi" w:cstheme="minorHAnsi"/>
-        </w:rPr>
-        <w:t>Learning Outcomes</w:t>
-      </w:r>
-      <w:bookmarkEnd w:id="9"/>
-    </w:p>
-    <w:p>
-      <w:pPr>
-        <w:rPr>
-          <w:rFonts w:cstheme="minorHAnsi"/>
-        </w:rPr>
-      </w:pPr>
-      <w:r>
-        <w:rPr>
-          <w:rFonts w:cstheme="minorHAnsi"/>
+      <w:bookmarkStart w:id="11" w:name="_Toc2236269"/>
+      <w:r>
+        <w:rPr>
+          <w:rFonts w:asciiTheme="minorHAnsi" w:hAnsiTheme="minorHAnsi" w:cstheme="minorHAnsi"/>
+        </w:rPr>
+        <w:t>Learning Materials</w:t>
+      </w:r>
+      <w:bookmarkEnd w:id="11"/>
+    </w:p>
+    <w:p>
+      <w:pPr>
+        <w:spacing w:after="120"/>
+        <w:rPr>
+          <w:rFonts w:eastAsia="Times New Roman" w:cstheme="minorHAnsi"/>
+          <w:szCs w:val="20"/>
+        </w:rPr>
+      </w:pPr>
+      <w:r>
+        <w:rPr>
+          <w:rFonts w:eastAsia="Times New Roman" w:cstheme="minorHAnsi"/>
+          <w:szCs w:val="20"/>
         </w:rPr>
         <w:t>${</w:t>
       </w:r>
       <w:proofErr w:type="spellStart"/>
       <w:r>
         <w:rPr>
-          <w:rFonts w:cstheme="minorHAnsi"/>
-        </w:rPr>
-        <w:t>NolearningOutcomes</w:t>
+          <w:rFonts w:eastAsia="Times New Roman" w:cstheme="minorHAnsi"/>
+          <w:szCs w:val="20"/>
+        </w:rPr>
+        <w:t>NoLearningMaterials</w:t>
       </w:r>
       <w:proofErr w:type="spellEnd"/>
       <w:r>
         <w:rPr>
-          <w:rFonts w:cstheme="minorHAnsi"/>
+          <w:rFonts w:eastAsia="Times New Roman" w:cstheme="minorHAnsi"/>
+          <w:szCs w:val="20"/>
         </w:rPr>
         <w:t>}</w:t>
       </w:r>
@@ -3808,225 +3356,37 @@
       <w:pPr>
         <w:spacing w:after="120"/>
         <w:ind w:left="227"/>
-        <w:rPr>
-          <w:rFonts w:eastAsia="Times New Roman" w:cstheme="minorHAnsi"/>
-          <w:szCs w:val="20"/>
-        </w:rPr>
-      </w:pPr>
-      <w:r>
-        <w:rPr>
-          <w:rFonts w:eastAsia="Times New Roman" w:cstheme="minorHAnsi"/>
-          <w:szCs w:val="20"/>
-        </w:rPr>
-        <w:t>[</w:t>
-      </w:r>
-      <w:r>
         <w:rPr>
           <w:rFonts w:eastAsia="Times New Roman" w:cstheme="minorHAnsi"/>
           <w:color w:val="1F4E79" w:themeColor="accent5" w:themeShade="80"/>
           <w:szCs w:val="20"/>
         </w:rPr>
-        <w:t>You may think of these as “learning objectives”. Tell students what changes in their knowledge, skills, or attitudes should occur during the course. Knowing these, students will have a framework within which to put individual components of the course and they will be primed for the kinds of assessments of learning that will come.</w:t>
-      </w:r>
+      </w:pPr>
       <w:r>
         <w:rPr>
           <w:rFonts w:eastAsia="Times New Roman" w:cstheme="minorHAnsi"/>
           <w:szCs w:val="20"/>
         </w:rPr>
-        <w:t>]</w:t>
-      </w:r>
-    </w:p>
-    <w:p>
-      <w:pPr>
-        <w:rPr>
-          <w:rFonts w:cstheme="minorHAnsi"/>
-        </w:rPr>
-      </w:pPr>
-      <w:r>
-        <w:rPr>
-          <w:rFonts w:cstheme="minorHAnsi"/>
-        </w:rPr>
-        <w:t>${/</w:t>
-      </w:r>
-      <w:proofErr w:type="spellStart"/>
-      <w:r>
-        <w:rPr>
-          <w:rFonts w:cstheme="minorHAnsi"/>
-        </w:rPr>
-        <w:t>NolearningOutcomes</w:t>
-      </w:r>
-      <w:proofErr w:type="spellEnd"/>
-      <w:r>
-        <w:rPr>
-          <w:rFonts w:cstheme="minorHAnsi"/>
-        </w:rPr>
-        <w:t>}</w:t>
-      </w:r>
-    </w:p>
-    <w:p>
-      <w:pPr>
-        <w:rPr>
-          <w:rFonts w:cstheme="minorHAnsi"/>
-          <w:i/>
-        </w:rPr>
-      </w:pPr>
-      <w:r>
-        <w:rPr>
-          <w:rFonts w:cstheme="minorHAnsi"/>
-          <w:i/>
-        </w:rPr>
-        <w:t>Upon successful completion of this course, students will be able to:</w:t>
-      </w:r>
-    </w:p>
-    <w:p>
-      <w:pPr>
-        <w:rPr>
-          <w:rFonts w:cstheme="minorHAnsi"/>
-        </w:rPr>
-      </w:pPr>
-      <w:r>
-        <w:rPr>
-          <w:rFonts w:cstheme="minorHAnsi"/>
-        </w:rPr>
-        <w:t>${</w:t>
-      </w:r>
-      <w:proofErr w:type="spellStart"/>
-      <w:r>
-        <w:rPr>
-          <w:rFonts w:cstheme="minorHAnsi"/>
-        </w:rPr>
-        <w:t>learningOutcomes</w:t>
-      </w:r>
-      <w:proofErr w:type="spellEnd"/>
-      <w:r>
-        <w:rPr>
-          <w:rFonts w:cstheme="minorHAnsi"/>
-        </w:rPr>
-        <w:t>}</w:t>
-      </w:r>
-    </w:p>
-    <w:p>
-      <w:pPr>
-        <w:spacing w:after="120"/>
-        <w:rPr>
-          <w:rFonts w:eastAsia="Times New Roman" w:cstheme="minorHAnsi"/>
-          <w:szCs w:val="20"/>
-        </w:rPr>
-      </w:pPr>
-    </w:p>
-    <w:p>
-      <w:pPr>
-        <w:pStyle w:val="Heading2"/>
-        <w:spacing w:before="120" w:after="120"/>
-        <w:jc w:val="left"/>
-        <w:rPr>
-          <w:rFonts w:asciiTheme="minorHAnsi" w:hAnsiTheme="minorHAnsi" w:cstheme="minorHAnsi"/>
-        </w:rPr>
-      </w:pPr>
-      <w:bookmarkStart w:id="10" w:name="_Toc2236268"/>
-      <w:r>
-        <w:rPr>
-          <w:rFonts w:asciiTheme="minorHAnsi" w:hAnsiTheme="minorHAnsi" w:cstheme="minorHAnsi"/>
-        </w:rPr>
-        <w:t>Learning Activities</w:t>
-      </w:r>
-      <w:bookmarkEnd w:id="10"/>
-    </w:p>
-    <w:p>
-      <w:pPr>
-        <w:rPr>
-          <w:rFonts w:cstheme="minorHAnsi"/>
-        </w:rPr>
-      </w:pPr>
-      <w:r>
-        <w:rPr>
-          <w:rFonts w:cstheme="minorHAnsi"/>
-        </w:rPr>
-        <w:lastRenderedPageBreak/>
-        <w:t>${</w:t>
-      </w:r>
-      <w:proofErr w:type="spellStart"/>
-      <w:r>
-        <w:rPr>
-          <w:rFonts w:cstheme="minorHAnsi"/>
-        </w:rPr>
-        <w:t>NoLearningActivities</w:t>
-      </w:r>
-      <w:proofErr w:type="spellEnd"/>
-      <w:r>
-        <w:rPr>
-          <w:rFonts w:cstheme="minorHAnsi"/>
-        </w:rPr>
-        <w:t>}</w:t>
-      </w:r>
-    </w:p>
-    <w:p>
-      <w:pPr>
-        <w:rPr>
-          <w:rFonts w:cstheme="minorHAnsi"/>
-          <w:b/>
-          <w:color w:val="FF0000"/>
-        </w:rPr>
-      </w:pPr>
-      <w:r>
-        <w:rPr>
-          <w:rFonts w:cstheme="minorHAnsi"/>
-          <w:b/>
-          <w:color w:val="FF0000"/>
-        </w:rPr>
-        <w:t>This section is required by</w:t>
-      </w:r>
-      <w:r>
-        <w:rPr>
-          <w:rFonts w:cstheme="minorHAnsi"/>
-          <w:b/>
-          <w:color w:val="FF0000"/>
-        </w:rPr>
-        <w:t xml:space="preserve"> </w:t>
-      </w:r>
-      <w:r>
-        <w:rPr>
-          <w:rFonts w:cstheme="minorHAnsi"/>
-          <w:b/>
-          <w:color w:val="FF0000"/>
-        </w:rPr>
-        <w:t>Vancouver Senate policy V-130</w:t>
-      </w:r>
-    </w:p>
-    <w:p>
-      <w:pPr>
-        <w:spacing w:after="120"/>
-        <w:ind w:left="227"/>
+        <w:t>[</w:t>
+      </w:r>
+      <w:r>
         <w:rPr>
           <w:rFonts w:eastAsia="Times New Roman" w:cstheme="minorHAnsi"/>
           <w:color w:val="1F4E79" w:themeColor="accent5" w:themeShade="80"/>
           <w:szCs w:val="20"/>
         </w:rPr>
-      </w:pPr>
-      <w:r>
-        <w:rPr>
-          <w:rFonts w:eastAsia="Times New Roman" w:cstheme="minorHAnsi"/>
-          <w:szCs w:val="20"/>
-        </w:rPr>
-        <w:t>[</w:t>
-      </w:r>
-      <w:r>
+        <w:t>List of required learning materials for your course and where they might be obtained (e.g., the Bookstore if you ordered a text or a reading package, your department office if an in-house resource is available).</w:t>
+      </w:r>
+    </w:p>
+    <w:p>
+      <w:pPr>
+        <w:spacing w:after="120"/>
+        <w:ind w:left="227"/>
         <w:rPr>
           <w:rFonts w:eastAsia="Times New Roman" w:cstheme="minorHAnsi"/>
           <w:color w:val="1F4E79" w:themeColor="accent5" w:themeShade="80"/>
           <w:szCs w:val="20"/>
         </w:rPr>
-        <w:t>Only some of the possibilities are included here.</w:t>
-      </w:r>
-    </w:p>
-    <w:p>
-      <w:pPr>
-        <w:spacing w:after="120"/>
-        <w:ind w:left="227"/>
-        <w:rPr>
-          <w:rFonts w:eastAsia="Times New Roman" w:cstheme="minorHAnsi"/>
-          <w:szCs w:val="20"/>
-        </w:rPr>
       </w:pPr>
       <w:r>
         <w:rPr>
@@ -4034,16 +3394,25 @@
           <w:color w:val="1F4E79" w:themeColor="accent5" w:themeShade="80"/>
           <w:szCs w:val="20"/>
         </w:rPr>
-        <w:t xml:space="preserve">Do you expect students to participate in class? In what ways? (e.g., case studies, using “clickers” to answer questions, working in small groups, etc.) Is participation in on-line discussions required? Are readings required in advance with answers to be submitted to discussion questions or problem sets? </w:t>
-      </w:r>
+        <w:t>Providing students with at least an estimate of the costs of materials is expected. You are not responsible for exact costs for materials especially given that students may obtain some from a variety of sources (e.g., on-line retailers) but when there are potentially “hidden” costs, such as for problem sets or quizzes that are available only from a textbook vendor, then students should be informed. You can link to the Bookstore (https://shop.bookstore.ubc.ca/courselistbuilder.aspx ) if that is a source, knowing that they may provide alternative formats for some materials such as e-texts, used texts, etc.</w:t>
+      </w:r>
+    </w:p>
+    <w:p>
+      <w:pPr>
+        <w:spacing w:after="120"/>
+        <w:ind w:left="227"/>
+        <w:rPr>
+          <w:rFonts w:eastAsia="Times New Roman" w:cstheme="minorHAnsi"/>
+          <w:szCs w:val="20"/>
+        </w:rPr>
+      </w:pPr>
       <w:r>
         <w:rPr>
           <w:rFonts w:eastAsia="Times New Roman" w:cstheme="minorHAnsi"/>
           <w:color w:val="1F4E79" w:themeColor="accent5" w:themeShade="80"/>
           <w:szCs w:val="20"/>
         </w:rPr>
-        <w:br/>
-        <w:t>Is an oral presentation required? Is there a field excursion?</w:t>
+        <w:t>Explanation of any on-line learning management system used (e.g., Canvas).</w:t>
       </w:r>
       <w:r>
         <w:rPr>
@@ -4056,274 +3425,12 @@
     <w:p>
       <w:pPr>
         <w:spacing w:after="120"/>
+        <w:ind w:left="227"/>
         <w:rPr>
           <w:rFonts w:eastAsia="Times New Roman" w:cstheme="minorHAnsi"/>
           <w:szCs w:val="20"/>
         </w:rPr>
       </w:pPr>
-      <w:r>
-        <w:rPr>
-          <w:rFonts w:eastAsia="Times New Roman" w:cstheme="minorHAnsi"/>
-          <w:szCs w:val="20"/>
-        </w:rPr>
-        <w:t>${/</w:t>
-      </w:r>
-      <w:proofErr w:type="spellStart"/>
-      <w:r>
-        <w:rPr>
-          <w:rFonts w:eastAsia="Times New Roman" w:cstheme="minorHAnsi"/>
-          <w:szCs w:val="20"/>
-        </w:rPr>
-        <w:t>NoLearningActivities</w:t>
-      </w:r>
-      <w:proofErr w:type="spellEnd"/>
-      <w:r>
-        <w:rPr>
-          <w:rFonts w:eastAsia="Times New Roman" w:cstheme="minorHAnsi"/>
-          <w:szCs w:val="20"/>
-        </w:rPr>
-        <w:t>}</w:t>
-      </w:r>
-    </w:p>
-    <w:p>
-      <w:pPr>
-        <w:spacing w:after="120"/>
-        <w:rPr>
-          <w:rFonts w:eastAsia="Times New Roman" w:cstheme="minorHAnsi"/>
-          <w:szCs w:val="20"/>
-        </w:rPr>
-      </w:pPr>
-      <w:r>
-        <w:rPr>
-          <w:rFonts w:eastAsia="Times New Roman" w:cstheme="minorHAnsi"/>
-          <w:szCs w:val="20"/>
-        </w:rPr>
-        <w:t>${</w:t>
-      </w:r>
-      <w:proofErr w:type="spellStart"/>
-      <w:r>
-        <w:rPr>
-          <w:rFonts w:eastAsia="Times New Roman" w:cstheme="minorHAnsi"/>
-          <w:szCs w:val="20"/>
-        </w:rPr>
-        <w:t>learningActivities</w:t>
-      </w:r>
-      <w:proofErr w:type="spellEnd"/>
-      <w:r>
-        <w:rPr>
-          <w:rFonts w:eastAsia="Times New Roman" w:cstheme="minorHAnsi"/>
-          <w:szCs w:val="20"/>
-        </w:rPr>
-        <w:t>}</w:t>
-      </w:r>
-    </w:p>
-    <w:p>
-      <w:pPr>
-        <w:spacing w:after="120"/>
-        <w:rPr>
-          <w:rFonts w:eastAsia="Times New Roman" w:cstheme="minorHAnsi"/>
-          <w:szCs w:val="20"/>
-        </w:rPr>
-      </w:pPr>
-    </w:p>
-    <w:p>
-      <w:pPr>
-        <w:pStyle w:val="Heading2"/>
-        <w:spacing w:before="120" w:after="120"/>
-        <w:jc w:val="left"/>
-        <w:rPr>
-          <w:rFonts w:asciiTheme="minorHAnsi" w:hAnsiTheme="minorHAnsi" w:cstheme="minorHAnsi"/>
-        </w:rPr>
-      </w:pPr>
-      <w:bookmarkStart w:id="11" w:name="_Toc2236269"/>
-      <w:r>
-        <w:rPr>
-          <w:rFonts w:asciiTheme="minorHAnsi" w:hAnsiTheme="minorHAnsi" w:cstheme="minorHAnsi"/>
-        </w:rPr>
-        <w:t>Learning Materials</w:t>
-      </w:r>
-      <w:bookmarkEnd w:id="11"/>
-    </w:p>
-    <w:p>
-      <w:pPr>
-        <w:spacing w:after="120"/>
-        <w:rPr>
-          <w:rFonts w:eastAsia="Times New Roman" w:cstheme="minorHAnsi"/>
-          <w:szCs w:val="20"/>
-        </w:rPr>
-      </w:pPr>
-      <w:r>
-        <w:rPr>
-          <w:rFonts w:eastAsia="Times New Roman" w:cstheme="minorHAnsi"/>
-          <w:szCs w:val="20"/>
-        </w:rPr>
-        <w:t>${</w:t>
-      </w:r>
-      <w:proofErr w:type="spellStart"/>
-      <w:r>
-        <w:rPr>
-          <w:rFonts w:eastAsia="Times New Roman" w:cstheme="minorHAnsi"/>
-          <w:szCs w:val="20"/>
-        </w:rPr>
-        <w:t>NoLearningMaterials</w:t>
-      </w:r>
-      <w:proofErr w:type="spellEnd"/>
-      <w:r>
-        <w:rPr>
-          <w:rFonts w:eastAsia="Times New Roman" w:cstheme="minorHAnsi"/>
-          <w:szCs w:val="20"/>
-        </w:rPr>
-        <w:t>}</w:t>
-      </w:r>
-    </w:p>
-    <w:p>
-      <w:pPr>
-        <w:rPr>
-          <w:rFonts w:cstheme="minorHAnsi"/>
-          <w:b/>
-          <w:color w:val="FF0000"/>
-        </w:rPr>
-      </w:pPr>
-      <w:r>
-        <w:rPr>
-          <w:rFonts w:cstheme="minorHAnsi"/>
-          <w:b/>
-          <w:color w:val="FF0000"/>
-        </w:rPr>
-        <w:t>This section is required by</w:t>
-      </w:r>
-      <w:r>
-        <w:rPr>
-          <w:rFonts w:cstheme="minorHAnsi"/>
-          <w:b/>
-          <w:color w:val="FF0000"/>
-        </w:rPr>
-        <w:t xml:space="preserve"> </w:t>
-      </w:r>
-      <w:r>
-        <w:rPr>
-          <w:rFonts w:cstheme="minorHAnsi"/>
-          <w:b/>
-          <w:color w:val="FF0000"/>
-        </w:rPr>
-        <w:t>Vancouver Senate policy V-130</w:t>
-      </w:r>
-    </w:p>
-    <w:p>
-      <w:pPr>
-        <w:spacing w:after="120"/>
-        <w:ind w:left="227"/>
-        <w:rPr>
-          <w:rFonts w:eastAsia="Times New Roman" w:cstheme="minorHAnsi"/>
-          <w:color w:val="1F4E79" w:themeColor="accent5" w:themeShade="80"/>
-          <w:szCs w:val="20"/>
-        </w:rPr>
-      </w:pPr>
-      <w:r>
-        <w:rPr>
-          <w:rFonts w:eastAsia="Times New Roman" w:cstheme="minorHAnsi"/>
-          <w:szCs w:val="20"/>
-        </w:rPr>
-        <w:t>[</w:t>
-      </w:r>
-      <w:r>
-        <w:rPr>
-          <w:rFonts w:eastAsia="Times New Roman" w:cstheme="minorHAnsi"/>
-          <w:color w:val="1F4E79" w:themeColor="accent5" w:themeShade="80"/>
-          <w:szCs w:val="20"/>
-        </w:rPr>
-        <w:t xml:space="preserve">List of required learning materials for your course and where they might be obtained (e.g., the </w:t>
-      </w:r>
-      <w:proofErr w:type="gramStart"/>
-      <w:r>
-        <w:rPr>
-          <w:rFonts w:eastAsia="Times New Roman" w:cstheme="minorHAnsi"/>
-          <w:color w:val="1F4E79" w:themeColor="accent5" w:themeShade="80"/>
-          <w:szCs w:val="20"/>
-        </w:rPr>
-        <w:t>Bookstore</w:t>
-      </w:r>
-      <w:proofErr w:type="gramEnd"/>
-      <w:r>
-        <w:rPr>
-          <w:rFonts w:eastAsia="Times New Roman" w:cstheme="minorHAnsi"/>
-          <w:color w:val="1F4E79" w:themeColor="accent5" w:themeShade="80"/>
-          <w:szCs w:val="20"/>
-        </w:rPr>
-        <w:t xml:space="preserve"> if you ordered a text or a reading package, your department office if an in-house resource is available).</w:t>
-      </w:r>
-    </w:p>
-    <w:p>
-      <w:pPr>
-        <w:spacing w:after="120"/>
-        <w:ind w:left="227"/>
-        <w:rPr>
-          <w:rFonts w:eastAsia="Times New Roman" w:cstheme="minorHAnsi"/>
-          <w:color w:val="1F4E79" w:themeColor="accent5" w:themeShade="80"/>
-          <w:szCs w:val="20"/>
-        </w:rPr>
-      </w:pPr>
-      <w:r>
-        <w:rPr>
-          <w:rFonts w:eastAsia="Times New Roman" w:cstheme="minorHAnsi"/>
-          <w:color w:val="1F4E79" w:themeColor="accent5" w:themeShade="80"/>
-          <w:szCs w:val="20"/>
-        </w:rPr>
-        <w:t>Providing students with at least an estimate of the costs of materials is expected. You are not responsible for exact costs for materials especially given that students may obtain some from a variety of sources (e.g., on-line retailers) but when there are potentially “hidden” costs, such as for problem sets or quizzes that are available only from a textbook vendor, then students should be informed. You can link to the Bookstore (</w:t>
-      </w:r>
-      <w:proofErr w:type="gramStart"/>
-      <w:r>
-        <w:rPr>
-          <w:rFonts w:eastAsia="Times New Roman" w:cstheme="minorHAnsi"/>
-          <w:color w:val="1F4E79" w:themeColor="accent5" w:themeShade="80"/>
-          <w:szCs w:val="20"/>
-        </w:rPr>
-        <w:t>https://shop.bookstore.ubc.ca/courselistbuilder.aspx )</w:t>
-      </w:r>
-      <w:proofErr w:type="gramEnd"/>
-      <w:r>
-        <w:rPr>
-          <w:rFonts w:eastAsia="Times New Roman" w:cstheme="minorHAnsi"/>
-          <w:color w:val="1F4E79" w:themeColor="accent5" w:themeShade="80"/>
-          <w:szCs w:val="20"/>
-        </w:rPr>
-        <w:t xml:space="preserve"> if that is a source, knowing that they may provide alternative formats for some materials such as e-texts, used texts, etc.</w:t>
-      </w:r>
-    </w:p>
-    <w:p>
-      <w:pPr>
-        <w:spacing w:after="120"/>
-        <w:ind w:left="227"/>
-        <w:rPr>
-          <w:rFonts w:eastAsia="Times New Roman" w:cstheme="minorHAnsi"/>
-          <w:szCs w:val="20"/>
-        </w:rPr>
-      </w:pPr>
-      <w:r>
-        <w:rPr>
-          <w:rFonts w:eastAsia="Times New Roman" w:cstheme="minorHAnsi"/>
-          <w:color w:val="1F4E79" w:themeColor="accent5" w:themeShade="80"/>
-          <w:szCs w:val="20"/>
-        </w:rPr>
-        <w:t>Explanation of any on-line learning management system used (e.g., Canvas).</w:t>
-      </w:r>
-      <w:r>
-        <w:rPr>
-          <w:rFonts w:eastAsia="Times New Roman" w:cstheme="minorHAnsi"/>
-          <w:szCs w:val="20"/>
-        </w:rPr>
-        <w:t>]</w:t>
-      </w:r>
-    </w:p>
-    <w:p>
-      <w:pPr>
-        <w:spacing w:after="120"/>
-        <w:ind w:left="227"/>
-        <w:rPr>
-          <w:rFonts w:eastAsia="Times New Roman" w:cstheme="minorHAnsi"/>
-          <w:szCs w:val="20"/>
-        </w:rPr>
-      </w:pPr>
     </w:p>
     <w:p>
       <w:pPr>
@@ -4343,27 +3450,13 @@
         <w:rPr>
           <w:rFonts w:asciiTheme="minorHAnsi" w:hAnsiTheme="minorHAnsi" w:cstheme="minorHAnsi"/>
         </w:rPr>
-        <w:t>learningMaterials</w:t>
-      </w:r>
-      <w:proofErr w:type="gramStart"/>
-      <w:r>
-        <w:rPr>
-          <w:rFonts w:asciiTheme="minorHAnsi" w:hAnsiTheme="minorHAnsi" w:cstheme="minorHAnsi"/>
-        </w:rPr>
-        <w:t>0</w:t>
-      </w:r>
-      <w:r>
-        <w:rPr>
-          <w:rFonts w:asciiTheme="minorHAnsi" w:hAnsiTheme="minorHAnsi" w:cstheme="minorHAnsi"/>
-        </w:rPr>
-        <w:t>}$</w:t>
-      </w:r>
-      <w:proofErr w:type="gramEnd"/>
-      <w:r>
-        <w:rPr>
-          <w:rFonts w:asciiTheme="minorHAnsi" w:hAnsiTheme="minorHAnsi" w:cstheme="minorHAnsi"/>
-        </w:rPr>
-        <w:t>{</w:t>
+        <w:t>learningMaterials0</w:t>
+      </w:r>
+      <w:r>
+        <w:rPr>
+          <w:rFonts w:asciiTheme="minorHAnsi" w:hAnsiTheme="minorHAnsi" w:cstheme="minorHAnsi"/>
+        </w:rPr>
+        <w:t>}${</w:t>
       </w:r>
       <w:r>
         <w:rPr>
@@ -5612,7 +4705,6 @@
         </w:rPr>
         <w:t>${passingCriteria</w:t>
       </w:r>
-      <w:proofErr w:type="gramStart"/>
       <w:r>
         <w:rPr>
           <w:rStyle w:val="eop"/>
@@ -5631,18 +4723,7 @@
           <w:sz w:val="22"/>
           <w:szCs w:val="22"/>
         </w:rPr>
-        <w:t>}$</w:t>
-      </w:r>
-      <w:proofErr w:type="gramEnd"/>
-      <w:r>
-        <w:rPr>
-          <w:rStyle w:val="eop"/>
-          <w:rFonts w:ascii="Calibri" w:hAnsi="Calibri" w:cs="Times"/>
-          <w:color w:val="000000"/>
-          <w:sz w:val="22"/>
-          <w:szCs w:val="22"/>
-        </w:rPr>
-        <w:t>{passingCriteria</w:t>
+        <w:t>}${passingCriteria</w:t>
       </w:r>
       <w:r>
         <w:rPr>
@@ -6187,27 +5268,13 @@
         <w:rPr>
           <w:rFonts w:asciiTheme="minorHAnsi" w:hAnsiTheme="minorHAnsi" w:cstheme="minorHAnsi"/>
         </w:rPr>
-        <w:t>latePolicy</w:t>
-      </w:r>
-      <w:proofErr w:type="gramStart"/>
-      <w:r>
-        <w:rPr>
-          <w:rFonts w:asciiTheme="minorHAnsi" w:hAnsiTheme="minorHAnsi" w:cstheme="minorHAnsi"/>
-        </w:rPr>
-        <w:t>0</w:t>
-      </w:r>
-      <w:r>
-        <w:rPr>
-          <w:rFonts w:asciiTheme="minorHAnsi" w:hAnsiTheme="minorHAnsi" w:cstheme="minorHAnsi"/>
-        </w:rPr>
-        <w:t>}$</w:t>
-      </w:r>
-      <w:proofErr w:type="gramEnd"/>
-      <w:r>
-        <w:rPr>
-          <w:rFonts w:asciiTheme="minorHAnsi" w:hAnsiTheme="minorHAnsi" w:cstheme="minorHAnsi"/>
-        </w:rPr>
-        <w:t>{</w:t>
+        <w:t>latePolicy0</w:t>
+      </w:r>
+      <w:r>
+        <w:rPr>
+          <w:rFonts w:asciiTheme="minorHAnsi" w:hAnsiTheme="minorHAnsi" w:cstheme="minorHAnsi"/>
+        </w:rPr>
+        <w:t>}${</w:t>
       </w:r>
       <w:bookmarkStart w:id="13" w:name="_Hlk111549667"/>
       <w:r>
@@ -6620,7 +5687,6 @@
         </w:rPr>
         <w:t>${missingExam</w:t>
       </w:r>
-      <w:proofErr w:type="gramStart"/>
       <w:r>
         <w:rPr>
           <w:rFonts w:ascii="Calibri" w:hAnsi="Calibri" w:cs="Times"/>
@@ -6635,16 +5701,7 @@
           <w:sz w:val="22"/>
           <w:szCs w:val="22"/>
         </w:rPr>
-        <w:t>}$</w:t>
-      </w:r>
-      <w:proofErr w:type="gramEnd"/>
-      <w:r>
-        <w:rPr>
-          <w:rFonts w:ascii="Calibri" w:hAnsi="Calibri" w:cs="Times"/>
-          <w:sz w:val="22"/>
-          <w:szCs w:val="22"/>
-        </w:rPr>
-        <w:t>{missingExam</w:t>
+        <w:t>}${missingExam</w:t>
       </w:r>
       <w:r>
         <w:rPr>
@@ -7126,33 +6183,15 @@
           <w:sz w:val="22"/>
           <w:szCs w:val="22"/>
         </w:rPr>
-        <w:t>Activity</w:t>
-      </w:r>
-      <w:proofErr w:type="gramStart"/>
-      <w:r>
-        <w:rPr>
-          <w:rFonts w:ascii="Calibri" w:hAnsi="Calibri" w:cs="Times"/>
-          <w:sz w:val="22"/>
-          <w:szCs w:val="22"/>
-        </w:rPr>
-        <w:t>0</w:t>
-      </w:r>
-      <w:r>
-        <w:rPr>
-          <w:rFonts w:ascii="Calibri" w:hAnsi="Calibri" w:cs="Times"/>
-          <w:sz w:val="22"/>
-          <w:szCs w:val="22"/>
-        </w:rPr>
-        <w:t>}$</w:t>
-      </w:r>
-      <w:proofErr w:type="gramEnd"/>
-      <w:r>
-        <w:rPr>
-          <w:rFonts w:ascii="Calibri" w:hAnsi="Calibri" w:cs="Times"/>
-          <w:sz w:val="22"/>
-          <w:szCs w:val="22"/>
-        </w:rPr>
-        <w:t>{missing</w:t>
+        <w:t>Activity0</w:t>
+      </w:r>
+      <w:r>
+        <w:rPr>
+          <w:rFonts w:ascii="Calibri" w:hAnsi="Calibri" w:cs="Times"/>
+          <w:sz w:val="22"/>
+          <w:szCs w:val="22"/>
+        </w:rPr>
+        <w:t>}${missing</w:t>
       </w:r>
       <w:r>
         <w:rPr>
@@ -8251,7 +7290,6 @@
         </w:rPr>
         <w:t>${learningAnalytics</w:t>
       </w:r>
-      <w:proofErr w:type="gramStart"/>
       <w:r>
         <w:rPr>
           <w:rFonts w:eastAsia="Times New Roman"/>
@@ -8262,14 +7300,7 @@
         <w:rPr>
           <w:rFonts w:eastAsia="Times New Roman"/>
         </w:rPr>
-        <w:t>$</w:t>
-      </w:r>
-      <w:proofErr w:type="gramEnd"/>
-      <w:r>
-        <w:rPr>
-          <w:rFonts w:eastAsia="Times New Roman"/>
-        </w:rPr>
-        <w:t>{learningAnalytics</w:t>
+        <w:t>${learningAnalytics</w:t>
       </w:r>
       <w:r>
         <w:rPr>
@@ -9936,29 +8967,7 @@
             <w:sz w:val="22"/>
             <w:szCs w:val="22"/>
           </w:rPr>
-          <w:t xml:space="preserve">Academic Calendar language concerning </w:t>
-        </w:r>
-        <w:proofErr w:type="gramStart"/>
-        <w:r>
-          <w:rPr>
-            <w:rStyle w:val="Hyperlink"/>
-            <w:rFonts w:asciiTheme="minorHAnsi" w:hAnsiTheme="minorHAnsi" w:cstheme="minorHAnsi"/>
-            <w:color w:val="2F5D7C"/>
-            <w:sz w:val="22"/>
-            <w:szCs w:val="22"/>
-          </w:rPr>
-          <w:t>Religious</w:t>
-        </w:r>
-        <w:proofErr w:type="gramEnd"/>
-        <w:r>
-          <w:rPr>
-            <w:rStyle w:val="Hyperlink"/>
-            <w:rFonts w:asciiTheme="minorHAnsi" w:hAnsiTheme="minorHAnsi" w:cstheme="minorHAnsi"/>
-            <w:color w:val="2F5D7C"/>
-            <w:sz w:val="22"/>
-            <w:szCs w:val="22"/>
-          </w:rPr>
-          <w:t xml:space="preserve"> observances</w:t>
+          <w:t>Academic Calendar language concerning Religious observances</w:t>
         </w:r>
       </w:hyperlink>
     </w:p>

</xml_diff>

<commit_message>
Removed Vancouver Optional Resources, replaced with Uni Policy
</commit_message>
<xml_diff>
--- a/public/word-template/UBC-V_default.docx
+++ b/public/word-template/UBC-V_default.docx
@@ -454,6 +454,132 @@
         <w:rPr>
           <w:rFonts w:cstheme="minorHAnsi"/>
         </w:rPr>
+        <w:t>NoCo</w:t>
+      </w:r>
+      <w:r>
+        <w:rPr>
+          <w:rFonts w:cstheme="minorHAnsi"/>
+        </w:rPr>
+        <w:t>urseDescription</w:t>
+      </w:r>
+      <w:proofErr w:type="spellEnd"/>
+      <w:r>
+        <w:rPr>
+          <w:rFonts w:cstheme="minorHAnsi"/>
+        </w:rPr>
+        <w:t>}</w:t>
+      </w:r>
+    </w:p>
+    <w:p>
+      <w:pPr>
+        <w:spacing w:after="120"/>
+        <w:rPr>
+          <w:rFonts w:cstheme="minorHAnsi"/>
+          <w:sz w:val="20"/>
+          <w:szCs w:val="20"/>
+        </w:rPr>
+      </w:pPr>
+    </w:p>
+    <w:p>
+      <w:pPr>
+        <w:pStyle w:val="Heading2"/>
+        <w:spacing w:before="120" w:after="120"/>
+        <w:jc w:val="left"/>
+        <w:rPr>
+          <w:rFonts w:asciiTheme="minorHAnsi" w:eastAsia="Times New Roman" w:hAnsiTheme="minorHAnsi" w:cstheme="minorHAnsi"/>
+        </w:rPr>
+      </w:pPr>
+      <w:r>
+        <w:rPr>
+          <w:rFonts w:asciiTheme="minorHAnsi" w:eastAsia="Times New Roman" w:hAnsiTheme="minorHAnsi" w:cstheme="minorHAnsi"/>
+        </w:rPr>
+        <w:t>Co</w:t>
+      </w:r>
+      <w:r>
+        <w:rPr>
+          <w:rFonts w:asciiTheme="minorHAnsi" w:eastAsia="Times New Roman" w:hAnsiTheme="minorHAnsi" w:cstheme="minorHAnsi"/>
+        </w:rPr>
+        <w:t>urse Description</w:t>
+      </w:r>
+    </w:p>
+    <w:p>
+      <w:pPr>
+        <w:rPr>
+          <w:rFonts w:cstheme="minorHAnsi"/>
+        </w:rPr>
+      </w:pPr>
+      <w:r>
+        <w:rPr>
+          <w:rFonts w:cstheme="minorHAnsi"/>
+        </w:rPr>
+        <w:t>${courseDescription</w:t>
+      </w:r>
+      <w:proofErr w:type="gramStart"/>
+      <w:r>
+        <w:rPr>
+          <w:rFonts w:cstheme="minorHAnsi"/>
+        </w:rPr>
+        <w:t>0}$</w:t>
+      </w:r>
+      <w:proofErr w:type="gramEnd"/>
+      <w:r>
+        <w:rPr>
+          <w:rFonts w:cstheme="minorHAnsi"/>
+        </w:rPr>
+        <w:t>{courseDescription1}${courseDescription2}${courseDescription3}${courseDescription4}${courseDescription5}${courseDescription6}${courseDescription7}${courseDescription8}${courseDescription9}${courseDescription10}${courseDescription11}${courseDescription12}${courseDescription13}${courseDescription14}${courseDescription15}${courseDescription16}${courseDescription17}${courseDescription18}${courseDescription19}${courseDescription20}</w:t>
+      </w:r>
+    </w:p>
+    <w:p>
+      <w:pPr>
+        <w:rPr>
+          <w:rFonts w:cstheme="minorHAnsi"/>
+        </w:rPr>
+      </w:pPr>
+      <w:r>
+        <w:rPr>
+          <w:rFonts w:cstheme="minorHAnsi"/>
+        </w:rPr>
+        <w:t>${/</w:t>
+      </w:r>
+      <w:proofErr w:type="spellStart"/>
+      <w:r>
+        <w:rPr>
+          <w:rFonts w:cstheme="minorHAnsi"/>
+        </w:rPr>
+        <w:t>NoCourseDescription</w:t>
+      </w:r>
+      <w:proofErr w:type="spellEnd"/>
+      <w:r>
+        <w:rPr>
+          <w:rFonts w:cstheme="minorHAnsi"/>
+        </w:rPr>
+        <w:t>}</w:t>
+      </w:r>
+    </w:p>
+    <w:p>
+      <w:pPr>
+        <w:rPr>
+          <w:rFonts w:cstheme="minorHAnsi"/>
+        </w:rPr>
+      </w:pPr>
+    </w:p>
+    <w:p>
+      <w:pPr>
+        <w:rPr>
+          <w:rFonts w:cstheme="minorHAnsi"/>
+        </w:rPr>
+      </w:pPr>
+      <w:r>
+        <w:rPr>
+          <w:rFonts w:cstheme="minorHAnsi"/>
+        </w:rPr>
+        <w:t>${</w:t>
+      </w:r>
+      <w:proofErr w:type="spellStart"/>
+      <w:r>
+        <w:rPr>
+          <w:rFonts w:cstheme="minorHAnsi"/>
+        </w:rPr>
         <w:t>NoFaculty</w:t>
       </w:r>
       <w:proofErr w:type="spellEnd"/>
@@ -786,6 +912,7 @@
           <w:rFonts w:cstheme="minorHAnsi"/>
           <w:b/>
         </w:rPr>
+        <w:lastRenderedPageBreak/>
         <w:t xml:space="preserve">Duration: </w:t>
       </w:r>
       <w:r>
@@ -1083,7 +1210,6 @@
         <w:rPr>
           <w:rFonts w:cstheme="minorHAnsi"/>
         </w:rPr>
-        <w:lastRenderedPageBreak/>
         <w:t>${/</w:t>
       </w:r>
       <w:proofErr w:type="spellStart"/>
@@ -1588,117 +1714,6 @@
         <w:rPr>
           <w:rFonts w:asciiTheme="minorHAnsi" w:hAnsiTheme="minorHAnsi" w:cstheme="minorHAnsi"/>
           <w:szCs w:val="22"/>
-        </w:rPr>
-        <w:t>}</w:t>
-      </w:r>
-    </w:p>
-    <w:p>
-      <w:pPr>
-        <w:rPr>
-          <w:rFonts w:cstheme="minorHAnsi"/>
-        </w:rPr>
-      </w:pPr>
-      <w:r>
-        <w:rPr>
-          <w:rFonts w:cstheme="minorHAnsi"/>
-        </w:rPr>
-        <w:t>${</w:t>
-      </w:r>
-      <w:proofErr w:type="spellStart"/>
-      <w:r>
-        <w:rPr>
-          <w:rFonts w:cstheme="minorHAnsi"/>
-        </w:rPr>
-        <w:t>NoCo</w:t>
-      </w:r>
-      <w:r>
-        <w:rPr>
-          <w:rFonts w:cstheme="minorHAnsi"/>
-        </w:rPr>
-        <w:t>urseDescription</w:t>
-      </w:r>
-      <w:proofErr w:type="spellEnd"/>
-      <w:r>
-        <w:rPr>
-          <w:rFonts w:cstheme="minorHAnsi"/>
-        </w:rPr>
-        <w:t>}</w:t>
-      </w:r>
-    </w:p>
-    <w:p>
-      <w:pPr>
-        <w:spacing w:after="120"/>
-        <w:rPr>
-          <w:rFonts w:cstheme="minorHAnsi"/>
-          <w:sz w:val="20"/>
-          <w:szCs w:val="20"/>
-        </w:rPr>
-      </w:pPr>
-    </w:p>
-    <w:p>
-      <w:pPr>
-        <w:pStyle w:val="Heading2"/>
-        <w:spacing w:before="120" w:after="120"/>
-        <w:jc w:val="left"/>
-        <w:rPr>
-          <w:rFonts w:asciiTheme="minorHAnsi" w:eastAsia="Times New Roman" w:hAnsiTheme="minorHAnsi" w:cstheme="minorHAnsi"/>
-        </w:rPr>
-      </w:pPr>
-      <w:r>
-        <w:rPr>
-          <w:rFonts w:asciiTheme="minorHAnsi" w:eastAsia="Times New Roman" w:hAnsiTheme="minorHAnsi" w:cstheme="minorHAnsi"/>
-        </w:rPr>
-        <w:t>Co</w:t>
-      </w:r>
-      <w:r>
-        <w:rPr>
-          <w:rFonts w:asciiTheme="minorHAnsi" w:eastAsia="Times New Roman" w:hAnsiTheme="minorHAnsi" w:cstheme="minorHAnsi"/>
-        </w:rPr>
-        <w:t>urse Description</w:t>
-      </w:r>
-    </w:p>
-    <w:p>
-      <w:pPr>
-        <w:rPr>
-          <w:rFonts w:cstheme="minorHAnsi"/>
-        </w:rPr>
-      </w:pPr>
-      <w:r>
-        <w:rPr>
-          <w:rFonts w:cstheme="minorHAnsi"/>
-        </w:rPr>
-        <w:t>${courseDescription</w:t>
-      </w:r>
-      <w:r>
-        <w:rPr>
-          <w:rFonts w:cstheme="minorHAnsi"/>
-        </w:rPr>
-        <w:t>0}${courseDescription1}${courseDescription2}${courseDescription3}${courseDescription4}${courseDescription5}${courseDescription6}${courseDescription7}${courseDescription8}${courseDescription9}${courseDescription10}${courseDescription11}${courseDescription12}${courseDescription13}${courseDescription14}${courseDescription15}${courseDescription16}${courseDescription17}${courseDescription18}${courseDescription19}${courseDescription20}</w:t>
-      </w:r>
-    </w:p>
-    <w:p>
-      <w:pPr>
-        <w:rPr>
-          <w:rFonts w:cstheme="minorHAnsi"/>
-        </w:rPr>
-      </w:pPr>
-      <w:r>
-        <w:rPr>
-          <w:rFonts w:cstheme="minorHAnsi"/>
-        </w:rPr>
-        <w:t>${/</w:t>
-      </w:r>
-      <w:proofErr w:type="spellStart"/>
-      <w:r>
-        <w:rPr>
-          <w:rFonts w:cstheme="minorHAnsi"/>
-        </w:rPr>
-        <w:t>NoCourseDescription</w:t>
-      </w:r>
-      <w:proofErr w:type="spellEnd"/>
-      <w:r>
-        <w:rPr>
-          <w:rFonts w:cstheme="minorHAnsi"/>
         </w:rPr>
         <w:t>}</w:t>
       </w:r>
@@ -2133,11 +2148,19 @@
         </w:rPr>
         <w:t>${instructorBio</w:t>
       </w:r>
+      <w:proofErr w:type="gramStart"/>
       <w:r>
         <w:rPr>
           <w:rFonts w:eastAsia="Times New Roman" w:cstheme="minorHAnsi"/>
         </w:rPr>
-        <w:t>0}${instructorBio1}${instructorBio2}${instructorBio3}${instructorBio4}${instructorBio5}${instructorBio6}${instructorBio7}${instructorBio8}${instructorBio9}${instructorBio10}${instructorBio11}${instructorBio12}${instructorBio13}${instructorBio14}${instructorBio15}${instructorBio16}${instructorBio17}${instructorBio18}${instructorBio19}${instructorBio20}</w:t>
+        <w:t>0}$</w:t>
+      </w:r>
+      <w:proofErr w:type="gramEnd"/>
+      <w:r>
+        <w:rPr>
+          <w:rFonts w:eastAsia="Times New Roman" w:cstheme="minorHAnsi"/>
+        </w:rPr>
+        <w:t>{instructorBio1}${instructorBio2}${instructorBio3}${instructorBio4}${instructorBio5}${instructorBio6}${instructorBio7}${instructorBio8}${instructorBio9}${instructorBio10}${instructorBio11}${instructorBio12}${instructorBio13}${instructorBio14}${instructorBio15}${instructorBio16}${instructorBio17}${instructorBio18}${instructorBio19}${instructorBio20}</w:t>
       </w:r>
     </w:p>
     <w:p>
@@ -2478,31 +2501,49 @@
           <w:szCs w:val="20"/>
         </w:rPr>
         <w:lastRenderedPageBreak/>
-        <w:t>Then a description of how your classes are structured: Do you use traditional lecturing? Do you provide notes (outlines)? Do you combine on-line and in-class activity?</w:t>
-      </w:r>
-    </w:p>
-    <w:p>
-      <w:pPr>
-        <w:spacing w:after="120"/>
-        <w:ind w:left="227"/>
-        <w:rPr>
-          <w:rFonts w:eastAsia="Times New Roman" w:cstheme="majorHAnsi"/>
-          <w:szCs w:val="20"/>
-        </w:rPr>
-      </w:pPr>
+        <w:t xml:space="preserve">Then a description of how your classes </w:t>
+      </w:r>
+      <w:proofErr w:type="gramStart"/>
       <w:r>
         <w:rPr>
           <w:rFonts w:eastAsia="Times New Roman" w:cstheme="minorHAnsi"/>
           <w:color w:val="1F4E79" w:themeColor="accent5" w:themeShade="80"/>
           <w:szCs w:val="20"/>
         </w:rPr>
-        <w:t>You may wish to combine this section and Learning Outcomes below to provide an opportunity to introduce students to your philosophy of learning, to the culture of your discipline and how this course fits in the larger context.</w:t>
-      </w:r>
-      <w:r>
+        <w:t>are</w:t>
+      </w:r>
+      <w:proofErr w:type="gramEnd"/>
+      <w:r>
+        <w:rPr>
+          <w:rFonts w:eastAsia="Times New Roman" w:cstheme="minorHAnsi"/>
+          <w:color w:val="1F4E79" w:themeColor="accent5" w:themeShade="80"/>
+          <w:szCs w:val="20"/>
+        </w:rPr>
+        <w:t xml:space="preserve"> structured: Do you use traditional lecturing? Do you provide notes (outlines)? Do you combine on-line and in-class activity?</w:t>
+      </w:r>
+    </w:p>
+    <w:p>
+      <w:pPr>
+        <w:spacing w:after="120"/>
+        <w:ind w:left="227"/>
         <w:rPr>
           <w:rFonts w:eastAsia="Times New Roman" w:cstheme="majorHAnsi"/>
           <w:szCs w:val="20"/>
         </w:rPr>
+      </w:pPr>
+      <w:r>
+        <w:rPr>
+          <w:rFonts w:eastAsia="Times New Roman" w:cstheme="minorHAnsi"/>
+          <w:color w:val="1F4E79" w:themeColor="accent5" w:themeShade="80"/>
+          <w:szCs w:val="20"/>
+        </w:rPr>
+        <w:t>You may wish to combine this section and Learning Outcomes below to provide an opportunity to introduce students to your philosophy of learning, to the culture of your discipline and how this course fits in the larger context.</w:t>
+      </w:r>
+      <w:r>
+        <w:rPr>
+          <w:rFonts w:eastAsia="Times New Roman" w:cstheme="majorHAnsi"/>
+          <w:szCs w:val="20"/>
+        </w:rPr>
         <w:t>]</w:t>
       </w:r>
     </w:p>
@@ -2521,12 +2562,21 @@
         </w:rPr>
         <w:t>${courseStructure</w:t>
       </w:r>
+      <w:proofErr w:type="gramStart"/>
       <w:r>
         <w:rPr>
           <w:rFonts w:eastAsia="Times New Roman" w:cstheme="minorHAnsi"/>
           <w:szCs w:val="20"/>
         </w:rPr>
-        <w:t>0}${courseStructure1}${courseStructure2}${courseStructure3}${courseStructure4}${courseStructure5}${courseStructure6}${courseStructure7}${courseStructure8}${courseStructure9}${courseStructure10}${courseStructure11}${courseStructure12}${courseStructure13}${courseStructure14}${courseStructure15}${courseStructure16}${courseStructure17}${courseStructure18}${courseStructure19}${courseStructure20}</w:t>
+        <w:t>0}$</w:t>
+      </w:r>
+      <w:proofErr w:type="gramEnd"/>
+      <w:r>
+        <w:rPr>
+          <w:rFonts w:eastAsia="Times New Roman" w:cstheme="minorHAnsi"/>
+          <w:szCs w:val="20"/>
+        </w:rPr>
+        <w:t>{courseStructure1}${courseStructure2}${courseStructure3}${courseStructure4}${courseStructure5}${courseStructure6}${courseStructure7}${courseStructure8}${courseStructure9}${courseStructure10}${courseStructure11}${courseStructure12}${courseStructure13}${courseStructure14}${courseStructure15}${courseStructure16}${courseStructure17}${courseStructure18}${courseStructure19}${courseStructure20}</w:t>
       </w:r>
     </w:p>
     <w:p>
@@ -3375,50 +3425,86 @@
           <w:color w:val="1F4E79" w:themeColor="accent5" w:themeShade="80"/>
           <w:szCs w:val="20"/>
         </w:rPr>
-        <w:t>List of required learning materials for your course and where they might be obtained (e.g., the Bookstore if you ordered a text or a reading package, your department office if an in-house resource is available).</w:t>
-      </w:r>
-    </w:p>
-    <w:p>
-      <w:pPr>
-        <w:spacing w:after="120"/>
-        <w:ind w:left="227"/>
+        <w:t xml:space="preserve">List of required learning materials for your course and where they might be obtained (e.g., the </w:t>
+      </w:r>
+      <w:proofErr w:type="gramStart"/>
+      <w:r>
         <w:rPr>
           <w:rFonts w:eastAsia="Times New Roman" w:cstheme="minorHAnsi"/>
           <w:color w:val="1F4E79" w:themeColor="accent5" w:themeShade="80"/>
           <w:szCs w:val="20"/>
         </w:rPr>
-      </w:pPr>
+        <w:t>Bookstore</w:t>
+      </w:r>
+      <w:proofErr w:type="gramEnd"/>
       <w:r>
         <w:rPr>
           <w:rFonts w:eastAsia="Times New Roman" w:cstheme="minorHAnsi"/>
           <w:color w:val="1F4E79" w:themeColor="accent5" w:themeShade="80"/>
           <w:szCs w:val="20"/>
         </w:rPr>
-        <w:t>Providing students with at least an estimate of the costs of materials is expected. You are not responsible for exact costs for materials especially given that students may obtain some from a variety of sources (e.g., on-line retailers) but when there are potentially “hidden” costs, such as for problem sets or quizzes that are available only from a textbook vendor, then students should be informed. You can link to the Bookstore (https://shop.bookstore.ubc.ca/courselistbuilder.aspx ) if that is a source, knowing that they may provide alternative formats for some materials such as e-texts, used texts, etc.</w:t>
+        <w:t xml:space="preserve"> if you ordered a text or a reading package, your department office if an in-house resource is available).</w:t>
       </w:r>
     </w:p>
     <w:p>
       <w:pPr>
         <w:spacing w:after="120"/>
         <w:ind w:left="227"/>
-        <w:rPr>
-          <w:rFonts w:eastAsia="Times New Roman" w:cstheme="minorHAnsi"/>
-          <w:szCs w:val="20"/>
-        </w:rPr>
-      </w:pPr>
-      <w:r>
         <w:rPr>
           <w:rFonts w:eastAsia="Times New Roman" w:cstheme="minorHAnsi"/>
           <w:color w:val="1F4E79" w:themeColor="accent5" w:themeShade="80"/>
           <w:szCs w:val="20"/>
         </w:rPr>
-        <w:t>Explanation of any on-line learning management system used (e.g., Canvas).</w:t>
-      </w:r>
-      <w:r>
+      </w:pPr>
+      <w:r>
+        <w:rPr>
+          <w:rFonts w:eastAsia="Times New Roman" w:cstheme="minorHAnsi"/>
+          <w:color w:val="1F4E79" w:themeColor="accent5" w:themeShade="80"/>
+          <w:szCs w:val="20"/>
+        </w:rPr>
+        <w:t>Providing students with at least an estimate of the costs of materials is expected. You are not responsible for exact costs for materials especially given that students may obtain some from a variety of sources (e.g., on-line retailers) but when there are potentially “hidden” costs, such as for problem sets or quizzes that are available only from a textbook vendor, then students should be informed. You can link to the Bookstore (</w:t>
+      </w:r>
+      <w:proofErr w:type="gramStart"/>
+      <w:r>
+        <w:rPr>
+          <w:rFonts w:eastAsia="Times New Roman" w:cstheme="minorHAnsi"/>
+          <w:color w:val="1F4E79" w:themeColor="accent5" w:themeShade="80"/>
+          <w:szCs w:val="20"/>
+        </w:rPr>
+        <w:t>https://shop.bookstore.ubc.ca/courselistbuilder.aspx )</w:t>
+      </w:r>
+      <w:proofErr w:type="gramEnd"/>
+      <w:r>
+        <w:rPr>
+          <w:rFonts w:eastAsia="Times New Roman" w:cstheme="minorHAnsi"/>
+          <w:color w:val="1F4E79" w:themeColor="accent5" w:themeShade="80"/>
+          <w:szCs w:val="20"/>
+        </w:rPr>
+        <w:t xml:space="preserve"> if that is a source, knowing that they may provide alternative formats for some materials such as e-texts, used texts, etc.</w:t>
+      </w:r>
+    </w:p>
+    <w:p>
+      <w:pPr>
+        <w:spacing w:after="120"/>
+        <w:ind w:left="227"/>
         <w:rPr>
           <w:rFonts w:eastAsia="Times New Roman" w:cstheme="minorHAnsi"/>
           <w:szCs w:val="20"/>
         </w:rPr>
+      </w:pPr>
+      <w:r>
+        <w:rPr>
+          <w:rFonts w:eastAsia="Times New Roman" w:cstheme="minorHAnsi"/>
+          <w:color w:val="1F4E79" w:themeColor="accent5" w:themeShade="80"/>
+          <w:szCs w:val="20"/>
+        </w:rPr>
+        <w:t>Explanation of any on-line learning management system used (e.g., Canvas).</w:t>
+      </w:r>
+      <w:r>
+        <w:rPr>
+          <w:rFonts w:eastAsia="Times New Roman" w:cstheme="minorHAnsi"/>
+          <w:szCs w:val="20"/>
+        </w:rPr>
         <w:t>]</w:t>
       </w:r>
     </w:p>
@@ -3450,13 +3536,27 @@
         <w:rPr>
           <w:rFonts w:asciiTheme="minorHAnsi" w:hAnsiTheme="minorHAnsi" w:cstheme="minorHAnsi"/>
         </w:rPr>
-        <w:t>learningMaterials0</w:t>
-      </w:r>
-      <w:r>
-        <w:rPr>
-          <w:rFonts w:asciiTheme="minorHAnsi" w:hAnsiTheme="minorHAnsi" w:cstheme="minorHAnsi"/>
-        </w:rPr>
-        <w:t>}${</w:t>
+        <w:t>learningMaterials</w:t>
+      </w:r>
+      <w:proofErr w:type="gramStart"/>
+      <w:r>
+        <w:rPr>
+          <w:rFonts w:asciiTheme="minorHAnsi" w:hAnsiTheme="minorHAnsi" w:cstheme="minorHAnsi"/>
+        </w:rPr>
+        <w:t>0</w:t>
+      </w:r>
+      <w:r>
+        <w:rPr>
+          <w:rFonts w:asciiTheme="minorHAnsi" w:hAnsiTheme="minorHAnsi" w:cstheme="minorHAnsi"/>
+        </w:rPr>
+        <w:t>}$</w:t>
+      </w:r>
+      <w:proofErr w:type="gramEnd"/>
+      <w:r>
+        <w:rPr>
+          <w:rFonts w:asciiTheme="minorHAnsi" w:hAnsiTheme="minorHAnsi" w:cstheme="minorHAnsi"/>
+        </w:rPr>
+        <w:t>{</w:t>
       </w:r>
       <w:r>
         <w:rPr>
@@ -4705,6 +4805,7 @@
         </w:rPr>
         <w:t>${passingCriteria</w:t>
       </w:r>
+      <w:proofErr w:type="gramStart"/>
       <w:r>
         <w:rPr>
           <w:rStyle w:val="eop"/>
@@ -4723,7 +4824,18 @@
           <w:sz w:val="22"/>
           <w:szCs w:val="22"/>
         </w:rPr>
-        <w:t>}${passingCriteria</w:t>
+        <w:t>}$</w:t>
+      </w:r>
+      <w:proofErr w:type="gramEnd"/>
+      <w:r>
+        <w:rPr>
+          <w:rStyle w:val="eop"/>
+          <w:rFonts w:ascii="Calibri" w:hAnsi="Calibri" w:cs="Times"/>
+          <w:color w:val="000000"/>
+          <w:sz w:val="22"/>
+          <w:szCs w:val="22"/>
+        </w:rPr>
+        <w:t>{passingCriteria</w:t>
       </w:r>
       <w:r>
         <w:rPr>
@@ -5268,13 +5380,27 @@
         <w:rPr>
           <w:rFonts w:asciiTheme="minorHAnsi" w:hAnsiTheme="minorHAnsi" w:cstheme="minorHAnsi"/>
         </w:rPr>
-        <w:t>latePolicy0</w:t>
-      </w:r>
-      <w:r>
-        <w:rPr>
-          <w:rFonts w:asciiTheme="minorHAnsi" w:hAnsiTheme="minorHAnsi" w:cstheme="minorHAnsi"/>
-        </w:rPr>
-        <w:t>}${</w:t>
+        <w:t>latePolicy</w:t>
+      </w:r>
+      <w:proofErr w:type="gramStart"/>
+      <w:r>
+        <w:rPr>
+          <w:rFonts w:asciiTheme="minorHAnsi" w:hAnsiTheme="minorHAnsi" w:cstheme="minorHAnsi"/>
+        </w:rPr>
+        <w:t>0</w:t>
+      </w:r>
+      <w:r>
+        <w:rPr>
+          <w:rFonts w:asciiTheme="minorHAnsi" w:hAnsiTheme="minorHAnsi" w:cstheme="minorHAnsi"/>
+        </w:rPr>
+        <w:t>}$</w:t>
+      </w:r>
+      <w:proofErr w:type="gramEnd"/>
+      <w:r>
+        <w:rPr>
+          <w:rFonts w:asciiTheme="minorHAnsi" w:hAnsiTheme="minorHAnsi" w:cstheme="minorHAnsi"/>
+        </w:rPr>
+        <w:t>{</w:t>
       </w:r>
       <w:bookmarkStart w:id="13" w:name="_Hlk111549667"/>
       <w:r>
@@ -5687,6 +5813,7 @@
         </w:rPr>
         <w:t>${missingExam</w:t>
       </w:r>
+      <w:proofErr w:type="gramStart"/>
       <w:r>
         <w:rPr>
           <w:rFonts w:ascii="Calibri" w:hAnsi="Calibri" w:cs="Times"/>
@@ -5701,7 +5828,16 @@
           <w:sz w:val="22"/>
           <w:szCs w:val="22"/>
         </w:rPr>
-        <w:t>}${missingExam</w:t>
+        <w:t>}$</w:t>
+      </w:r>
+      <w:proofErr w:type="gramEnd"/>
+      <w:r>
+        <w:rPr>
+          <w:rFonts w:ascii="Calibri" w:hAnsi="Calibri" w:cs="Times"/>
+          <w:sz w:val="22"/>
+          <w:szCs w:val="22"/>
+        </w:rPr>
+        <w:t>{missingExam</w:t>
       </w:r>
       <w:r>
         <w:rPr>
@@ -6183,15 +6319,33 @@
           <w:sz w:val="22"/>
           <w:szCs w:val="22"/>
         </w:rPr>
-        <w:t>Activity0</w:t>
-      </w:r>
-      <w:r>
-        <w:rPr>
-          <w:rFonts w:ascii="Calibri" w:hAnsi="Calibri" w:cs="Times"/>
-          <w:sz w:val="22"/>
-          <w:szCs w:val="22"/>
-        </w:rPr>
-        <w:t>}${missing</w:t>
+        <w:t>Activity</w:t>
+      </w:r>
+      <w:proofErr w:type="gramStart"/>
+      <w:r>
+        <w:rPr>
+          <w:rFonts w:ascii="Calibri" w:hAnsi="Calibri" w:cs="Times"/>
+          <w:sz w:val="22"/>
+          <w:szCs w:val="22"/>
+        </w:rPr>
+        <w:t>0</w:t>
+      </w:r>
+      <w:r>
+        <w:rPr>
+          <w:rFonts w:ascii="Calibri" w:hAnsi="Calibri" w:cs="Times"/>
+          <w:sz w:val="22"/>
+          <w:szCs w:val="22"/>
+        </w:rPr>
+        <w:t>}$</w:t>
+      </w:r>
+      <w:proofErr w:type="gramEnd"/>
+      <w:r>
+        <w:rPr>
+          <w:rFonts w:ascii="Calibri" w:hAnsi="Calibri" w:cs="Times"/>
+          <w:sz w:val="22"/>
+          <w:szCs w:val="22"/>
+        </w:rPr>
+        <w:t>{missing</w:t>
       </w:r>
       <w:r>
         <w:rPr>
@@ -7290,6 +7444,7 @@
         </w:rPr>
         <w:t>${learningAnalytics</w:t>
       </w:r>
+      <w:proofErr w:type="gramStart"/>
       <w:r>
         <w:rPr>
           <w:rFonts w:eastAsia="Times New Roman"/>
@@ -7300,7 +7455,14 @@
         <w:rPr>
           <w:rFonts w:eastAsia="Times New Roman"/>
         </w:rPr>
-        <w:t>${learningAnalytics</w:t>
+        <w:t>$</w:t>
+      </w:r>
+      <w:proofErr w:type="gramEnd"/>
+      <w:r>
+        <w:rPr>
+          <w:rFonts w:eastAsia="Times New Roman"/>
+        </w:rPr>
+        <w:t>{learningAnalytics</w:t>
       </w:r>
       <w:r>
         <w:rPr>
@@ -8967,7 +9129,29 @@
             <w:sz w:val="22"/>
             <w:szCs w:val="22"/>
           </w:rPr>
-          <w:t>Academic Calendar language concerning Religious observances</w:t>
+          <w:t xml:space="preserve">Academic Calendar language concerning </w:t>
+        </w:r>
+        <w:proofErr w:type="gramStart"/>
+        <w:r>
+          <w:rPr>
+            <w:rStyle w:val="Hyperlink"/>
+            <w:rFonts w:asciiTheme="minorHAnsi" w:hAnsiTheme="minorHAnsi" w:cstheme="minorHAnsi"/>
+            <w:color w:val="2F5D7C"/>
+            <w:sz w:val="22"/>
+            <w:szCs w:val="22"/>
+          </w:rPr>
+          <w:t>Religious</w:t>
+        </w:r>
+        <w:proofErr w:type="gramEnd"/>
+        <w:r>
+          <w:rPr>
+            <w:rStyle w:val="Hyperlink"/>
+            <w:rFonts w:asciiTheme="minorHAnsi" w:hAnsiTheme="minorHAnsi" w:cstheme="minorHAnsi"/>
+            <w:color w:val="2F5D7C"/>
+            <w:sz w:val="22"/>
+            <w:szCs w:val="22"/>
+          </w:rPr>
+          <w:t xml:space="preserve"> observances</w:t>
         </w:r>
       </w:hyperlink>
     </w:p>

</xml_diff>

<commit_message>
Implemented Vancouver LA and Copyright
</commit_message>
<xml_diff>
--- a/public/word-template/UBC-V_default.docx
+++ b/public/word-template/UBC-V_default.docx
@@ -66,7 +66,27 @@
         <w:rPr>
           <w:rFonts w:cstheme="minorHAnsi"/>
         </w:rPr>
-        <w:t>${land}</w:t>
+        <w:t>${</w:t>
+      </w:r>
+      <w:proofErr w:type="spellStart"/>
+      <w:r>
+        <w:rPr>
+          <w:rFonts w:cstheme="minorHAnsi"/>
+        </w:rPr>
+        <w:t>NoL</w:t>
+      </w:r>
+      <w:r>
+        <w:rPr>
+          <w:rFonts w:cstheme="minorHAnsi"/>
+        </w:rPr>
+        <w:t>and</w:t>
+      </w:r>
+      <w:proofErr w:type="spellEnd"/>
+      <w:r>
+        <w:rPr>
+          <w:rFonts w:cstheme="minorHAnsi"/>
+        </w:rPr>
+        <w:t>}</w:t>
       </w:r>
     </w:p>
     <w:p>
@@ -81,9 +101,8 @@
       <w:r>
         <w:rPr>
           <w:rFonts w:asciiTheme="minorHAnsi" w:hAnsiTheme="minorHAnsi" w:cstheme="minorHAnsi"/>
-          <w:caps w:val="0"/>
-        </w:rPr>
-        <w:t>${land-title}</w:t>
+        </w:rPr>
+        <w:t>Land Acknowledgement</w:t>
       </w:r>
     </w:p>
     <w:p>
@@ -97,19 +116,27 @@
         <w:rPr>
           <w:rFonts w:cstheme="minorHAnsi"/>
         </w:rPr>
-        <w:t>We acknowledge that the UBC Vancouver campus is situated within the traditional, ancestral and</w:t>
-      </w:r>
-      <w:r>
-        <w:rPr>
-          <w:rFonts w:cstheme="minorHAnsi"/>
-        </w:rPr>
-        <w:t xml:space="preserve"> </w:t>
-      </w:r>
-      <w:r>
-        <w:rPr>
-          <w:rFonts w:cstheme="minorHAnsi"/>
-        </w:rPr>
-        <w:t>unceded territory of the Musqueam.</w:t>
+        <w:t xml:space="preserve">UBC’s Point Grey Campus is located on the traditional, ancestral, and unceded territory of the </w:t>
+      </w:r>
+      <w:proofErr w:type="spellStart"/>
+      <w:r>
+        <w:rPr>
+          <w:rFonts w:cstheme="minorHAnsi"/>
+        </w:rPr>
+        <w:t>xwməθkwəy̓əm</w:t>
+      </w:r>
+      <w:proofErr w:type="spellEnd"/>
+      <w:r>
+        <w:rPr>
+          <w:rFonts w:cstheme="minorHAnsi"/>
+        </w:rPr>
+        <w:t xml:space="preserve"> (Musqueam) people. The land it is situated on has always been a place of learning for the Musqueam people, who for millennia have passed on their culture, history, and traditions from one generation to the next on this site</w:t>
+      </w:r>
+      <w:r>
+        <w:rPr>
+          <w:rFonts w:cstheme="minorHAnsi"/>
+        </w:rPr>
+        <w:t>.</w:t>
       </w:r>
     </w:p>
     <w:p>
@@ -130,7 +157,27 @@
         <w:rPr>
           <w:rFonts w:cstheme="minorHAnsi"/>
         </w:rPr>
-        <w:t>${/land}</w:t>
+        <w:t>${/</w:t>
+      </w:r>
+      <w:proofErr w:type="spellStart"/>
+      <w:r>
+        <w:rPr>
+          <w:rFonts w:cstheme="minorHAnsi"/>
+        </w:rPr>
+        <w:t>NoL</w:t>
+      </w:r>
+      <w:r>
+        <w:rPr>
+          <w:rFonts w:cstheme="minorHAnsi"/>
+        </w:rPr>
+        <w:t>and</w:t>
+      </w:r>
+      <w:proofErr w:type="spellEnd"/>
+      <w:r>
+        <w:rPr>
+          <w:rFonts w:cstheme="minorHAnsi"/>
+        </w:rPr>
+        <w:t>}</w:t>
       </w:r>
     </w:p>
     <w:p>
@@ -432,28 +479,794 @@
     <w:p>
       <w:pPr>
         <w:rPr>
-          <w:rFonts w:ascii="Calibri" w:hAnsi="Calibri" w:cs="Times"/>
+          <w:rFonts w:cstheme="minorHAnsi"/>
+        </w:rPr>
+      </w:pPr>
+    </w:p>
+    <w:p>
+      <w:pPr>
+        <w:rPr>
+          <w:rFonts w:cstheme="minorHAnsi"/>
+        </w:rPr>
+      </w:pPr>
+      <w:r>
+        <w:rPr>
+          <w:rFonts w:cstheme="minorHAnsi"/>
+        </w:rPr>
+        <w:t>${</w:t>
+      </w:r>
+      <w:proofErr w:type="spellStart"/>
+      <w:r>
+        <w:rPr>
+          <w:rFonts w:cstheme="minorHAnsi"/>
+        </w:rPr>
+        <w:t>NoFaculty</w:t>
+      </w:r>
+      <w:proofErr w:type="spellEnd"/>
+      <w:r>
+        <w:rPr>
+          <w:rFonts w:cstheme="minorHAnsi"/>
+        </w:rPr>
+        <w:t>}</w:t>
+      </w:r>
+    </w:p>
+    <w:p>
+      <w:pPr>
+        <w:rPr>
+          <w:rFonts w:cstheme="minorHAnsi"/>
+        </w:rPr>
+      </w:pPr>
+      <w:r>
+        <w:rPr>
+          <w:rFonts w:cstheme="minorHAnsi"/>
           <w:b/>
         </w:rPr>
-      </w:pPr>
-    </w:p>
-    <w:p>
-      <w:pPr>
-        <w:rPr>
-          <w:rFonts w:cstheme="minorHAnsi"/>
-        </w:rPr>
-      </w:pPr>
+        <w:t>Faculty</w:t>
+      </w:r>
+      <w:r>
+        <w:rPr>
+          <w:rFonts w:cstheme="minorHAnsi"/>
+          <w:b/>
+        </w:rPr>
+        <w:t>:</w:t>
+      </w:r>
+      <w:r>
+        <w:rPr>
+          <w:rFonts w:cstheme="minorHAnsi"/>
+          <w:b/>
+        </w:rPr>
+        <w:t xml:space="preserve"> </w:t>
+      </w:r>
       <w:r>
         <w:rPr>
           <w:rFonts w:cstheme="minorHAnsi"/>
         </w:rPr>
         <w:t>${</w:t>
       </w:r>
+      <w:r>
+        <w:rPr>
+          <w:rFonts w:cstheme="minorHAnsi"/>
+        </w:rPr>
+        <w:t>faculty</w:t>
+      </w:r>
+      <w:r>
+        <w:rPr>
+          <w:rFonts w:cstheme="minorHAnsi"/>
+        </w:rPr>
+        <w:t>}</w:t>
+      </w:r>
+    </w:p>
+    <w:p>
+      <w:pPr>
+        <w:rPr>
+          <w:rFonts w:cstheme="minorHAnsi"/>
+        </w:rPr>
+      </w:pPr>
+      <w:r>
+        <w:rPr>
+          <w:rFonts w:cstheme="minorHAnsi"/>
+        </w:rPr>
+        <w:t>${/</w:t>
+      </w:r>
       <w:proofErr w:type="spellStart"/>
       <w:r>
         <w:rPr>
           <w:rFonts w:cstheme="minorHAnsi"/>
         </w:rPr>
+        <w:t>No</w:t>
+      </w:r>
+      <w:r>
+        <w:rPr>
+          <w:rFonts w:cstheme="minorHAnsi"/>
+        </w:rPr>
+        <w:t>Faculty</w:t>
+      </w:r>
+      <w:proofErr w:type="spellEnd"/>
+      <w:r>
+        <w:rPr>
+          <w:rFonts w:cstheme="minorHAnsi"/>
+        </w:rPr>
+        <w:t>}</w:t>
+      </w:r>
+    </w:p>
+    <w:p>
+      <w:pPr>
+        <w:rPr>
+          <w:rFonts w:cstheme="minorHAnsi"/>
+        </w:rPr>
+      </w:pPr>
+      <w:r>
+        <w:rPr>
+          <w:rFonts w:cstheme="minorHAnsi"/>
+        </w:rPr>
+        <w:t>${</w:t>
+      </w:r>
+      <w:proofErr w:type="spellStart"/>
+      <w:r>
+        <w:rPr>
+          <w:rFonts w:cstheme="minorHAnsi"/>
+        </w:rPr>
+        <w:t>NoDepartment</w:t>
+      </w:r>
+      <w:proofErr w:type="spellEnd"/>
+      <w:r>
+        <w:rPr>
+          <w:rFonts w:cstheme="minorHAnsi"/>
+        </w:rPr>
+        <w:t>}</w:t>
+      </w:r>
+    </w:p>
+    <w:p>
+      <w:pPr>
+        <w:rPr>
+          <w:rFonts w:cstheme="minorHAnsi"/>
+        </w:rPr>
+      </w:pPr>
+      <w:r>
+        <w:rPr>
+          <w:rFonts w:cstheme="minorHAnsi"/>
+          <w:b/>
+        </w:rPr>
+        <w:t>Department</w:t>
+      </w:r>
+      <w:r>
+        <w:rPr>
+          <w:rFonts w:cstheme="minorHAnsi"/>
+          <w:b/>
+        </w:rPr>
+        <w:t>:</w:t>
+      </w:r>
+      <w:r>
+        <w:rPr>
+          <w:rFonts w:cstheme="minorHAnsi"/>
+          <w:b/>
+        </w:rPr>
+        <w:t xml:space="preserve"> </w:t>
+      </w:r>
+      <w:r>
+        <w:rPr>
+          <w:rFonts w:cstheme="minorHAnsi"/>
+        </w:rPr>
+        <w:t>${</w:t>
+      </w:r>
+      <w:r>
+        <w:rPr>
+          <w:rFonts w:cstheme="minorHAnsi"/>
+        </w:rPr>
+        <w:t>department</w:t>
+      </w:r>
+      <w:r>
+        <w:rPr>
+          <w:rFonts w:cstheme="minorHAnsi"/>
+        </w:rPr>
+        <w:t>}</w:t>
+      </w:r>
+    </w:p>
+    <w:p>
+      <w:pPr>
+        <w:rPr>
+          <w:rFonts w:cstheme="minorHAnsi"/>
+        </w:rPr>
+      </w:pPr>
+      <w:r>
+        <w:rPr>
+          <w:rFonts w:cstheme="minorHAnsi"/>
+        </w:rPr>
+        <w:t>${/</w:t>
+      </w:r>
+      <w:proofErr w:type="spellStart"/>
+      <w:r>
+        <w:rPr>
+          <w:rFonts w:cstheme="minorHAnsi"/>
+        </w:rPr>
+        <w:t>No</w:t>
+      </w:r>
+      <w:r>
+        <w:rPr>
+          <w:rFonts w:cstheme="minorHAnsi"/>
+        </w:rPr>
+        <w:t>Department</w:t>
+      </w:r>
+      <w:proofErr w:type="spellEnd"/>
+      <w:r>
+        <w:rPr>
+          <w:rFonts w:cstheme="minorHAnsi"/>
+        </w:rPr>
+        <w:t>}</w:t>
+      </w:r>
+    </w:p>
+    <w:p>
+      <w:pPr>
+        <w:rPr>
+          <w:rFonts w:ascii="Calibri" w:hAnsi="Calibri" w:cs="Times"/>
+        </w:rPr>
+      </w:pPr>
+      <w:r>
+        <w:rPr>
+          <w:rFonts w:ascii="Calibri" w:hAnsi="Calibri" w:cs="Times"/>
+          <w:b/>
+        </w:rPr>
+        <w:t>Instructor</w:t>
+      </w:r>
+      <w:r>
+        <w:rPr>
+          <w:rFonts w:ascii="Calibri" w:hAnsi="Calibri" w:cs="Times"/>
+          <w:b/>
+        </w:rPr>
+        <w:t>(s)</w:t>
+      </w:r>
+      <w:r>
+        <w:rPr>
+          <w:rFonts w:ascii="Calibri" w:hAnsi="Calibri" w:cs="Times"/>
+          <w:b/>
+        </w:rPr>
+        <w:t>:</w:t>
+      </w:r>
+      <w:r>
+        <w:rPr>
+          <w:rFonts w:ascii="Calibri" w:hAnsi="Calibri" w:cs="Times"/>
+        </w:rPr>
+        <w:t xml:space="preserve"> ${</w:t>
+      </w:r>
+      <w:proofErr w:type="spellStart"/>
+      <w:r>
+        <w:rPr>
+          <w:rFonts w:ascii="Calibri" w:hAnsi="Calibri" w:cs="Times"/>
+        </w:rPr>
+        <w:t>courseInstructor</w:t>
+      </w:r>
+      <w:proofErr w:type="spellEnd"/>
+      <w:r>
+        <w:rPr>
+          <w:rFonts w:ascii="Calibri" w:hAnsi="Calibri" w:cs="Times"/>
+        </w:rPr>
+        <w:t>}</w:t>
+      </w:r>
+    </w:p>
+    <w:p>
+      <w:pPr>
+        <w:rPr>
+          <w:rFonts w:cstheme="minorHAnsi"/>
+        </w:rPr>
+      </w:pPr>
+      <w:r>
+        <w:rPr>
+          <w:rFonts w:cstheme="minorHAnsi"/>
+          <w:b/>
+        </w:rPr>
+        <w:t>Office Location:</w:t>
+      </w:r>
+      <w:r>
+        <w:rPr>
+          <w:rFonts w:cstheme="minorHAnsi"/>
+          <w:b/>
+        </w:rPr>
+        <w:t xml:space="preserve"> </w:t>
+      </w:r>
+      <w:r>
+        <w:rPr>
+          <w:rFonts w:cstheme="minorHAnsi"/>
+        </w:rPr>
+        <w:t>${</w:t>
+      </w:r>
+      <w:proofErr w:type="spellStart"/>
+      <w:r>
+        <w:rPr>
+          <w:rFonts w:cstheme="minorHAnsi"/>
+        </w:rPr>
+        <w:t>officeLocation</w:t>
+      </w:r>
+      <w:proofErr w:type="spellEnd"/>
+      <w:r>
+        <w:rPr>
+          <w:rFonts w:cstheme="minorHAnsi"/>
+        </w:rPr>
+        <w:t>}</w:t>
+      </w:r>
+    </w:p>
+    <w:p>
+      <w:pPr>
+        <w:rPr>
+          <w:rFonts w:ascii="Calibri" w:hAnsi="Calibri" w:cs="Times"/>
+          <w:bCs/>
+          <w:color w:val="000000"/>
+          <w:bdr w:val="none" w:sz="0" w:space="0" w:color="auto" w:frame="1"/>
+        </w:rPr>
+      </w:pPr>
+      <w:r>
+        <w:rPr>
+          <w:rFonts w:ascii="Calibri" w:hAnsi="Calibri" w:cs="Times"/>
+          <w:b/>
+        </w:rPr>
+        <w:t>Delivery Modality:</w:t>
+      </w:r>
+      <w:r>
+        <w:rPr>
+          <w:rFonts w:ascii="Calibri" w:hAnsi="Calibri" w:cs="Times"/>
+        </w:rPr>
+        <w:t xml:space="preserve"> ${</w:t>
+      </w:r>
+      <w:proofErr w:type="spellStart"/>
+      <w:r>
+        <w:rPr>
+          <w:rFonts w:ascii="Calibri" w:hAnsi="Calibri" w:cs="Times"/>
+        </w:rPr>
+        <w:t>deliveryModality</w:t>
+      </w:r>
+      <w:proofErr w:type="spellEnd"/>
+      <w:r>
+        <w:rPr>
+          <w:rFonts w:ascii="Calibri" w:hAnsi="Calibri" w:cs="Times"/>
+        </w:rPr>
+        <w:t>}</w:t>
+      </w:r>
+    </w:p>
+    <w:p>
+      <w:pPr>
+        <w:rPr>
+          <w:rFonts w:cstheme="minorHAnsi"/>
+        </w:rPr>
+      </w:pPr>
+      <w:r>
+        <w:rPr>
+          <w:rFonts w:cstheme="minorHAnsi"/>
+          <w:b/>
+        </w:rPr>
+        <w:t xml:space="preserve">Duration: </w:t>
+      </w:r>
+      <w:r>
+        <w:rPr>
+          <w:rFonts w:cstheme="minorHAnsi"/>
+        </w:rPr>
+        <w:t>${term} ${season}</w:t>
+      </w:r>
+      <w:r>
+        <w:rPr>
+          <w:rFonts w:cstheme="minorHAnsi"/>
+          <w:b/>
+        </w:rPr>
+        <w:t xml:space="preserve"> </w:t>
+      </w:r>
+      <w:r>
+        <w:rPr>
+          <w:rFonts w:cstheme="minorHAnsi"/>
+        </w:rPr>
+        <w:t>${</w:t>
+      </w:r>
+      <w:proofErr w:type="spellStart"/>
+      <w:r>
+        <w:rPr>
+          <w:rFonts w:cstheme="minorHAnsi"/>
+        </w:rPr>
+        <w:t>courseYear</w:t>
+      </w:r>
+      <w:proofErr w:type="spellEnd"/>
+      <w:r>
+        <w:rPr>
+          <w:rFonts w:cstheme="minorHAnsi"/>
+        </w:rPr>
+        <w:t xml:space="preserve">} </w:t>
+      </w:r>
+    </w:p>
+    <w:p>
+      <w:pPr>
+        <w:rPr>
+          <w:rFonts w:cstheme="minorHAnsi"/>
+        </w:rPr>
+      </w:pPr>
+      <w:r>
+        <w:rPr>
+          <w:rFonts w:cstheme="minorHAnsi"/>
+        </w:rPr>
+        <w:t>${</w:t>
+      </w:r>
+      <w:proofErr w:type="spellStart"/>
+      <w:r>
+        <w:rPr>
+          <w:rFonts w:cstheme="minorHAnsi"/>
+        </w:rPr>
+        <w:t>NoCourseLocation</w:t>
+      </w:r>
+      <w:proofErr w:type="spellEnd"/>
+      <w:r>
+        <w:rPr>
+          <w:rFonts w:cstheme="minorHAnsi"/>
+        </w:rPr>
+        <w:t>}</w:t>
+      </w:r>
+    </w:p>
+    <w:p>
+      <w:pPr>
+        <w:rPr>
+          <w:rFonts w:cstheme="minorHAnsi"/>
+        </w:rPr>
+      </w:pPr>
+      <w:r>
+        <w:rPr>
+          <w:rFonts w:cstheme="minorHAnsi"/>
+          <w:b/>
+        </w:rPr>
+        <w:t>Class</w:t>
+      </w:r>
+      <w:r>
+        <w:rPr>
+          <w:rFonts w:cstheme="minorHAnsi"/>
+          <w:b/>
+        </w:rPr>
+        <w:t xml:space="preserve"> Location:</w:t>
+      </w:r>
+      <w:r>
+        <w:rPr>
+          <w:rFonts w:cstheme="minorHAnsi"/>
+        </w:rPr>
+        <w:t xml:space="preserve"> ${</w:t>
+      </w:r>
+      <w:proofErr w:type="spellStart"/>
+      <w:r>
+        <w:rPr>
+          <w:rFonts w:cstheme="minorHAnsi"/>
+        </w:rPr>
+        <w:t>courseLocation</w:t>
+      </w:r>
+      <w:proofErr w:type="spellEnd"/>
+      <w:r>
+        <w:rPr>
+          <w:rFonts w:cstheme="minorHAnsi"/>
+        </w:rPr>
+        <w:t>}</w:t>
+      </w:r>
+    </w:p>
+    <w:p>
+      <w:pPr>
+        <w:rPr>
+          <w:rFonts w:cstheme="minorHAnsi"/>
+        </w:rPr>
+      </w:pPr>
+      <w:r>
+        <w:rPr>
+          <w:rFonts w:cstheme="minorHAnsi"/>
+        </w:rPr>
+        <w:t>${/</w:t>
+      </w:r>
+      <w:proofErr w:type="spellStart"/>
+      <w:r>
+        <w:rPr>
+          <w:rFonts w:cstheme="minorHAnsi"/>
+        </w:rPr>
+        <w:t>NoCourseLocation</w:t>
+      </w:r>
+      <w:proofErr w:type="spellEnd"/>
+      <w:r>
+        <w:rPr>
+          <w:rFonts w:cstheme="minorHAnsi"/>
+        </w:rPr>
+        <w:t>}</w:t>
+      </w:r>
+    </w:p>
+    <w:p>
+      <w:pPr>
+        <w:rPr>
+          <w:rFonts w:cstheme="minorHAnsi"/>
+        </w:rPr>
+      </w:pPr>
+      <w:r>
+        <w:rPr>
+          <w:rFonts w:cstheme="minorHAnsi"/>
+        </w:rPr>
+        <w:t>${</w:t>
+      </w:r>
+      <w:proofErr w:type="spellStart"/>
+      <w:r>
+        <w:rPr>
+          <w:rFonts w:cstheme="minorHAnsi"/>
+        </w:rPr>
+        <w:t>NoCourseDays</w:t>
+      </w:r>
+      <w:proofErr w:type="spellEnd"/>
+      <w:r>
+        <w:rPr>
+          <w:rFonts w:cstheme="minorHAnsi"/>
+        </w:rPr>
+        <w:t>}</w:t>
+      </w:r>
+    </w:p>
+    <w:p>
+      <w:pPr>
+        <w:rPr>
+          <w:rFonts w:cstheme="minorHAnsi"/>
+        </w:rPr>
+      </w:pPr>
+      <w:r>
+        <w:rPr>
+          <w:rFonts w:cstheme="minorHAnsi"/>
+          <w:b/>
+        </w:rPr>
+        <w:t>Class</w:t>
+      </w:r>
+      <w:r>
+        <w:rPr>
+          <w:rFonts w:cstheme="minorHAnsi"/>
+          <w:b/>
+        </w:rPr>
+        <w:t xml:space="preserve"> Days:</w:t>
+      </w:r>
+      <w:r>
+        <w:rPr>
+          <w:rFonts w:cstheme="minorHAnsi"/>
+        </w:rPr>
+        <w:t xml:space="preserve"> ${schedule}</w:t>
+      </w:r>
+    </w:p>
+    <w:p>
+      <w:pPr>
+        <w:rPr>
+          <w:rFonts w:cstheme="minorHAnsi"/>
+        </w:rPr>
+      </w:pPr>
+      <w:r>
+        <w:rPr>
+          <w:rFonts w:cstheme="minorHAnsi"/>
+        </w:rPr>
+        <w:t>${/</w:t>
+      </w:r>
+      <w:proofErr w:type="spellStart"/>
+      <w:r>
+        <w:rPr>
+          <w:rFonts w:cstheme="minorHAnsi"/>
+        </w:rPr>
+        <w:t>NoCourseDays</w:t>
+      </w:r>
+      <w:proofErr w:type="spellEnd"/>
+      <w:r>
+        <w:rPr>
+          <w:rFonts w:cstheme="minorHAnsi"/>
+        </w:rPr>
+        <w:t>}</w:t>
+      </w:r>
+    </w:p>
+    <w:p>
+      <w:pPr>
+        <w:rPr>
+          <w:rFonts w:cstheme="minorHAnsi"/>
+        </w:rPr>
+      </w:pPr>
+      <w:r>
+        <w:rPr>
+          <w:rFonts w:cstheme="minorHAnsi"/>
+        </w:rPr>
+        <w:t>${</w:t>
+      </w:r>
+      <w:proofErr w:type="spellStart"/>
+      <w:r>
+        <w:rPr>
+          <w:rFonts w:cstheme="minorHAnsi"/>
+        </w:rPr>
+        <w:t>NoClassHours</w:t>
+      </w:r>
+      <w:proofErr w:type="spellEnd"/>
+      <w:r>
+        <w:rPr>
+          <w:rFonts w:cstheme="minorHAnsi"/>
+        </w:rPr>
+        <w:t>}</w:t>
+      </w:r>
+    </w:p>
+    <w:p>
+      <w:pPr>
+        <w:rPr>
+          <w:rFonts w:cstheme="minorHAnsi"/>
+        </w:rPr>
+      </w:pPr>
+      <w:r>
+        <w:rPr>
+          <w:rFonts w:cstheme="minorHAnsi"/>
+          <w:b/>
+        </w:rPr>
+        <w:lastRenderedPageBreak/>
+        <w:t>Class Hours:</w:t>
+      </w:r>
+      <w:r>
+        <w:rPr>
+          <w:rFonts w:cstheme="minorHAnsi"/>
+        </w:rPr>
+        <w:t xml:space="preserve"> ${</w:t>
+      </w:r>
+      <w:proofErr w:type="spellStart"/>
+      <w:r>
+        <w:rPr>
+          <w:rFonts w:cstheme="minorHAnsi"/>
+        </w:rPr>
+        <w:t>classStartTime</w:t>
+      </w:r>
+      <w:proofErr w:type="spellEnd"/>
+      <w:r>
+        <w:rPr>
+          <w:rFonts w:cstheme="minorHAnsi"/>
+        </w:rPr>
+        <w:t>} - ${</w:t>
+      </w:r>
+      <w:proofErr w:type="spellStart"/>
+      <w:r>
+        <w:rPr>
+          <w:rFonts w:cstheme="minorHAnsi"/>
+        </w:rPr>
+        <w:t>classEndTime</w:t>
+      </w:r>
+      <w:proofErr w:type="spellEnd"/>
+      <w:r>
+        <w:rPr>
+          <w:rFonts w:cstheme="minorHAnsi"/>
+        </w:rPr>
+        <w:t>}</w:t>
+      </w:r>
+    </w:p>
+    <w:p>
+      <w:pPr>
+        <w:rPr>
+          <w:rFonts w:cstheme="minorHAnsi"/>
+        </w:rPr>
+      </w:pPr>
+      <w:r>
+        <w:rPr>
+          <w:rFonts w:cstheme="minorHAnsi"/>
+        </w:rPr>
+        <w:t>${/</w:t>
+      </w:r>
+      <w:proofErr w:type="spellStart"/>
+      <w:r>
+        <w:rPr>
+          <w:rFonts w:cstheme="minorHAnsi"/>
+        </w:rPr>
+        <w:t>NoClassHours</w:t>
+      </w:r>
+      <w:proofErr w:type="spellEnd"/>
+      <w:r>
+        <w:rPr>
+          <w:rFonts w:cstheme="minorHAnsi"/>
+        </w:rPr>
+        <w:t>}</w:t>
+      </w:r>
+    </w:p>
+    <w:p>
+      <w:pPr>
+        <w:rPr>
+          <w:rFonts w:cstheme="minorHAnsi"/>
+        </w:rPr>
+      </w:pPr>
+      <w:r>
+        <w:rPr>
+          <w:rFonts w:cstheme="minorHAnsi"/>
+        </w:rPr>
+        <w:t>${</w:t>
+      </w:r>
+      <w:proofErr w:type="spellStart"/>
+      <w:r>
+        <w:rPr>
+          <w:rFonts w:cstheme="minorHAnsi"/>
+        </w:rPr>
+        <w:t>NoOfficeHours</w:t>
+      </w:r>
+      <w:proofErr w:type="spellEnd"/>
+      <w:r>
+        <w:rPr>
+          <w:rFonts w:cstheme="minorHAnsi"/>
+        </w:rPr>
+        <w:t>}</w:t>
+      </w:r>
+    </w:p>
+    <w:p>
+      <w:pPr>
+        <w:rPr>
+          <w:rFonts w:cstheme="minorHAnsi"/>
+          <w:b/>
+        </w:rPr>
+      </w:pPr>
+      <w:r>
+        <w:rPr>
+          <w:rFonts w:cstheme="minorHAnsi"/>
+          <w:b/>
+        </w:rPr>
+        <w:t xml:space="preserve">Office hours: </w:t>
+      </w:r>
+      <w:r>
+        <w:rPr>
+          <w:rFonts w:cstheme="minorHAnsi"/>
+        </w:rPr>
+        <w:t>${</w:t>
+      </w:r>
+      <w:proofErr w:type="spellStart"/>
+      <w:r>
+        <w:rPr>
+          <w:rFonts w:cstheme="minorHAnsi"/>
+        </w:rPr>
+        <w:t>officeHour</w:t>
+      </w:r>
+      <w:proofErr w:type="spellEnd"/>
+      <w:r>
+        <w:rPr>
+          <w:rFonts w:cstheme="minorHAnsi"/>
+        </w:rPr>
+        <w:t>}</w:t>
+      </w:r>
+    </w:p>
+    <w:p>
+      <w:pPr>
+        <w:pStyle w:val="Heading3"/>
+        <w:spacing w:before="200" w:after="120"/>
+        <w:rPr>
+          <w:rFonts w:asciiTheme="minorHAnsi" w:eastAsiaTheme="minorHAnsi" w:hAnsiTheme="minorHAnsi" w:cstheme="minorHAnsi"/>
+          <w:color w:val="auto"/>
+          <w:sz w:val="22"/>
+          <w:szCs w:val="22"/>
+        </w:rPr>
+      </w:pPr>
+      <w:r>
+        <w:rPr>
+          <w:rFonts w:asciiTheme="minorHAnsi" w:eastAsiaTheme="minorHAnsi" w:hAnsiTheme="minorHAnsi" w:cstheme="minorHAnsi"/>
+          <w:color w:val="auto"/>
+          <w:sz w:val="22"/>
+          <w:szCs w:val="22"/>
+        </w:rPr>
+        <w:t>${/</w:t>
+      </w:r>
+      <w:proofErr w:type="spellStart"/>
+      <w:r>
+        <w:rPr>
+          <w:rFonts w:asciiTheme="minorHAnsi" w:eastAsiaTheme="minorHAnsi" w:hAnsiTheme="minorHAnsi" w:cstheme="minorHAnsi"/>
+          <w:color w:val="auto"/>
+          <w:sz w:val="22"/>
+          <w:szCs w:val="22"/>
+        </w:rPr>
+        <w:t>NoOfficeHours</w:t>
+      </w:r>
+      <w:proofErr w:type="spellEnd"/>
+      <w:r>
+        <w:rPr>
+          <w:rFonts w:asciiTheme="minorHAnsi" w:eastAsiaTheme="minorHAnsi" w:hAnsiTheme="minorHAnsi" w:cstheme="minorHAnsi"/>
+          <w:color w:val="auto"/>
+          <w:sz w:val="22"/>
+          <w:szCs w:val="22"/>
+        </w:rPr>
+        <w:t>}</w:t>
+      </w:r>
+    </w:p>
+    <w:p>
+      <w:pPr>
+        <w:rPr>
+          <w:rFonts w:cstheme="minorHAnsi"/>
+        </w:rPr>
+      </w:pPr>
+      <w:r>
+        <w:rPr>
+          <w:rFonts w:cstheme="minorHAnsi"/>
+        </w:rPr>
+        <w:t>${</w:t>
+      </w:r>
+      <w:proofErr w:type="spellStart"/>
+      <w:r>
+        <w:rPr>
+          <w:rFonts w:cstheme="minorHAnsi"/>
+        </w:rPr>
         <w:t>NoCo</w:t>
       </w:r>
       <w:r>
@@ -469,16 +1282,6 @@
         </w:rPr>
         <w:t>}</w:t>
       </w:r>
-    </w:p>
-    <w:p>
-      <w:pPr>
-        <w:spacing w:after="120"/>
-        <w:rPr>
-          <w:rFonts w:cstheme="minorHAnsi"/>
-          <w:sz w:val="20"/>
-          <w:szCs w:val="20"/>
-        </w:rPr>
-      </w:pPr>
     </w:p>
     <w:p>
       <w:pPr>
@@ -512,21 +1315,7 @@
         <w:rPr>
           <w:rFonts w:cstheme="minorHAnsi"/>
         </w:rPr>
-        <w:t>${courseDescription</w:t>
-      </w:r>
-      <w:proofErr w:type="gramStart"/>
-      <w:r>
-        <w:rPr>
-          <w:rFonts w:cstheme="minorHAnsi"/>
-        </w:rPr>
-        <w:t>0}$</w:t>
-      </w:r>
-      <w:proofErr w:type="gramEnd"/>
-      <w:r>
-        <w:rPr>
-          <w:rFonts w:cstheme="minorHAnsi"/>
-        </w:rPr>
-        <w:t>{courseDescription1}${courseDescription2}${courseDescription3}${courseDescription4}${courseDescription5}${courseDescription6}${courseDescription7}${courseDescription8}${courseDescription9}${courseDescription10}${courseDescription11}${courseDescription12}${courseDescription13}${courseDescription14}${courseDescription15}${courseDescription16}${courseDescription17}${courseDescription18}${courseDescription19}${courseDescription20}</w:t>
+        <w:t>${courseDescription0}${courseDescription1}${courseDescription2}${courseDescription3}${courseDescription4}${courseDescription5}${courseDescription6}${courseDescription7}${courseDescription8}${courseDescription9}${courseDescription10}${courseDescription11}${courseDescription12}${courseDescription13}${courseDescription14}${courseDescription15}${courseDescription16}${courseDescription17}${courseDescription18}${courseDescription19}${courseDescription20}</w:t>
       </w:r>
     </w:p>
     <w:p>
@@ -556,780 +1345,7 @@
         <w:t>}</w:t>
       </w:r>
     </w:p>
-    <w:p>
-      <w:pPr>
-        <w:rPr>
-          <w:rFonts w:cstheme="minorHAnsi"/>
-        </w:rPr>
-      </w:pPr>
-    </w:p>
-    <w:p>
-      <w:pPr>
-        <w:rPr>
-          <w:rFonts w:cstheme="minorHAnsi"/>
-        </w:rPr>
-      </w:pPr>
-      <w:r>
-        <w:rPr>
-          <w:rFonts w:cstheme="minorHAnsi"/>
-        </w:rPr>
-        <w:t>${</w:t>
-      </w:r>
-      <w:proofErr w:type="spellStart"/>
-      <w:r>
-        <w:rPr>
-          <w:rFonts w:cstheme="minorHAnsi"/>
-        </w:rPr>
-        <w:t>NoFaculty</w:t>
-      </w:r>
-      <w:proofErr w:type="spellEnd"/>
-      <w:r>
-        <w:rPr>
-          <w:rFonts w:cstheme="minorHAnsi"/>
-        </w:rPr>
-        <w:t>}</w:t>
-      </w:r>
-    </w:p>
-    <w:p>
-      <w:pPr>
-        <w:rPr>
-          <w:rFonts w:cstheme="minorHAnsi"/>
-        </w:rPr>
-      </w:pPr>
-      <w:r>
-        <w:rPr>
-          <w:rFonts w:cstheme="minorHAnsi"/>
-          <w:b/>
-        </w:rPr>
-        <w:t>Faculty</w:t>
-      </w:r>
-      <w:r>
-        <w:rPr>
-          <w:rFonts w:cstheme="minorHAnsi"/>
-          <w:b/>
-        </w:rPr>
-        <w:t>:</w:t>
-      </w:r>
-      <w:r>
-        <w:rPr>
-          <w:rFonts w:cstheme="minorHAnsi"/>
-          <w:b/>
-        </w:rPr>
-        <w:t xml:space="preserve"> </w:t>
-      </w:r>
-      <w:r>
-        <w:rPr>
-          <w:rFonts w:cstheme="minorHAnsi"/>
-        </w:rPr>
-        <w:t>${</w:t>
-      </w:r>
-      <w:r>
-        <w:rPr>
-          <w:rFonts w:cstheme="minorHAnsi"/>
-        </w:rPr>
-        <w:t>faculty</w:t>
-      </w:r>
-      <w:r>
-        <w:rPr>
-          <w:rFonts w:cstheme="minorHAnsi"/>
-        </w:rPr>
-        <w:t>}</w:t>
-      </w:r>
-    </w:p>
-    <w:p>
-      <w:pPr>
-        <w:rPr>
-          <w:rFonts w:cstheme="minorHAnsi"/>
-        </w:rPr>
-      </w:pPr>
-      <w:r>
-        <w:rPr>
-          <w:rFonts w:cstheme="minorHAnsi"/>
-        </w:rPr>
-        <w:t>${/</w:t>
-      </w:r>
-      <w:proofErr w:type="spellStart"/>
-      <w:r>
-        <w:rPr>
-          <w:rFonts w:cstheme="minorHAnsi"/>
-        </w:rPr>
-        <w:t>No</w:t>
-      </w:r>
-      <w:r>
-        <w:rPr>
-          <w:rFonts w:cstheme="minorHAnsi"/>
-        </w:rPr>
-        <w:t>Faculty</w:t>
-      </w:r>
-      <w:proofErr w:type="spellEnd"/>
-      <w:r>
-        <w:rPr>
-          <w:rFonts w:cstheme="minorHAnsi"/>
-        </w:rPr>
-        <w:t>}</w:t>
-      </w:r>
-    </w:p>
-    <w:p>
-      <w:pPr>
-        <w:rPr>
-          <w:rFonts w:cstheme="minorHAnsi"/>
-        </w:rPr>
-      </w:pPr>
-      <w:r>
-        <w:rPr>
-          <w:rFonts w:cstheme="minorHAnsi"/>
-        </w:rPr>
-        <w:t>${</w:t>
-      </w:r>
-      <w:proofErr w:type="spellStart"/>
-      <w:r>
-        <w:rPr>
-          <w:rFonts w:cstheme="minorHAnsi"/>
-        </w:rPr>
-        <w:t>NoDepartment</w:t>
-      </w:r>
-      <w:proofErr w:type="spellEnd"/>
-      <w:r>
-        <w:rPr>
-          <w:rFonts w:cstheme="minorHAnsi"/>
-        </w:rPr>
-        <w:t>}</w:t>
-      </w:r>
-    </w:p>
-    <w:p>
-      <w:pPr>
-        <w:rPr>
-          <w:rFonts w:cstheme="minorHAnsi"/>
-        </w:rPr>
-      </w:pPr>
-      <w:r>
-        <w:rPr>
-          <w:rFonts w:cstheme="minorHAnsi"/>
-          <w:b/>
-        </w:rPr>
-        <w:t>Department</w:t>
-      </w:r>
-      <w:r>
-        <w:rPr>
-          <w:rFonts w:cstheme="minorHAnsi"/>
-          <w:b/>
-        </w:rPr>
-        <w:t>:</w:t>
-      </w:r>
-      <w:r>
-        <w:rPr>
-          <w:rFonts w:cstheme="minorHAnsi"/>
-          <w:b/>
-        </w:rPr>
-        <w:t xml:space="preserve"> </w:t>
-      </w:r>
-      <w:r>
-        <w:rPr>
-          <w:rFonts w:cstheme="minorHAnsi"/>
-        </w:rPr>
-        <w:t>${</w:t>
-      </w:r>
-      <w:r>
-        <w:rPr>
-          <w:rFonts w:cstheme="minorHAnsi"/>
-        </w:rPr>
-        <w:t>department</w:t>
-      </w:r>
-      <w:r>
-        <w:rPr>
-          <w:rFonts w:cstheme="minorHAnsi"/>
-        </w:rPr>
-        <w:t>}</w:t>
-      </w:r>
-    </w:p>
-    <w:p>
-      <w:pPr>
-        <w:rPr>
-          <w:rFonts w:cstheme="minorHAnsi"/>
-        </w:rPr>
-      </w:pPr>
-      <w:r>
-        <w:rPr>
-          <w:rFonts w:cstheme="minorHAnsi"/>
-        </w:rPr>
-        <w:t>${/</w:t>
-      </w:r>
-      <w:proofErr w:type="spellStart"/>
-      <w:r>
-        <w:rPr>
-          <w:rFonts w:cstheme="minorHAnsi"/>
-        </w:rPr>
-        <w:t>No</w:t>
-      </w:r>
-      <w:r>
-        <w:rPr>
-          <w:rFonts w:cstheme="minorHAnsi"/>
-        </w:rPr>
-        <w:t>Department</w:t>
-      </w:r>
-      <w:proofErr w:type="spellEnd"/>
-      <w:r>
-        <w:rPr>
-          <w:rFonts w:cstheme="minorHAnsi"/>
-        </w:rPr>
-        <w:t>}</w:t>
-      </w:r>
-    </w:p>
-    <w:p>
-      <w:pPr>
-        <w:rPr>
-          <w:rFonts w:ascii="Calibri" w:hAnsi="Calibri" w:cs="Times"/>
-        </w:rPr>
-      </w:pPr>
-      <w:r>
-        <w:rPr>
-          <w:rFonts w:ascii="Calibri" w:hAnsi="Calibri" w:cs="Times"/>
-          <w:b/>
-        </w:rPr>
-        <w:t>Instructor</w:t>
-      </w:r>
-      <w:r>
-        <w:rPr>
-          <w:rFonts w:ascii="Calibri" w:hAnsi="Calibri" w:cs="Times"/>
-          <w:b/>
-        </w:rPr>
-        <w:t>(s)</w:t>
-      </w:r>
-      <w:r>
-        <w:rPr>
-          <w:rFonts w:ascii="Calibri" w:hAnsi="Calibri" w:cs="Times"/>
-          <w:b/>
-        </w:rPr>
-        <w:t>:</w:t>
-      </w:r>
-      <w:r>
-        <w:rPr>
-          <w:rFonts w:ascii="Calibri" w:hAnsi="Calibri" w:cs="Times"/>
-        </w:rPr>
-        <w:t xml:space="preserve"> ${</w:t>
-      </w:r>
-      <w:proofErr w:type="spellStart"/>
-      <w:r>
-        <w:rPr>
-          <w:rFonts w:ascii="Calibri" w:hAnsi="Calibri" w:cs="Times"/>
-        </w:rPr>
-        <w:t>courseInstructor</w:t>
-      </w:r>
-      <w:proofErr w:type="spellEnd"/>
-      <w:r>
-        <w:rPr>
-          <w:rFonts w:ascii="Calibri" w:hAnsi="Calibri" w:cs="Times"/>
-        </w:rPr>
-        <w:t>}</w:t>
-      </w:r>
-    </w:p>
-    <w:p>
-      <w:pPr>
-        <w:rPr>
-          <w:rFonts w:cstheme="minorHAnsi"/>
-        </w:rPr>
-      </w:pPr>
-      <w:r>
-        <w:rPr>
-          <w:rFonts w:cstheme="minorHAnsi"/>
-          <w:b/>
-        </w:rPr>
-        <w:t>Office Location:</w:t>
-      </w:r>
-      <w:r>
-        <w:rPr>
-          <w:rFonts w:cstheme="minorHAnsi"/>
-          <w:b/>
-        </w:rPr>
-        <w:t xml:space="preserve"> </w:t>
-      </w:r>
-      <w:r>
-        <w:rPr>
-          <w:rFonts w:cstheme="minorHAnsi"/>
-        </w:rPr>
-        <w:t>${</w:t>
-      </w:r>
-      <w:proofErr w:type="spellStart"/>
-      <w:r>
-        <w:rPr>
-          <w:rFonts w:cstheme="minorHAnsi"/>
-        </w:rPr>
-        <w:t>officeLocation</w:t>
-      </w:r>
-      <w:proofErr w:type="spellEnd"/>
-      <w:r>
-        <w:rPr>
-          <w:rFonts w:cstheme="minorHAnsi"/>
-        </w:rPr>
-        <w:t>}</w:t>
-      </w:r>
-    </w:p>
-    <w:p>
-      <w:pPr>
-        <w:rPr>
-          <w:rFonts w:ascii="Calibri" w:hAnsi="Calibri" w:cs="Times"/>
-          <w:bCs/>
-          <w:color w:val="000000"/>
-          <w:bdr w:val="none" w:sz="0" w:space="0" w:color="auto" w:frame="1"/>
-        </w:rPr>
-      </w:pPr>
-      <w:r>
-        <w:rPr>
-          <w:rFonts w:ascii="Calibri" w:hAnsi="Calibri" w:cs="Times"/>
-          <w:b/>
-        </w:rPr>
-        <w:t>Delivery Modality:</w:t>
-      </w:r>
-      <w:r>
-        <w:rPr>
-          <w:rFonts w:ascii="Calibri" w:hAnsi="Calibri" w:cs="Times"/>
-        </w:rPr>
-        <w:t xml:space="preserve"> ${</w:t>
-      </w:r>
-      <w:proofErr w:type="spellStart"/>
-      <w:r>
-        <w:rPr>
-          <w:rFonts w:ascii="Calibri" w:hAnsi="Calibri" w:cs="Times"/>
-        </w:rPr>
-        <w:t>deliveryModality</w:t>
-      </w:r>
-      <w:proofErr w:type="spellEnd"/>
-      <w:r>
-        <w:rPr>
-          <w:rFonts w:ascii="Calibri" w:hAnsi="Calibri" w:cs="Times"/>
-        </w:rPr>
-        <w:t>}</w:t>
-      </w:r>
-    </w:p>
-    <w:p>
-      <w:pPr>
-        <w:rPr>
-          <w:rFonts w:cstheme="minorHAnsi"/>
-        </w:rPr>
-      </w:pPr>
-      <w:r>
-        <w:rPr>
-          <w:rFonts w:cstheme="minorHAnsi"/>
-          <w:b/>
-        </w:rPr>
-        <w:lastRenderedPageBreak/>
-        <w:t xml:space="preserve">Duration: </w:t>
-      </w:r>
-      <w:r>
-        <w:rPr>
-          <w:rFonts w:cstheme="minorHAnsi"/>
-        </w:rPr>
-        <w:t>${term} ${season}</w:t>
-      </w:r>
-      <w:r>
-        <w:rPr>
-          <w:rFonts w:cstheme="minorHAnsi"/>
-          <w:b/>
-        </w:rPr>
-        <w:t xml:space="preserve"> </w:t>
-      </w:r>
-      <w:r>
-        <w:rPr>
-          <w:rFonts w:cstheme="minorHAnsi"/>
-        </w:rPr>
-        <w:t>${</w:t>
-      </w:r>
-      <w:proofErr w:type="spellStart"/>
-      <w:r>
-        <w:rPr>
-          <w:rFonts w:cstheme="minorHAnsi"/>
-        </w:rPr>
-        <w:t>courseYear</w:t>
-      </w:r>
-      <w:proofErr w:type="spellEnd"/>
-      <w:r>
-        <w:rPr>
-          <w:rFonts w:cstheme="minorHAnsi"/>
-        </w:rPr>
-        <w:t xml:space="preserve">} </w:t>
-      </w:r>
-    </w:p>
-    <w:p>
-      <w:pPr>
-        <w:rPr>
-          <w:rFonts w:cstheme="minorHAnsi"/>
-        </w:rPr>
-      </w:pPr>
-      <w:r>
-        <w:rPr>
-          <w:rFonts w:cstheme="minorHAnsi"/>
-        </w:rPr>
-        <w:t>${</w:t>
-      </w:r>
-      <w:proofErr w:type="spellStart"/>
-      <w:r>
-        <w:rPr>
-          <w:rFonts w:cstheme="minorHAnsi"/>
-        </w:rPr>
-        <w:t>NoCourseLocation</w:t>
-      </w:r>
-      <w:proofErr w:type="spellEnd"/>
-      <w:r>
-        <w:rPr>
-          <w:rFonts w:cstheme="minorHAnsi"/>
-        </w:rPr>
-        <w:t>}</w:t>
-      </w:r>
-    </w:p>
-    <w:p>
-      <w:pPr>
-        <w:rPr>
-          <w:rFonts w:cstheme="minorHAnsi"/>
-        </w:rPr>
-      </w:pPr>
-      <w:r>
-        <w:rPr>
-          <w:rFonts w:cstheme="minorHAnsi"/>
-          <w:b/>
-        </w:rPr>
-        <w:t>Class</w:t>
-      </w:r>
-      <w:r>
-        <w:rPr>
-          <w:rFonts w:cstheme="minorHAnsi"/>
-          <w:b/>
-        </w:rPr>
-        <w:t xml:space="preserve"> Location:</w:t>
-      </w:r>
-      <w:r>
-        <w:rPr>
-          <w:rFonts w:cstheme="minorHAnsi"/>
-        </w:rPr>
-        <w:t xml:space="preserve"> ${</w:t>
-      </w:r>
-      <w:proofErr w:type="spellStart"/>
-      <w:r>
-        <w:rPr>
-          <w:rFonts w:cstheme="minorHAnsi"/>
-        </w:rPr>
-        <w:t>courseLocation</w:t>
-      </w:r>
-      <w:proofErr w:type="spellEnd"/>
-      <w:r>
-        <w:rPr>
-          <w:rFonts w:cstheme="minorHAnsi"/>
-        </w:rPr>
-        <w:t>}</w:t>
-      </w:r>
-    </w:p>
-    <w:p>
-      <w:pPr>
-        <w:rPr>
-          <w:rFonts w:cstheme="minorHAnsi"/>
-        </w:rPr>
-      </w:pPr>
-      <w:r>
-        <w:rPr>
-          <w:rFonts w:cstheme="minorHAnsi"/>
-        </w:rPr>
-        <w:t>${/</w:t>
-      </w:r>
-      <w:proofErr w:type="spellStart"/>
-      <w:r>
-        <w:rPr>
-          <w:rFonts w:cstheme="minorHAnsi"/>
-        </w:rPr>
-        <w:t>NoCourseLocation</w:t>
-      </w:r>
-      <w:proofErr w:type="spellEnd"/>
-      <w:r>
-        <w:rPr>
-          <w:rFonts w:cstheme="minorHAnsi"/>
-        </w:rPr>
-        <w:t>}</w:t>
-      </w:r>
-    </w:p>
-    <w:p>
-      <w:pPr>
-        <w:rPr>
-          <w:rFonts w:cstheme="minorHAnsi"/>
-        </w:rPr>
-      </w:pPr>
-      <w:r>
-        <w:rPr>
-          <w:rFonts w:cstheme="minorHAnsi"/>
-        </w:rPr>
-        <w:t>${</w:t>
-      </w:r>
-      <w:proofErr w:type="spellStart"/>
-      <w:r>
-        <w:rPr>
-          <w:rFonts w:cstheme="minorHAnsi"/>
-        </w:rPr>
-        <w:t>NoCourseDays</w:t>
-      </w:r>
-      <w:proofErr w:type="spellEnd"/>
-      <w:r>
-        <w:rPr>
-          <w:rFonts w:cstheme="minorHAnsi"/>
-        </w:rPr>
-        <w:t>}</w:t>
-      </w:r>
-    </w:p>
-    <w:p>
-      <w:pPr>
-        <w:rPr>
-          <w:rFonts w:cstheme="minorHAnsi"/>
-        </w:rPr>
-      </w:pPr>
-      <w:r>
-        <w:rPr>
-          <w:rFonts w:cstheme="minorHAnsi"/>
-          <w:b/>
-        </w:rPr>
-        <w:t>Class</w:t>
-      </w:r>
-      <w:r>
-        <w:rPr>
-          <w:rFonts w:cstheme="minorHAnsi"/>
-          <w:b/>
-        </w:rPr>
-        <w:t xml:space="preserve"> Days:</w:t>
-      </w:r>
-      <w:r>
-        <w:rPr>
-          <w:rFonts w:cstheme="minorHAnsi"/>
-        </w:rPr>
-        <w:t xml:space="preserve"> ${schedule}</w:t>
-      </w:r>
-    </w:p>
-    <w:p>
-      <w:pPr>
-        <w:rPr>
-          <w:rFonts w:cstheme="minorHAnsi"/>
-        </w:rPr>
-      </w:pPr>
-      <w:r>
-        <w:rPr>
-          <w:rFonts w:cstheme="minorHAnsi"/>
-        </w:rPr>
-        <w:t>${/</w:t>
-      </w:r>
-      <w:proofErr w:type="spellStart"/>
-      <w:r>
-        <w:rPr>
-          <w:rFonts w:cstheme="minorHAnsi"/>
-        </w:rPr>
-        <w:t>NoCourseDays</w:t>
-      </w:r>
-      <w:proofErr w:type="spellEnd"/>
-      <w:r>
-        <w:rPr>
-          <w:rFonts w:cstheme="minorHAnsi"/>
-        </w:rPr>
-        <w:t>}</w:t>
-      </w:r>
-    </w:p>
-    <w:p>
-      <w:pPr>
-        <w:rPr>
-          <w:rFonts w:cstheme="minorHAnsi"/>
-        </w:rPr>
-      </w:pPr>
-      <w:r>
-        <w:rPr>
-          <w:rFonts w:cstheme="minorHAnsi"/>
-        </w:rPr>
-        <w:t>${</w:t>
-      </w:r>
-      <w:proofErr w:type="spellStart"/>
-      <w:r>
-        <w:rPr>
-          <w:rFonts w:cstheme="minorHAnsi"/>
-        </w:rPr>
-        <w:t>NoClassHours</w:t>
-      </w:r>
-      <w:proofErr w:type="spellEnd"/>
-      <w:r>
-        <w:rPr>
-          <w:rFonts w:cstheme="minorHAnsi"/>
-        </w:rPr>
-        <w:t>}</w:t>
-      </w:r>
-    </w:p>
-    <w:p>
-      <w:pPr>
-        <w:rPr>
-          <w:rFonts w:cstheme="minorHAnsi"/>
-        </w:rPr>
-      </w:pPr>
-      <w:r>
-        <w:rPr>
-          <w:rFonts w:cstheme="minorHAnsi"/>
-          <w:b/>
-        </w:rPr>
-        <w:t>Class Hours:</w:t>
-      </w:r>
-      <w:r>
-        <w:rPr>
-          <w:rFonts w:cstheme="minorHAnsi"/>
-        </w:rPr>
-        <w:t xml:space="preserve"> ${</w:t>
-      </w:r>
-      <w:proofErr w:type="spellStart"/>
-      <w:r>
-        <w:rPr>
-          <w:rFonts w:cstheme="minorHAnsi"/>
-        </w:rPr>
-        <w:t>classStartTime</w:t>
-      </w:r>
-      <w:proofErr w:type="spellEnd"/>
-      <w:r>
-        <w:rPr>
-          <w:rFonts w:cstheme="minorHAnsi"/>
-        </w:rPr>
-        <w:t>} - ${</w:t>
-      </w:r>
-      <w:proofErr w:type="spellStart"/>
-      <w:r>
-        <w:rPr>
-          <w:rFonts w:cstheme="minorHAnsi"/>
-        </w:rPr>
-        <w:t>classEndTime</w:t>
-      </w:r>
-      <w:proofErr w:type="spellEnd"/>
-      <w:r>
-        <w:rPr>
-          <w:rFonts w:cstheme="minorHAnsi"/>
-        </w:rPr>
-        <w:t>}</w:t>
-      </w:r>
-    </w:p>
-    <w:p>
-      <w:pPr>
-        <w:rPr>
-          <w:rFonts w:cstheme="minorHAnsi"/>
-        </w:rPr>
-      </w:pPr>
-      <w:r>
-        <w:rPr>
-          <w:rFonts w:cstheme="minorHAnsi"/>
-        </w:rPr>
-        <w:t>${/</w:t>
-      </w:r>
-      <w:proofErr w:type="spellStart"/>
-      <w:r>
-        <w:rPr>
-          <w:rFonts w:cstheme="minorHAnsi"/>
-        </w:rPr>
-        <w:t>NoClassHours</w:t>
-      </w:r>
-      <w:proofErr w:type="spellEnd"/>
-      <w:r>
-        <w:rPr>
-          <w:rFonts w:cstheme="minorHAnsi"/>
-        </w:rPr>
-        <w:t>}</w:t>
-      </w:r>
-    </w:p>
-    <w:p>
-      <w:pPr>
-        <w:rPr>
-          <w:rFonts w:cstheme="minorHAnsi"/>
-        </w:rPr>
-      </w:pPr>
-      <w:r>
-        <w:rPr>
-          <w:rFonts w:cstheme="minorHAnsi"/>
-        </w:rPr>
-        <w:t>${</w:t>
-      </w:r>
-      <w:proofErr w:type="spellStart"/>
-      <w:r>
-        <w:rPr>
-          <w:rFonts w:cstheme="minorHAnsi"/>
-        </w:rPr>
-        <w:t>NoOfficeHours</w:t>
-      </w:r>
-      <w:proofErr w:type="spellEnd"/>
-      <w:r>
-        <w:rPr>
-          <w:rFonts w:cstheme="minorHAnsi"/>
-        </w:rPr>
-        <w:t>}</w:t>
-      </w:r>
-    </w:p>
-    <w:p>
-      <w:pPr>
-        <w:rPr>
-          <w:rFonts w:cstheme="minorHAnsi"/>
-          <w:b/>
-        </w:rPr>
-      </w:pPr>
-      <w:r>
-        <w:rPr>
-          <w:rFonts w:cstheme="minorHAnsi"/>
-          <w:b/>
-        </w:rPr>
-        <w:t xml:space="preserve">Office hours: </w:t>
-      </w:r>
-      <w:r>
-        <w:rPr>
-          <w:rFonts w:cstheme="minorHAnsi"/>
-        </w:rPr>
-        <w:t>${</w:t>
-      </w:r>
-      <w:proofErr w:type="spellStart"/>
-      <w:r>
-        <w:rPr>
-          <w:rFonts w:cstheme="minorHAnsi"/>
-        </w:rPr>
-        <w:t>officeHour</w:t>
-      </w:r>
-      <w:proofErr w:type="spellEnd"/>
-      <w:r>
-        <w:rPr>
-          <w:rFonts w:cstheme="minorHAnsi"/>
-        </w:rPr>
-        <w:t>}</w:t>
-      </w:r>
-    </w:p>
-    <w:p>
-      <w:pPr>
-        <w:pStyle w:val="Heading3"/>
-        <w:spacing w:before="200" w:after="120"/>
-        <w:rPr>
-          <w:rFonts w:asciiTheme="minorHAnsi" w:eastAsiaTheme="minorHAnsi" w:hAnsiTheme="minorHAnsi" w:cstheme="minorHAnsi"/>
-          <w:color w:val="auto"/>
-          <w:sz w:val="22"/>
-          <w:szCs w:val="22"/>
-        </w:rPr>
-      </w:pPr>
-      <w:r>
-        <w:rPr>
-          <w:rFonts w:asciiTheme="minorHAnsi" w:eastAsiaTheme="minorHAnsi" w:hAnsiTheme="minorHAnsi" w:cstheme="minorHAnsi"/>
-          <w:color w:val="auto"/>
-          <w:sz w:val="22"/>
-          <w:szCs w:val="22"/>
-        </w:rPr>
-        <w:t>${/</w:t>
-      </w:r>
-      <w:proofErr w:type="spellStart"/>
-      <w:r>
-        <w:rPr>
-          <w:rFonts w:asciiTheme="minorHAnsi" w:eastAsiaTheme="minorHAnsi" w:hAnsiTheme="minorHAnsi" w:cstheme="minorHAnsi"/>
-          <w:color w:val="auto"/>
-          <w:sz w:val="22"/>
-          <w:szCs w:val="22"/>
-        </w:rPr>
-        <w:t>NoOfficeHours</w:t>
-      </w:r>
-      <w:proofErr w:type="spellEnd"/>
-      <w:r>
-        <w:rPr>
-          <w:rFonts w:asciiTheme="minorHAnsi" w:eastAsiaTheme="minorHAnsi" w:hAnsiTheme="minorHAnsi" w:cstheme="minorHAnsi"/>
-          <w:color w:val="auto"/>
-          <w:sz w:val="22"/>
-          <w:szCs w:val="22"/>
-        </w:rPr>
-        <w:t>}</w:t>
-      </w:r>
-    </w:p>
+    <w:p/>
     <w:p>
       <w:pPr>
         <w:tabs>
@@ -2148,19 +2164,11 @@
         </w:rPr>
         <w:t>${instructorBio</w:t>
       </w:r>
-      <w:proofErr w:type="gramStart"/>
       <w:r>
         <w:rPr>
           <w:rFonts w:eastAsia="Times New Roman" w:cstheme="minorHAnsi"/>
         </w:rPr>
-        <w:t>0}$</w:t>
-      </w:r>
-      <w:proofErr w:type="gramEnd"/>
-      <w:r>
-        <w:rPr>
-          <w:rFonts w:eastAsia="Times New Roman" w:cstheme="minorHAnsi"/>
-        </w:rPr>
-        <w:t>{instructorBio1}${instructorBio2}${instructorBio3}${instructorBio4}${instructorBio5}${instructorBio6}${instructorBio7}${instructorBio8}${instructorBio9}${instructorBio10}${instructorBio11}${instructorBio12}${instructorBio13}${instructorBio14}${instructorBio15}${instructorBio16}${instructorBio17}${instructorBio18}${instructorBio19}${instructorBio20}</w:t>
+        <w:t>0}${instructorBio1}${instructorBio2}${instructorBio3}${instructorBio4}${instructorBio5}${instructorBio6}${instructorBio7}${instructorBio8}${instructorBio9}${instructorBio10}${instructorBio11}${instructorBio12}${instructorBio13}${instructorBio14}${instructorBio15}${instructorBio16}${instructorBio17}${instructorBio18}${instructorBio19}${instructorBio20}</w:t>
       </w:r>
     </w:p>
     <w:p>
@@ -2501,25 +2509,473 @@
           <w:szCs w:val="20"/>
         </w:rPr>
         <w:lastRenderedPageBreak/>
-        <w:t xml:space="preserve">Then a description of how your classes </w:t>
-      </w:r>
-      <w:proofErr w:type="gramStart"/>
+        <w:t>Then a description of how your classes are structured: Do you use traditional lecturing? Do you provide notes (outlines)? Do you combine on-line and in-class activity?</w:t>
+      </w:r>
+    </w:p>
+    <w:p>
+      <w:pPr>
+        <w:spacing w:after="120"/>
+        <w:ind w:left="227"/>
+        <w:rPr>
+          <w:rFonts w:eastAsia="Times New Roman" w:cstheme="majorHAnsi"/>
+          <w:szCs w:val="20"/>
+        </w:rPr>
+      </w:pPr>
       <w:r>
         <w:rPr>
           <w:rFonts w:eastAsia="Times New Roman" w:cstheme="minorHAnsi"/>
           <w:color w:val="1F4E79" w:themeColor="accent5" w:themeShade="80"/>
           <w:szCs w:val="20"/>
         </w:rPr>
-        <w:t>are</w:t>
-      </w:r>
-      <w:proofErr w:type="gramEnd"/>
+        <w:t>You may wish to combine this section and Learning Outcomes below to provide an opportunity to introduce students to your philosophy of learning, to the culture of your discipline and how this course fits in the larger context.</w:t>
+      </w:r>
+      <w:r>
+        <w:rPr>
+          <w:rFonts w:eastAsia="Times New Roman" w:cstheme="majorHAnsi"/>
+          <w:szCs w:val="20"/>
+        </w:rPr>
+        <w:t>]</w:t>
+      </w:r>
+    </w:p>
+    <w:p>
+      <w:pPr>
+        <w:spacing w:after="120"/>
+        <w:rPr>
+          <w:rFonts w:eastAsia="Times New Roman" w:cstheme="minorHAnsi"/>
+          <w:szCs w:val="20"/>
+        </w:rPr>
+      </w:pPr>
+      <w:r>
+        <w:rPr>
+          <w:rFonts w:eastAsia="Times New Roman" w:cstheme="minorHAnsi"/>
+          <w:szCs w:val="20"/>
+        </w:rPr>
+        <w:t>${courseStructure</w:t>
+      </w:r>
+      <w:r>
+        <w:rPr>
+          <w:rFonts w:eastAsia="Times New Roman" w:cstheme="minorHAnsi"/>
+          <w:szCs w:val="20"/>
+        </w:rPr>
+        <w:t>0}${courseStructure1}${courseStructure2}${courseStructure3}${courseStructure4}${courseStructure5}${courseStructure6}${courseStructure7}${courseStructure8}${courseStructure9}${courseStructure10}${courseStructure11}${courseStructure12}${courseStructure13}${courseStructure14}${courseStructure15}${courseStructure16}${courseStructure17}${courseStructure18}${courseStructure19}${courseStructure20}</w:t>
+      </w:r>
+    </w:p>
+    <w:p>
+      <w:pPr>
+        <w:spacing w:after="120"/>
+        <w:rPr>
+          <w:rFonts w:eastAsia="Times New Roman" w:cstheme="minorHAnsi"/>
+          <w:szCs w:val="20"/>
+        </w:rPr>
+      </w:pPr>
+    </w:p>
+    <w:p>
+      <w:pPr>
+        <w:spacing w:after="120"/>
+        <w:rPr>
+          <w:rFonts w:eastAsia="Times New Roman" w:cstheme="minorHAnsi"/>
+          <w:szCs w:val="20"/>
+        </w:rPr>
+      </w:pPr>
+      <w:r>
+        <w:rPr>
+          <w:rFonts w:eastAsia="Times New Roman" w:cstheme="minorHAnsi"/>
+          <w:szCs w:val="20"/>
+        </w:rPr>
+        <w:t>${/</w:t>
+      </w:r>
+      <w:proofErr w:type="spellStart"/>
+      <w:r>
+        <w:rPr>
+          <w:rFonts w:eastAsia="Times New Roman" w:cstheme="minorHAnsi"/>
+          <w:szCs w:val="20"/>
+        </w:rPr>
+        <w:t>NoCourseStructure</w:t>
+      </w:r>
+      <w:proofErr w:type="spellEnd"/>
+      <w:r>
+        <w:rPr>
+          <w:rFonts w:eastAsia="Times New Roman" w:cstheme="minorHAnsi"/>
+          <w:szCs w:val="20"/>
+        </w:rPr>
+        <w:t>}</w:t>
+      </w:r>
+    </w:p>
+    <w:p>
+      <w:pPr>
+        <w:spacing w:after="120"/>
+        <w:rPr>
+          <w:rFonts w:eastAsia="Times New Roman" w:cstheme="minorHAnsi"/>
+          <w:szCs w:val="20"/>
+        </w:rPr>
+      </w:pPr>
+    </w:p>
+    <w:p>
+      <w:pPr>
+        <w:pStyle w:val="Heading2"/>
+        <w:spacing w:before="120" w:after="120"/>
+        <w:jc w:val="left"/>
+        <w:rPr>
+          <w:rFonts w:asciiTheme="minorHAnsi" w:hAnsiTheme="minorHAnsi" w:cstheme="minorHAnsi"/>
+        </w:rPr>
+      </w:pPr>
+      <w:bookmarkStart w:id="8" w:name="_Toc2236266"/>
+      <w:r>
+        <w:rPr>
+          <w:rFonts w:asciiTheme="minorHAnsi" w:hAnsiTheme="minorHAnsi" w:cstheme="minorHAnsi"/>
+        </w:rPr>
+        <w:t>Schedule of Topics</w:t>
+      </w:r>
+      <w:bookmarkEnd w:id="8"/>
+    </w:p>
+    <w:p>
+      <w:pPr>
+        <w:spacing w:after="120"/>
+        <w:rPr>
+          <w:rFonts w:eastAsia="Times New Roman" w:cstheme="minorHAnsi"/>
+          <w:szCs w:val="20"/>
+        </w:rPr>
+      </w:pPr>
+      <w:r>
+        <w:rPr>
+          <w:rFonts w:eastAsia="Times New Roman" w:cstheme="minorHAnsi"/>
+          <w:szCs w:val="20"/>
+        </w:rPr>
+        <w:t>${</w:t>
+      </w:r>
+      <w:proofErr w:type="spellStart"/>
+      <w:r>
+        <w:rPr>
+          <w:rFonts w:eastAsia="Times New Roman" w:cstheme="minorHAnsi"/>
+          <w:szCs w:val="20"/>
+        </w:rPr>
+        <w:t>NoTopicsSchedule</w:t>
+      </w:r>
+      <w:proofErr w:type="spellEnd"/>
+      <w:r>
+        <w:rPr>
+          <w:rFonts w:eastAsia="Times New Roman" w:cstheme="minorHAnsi"/>
+          <w:szCs w:val="20"/>
+        </w:rPr>
+        <w:t>}</w:t>
+      </w:r>
+    </w:p>
+    <w:p>
+      <w:pPr>
+        <w:rPr>
+          <w:rFonts w:cstheme="minorHAnsi"/>
+          <w:b/>
+          <w:color w:val="FF0000"/>
+        </w:rPr>
+      </w:pPr>
+      <w:r>
+        <w:rPr>
+          <w:rFonts w:cstheme="minorHAnsi"/>
+          <w:b/>
+          <w:color w:val="FF0000"/>
+        </w:rPr>
+        <w:t>This section is required by</w:t>
+      </w:r>
+      <w:r>
+        <w:rPr>
+          <w:rFonts w:cstheme="minorHAnsi"/>
+          <w:b/>
+          <w:color w:val="FF0000"/>
+        </w:rPr>
+        <w:t xml:space="preserve"> </w:t>
+      </w:r>
+      <w:r>
+        <w:rPr>
+          <w:rFonts w:cstheme="minorHAnsi"/>
+          <w:b/>
+          <w:color w:val="FF0000"/>
+        </w:rPr>
+        <w:t>Vancouver Senate policy V-130</w:t>
+      </w:r>
+    </w:p>
+    <w:p>
+      <w:pPr>
+        <w:spacing w:after="120"/>
+        <w:ind w:left="227"/>
+        <w:rPr>
+          <w:rFonts w:eastAsia="Times New Roman" w:cstheme="majorHAnsi"/>
+          <w:szCs w:val="20"/>
+        </w:rPr>
+      </w:pPr>
+      <w:r>
+        <w:rPr>
+          <w:rFonts w:eastAsia="Times New Roman" w:cstheme="majorHAnsi"/>
+          <w:szCs w:val="20"/>
+        </w:rPr>
+        <w:t>[</w:t>
+      </w:r>
       <w:r>
         <w:rPr>
           <w:rFonts w:eastAsia="Times New Roman" w:cstheme="minorHAnsi"/>
           <w:color w:val="1F4E79" w:themeColor="accent5" w:themeShade="80"/>
           <w:szCs w:val="20"/>
         </w:rPr>
-        <w:t xml:space="preserve"> structured: Do you use traditional lecturing? Do you provide notes (outlines)? Do you combine on-line and in-class activity?</w:t>
+        <w:t>This may be a weekly schedule, it may be class by class, but let students know that if changes occur, they will be informed.</w:t>
+      </w:r>
+      <w:r>
+        <w:rPr>
+          <w:rFonts w:eastAsia="Times New Roman" w:cstheme="majorHAnsi"/>
+          <w:szCs w:val="20"/>
+        </w:rPr>
+        <w:t>]</w:t>
+      </w:r>
+    </w:p>
+    <w:p>
+      <w:pPr>
+        <w:spacing w:after="120"/>
+        <w:rPr>
+          <w:rFonts w:eastAsia="Times New Roman" w:cstheme="minorHAnsi"/>
+          <w:szCs w:val="20"/>
+        </w:rPr>
+      </w:pPr>
+      <w:r>
+        <w:rPr>
+          <w:rFonts w:eastAsia="Times New Roman" w:cstheme="minorHAnsi"/>
+          <w:szCs w:val="20"/>
+        </w:rPr>
+        <w:t>${/</w:t>
+      </w:r>
+      <w:proofErr w:type="spellStart"/>
+      <w:r>
+        <w:rPr>
+          <w:rFonts w:eastAsia="Times New Roman" w:cstheme="minorHAnsi"/>
+          <w:szCs w:val="20"/>
+        </w:rPr>
+        <w:t>NoTopicsSchedule</w:t>
+      </w:r>
+      <w:proofErr w:type="spellEnd"/>
+      <w:r>
+        <w:rPr>
+          <w:rFonts w:eastAsia="Times New Roman" w:cstheme="minorHAnsi"/>
+          <w:szCs w:val="20"/>
+        </w:rPr>
+        <w:t>}</w:t>
+      </w:r>
+    </w:p>
+    <w:p>
+      <w:pPr>
+        <w:spacing w:after="120"/>
+        <w:rPr>
+          <w:rFonts w:eastAsia="Times New Roman" w:cstheme="minorHAnsi"/>
+          <w:szCs w:val="20"/>
+        </w:rPr>
+      </w:pPr>
+      <w:r>
+        <w:rPr>
+          <w:rFonts w:eastAsia="Times New Roman" w:cstheme="minorHAnsi"/>
+          <w:szCs w:val="20"/>
+        </w:rPr>
+        <w:t>${</w:t>
+      </w:r>
+      <w:proofErr w:type="spellStart"/>
+      <w:r>
+        <w:rPr>
+          <w:rFonts w:eastAsia="Times New Roman" w:cstheme="minorHAnsi"/>
+          <w:szCs w:val="20"/>
+        </w:rPr>
+        <w:t>course</w:t>
+      </w:r>
+      <w:r>
+        <w:rPr>
+          <w:rFonts w:eastAsia="Times New Roman" w:cstheme="minorHAnsi"/>
+          <w:szCs w:val="20"/>
+        </w:rPr>
+        <w:t>Schedule</w:t>
+      </w:r>
+      <w:proofErr w:type="spellEnd"/>
+      <w:r>
+        <w:rPr>
+          <w:rFonts w:eastAsia="Times New Roman" w:cstheme="minorHAnsi"/>
+          <w:szCs w:val="20"/>
+        </w:rPr>
+        <w:t>}</w:t>
+      </w:r>
+    </w:p>
+    <w:p>
+      <w:pPr>
+        <w:rPr>
+          <w:rFonts w:cstheme="minorHAnsi"/>
+        </w:rPr>
+      </w:pPr>
+      <w:r>
+        <w:rPr>
+          <w:rFonts w:cstheme="minorHAnsi"/>
+        </w:rPr>
+        <w:t>${</w:t>
+      </w:r>
+      <w:proofErr w:type="spellStart"/>
+      <w:r>
+        <w:rPr>
+          <w:rFonts w:cstheme="minorHAnsi"/>
+        </w:rPr>
+        <w:t>NoCourseScheduleTbl</w:t>
+      </w:r>
+      <w:proofErr w:type="spellEnd"/>
+      <w:r>
+        <w:rPr>
+          <w:rFonts w:cstheme="minorHAnsi"/>
+        </w:rPr>
+        <w:t>}</w:t>
+      </w:r>
+    </w:p>
+    <w:p>
+      <w:pPr>
+        <w:rPr>
+          <w:rFonts w:cstheme="minorHAnsi"/>
+        </w:rPr>
+      </w:pPr>
+      <w:r>
+        <w:rPr>
+          <w:rFonts w:cstheme="minorHAnsi"/>
+        </w:rPr>
+        <w:t>${</w:t>
+      </w:r>
+      <w:proofErr w:type="spellStart"/>
+      <w:r>
+        <w:rPr>
+          <w:rFonts w:cstheme="minorHAnsi"/>
+        </w:rPr>
+        <w:t>courseScheduleTbl</w:t>
+      </w:r>
+      <w:proofErr w:type="spellEnd"/>
+      <w:r>
+        <w:rPr>
+          <w:rFonts w:cstheme="minorHAnsi"/>
+        </w:rPr>
+        <w:t>}</w:t>
+      </w:r>
+    </w:p>
+    <w:p>
+      <w:pPr>
+        <w:spacing w:after="120"/>
+        <w:rPr>
+          <w:rFonts w:eastAsia="Times New Roman" w:cstheme="minorHAnsi"/>
+          <w:szCs w:val="20"/>
+        </w:rPr>
+      </w:pPr>
+      <w:r>
+        <w:rPr>
+          <w:rFonts w:eastAsia="Times New Roman" w:cstheme="minorHAnsi"/>
+          <w:szCs w:val="20"/>
+        </w:rPr>
+        <w:t>${/</w:t>
+      </w:r>
+      <w:proofErr w:type="spellStart"/>
+      <w:r>
+        <w:rPr>
+          <w:rFonts w:eastAsia="Times New Roman" w:cstheme="minorHAnsi"/>
+          <w:szCs w:val="20"/>
+        </w:rPr>
+        <w:t>NoCourseScheduleTbl</w:t>
+      </w:r>
+      <w:proofErr w:type="spellEnd"/>
+      <w:r>
+        <w:rPr>
+          <w:rFonts w:eastAsia="Times New Roman" w:cstheme="minorHAnsi"/>
+          <w:szCs w:val="20"/>
+        </w:rPr>
+        <w:t>}</w:t>
+      </w:r>
+    </w:p>
+    <w:p>
+      <w:pPr>
+        <w:spacing w:after="120"/>
+        <w:rPr>
+          <w:rFonts w:eastAsia="Times New Roman" w:cstheme="minorHAnsi"/>
+          <w:szCs w:val="20"/>
+        </w:rPr>
+      </w:pPr>
+    </w:p>
+    <w:p>
+      <w:pPr>
+        <w:spacing w:after="120"/>
+        <w:rPr>
+          <w:rFonts w:eastAsia="Times New Roman" w:cstheme="minorHAnsi"/>
+          <w:szCs w:val="20"/>
+        </w:rPr>
+      </w:pPr>
+    </w:p>
+    <w:p>
+      <w:pPr>
+        <w:pStyle w:val="Heading2"/>
+        <w:spacing w:before="120" w:after="120"/>
+        <w:jc w:val="left"/>
+        <w:rPr>
+          <w:rFonts w:asciiTheme="minorHAnsi" w:hAnsiTheme="minorHAnsi" w:cstheme="minorHAnsi"/>
+        </w:rPr>
+      </w:pPr>
+      <w:bookmarkStart w:id="9" w:name="_Toc2236267"/>
+      <w:r>
+        <w:rPr>
+          <w:rFonts w:asciiTheme="minorHAnsi" w:hAnsiTheme="minorHAnsi" w:cstheme="minorHAnsi"/>
+        </w:rPr>
+        <w:t>Learning Outcomes</w:t>
+      </w:r>
+      <w:bookmarkEnd w:id="9"/>
+    </w:p>
+    <w:p>
+      <w:pPr>
+        <w:rPr>
+          <w:rFonts w:cstheme="minorHAnsi"/>
+        </w:rPr>
+      </w:pPr>
+      <w:r>
+        <w:rPr>
+          <w:rFonts w:cstheme="minorHAnsi"/>
+        </w:rPr>
+        <w:t>${</w:t>
+      </w:r>
+      <w:proofErr w:type="spellStart"/>
+      <w:r>
+        <w:rPr>
+          <w:rFonts w:cstheme="minorHAnsi"/>
+        </w:rPr>
+        <w:t>NolearningOutcomes</w:t>
+      </w:r>
+      <w:proofErr w:type="spellEnd"/>
+      <w:r>
+        <w:rPr>
+          <w:rFonts w:cstheme="minorHAnsi"/>
+        </w:rPr>
+        <w:t>}</w:t>
+      </w:r>
+    </w:p>
+    <w:p>
+      <w:pPr>
+        <w:rPr>
+          <w:rFonts w:cstheme="minorHAnsi"/>
+          <w:b/>
+          <w:color w:val="FF0000"/>
+        </w:rPr>
+      </w:pPr>
+      <w:r>
+        <w:rPr>
+          <w:rFonts w:cstheme="minorHAnsi"/>
+          <w:b/>
+          <w:color w:val="FF0000"/>
+        </w:rPr>
+        <w:t>This section is required by</w:t>
+      </w:r>
+      <w:r>
+        <w:rPr>
+          <w:rFonts w:cstheme="minorHAnsi"/>
+          <w:b/>
+          <w:color w:val="FF0000"/>
+        </w:rPr>
+        <w:t xml:space="preserve"> </w:t>
+      </w:r>
+      <w:r>
+        <w:rPr>
+          <w:rFonts w:cstheme="minorHAnsi"/>
+          <w:b/>
+          <w:color w:val="FF0000"/>
+        </w:rPr>
+        <w:t>Vancouver Senate policy V-130</w:t>
       </w:r>
     </w:p>
     <w:p>
@@ -2527,95 +2983,98 @@
         <w:spacing w:after="120"/>
         <w:ind w:left="227"/>
         <w:rPr>
-          <w:rFonts w:eastAsia="Times New Roman" w:cstheme="majorHAnsi"/>
+          <w:rFonts w:eastAsia="Times New Roman" w:cstheme="minorHAnsi"/>
           <w:szCs w:val="20"/>
         </w:rPr>
       </w:pPr>
+      <w:r>
+        <w:rPr>
+          <w:rFonts w:eastAsia="Times New Roman" w:cstheme="minorHAnsi"/>
+          <w:szCs w:val="20"/>
+        </w:rPr>
+        <w:t>[</w:t>
+      </w:r>
       <w:r>
         <w:rPr>
           <w:rFonts w:eastAsia="Times New Roman" w:cstheme="minorHAnsi"/>
           <w:color w:val="1F4E79" w:themeColor="accent5" w:themeShade="80"/>
           <w:szCs w:val="20"/>
         </w:rPr>
-        <w:t>You may wish to combine this section and Learning Outcomes below to provide an opportunity to introduce students to your philosophy of learning, to the culture of your discipline and how this course fits in the larger context.</w:t>
-      </w:r>
-      <w:r>
-        <w:rPr>
-          <w:rFonts w:eastAsia="Times New Roman" w:cstheme="majorHAnsi"/>
-          <w:szCs w:val="20"/>
-        </w:rPr>
-        <w:t>]</w:t>
-      </w:r>
-    </w:p>
-    <w:p>
-      <w:pPr>
-        <w:spacing w:after="120"/>
+        <w:t>You may think of these as “learning objectives”. Tell students what changes in their knowledge, skills, or attitudes should occur during the course. Knowing these, students will have a framework within which to put individual components of the course and they will be primed for the kinds of assessments of learning that will come.</w:t>
+      </w:r>
+      <w:r>
         <w:rPr>
           <w:rFonts w:eastAsia="Times New Roman" w:cstheme="minorHAnsi"/>
           <w:szCs w:val="20"/>
         </w:rPr>
-      </w:pPr>
-      <w:r>
-        <w:rPr>
-          <w:rFonts w:eastAsia="Times New Roman" w:cstheme="minorHAnsi"/>
-          <w:szCs w:val="20"/>
-        </w:rPr>
-        <w:t>${courseStructure</w:t>
-      </w:r>
-      <w:proofErr w:type="gramStart"/>
-      <w:r>
-        <w:rPr>
-          <w:rFonts w:eastAsia="Times New Roman" w:cstheme="minorHAnsi"/>
-          <w:szCs w:val="20"/>
-        </w:rPr>
-        <w:t>0}$</w:t>
-      </w:r>
-      <w:proofErr w:type="gramEnd"/>
-      <w:r>
-        <w:rPr>
-          <w:rFonts w:eastAsia="Times New Roman" w:cstheme="minorHAnsi"/>
-          <w:szCs w:val="20"/>
-        </w:rPr>
-        <w:t>{courseStructure1}${courseStructure2}${courseStructure3}${courseStructure4}${courseStructure5}${courseStructure6}${courseStructure7}${courseStructure8}${courseStructure9}${courseStructure10}${courseStructure11}${courseStructure12}${courseStructure13}${courseStructure14}${courseStructure15}${courseStructure16}${courseStructure17}${courseStructure18}${courseStructure19}${courseStructure20}</w:t>
-      </w:r>
-    </w:p>
-    <w:p>
-      <w:pPr>
-        <w:spacing w:after="120"/>
-        <w:rPr>
-          <w:rFonts w:eastAsia="Times New Roman" w:cstheme="minorHAnsi"/>
-          <w:szCs w:val="20"/>
-        </w:rPr>
-      </w:pPr>
-    </w:p>
-    <w:p>
-      <w:pPr>
-        <w:spacing w:after="120"/>
-        <w:rPr>
-          <w:rFonts w:eastAsia="Times New Roman" w:cstheme="minorHAnsi"/>
-          <w:szCs w:val="20"/>
-        </w:rPr>
-      </w:pPr>
-      <w:r>
-        <w:rPr>
-          <w:rFonts w:eastAsia="Times New Roman" w:cstheme="minorHAnsi"/>
-          <w:szCs w:val="20"/>
+        <w:t>]</w:t>
+      </w:r>
+    </w:p>
+    <w:p>
+      <w:pPr>
+        <w:rPr>
+          <w:rFonts w:cstheme="minorHAnsi"/>
+        </w:rPr>
+      </w:pPr>
+      <w:r>
+        <w:rPr>
+          <w:rFonts w:cstheme="minorHAnsi"/>
         </w:rPr>
         <w:t>${/</w:t>
       </w:r>
       <w:proofErr w:type="spellStart"/>
       <w:r>
         <w:rPr>
-          <w:rFonts w:eastAsia="Times New Roman" w:cstheme="minorHAnsi"/>
-          <w:szCs w:val="20"/>
-        </w:rPr>
-        <w:t>NoCourseStructure</w:t>
+          <w:rFonts w:cstheme="minorHAnsi"/>
+        </w:rPr>
+        <w:t>NolearningOutcomes</w:t>
       </w:r>
       <w:proofErr w:type="spellEnd"/>
       <w:r>
         <w:rPr>
-          <w:rFonts w:eastAsia="Times New Roman" w:cstheme="minorHAnsi"/>
-          <w:szCs w:val="20"/>
+          <w:rFonts w:cstheme="minorHAnsi"/>
+        </w:rPr>
+        <w:t>}</w:t>
+      </w:r>
+    </w:p>
+    <w:p>
+      <w:pPr>
+        <w:rPr>
+          <w:rFonts w:cstheme="minorHAnsi"/>
+          <w:i/>
+        </w:rPr>
+      </w:pPr>
+      <w:r>
+        <w:rPr>
+          <w:rFonts w:cstheme="minorHAnsi"/>
+          <w:i/>
+        </w:rPr>
+        <w:t>Upon successful completion of this course, students will be able to:</w:t>
+      </w:r>
+    </w:p>
+    <w:p>
+      <w:pPr>
+        <w:rPr>
+          <w:rFonts w:cstheme="minorHAnsi"/>
+        </w:rPr>
+      </w:pPr>
+      <w:r>
+        <w:rPr>
+          <w:rFonts w:cstheme="minorHAnsi"/>
+        </w:rPr>
+        <w:t>${</w:t>
+      </w:r>
+      <w:proofErr w:type="spellStart"/>
+      <w:r>
+        <w:rPr>
+          <w:rFonts w:cstheme="minorHAnsi"/>
+        </w:rPr>
+        <w:t>learningOutcomes</w:t>
+      </w:r>
+      <w:proofErr w:type="spellEnd"/>
+      <w:r>
+        <w:rPr>
+          <w:rFonts w:cstheme="minorHAnsi"/>
         </w:rPr>
         <w:t>}</w:t>
       </w:r>
@@ -2638,43 +3097,39 @@
           <w:rFonts w:asciiTheme="minorHAnsi" w:hAnsiTheme="minorHAnsi" w:cstheme="minorHAnsi"/>
         </w:rPr>
       </w:pPr>
-      <w:bookmarkStart w:id="8" w:name="_Toc2236266"/>
-      <w:r>
-        <w:rPr>
-          <w:rFonts w:asciiTheme="minorHAnsi" w:hAnsiTheme="minorHAnsi" w:cstheme="minorHAnsi"/>
-        </w:rPr>
-        <w:t>Schedule of Topics</w:t>
-      </w:r>
-      <w:bookmarkEnd w:id="8"/>
-    </w:p>
-    <w:p>
-      <w:pPr>
-        <w:spacing w:after="120"/>
-        <w:rPr>
-          <w:rFonts w:eastAsia="Times New Roman" w:cstheme="minorHAnsi"/>
-          <w:szCs w:val="20"/>
-        </w:rPr>
-      </w:pPr>
-      <w:r>
-        <w:rPr>
-          <w:rFonts w:eastAsia="Times New Roman" w:cstheme="minorHAnsi"/>
-          <w:szCs w:val="20"/>
-        </w:rPr>
+      <w:bookmarkStart w:id="10" w:name="_Toc2236268"/>
+      <w:r>
+        <w:rPr>
+          <w:rFonts w:asciiTheme="minorHAnsi" w:hAnsiTheme="minorHAnsi" w:cstheme="minorHAnsi"/>
+        </w:rPr>
+        <w:t>Learning Activities</w:t>
+      </w:r>
+      <w:bookmarkEnd w:id="10"/>
+    </w:p>
+    <w:p>
+      <w:pPr>
+        <w:rPr>
+          <w:rFonts w:cstheme="minorHAnsi"/>
+        </w:rPr>
+      </w:pPr>
+      <w:r>
+        <w:rPr>
+          <w:rFonts w:cstheme="minorHAnsi"/>
+        </w:rPr>
+        <w:lastRenderedPageBreak/>
         <w:t>${</w:t>
       </w:r>
       <w:proofErr w:type="spellStart"/>
       <w:r>
         <w:rPr>
-          <w:rFonts w:eastAsia="Times New Roman" w:cstheme="minorHAnsi"/>
-          <w:szCs w:val="20"/>
-        </w:rPr>
-        <w:t>NoTopicsSchedule</w:t>
+          <w:rFonts w:cstheme="minorHAnsi"/>
+        </w:rPr>
+        <w:t>NoLearningActivities</w:t>
       </w:r>
       <w:proofErr w:type="spellEnd"/>
       <w:r>
         <w:rPr>
-          <w:rFonts w:eastAsia="Times New Roman" w:cstheme="minorHAnsi"/>
-          <w:szCs w:val="20"/>
+          <w:rFonts w:cstheme="minorHAnsi"/>
         </w:rPr>
         <w:t>}</w:t>
       </w:r>
@@ -2716,199 +3171,125 @@
       <w:pPr>
         <w:spacing w:after="120"/>
         <w:ind w:left="227"/>
-        <w:rPr>
-          <w:rFonts w:eastAsia="Times New Roman" w:cstheme="majorHAnsi"/>
-          <w:szCs w:val="20"/>
-        </w:rPr>
-      </w:pPr>
-      <w:r>
-        <w:rPr>
-          <w:rFonts w:eastAsia="Times New Roman" w:cstheme="majorHAnsi"/>
-          <w:szCs w:val="20"/>
-        </w:rPr>
-        <w:t>[</w:t>
-      </w:r>
-      <w:r>
         <w:rPr>
           <w:rFonts w:eastAsia="Times New Roman" w:cstheme="minorHAnsi"/>
           <w:color w:val="1F4E79" w:themeColor="accent5" w:themeShade="80"/>
           <w:szCs w:val="20"/>
         </w:rPr>
-        <w:t>This may be a weekly schedule, it may be class by class, but let students know that if changes occur, they will be informed.</w:t>
-      </w:r>
-      <w:r>
-        <w:rPr>
-          <w:rFonts w:eastAsia="Times New Roman" w:cstheme="majorHAnsi"/>
-          <w:szCs w:val="20"/>
-        </w:rPr>
-        <w:t>]</w:t>
-      </w:r>
-    </w:p>
-    <w:p>
-      <w:pPr>
-        <w:spacing w:after="120"/>
+      </w:pPr>
+      <w:r>
         <w:rPr>
           <w:rFonts w:eastAsia="Times New Roman" w:cstheme="minorHAnsi"/>
           <w:szCs w:val="20"/>
         </w:rPr>
-      </w:pPr>
-      <w:r>
+        <w:t>[</w:t>
+      </w:r>
+      <w:r>
+        <w:rPr>
+          <w:rFonts w:eastAsia="Times New Roman" w:cstheme="minorHAnsi"/>
+          <w:color w:val="1F4E79" w:themeColor="accent5" w:themeShade="80"/>
+          <w:szCs w:val="20"/>
+        </w:rPr>
+        <w:t>Only some of the possibilities are included here.</w:t>
+      </w:r>
+    </w:p>
+    <w:p>
+      <w:pPr>
+        <w:spacing w:after="120"/>
+        <w:ind w:left="227"/>
         <w:rPr>
           <w:rFonts w:eastAsia="Times New Roman" w:cstheme="minorHAnsi"/>
           <w:szCs w:val="20"/>
         </w:rPr>
-        <w:t>${/</w:t>
-      </w:r>
-      <w:proofErr w:type="spellStart"/>
+      </w:pPr>
+      <w:r>
+        <w:rPr>
+          <w:rFonts w:eastAsia="Times New Roman" w:cstheme="minorHAnsi"/>
+          <w:color w:val="1F4E79" w:themeColor="accent5" w:themeShade="80"/>
+          <w:szCs w:val="20"/>
+        </w:rPr>
+        <w:t xml:space="preserve">Do you expect students to participate in class? In what ways? (e.g., case studies, using “clickers” to answer questions, working in small groups, etc.) Is participation in on-line discussions required? Are readings required in advance with answers to be submitted to discussion questions or problem sets? </w:t>
+      </w:r>
+      <w:r>
+        <w:rPr>
+          <w:rFonts w:eastAsia="Times New Roman" w:cstheme="minorHAnsi"/>
+          <w:color w:val="1F4E79" w:themeColor="accent5" w:themeShade="80"/>
+          <w:szCs w:val="20"/>
+        </w:rPr>
+        <w:br/>
+        <w:t>Is an oral presentation required? Is there a field excursion?</w:t>
+      </w:r>
       <w:r>
         <w:rPr>
           <w:rFonts w:eastAsia="Times New Roman" w:cstheme="minorHAnsi"/>
           <w:szCs w:val="20"/>
         </w:rPr>
-        <w:t>NoTopicsSchedule</w:t>
-      </w:r>
-      <w:proofErr w:type="spellEnd"/>
-      <w:r>
+        <w:t>]</w:t>
+      </w:r>
+    </w:p>
+    <w:p>
+      <w:pPr>
+        <w:spacing w:after="120"/>
         <w:rPr>
           <w:rFonts w:eastAsia="Times New Roman" w:cstheme="minorHAnsi"/>
           <w:szCs w:val="20"/>
         </w:rPr>
-        <w:t>}</w:t>
-      </w:r>
-    </w:p>
-    <w:p>
-      <w:pPr>
-        <w:spacing w:after="120"/>
+      </w:pPr>
+      <w:r>
         <w:rPr>
           <w:rFonts w:eastAsia="Times New Roman" w:cstheme="minorHAnsi"/>
           <w:szCs w:val="20"/>
         </w:rPr>
-      </w:pPr>
+        <w:t>${/</w:t>
+      </w:r>
+      <w:proofErr w:type="spellStart"/>
       <w:r>
         <w:rPr>
           <w:rFonts w:eastAsia="Times New Roman" w:cstheme="minorHAnsi"/>
           <w:szCs w:val="20"/>
         </w:rPr>
-        <w:t>${</w:t>
-      </w:r>
-      <w:proofErr w:type="spellStart"/>
+        <w:t>NoLearningActivities</w:t>
+      </w:r>
+      <w:proofErr w:type="spellEnd"/>
       <w:r>
         <w:rPr>
           <w:rFonts w:eastAsia="Times New Roman" w:cstheme="minorHAnsi"/>
           <w:szCs w:val="20"/>
         </w:rPr>
-        <w:t>course</w:t>
-      </w:r>
-      <w:r>
+        <w:t>}</w:t>
+      </w:r>
+    </w:p>
+    <w:p>
+      <w:pPr>
+        <w:spacing w:after="120"/>
         <w:rPr>
           <w:rFonts w:eastAsia="Times New Roman" w:cstheme="minorHAnsi"/>
           <w:szCs w:val="20"/>
         </w:rPr>
-        <w:t>Schedule</w:t>
-      </w:r>
-      <w:proofErr w:type="spellEnd"/>
+      </w:pPr>
       <w:r>
         <w:rPr>
           <w:rFonts w:eastAsia="Times New Roman" w:cstheme="minorHAnsi"/>
           <w:szCs w:val="20"/>
         </w:rPr>
-        <w:t>}</w:t>
-      </w:r>
-    </w:p>
-    <w:p>
-      <w:pPr>
-        <w:rPr>
-          <w:rFonts w:cstheme="minorHAnsi"/>
-        </w:rPr>
-      </w:pPr>
-      <w:r>
-        <w:rPr>
-          <w:rFonts w:cstheme="minorHAnsi"/>
-        </w:rPr>
         <w:t>${</w:t>
       </w:r>
       <w:proofErr w:type="spellStart"/>
       <w:r>
-        <w:rPr>
-          <w:rFonts w:cstheme="minorHAnsi"/>
-        </w:rPr>
-        <w:t>NoCourseScheduleTbl</w:t>
-      </w:r>
-      <w:proofErr w:type="spellEnd"/>
-      <w:r>
-        <w:rPr>
-          <w:rFonts w:cstheme="minorHAnsi"/>
-        </w:rPr>
-        <w:t>}</w:t>
-      </w:r>
-    </w:p>
-    <w:p>
-      <w:pPr>
-        <w:rPr>
-          <w:rFonts w:cstheme="minorHAnsi"/>
-        </w:rPr>
-      </w:pPr>
-      <w:r>
-        <w:rPr>
-          <w:rFonts w:cstheme="minorHAnsi"/>
-        </w:rPr>
-        <w:t>${</w:t>
-      </w:r>
-      <w:proofErr w:type="spellStart"/>
-      <w:r>
-        <w:rPr>
-          <w:rFonts w:cstheme="minorHAnsi"/>
-        </w:rPr>
-        <w:t>courseScheduleTbl</w:t>
-      </w:r>
-      <w:proofErr w:type="spellEnd"/>
-      <w:r>
-        <w:rPr>
-          <w:rFonts w:cstheme="minorHAnsi"/>
-        </w:rPr>
-        <w:t>}</w:t>
-      </w:r>
-    </w:p>
-    <w:p>
-      <w:pPr>
-        <w:spacing w:after="120"/>
         <w:rPr>
           <w:rFonts w:eastAsia="Times New Roman" w:cstheme="minorHAnsi"/>
           <w:szCs w:val="20"/>
         </w:rPr>
-      </w:pPr>
+        <w:t>learningActivities</w:t>
+      </w:r>
+      <w:proofErr w:type="spellEnd"/>
       <w:r>
         <w:rPr>
           <w:rFonts w:eastAsia="Times New Roman" w:cstheme="minorHAnsi"/>
           <w:szCs w:val="20"/>
         </w:rPr>
-        <w:t>${/</w:t>
-      </w:r>
-      <w:proofErr w:type="spellStart"/>
-      <w:r>
-        <w:rPr>
-          <w:rFonts w:eastAsia="Times New Roman" w:cstheme="minorHAnsi"/>
-          <w:szCs w:val="20"/>
-        </w:rPr>
-        <w:t>NoCourseScheduleTbl</w:t>
-      </w:r>
-      <w:proofErr w:type="spellEnd"/>
-      <w:r>
-        <w:rPr>
-          <w:rFonts w:eastAsia="Times New Roman" w:cstheme="minorHAnsi"/>
-          <w:szCs w:val="20"/>
-        </w:rPr>
         <w:t>}</w:t>
       </w:r>
-    </w:p>
-    <w:p>
-      <w:pPr>
-        <w:spacing w:after="120"/>
-        <w:rPr>
-          <w:rFonts w:eastAsia="Times New Roman" w:cstheme="minorHAnsi"/>
-          <w:szCs w:val="20"/>
-        </w:rPr>
-      </w:pPr>
     </w:p>
     <w:p>
       <w:pPr>
@@ -2928,38 +3309,43 @@
           <w:rFonts w:asciiTheme="minorHAnsi" w:hAnsiTheme="minorHAnsi" w:cstheme="minorHAnsi"/>
         </w:rPr>
       </w:pPr>
-      <w:bookmarkStart w:id="9" w:name="_Toc2236267"/>
-      <w:r>
-        <w:rPr>
-          <w:rFonts w:asciiTheme="minorHAnsi" w:hAnsiTheme="minorHAnsi" w:cstheme="minorHAnsi"/>
-        </w:rPr>
-        <w:t>Learning Outcomes</w:t>
-      </w:r>
-      <w:bookmarkEnd w:id="9"/>
-    </w:p>
-    <w:p>
-      <w:pPr>
-        <w:rPr>
-          <w:rFonts w:cstheme="minorHAnsi"/>
-        </w:rPr>
-      </w:pPr>
-      <w:r>
-        <w:rPr>
-          <w:rFonts w:cstheme="minorHAnsi"/>
+      <w:bookmarkStart w:id="11" w:name="_Toc2236269"/>
+      <w:r>
+        <w:rPr>
+          <w:rFonts w:asciiTheme="minorHAnsi" w:hAnsiTheme="minorHAnsi" w:cstheme="minorHAnsi"/>
+        </w:rPr>
+        <w:t>Learning Materials</w:t>
+      </w:r>
+      <w:bookmarkEnd w:id="11"/>
+    </w:p>
+    <w:p>
+      <w:pPr>
+        <w:spacing w:after="120"/>
+        <w:rPr>
+          <w:rFonts w:eastAsia="Times New Roman" w:cstheme="minorHAnsi"/>
+          <w:szCs w:val="20"/>
+        </w:rPr>
+      </w:pPr>
+      <w:r>
+        <w:rPr>
+          <w:rFonts w:eastAsia="Times New Roman" w:cstheme="minorHAnsi"/>
+          <w:szCs w:val="20"/>
         </w:rPr>
         <w:t>${</w:t>
       </w:r>
       <w:proofErr w:type="spellStart"/>
       <w:r>
         <w:rPr>
-          <w:rFonts w:cstheme="minorHAnsi"/>
-        </w:rPr>
-        <w:t>NolearningOutcomes</w:t>
+          <w:rFonts w:eastAsia="Times New Roman" w:cstheme="minorHAnsi"/>
+          <w:szCs w:val="20"/>
+        </w:rPr>
+        <w:t>NoLearningMaterials</w:t>
       </w:r>
       <w:proofErr w:type="spellEnd"/>
       <w:r>
         <w:rPr>
-          <w:rFonts w:cstheme="minorHAnsi"/>
+          <w:rFonts w:eastAsia="Times New Roman" w:cstheme="minorHAnsi"/>
+          <w:szCs w:val="20"/>
         </w:rPr>
         <w:t>}</w:t>
       </w:r>
@@ -3001,225 +3387,37 @@
       <w:pPr>
         <w:spacing w:after="120"/>
         <w:ind w:left="227"/>
-        <w:rPr>
-          <w:rFonts w:eastAsia="Times New Roman" w:cstheme="minorHAnsi"/>
-          <w:szCs w:val="20"/>
-        </w:rPr>
-      </w:pPr>
-      <w:r>
-        <w:rPr>
-          <w:rFonts w:eastAsia="Times New Roman" w:cstheme="minorHAnsi"/>
-          <w:szCs w:val="20"/>
-        </w:rPr>
-        <w:t>[</w:t>
-      </w:r>
-      <w:r>
         <w:rPr>
           <w:rFonts w:eastAsia="Times New Roman" w:cstheme="minorHAnsi"/>
           <w:color w:val="1F4E79" w:themeColor="accent5" w:themeShade="80"/>
           <w:szCs w:val="20"/>
         </w:rPr>
-        <w:t>You may think of these as “learning objectives”. Tell students what changes in their knowledge, skills, or attitudes should occur during the course. Knowing these, students will have a framework within which to put individual components of the course and they will be primed for the kinds of assessments of learning that will come.</w:t>
-      </w:r>
+      </w:pPr>
       <w:r>
         <w:rPr>
           <w:rFonts w:eastAsia="Times New Roman" w:cstheme="minorHAnsi"/>
           <w:szCs w:val="20"/>
         </w:rPr>
-        <w:t>]</w:t>
-      </w:r>
-    </w:p>
-    <w:p>
-      <w:pPr>
-        <w:rPr>
-          <w:rFonts w:cstheme="minorHAnsi"/>
-        </w:rPr>
-      </w:pPr>
-      <w:r>
-        <w:rPr>
-          <w:rFonts w:cstheme="minorHAnsi"/>
-        </w:rPr>
-        <w:t>${/</w:t>
-      </w:r>
-      <w:proofErr w:type="spellStart"/>
-      <w:r>
-        <w:rPr>
-          <w:rFonts w:cstheme="minorHAnsi"/>
-        </w:rPr>
-        <w:t>NolearningOutcomes</w:t>
-      </w:r>
-      <w:proofErr w:type="spellEnd"/>
-      <w:r>
-        <w:rPr>
-          <w:rFonts w:cstheme="minorHAnsi"/>
-        </w:rPr>
-        <w:t>}</w:t>
-      </w:r>
-    </w:p>
-    <w:p>
-      <w:pPr>
-        <w:rPr>
-          <w:rFonts w:cstheme="minorHAnsi"/>
-          <w:i/>
-        </w:rPr>
-      </w:pPr>
-      <w:r>
-        <w:rPr>
-          <w:rFonts w:cstheme="minorHAnsi"/>
-          <w:i/>
-        </w:rPr>
-        <w:t>Upon successful completion of this course, students will be able to:</w:t>
-      </w:r>
-    </w:p>
-    <w:p>
-      <w:pPr>
-        <w:rPr>
-          <w:rFonts w:cstheme="minorHAnsi"/>
-        </w:rPr>
-      </w:pPr>
-      <w:r>
-        <w:rPr>
-          <w:rFonts w:cstheme="minorHAnsi"/>
-        </w:rPr>
-        <w:t>${</w:t>
-      </w:r>
-      <w:proofErr w:type="spellStart"/>
-      <w:r>
-        <w:rPr>
-          <w:rFonts w:cstheme="minorHAnsi"/>
-        </w:rPr>
-        <w:t>learningOutcomes</w:t>
-      </w:r>
-      <w:proofErr w:type="spellEnd"/>
-      <w:r>
-        <w:rPr>
-          <w:rFonts w:cstheme="minorHAnsi"/>
-        </w:rPr>
-        <w:t>}</w:t>
-      </w:r>
-    </w:p>
-    <w:p>
-      <w:pPr>
-        <w:spacing w:after="120"/>
-        <w:rPr>
-          <w:rFonts w:eastAsia="Times New Roman" w:cstheme="minorHAnsi"/>
-          <w:szCs w:val="20"/>
-        </w:rPr>
-      </w:pPr>
-    </w:p>
-    <w:p>
-      <w:pPr>
-        <w:pStyle w:val="Heading2"/>
-        <w:spacing w:before="120" w:after="120"/>
-        <w:jc w:val="left"/>
-        <w:rPr>
-          <w:rFonts w:asciiTheme="minorHAnsi" w:hAnsiTheme="minorHAnsi" w:cstheme="minorHAnsi"/>
-        </w:rPr>
-      </w:pPr>
-      <w:bookmarkStart w:id="10" w:name="_Toc2236268"/>
-      <w:r>
-        <w:rPr>
-          <w:rFonts w:asciiTheme="minorHAnsi" w:hAnsiTheme="minorHAnsi" w:cstheme="minorHAnsi"/>
-        </w:rPr>
-        <w:t>Learning Activities</w:t>
-      </w:r>
-      <w:bookmarkEnd w:id="10"/>
-    </w:p>
-    <w:p>
-      <w:pPr>
-        <w:rPr>
-          <w:rFonts w:cstheme="minorHAnsi"/>
-        </w:rPr>
-      </w:pPr>
-      <w:r>
-        <w:rPr>
-          <w:rFonts w:cstheme="minorHAnsi"/>
-        </w:rPr>
-        <w:lastRenderedPageBreak/>
-        <w:t>${</w:t>
-      </w:r>
-      <w:proofErr w:type="spellStart"/>
-      <w:r>
-        <w:rPr>
-          <w:rFonts w:cstheme="minorHAnsi"/>
-        </w:rPr>
-        <w:t>NoLearningActivities</w:t>
-      </w:r>
-      <w:proofErr w:type="spellEnd"/>
-      <w:r>
-        <w:rPr>
-          <w:rFonts w:cstheme="minorHAnsi"/>
-        </w:rPr>
-        <w:t>}</w:t>
-      </w:r>
-    </w:p>
-    <w:p>
-      <w:pPr>
-        <w:rPr>
-          <w:rFonts w:cstheme="minorHAnsi"/>
-          <w:b/>
-          <w:color w:val="FF0000"/>
-        </w:rPr>
-      </w:pPr>
-      <w:r>
-        <w:rPr>
-          <w:rFonts w:cstheme="minorHAnsi"/>
-          <w:b/>
-          <w:color w:val="FF0000"/>
-        </w:rPr>
-        <w:t>This section is required by</w:t>
-      </w:r>
-      <w:r>
-        <w:rPr>
-          <w:rFonts w:cstheme="minorHAnsi"/>
-          <w:b/>
-          <w:color w:val="FF0000"/>
-        </w:rPr>
-        <w:t xml:space="preserve"> </w:t>
-      </w:r>
-      <w:r>
-        <w:rPr>
-          <w:rFonts w:cstheme="minorHAnsi"/>
-          <w:b/>
-          <w:color w:val="FF0000"/>
-        </w:rPr>
-        <w:t>Vancouver Senate policy V-130</w:t>
-      </w:r>
-    </w:p>
-    <w:p>
-      <w:pPr>
-        <w:spacing w:after="120"/>
-        <w:ind w:left="227"/>
+        <w:t>[</w:t>
+      </w:r>
+      <w:r>
         <w:rPr>
           <w:rFonts w:eastAsia="Times New Roman" w:cstheme="minorHAnsi"/>
           <w:color w:val="1F4E79" w:themeColor="accent5" w:themeShade="80"/>
           <w:szCs w:val="20"/>
         </w:rPr>
-      </w:pPr>
-      <w:r>
-        <w:rPr>
-          <w:rFonts w:eastAsia="Times New Roman" w:cstheme="minorHAnsi"/>
-          <w:szCs w:val="20"/>
-        </w:rPr>
-        <w:t>[</w:t>
-      </w:r>
-      <w:r>
+        <w:t>List of required learning materials for your course and where they might be obtained (e.g., the Bookstore if you ordered a text or a reading package, your department office if an in-house resource is available).</w:t>
+      </w:r>
+    </w:p>
+    <w:p>
+      <w:pPr>
+        <w:spacing w:after="120"/>
+        <w:ind w:left="227"/>
         <w:rPr>
           <w:rFonts w:eastAsia="Times New Roman" w:cstheme="minorHAnsi"/>
           <w:color w:val="1F4E79" w:themeColor="accent5" w:themeShade="80"/>
           <w:szCs w:val="20"/>
         </w:rPr>
-        <w:t>Only some of the possibilities are included here.</w:t>
-      </w:r>
-    </w:p>
-    <w:p>
-      <w:pPr>
-        <w:spacing w:after="120"/>
-        <w:ind w:left="227"/>
-        <w:rPr>
-          <w:rFonts w:eastAsia="Times New Roman" w:cstheme="minorHAnsi"/>
-          <w:szCs w:val="20"/>
-        </w:rPr>
       </w:pPr>
       <w:r>
         <w:rPr>
@@ -3227,16 +3425,25 @@
           <w:color w:val="1F4E79" w:themeColor="accent5" w:themeShade="80"/>
           <w:szCs w:val="20"/>
         </w:rPr>
-        <w:t xml:space="preserve">Do you expect students to participate in class? In what ways? (e.g., case studies, using “clickers” to answer questions, working in small groups, etc.) Is participation in on-line discussions required? Are readings required in advance with answers to be submitted to discussion questions or problem sets? </w:t>
-      </w:r>
+        <w:t>Providing students with at least an estimate of the costs of materials is expected. You are not responsible for exact costs for materials especially given that students may obtain some from a variety of sources (e.g., on-line retailers) but when there are potentially “hidden” costs, such as for problem sets or quizzes that are available only from a textbook vendor, then students should be informed. You can link to the Bookstore (https://shop.bookstore.ubc.ca/courselistbuilder.aspx ) if that is a source, knowing that they may provide alternative formats for some materials such as e-texts, used texts, etc.</w:t>
+      </w:r>
+    </w:p>
+    <w:p>
+      <w:pPr>
+        <w:spacing w:after="120"/>
+        <w:ind w:left="227"/>
+        <w:rPr>
+          <w:rFonts w:eastAsia="Times New Roman" w:cstheme="minorHAnsi"/>
+          <w:szCs w:val="20"/>
+        </w:rPr>
+      </w:pPr>
       <w:r>
         <w:rPr>
           <w:rFonts w:eastAsia="Times New Roman" w:cstheme="minorHAnsi"/>
           <w:color w:val="1F4E79" w:themeColor="accent5" w:themeShade="80"/>
           <w:szCs w:val="20"/>
         </w:rPr>
-        <w:br/>
-        <w:t>Is an oral presentation required? Is there a field excursion?</w:t>
+        <w:t>Explanation of any on-line learning management system used (e.g., Canvas).</w:t>
       </w:r>
       <w:r>
         <w:rPr>
@@ -3249,274 +3456,12 @@
     <w:p>
       <w:pPr>
         <w:spacing w:after="120"/>
+        <w:ind w:left="227"/>
         <w:rPr>
           <w:rFonts w:eastAsia="Times New Roman" w:cstheme="minorHAnsi"/>
           <w:szCs w:val="20"/>
         </w:rPr>
       </w:pPr>
-      <w:r>
-        <w:rPr>
-          <w:rFonts w:eastAsia="Times New Roman" w:cstheme="minorHAnsi"/>
-          <w:szCs w:val="20"/>
-        </w:rPr>
-        <w:t>${/</w:t>
-      </w:r>
-      <w:proofErr w:type="spellStart"/>
-      <w:r>
-        <w:rPr>
-          <w:rFonts w:eastAsia="Times New Roman" w:cstheme="minorHAnsi"/>
-          <w:szCs w:val="20"/>
-        </w:rPr>
-        <w:t>NoLearningActivities</w:t>
-      </w:r>
-      <w:proofErr w:type="spellEnd"/>
-      <w:r>
-        <w:rPr>
-          <w:rFonts w:eastAsia="Times New Roman" w:cstheme="minorHAnsi"/>
-          <w:szCs w:val="20"/>
-        </w:rPr>
-        <w:t>}</w:t>
-      </w:r>
-    </w:p>
-    <w:p>
-      <w:pPr>
-        <w:spacing w:after="120"/>
-        <w:rPr>
-          <w:rFonts w:eastAsia="Times New Roman" w:cstheme="minorHAnsi"/>
-          <w:szCs w:val="20"/>
-        </w:rPr>
-      </w:pPr>
-      <w:r>
-        <w:rPr>
-          <w:rFonts w:eastAsia="Times New Roman" w:cstheme="minorHAnsi"/>
-          <w:szCs w:val="20"/>
-        </w:rPr>
-        <w:t>${</w:t>
-      </w:r>
-      <w:proofErr w:type="spellStart"/>
-      <w:r>
-        <w:rPr>
-          <w:rFonts w:eastAsia="Times New Roman" w:cstheme="minorHAnsi"/>
-          <w:szCs w:val="20"/>
-        </w:rPr>
-        <w:t>learningActivities</w:t>
-      </w:r>
-      <w:proofErr w:type="spellEnd"/>
-      <w:r>
-        <w:rPr>
-          <w:rFonts w:eastAsia="Times New Roman" w:cstheme="minorHAnsi"/>
-          <w:szCs w:val="20"/>
-        </w:rPr>
-        <w:t>}</w:t>
-      </w:r>
-    </w:p>
-    <w:p>
-      <w:pPr>
-        <w:spacing w:after="120"/>
-        <w:rPr>
-          <w:rFonts w:eastAsia="Times New Roman" w:cstheme="minorHAnsi"/>
-          <w:szCs w:val="20"/>
-        </w:rPr>
-      </w:pPr>
-    </w:p>
-    <w:p>
-      <w:pPr>
-        <w:pStyle w:val="Heading2"/>
-        <w:spacing w:before="120" w:after="120"/>
-        <w:jc w:val="left"/>
-        <w:rPr>
-          <w:rFonts w:asciiTheme="minorHAnsi" w:hAnsiTheme="minorHAnsi" w:cstheme="minorHAnsi"/>
-        </w:rPr>
-      </w:pPr>
-      <w:bookmarkStart w:id="11" w:name="_Toc2236269"/>
-      <w:r>
-        <w:rPr>
-          <w:rFonts w:asciiTheme="minorHAnsi" w:hAnsiTheme="minorHAnsi" w:cstheme="minorHAnsi"/>
-        </w:rPr>
-        <w:t>Learning Materials</w:t>
-      </w:r>
-      <w:bookmarkEnd w:id="11"/>
-    </w:p>
-    <w:p>
-      <w:pPr>
-        <w:spacing w:after="120"/>
-        <w:rPr>
-          <w:rFonts w:eastAsia="Times New Roman" w:cstheme="minorHAnsi"/>
-          <w:szCs w:val="20"/>
-        </w:rPr>
-      </w:pPr>
-      <w:r>
-        <w:rPr>
-          <w:rFonts w:eastAsia="Times New Roman" w:cstheme="minorHAnsi"/>
-          <w:szCs w:val="20"/>
-        </w:rPr>
-        <w:t>${</w:t>
-      </w:r>
-      <w:proofErr w:type="spellStart"/>
-      <w:r>
-        <w:rPr>
-          <w:rFonts w:eastAsia="Times New Roman" w:cstheme="minorHAnsi"/>
-          <w:szCs w:val="20"/>
-        </w:rPr>
-        <w:t>NoLearningMaterials</w:t>
-      </w:r>
-      <w:proofErr w:type="spellEnd"/>
-      <w:r>
-        <w:rPr>
-          <w:rFonts w:eastAsia="Times New Roman" w:cstheme="minorHAnsi"/>
-          <w:szCs w:val="20"/>
-        </w:rPr>
-        <w:t>}</w:t>
-      </w:r>
-    </w:p>
-    <w:p>
-      <w:pPr>
-        <w:rPr>
-          <w:rFonts w:cstheme="minorHAnsi"/>
-          <w:b/>
-          <w:color w:val="FF0000"/>
-        </w:rPr>
-      </w:pPr>
-      <w:r>
-        <w:rPr>
-          <w:rFonts w:cstheme="minorHAnsi"/>
-          <w:b/>
-          <w:color w:val="FF0000"/>
-        </w:rPr>
-        <w:t>This section is required by</w:t>
-      </w:r>
-      <w:r>
-        <w:rPr>
-          <w:rFonts w:cstheme="minorHAnsi"/>
-          <w:b/>
-          <w:color w:val="FF0000"/>
-        </w:rPr>
-        <w:t xml:space="preserve"> </w:t>
-      </w:r>
-      <w:r>
-        <w:rPr>
-          <w:rFonts w:cstheme="minorHAnsi"/>
-          <w:b/>
-          <w:color w:val="FF0000"/>
-        </w:rPr>
-        <w:t>Vancouver Senate policy V-130</w:t>
-      </w:r>
-    </w:p>
-    <w:p>
-      <w:pPr>
-        <w:spacing w:after="120"/>
-        <w:ind w:left="227"/>
-        <w:rPr>
-          <w:rFonts w:eastAsia="Times New Roman" w:cstheme="minorHAnsi"/>
-          <w:color w:val="1F4E79" w:themeColor="accent5" w:themeShade="80"/>
-          <w:szCs w:val="20"/>
-        </w:rPr>
-      </w:pPr>
-      <w:r>
-        <w:rPr>
-          <w:rFonts w:eastAsia="Times New Roman" w:cstheme="minorHAnsi"/>
-          <w:szCs w:val="20"/>
-        </w:rPr>
-        <w:t>[</w:t>
-      </w:r>
-      <w:r>
-        <w:rPr>
-          <w:rFonts w:eastAsia="Times New Roman" w:cstheme="minorHAnsi"/>
-          <w:color w:val="1F4E79" w:themeColor="accent5" w:themeShade="80"/>
-          <w:szCs w:val="20"/>
-        </w:rPr>
-        <w:t xml:space="preserve">List of required learning materials for your course and where they might be obtained (e.g., the </w:t>
-      </w:r>
-      <w:proofErr w:type="gramStart"/>
-      <w:r>
-        <w:rPr>
-          <w:rFonts w:eastAsia="Times New Roman" w:cstheme="minorHAnsi"/>
-          <w:color w:val="1F4E79" w:themeColor="accent5" w:themeShade="80"/>
-          <w:szCs w:val="20"/>
-        </w:rPr>
-        <w:t>Bookstore</w:t>
-      </w:r>
-      <w:proofErr w:type="gramEnd"/>
-      <w:r>
-        <w:rPr>
-          <w:rFonts w:eastAsia="Times New Roman" w:cstheme="minorHAnsi"/>
-          <w:color w:val="1F4E79" w:themeColor="accent5" w:themeShade="80"/>
-          <w:szCs w:val="20"/>
-        </w:rPr>
-        <w:t xml:space="preserve"> if you ordered a text or a reading package, your department office if an in-house resource is available).</w:t>
-      </w:r>
-    </w:p>
-    <w:p>
-      <w:pPr>
-        <w:spacing w:after="120"/>
-        <w:ind w:left="227"/>
-        <w:rPr>
-          <w:rFonts w:eastAsia="Times New Roman" w:cstheme="minorHAnsi"/>
-          <w:color w:val="1F4E79" w:themeColor="accent5" w:themeShade="80"/>
-          <w:szCs w:val="20"/>
-        </w:rPr>
-      </w:pPr>
-      <w:r>
-        <w:rPr>
-          <w:rFonts w:eastAsia="Times New Roman" w:cstheme="minorHAnsi"/>
-          <w:color w:val="1F4E79" w:themeColor="accent5" w:themeShade="80"/>
-          <w:szCs w:val="20"/>
-        </w:rPr>
-        <w:t>Providing students with at least an estimate of the costs of materials is expected. You are not responsible for exact costs for materials especially given that students may obtain some from a variety of sources (e.g., on-line retailers) but when there are potentially “hidden” costs, such as for problem sets or quizzes that are available only from a textbook vendor, then students should be informed. You can link to the Bookstore (</w:t>
-      </w:r>
-      <w:proofErr w:type="gramStart"/>
-      <w:r>
-        <w:rPr>
-          <w:rFonts w:eastAsia="Times New Roman" w:cstheme="minorHAnsi"/>
-          <w:color w:val="1F4E79" w:themeColor="accent5" w:themeShade="80"/>
-          <w:szCs w:val="20"/>
-        </w:rPr>
-        <w:t>https://shop.bookstore.ubc.ca/courselistbuilder.aspx )</w:t>
-      </w:r>
-      <w:proofErr w:type="gramEnd"/>
-      <w:r>
-        <w:rPr>
-          <w:rFonts w:eastAsia="Times New Roman" w:cstheme="minorHAnsi"/>
-          <w:color w:val="1F4E79" w:themeColor="accent5" w:themeShade="80"/>
-          <w:szCs w:val="20"/>
-        </w:rPr>
-        <w:t xml:space="preserve"> if that is a source, knowing that they may provide alternative formats for some materials such as e-texts, used texts, etc.</w:t>
-      </w:r>
-    </w:p>
-    <w:p>
-      <w:pPr>
-        <w:spacing w:after="120"/>
-        <w:ind w:left="227"/>
-        <w:rPr>
-          <w:rFonts w:eastAsia="Times New Roman" w:cstheme="minorHAnsi"/>
-          <w:szCs w:val="20"/>
-        </w:rPr>
-      </w:pPr>
-      <w:r>
-        <w:rPr>
-          <w:rFonts w:eastAsia="Times New Roman" w:cstheme="minorHAnsi"/>
-          <w:color w:val="1F4E79" w:themeColor="accent5" w:themeShade="80"/>
-          <w:szCs w:val="20"/>
-        </w:rPr>
-        <w:t>Explanation of any on-line learning management system used (e.g., Canvas).</w:t>
-      </w:r>
-      <w:r>
-        <w:rPr>
-          <w:rFonts w:eastAsia="Times New Roman" w:cstheme="minorHAnsi"/>
-          <w:szCs w:val="20"/>
-        </w:rPr>
-        <w:t>]</w:t>
-      </w:r>
-    </w:p>
-    <w:p>
-      <w:pPr>
-        <w:spacing w:after="120"/>
-        <w:ind w:left="227"/>
-        <w:rPr>
-          <w:rFonts w:eastAsia="Times New Roman" w:cstheme="minorHAnsi"/>
-          <w:szCs w:val="20"/>
-        </w:rPr>
-      </w:pPr>
     </w:p>
     <w:p>
       <w:pPr>
@@ -3536,27 +3481,13 @@
         <w:rPr>
           <w:rFonts w:asciiTheme="minorHAnsi" w:hAnsiTheme="minorHAnsi" w:cstheme="minorHAnsi"/>
         </w:rPr>
-        <w:t>learningMaterials</w:t>
-      </w:r>
-      <w:proofErr w:type="gramStart"/>
-      <w:r>
-        <w:rPr>
-          <w:rFonts w:asciiTheme="minorHAnsi" w:hAnsiTheme="minorHAnsi" w:cstheme="minorHAnsi"/>
-        </w:rPr>
-        <w:t>0</w:t>
-      </w:r>
-      <w:r>
-        <w:rPr>
-          <w:rFonts w:asciiTheme="minorHAnsi" w:hAnsiTheme="minorHAnsi" w:cstheme="minorHAnsi"/>
-        </w:rPr>
-        <w:t>}$</w:t>
-      </w:r>
-      <w:proofErr w:type="gramEnd"/>
-      <w:r>
-        <w:rPr>
-          <w:rFonts w:asciiTheme="minorHAnsi" w:hAnsiTheme="minorHAnsi" w:cstheme="minorHAnsi"/>
-        </w:rPr>
-        <w:t>{</w:t>
+        <w:t>learningMaterials0</w:t>
+      </w:r>
+      <w:r>
+        <w:rPr>
+          <w:rFonts w:asciiTheme="minorHAnsi" w:hAnsiTheme="minorHAnsi" w:cstheme="minorHAnsi"/>
+        </w:rPr>
+        <w:t>}${</w:t>
       </w:r>
       <w:r>
         <w:rPr>
@@ -4686,6 +4617,351 @@
         </w:rPr>
         <w:t>}</w:t>
       </w:r>
+    </w:p>
+    <w:p>
+      <w:pPr>
+        <w:rPr>
+          <w:rFonts w:cstheme="minorHAnsi"/>
+          <w:bCs/>
+          <w:color w:val="000000"/>
+          <w:bdr w:val="none" w:sz="0" w:space="0" w:color="auto" w:frame="1"/>
+        </w:rPr>
+      </w:pPr>
+      <w:r>
+        <w:rPr>
+          <w:rStyle w:val="normaltextrun"/>
+          <w:rFonts w:cstheme="minorHAnsi"/>
+          <w:bCs/>
+          <w:color w:val="000000"/>
+          <w:bdr w:val="none" w:sz="0" w:space="0" w:color="auto" w:frame="1"/>
+        </w:rPr>
+        <w:t>${</w:t>
+      </w:r>
+      <w:proofErr w:type="spellStart"/>
+      <w:r>
+        <w:rPr>
+          <w:rStyle w:val="normaltextrun"/>
+          <w:rFonts w:cstheme="minorHAnsi"/>
+          <w:bCs/>
+          <w:color w:val="000000"/>
+          <w:bdr w:val="none" w:sz="0" w:space="0" w:color="auto" w:frame="1"/>
+        </w:rPr>
+        <w:t>NoCourseLearningResources</w:t>
+      </w:r>
+      <w:proofErr w:type="spellEnd"/>
+      <w:r>
+        <w:rPr>
+          <w:rStyle w:val="normaltextrun"/>
+          <w:rFonts w:cstheme="minorHAnsi"/>
+          <w:bCs/>
+          <w:color w:val="000000"/>
+          <w:bdr w:val="none" w:sz="0" w:space="0" w:color="auto" w:frame="1"/>
+        </w:rPr>
+        <w:t>}</w:t>
+      </w:r>
+    </w:p>
+    <w:p/>
+    <w:p>
+      <w:pPr>
+        <w:pStyle w:val="Heading2"/>
+        <w:spacing w:before="120" w:after="120"/>
+        <w:jc w:val="left"/>
+        <w:rPr>
+          <w:rFonts w:asciiTheme="minorHAnsi" w:hAnsiTheme="minorHAnsi" w:cstheme="minorHAnsi"/>
+        </w:rPr>
+      </w:pPr>
+      <w:r>
+        <w:rPr>
+          <w:rFonts w:asciiTheme="minorHAnsi" w:hAnsiTheme="minorHAnsi" w:cstheme="minorHAnsi"/>
+        </w:rPr>
+        <w:t>Learning Resources</w:t>
+      </w:r>
+    </w:p>
+    <w:p>
+      <w:pPr>
+        <w:pStyle w:val="Paragraphs"/>
+        <w:ind w:left="0"/>
+        <w:rPr>
+          <w:rFonts w:asciiTheme="minorHAnsi" w:hAnsiTheme="minorHAnsi" w:cstheme="minorHAnsi"/>
+        </w:rPr>
+      </w:pPr>
+      <w:r>
+        <w:rPr>
+          <w:rFonts w:asciiTheme="minorHAnsi" w:hAnsiTheme="minorHAnsi" w:cstheme="minorHAnsi"/>
+        </w:rPr>
+        <w:t>${course</w:t>
+      </w:r>
+      <w:r>
+        <w:rPr>
+          <w:rFonts w:asciiTheme="minorHAnsi" w:hAnsiTheme="minorHAnsi" w:cstheme="minorHAnsi"/>
+        </w:rPr>
+        <w:t>LearningResources0</w:t>
+      </w:r>
+      <w:r>
+        <w:rPr>
+          <w:rFonts w:asciiTheme="minorHAnsi" w:hAnsiTheme="minorHAnsi" w:cstheme="minorHAnsi"/>
+        </w:rPr>
+        <w:t>}${course</w:t>
+      </w:r>
+      <w:r>
+        <w:rPr>
+          <w:rFonts w:asciiTheme="minorHAnsi" w:hAnsiTheme="minorHAnsi" w:cstheme="minorHAnsi"/>
+        </w:rPr>
+        <w:t>LearningResources1</w:t>
+      </w:r>
+      <w:r>
+        <w:rPr>
+          <w:rFonts w:asciiTheme="minorHAnsi" w:hAnsiTheme="minorHAnsi" w:cstheme="minorHAnsi"/>
+        </w:rPr>
+        <w:t>}${course</w:t>
+      </w:r>
+      <w:r>
+        <w:rPr>
+          <w:rFonts w:asciiTheme="minorHAnsi" w:hAnsiTheme="minorHAnsi" w:cstheme="minorHAnsi"/>
+        </w:rPr>
+        <w:t>LearningResources2</w:t>
+      </w:r>
+      <w:r>
+        <w:rPr>
+          <w:rFonts w:asciiTheme="minorHAnsi" w:hAnsiTheme="minorHAnsi" w:cstheme="minorHAnsi"/>
+        </w:rPr>
+        <w:t>}${course</w:t>
+      </w:r>
+      <w:r>
+        <w:rPr>
+          <w:rFonts w:asciiTheme="minorHAnsi" w:hAnsiTheme="minorHAnsi" w:cstheme="minorHAnsi"/>
+        </w:rPr>
+        <w:t>LearningResources3</w:t>
+      </w:r>
+      <w:r>
+        <w:rPr>
+          <w:rFonts w:asciiTheme="minorHAnsi" w:hAnsiTheme="minorHAnsi" w:cstheme="minorHAnsi"/>
+        </w:rPr>
+        <w:t>}${course</w:t>
+      </w:r>
+      <w:r>
+        <w:rPr>
+          <w:rFonts w:asciiTheme="minorHAnsi" w:hAnsiTheme="minorHAnsi" w:cstheme="minorHAnsi"/>
+        </w:rPr>
+        <w:t>LearningResources4}</w:t>
+      </w:r>
+      <w:r>
+        <w:rPr>
+          <w:rFonts w:asciiTheme="minorHAnsi" w:hAnsiTheme="minorHAnsi" w:cstheme="minorHAnsi"/>
+        </w:rPr>
+        <w:t>${course</w:t>
+      </w:r>
+      <w:r>
+        <w:rPr>
+          <w:rFonts w:asciiTheme="minorHAnsi" w:hAnsiTheme="minorHAnsi" w:cstheme="minorHAnsi"/>
+        </w:rPr>
+        <w:t>LearningResources5</w:t>
+      </w:r>
+      <w:r>
+        <w:rPr>
+          <w:rFonts w:asciiTheme="minorHAnsi" w:hAnsiTheme="minorHAnsi" w:cstheme="minorHAnsi"/>
+        </w:rPr>
+        <w:t>}${course</w:t>
+      </w:r>
+      <w:r>
+        <w:rPr>
+          <w:rFonts w:asciiTheme="minorHAnsi" w:hAnsiTheme="minorHAnsi" w:cstheme="minorHAnsi"/>
+        </w:rPr>
+        <w:t>LearningResources6}</w:t>
+      </w:r>
+      <w:r>
+        <w:rPr>
+          <w:rFonts w:asciiTheme="minorHAnsi" w:hAnsiTheme="minorHAnsi" w:cstheme="minorHAnsi"/>
+        </w:rPr>
+        <w:t>${course</w:t>
+      </w:r>
+      <w:r>
+        <w:rPr>
+          <w:rFonts w:asciiTheme="minorHAnsi" w:hAnsiTheme="minorHAnsi" w:cstheme="minorHAnsi"/>
+        </w:rPr>
+        <w:t>LearningResources7}</w:t>
+      </w:r>
+      <w:r>
+        <w:rPr>
+          <w:rFonts w:asciiTheme="minorHAnsi" w:hAnsiTheme="minorHAnsi" w:cstheme="minorHAnsi"/>
+        </w:rPr>
+        <w:t>${course</w:t>
+      </w:r>
+      <w:r>
+        <w:rPr>
+          <w:rFonts w:asciiTheme="minorHAnsi" w:hAnsiTheme="minorHAnsi" w:cstheme="minorHAnsi"/>
+        </w:rPr>
+        <w:t>LearningResources8}</w:t>
+      </w:r>
+      <w:r>
+        <w:rPr>
+          <w:rFonts w:asciiTheme="minorHAnsi" w:hAnsiTheme="minorHAnsi" w:cstheme="minorHAnsi"/>
+        </w:rPr>
+        <w:t>${course</w:t>
+      </w:r>
+      <w:r>
+        <w:rPr>
+          <w:rFonts w:asciiTheme="minorHAnsi" w:hAnsiTheme="minorHAnsi" w:cstheme="minorHAnsi"/>
+        </w:rPr>
+        <w:t>LearningResources9}</w:t>
+      </w:r>
+      <w:r>
+        <w:rPr>
+          <w:rFonts w:asciiTheme="minorHAnsi" w:hAnsiTheme="minorHAnsi" w:cstheme="minorHAnsi"/>
+        </w:rPr>
+        <w:t>${course</w:t>
+      </w:r>
+      <w:r>
+        <w:rPr>
+          <w:rFonts w:asciiTheme="minorHAnsi" w:hAnsiTheme="minorHAnsi" w:cstheme="minorHAnsi"/>
+        </w:rPr>
+        <w:t>LearningResources10}</w:t>
+      </w:r>
+      <w:r>
+        <w:rPr>
+          <w:rFonts w:asciiTheme="minorHAnsi" w:hAnsiTheme="minorHAnsi" w:cstheme="minorHAnsi"/>
+        </w:rPr>
+        <w:t>${course</w:t>
+      </w:r>
+      <w:r>
+        <w:rPr>
+          <w:rFonts w:asciiTheme="minorHAnsi" w:hAnsiTheme="minorHAnsi" w:cstheme="minorHAnsi"/>
+        </w:rPr>
+        <w:t>LearningResources11}</w:t>
+      </w:r>
+      <w:r>
+        <w:rPr>
+          <w:rFonts w:asciiTheme="minorHAnsi" w:hAnsiTheme="minorHAnsi" w:cstheme="minorHAnsi"/>
+        </w:rPr>
+        <w:t>${course</w:t>
+      </w:r>
+      <w:r>
+        <w:rPr>
+          <w:rFonts w:asciiTheme="minorHAnsi" w:hAnsiTheme="minorHAnsi" w:cstheme="minorHAnsi"/>
+        </w:rPr>
+        <w:t>LearningResources12}</w:t>
+      </w:r>
+      <w:r>
+        <w:rPr>
+          <w:rFonts w:asciiTheme="minorHAnsi" w:hAnsiTheme="minorHAnsi" w:cstheme="minorHAnsi"/>
+        </w:rPr>
+        <w:t>${course</w:t>
+      </w:r>
+      <w:r>
+        <w:rPr>
+          <w:rFonts w:asciiTheme="minorHAnsi" w:hAnsiTheme="minorHAnsi" w:cstheme="minorHAnsi"/>
+        </w:rPr>
+        <w:t>LearningResources13</w:t>
+      </w:r>
+      <w:r>
+        <w:rPr>
+          <w:rFonts w:asciiTheme="minorHAnsi" w:hAnsiTheme="minorHAnsi" w:cstheme="minorHAnsi"/>
+        </w:rPr>
+        <w:t>}${course</w:t>
+      </w:r>
+      <w:r>
+        <w:rPr>
+          <w:rFonts w:asciiTheme="minorHAnsi" w:hAnsiTheme="minorHAnsi" w:cstheme="minorHAnsi"/>
+        </w:rPr>
+        <w:t>LearningResources14</w:t>
+      </w:r>
+      <w:r>
+        <w:rPr>
+          <w:rFonts w:asciiTheme="minorHAnsi" w:hAnsiTheme="minorHAnsi" w:cstheme="minorHAnsi"/>
+        </w:rPr>
+        <w:t>}${course</w:t>
+      </w:r>
+      <w:r>
+        <w:rPr>
+          <w:rFonts w:asciiTheme="minorHAnsi" w:hAnsiTheme="minorHAnsi" w:cstheme="minorHAnsi"/>
+        </w:rPr>
+        <w:t>LearningResources15}</w:t>
+      </w:r>
+      <w:r>
+        <w:rPr>
+          <w:rFonts w:asciiTheme="minorHAnsi" w:hAnsiTheme="minorHAnsi" w:cstheme="minorHAnsi"/>
+        </w:rPr>
+        <w:t>${course</w:t>
+      </w:r>
+      <w:r>
+        <w:rPr>
+          <w:rFonts w:asciiTheme="minorHAnsi" w:hAnsiTheme="minorHAnsi" w:cstheme="minorHAnsi"/>
+        </w:rPr>
+        <w:t>LearningResources16</w:t>
+      </w:r>
+      <w:r>
+        <w:rPr>
+          <w:rFonts w:asciiTheme="minorHAnsi" w:hAnsiTheme="minorHAnsi" w:cstheme="minorHAnsi"/>
+        </w:rPr>
+        <w:t>}${course</w:t>
+      </w:r>
+      <w:r>
+        <w:rPr>
+          <w:rFonts w:asciiTheme="minorHAnsi" w:hAnsiTheme="minorHAnsi" w:cstheme="minorHAnsi"/>
+        </w:rPr>
+        <w:t>LearningResources17</w:t>
+      </w:r>
+      <w:r>
+        <w:rPr>
+          <w:rFonts w:asciiTheme="minorHAnsi" w:hAnsiTheme="minorHAnsi" w:cstheme="minorHAnsi"/>
+        </w:rPr>
+        <w:t>}${course</w:t>
+      </w:r>
+      <w:r>
+        <w:rPr>
+          <w:rFonts w:asciiTheme="minorHAnsi" w:hAnsiTheme="minorHAnsi" w:cstheme="minorHAnsi"/>
+        </w:rPr>
+        <w:t>LearningResources18</w:t>
+      </w:r>
+      <w:r>
+        <w:rPr>
+          <w:rFonts w:asciiTheme="minorHAnsi" w:hAnsiTheme="minorHAnsi" w:cstheme="minorHAnsi"/>
+        </w:rPr>
+        <w:t>}${course</w:t>
+      </w:r>
+      <w:r>
+        <w:rPr>
+          <w:rFonts w:asciiTheme="minorHAnsi" w:hAnsiTheme="minorHAnsi" w:cstheme="minorHAnsi"/>
+        </w:rPr>
+        <w:t>LearningResources19</w:t>
+      </w:r>
+      <w:r>
+        <w:rPr>
+          <w:rFonts w:asciiTheme="minorHAnsi" w:hAnsiTheme="minorHAnsi" w:cstheme="minorHAnsi"/>
+        </w:rPr>
+        <w:t>}${course</w:t>
+      </w:r>
+      <w:r>
+        <w:rPr>
+          <w:rFonts w:asciiTheme="minorHAnsi" w:hAnsiTheme="minorHAnsi" w:cstheme="minorHAnsi"/>
+        </w:rPr>
+        <w:t>LearningResources20}</w:t>
+      </w:r>
+    </w:p>
+    <w:p>
+      <w:pPr>
+        <w:spacing w:after="120"/>
+      </w:pPr>
+      <w:r>
+        <w:t>${/</w:t>
+      </w:r>
+      <w:proofErr w:type="spellStart"/>
+      <w:r>
+        <w:t>NoCourseLearningResources</w:t>
+      </w:r>
+      <w:proofErr w:type="spellEnd"/>
+      <w:r>
+        <w:t>}</w:t>
+      </w:r>
+    </w:p>
+    <w:p>
+      <w:pPr>
+        <w:spacing w:after="120"/>
+        <w:rPr>
+          <w:rFonts w:eastAsia="Times New Roman" w:cstheme="minorHAnsi"/>
+          <w:szCs w:val="20"/>
+        </w:rPr>
+      </w:pPr>
     </w:p>
     <w:p>
       <w:pPr>
@@ -4974,7 +5250,6 @@
         </w:rPr>
         <w:t>${passingCriteria</w:t>
       </w:r>
-      <w:proofErr w:type="gramStart"/>
       <w:r>
         <w:rPr>
           <w:rStyle w:val="eop"/>
@@ -4993,18 +5268,7 @@
           <w:sz w:val="22"/>
           <w:szCs w:val="22"/>
         </w:rPr>
-        <w:t>}$</w:t>
-      </w:r>
-      <w:proofErr w:type="gramEnd"/>
-      <w:r>
-        <w:rPr>
-          <w:rStyle w:val="eop"/>
-          <w:rFonts w:ascii="Calibri" w:hAnsi="Calibri" w:cs="Times"/>
-          <w:color w:val="000000"/>
-          <w:sz w:val="22"/>
-          <w:szCs w:val="22"/>
-        </w:rPr>
-        <w:t>{passingCriteria</w:t>
+        <w:t>}${passingCriteria</w:t>
       </w:r>
       <w:r>
         <w:rPr>
@@ -5502,17 +5766,6 @@
         </w:rPr>
         <w:t>}</w:t>
       </w:r>
-    </w:p>
-    <w:p>
-      <w:pPr>
-        <w:rPr>
-          <w:rStyle w:val="normaltextrun"/>
-          <w:rFonts w:cstheme="minorHAnsi"/>
-          <w:bCs/>
-          <w:color w:val="000000"/>
-          <w:bdr w:val="none" w:sz="0" w:space="0" w:color="auto" w:frame="1"/>
-        </w:rPr>
-      </w:pPr>
     </w:p>
     <w:p>
       <w:pPr>
@@ -5574,27 +5827,13 @@
         <w:rPr>
           <w:rFonts w:asciiTheme="minorHAnsi" w:hAnsiTheme="minorHAnsi" w:cstheme="minorHAnsi"/>
         </w:rPr>
-        <w:t>latePolicy</w:t>
-      </w:r>
-      <w:proofErr w:type="gramStart"/>
-      <w:r>
-        <w:rPr>
-          <w:rFonts w:asciiTheme="minorHAnsi" w:hAnsiTheme="minorHAnsi" w:cstheme="minorHAnsi"/>
-        </w:rPr>
-        <w:t>0</w:t>
-      </w:r>
-      <w:r>
-        <w:rPr>
-          <w:rFonts w:asciiTheme="minorHAnsi" w:hAnsiTheme="minorHAnsi" w:cstheme="minorHAnsi"/>
-        </w:rPr>
-        <w:t>}$</w:t>
-      </w:r>
-      <w:proofErr w:type="gramEnd"/>
-      <w:r>
-        <w:rPr>
-          <w:rFonts w:asciiTheme="minorHAnsi" w:hAnsiTheme="minorHAnsi" w:cstheme="minorHAnsi"/>
-        </w:rPr>
-        <w:t>{</w:t>
+        <w:t>latePolicy0</w:t>
+      </w:r>
+      <w:r>
+        <w:rPr>
+          <w:rFonts w:asciiTheme="minorHAnsi" w:hAnsiTheme="minorHAnsi" w:cstheme="minorHAnsi"/>
+        </w:rPr>
+        <w:t>}${</w:t>
       </w:r>
       <w:bookmarkStart w:id="15" w:name="_Hlk111549667"/>
       <w:r>
@@ -5959,17 +6198,6 @@
         </w:rPr>
         <w:t>}</w:t>
       </w:r>
-    </w:p>
-    <w:p>
-      <w:pPr>
-        <w:rPr>
-          <w:rStyle w:val="normaltextrun"/>
-          <w:rFonts w:cstheme="minorHAnsi"/>
-          <w:bCs/>
-          <w:color w:val="000000"/>
-          <w:bdr w:val="none" w:sz="0" w:space="0" w:color="auto" w:frame="1"/>
-        </w:rPr>
-      </w:pPr>
     </w:p>
     <w:p>
       <w:pPr>
@@ -6052,7 +6280,6 @@
         </w:rPr>
         <w:t>${missingExam</w:t>
       </w:r>
-      <w:proofErr w:type="gramStart"/>
       <w:r>
         <w:rPr>
           <w:rFonts w:ascii="Calibri" w:hAnsi="Calibri" w:cs="Times"/>
@@ -6067,16 +6294,7 @@
           <w:sz w:val="22"/>
           <w:szCs w:val="22"/>
         </w:rPr>
-        <w:t>}$</w:t>
-      </w:r>
-      <w:proofErr w:type="gramEnd"/>
-      <w:r>
-        <w:rPr>
-          <w:rFonts w:ascii="Calibri" w:hAnsi="Calibri" w:cs="Times"/>
-          <w:sz w:val="22"/>
-          <w:szCs w:val="22"/>
-        </w:rPr>
-        <w:t>{missingExam</w:t>
+        <w:t>}${missingExam</w:t>
       </w:r>
       <w:r>
         <w:rPr>
@@ -6491,21 +6709,6 @@
         </w:rPr>
         <w:t>}</w:t>
       </w:r>
-    </w:p>
-    <w:p>
-      <w:pPr>
-        <w:pStyle w:val="paragraph"/>
-        <w:spacing w:before="0" w:beforeAutospacing="0" w:after="0" w:afterAutospacing="0"/>
-        <w:textAlignment w:val="baseline"/>
-        <w:rPr>
-          <w:rStyle w:val="normaltextrun"/>
-          <w:rFonts w:asciiTheme="minorHAnsi" w:hAnsiTheme="minorHAnsi" w:cstheme="minorHAnsi"/>
-          <w:bCs/>
-          <w:color w:val="000000"/>
-          <w:sz w:val="22"/>
-          <w:szCs w:val="22"/>
-        </w:rPr>
-      </w:pPr>
     </w:p>
     <w:p>
       <w:pPr>
@@ -6604,33 +6807,15 @@
           <w:sz w:val="22"/>
           <w:szCs w:val="22"/>
         </w:rPr>
-        <w:t>Activity</w:t>
-      </w:r>
-      <w:proofErr w:type="gramStart"/>
-      <w:r>
-        <w:rPr>
-          <w:rFonts w:ascii="Calibri" w:hAnsi="Calibri" w:cs="Times"/>
-          <w:sz w:val="22"/>
-          <w:szCs w:val="22"/>
-        </w:rPr>
-        <w:t>0</w:t>
-      </w:r>
-      <w:r>
-        <w:rPr>
-          <w:rFonts w:ascii="Calibri" w:hAnsi="Calibri" w:cs="Times"/>
-          <w:sz w:val="22"/>
-          <w:szCs w:val="22"/>
-        </w:rPr>
-        <w:t>}$</w:t>
-      </w:r>
-      <w:proofErr w:type="gramEnd"/>
-      <w:r>
-        <w:rPr>
-          <w:rFonts w:ascii="Calibri" w:hAnsi="Calibri" w:cs="Times"/>
-          <w:sz w:val="22"/>
-          <w:szCs w:val="22"/>
-        </w:rPr>
-        <w:t>{missing</w:t>
+        <w:t>Activity0</w:t>
+      </w:r>
+      <w:r>
+        <w:rPr>
+          <w:rFonts w:ascii="Calibri" w:hAnsi="Calibri" w:cs="Times"/>
+          <w:sz w:val="22"/>
+          <w:szCs w:val="22"/>
+        </w:rPr>
+        <w:t>}${missing</w:t>
       </w:r>
       <w:r>
         <w:rPr>
@@ -7103,7 +7288,6 @@
         </w:rPr>
         <w:t>${learningAnalytics</w:t>
       </w:r>
-      <w:proofErr w:type="gramStart"/>
       <w:r>
         <w:rPr>
           <w:rFonts w:eastAsia="Times New Roman"/>
@@ -7114,14 +7298,7 @@
         <w:rPr>
           <w:rFonts w:eastAsia="Times New Roman"/>
         </w:rPr>
-        <w:t>$</w:t>
-      </w:r>
-      <w:proofErr w:type="gramEnd"/>
-      <w:r>
-        <w:rPr>
-          <w:rFonts w:eastAsia="Times New Roman"/>
-        </w:rPr>
-        <w:t>{learningAnalytics</w:t>
+        <w:t>${learningAnalytics</w:t>
       </w:r>
       <w:r>
         <w:rPr>
@@ -7419,47 +7596,42 @@
     </w:p>
     <w:p>
       <w:pPr>
-        <w:rPr>
-          <w:rFonts w:cstheme="minorHAnsi"/>
-          <w:bCs/>
-          <w:color w:val="000000"/>
-          <w:bdr w:val="none" w:sz="0" w:space="0" w:color="auto" w:frame="1"/>
-        </w:rPr>
-      </w:pPr>
-      <w:r>
-        <w:rPr>
-          <w:rStyle w:val="normaltextrun"/>
-          <w:rFonts w:cstheme="minorHAnsi"/>
-          <w:bCs/>
-          <w:color w:val="000000"/>
-          <w:bdr w:val="none" w:sz="0" w:space="0" w:color="auto" w:frame="1"/>
+        <w:pStyle w:val="paragraph"/>
+        <w:spacing w:before="0" w:beforeAutospacing="0" w:after="0" w:afterAutospacing="0"/>
+        <w:textAlignment w:val="baseline"/>
+        <w:rPr>
+          <w:rFonts w:ascii="Calibri" w:hAnsi="Calibri" w:cs="Times"/>
+          <w:sz w:val="22"/>
+          <w:szCs w:val="22"/>
+        </w:rPr>
+      </w:pPr>
+      <w:r>
+        <w:rPr>
+          <w:rFonts w:ascii="Calibri" w:hAnsi="Calibri" w:cs="Times"/>
+          <w:sz w:val="22"/>
+          <w:szCs w:val="22"/>
         </w:rPr>
         <w:t>${</w:t>
       </w:r>
       <w:proofErr w:type="spellStart"/>
       <w:r>
         <w:rPr>
-          <w:rStyle w:val="normaltextrun"/>
-          <w:rFonts w:cstheme="minorHAnsi"/>
-          <w:bCs/>
-          <w:color w:val="000000"/>
-          <w:bdr w:val="none" w:sz="0" w:space="0" w:color="auto" w:frame="1"/>
-        </w:rPr>
-        <w:t>NoCourseLearningResources</w:t>
+          <w:rFonts w:ascii="Calibri" w:hAnsi="Calibri" w:cs="Times"/>
+          <w:sz w:val="22"/>
+          <w:szCs w:val="22"/>
+        </w:rPr>
+        <w:t>NoCopyright</w:t>
       </w:r>
       <w:proofErr w:type="spellEnd"/>
       <w:r>
         <w:rPr>
-          <w:rStyle w:val="normaltextrun"/>
-          <w:rFonts w:cstheme="minorHAnsi"/>
-          <w:bCs/>
-          <w:color w:val="000000"/>
-          <w:bdr w:val="none" w:sz="0" w:space="0" w:color="auto" w:frame="1"/>
+          <w:rFonts w:ascii="Calibri" w:hAnsi="Calibri" w:cs="Times"/>
+          <w:sz w:val="22"/>
+          <w:szCs w:val="22"/>
         </w:rPr>
         <w:t>}</w:t>
       </w:r>
     </w:p>
-    <w:p/>
     <w:p>
       <w:pPr>
         <w:pBdr>
@@ -7470,7 +7642,6 @@
         <w:outlineLvl w:val="2"/>
         <w:rPr>
           <w:rFonts w:ascii="Calibri" w:eastAsia="Times New Roman" w:hAnsi="Calibri" w:cs="Times New Roman"/>
-          <w:caps/>
           <w:color w:val="823B0B"/>
           <w:sz w:val="24"/>
           <w:szCs w:val="24"/>
@@ -7479,293 +7650,38 @@
       <w:r>
         <w:rPr>
           <w:rFonts w:ascii="Calibri" w:eastAsia="Times New Roman" w:hAnsi="Calibri" w:cs="Times New Roman"/>
-          <w:caps/>
           <w:color w:val="823B0B"/>
           <w:sz w:val="24"/>
           <w:szCs w:val="24"/>
         </w:rPr>
-        <w:t>Learning Resources</w:t>
-      </w:r>
-    </w:p>
-    <w:p>
-      <w:pPr>
-        <w:pStyle w:val="Paragraphs"/>
-        <w:ind w:left="0"/>
-        <w:rPr>
-          <w:rFonts w:asciiTheme="minorHAnsi" w:hAnsiTheme="minorHAnsi" w:cstheme="minorHAnsi"/>
-        </w:rPr>
-      </w:pPr>
-      <w:r>
-        <w:rPr>
-          <w:rFonts w:asciiTheme="minorHAnsi" w:hAnsiTheme="minorHAnsi" w:cstheme="minorHAnsi"/>
-        </w:rPr>
-        <w:t>${course</w:t>
-      </w:r>
-      <w:r>
-        <w:rPr>
-          <w:rFonts w:asciiTheme="minorHAnsi" w:hAnsiTheme="minorHAnsi" w:cstheme="minorHAnsi"/>
-        </w:rPr>
-        <w:t>LearningResources0</w:t>
-      </w:r>
-      <w:r>
-        <w:rPr>
-          <w:rFonts w:asciiTheme="minorHAnsi" w:hAnsiTheme="minorHAnsi" w:cstheme="minorHAnsi"/>
-        </w:rPr>
-        <w:t>}${course</w:t>
-      </w:r>
-      <w:r>
-        <w:rPr>
-          <w:rFonts w:asciiTheme="minorHAnsi" w:hAnsiTheme="minorHAnsi" w:cstheme="minorHAnsi"/>
-        </w:rPr>
-        <w:t>LearningResources1</w:t>
-      </w:r>
-      <w:r>
-        <w:rPr>
-          <w:rFonts w:asciiTheme="minorHAnsi" w:hAnsiTheme="minorHAnsi" w:cstheme="minorHAnsi"/>
-        </w:rPr>
-        <w:t>}${course</w:t>
-      </w:r>
-      <w:r>
-        <w:rPr>
-          <w:rFonts w:asciiTheme="minorHAnsi" w:hAnsiTheme="minorHAnsi" w:cstheme="minorHAnsi"/>
-        </w:rPr>
-        <w:t>LearningResources2</w:t>
-      </w:r>
-      <w:r>
-        <w:rPr>
-          <w:rFonts w:asciiTheme="minorHAnsi" w:hAnsiTheme="minorHAnsi" w:cstheme="minorHAnsi"/>
-        </w:rPr>
-        <w:t>}${course</w:t>
-      </w:r>
-      <w:r>
-        <w:rPr>
-          <w:rFonts w:asciiTheme="minorHAnsi" w:hAnsiTheme="minorHAnsi" w:cstheme="minorHAnsi"/>
-        </w:rPr>
-        <w:t>LearningResources3</w:t>
-      </w:r>
-      <w:r>
-        <w:rPr>
-          <w:rFonts w:asciiTheme="minorHAnsi" w:hAnsiTheme="minorHAnsi" w:cstheme="minorHAnsi"/>
-        </w:rPr>
-        <w:t>}${course</w:t>
-      </w:r>
-      <w:r>
-        <w:rPr>
-          <w:rFonts w:asciiTheme="minorHAnsi" w:hAnsiTheme="minorHAnsi" w:cstheme="minorHAnsi"/>
-        </w:rPr>
-        <w:t>LearningResources4}</w:t>
-      </w:r>
-      <w:r>
-        <w:rPr>
-          <w:rFonts w:asciiTheme="minorHAnsi" w:hAnsiTheme="minorHAnsi" w:cstheme="minorHAnsi"/>
-        </w:rPr>
-        <w:t>${course</w:t>
-      </w:r>
-      <w:r>
-        <w:rPr>
-          <w:rFonts w:asciiTheme="minorHAnsi" w:hAnsiTheme="minorHAnsi" w:cstheme="minorHAnsi"/>
-        </w:rPr>
-        <w:t>LearningResources5</w:t>
-      </w:r>
-      <w:r>
-        <w:rPr>
-          <w:rFonts w:asciiTheme="minorHAnsi" w:hAnsiTheme="minorHAnsi" w:cstheme="minorHAnsi"/>
-        </w:rPr>
-        <w:t>}${course</w:t>
-      </w:r>
-      <w:r>
-        <w:rPr>
-          <w:rFonts w:asciiTheme="minorHAnsi" w:hAnsiTheme="minorHAnsi" w:cstheme="minorHAnsi"/>
-        </w:rPr>
-        <w:t>LearningResources6}</w:t>
-      </w:r>
-      <w:r>
-        <w:rPr>
-          <w:rFonts w:asciiTheme="minorHAnsi" w:hAnsiTheme="minorHAnsi" w:cstheme="minorHAnsi"/>
-        </w:rPr>
-        <w:t>${course</w:t>
-      </w:r>
-      <w:r>
-        <w:rPr>
-          <w:rFonts w:asciiTheme="minorHAnsi" w:hAnsiTheme="minorHAnsi" w:cstheme="minorHAnsi"/>
-        </w:rPr>
-        <w:t>LearningResources7}</w:t>
-      </w:r>
-      <w:r>
-        <w:rPr>
-          <w:rFonts w:asciiTheme="minorHAnsi" w:hAnsiTheme="minorHAnsi" w:cstheme="minorHAnsi"/>
-        </w:rPr>
-        <w:t>${course</w:t>
-      </w:r>
-      <w:r>
-        <w:rPr>
-          <w:rFonts w:asciiTheme="minorHAnsi" w:hAnsiTheme="minorHAnsi" w:cstheme="minorHAnsi"/>
-        </w:rPr>
-        <w:t>LearningResources8}</w:t>
-      </w:r>
-      <w:r>
-        <w:rPr>
-          <w:rFonts w:asciiTheme="minorHAnsi" w:hAnsiTheme="minorHAnsi" w:cstheme="minorHAnsi"/>
-        </w:rPr>
-        <w:t>${course</w:t>
-      </w:r>
-      <w:r>
-        <w:rPr>
-          <w:rFonts w:asciiTheme="minorHAnsi" w:hAnsiTheme="minorHAnsi" w:cstheme="minorHAnsi"/>
-        </w:rPr>
-        <w:t>LearningResources9}</w:t>
-      </w:r>
-      <w:r>
-        <w:rPr>
-          <w:rFonts w:asciiTheme="minorHAnsi" w:hAnsiTheme="minorHAnsi" w:cstheme="minorHAnsi"/>
-        </w:rPr>
-        <w:t>${course</w:t>
-      </w:r>
-      <w:r>
-        <w:rPr>
-          <w:rFonts w:asciiTheme="minorHAnsi" w:hAnsiTheme="minorHAnsi" w:cstheme="minorHAnsi"/>
-        </w:rPr>
-        <w:t>LearningResources10}</w:t>
-      </w:r>
-      <w:r>
-        <w:rPr>
-          <w:rFonts w:asciiTheme="minorHAnsi" w:hAnsiTheme="minorHAnsi" w:cstheme="minorHAnsi"/>
-        </w:rPr>
-        <w:t>${course</w:t>
-      </w:r>
-      <w:r>
-        <w:rPr>
-          <w:rFonts w:asciiTheme="minorHAnsi" w:hAnsiTheme="minorHAnsi" w:cstheme="minorHAnsi"/>
-        </w:rPr>
-        <w:t>LearningResources11}</w:t>
-      </w:r>
-      <w:r>
-        <w:rPr>
-          <w:rFonts w:asciiTheme="minorHAnsi" w:hAnsiTheme="minorHAnsi" w:cstheme="minorHAnsi"/>
-        </w:rPr>
-        <w:t>${course</w:t>
-      </w:r>
-      <w:r>
-        <w:rPr>
-          <w:rFonts w:asciiTheme="minorHAnsi" w:hAnsiTheme="minorHAnsi" w:cstheme="minorHAnsi"/>
-        </w:rPr>
-        <w:t>LearningResources12}</w:t>
-      </w:r>
-      <w:r>
-        <w:rPr>
-          <w:rFonts w:asciiTheme="minorHAnsi" w:hAnsiTheme="minorHAnsi" w:cstheme="minorHAnsi"/>
-        </w:rPr>
-        <w:t>${course</w:t>
-      </w:r>
-      <w:r>
-        <w:rPr>
-          <w:rFonts w:asciiTheme="minorHAnsi" w:hAnsiTheme="minorHAnsi" w:cstheme="minorHAnsi"/>
-        </w:rPr>
-        <w:t>LearningResources13</w:t>
-      </w:r>
-      <w:r>
-        <w:rPr>
-          <w:rFonts w:asciiTheme="minorHAnsi" w:hAnsiTheme="minorHAnsi" w:cstheme="minorHAnsi"/>
-        </w:rPr>
-        <w:t>}${course</w:t>
-      </w:r>
-      <w:r>
-        <w:rPr>
-          <w:rFonts w:asciiTheme="minorHAnsi" w:hAnsiTheme="minorHAnsi" w:cstheme="minorHAnsi"/>
-        </w:rPr>
-        <w:t>LearningResources14</w:t>
-      </w:r>
-      <w:r>
-        <w:rPr>
-          <w:rFonts w:asciiTheme="minorHAnsi" w:hAnsiTheme="minorHAnsi" w:cstheme="minorHAnsi"/>
-        </w:rPr>
-        <w:t>}${course</w:t>
-      </w:r>
-      <w:r>
-        <w:rPr>
-          <w:rFonts w:asciiTheme="minorHAnsi" w:hAnsiTheme="minorHAnsi" w:cstheme="minorHAnsi"/>
-        </w:rPr>
-        <w:t>LearningResources15}</w:t>
-      </w:r>
-      <w:r>
-        <w:rPr>
-          <w:rFonts w:asciiTheme="minorHAnsi" w:hAnsiTheme="minorHAnsi" w:cstheme="minorHAnsi"/>
-        </w:rPr>
-        <w:t>${course</w:t>
-      </w:r>
-      <w:r>
-        <w:rPr>
-          <w:rFonts w:asciiTheme="minorHAnsi" w:hAnsiTheme="minorHAnsi" w:cstheme="minorHAnsi"/>
-        </w:rPr>
-        <w:t>LearningResources16</w:t>
-      </w:r>
-      <w:r>
-        <w:rPr>
-          <w:rFonts w:asciiTheme="minorHAnsi" w:hAnsiTheme="minorHAnsi" w:cstheme="minorHAnsi"/>
-        </w:rPr>
-        <w:t>}${course</w:t>
-      </w:r>
-      <w:r>
-        <w:rPr>
-          <w:rFonts w:asciiTheme="minorHAnsi" w:hAnsiTheme="minorHAnsi" w:cstheme="minorHAnsi"/>
-        </w:rPr>
-        <w:t>Lea</w:t>
-      </w:r>
-      <w:r>
-        <w:rPr>
-          <w:rFonts w:asciiTheme="minorHAnsi" w:hAnsiTheme="minorHAnsi" w:cstheme="minorHAnsi"/>
-        </w:rPr>
-        <w:lastRenderedPageBreak/>
-        <w:t>rningResources17</w:t>
-      </w:r>
-      <w:r>
-        <w:rPr>
-          <w:rFonts w:asciiTheme="minorHAnsi" w:hAnsiTheme="minorHAnsi" w:cstheme="minorHAnsi"/>
-        </w:rPr>
-        <w:t>}${course</w:t>
-      </w:r>
-      <w:r>
-        <w:rPr>
-          <w:rFonts w:asciiTheme="minorHAnsi" w:hAnsiTheme="minorHAnsi" w:cstheme="minorHAnsi"/>
-        </w:rPr>
-        <w:t>LearningResources18</w:t>
-      </w:r>
-      <w:r>
-        <w:rPr>
-          <w:rFonts w:asciiTheme="minorHAnsi" w:hAnsiTheme="minorHAnsi" w:cstheme="minorHAnsi"/>
-        </w:rPr>
-        <w:t>}${course</w:t>
-      </w:r>
-      <w:r>
-        <w:rPr>
-          <w:rFonts w:asciiTheme="minorHAnsi" w:hAnsiTheme="minorHAnsi" w:cstheme="minorHAnsi"/>
-        </w:rPr>
-        <w:t>LearningResources19</w:t>
-      </w:r>
-      <w:r>
-        <w:rPr>
-          <w:rFonts w:asciiTheme="minorHAnsi" w:hAnsiTheme="minorHAnsi" w:cstheme="minorHAnsi"/>
-        </w:rPr>
-        <w:t>}${course</w:t>
-      </w:r>
-      <w:r>
-        <w:rPr>
-          <w:rFonts w:asciiTheme="minorHAnsi" w:hAnsiTheme="minorHAnsi" w:cstheme="minorHAnsi"/>
-        </w:rPr>
-        <w:t>LearningResources20}</w:t>
-      </w:r>
-    </w:p>
-    <w:p>
-      <w:r>
-        <w:t>${/</w:t>
-      </w:r>
-      <w:proofErr w:type="spellStart"/>
-      <w:r>
-        <w:t>NoCourseLearningResources</w:t>
-      </w:r>
-      <w:proofErr w:type="spellEnd"/>
-      <w:r>
-        <w:t>}</w:t>
+        <w:t>© C</w:t>
+      </w:r>
+      <w:r>
+        <w:rPr>
+          <w:rFonts w:ascii="Calibri" w:eastAsia="Times New Roman" w:hAnsi="Calibri" w:cs="Times New Roman"/>
+          <w:color w:val="823B0B"/>
+          <w:sz w:val="24"/>
+          <w:szCs w:val="24"/>
+        </w:rPr>
+        <w:t>OP</w:t>
+      </w:r>
+      <w:r>
+        <w:rPr>
+          <w:rFonts w:ascii="Calibri" w:eastAsia="Times New Roman" w:hAnsi="Calibri" w:cs="Times New Roman"/>
+          <w:color w:val="823B0B"/>
+          <w:sz w:val="24"/>
+          <w:szCs w:val="24"/>
+        </w:rPr>
+        <w:t>Y</w:t>
+      </w:r>
+      <w:r>
+        <w:rPr>
+          <w:rFonts w:ascii="Calibri" w:eastAsia="Times New Roman" w:hAnsi="Calibri" w:cs="Times New Roman"/>
+          <w:color w:val="823B0B"/>
+          <w:sz w:val="24"/>
+          <w:szCs w:val="24"/>
+        </w:rPr>
+        <w:t>RIGHT</w:t>
       </w:r>
     </w:p>
     <w:p>
@@ -7774,37 +7690,129 @@
         <w:spacing w:before="0" w:beforeAutospacing="0" w:after="0" w:afterAutospacing="0"/>
         <w:textAlignment w:val="baseline"/>
         <w:rPr>
-          <w:rFonts w:ascii="Calibri" w:hAnsi="Calibri" w:cs="Times"/>
-          <w:sz w:val="22"/>
-          <w:szCs w:val="22"/>
-        </w:rPr>
-      </w:pPr>
-      <w:r>
-        <w:rPr>
+          <w:rFonts w:ascii="Calibri" w:eastAsiaTheme="minorHAnsi" w:hAnsi="Calibri" w:cs="Times"/>
+          <w:sz w:val="22"/>
+          <w:szCs w:val="22"/>
+        </w:rPr>
+      </w:pPr>
+      <w:r>
+        <w:rPr>
+          <w:rFonts w:ascii="Calibri" w:eastAsiaTheme="minorHAnsi" w:hAnsi="Calibri" w:cs="Times"/>
+          <w:sz w:val="22"/>
+          <w:szCs w:val="22"/>
+        </w:rPr>
+        <w:t>All materials of this course (course handouts, lecture slides, assessments, course readings, etc.) are the intellectual property of the Course Instructor or licensed to be used in this course by the copyright owner. Redistribution of these materials by any means without permission of the copyright holder(s) constitutes a breach of copyright and may lead to academic discipline.</w:t>
+      </w:r>
+      <w:r>
+        <w:rPr>
+          <w:rFonts w:ascii="Calibri" w:eastAsiaTheme="minorHAnsi" w:hAnsi="Calibri" w:cs="Times"/>
+          <w:sz w:val="22"/>
+          <w:szCs w:val="22"/>
+        </w:rPr>
+        <w:t xml:space="preserve"> </w:t>
+      </w:r>
+    </w:p>
+    <w:p>
+      <w:pPr>
+        <w:pStyle w:val="paragraph"/>
+        <w:spacing w:before="0" w:beforeAutospacing="0" w:after="0" w:afterAutospacing="0"/>
+        <w:textAlignment w:val="baseline"/>
+        <w:rPr>
+          <w:rFonts w:ascii="Calibri" w:eastAsiaTheme="minorHAnsi" w:hAnsi="Calibri" w:cs="Times"/>
+          <w:sz w:val="22"/>
+          <w:szCs w:val="22"/>
+        </w:rPr>
+      </w:pPr>
+    </w:p>
+    <w:p>
+      <w:pPr>
+        <w:pStyle w:val="paragraph"/>
+        <w:spacing w:before="0" w:beforeAutospacing="0" w:after="0" w:afterAutospacing="0"/>
+        <w:textAlignment w:val="baseline"/>
+        <w:rPr>
+          <w:rFonts w:ascii="Calibri" w:hAnsi="Calibri" w:cs="Times"/>
+          <w:sz w:val="22"/>
+          <w:szCs w:val="22"/>
+        </w:rPr>
+      </w:pPr>
+      <w:r>
+        <w:rPr>
+          <w:rFonts w:ascii="Calibri" w:hAnsi="Calibri" w:cs="Times"/>
+          <w:sz w:val="22"/>
+          <w:szCs w:val="22"/>
+        </w:rPr>
+        <w:t>${/</w:t>
+      </w:r>
+      <w:proofErr w:type="spellStart"/>
+      <w:r>
+        <w:rPr>
+          <w:rFonts w:ascii="Calibri" w:hAnsi="Calibri" w:cs="Times"/>
+          <w:sz w:val="22"/>
+          <w:szCs w:val="22"/>
+        </w:rPr>
+        <w:t>NoCopyright</w:t>
+      </w:r>
+      <w:proofErr w:type="spellEnd"/>
+      <w:r>
+        <w:rPr>
+          <w:rFonts w:ascii="Calibri" w:hAnsi="Calibri" w:cs="Times"/>
+          <w:sz w:val="22"/>
+          <w:szCs w:val="22"/>
+        </w:rPr>
+        <w:t>}</w:t>
+      </w:r>
+    </w:p>
+    <w:p>
+      <w:pPr>
+        <w:pStyle w:val="paragraph"/>
+        <w:spacing w:before="0" w:beforeAutospacing="0" w:after="0" w:afterAutospacing="0"/>
+        <w:textAlignment w:val="baseline"/>
+        <w:rPr>
+          <w:rStyle w:val="eop"/>
+          <w:rFonts w:ascii="Calibri" w:hAnsi="Calibri" w:cs="Times"/>
+          <w:sz w:val="22"/>
+          <w:szCs w:val="22"/>
+        </w:rPr>
+      </w:pPr>
+      <w:r>
+        <w:rPr>
+          <w:rStyle w:val="eop"/>
           <w:rFonts w:ascii="Calibri" w:hAnsi="Calibri" w:cs="Times"/>
           <w:sz w:val="22"/>
           <w:szCs w:val="22"/>
         </w:rPr>
         <w:t>${</w:t>
       </w:r>
-      <w:proofErr w:type="spellStart"/>
-      <w:r>
-        <w:rPr>
-          <w:rFonts w:ascii="Calibri" w:hAnsi="Calibri" w:cs="Times"/>
-          <w:sz w:val="22"/>
-          <w:szCs w:val="22"/>
-        </w:rPr>
-        <w:t>NoCopyright</w:t>
-      </w:r>
-      <w:proofErr w:type="spellEnd"/>
-      <w:r>
-        <w:rPr>
+      <w:r>
+        <w:rPr>
+          <w:rStyle w:val="eop"/>
+          <w:rFonts w:ascii="Calibri" w:hAnsi="Calibri" w:cs="Times"/>
+          <w:sz w:val="22"/>
+          <w:szCs w:val="22"/>
+        </w:rPr>
+        <w:t>copyright</w:t>
+      </w:r>
+      <w:r>
+        <w:rPr>
+          <w:rStyle w:val="eop"/>
           <w:rFonts w:ascii="Calibri" w:hAnsi="Calibri" w:cs="Times"/>
           <w:sz w:val="22"/>
           <w:szCs w:val="22"/>
         </w:rPr>
         <w:t>}</w:t>
       </w:r>
+    </w:p>
+    <w:p>
+      <w:pPr>
+        <w:pStyle w:val="paragraph"/>
+        <w:spacing w:before="0" w:beforeAutospacing="0" w:after="0" w:afterAutospacing="0"/>
+        <w:textAlignment w:val="baseline"/>
+        <w:rPr>
+          <w:rFonts w:ascii="Calibri" w:hAnsi="Calibri" w:cs="Times"/>
+          <w:sz w:val="22"/>
+          <w:szCs w:val="22"/>
+        </w:rPr>
+      </w:pPr>
     </w:p>
     <w:p>
       <w:pPr>
@@ -7828,225 +7836,7 @@
           <w:sz w:val="24"/>
           <w:szCs w:val="24"/>
         </w:rPr>
-        <w:t>© C</w:t>
-      </w:r>
-      <w:r>
-        <w:rPr>
-          <w:rFonts w:ascii="Calibri" w:eastAsia="Times New Roman" w:hAnsi="Calibri" w:cs="Times New Roman"/>
-          <w:color w:val="823B0B"/>
-          <w:sz w:val="24"/>
-          <w:szCs w:val="24"/>
-        </w:rPr>
-        <w:t>OP</w:t>
-      </w:r>
-      <w:r>
-        <w:rPr>
-          <w:rFonts w:ascii="Calibri" w:eastAsia="Times New Roman" w:hAnsi="Calibri" w:cs="Times New Roman"/>
-          <w:color w:val="823B0B"/>
-          <w:sz w:val="24"/>
-          <w:szCs w:val="24"/>
-        </w:rPr>
-        <w:t>Y</w:t>
-      </w:r>
-      <w:r>
-        <w:rPr>
-          <w:rFonts w:ascii="Calibri" w:eastAsia="Times New Roman" w:hAnsi="Calibri" w:cs="Times New Roman"/>
-          <w:color w:val="823B0B"/>
-          <w:sz w:val="24"/>
-          <w:szCs w:val="24"/>
-        </w:rPr>
-        <w:t>RIGHT STATEMENT</w:t>
-      </w:r>
-    </w:p>
-    <w:p>
-      <w:pPr>
-        <w:pStyle w:val="paragraph"/>
-        <w:spacing w:before="0" w:beforeAutospacing="0" w:after="0" w:afterAutospacing="0"/>
-        <w:textAlignment w:val="baseline"/>
-        <w:rPr>
-          <w:rFonts w:ascii="Calibri" w:eastAsiaTheme="minorHAnsi" w:hAnsi="Calibri" w:cs="Times"/>
-          <w:sz w:val="22"/>
-          <w:szCs w:val="22"/>
-        </w:rPr>
-      </w:pPr>
-      <w:r>
-        <w:rPr>
-          <w:rFonts w:ascii="Calibri" w:eastAsiaTheme="minorHAnsi" w:hAnsi="Calibri" w:cs="Times"/>
-          <w:sz w:val="22"/>
-          <w:szCs w:val="22"/>
-        </w:rPr>
-        <w:t>All materials of this course (course handouts, lecture slides, assessments, course readings, etc.) are the intellectual property of the Course Instructor or licensed to be used in this course by the copyright owner. Redistribution of these materials by any means without permission of the copyright holder(s) constitutes a breach of copyright and may lead to academic discipline.</w:t>
-      </w:r>
-      <w:r>
-        <w:rPr>
-          <w:rFonts w:ascii="Calibri" w:eastAsiaTheme="minorHAnsi" w:hAnsi="Calibri" w:cs="Times"/>
-          <w:sz w:val="22"/>
-          <w:szCs w:val="22"/>
-        </w:rPr>
-        <w:t xml:space="preserve"> ${</w:t>
-      </w:r>
-      <w:proofErr w:type="spellStart"/>
-      <w:r>
-        <w:rPr>
-          <w:rFonts w:ascii="Calibri" w:eastAsiaTheme="minorHAnsi" w:hAnsi="Calibri" w:cs="Times"/>
-          <w:sz w:val="22"/>
-          <w:szCs w:val="22"/>
-        </w:rPr>
-        <w:t>safewalk</w:t>
-      </w:r>
-      <w:proofErr w:type="spellEnd"/>
-      <w:r>
-        <w:rPr>
-          <w:rFonts w:ascii="Calibri" w:eastAsiaTheme="minorHAnsi" w:hAnsi="Calibri" w:cs="Times"/>
-          <w:sz w:val="22"/>
-          <w:szCs w:val="22"/>
-        </w:rPr>
-        <w:t>-title}</w:t>
-      </w:r>
-    </w:p>
-    <w:p>
-      <w:pPr>
-        <w:pStyle w:val="paragraph"/>
-        <w:spacing w:before="0" w:beforeAutospacing="0" w:after="0" w:afterAutospacing="0"/>
-        <w:textAlignment w:val="baseline"/>
-        <w:rPr>
-          <w:rFonts w:ascii="Calibri" w:eastAsiaTheme="minorHAnsi" w:hAnsi="Calibri" w:cs="Times"/>
-          <w:sz w:val="22"/>
-          <w:szCs w:val="22"/>
-        </w:rPr>
-      </w:pPr>
-    </w:p>
-    <w:p>
-      <w:pPr>
-        <w:pStyle w:val="paragraph"/>
-        <w:spacing w:before="0" w:beforeAutospacing="0" w:after="0" w:afterAutospacing="0"/>
-        <w:textAlignment w:val="baseline"/>
-        <w:rPr>
-          <w:rFonts w:ascii="Calibri" w:hAnsi="Calibri" w:cs="Times"/>
-          <w:sz w:val="22"/>
-          <w:szCs w:val="22"/>
-        </w:rPr>
-      </w:pPr>
-      <w:r>
-        <w:rPr>
-          <w:rFonts w:ascii="Calibri" w:hAnsi="Calibri" w:cs="Times"/>
-          <w:sz w:val="22"/>
-          <w:szCs w:val="22"/>
-        </w:rPr>
-        <w:t>${/</w:t>
-      </w:r>
-      <w:proofErr w:type="spellStart"/>
-      <w:r>
-        <w:rPr>
-          <w:rFonts w:ascii="Calibri" w:hAnsi="Calibri" w:cs="Times"/>
-          <w:sz w:val="22"/>
-          <w:szCs w:val="22"/>
-        </w:rPr>
-        <w:t>NoCopyright</w:t>
-      </w:r>
-      <w:proofErr w:type="spellEnd"/>
-      <w:r>
-        <w:rPr>
-          <w:rFonts w:ascii="Calibri" w:hAnsi="Calibri" w:cs="Times"/>
-          <w:sz w:val="22"/>
-          <w:szCs w:val="22"/>
-        </w:rPr>
-        <w:t>}</w:t>
-      </w:r>
-    </w:p>
-    <w:p>
-      <w:pPr>
-        <w:pStyle w:val="paragraph"/>
-        <w:spacing w:before="0" w:beforeAutospacing="0" w:after="0" w:afterAutospacing="0"/>
-        <w:textAlignment w:val="baseline"/>
-        <w:rPr>
-          <w:rStyle w:val="eop"/>
-          <w:rFonts w:ascii="Calibri" w:hAnsi="Calibri" w:cs="Times"/>
-          <w:sz w:val="22"/>
-          <w:szCs w:val="22"/>
-        </w:rPr>
-      </w:pPr>
-      <w:r>
-        <w:rPr>
-          <w:rStyle w:val="eop"/>
-          <w:rFonts w:ascii="Calibri" w:hAnsi="Calibri" w:cs="Times"/>
-          <w:sz w:val="22"/>
-          <w:szCs w:val="22"/>
-        </w:rPr>
-        <w:t>${</w:t>
-      </w:r>
-      <w:r>
-        <w:rPr>
-          <w:rStyle w:val="eop"/>
-          <w:rFonts w:ascii="Calibri" w:hAnsi="Calibri" w:cs="Times"/>
-          <w:sz w:val="22"/>
-          <w:szCs w:val="22"/>
-        </w:rPr>
-        <w:t>copyright</w:t>
-      </w:r>
-      <w:r>
-        <w:rPr>
-          <w:rStyle w:val="eop"/>
-          <w:rFonts w:ascii="Calibri" w:hAnsi="Calibri" w:cs="Times"/>
-          <w:sz w:val="22"/>
-          <w:szCs w:val="22"/>
-        </w:rPr>
-        <w:t>}</w:t>
-      </w:r>
-    </w:p>
-    <w:p>
-      <w:pPr>
-        <w:pStyle w:val="paragraph"/>
-        <w:spacing w:before="0" w:beforeAutospacing="0" w:after="0" w:afterAutospacing="0"/>
-        <w:textAlignment w:val="baseline"/>
-        <w:rPr>
-          <w:rFonts w:ascii="Calibri" w:hAnsi="Calibri" w:cs="Times"/>
-          <w:sz w:val="22"/>
-          <w:szCs w:val="22"/>
-        </w:rPr>
-      </w:pPr>
-    </w:p>
-    <w:p>
-      <w:pPr>
-        <w:pBdr>
-          <w:top w:val="dotted" w:sz="4" w:space="1" w:color="823B0B"/>
-          <w:bottom w:val="dotted" w:sz="4" w:space="1" w:color="823B0B"/>
-        </w:pBdr>
-        <w:spacing w:before="200" w:after="120" w:line="252" w:lineRule="auto"/>
-        <w:outlineLvl w:val="2"/>
-        <w:rPr>
-          <w:rFonts w:ascii="Calibri" w:eastAsia="Times New Roman" w:hAnsi="Calibri" w:cs="Times New Roman"/>
-          <w:color w:val="823B0B"/>
-          <w:sz w:val="24"/>
-          <w:szCs w:val="24"/>
-        </w:rPr>
-      </w:pPr>
-      <w:r>
-        <w:rPr>
-          <w:rFonts w:ascii="Calibri" w:eastAsia="Times New Roman" w:hAnsi="Calibri" w:cs="Times New Roman"/>
-          <w:color w:val="823B0B"/>
-          <w:sz w:val="24"/>
-          <w:szCs w:val="24"/>
-        </w:rPr>
-        <w:t>${</w:t>
-      </w:r>
-      <w:r>
-        <w:rPr>
-          <w:rFonts w:ascii="Calibri" w:eastAsia="Times New Roman" w:hAnsi="Calibri" w:cs="Times New Roman"/>
-          <w:color w:val="823B0B"/>
-          <w:sz w:val="24"/>
-          <w:szCs w:val="24"/>
-        </w:rPr>
-        <w:t>copyright</w:t>
-      </w:r>
-      <w:r>
-        <w:rPr>
-          <w:rFonts w:ascii="Calibri" w:eastAsia="Times New Roman" w:hAnsi="Calibri" w:cs="Times New Roman"/>
-          <w:color w:val="823B0B"/>
-          <w:sz w:val="24"/>
-          <w:szCs w:val="24"/>
-        </w:rPr>
-        <w:t>-title}</w:t>
+        <w:t>${copyright-title}</w:t>
       </w:r>
     </w:p>
     <w:p>

</xml_diff>

<commit_message>
Course Description Fix + Section Dissapearing Bug
</commit_message>
<xml_diff>
--- a/public/word-template/UBC-V_default.docx
+++ b/public/word-template/UBC-V_default.docx
@@ -2468,6 +2468,35 @@
     </w:p>
     <w:p>
       <w:pPr>
+        <w:pStyle w:val="Paragraphs"/>
+        <w:ind w:left="0"/>
+        <w:rPr>
+          <w:rFonts w:asciiTheme="minorHAnsi" w:hAnsiTheme="minorHAnsi" w:cstheme="minorHAnsi"/>
+        </w:rPr>
+      </w:pPr>
+      <w:r>
+        <w:rPr>
+          <w:rFonts w:asciiTheme="minorHAnsi" w:hAnsiTheme="minorHAnsi" w:cstheme="minorHAnsi"/>
+        </w:rPr>
+        <w:t>${</w:t>
+      </w:r>
+      <w:proofErr w:type="spellStart"/>
+      <w:r>
+        <w:rPr>
+          <w:rFonts w:asciiTheme="minorHAnsi" w:hAnsiTheme="minorHAnsi" w:cstheme="minorHAnsi"/>
+        </w:rPr>
+        <w:t>NoCourseStructureDesc</w:t>
+      </w:r>
+      <w:proofErr w:type="spellEnd"/>
+      <w:r>
+        <w:rPr>
+          <w:rFonts w:asciiTheme="minorHAnsi" w:hAnsiTheme="minorHAnsi" w:cstheme="minorHAnsi"/>
+        </w:rPr>
+        <w:t>}</w:t>
+      </w:r>
+    </w:p>
+    <w:p>
+      <w:pPr>
         <w:rPr>
           <w:rFonts w:cstheme="minorHAnsi"/>
           <w:b/>
@@ -2509,6 +2538,7 @@
           <w:rFonts w:asciiTheme="minorHAnsi" w:eastAsia="Times New Roman" w:hAnsiTheme="minorHAnsi" w:cstheme="majorHAnsi"/>
           <w:szCs w:val="20"/>
         </w:rPr>
+        <w:lastRenderedPageBreak/>
         <w:t>[</w:t>
       </w:r>
       <w:r>
@@ -2537,7 +2567,6 @@
           <w:color w:val="1F4E79" w:themeColor="accent5" w:themeShade="80"/>
           <w:szCs w:val="20"/>
         </w:rPr>
-        <w:lastRenderedPageBreak/>
         <w:t xml:space="preserve">Then a description of how your classes </w:t>
       </w:r>
       <w:proofErr w:type="gramStart"/>
@@ -2582,6 +2611,41 @@
           <w:szCs w:val="20"/>
         </w:rPr>
         <w:t>]</w:t>
+      </w:r>
+    </w:p>
+    <w:p>
+      <w:pPr>
+        <w:pStyle w:val="Paragraphs"/>
+        <w:ind w:left="0"/>
+        <w:rPr>
+          <w:rFonts w:asciiTheme="minorHAnsi" w:hAnsiTheme="minorHAnsi" w:cstheme="minorHAnsi"/>
+        </w:rPr>
+      </w:pPr>
+      <w:r>
+        <w:rPr>
+          <w:rFonts w:asciiTheme="minorHAnsi" w:hAnsiTheme="minorHAnsi" w:cstheme="minorHAnsi"/>
+        </w:rPr>
+        <w:t>$</w:t>
+      </w:r>
+      <w:r>
+        <w:rPr>
+          <w:rFonts w:asciiTheme="minorHAnsi" w:hAnsiTheme="minorHAnsi" w:cstheme="minorHAnsi"/>
+        </w:rPr>
+        <w:t>{/</w:t>
+      </w:r>
+      <w:proofErr w:type="spellStart"/>
+      <w:r>
+        <w:rPr>
+          <w:rFonts w:asciiTheme="minorHAnsi" w:hAnsiTheme="minorHAnsi" w:cstheme="minorHAnsi"/>
+        </w:rPr>
+        <w:t>NoCourseStructureDesc</w:t>
+      </w:r>
+      <w:proofErr w:type="spellEnd"/>
+      <w:r>
+        <w:rPr>
+          <w:rFonts w:asciiTheme="minorHAnsi" w:hAnsiTheme="minorHAnsi" w:cstheme="minorHAnsi"/>
+        </w:rPr>
+        <w:t>}</w:t>
       </w:r>
     </w:p>
     <w:p>
@@ -3105,6 +3169,7 @@
           <w:rFonts w:cstheme="minorHAnsi"/>
           <w:i/>
         </w:rPr>
+        <w:lastRenderedPageBreak/>
         <w:t>Upon successful completion of this course, students will be able to:</w:t>
       </w:r>
     </w:p>
@@ -3172,7 +3237,6 @@
         <w:rPr>
           <w:rFonts w:cstheme="minorHAnsi"/>
         </w:rPr>
-        <w:lastRenderedPageBreak/>
         <w:t>${</w:t>
       </w:r>
       <w:proofErr w:type="spellStart"/>
@@ -3355,6 +3419,38 @@
           <w:szCs w:val="20"/>
         </w:rPr>
       </w:pPr>
+    </w:p>
+    <w:p>
+      <w:pPr>
+        <w:spacing w:after="120"/>
+        <w:rPr>
+          <w:rFonts w:eastAsia="Times New Roman" w:cstheme="minorHAnsi"/>
+          <w:szCs w:val="20"/>
+        </w:rPr>
+      </w:pPr>
+      <w:r>
+        <w:rPr>
+          <w:rFonts w:eastAsia="Times New Roman" w:cstheme="minorHAnsi"/>
+          <w:szCs w:val="20"/>
+        </w:rPr>
+        <w:t>${</w:t>
+      </w:r>
+      <w:proofErr w:type="spellStart"/>
+      <w:r>
+        <w:rPr>
+          <w:rFonts w:eastAsia="Times New Roman" w:cstheme="minorHAnsi"/>
+          <w:szCs w:val="20"/>
+        </w:rPr>
+        <w:t>NoLearningMaterials</w:t>
+      </w:r>
+      <w:proofErr w:type="spellEnd"/>
+      <w:r>
+        <w:rPr>
+          <w:rFonts w:eastAsia="Times New Roman" w:cstheme="minorHAnsi"/>
+          <w:szCs w:val="20"/>
+        </w:rPr>
+        <w:t>}</w:t>
+      </w:r>
     </w:p>
     <w:p>
       <w:pPr>
@@ -3397,6 +3493,13 @@
         </w:rPr>
         <w:t>NoLearningMaterials</w:t>
       </w:r>
+      <w:r>
+        <w:rPr>
+          <w:rFonts w:eastAsia="Times New Roman" w:cstheme="minorHAnsi"/>
+          <w:szCs w:val="20"/>
+        </w:rPr>
+        <w:t>Desc</w:t>
+      </w:r>
       <w:proofErr w:type="spellEnd"/>
       <w:r>
         <w:rPr>
@@ -3548,12 +3651,41 @@
     <w:p>
       <w:pPr>
         <w:spacing w:after="120"/>
-        <w:ind w:left="227"/>
         <w:rPr>
           <w:rFonts w:eastAsia="Times New Roman" w:cstheme="minorHAnsi"/>
           <w:szCs w:val="20"/>
         </w:rPr>
       </w:pPr>
+      <w:r>
+        <w:rPr>
+          <w:rFonts w:eastAsia="Times New Roman" w:cstheme="minorHAnsi"/>
+          <w:szCs w:val="20"/>
+        </w:rPr>
+        <w:t>${</w:t>
+      </w:r>
+      <w:r>
+        <w:rPr>
+          <w:rFonts w:eastAsia="Times New Roman" w:cstheme="minorHAnsi"/>
+          <w:szCs w:val="20"/>
+        </w:rPr>
+        <w:t>/</w:t>
+      </w:r>
+      <w:proofErr w:type="spellStart"/>
+      <w:r>
+        <w:rPr>
+          <w:rFonts w:eastAsia="Times New Roman" w:cstheme="minorHAnsi"/>
+          <w:szCs w:val="20"/>
+        </w:rPr>
+        <w:t>NoLearningMaterialsDesc</w:t>
+      </w:r>
+      <w:proofErr w:type="spellEnd"/>
+      <w:r>
+        <w:rPr>
+          <w:rFonts w:eastAsia="Times New Roman" w:cstheme="minorHAnsi"/>
+          <w:szCs w:val="20"/>
+        </w:rPr>
+        <w:t>}</w:t>
+      </w:r>
     </w:p>
     <w:p>
       <w:pPr>
@@ -4012,7 +4144,6 @@
           <w:color w:val="1F4E79" w:themeColor="accent5" w:themeShade="80"/>
           <w:szCs w:val="20"/>
         </w:rPr>
-        <w:lastRenderedPageBreak/>
         <w:t>Changing the assessment plan:</w:t>
       </w:r>
     </w:p>
@@ -5113,6 +5244,7 @@
         <w:rPr>
           <w:rFonts w:cstheme="minorHAnsi"/>
         </w:rPr>
+        <w:lastRenderedPageBreak/>
         <w:t>Details of the policies and how to access support are available</w:t>
       </w:r>
       <w:r>
@@ -7399,37 +7531,19 @@
     </w:p>
     <w:p>
       <w:pPr>
-        <w:pStyle w:val="paragraph"/>
-        <w:spacing w:before="0" w:beforeAutospacing="0" w:after="0" w:afterAutospacing="0"/>
-        <w:textAlignment w:val="baseline"/>
-        <w:rPr>
-          <w:rFonts w:asciiTheme="minorHAnsi" w:hAnsiTheme="minorHAnsi" w:cstheme="minorHAnsi"/>
-          <w:sz w:val="22"/>
-          <w:szCs w:val="22"/>
-        </w:rPr>
-      </w:pPr>
-    </w:p>
-    <w:p>
-      <w:pPr>
-        <w:pBdr>
-          <w:top w:val="dotted" w:sz="4" w:space="1" w:color="823B0B"/>
-          <w:bottom w:val="dotted" w:sz="4" w:space="1" w:color="823B0B"/>
-        </w:pBdr>
-        <w:spacing w:before="200" w:after="120" w:line="252" w:lineRule="auto"/>
-        <w:outlineLvl w:val="2"/>
-        <w:rPr>
-          <w:rFonts w:ascii="Calibri" w:eastAsia="Times New Roman" w:hAnsi="Calibri" w:cs="Times New Roman"/>
-          <w:caps/>
-          <w:color w:val="823B0B"/>
+        <w:rPr>
+          <w:rFonts w:eastAsiaTheme="majorEastAsia" w:cstheme="minorHAnsi"/>
+          <w:color w:val="833C0B" w:themeColor="accent2" w:themeShade="80"/>
+          <w:spacing w:val="15"/>
           <w:sz w:val="24"/>
           <w:szCs w:val="24"/>
         </w:rPr>
       </w:pPr>
       <w:r>
         <w:rPr>
-          <w:rFonts w:ascii="Calibri" w:eastAsia="Times New Roman" w:hAnsi="Calibri" w:cs="Times New Roman"/>
-          <w:caps/>
-          <w:color w:val="823B0B"/>
+          <w:rFonts w:eastAsiaTheme="majorEastAsia" w:cstheme="minorHAnsi"/>
+          <w:color w:val="833C0B" w:themeColor="accent2" w:themeShade="80"/>
+          <w:spacing w:val="15"/>
           <w:sz w:val="24"/>
           <w:szCs w:val="24"/>
         </w:rPr>
@@ -7446,6 +7560,7 @@
         <w:rPr>
           <w:rFonts w:eastAsia="Times New Roman"/>
         </w:rPr>
+        <w:lastRenderedPageBreak/>
         <w:t>${learningAnalytics</w:t>
       </w:r>
       <w:proofErr w:type="gramStart"/>
@@ -12602,7 +12717,7 @@
   <w:style w:type="paragraph" w:default="1" w:styleId="Normal">
     <w:name w:val="Normal"/>
     <w:qFormat/>
-    <w:rsid w:val="00E606EC"/>
+    <w:rsid w:val="00F92606"/>
   </w:style>
   <w:style w:type="paragraph" w:styleId="Heading2">
     <w:name w:val="heading 2"/>

</xml_diff>

<commit_message>
Format Fixes Van Syllabus
</commit_message>
<xml_diff>
--- a/public/word-template/UBC-V_default.docx
+++ b/public/word-template/UBC-V_default.docx
@@ -2625,13 +2625,7 @@
         <w:rPr>
           <w:rFonts w:asciiTheme="minorHAnsi" w:hAnsiTheme="minorHAnsi" w:cstheme="minorHAnsi"/>
         </w:rPr>
-        <w:t>$</w:t>
-      </w:r>
-      <w:r>
-        <w:rPr>
-          <w:rFonts w:asciiTheme="minorHAnsi" w:hAnsiTheme="minorHAnsi" w:cstheme="minorHAnsi"/>
-        </w:rPr>
-        <w:t>{/</w:t>
+        <w:t>${/</w:t>
       </w:r>
       <w:proofErr w:type="spellStart"/>
       <w:r>
@@ -2679,15 +2673,6 @@
         </w:rPr>
         <w:t>{courseStructure1}${courseStructure2}${courseStructure3}${courseStructure4}${courseStructure5}${courseStructure6}${courseStructure7}${courseStructure8}${courseStructure9}${courseStructure10}${courseStructure11}${courseStructure12}${courseStructure13}${courseStructure14}${courseStructure15}${courseStructure16}${courseStructure17}${courseStructure18}${courseStructure19}${courseStructure20}</w:t>
       </w:r>
-    </w:p>
-    <w:p>
-      <w:pPr>
-        <w:spacing w:after="120"/>
-        <w:rPr>
-          <w:rFonts w:eastAsia="Times New Roman" w:cstheme="minorHAnsi"/>
-          <w:szCs w:val="20"/>
-        </w:rPr>
-      </w:pPr>
     </w:p>
     <w:p>
       <w:pPr>
@@ -3169,20 +3154,20 @@
           <w:rFonts w:cstheme="minorHAnsi"/>
           <w:i/>
         </w:rPr>
+        <w:t>Upon successful completion of this course, students will be able to:</w:t>
+      </w:r>
+    </w:p>
+    <w:p>
+      <w:pPr>
+        <w:rPr>
+          <w:rFonts w:cstheme="minorHAnsi"/>
+        </w:rPr>
+      </w:pPr>
+      <w:r>
+        <w:rPr>
+          <w:rFonts w:cstheme="minorHAnsi"/>
+        </w:rPr>
         <w:lastRenderedPageBreak/>
-        <w:t>Upon successful completion of this course, students will be able to:</w:t>
-      </w:r>
-    </w:p>
-    <w:p>
-      <w:pPr>
-        <w:rPr>
-          <w:rFonts w:cstheme="minorHAnsi"/>
-        </w:rPr>
-      </w:pPr>
-      <w:r>
-        <w:rPr>
-          <w:rFonts w:cstheme="minorHAnsi"/>
-        </w:rPr>
         <w:t>${</w:t>
       </w:r>
       <w:proofErr w:type="spellStart"/>
@@ -3491,14 +3476,7 @@
           <w:rFonts w:eastAsia="Times New Roman" w:cstheme="minorHAnsi"/>
           <w:szCs w:val="20"/>
         </w:rPr>
-        <w:t>NoLearningMaterials</w:t>
-      </w:r>
-      <w:r>
-        <w:rPr>
-          <w:rFonts w:eastAsia="Times New Roman" w:cstheme="minorHAnsi"/>
-          <w:szCs w:val="20"/>
-        </w:rPr>
-        <w:t>Desc</w:t>
+        <w:t>NoLearningMaterialsDesc</w:t>
       </w:r>
       <w:proofErr w:type="spellEnd"/>
       <w:r>
@@ -3661,14 +3639,7 @@
           <w:rFonts w:eastAsia="Times New Roman" w:cstheme="minorHAnsi"/>
           <w:szCs w:val="20"/>
         </w:rPr>
-        <w:t>${</w:t>
-      </w:r>
-      <w:r>
-        <w:rPr>
-          <w:rFonts w:eastAsia="Times New Roman" w:cstheme="minorHAnsi"/>
-          <w:szCs w:val="20"/>
-        </w:rPr>
-        <w:t>/</w:t>
+        <w:t>${/</w:t>
       </w:r>
       <w:proofErr w:type="spellStart"/>
       <w:r>
@@ -4026,6 +3997,7 @@
         <w:rPr>
           <w:rFonts w:asciiTheme="minorHAnsi" w:hAnsiTheme="minorHAnsi" w:cstheme="minorHAnsi"/>
         </w:rPr>
+        <w:lastRenderedPageBreak/>
         <w:t>Assessments of Learning</w:t>
       </w:r>
       <w:bookmarkEnd w:id="12"/>
@@ -4598,6 +4570,7 @@
         <w:rPr>
           <w:rFonts w:cstheme="minorHAnsi"/>
         </w:rPr>
+        <w:lastRenderedPageBreak/>
         <w:t>${outcomeMap-1}</w:t>
       </w:r>
     </w:p>
@@ -7553,6 +7526,17 @@
     <w:p>
       <w:pPr>
         <w:rPr>
+          <w:rFonts w:eastAsiaTheme="majorEastAsia" w:cstheme="minorHAnsi"/>
+          <w:color w:val="833C0B" w:themeColor="accent2" w:themeShade="80"/>
+          <w:spacing w:val="15"/>
+          <w:sz w:val="24"/>
+          <w:szCs w:val="24"/>
+        </w:rPr>
+      </w:pPr>
+    </w:p>
+    <w:p>
+      <w:pPr>
+        <w:rPr>
           <w:rFonts w:eastAsia="Times New Roman"/>
         </w:rPr>
       </w:pPr>
@@ -7560,7 +7544,6 @@
         <w:rPr>
           <w:rFonts w:eastAsia="Times New Roman"/>
         </w:rPr>
-        <w:lastRenderedPageBreak/>
         <w:t>${learningAnalytics</w:t>
       </w:r>
       <w:proofErr w:type="gramStart"/>
@@ -8051,12 +8034,20 @@
         <w:spacing w:before="0" w:beforeAutospacing="0" w:after="0" w:afterAutospacing="0"/>
         <w:textAlignment w:val="baseline"/>
         <w:rPr>
+          <w:rFonts w:ascii="Calibri" w:hAnsi="Calibri" w:cs="Times"/>
+          <w:sz w:val="22"/>
+          <w:szCs w:val="22"/>
+        </w:rPr>
+      </w:pPr>
+      <w:r>
+        <w:rPr>
           <w:rStyle w:val="eop"/>
           <w:rFonts w:ascii="Calibri" w:hAnsi="Calibri" w:cs="Times"/>
           <w:sz w:val="22"/>
           <w:szCs w:val="22"/>
         </w:rPr>
-      </w:pPr>
+        <w:t>${</w:t>
+      </w:r>
       <w:r>
         <w:rPr>
           <w:rStyle w:val="eop"/>
@@ -8064,7 +8055,7 @@
           <w:sz w:val="22"/>
           <w:szCs w:val="22"/>
         </w:rPr>
-        <w:t>${</w:t>
+        <w:t>copyright</w:t>
       </w:r>
       <w:r>
         <w:rPr>
@@ -8073,29 +8064,8 @@
           <w:sz w:val="22"/>
           <w:szCs w:val="22"/>
         </w:rPr>
-        <w:t>copyright</w:t>
-      </w:r>
-      <w:r>
-        <w:rPr>
-          <w:rStyle w:val="eop"/>
-          <w:rFonts w:ascii="Calibri" w:hAnsi="Calibri" w:cs="Times"/>
-          <w:sz w:val="22"/>
-          <w:szCs w:val="22"/>
-        </w:rPr>
         <w:t>}</w:t>
       </w:r>
-    </w:p>
-    <w:p>
-      <w:pPr>
-        <w:pStyle w:val="paragraph"/>
-        <w:spacing w:before="0" w:beforeAutospacing="0" w:after="0" w:afterAutospacing="0"/>
-        <w:textAlignment w:val="baseline"/>
-        <w:rPr>
-          <w:rFonts w:ascii="Calibri" w:hAnsi="Calibri" w:cs="Times"/>
-          <w:sz w:val="22"/>
-          <w:szCs w:val="22"/>
-        </w:rPr>
-      </w:pPr>
     </w:p>
     <w:p>
       <w:pPr>
@@ -8492,24 +8462,6 @@
         </w:rPr>
         <w:t>}</w:t>
       </w:r>
-    </w:p>
-    <w:p>
-      <w:pPr>
-        <w:rPr>
-          <w:rFonts w:cstheme="minorHAnsi"/>
-        </w:rPr>
-      </w:pPr>
-    </w:p>
-    <w:p>
-      <w:pPr>
-        <w:rPr>
-          <w:rFonts w:cstheme="minorHAnsi"/>
-          <w:b/>
-          <w:sz w:val="20"/>
-          <w:szCs w:val="20"/>
-          <w:u w:val="single"/>
-        </w:rPr>
-      </w:pPr>
     </w:p>
     <w:sectPr>
       <w:headerReference w:type="default" r:id="rId12"/>

</xml_diff>

<commit_message>
Removed Tables for Certain Sections in SylGen
</commit_message>
<xml_diff>
--- a/public/word-template/UBC-V_default.docx
+++ b/public/word-template/UBC-V_default.docx
@@ -3042,6 +3042,12 @@
         </w:rPr>
         <w:t>NolearningOutcomes</w:t>
       </w:r>
+      <w:r>
+        <w:rPr>
+          <w:rFonts w:cstheme="minorHAnsi"/>
+        </w:rPr>
+        <w:t>Desc</w:t>
+      </w:r>
       <w:proofErr w:type="spellEnd"/>
       <w:r>
         <w:rPr>
@@ -3118,26 +3124,59 @@
     <w:p>
       <w:pPr>
         <w:rPr>
-          <w:rFonts w:cstheme="minorHAnsi"/>
-        </w:rPr>
-      </w:pPr>
-      <w:r>
-        <w:rPr>
-          <w:rFonts w:cstheme="minorHAnsi"/>
-        </w:rPr>
-        <w:t>${/</w:t>
+          <w:rStyle w:val="normaltextrun"/>
+        </w:rPr>
+      </w:pPr>
+      <w:r>
+        <w:rPr>
+          <w:rStyle w:val="normaltextrun"/>
+        </w:rPr>
+        <w:t>${</w:t>
+      </w:r>
+      <w:r>
+        <w:rPr>
+          <w:rStyle w:val="normaltextrun"/>
+        </w:rPr>
+        <w:t>/</w:t>
       </w:r>
       <w:proofErr w:type="spellStart"/>
       <w:r>
         <w:rPr>
-          <w:rFonts w:cstheme="minorHAnsi"/>
+          <w:rStyle w:val="normaltextrun"/>
+        </w:rPr>
+        <w:t>NolearningOutcomesDesc</w:t>
+      </w:r>
+      <w:proofErr w:type="spellEnd"/>
+      <w:r>
+        <w:rPr>
+          <w:rStyle w:val="normaltextrun"/>
+        </w:rPr>
+        <w:t>}</w:t>
+      </w:r>
+    </w:p>
+    <w:p>
+      <w:pPr>
+        <w:rPr>
+          <w:rStyle w:val="normaltextrun"/>
+        </w:rPr>
+      </w:pPr>
+      <w:r>
+        <w:rPr>
+          <w:rStyle w:val="normaltextrun"/>
+        </w:rPr>
+        <w:t>${</w:t>
+      </w:r>
+      <w:proofErr w:type="spellStart"/>
+      <w:r>
+        <w:rPr>
+          <w:rStyle w:val="normaltextrun"/>
         </w:rPr>
         <w:t>NolearningOutcomes</w:t>
       </w:r>
       <w:proofErr w:type="spellEnd"/>
       <w:r>
         <w:rPr>
-          <w:rFonts w:cstheme="minorHAnsi"/>
+          <w:rStyle w:val="normaltextrun"/>
         </w:rPr>
         <w:t>}</w:t>
       </w:r>
@@ -3145,52 +3184,94 @@
     <w:p>
       <w:pPr>
         <w:rPr>
-          <w:rFonts w:cstheme="minorHAnsi"/>
-          <w:i/>
-        </w:rPr>
-      </w:pPr>
-      <w:r>
-        <w:rPr>
-          <w:rFonts w:cstheme="minorHAnsi"/>
-          <w:i/>
-        </w:rPr>
+          <w:rStyle w:val="normaltextrun"/>
+        </w:rPr>
+      </w:pPr>
+      <w:r>
+        <w:rPr>
+          <w:rStyle w:val="normaltextrun"/>
+        </w:rPr>
+        <w:lastRenderedPageBreak/>
         <w:t>Upon successful completion of this course, students will be able to:</w:t>
       </w:r>
     </w:p>
     <w:p>
       <w:pPr>
         <w:rPr>
-          <w:rFonts w:cstheme="minorHAnsi"/>
-        </w:rPr>
-      </w:pPr>
-      <w:r>
-        <w:rPr>
-          <w:rFonts w:cstheme="minorHAnsi"/>
-        </w:rPr>
-        <w:lastRenderedPageBreak/>
+          <w:rStyle w:val="normaltextrun"/>
+        </w:rPr>
+      </w:pPr>
+      <w:r>
+        <w:rPr>
+          <w:rStyle w:val="normaltextrun"/>
+        </w:rPr>
+        <w:t>${learning</w:t>
+      </w:r>
+      <w:r>
+        <w:rPr>
+          <w:rStyle w:val="normaltextrun"/>
+        </w:rPr>
+        <w:t>Outcomes</w:t>
+      </w:r>
+      <w:proofErr w:type="gramStart"/>
+      <w:r>
+        <w:rPr>
+          <w:rStyle w:val="normaltextrun"/>
+        </w:rPr>
+        <w:t>0}$</w:t>
+      </w:r>
+      <w:proofErr w:type="gramEnd"/>
+      <w:r>
+        <w:rPr>
+          <w:rStyle w:val="normaltextrun"/>
+        </w:rPr>
+        <w:t>{learningOutcomes1}${learningOutcomes2}${learningOutcomes3}${learningOutcomes4}${learningOutcomes5}${learningOutcomes6}${learningOutcomes7}${learningOutcomes8}${learningOutcomes9}${learningOutcomes10}${learningOutcomes11}${learningOutcomes12}${learningOutcomes13}${learningOutcomes14}${learningOutcomes15}${learningOutcomes16}${learningOutcomes17}${learningOutcomes18}${learningOutcomes19}${learningOutcomes20}</w:t>
+      </w:r>
+    </w:p>
+    <w:p>
+      <w:pPr>
+        <w:rPr>
+          <w:rStyle w:val="normaltextrun"/>
+        </w:rPr>
+      </w:pPr>
+      <w:r>
+        <w:rPr>
+          <w:rStyle w:val="normaltextrun"/>
+        </w:rPr>
         <w:t>${</w:t>
       </w:r>
+      <w:r>
+        <w:rPr>
+          <w:rStyle w:val="normaltextrun"/>
+        </w:rPr>
+        <w:t>/</w:t>
+      </w:r>
       <w:proofErr w:type="spellStart"/>
       <w:r>
         <w:rPr>
-          <w:rFonts w:cstheme="minorHAnsi"/>
-        </w:rPr>
-        <w:t>learningOutcomes</w:t>
+          <w:rStyle w:val="normaltextrun"/>
+        </w:rPr>
+        <w:t>NolearningOutcomes</w:t>
       </w:r>
       <w:proofErr w:type="spellEnd"/>
       <w:r>
         <w:rPr>
-          <w:rFonts w:cstheme="minorHAnsi"/>
+          <w:rStyle w:val="normaltextrun"/>
         </w:rPr>
         <w:t>}</w:t>
       </w:r>
     </w:p>
     <w:p>
       <w:pPr>
-        <w:spacing w:after="120"/>
-        <w:rPr>
-          <w:rFonts w:eastAsia="Times New Roman" w:cstheme="minorHAnsi"/>
-          <w:szCs w:val="20"/>
+        <w:rPr>
+          <w:rStyle w:val="normaltextrun"/>
+        </w:rPr>
+      </w:pPr>
+    </w:p>
+    <w:p>
+      <w:pPr>
+        <w:rPr>
+          <w:rFonts w:cstheme="minorHAnsi"/>
         </w:rPr>
       </w:pPr>
     </w:p>
@@ -3213,29 +3294,15 @@
       <w:bookmarkEnd w:id="10"/>
     </w:p>
     <w:p>
-      <w:pPr>
-        <w:rPr>
-          <w:rFonts w:cstheme="minorHAnsi"/>
-        </w:rPr>
-      </w:pPr>
-      <w:r>
-        <w:rPr>
-          <w:rFonts w:cstheme="minorHAnsi"/>
-        </w:rPr>
+      <w:r>
         <w:t>${</w:t>
       </w:r>
       <w:proofErr w:type="spellStart"/>
       <w:r>
-        <w:rPr>
-          <w:rFonts w:cstheme="minorHAnsi"/>
-        </w:rPr>
-        <w:t>NoLearningActivities</w:t>
+        <w:t>NoLearningActivitiesDesc</w:t>
       </w:r>
       <w:proofErr w:type="spellEnd"/>
       <w:r>
-        <w:rPr>
-          <w:rFonts w:cstheme="minorHAnsi"/>
-        </w:rPr>
         <w:t>}</w:t>
       </w:r>
     </w:p>
@@ -3333,6 +3400,339 @@
       </w:r>
     </w:p>
     <w:p>
+      <w:r>
+        <w:t>${/</w:t>
+      </w:r>
+      <w:proofErr w:type="spellStart"/>
+      <w:r>
+        <w:t>NoLearningActivitiesDesc</w:t>
+      </w:r>
+      <w:proofErr w:type="spellEnd"/>
+      <w:r>
+        <w:t>}</w:t>
+      </w:r>
+    </w:p>
+    <w:p>
+      <w:pPr>
+        <w:rPr>
+          <w:rFonts w:cstheme="minorHAnsi"/>
+        </w:rPr>
+      </w:pPr>
+      <w:r>
+        <w:rPr>
+          <w:rFonts w:cstheme="minorHAnsi"/>
+        </w:rPr>
+        <w:t>${</w:t>
+      </w:r>
+      <w:proofErr w:type="spellStart"/>
+      <w:r>
+        <w:rPr>
+          <w:rFonts w:cstheme="minorHAnsi"/>
+        </w:rPr>
+        <w:t>NoLearningActivities</w:t>
+      </w:r>
+      <w:proofErr w:type="spellEnd"/>
+      <w:r>
+        <w:rPr>
+          <w:rFonts w:cstheme="minorHAnsi"/>
+        </w:rPr>
+        <w:t>}</w:t>
+      </w:r>
+    </w:p>
+    <w:p>
+      <w:pPr>
+        <w:pStyle w:val="Paragraphs"/>
+        <w:ind w:left="0"/>
+        <w:rPr>
+          <w:rFonts w:asciiTheme="minorHAnsi" w:hAnsiTheme="minorHAnsi" w:cstheme="minorHAnsi"/>
+        </w:rPr>
+      </w:pPr>
+      <w:r>
+        <w:rPr>
+          <w:rFonts w:asciiTheme="minorHAnsi" w:hAnsiTheme="minorHAnsi" w:cstheme="minorHAnsi"/>
+        </w:rPr>
+        <w:t>${</w:t>
+      </w:r>
+      <w:r>
+        <w:rPr>
+          <w:rFonts w:asciiTheme="minorHAnsi" w:hAnsiTheme="minorHAnsi" w:cstheme="minorHAnsi"/>
+        </w:rPr>
+        <w:t>learning</w:t>
+      </w:r>
+      <w:r>
+        <w:rPr>
+          <w:rFonts w:asciiTheme="minorHAnsi" w:hAnsiTheme="minorHAnsi" w:cstheme="minorHAnsi"/>
+        </w:rPr>
+        <w:t>Activities</w:t>
+      </w:r>
+      <w:proofErr w:type="gramStart"/>
+      <w:r>
+        <w:rPr>
+          <w:rFonts w:asciiTheme="minorHAnsi" w:hAnsiTheme="minorHAnsi" w:cstheme="minorHAnsi"/>
+        </w:rPr>
+        <w:t>0</w:t>
+      </w:r>
+      <w:r>
+        <w:rPr>
+          <w:rFonts w:asciiTheme="minorHAnsi" w:hAnsiTheme="minorHAnsi" w:cstheme="minorHAnsi"/>
+        </w:rPr>
+        <w:t>}$</w:t>
+      </w:r>
+      <w:proofErr w:type="gramEnd"/>
+      <w:r>
+        <w:rPr>
+          <w:rFonts w:asciiTheme="minorHAnsi" w:hAnsiTheme="minorHAnsi" w:cstheme="minorHAnsi"/>
+        </w:rPr>
+        <w:t>{</w:t>
+      </w:r>
+      <w:r>
+        <w:rPr>
+          <w:rFonts w:asciiTheme="minorHAnsi" w:hAnsiTheme="minorHAnsi" w:cstheme="minorHAnsi"/>
+        </w:rPr>
+        <w:t>learningActivities1}</w:t>
+      </w:r>
+      <w:r>
+        <w:rPr>
+          <w:rFonts w:asciiTheme="minorHAnsi" w:hAnsiTheme="minorHAnsi" w:cstheme="minorHAnsi"/>
+        </w:rPr>
+        <w:t>${</w:t>
+      </w:r>
+      <w:r>
+        <w:rPr>
+          <w:rFonts w:asciiTheme="minorHAnsi" w:hAnsiTheme="minorHAnsi" w:cstheme="minorHAnsi"/>
+        </w:rPr>
+        <w:t>learningActivities2}</w:t>
+      </w:r>
+      <w:r>
+        <w:rPr>
+          <w:rFonts w:asciiTheme="minorHAnsi" w:hAnsiTheme="minorHAnsi" w:cstheme="minorHAnsi"/>
+        </w:rPr>
+        <w:t>${</w:t>
+      </w:r>
+      <w:r>
+        <w:rPr>
+          <w:rFonts w:asciiTheme="minorHAnsi" w:hAnsiTheme="minorHAnsi" w:cstheme="minorHAnsi"/>
+        </w:rPr>
+        <w:t>learningActivities3</w:t>
+      </w:r>
+      <w:r>
+        <w:rPr>
+          <w:rFonts w:asciiTheme="minorHAnsi" w:hAnsiTheme="minorHAnsi" w:cstheme="minorHAnsi"/>
+        </w:rPr>
+        <w:t>}${</w:t>
+      </w:r>
+      <w:r>
+        <w:rPr>
+          <w:rFonts w:asciiTheme="minorHAnsi" w:hAnsiTheme="minorHAnsi" w:cstheme="minorHAnsi"/>
+        </w:rPr>
+        <w:t>learningActivities4}</w:t>
+      </w:r>
+      <w:r>
+        <w:rPr>
+          <w:rFonts w:asciiTheme="minorHAnsi" w:hAnsiTheme="minorHAnsi" w:cstheme="minorHAnsi"/>
+        </w:rPr>
+        <w:t>${</w:t>
+      </w:r>
+      <w:r>
+        <w:rPr>
+          <w:rFonts w:asciiTheme="minorHAnsi" w:hAnsiTheme="minorHAnsi" w:cstheme="minorHAnsi"/>
+        </w:rPr>
+        <w:t>learningActivities5}</w:t>
+      </w:r>
+      <w:r>
+        <w:rPr>
+          <w:rFonts w:asciiTheme="minorHAnsi" w:hAnsiTheme="minorHAnsi" w:cstheme="minorHAnsi"/>
+        </w:rPr>
+        <w:t>${</w:t>
+      </w:r>
+      <w:r>
+        <w:rPr>
+          <w:rFonts w:asciiTheme="minorHAnsi" w:hAnsiTheme="minorHAnsi" w:cstheme="minorHAnsi"/>
+        </w:rPr>
+        <w:t>learningActivities6}</w:t>
+      </w:r>
+      <w:r>
+        <w:rPr>
+          <w:rFonts w:asciiTheme="minorHAnsi" w:hAnsiTheme="minorHAnsi" w:cstheme="minorHAnsi"/>
+        </w:rPr>
+        <w:t>${</w:t>
+      </w:r>
+      <w:r>
+        <w:rPr>
+          <w:rFonts w:asciiTheme="minorHAnsi" w:hAnsiTheme="minorHAnsi" w:cstheme="minorHAnsi"/>
+        </w:rPr>
+        <w:t>learningActivities7}</w:t>
+      </w:r>
+      <w:r>
+        <w:rPr>
+          <w:rFonts w:asciiTheme="minorHAnsi" w:hAnsiTheme="minorHAnsi" w:cstheme="minorHAnsi"/>
+        </w:rPr>
+        <w:t>${</w:t>
+      </w:r>
+      <w:r>
+        <w:rPr>
+          <w:rFonts w:asciiTheme="minorHAnsi" w:hAnsiTheme="minorHAnsi" w:cstheme="minorHAnsi"/>
+        </w:rPr>
+        <w:t>learningActivities8}</w:t>
+      </w:r>
+      <w:r>
+        <w:rPr>
+          <w:rFonts w:asciiTheme="minorHAnsi" w:hAnsiTheme="minorHAnsi" w:cstheme="minorHAnsi"/>
+        </w:rPr>
+        <w:t>${</w:t>
+      </w:r>
+      <w:r>
+        <w:rPr>
+          <w:rFonts w:asciiTheme="minorHAnsi" w:hAnsiTheme="minorHAnsi" w:cstheme="minorHAnsi"/>
+        </w:rPr>
+        <w:t>learningActivities9}</w:t>
+      </w:r>
+      <w:r>
+        <w:rPr>
+          <w:rFonts w:asciiTheme="minorHAnsi" w:hAnsiTheme="minorHAnsi" w:cstheme="minorHAnsi"/>
+        </w:rPr>
+        <w:t>${</w:t>
+      </w:r>
+      <w:r>
+        <w:rPr>
+          <w:rFonts w:asciiTheme="minorHAnsi" w:hAnsiTheme="minorHAnsi" w:cstheme="minorHAnsi"/>
+        </w:rPr>
+        <w:t>learningActivities10}</w:t>
+      </w:r>
+      <w:r>
+        <w:rPr>
+          <w:rFonts w:asciiTheme="minorHAnsi" w:hAnsiTheme="minorHAnsi" w:cstheme="minorHAnsi"/>
+        </w:rPr>
+        <w:t>${</w:t>
+      </w:r>
+      <w:r>
+        <w:rPr>
+          <w:rFonts w:asciiTheme="minorHAnsi" w:hAnsiTheme="minorHAnsi" w:cstheme="minorHAnsi"/>
+        </w:rPr>
+        <w:t>learningActivities11}</w:t>
+      </w:r>
+      <w:r>
+        <w:rPr>
+          <w:rFonts w:asciiTheme="minorHAnsi" w:hAnsiTheme="minorHAnsi" w:cstheme="minorHAnsi"/>
+        </w:rPr>
+        <w:t>${</w:t>
+      </w:r>
+      <w:r>
+        <w:rPr>
+          <w:rFonts w:asciiTheme="minorHAnsi" w:hAnsiTheme="minorHAnsi" w:cstheme="minorHAnsi"/>
+        </w:rPr>
+        <w:t>learningActivities12}</w:t>
+      </w:r>
+      <w:r>
+        <w:rPr>
+          <w:rFonts w:asciiTheme="minorHAnsi" w:hAnsiTheme="minorHAnsi" w:cstheme="minorHAnsi"/>
+        </w:rPr>
+        <w:t>${</w:t>
+      </w:r>
+      <w:r>
+        <w:rPr>
+          <w:rFonts w:asciiTheme="minorHAnsi" w:hAnsiTheme="minorHAnsi" w:cstheme="minorHAnsi"/>
+        </w:rPr>
+        <w:t>learningActivities13}</w:t>
+      </w:r>
+      <w:r>
+        <w:rPr>
+          <w:rFonts w:asciiTheme="minorHAnsi" w:hAnsiTheme="minorHAnsi" w:cstheme="minorHAnsi"/>
+        </w:rPr>
+        <w:t>${</w:t>
+      </w:r>
+      <w:r>
+        <w:rPr>
+          <w:rFonts w:asciiTheme="minorHAnsi" w:hAnsiTheme="minorHAnsi" w:cstheme="minorHAnsi"/>
+        </w:rPr>
+        <w:t>learningActivities14}</w:t>
+      </w:r>
+      <w:r>
+        <w:rPr>
+          <w:rFonts w:asciiTheme="minorHAnsi" w:hAnsiTheme="minorHAnsi" w:cstheme="minorHAnsi"/>
+        </w:rPr>
+        <w:t>${</w:t>
+      </w:r>
+      <w:r>
+        <w:rPr>
+          <w:rFonts w:asciiTheme="minorHAnsi" w:hAnsiTheme="minorHAnsi" w:cstheme="minorHAnsi"/>
+        </w:rPr>
+        <w:t>learningActivities15}</w:t>
+      </w:r>
+      <w:r>
+        <w:rPr>
+          <w:rFonts w:asciiTheme="minorHAnsi" w:hAnsiTheme="minorHAnsi" w:cstheme="minorHAnsi"/>
+        </w:rPr>
+        <w:t>${</w:t>
+      </w:r>
+      <w:r>
+        <w:rPr>
+          <w:rFonts w:asciiTheme="minorHAnsi" w:hAnsiTheme="minorHAnsi" w:cstheme="minorHAnsi"/>
+        </w:rPr>
+        <w:t>learningActivities16}</w:t>
+      </w:r>
+      <w:r>
+        <w:rPr>
+          <w:rFonts w:asciiTheme="minorHAnsi" w:hAnsiTheme="minorHAnsi" w:cstheme="minorHAnsi"/>
+        </w:rPr>
+        <w:t>${</w:t>
+      </w:r>
+      <w:r>
+        <w:rPr>
+          <w:rFonts w:asciiTheme="minorHAnsi" w:hAnsiTheme="minorHAnsi" w:cstheme="minorHAnsi"/>
+        </w:rPr>
+        <w:t>learnin</w:t>
+      </w:r>
+      <w:r>
+        <w:rPr>
+          <w:rFonts w:asciiTheme="minorHAnsi" w:hAnsiTheme="minorHAnsi" w:cstheme="minorHAnsi"/>
+        </w:rPr>
+        <w:t>g</w:t>
+      </w:r>
+      <w:r>
+        <w:rPr>
+          <w:rFonts w:asciiTheme="minorHAnsi" w:hAnsiTheme="minorHAnsi" w:cstheme="minorHAnsi"/>
+        </w:rPr>
+        <w:t>Activities17}</w:t>
+      </w:r>
+      <w:r>
+        <w:rPr>
+          <w:rFonts w:asciiTheme="minorHAnsi" w:hAnsiTheme="minorHAnsi" w:cstheme="minorHAnsi"/>
+        </w:rPr>
+        <w:t>${</w:t>
+      </w:r>
+      <w:r>
+        <w:rPr>
+          <w:rFonts w:asciiTheme="minorHAnsi" w:hAnsiTheme="minorHAnsi" w:cstheme="minorHAnsi"/>
+        </w:rPr>
+        <w:t>learningActivities18}</w:t>
+      </w:r>
+      <w:r>
+        <w:rPr>
+          <w:rFonts w:asciiTheme="minorHAnsi" w:hAnsiTheme="minorHAnsi" w:cstheme="minorHAnsi"/>
+        </w:rPr>
+        <w:t>${</w:t>
+      </w:r>
+      <w:r>
+        <w:rPr>
+          <w:rFonts w:asciiTheme="minorHAnsi" w:hAnsiTheme="minorHAnsi" w:cstheme="minorHAnsi"/>
+        </w:rPr>
+        <w:t>learningActivities19}</w:t>
+      </w:r>
+      <w:r>
+        <w:rPr>
+          <w:rFonts w:asciiTheme="minorHAnsi" w:hAnsiTheme="minorHAnsi" w:cstheme="minorHAnsi"/>
+        </w:rPr>
+        <w:t>${</w:t>
+      </w:r>
+      <w:r>
+        <w:rPr>
+          <w:rFonts w:asciiTheme="minorHAnsi" w:hAnsiTheme="minorHAnsi" w:cstheme="minorHAnsi"/>
+        </w:rPr>
+        <w:t>learningActivities20}</w:t>
+      </w:r>
+    </w:p>
+    <w:p>
       <w:pPr>
         <w:spacing w:after="120"/>
         <w:rPr>
@@ -3363,47 +3763,6 @@
         </w:rPr>
         <w:t>}</w:t>
       </w:r>
-    </w:p>
-    <w:p>
-      <w:pPr>
-        <w:spacing w:after="120"/>
-        <w:rPr>
-          <w:rFonts w:eastAsia="Times New Roman" w:cstheme="minorHAnsi"/>
-          <w:szCs w:val="20"/>
-        </w:rPr>
-      </w:pPr>
-      <w:r>
-        <w:rPr>
-          <w:rFonts w:eastAsia="Times New Roman" w:cstheme="minorHAnsi"/>
-          <w:szCs w:val="20"/>
-        </w:rPr>
-        <w:t>${</w:t>
-      </w:r>
-      <w:proofErr w:type="spellStart"/>
-      <w:r>
-        <w:rPr>
-          <w:rFonts w:eastAsia="Times New Roman" w:cstheme="minorHAnsi"/>
-          <w:szCs w:val="20"/>
-        </w:rPr>
-        <w:t>learningActivities</w:t>
-      </w:r>
-      <w:proofErr w:type="spellEnd"/>
-      <w:r>
-        <w:rPr>
-          <w:rFonts w:eastAsia="Times New Roman" w:cstheme="minorHAnsi"/>
-          <w:szCs w:val="20"/>
-        </w:rPr>
-        <w:t>}</w:t>
-      </w:r>
-    </w:p>
-    <w:p>
-      <w:pPr>
-        <w:spacing w:after="120"/>
-        <w:rPr>
-          <w:rFonts w:eastAsia="Times New Roman" w:cstheme="minorHAnsi"/>
-          <w:szCs w:val="20"/>
-        </w:rPr>
-      </w:pPr>
     </w:p>
     <w:p>
       <w:pPr>
@@ -3616,6 +3975,7 @@
           <w:color w:val="1F4E79" w:themeColor="accent5" w:themeShade="80"/>
           <w:szCs w:val="20"/>
         </w:rPr>
+        <w:lastRenderedPageBreak/>
         <w:t>Explanation of any on-line learning management system used (e.g., Canvas).</w:t>
       </w:r>
       <w:r>
@@ -3997,7 +4357,6 @@
         <w:rPr>
           <w:rFonts w:asciiTheme="minorHAnsi" w:hAnsiTheme="minorHAnsi" w:cstheme="minorHAnsi"/>
         </w:rPr>
-        <w:lastRenderedPageBreak/>
         <w:t>Assessments of Learning</w:t>
       </w:r>
       <w:bookmarkEnd w:id="12"/>
@@ -4030,6 +4389,13 @@
           <w:rFonts w:cstheme="minorHAnsi"/>
         </w:rPr>
         <w:t>LearningAssessments</w:t>
+      </w:r>
+      <w:r>
+        <w:rPr>
+          <w:rStyle w:val="normaltextrun"/>
+          <w:rFonts w:cstheme="minorHAnsi"/>
+        </w:rPr>
+        <w:t>Desc</w:t>
       </w:r>
       <w:proofErr w:type="spellEnd"/>
       <w:r>
@@ -4192,64 +4558,382 @@
     <w:p>
       <w:pPr>
         <w:rPr>
+          <w:rFonts w:cstheme="minorHAnsi"/>
+        </w:rPr>
+      </w:pPr>
+      <w:r>
+        <w:rPr>
           <w:rStyle w:val="normaltextrun"/>
           <w:rFonts w:cstheme="minorHAnsi"/>
         </w:rPr>
-      </w:pPr>
+        <w:t>${</w:t>
+      </w:r>
       <w:r>
         <w:rPr>
           <w:rStyle w:val="normaltextrun"/>
           <w:rFonts w:cstheme="minorHAnsi"/>
         </w:rPr>
+        <w:t>/</w:t>
+      </w:r>
+      <w:proofErr w:type="spellStart"/>
+      <w:r>
+        <w:rPr>
+          <w:rStyle w:val="normaltextrun"/>
+          <w:rFonts w:cstheme="minorHAnsi"/>
+        </w:rPr>
+        <w:t>No</w:t>
+      </w:r>
+      <w:r>
+        <w:rPr>
+          <w:rStyle w:val="normaltextrun"/>
+          <w:rFonts w:cstheme="minorHAnsi"/>
+        </w:rPr>
+        <w:t>LearningAssessmentsDesc</w:t>
+      </w:r>
+      <w:proofErr w:type="spellEnd"/>
+      <w:r>
+        <w:rPr>
+          <w:rStyle w:val="normaltextrun"/>
+          <w:rFonts w:cstheme="minorHAnsi"/>
+        </w:rPr>
+        <w:t>}</w:t>
+      </w:r>
+    </w:p>
+    <w:p>
+      <w:pPr>
+        <w:rPr>
+          <w:rStyle w:val="normaltextrun"/>
+        </w:rPr>
+      </w:pPr>
+      <w:r>
+        <w:rPr>
+          <w:rStyle w:val="normaltextrun"/>
+        </w:rPr>
+        <w:t>${</w:t>
+      </w:r>
+      <w:proofErr w:type="spellStart"/>
+      <w:r>
+        <w:rPr>
+          <w:rStyle w:val="normaltextrun"/>
+        </w:rPr>
+        <w:t>Nolearning</w:t>
+      </w:r>
+      <w:r>
+        <w:rPr>
+          <w:rStyle w:val="normaltextrun"/>
+        </w:rPr>
+        <w:t>Assessments</w:t>
+      </w:r>
+      <w:proofErr w:type="spellEnd"/>
+      <w:r>
+        <w:rPr>
+          <w:rStyle w:val="normaltextrun"/>
+        </w:rPr>
+        <w:t>}</w:t>
+      </w:r>
+    </w:p>
+    <w:p>
+      <w:pPr>
+        <w:rPr>
+          <w:rStyle w:val="normaltextrun"/>
+        </w:rPr>
+      </w:pPr>
+      <w:r>
+        <w:rPr>
+          <w:rStyle w:val="normaltextrun"/>
+        </w:rPr>
+        <w:t>${learning</w:t>
+      </w:r>
+      <w:r>
+        <w:rPr>
+          <w:rStyle w:val="normaltextrun"/>
+        </w:rPr>
+        <w:t>Assessments</w:t>
+      </w:r>
+      <w:proofErr w:type="gramStart"/>
+      <w:r>
+        <w:rPr>
+          <w:rStyle w:val="normaltextrun"/>
+        </w:rPr>
+        <w:t>0}$</w:t>
+      </w:r>
+      <w:proofErr w:type="gramEnd"/>
+      <w:r>
+        <w:rPr>
+          <w:rStyle w:val="normaltextrun"/>
+        </w:rPr>
+        <w:t>{learning</w:t>
+      </w:r>
+      <w:r>
+        <w:rPr>
+          <w:rStyle w:val="normaltextrun"/>
+        </w:rPr>
+        <w:t>Assessments</w:t>
+      </w:r>
+      <w:r>
+        <w:rPr>
+          <w:rStyle w:val="normaltextrun"/>
+        </w:rPr>
+        <w:t>1}${learning</w:t>
+      </w:r>
+      <w:r>
+        <w:rPr>
+          <w:rStyle w:val="normaltextrun"/>
+        </w:rPr>
+        <w:t>Assessments</w:t>
+      </w:r>
+      <w:r>
+        <w:rPr>
+          <w:rStyle w:val="normaltextrun"/>
+        </w:rPr>
+        <w:t>2}${learning</w:t>
+      </w:r>
+      <w:r>
+        <w:rPr>
+          <w:rStyle w:val="normaltextrun"/>
+        </w:rPr>
+        <w:t>Assessments</w:t>
+      </w:r>
+      <w:r>
+        <w:rPr>
+          <w:rStyle w:val="normaltextrun"/>
+        </w:rPr>
+        <w:t>3}${learning</w:t>
+      </w:r>
+      <w:r>
+        <w:rPr>
+          <w:rStyle w:val="normaltextrun"/>
+        </w:rPr>
+        <w:t>Assessments</w:t>
+      </w:r>
+      <w:r>
+        <w:rPr>
+          <w:rStyle w:val="normaltextrun"/>
+        </w:rPr>
+        <w:t>4}${learning</w:t>
+      </w:r>
+      <w:r>
+        <w:rPr>
+          <w:rStyle w:val="normaltextrun"/>
+        </w:rPr>
+        <w:t>Assessments</w:t>
+      </w:r>
+      <w:r>
+        <w:rPr>
+          <w:rStyle w:val="normaltextrun"/>
+        </w:rPr>
+        <w:t>5}${learning</w:t>
+      </w:r>
+      <w:r>
+        <w:rPr>
+          <w:rStyle w:val="normaltextrun"/>
+        </w:rPr>
+        <w:t>Assessments</w:t>
+      </w:r>
+      <w:r>
+        <w:rPr>
+          <w:rStyle w:val="normaltextrun"/>
+        </w:rPr>
+        <w:t>6}${learning</w:t>
+      </w:r>
+      <w:r>
+        <w:rPr>
+          <w:rStyle w:val="normaltextrun"/>
+        </w:rPr>
+        <w:t>Assessments</w:t>
+      </w:r>
+      <w:r>
+        <w:rPr>
+          <w:rStyle w:val="normaltextrun"/>
+        </w:rPr>
+        <w:t>7}${learning</w:t>
+      </w:r>
+      <w:r>
+        <w:rPr>
+          <w:rStyle w:val="normaltextrun"/>
+        </w:rPr>
+        <w:t>Assessments</w:t>
+      </w:r>
+      <w:r>
+        <w:rPr>
+          <w:rStyle w:val="normaltextrun"/>
+        </w:rPr>
+        <w:t>8}${learning</w:t>
+      </w:r>
+      <w:r>
+        <w:rPr>
+          <w:rStyle w:val="normaltextrun"/>
+        </w:rPr>
+        <w:t>Assessments</w:t>
+      </w:r>
+      <w:r>
+        <w:rPr>
+          <w:rStyle w:val="normaltextrun"/>
+        </w:rPr>
+        <w:t>9}${learning</w:t>
+      </w:r>
+      <w:r>
+        <w:rPr>
+          <w:rStyle w:val="normaltextrun"/>
+        </w:rPr>
+        <w:t>Assessments</w:t>
+      </w:r>
+      <w:r>
+        <w:rPr>
+          <w:rStyle w:val="normaltextrun"/>
+        </w:rPr>
+        <w:t>10}${learning</w:t>
+      </w:r>
+      <w:r>
+        <w:rPr>
+          <w:rStyle w:val="normaltextrun"/>
+        </w:rPr>
+        <w:t>Assessments</w:t>
+      </w:r>
+      <w:r>
+        <w:rPr>
+          <w:rStyle w:val="normaltextrun"/>
+        </w:rPr>
+        <w:t>11}${learning</w:t>
+      </w:r>
+      <w:r>
+        <w:rPr>
+          <w:rStyle w:val="normaltextrun"/>
+        </w:rPr>
+        <w:t>Assessments</w:t>
+      </w:r>
+      <w:r>
+        <w:rPr>
+          <w:rStyle w:val="normaltextrun"/>
+        </w:rPr>
+        <w:t>12}${learning</w:t>
+      </w:r>
+      <w:r>
+        <w:rPr>
+          <w:rStyle w:val="normaltextrun"/>
+        </w:rPr>
+        <w:t>Assessments</w:t>
+      </w:r>
+      <w:r>
+        <w:rPr>
+          <w:rStyle w:val="normaltextrun"/>
+        </w:rPr>
+        <w:t>13}${learning</w:t>
+      </w:r>
+      <w:r>
+        <w:rPr>
+          <w:rStyle w:val="normaltextrun"/>
+        </w:rPr>
+        <w:t>Assessments</w:t>
+      </w:r>
+      <w:r>
+        <w:rPr>
+          <w:rStyle w:val="normaltextrun"/>
+        </w:rPr>
+        <w:t>14}${learning</w:t>
+      </w:r>
+      <w:r>
+        <w:rPr>
+          <w:rStyle w:val="normaltextrun"/>
+        </w:rPr>
+        <w:t>Assessments</w:t>
+      </w:r>
+      <w:r>
+        <w:rPr>
+          <w:rStyle w:val="normaltextrun"/>
+        </w:rPr>
+        <w:t>15}${learning</w:t>
+      </w:r>
+      <w:r>
+        <w:rPr>
+          <w:rStyle w:val="normaltextrun"/>
+        </w:rPr>
+        <w:t>Assessments</w:t>
+      </w:r>
+      <w:r>
+        <w:rPr>
+          <w:rStyle w:val="normaltextrun"/>
+        </w:rPr>
+        <w:t>16}${learning</w:t>
+      </w:r>
+      <w:r>
+        <w:rPr>
+          <w:rStyle w:val="normaltextrun"/>
+        </w:rPr>
+        <w:t>Assessments</w:t>
+      </w:r>
+      <w:r>
+        <w:rPr>
+          <w:rStyle w:val="normaltextrun"/>
+        </w:rPr>
+        <w:t>17}${learning</w:t>
+      </w:r>
+      <w:r>
+        <w:rPr>
+          <w:rStyle w:val="normaltextrun"/>
+        </w:rPr>
+        <w:t>Assessments</w:t>
+      </w:r>
+      <w:r>
+        <w:rPr>
+          <w:rStyle w:val="normaltextrun"/>
+        </w:rPr>
+        <w:t>18}${learning</w:t>
+      </w:r>
+      <w:r>
+        <w:rPr>
+          <w:rStyle w:val="normaltextrun"/>
+        </w:rPr>
+        <w:t>Assessments</w:t>
+      </w:r>
+      <w:r>
+        <w:rPr>
+          <w:rStyle w:val="normaltextrun"/>
+        </w:rPr>
+        <w:t>19}${learning</w:t>
+      </w:r>
+      <w:r>
+        <w:rPr>
+          <w:rStyle w:val="normaltextrun"/>
+        </w:rPr>
+        <w:t>Assessments</w:t>
+      </w:r>
+      <w:r>
+        <w:rPr>
+          <w:rStyle w:val="normaltextrun"/>
+        </w:rPr>
+        <w:t>20}</w:t>
+      </w:r>
+    </w:p>
+    <w:p>
+      <w:pPr>
+        <w:rPr>
+          <w:rStyle w:val="normaltextrun"/>
+        </w:rPr>
+      </w:pPr>
+      <w:r>
+        <w:rPr>
+          <w:rStyle w:val="normaltextrun"/>
+        </w:rPr>
         <w:t>${/</w:t>
       </w:r>
       <w:proofErr w:type="spellStart"/>
       <w:r>
         <w:rPr>
           <w:rStyle w:val="normaltextrun"/>
-          <w:rFonts w:cstheme="minorHAnsi"/>
-        </w:rPr>
-        <w:t>No</w:t>
+        </w:rPr>
+        <w:t>Nolearning</w:t>
       </w:r>
       <w:r>
         <w:rPr>
           <w:rStyle w:val="normaltextrun"/>
-          <w:rFonts w:cstheme="minorHAnsi"/>
-        </w:rPr>
-        <w:t>LearningAssessments</w:t>
+        </w:rPr>
+        <w:t>Assessments</w:t>
       </w:r>
       <w:proofErr w:type="spellEnd"/>
       <w:r>
         <w:rPr>
           <w:rStyle w:val="normaltextrun"/>
-          <w:rFonts w:cstheme="minorHAnsi"/>
-        </w:rPr>
-        <w:t>}</w:t>
-      </w:r>
-    </w:p>
-    <w:p>
-      <w:pPr>
-        <w:rPr>
-          <w:rFonts w:cstheme="minorHAnsi"/>
-        </w:rPr>
-      </w:pPr>
-      <w:r>
-        <w:rPr>
-          <w:rFonts w:cstheme="minorHAnsi"/>
-        </w:rPr>
-        <w:t>${</w:t>
-      </w:r>
-      <w:proofErr w:type="spellStart"/>
-      <w:r>
-        <w:rPr>
-          <w:rFonts w:cstheme="minorHAnsi"/>
-        </w:rPr>
-        <w:t>learningAssessments</w:t>
-      </w:r>
-      <w:proofErr w:type="spellEnd"/>
-      <w:r>
-        <w:rPr>
-          <w:rFonts w:cstheme="minorHAnsi"/>
         </w:rPr>
         <w:t>}</w:t>
       </w:r>
@@ -4303,6 +4987,7 @@
         <w:rPr>
           <w:rFonts w:asciiTheme="minorHAnsi" w:hAnsiTheme="minorHAnsi" w:cstheme="minorHAnsi"/>
         </w:rPr>
+        <w:lastRenderedPageBreak/>
         <w:t>Course Alignment</w:t>
       </w:r>
     </w:p>
@@ -4570,7 +5255,6 @@
         <w:rPr>
           <w:rFonts w:cstheme="minorHAnsi"/>
         </w:rPr>
-        <w:lastRenderedPageBreak/>
         <w:t>${outcomeMap-1}</w:t>
       </w:r>
     </w:p>
@@ -4899,6 +5583,7 @@
         <w:rPr>
           <w:rFonts w:asciiTheme="minorHAnsi" w:hAnsiTheme="minorHAnsi" w:cstheme="minorHAnsi"/>
         </w:rPr>
+        <w:lastRenderedPageBreak/>
         <w:t>${course</w:t>
       </w:r>
       <w:r>
@@ -5217,7 +5902,6 @@
         <w:rPr>
           <w:rFonts w:cstheme="minorHAnsi"/>
         </w:rPr>
-        <w:lastRenderedPageBreak/>
         <w:t>Details of the policies and how to access support are available</w:t>
       </w:r>
       <w:r>
@@ -6454,6 +7138,7 @@
           <w:sz w:val="24"/>
           <w:szCs w:val="24"/>
         </w:rPr>
+        <w:lastRenderedPageBreak/>
         <w:t xml:space="preserve">Missed </w:t>
       </w:r>
       <w:r>
@@ -12669,7 +13354,7 @@
   <w:style w:type="paragraph" w:default="1" w:styleId="Normal">
     <w:name w:val="Normal"/>
     <w:qFormat/>
-    <w:rsid w:val="00F92606"/>
+    <w:rsid w:val="006C3A1C"/>
   </w:style>
   <w:style w:type="paragraph" w:styleId="Heading2">
     <w:name w:val="heading 2"/>

</xml_diff>

<commit_message>
None Default fix for CC (Syllabus Gen)
</commit_message>
<xml_diff>
--- a/public/word-template/UBC-V_default.docx
+++ b/public/word-template/UBC-V_default.docx
@@ -68,6 +68,7 @@
         </w:rPr>
         <w:t>${</w:t>
       </w:r>
+      <w:proofErr w:type="spellStart"/>
       <w:r>
         <w:rPr>
           <w:rFonts w:cstheme="minorHAnsi"/>
@@ -78,7 +79,14 @@
         <w:rPr>
           <w:rFonts w:cstheme="minorHAnsi"/>
         </w:rPr>
-        <w:t>and}</w:t>
+        <w:t>and</w:t>
+      </w:r>
+      <w:proofErr w:type="spellEnd"/>
+      <w:r>
+        <w:rPr>
+          <w:rFonts w:cstheme="minorHAnsi"/>
+        </w:rPr>
+        <w:t>}</w:t>
       </w:r>
     </w:p>
     <w:p>
@@ -108,7 +116,21 @@
         <w:rPr>
           <w:rFonts w:cstheme="minorHAnsi"/>
         </w:rPr>
-        <w:t>UBC’s Point Grey Campus is located on the traditional, ancestral, and unceded territory of the xwməθkwəy̓əm (Musqueam) people. The land it is situated on has always been a place of learning for the Musqueam people, who for millennia have passed on their culture, history, and traditions from one generation to the next on this site</w:t>
+        <w:t xml:space="preserve">UBC’s Point Grey Campus is located on the traditional, ancestral, and unceded territory of the </w:t>
+      </w:r>
+      <w:proofErr w:type="spellStart"/>
+      <w:r>
+        <w:rPr>
+          <w:rFonts w:cstheme="minorHAnsi"/>
+        </w:rPr>
+        <w:t>xwməθkwəy̓əm</w:t>
+      </w:r>
+      <w:proofErr w:type="spellEnd"/>
+      <w:r>
+        <w:rPr>
+          <w:rFonts w:cstheme="minorHAnsi"/>
+        </w:rPr>
+        <w:t xml:space="preserve"> (Musqueam) people. The land it is situated on has always been a place of learning for the Musqueam people, who for millennia have passed on their culture, history, and traditions from one generation to the next on this site</w:t>
       </w:r>
       <w:r>
         <w:rPr>
@@ -137,6 +159,7 @@
         </w:rPr>
         <w:t>${/</w:t>
       </w:r>
+      <w:proofErr w:type="spellStart"/>
       <w:r>
         <w:rPr>
           <w:rFonts w:cstheme="minorHAnsi"/>
@@ -147,7 +170,14 @@
         <w:rPr>
           <w:rFonts w:cstheme="minorHAnsi"/>
         </w:rPr>
-        <w:t>and}</w:t>
+        <w:t>and</w:t>
+      </w:r>
+      <w:proofErr w:type="spellEnd"/>
+      <w:r>
+        <w:rPr>
+          <w:rFonts w:cstheme="minorHAnsi"/>
+        </w:rPr>
+        <w:t>}</w:t>
       </w:r>
     </w:p>
     <w:p>
@@ -306,7 +336,25 @@
                 <w:sz w:val="22"/>
                 <w:szCs w:val="22"/>
               </w:rPr>
-              <w:t>${courseTitle}</w:t>
+              <w:t>${</w:t>
+            </w:r>
+            <w:proofErr w:type="spellStart"/>
+            <w:r>
+              <w:rPr>
+                <w:rFonts w:asciiTheme="minorHAnsi" w:eastAsiaTheme="minorHAnsi" w:hAnsiTheme="minorHAnsi" w:cstheme="minorHAnsi"/>
+                <w:sz w:val="22"/>
+                <w:szCs w:val="22"/>
+              </w:rPr>
+              <w:t>courseTitle</w:t>
+            </w:r>
+            <w:proofErr w:type="spellEnd"/>
+            <w:r>
+              <w:rPr>
+                <w:rFonts w:asciiTheme="minorHAnsi" w:eastAsiaTheme="minorHAnsi" w:hAnsiTheme="minorHAnsi" w:cstheme="minorHAnsi"/>
+                <w:sz w:val="22"/>
+                <w:szCs w:val="22"/>
+              </w:rPr>
+              <w:t>}</w:t>
             </w:r>
           </w:p>
         </w:tc>
@@ -336,7 +384,43 @@
                 <w:sz w:val="22"/>
                 <w:szCs w:val="22"/>
               </w:rPr>
-              <w:t>${courseCode} ${courseNumber}</w:t>
+              <w:t>${</w:t>
+            </w:r>
+            <w:proofErr w:type="spellStart"/>
+            <w:r>
+              <w:rPr>
+                <w:rFonts w:asciiTheme="minorHAnsi" w:eastAsiaTheme="minorHAnsi" w:hAnsiTheme="minorHAnsi" w:cstheme="minorHAnsi"/>
+                <w:sz w:val="22"/>
+                <w:szCs w:val="22"/>
+              </w:rPr>
+              <w:t>courseCode</w:t>
+            </w:r>
+            <w:proofErr w:type="spellEnd"/>
+            <w:r>
+              <w:rPr>
+                <w:rFonts w:asciiTheme="minorHAnsi" w:eastAsiaTheme="minorHAnsi" w:hAnsiTheme="minorHAnsi" w:cstheme="minorHAnsi"/>
+                <w:sz w:val="22"/>
+                <w:szCs w:val="22"/>
+              </w:rPr>
+              <w:t>} ${</w:t>
+            </w:r>
+            <w:proofErr w:type="spellStart"/>
+            <w:r>
+              <w:rPr>
+                <w:rFonts w:asciiTheme="minorHAnsi" w:eastAsiaTheme="minorHAnsi" w:hAnsiTheme="minorHAnsi" w:cstheme="minorHAnsi"/>
+                <w:sz w:val="22"/>
+                <w:szCs w:val="22"/>
+              </w:rPr>
+              <w:t>courseNumber</w:t>
+            </w:r>
+            <w:proofErr w:type="spellEnd"/>
+            <w:r>
+              <w:rPr>
+                <w:rFonts w:asciiTheme="minorHAnsi" w:eastAsiaTheme="minorHAnsi" w:hAnsiTheme="minorHAnsi" w:cstheme="minorHAnsi"/>
+                <w:sz w:val="22"/>
+                <w:szCs w:val="22"/>
+              </w:rPr>
+              <w:t>}</w:t>
             </w:r>
           </w:p>
         </w:tc>
@@ -368,7 +452,25 @@
                 <w:sz w:val="22"/>
                 <w:szCs w:val="22"/>
               </w:rPr>
-              <w:t>${courseCredit}</w:t>
+              <w:t>${</w:t>
+            </w:r>
+            <w:proofErr w:type="spellStart"/>
+            <w:r>
+              <w:rPr>
+                <w:rFonts w:asciiTheme="minorHAnsi" w:eastAsiaTheme="minorHAnsi" w:hAnsiTheme="minorHAnsi" w:cstheme="minorHAnsi"/>
+                <w:sz w:val="22"/>
+                <w:szCs w:val="22"/>
+              </w:rPr>
+              <w:t>courseCredit</w:t>
+            </w:r>
+            <w:proofErr w:type="spellEnd"/>
+            <w:r>
+              <w:rPr>
+                <w:rFonts w:asciiTheme="minorHAnsi" w:eastAsiaTheme="minorHAnsi" w:hAnsiTheme="minorHAnsi" w:cstheme="minorHAnsi"/>
+                <w:sz w:val="22"/>
+                <w:szCs w:val="22"/>
+              </w:rPr>
+              <w:t>}</w:t>
             </w:r>
           </w:p>
         </w:tc>
@@ -391,7 +493,21 @@
         <w:rPr>
           <w:rFonts w:cstheme="minorHAnsi"/>
         </w:rPr>
-        <w:t>${NoFaculty}</w:t>
+        <w:t>${</w:t>
+      </w:r>
+      <w:proofErr w:type="spellStart"/>
+      <w:r>
+        <w:rPr>
+          <w:rFonts w:cstheme="minorHAnsi"/>
+        </w:rPr>
+        <w:t>NoFaculty</w:t>
+      </w:r>
+      <w:proofErr w:type="spellEnd"/>
+      <w:r>
+        <w:rPr>
+          <w:rFonts w:cstheme="minorHAnsi"/>
+        </w:rPr>
+        <w:t>}</w:t>
       </w:r>
     </w:p>
     <w:p>
@@ -450,7 +566,14 @@
         <w:rPr>
           <w:rFonts w:cstheme="minorHAnsi"/>
         </w:rPr>
-        <w:t>${/No</w:t>
+        <w:t>${/</w:t>
+      </w:r>
+      <w:proofErr w:type="spellStart"/>
+      <w:r>
+        <w:rPr>
+          <w:rFonts w:cstheme="minorHAnsi"/>
+        </w:rPr>
+        <w:t>No</w:t>
       </w:r>
       <w:r>
         <w:rPr>
@@ -458,6 +581,7 @@
         </w:rPr>
         <w:t>Faculty</w:t>
       </w:r>
+      <w:proofErr w:type="spellEnd"/>
       <w:r>
         <w:rPr>
           <w:rFonts w:cstheme="minorHAnsi"/>
@@ -475,7 +599,21 @@
         <w:rPr>
           <w:rFonts w:cstheme="minorHAnsi"/>
         </w:rPr>
-        <w:t>${NoDepartment}</w:t>
+        <w:t>${</w:t>
+      </w:r>
+      <w:proofErr w:type="spellStart"/>
+      <w:r>
+        <w:rPr>
+          <w:rFonts w:cstheme="minorHAnsi"/>
+        </w:rPr>
+        <w:t>NoDepartment</w:t>
+      </w:r>
+      <w:proofErr w:type="spellEnd"/>
+      <w:r>
+        <w:rPr>
+          <w:rFonts w:cstheme="minorHAnsi"/>
+        </w:rPr>
+        <w:t>}</w:t>
       </w:r>
     </w:p>
     <w:p>
@@ -534,7 +672,14 @@
         <w:rPr>
           <w:rFonts w:cstheme="minorHAnsi"/>
         </w:rPr>
-        <w:t>${/No</w:t>
+        <w:t>${/</w:t>
+      </w:r>
+      <w:proofErr w:type="spellStart"/>
+      <w:r>
+        <w:rPr>
+          <w:rFonts w:cstheme="minorHAnsi"/>
+        </w:rPr>
+        <w:t>No</w:t>
       </w:r>
       <w:r>
         <w:rPr>
@@ -542,6 +687,7 @@
         </w:rPr>
         <w:t>Department</w:t>
       </w:r>
+      <w:proofErr w:type="spellEnd"/>
       <w:r>
         <w:rPr>
           <w:rFonts w:cstheme="minorHAnsi"/>
@@ -580,20 +726,95 @@
         <w:rPr>
           <w:rFonts w:ascii="Calibri" w:hAnsi="Calibri" w:cs="Times"/>
         </w:rPr>
-        <w:t xml:space="preserve"> ${courseInstructor}</w:t>
-      </w:r>
-    </w:p>
-    <w:p>
-      <w:pPr>
-        <w:rPr>
-          <w:rFonts w:cstheme="minorHAnsi"/>
-        </w:rPr>
-      </w:pPr>
-      <w:r>
-        <w:rPr>
-          <w:rFonts w:cstheme="minorHAnsi"/>
+        <w:t xml:space="preserve"> ${</w:t>
+      </w:r>
+      <w:proofErr w:type="spellStart"/>
+      <w:r>
+        <w:rPr>
+          <w:rFonts w:ascii="Calibri" w:hAnsi="Calibri" w:cs="Times"/>
+        </w:rPr>
+        <w:t>courseInstructor</w:t>
+      </w:r>
+      <w:proofErr w:type="spellEnd"/>
+      <w:r>
+        <w:rPr>
+          <w:rFonts w:ascii="Calibri" w:hAnsi="Calibri" w:cs="Times"/>
+        </w:rPr>
+        <w:t>}</w:t>
+      </w:r>
+    </w:p>
+    <w:p>
+      <w:pPr>
+        <w:rPr>
+          <w:rFonts w:ascii="Calibri" w:hAnsi="Calibri" w:cs="Times"/>
+        </w:rPr>
+      </w:pPr>
+      <w:r>
+        <w:rPr>
+          <w:rFonts w:ascii="Calibri" w:hAnsi="Calibri" w:cs="Times"/>
           <w:b/>
         </w:rPr>
+        <w:t>Instructor</w:t>
+      </w:r>
+      <w:r>
+        <w:rPr>
+          <w:rFonts w:ascii="Calibri" w:hAnsi="Calibri" w:cs="Times"/>
+          <w:b/>
+        </w:rPr>
+        <w:t>(s)</w:t>
+      </w:r>
+      <w:r>
+        <w:rPr>
+          <w:rFonts w:ascii="Calibri" w:hAnsi="Calibri" w:cs="Times"/>
+          <w:b/>
+        </w:rPr>
+        <w:t xml:space="preserve"> Email</w:t>
+      </w:r>
+      <w:r>
+        <w:rPr>
+          <w:rFonts w:ascii="Calibri" w:hAnsi="Calibri" w:cs="Times"/>
+          <w:b/>
+        </w:rPr>
+        <w:t>:</w:t>
+      </w:r>
+      <w:r>
+        <w:rPr>
+          <w:rFonts w:ascii="Calibri" w:hAnsi="Calibri" w:cs="Times"/>
+        </w:rPr>
+        <w:t xml:space="preserve"> ${</w:t>
+      </w:r>
+      <w:proofErr w:type="spellStart"/>
+      <w:r>
+        <w:rPr>
+          <w:rFonts w:ascii="Calibri" w:hAnsi="Calibri" w:cs="Times"/>
+        </w:rPr>
+        <w:t>courseInstructor</w:t>
+      </w:r>
+      <w:r>
+        <w:rPr>
+          <w:rFonts w:ascii="Calibri" w:hAnsi="Calibri" w:cs="Times"/>
+        </w:rPr>
+        <w:t>Email</w:t>
+      </w:r>
+      <w:proofErr w:type="spellEnd"/>
+      <w:r>
+        <w:rPr>
+          <w:rFonts w:ascii="Calibri" w:hAnsi="Calibri" w:cs="Times"/>
+        </w:rPr>
+        <w:t>}</w:t>
+      </w:r>
+    </w:p>
+    <w:p>
+      <w:pPr>
+        <w:rPr>
+          <w:rFonts w:cstheme="minorHAnsi"/>
+        </w:rPr>
+      </w:pPr>
+      <w:r>
+        <w:rPr>
+          <w:rFonts w:cstheme="minorHAnsi"/>
+          <w:b/>
+        </w:rPr>
         <w:t>Office Location:</w:t>
       </w:r>
       <w:r>
@@ -607,7 +828,21 @@
         <w:rPr>
           <w:rFonts w:cstheme="minorHAnsi"/>
         </w:rPr>
-        <w:t>${officeLocation}</w:t>
+        <w:t>${</w:t>
+      </w:r>
+      <w:proofErr w:type="spellStart"/>
+      <w:r>
+        <w:rPr>
+          <w:rFonts w:cstheme="minorHAnsi"/>
+        </w:rPr>
+        <w:t>officeLocation</w:t>
+      </w:r>
+      <w:proofErr w:type="spellEnd"/>
+      <w:r>
+        <w:rPr>
+          <w:rFonts w:cstheme="minorHAnsi"/>
+        </w:rPr>
+        <w:t>}</w:t>
       </w:r>
     </w:p>
     <w:p>
@@ -630,7 +865,21 @@
         <w:rPr>
           <w:rFonts w:ascii="Calibri" w:hAnsi="Calibri" w:cs="Times"/>
         </w:rPr>
-        <w:t xml:space="preserve"> ${deliveryModality}</w:t>
+        <w:t xml:space="preserve"> ${</w:t>
+      </w:r>
+      <w:proofErr w:type="spellStart"/>
+      <w:r>
+        <w:rPr>
+          <w:rFonts w:ascii="Calibri" w:hAnsi="Calibri" w:cs="Times"/>
+        </w:rPr>
+        <w:t>deliveryModality</w:t>
+      </w:r>
+      <w:proofErr w:type="spellEnd"/>
+      <w:r>
+        <w:rPr>
+          <w:rFonts w:ascii="Calibri" w:hAnsi="Calibri" w:cs="Times"/>
+        </w:rPr>
+        <w:t>}</w:t>
       </w:r>
     </w:p>
     <w:p>
@@ -663,20 +912,48 @@
         <w:rPr>
           <w:rFonts w:cstheme="minorHAnsi"/>
         </w:rPr>
-        <w:t xml:space="preserve">${courseYear} </w:t>
-      </w:r>
-    </w:p>
-    <w:p>
-      <w:pPr>
-        <w:rPr>
-          <w:rFonts w:cstheme="minorHAnsi"/>
-        </w:rPr>
-      </w:pPr>
-      <w:r>
-        <w:rPr>
-          <w:rFonts w:cstheme="minorHAnsi"/>
-        </w:rPr>
-        <w:t>${NoCourseLocation}</w:t>
+        <w:t>${</w:t>
+      </w:r>
+      <w:proofErr w:type="spellStart"/>
+      <w:r>
+        <w:rPr>
+          <w:rFonts w:cstheme="minorHAnsi"/>
+        </w:rPr>
+        <w:t>courseYear</w:t>
+      </w:r>
+      <w:proofErr w:type="spellEnd"/>
+      <w:r>
+        <w:rPr>
+          <w:rFonts w:cstheme="minorHAnsi"/>
+        </w:rPr>
+        <w:t xml:space="preserve">} </w:t>
+      </w:r>
+    </w:p>
+    <w:p>
+      <w:pPr>
+        <w:rPr>
+          <w:rFonts w:cstheme="minorHAnsi"/>
+        </w:rPr>
+      </w:pPr>
+      <w:r>
+        <w:rPr>
+          <w:rFonts w:cstheme="minorHAnsi"/>
+        </w:rPr>
+        <w:t>${</w:t>
+      </w:r>
+      <w:proofErr w:type="spellStart"/>
+      <w:r>
+        <w:rPr>
+          <w:rFonts w:cstheme="minorHAnsi"/>
+        </w:rPr>
+        <w:t>NoCourseLocation</w:t>
+      </w:r>
+      <w:proofErr w:type="spellEnd"/>
+      <w:r>
+        <w:rPr>
+          <w:rFonts w:cstheme="minorHAnsi"/>
+        </w:rPr>
+        <w:t>}</w:t>
       </w:r>
     </w:p>
     <w:p>
@@ -703,33 +980,75 @@
         <w:rPr>
           <w:rFonts w:cstheme="minorHAnsi"/>
         </w:rPr>
-        <w:t xml:space="preserve"> ${courseLocation}</w:t>
-      </w:r>
-    </w:p>
-    <w:p>
-      <w:pPr>
-        <w:rPr>
-          <w:rFonts w:cstheme="minorHAnsi"/>
-        </w:rPr>
-      </w:pPr>
-      <w:r>
-        <w:rPr>
-          <w:rFonts w:cstheme="minorHAnsi"/>
-        </w:rPr>
-        <w:t>${/NoCourseLocation}</w:t>
-      </w:r>
-    </w:p>
-    <w:p>
-      <w:pPr>
-        <w:rPr>
-          <w:rFonts w:cstheme="minorHAnsi"/>
-        </w:rPr>
-      </w:pPr>
-      <w:r>
-        <w:rPr>
-          <w:rFonts w:cstheme="minorHAnsi"/>
-        </w:rPr>
-        <w:t>${NoCourseDays}</w:t>
+        <w:t xml:space="preserve"> ${</w:t>
+      </w:r>
+      <w:proofErr w:type="spellStart"/>
+      <w:r>
+        <w:rPr>
+          <w:rFonts w:cstheme="minorHAnsi"/>
+        </w:rPr>
+        <w:t>courseLocation</w:t>
+      </w:r>
+      <w:proofErr w:type="spellEnd"/>
+      <w:r>
+        <w:rPr>
+          <w:rFonts w:cstheme="minorHAnsi"/>
+        </w:rPr>
+        <w:t>}</w:t>
+      </w:r>
+    </w:p>
+    <w:p>
+      <w:pPr>
+        <w:rPr>
+          <w:rFonts w:cstheme="minorHAnsi"/>
+        </w:rPr>
+      </w:pPr>
+      <w:r>
+        <w:rPr>
+          <w:rFonts w:cstheme="minorHAnsi"/>
+        </w:rPr>
+        <w:t>${/</w:t>
+      </w:r>
+      <w:proofErr w:type="spellStart"/>
+      <w:r>
+        <w:rPr>
+          <w:rFonts w:cstheme="minorHAnsi"/>
+        </w:rPr>
+        <w:t>NoCourseLocation</w:t>
+      </w:r>
+      <w:proofErr w:type="spellEnd"/>
+      <w:r>
+        <w:rPr>
+          <w:rFonts w:cstheme="minorHAnsi"/>
+        </w:rPr>
+        <w:t>}</w:t>
+      </w:r>
+    </w:p>
+    <w:p>
+      <w:pPr>
+        <w:rPr>
+          <w:rFonts w:cstheme="minorHAnsi"/>
+        </w:rPr>
+      </w:pPr>
+      <w:r>
+        <w:rPr>
+          <w:rFonts w:cstheme="minorHAnsi"/>
+        </w:rPr>
+        <w:t>${</w:t>
+      </w:r>
+      <w:proofErr w:type="spellStart"/>
+      <w:r>
+        <w:rPr>
+          <w:rFonts w:cstheme="minorHAnsi"/>
+        </w:rPr>
+        <w:t>NoCourseDays</w:t>
+      </w:r>
+      <w:proofErr w:type="spellEnd"/>
+      <w:r>
+        <w:rPr>
+          <w:rFonts w:cstheme="minorHAnsi"/>
+        </w:rPr>
+        <w:t>}</w:t>
       </w:r>
     </w:p>
     <w:p>
@@ -769,20 +1088,49 @@
         <w:rPr>
           <w:rFonts w:cstheme="minorHAnsi"/>
         </w:rPr>
-        <w:t>${/NoCourseDays}</w:t>
-      </w:r>
-    </w:p>
-    <w:p>
-      <w:pPr>
-        <w:rPr>
-          <w:rFonts w:cstheme="minorHAnsi"/>
-        </w:rPr>
-      </w:pPr>
-      <w:r>
-        <w:rPr>
-          <w:rFonts w:cstheme="minorHAnsi"/>
-        </w:rPr>
-        <w:t>${NoClassHours}</w:t>
+        <w:t>${/</w:t>
+      </w:r>
+      <w:proofErr w:type="spellStart"/>
+      <w:r>
+        <w:rPr>
+          <w:rFonts w:cstheme="minorHAnsi"/>
+        </w:rPr>
+        <w:t>NoCourseDays</w:t>
+      </w:r>
+      <w:proofErr w:type="spellEnd"/>
+      <w:r>
+        <w:rPr>
+          <w:rFonts w:cstheme="minorHAnsi"/>
+        </w:rPr>
+        <w:t>}</w:t>
+      </w:r>
+    </w:p>
+    <w:p>
+      <w:pPr>
+        <w:rPr>
+          <w:rFonts w:cstheme="minorHAnsi"/>
+        </w:rPr>
+      </w:pPr>
+      <w:r>
+        <w:rPr>
+          <w:rFonts w:cstheme="minorHAnsi"/>
+        </w:rPr>
+        <w:lastRenderedPageBreak/>
+        <w:t>${</w:t>
+      </w:r>
+      <w:proofErr w:type="spellStart"/>
+      <w:r>
+        <w:rPr>
+          <w:rFonts w:cstheme="minorHAnsi"/>
+        </w:rPr>
+        <w:t>NoClassHours</w:t>
+      </w:r>
+      <w:proofErr w:type="spellEnd"/>
+      <w:r>
+        <w:rPr>
+          <w:rFonts w:cstheme="minorHAnsi"/>
+        </w:rPr>
+        <w:t>}</w:t>
       </w:r>
     </w:p>
     <w:p>
@@ -796,40 +1144,95 @@
           <w:rFonts w:cstheme="minorHAnsi"/>
           <w:b/>
         </w:rPr>
-        <w:lastRenderedPageBreak/>
         <w:t>Class Hours:</w:t>
       </w:r>
       <w:r>
         <w:rPr>
           <w:rFonts w:cstheme="minorHAnsi"/>
         </w:rPr>
-        <w:t xml:space="preserve"> ${classStartTime} - ${classEndTime}</w:t>
-      </w:r>
-    </w:p>
-    <w:p>
-      <w:pPr>
-        <w:rPr>
-          <w:rFonts w:cstheme="minorHAnsi"/>
-        </w:rPr>
-      </w:pPr>
-      <w:r>
-        <w:rPr>
-          <w:rFonts w:cstheme="minorHAnsi"/>
-        </w:rPr>
-        <w:t>${/NoClassHours}</w:t>
-      </w:r>
-    </w:p>
-    <w:p>
-      <w:pPr>
-        <w:rPr>
-          <w:rFonts w:cstheme="minorHAnsi"/>
-        </w:rPr>
-      </w:pPr>
-      <w:r>
-        <w:rPr>
-          <w:rFonts w:cstheme="minorHAnsi"/>
-        </w:rPr>
-        <w:t>${NoOfficeHours}</w:t>
+        <w:t xml:space="preserve"> ${</w:t>
+      </w:r>
+      <w:proofErr w:type="spellStart"/>
+      <w:r>
+        <w:rPr>
+          <w:rFonts w:cstheme="minorHAnsi"/>
+        </w:rPr>
+        <w:t>classStartTime</w:t>
+      </w:r>
+      <w:proofErr w:type="spellEnd"/>
+      <w:r>
+        <w:rPr>
+          <w:rFonts w:cstheme="minorHAnsi"/>
+        </w:rPr>
+        <w:t>} - ${</w:t>
+      </w:r>
+      <w:proofErr w:type="spellStart"/>
+      <w:r>
+        <w:rPr>
+          <w:rFonts w:cstheme="minorHAnsi"/>
+        </w:rPr>
+        <w:t>classEndTime</w:t>
+      </w:r>
+      <w:proofErr w:type="spellEnd"/>
+      <w:r>
+        <w:rPr>
+          <w:rFonts w:cstheme="minorHAnsi"/>
+        </w:rPr>
+        <w:t>}</w:t>
+      </w:r>
+    </w:p>
+    <w:p>
+      <w:pPr>
+        <w:rPr>
+          <w:rFonts w:cstheme="minorHAnsi"/>
+        </w:rPr>
+      </w:pPr>
+      <w:r>
+        <w:rPr>
+          <w:rFonts w:cstheme="minorHAnsi"/>
+        </w:rPr>
+        <w:t>${/</w:t>
+      </w:r>
+      <w:proofErr w:type="spellStart"/>
+      <w:r>
+        <w:rPr>
+          <w:rFonts w:cstheme="minorHAnsi"/>
+        </w:rPr>
+        <w:t>NoClassHours</w:t>
+      </w:r>
+      <w:proofErr w:type="spellEnd"/>
+      <w:r>
+        <w:rPr>
+          <w:rFonts w:cstheme="minorHAnsi"/>
+        </w:rPr>
+        <w:t>}</w:t>
+      </w:r>
+    </w:p>
+    <w:p>
+      <w:pPr>
+        <w:rPr>
+          <w:rFonts w:cstheme="minorHAnsi"/>
+        </w:rPr>
+      </w:pPr>
+      <w:r>
+        <w:rPr>
+          <w:rFonts w:cstheme="minorHAnsi"/>
+        </w:rPr>
+        <w:t>${</w:t>
+      </w:r>
+      <w:proofErr w:type="spellStart"/>
+      <w:r>
+        <w:rPr>
+          <w:rFonts w:cstheme="minorHAnsi"/>
+        </w:rPr>
+        <w:t>NoOfficeHours</w:t>
+      </w:r>
+      <w:proofErr w:type="spellEnd"/>
+      <w:r>
+        <w:rPr>
+          <w:rFonts w:cstheme="minorHAnsi"/>
+        </w:rPr>
+        <w:t>}</w:t>
       </w:r>
     </w:p>
     <w:p>
@@ -850,7 +1253,21 @@
         <w:rPr>
           <w:rFonts w:cstheme="minorHAnsi"/>
         </w:rPr>
-        <w:t>${officeHour}</w:t>
+        <w:t>${</w:t>
+      </w:r>
+      <w:proofErr w:type="spellStart"/>
+      <w:r>
+        <w:rPr>
+          <w:rFonts w:cstheme="minorHAnsi"/>
+        </w:rPr>
+        <w:t>officeHour</w:t>
+      </w:r>
+      <w:proofErr w:type="spellEnd"/>
+      <w:r>
+        <w:rPr>
+          <w:rFonts w:cstheme="minorHAnsi"/>
+        </w:rPr>
+        <w:t>}</w:t>
       </w:r>
     </w:p>
     <w:p>
@@ -871,20 +1288,47 @@
           <w:sz w:val="22"/>
           <w:szCs w:val="22"/>
         </w:rPr>
-        <w:t>${/NoOfficeHours}</w:t>
-      </w:r>
-    </w:p>
-    <w:p>
-      <w:pPr>
-        <w:rPr>
-          <w:rFonts w:cstheme="minorHAnsi"/>
-        </w:rPr>
-      </w:pPr>
-      <w:r>
-        <w:rPr>
-          <w:rFonts w:cstheme="minorHAnsi"/>
-        </w:rPr>
-        <w:t>${NoCo</w:t>
+        <w:t>${/</w:t>
+      </w:r>
+      <w:proofErr w:type="spellStart"/>
+      <w:r>
+        <w:rPr>
+          <w:rFonts w:asciiTheme="minorHAnsi" w:eastAsiaTheme="minorHAnsi" w:hAnsiTheme="minorHAnsi" w:cstheme="minorHAnsi"/>
+          <w:color w:val="auto"/>
+          <w:sz w:val="22"/>
+          <w:szCs w:val="22"/>
+        </w:rPr>
+        <w:t>NoOfficeHours</w:t>
+      </w:r>
+      <w:proofErr w:type="spellEnd"/>
+      <w:r>
+        <w:rPr>
+          <w:rFonts w:asciiTheme="minorHAnsi" w:eastAsiaTheme="minorHAnsi" w:hAnsiTheme="minorHAnsi" w:cstheme="minorHAnsi"/>
+          <w:color w:val="auto"/>
+          <w:sz w:val="22"/>
+          <w:szCs w:val="22"/>
+        </w:rPr>
+        <w:t>}</w:t>
+      </w:r>
+    </w:p>
+    <w:p>
+      <w:pPr>
+        <w:rPr>
+          <w:rFonts w:cstheme="minorHAnsi"/>
+        </w:rPr>
+      </w:pPr>
+      <w:r>
+        <w:rPr>
+          <w:rFonts w:cstheme="minorHAnsi"/>
+        </w:rPr>
+        <w:t>${</w:t>
+      </w:r>
+      <w:proofErr w:type="spellStart"/>
+      <w:r>
+        <w:rPr>
+          <w:rFonts w:cstheme="minorHAnsi"/>
+        </w:rPr>
+        <w:t>NoCo</w:t>
       </w:r>
       <w:r>
         <w:rPr>
@@ -892,6 +1336,7 @@
         </w:rPr>
         <w:t>urseDescription</w:t>
       </w:r>
+      <w:proofErr w:type="spellEnd"/>
       <w:r>
         <w:rPr>
           <w:rFonts w:cstheme="minorHAnsi"/>
@@ -938,20 +1383,48 @@
         <w:rPr>
           <w:rFonts w:cstheme="minorHAnsi"/>
         </w:rPr>
-        <w:t>${courseDescription0}${courseDescription1}${courseDescription2}${courseDescription3}${courseDescription4}${courseDescription5}${courseDescription6}${courseDescription7}${courseDescription8}${courseDescription9}${courseDescription10}${courseDescription11}${courseDescription12}${courseDescription13}${courseDescription14}${courseDescription15}${courseDescription16}${courseDescription17}${courseDescription18}${courseDescription19}${courseDescription20}</w:t>
-      </w:r>
-    </w:p>
-    <w:p>
-      <w:pPr>
-        <w:rPr>
-          <w:rFonts w:cstheme="minorHAnsi"/>
-        </w:rPr>
-      </w:pPr>
-      <w:r>
-        <w:rPr>
-          <w:rFonts w:cstheme="minorHAnsi"/>
-        </w:rPr>
-        <w:t>${/NoCourseDescription}</w:t>
+        <w:t>${courseDescription</w:t>
+      </w:r>
+      <w:proofErr w:type="gramStart"/>
+      <w:r>
+        <w:rPr>
+          <w:rFonts w:cstheme="minorHAnsi"/>
+        </w:rPr>
+        <w:t>0}$</w:t>
+      </w:r>
+      <w:proofErr w:type="gramEnd"/>
+      <w:r>
+        <w:rPr>
+          <w:rFonts w:cstheme="minorHAnsi"/>
+        </w:rPr>
+        <w:t>{courseDescription1}${courseDescription2}${courseDescription3}${courseDescription4}${courseDescription5}${courseDescription6}${courseDescription7}${courseDescription8}${courseDescription9}${courseDescription10}${courseDescription11}${courseDescription12}${courseDescription13}${courseDescription14}${courseDescription15}${courseDescription16}${courseDescription17}${courseDescription18}${courseDescription19}${courseDescription20}</w:t>
+      </w:r>
+    </w:p>
+    <w:p>
+      <w:pPr>
+        <w:rPr>
+          <w:rFonts w:cstheme="minorHAnsi"/>
+        </w:rPr>
+      </w:pPr>
+      <w:r>
+        <w:rPr>
+          <w:rFonts w:cstheme="minorHAnsi"/>
+        </w:rPr>
+        <w:t>${/</w:t>
+      </w:r>
+      <w:proofErr w:type="spellStart"/>
+      <w:r>
+        <w:rPr>
+          <w:rFonts w:cstheme="minorHAnsi"/>
+        </w:rPr>
+        <w:t>NoCourseDescription</w:t>
+      </w:r>
+      <w:proofErr w:type="spellEnd"/>
+      <w:r>
+        <w:rPr>
+          <w:rFonts w:cstheme="minorHAnsi"/>
+        </w:rPr>
+        <w:t>}</w:t>
       </w:r>
     </w:p>
     <w:p/>
@@ -1010,7 +1483,21 @@
         <w:rPr>
           <w:rFonts w:cstheme="minorHAnsi"/>
         </w:rPr>
-        <w:t>${NoPrerequisites}</w:t>
+        <w:t>${</w:t>
+      </w:r>
+      <w:proofErr w:type="spellStart"/>
+      <w:r>
+        <w:rPr>
+          <w:rFonts w:cstheme="minorHAnsi"/>
+        </w:rPr>
+        <w:t>NoPrerequisites</w:t>
+      </w:r>
+      <w:proofErr w:type="spellEnd"/>
+      <w:r>
+        <w:rPr>
+          <w:rFonts w:cstheme="minorHAnsi"/>
+        </w:rPr>
+        <w:t>}</w:t>
       </w:r>
     </w:p>
     <w:p>
@@ -1090,7 +1577,23 @@
           <w:rFonts w:asciiTheme="minorHAnsi" w:hAnsiTheme="minorHAnsi" w:cstheme="minorHAnsi"/>
           <w:szCs w:val="22"/>
         </w:rPr>
-        <w:t>${/NoPrerequisites}</w:t>
+        <w:t>${/</w:t>
+      </w:r>
+      <w:proofErr w:type="spellStart"/>
+      <w:r>
+        <w:rPr>
+          <w:rFonts w:asciiTheme="minorHAnsi" w:hAnsiTheme="minorHAnsi" w:cstheme="minorHAnsi"/>
+          <w:szCs w:val="22"/>
+        </w:rPr>
+        <w:t>NoPrerequisites</w:t>
+      </w:r>
+      <w:proofErr w:type="spellEnd"/>
+      <w:r>
+        <w:rPr>
+          <w:rFonts w:asciiTheme="minorHAnsi" w:hAnsiTheme="minorHAnsi" w:cstheme="minorHAnsi"/>
+          <w:szCs w:val="22"/>
+        </w:rPr>
+        <w:t>}</w:t>
       </w:r>
     </w:p>
     <w:p>
@@ -1161,7 +1664,14 @@
         <w:rPr>
           <w:rFonts w:cstheme="minorHAnsi"/>
         </w:rPr>
-        <w:t>${No</w:t>
+        <w:t>${</w:t>
+      </w:r>
+      <w:proofErr w:type="spellStart"/>
+      <w:r>
+        <w:rPr>
+          <w:rFonts w:cstheme="minorHAnsi"/>
+        </w:rPr>
+        <w:t>No</w:t>
       </w:r>
       <w:r>
         <w:rPr>
@@ -1173,7 +1683,14 @@
         <w:rPr>
           <w:rFonts w:cstheme="minorHAnsi"/>
         </w:rPr>
-        <w:t>requisites}</w:t>
+        <w:t>requisites</w:t>
+      </w:r>
+      <w:proofErr w:type="spellEnd"/>
+      <w:r>
+        <w:rPr>
+          <w:rFonts w:cstheme="minorHAnsi"/>
+        </w:rPr>
+        <w:t>}</w:t>
       </w:r>
     </w:p>
     <w:p>
@@ -1240,6 +1757,7 @@
         </w:rPr>
         <w:t>/</w:t>
       </w:r>
+      <w:proofErr w:type="spellStart"/>
       <w:r>
         <w:rPr>
           <w:rFonts w:cstheme="minorHAnsi"/>
@@ -1256,7 +1774,14 @@
         <w:rPr>
           <w:rFonts w:cstheme="minorHAnsi"/>
         </w:rPr>
-        <w:t>requisites}</w:t>
+        <w:t>requisites</w:t>
+      </w:r>
+      <w:proofErr w:type="spellEnd"/>
+      <w:r>
+        <w:rPr>
+          <w:rFonts w:cstheme="minorHAnsi"/>
+        </w:rPr>
+        <w:t>}</w:t>
       </w:r>
     </w:p>
     <w:p>
@@ -1329,7 +1854,21 @@
         <w:rPr>
           <w:rFonts w:cstheme="minorHAnsi"/>
         </w:rPr>
-        <w:t>${NoContacts}</w:t>
+        <w:t>${</w:t>
+      </w:r>
+      <w:proofErr w:type="spellStart"/>
+      <w:r>
+        <w:rPr>
+          <w:rFonts w:cstheme="minorHAnsi"/>
+        </w:rPr>
+        <w:t>NoContacts</w:t>
+      </w:r>
+      <w:proofErr w:type="spellEnd"/>
+      <w:r>
+        <w:rPr>
+          <w:rFonts w:cstheme="minorHAnsi"/>
+        </w:rPr>
+        <w:t>}</w:t>
       </w:r>
     </w:p>
     <w:p>
@@ -1609,7 +2148,21 @@
         <w:rPr>
           <w:rFonts w:cstheme="minorHAnsi"/>
         </w:rPr>
-        <w:t>${/NoContacts}</w:t>
+        <w:t>${/</w:t>
+      </w:r>
+      <w:proofErr w:type="spellStart"/>
+      <w:r>
+        <w:rPr>
+          <w:rFonts w:cstheme="minorHAnsi"/>
+        </w:rPr>
+        <w:t>NoContacts</w:t>
+      </w:r>
+      <w:proofErr w:type="spellEnd"/>
+      <w:r>
+        <w:rPr>
+          <w:rFonts w:cstheme="minorHAnsi"/>
+        </w:rPr>
+        <w:t>}</w:t>
       </w:r>
     </w:p>
     <w:p>
@@ -1636,7 +2189,21 @@
         <w:rPr>
           <w:rFonts w:cstheme="minorHAnsi"/>
         </w:rPr>
-        <w:t>${NoInstructorBio}</w:t>
+        <w:t>${</w:t>
+      </w:r>
+      <w:proofErr w:type="spellStart"/>
+      <w:r>
+        <w:rPr>
+          <w:rFonts w:cstheme="minorHAnsi"/>
+        </w:rPr>
+        <w:t>NoInstructorBio</w:t>
+      </w:r>
+      <w:proofErr w:type="spellEnd"/>
+      <w:r>
+        <w:rPr>
+          <w:rFonts w:cstheme="minorHAnsi"/>
+        </w:rPr>
+        <w:t>}</w:t>
       </w:r>
     </w:p>
     <w:p>
@@ -1679,11 +2246,19 @@
         </w:rPr>
         <w:t>${instructorBio</w:t>
       </w:r>
+      <w:proofErr w:type="gramStart"/>
       <w:r>
         <w:rPr>
           <w:rFonts w:eastAsia="Times New Roman" w:cstheme="minorHAnsi"/>
         </w:rPr>
-        <w:t>0}${instructorBio1}${instructorBio2}${instructorBio3}${instructorBio4}${instructorBio5}${instructorBio6}${instructorBio7}${instructorBio8}${instructorBio9}${instructorBio10}${instructorBio11}${instructorBio12}${instructorBio13}${instructorBio14}${instructorBio15}${instructorBio16}${instructorBio17}${instructorBio18}${instructorBio19}${instructorBio20}</w:t>
+        <w:t>0}$</w:t>
+      </w:r>
+      <w:proofErr w:type="gramEnd"/>
+      <w:r>
+        <w:rPr>
+          <w:rFonts w:eastAsia="Times New Roman" w:cstheme="minorHAnsi"/>
+        </w:rPr>
+        <w:t>{instructorBio1}${instructorBio2}${instructorBio3}${instructorBio4}${instructorBio5}${instructorBio6}${instructorBio7}${instructorBio8}${instructorBio9}${instructorBio10}${instructorBio11}${instructorBio12}${instructorBio13}${instructorBio14}${instructorBio15}${instructorBio16}${instructorBio17}${instructorBio18}${instructorBio19}${instructorBio20}</w:t>
       </w:r>
     </w:p>
     <w:p>
@@ -1697,7 +2272,21 @@
         <w:rPr>
           <w:rFonts w:eastAsia="Times New Roman" w:cstheme="minorHAnsi"/>
         </w:rPr>
-        <w:t>${/NoInstructorBio}</w:t>
+        <w:t>${/</w:t>
+      </w:r>
+      <w:proofErr w:type="spellStart"/>
+      <w:r>
+        <w:rPr>
+          <w:rFonts w:eastAsia="Times New Roman" w:cstheme="minorHAnsi"/>
+        </w:rPr>
+        <w:t>NoInstructorBio</w:t>
+      </w:r>
+      <w:proofErr w:type="spellEnd"/>
+      <w:r>
+        <w:rPr>
+          <w:rFonts w:eastAsia="Times New Roman" w:cstheme="minorHAnsi"/>
+        </w:rPr>
+        <w:t>}</w:t>
       </w:r>
     </w:p>
     <w:p>
@@ -1743,7 +2332,21 @@
         <w:rPr>
           <w:rFonts w:eastAsia="Times New Roman" w:cstheme="minorHAnsi"/>
         </w:rPr>
-        <w:t>${NoOtherInstructionalStaff}</w:t>
+        <w:t>${</w:t>
+      </w:r>
+      <w:proofErr w:type="spellStart"/>
+      <w:r>
+        <w:rPr>
+          <w:rFonts w:eastAsia="Times New Roman" w:cstheme="minorHAnsi"/>
+        </w:rPr>
+        <w:t>NoOtherInstructionalStaff</w:t>
+      </w:r>
+      <w:proofErr w:type="spellEnd"/>
+      <w:r>
+        <w:rPr>
+          <w:rFonts w:eastAsia="Times New Roman" w:cstheme="minorHAnsi"/>
+        </w:rPr>
+        <w:t>}</w:t>
       </w:r>
     </w:p>
     <w:p>
@@ -1823,7 +2426,21 @@
         <w:rPr>
           <w:rFonts w:asciiTheme="minorHAnsi" w:hAnsiTheme="minorHAnsi" w:cstheme="minorHAnsi"/>
         </w:rPr>
-        <w:t>${/NoOtherInstructionalStaff}</w:t>
+        <w:t>${/</w:t>
+      </w:r>
+      <w:proofErr w:type="spellStart"/>
+      <w:r>
+        <w:rPr>
+          <w:rFonts w:asciiTheme="minorHAnsi" w:hAnsiTheme="minorHAnsi" w:cstheme="minorHAnsi"/>
+        </w:rPr>
+        <w:t>NoOtherInstructionalStaff</w:t>
+      </w:r>
+      <w:proofErr w:type="spellEnd"/>
+      <w:r>
+        <w:rPr>
+          <w:rFonts w:asciiTheme="minorHAnsi" w:hAnsiTheme="minorHAnsi" w:cstheme="minorHAnsi"/>
+        </w:rPr>
+        <w:t>}</w:t>
       </w:r>
     </w:p>
     <w:p>
@@ -1838,7 +2455,21 @@
         <w:rPr>
           <w:rFonts w:asciiTheme="minorHAnsi" w:hAnsiTheme="minorHAnsi" w:cstheme="minorHAnsi"/>
         </w:rPr>
-        <w:t>${otherInstructionalStaff}</w:t>
+        <w:t>${</w:t>
+      </w:r>
+      <w:proofErr w:type="spellStart"/>
+      <w:r>
+        <w:rPr>
+          <w:rFonts w:asciiTheme="minorHAnsi" w:hAnsiTheme="minorHAnsi" w:cstheme="minorHAnsi"/>
+        </w:rPr>
+        <w:t>otherInstructionalStaff</w:t>
+      </w:r>
+      <w:proofErr w:type="spellEnd"/>
+      <w:r>
+        <w:rPr>
+          <w:rFonts w:asciiTheme="minorHAnsi" w:hAnsiTheme="minorHAnsi" w:cstheme="minorHAnsi"/>
+        </w:rPr>
+        <w:t>}</w:t>
       </w:r>
     </w:p>
     <w:p>
@@ -1879,7 +2510,21 @@
         <w:rPr>
           <w:rFonts w:asciiTheme="minorHAnsi" w:hAnsiTheme="minorHAnsi" w:cstheme="minorHAnsi"/>
         </w:rPr>
-        <w:t>${NoCourseStructure}</w:t>
+        <w:t>${</w:t>
+      </w:r>
+      <w:proofErr w:type="spellStart"/>
+      <w:r>
+        <w:rPr>
+          <w:rFonts w:asciiTheme="minorHAnsi" w:hAnsiTheme="minorHAnsi" w:cstheme="minorHAnsi"/>
+        </w:rPr>
+        <w:t>NoCourseStructure</w:t>
+      </w:r>
+      <w:proofErr w:type="spellEnd"/>
+      <w:r>
+        <w:rPr>
+          <w:rFonts w:asciiTheme="minorHAnsi" w:hAnsiTheme="minorHAnsi" w:cstheme="minorHAnsi"/>
+        </w:rPr>
+        <w:t>}</w:t>
       </w:r>
     </w:p>
     <w:p>
@@ -1894,7 +2539,21 @@
         <w:rPr>
           <w:rFonts w:asciiTheme="minorHAnsi" w:hAnsiTheme="minorHAnsi" w:cstheme="minorHAnsi"/>
         </w:rPr>
-        <w:t>${NoCourseStructureDesc}</w:t>
+        <w:t>${</w:t>
+      </w:r>
+      <w:proofErr w:type="spellStart"/>
+      <w:r>
+        <w:rPr>
+          <w:rFonts w:asciiTheme="minorHAnsi" w:hAnsiTheme="minorHAnsi" w:cstheme="minorHAnsi"/>
+        </w:rPr>
+        <w:t>NoCourseStructureDesc</w:t>
+      </w:r>
+      <w:proofErr w:type="spellEnd"/>
+      <w:r>
+        <w:rPr>
+          <w:rFonts w:asciiTheme="minorHAnsi" w:hAnsiTheme="minorHAnsi" w:cstheme="minorHAnsi"/>
+        </w:rPr>
+        <w:t>}</w:t>
       </w:r>
     </w:p>
     <w:p>
@@ -1969,31 +2628,49 @@
           <w:color w:val="1F4E79" w:themeColor="accent5" w:themeShade="80"/>
           <w:szCs w:val="20"/>
         </w:rPr>
-        <w:t>Then a description of how your classes are structured: Do you use traditional lecturing? Do you provide notes (outlines)? Do you combine on-line and in-class activity?</w:t>
-      </w:r>
-    </w:p>
-    <w:p>
-      <w:pPr>
-        <w:spacing w:after="120"/>
-        <w:ind w:left="227"/>
-        <w:rPr>
-          <w:rFonts w:eastAsia="Times New Roman" w:cstheme="majorHAnsi"/>
-          <w:szCs w:val="20"/>
-        </w:rPr>
-      </w:pPr>
+        <w:t xml:space="preserve">Then a description of how your classes </w:t>
+      </w:r>
+      <w:proofErr w:type="gramStart"/>
       <w:r>
         <w:rPr>
           <w:rFonts w:eastAsia="Times New Roman" w:cstheme="minorHAnsi"/>
           <w:color w:val="1F4E79" w:themeColor="accent5" w:themeShade="80"/>
           <w:szCs w:val="20"/>
         </w:rPr>
-        <w:t>You may wish to combine this section and Learning Outcomes below to provide an opportunity to introduce students to your philosophy of learning, to the culture of your discipline and how this course fits in the larger context.</w:t>
-      </w:r>
-      <w:r>
+        <w:t>are</w:t>
+      </w:r>
+      <w:proofErr w:type="gramEnd"/>
+      <w:r>
+        <w:rPr>
+          <w:rFonts w:eastAsia="Times New Roman" w:cstheme="minorHAnsi"/>
+          <w:color w:val="1F4E79" w:themeColor="accent5" w:themeShade="80"/>
+          <w:szCs w:val="20"/>
+        </w:rPr>
+        <w:t xml:space="preserve"> structured: Do you use traditional lecturing? Do you provide notes (outlines)? Do you combine on-line and in-class activity?</w:t>
+      </w:r>
+    </w:p>
+    <w:p>
+      <w:pPr>
+        <w:spacing w:after="120"/>
+        <w:ind w:left="227"/>
         <w:rPr>
           <w:rFonts w:eastAsia="Times New Roman" w:cstheme="majorHAnsi"/>
           <w:szCs w:val="20"/>
         </w:rPr>
+      </w:pPr>
+      <w:r>
+        <w:rPr>
+          <w:rFonts w:eastAsia="Times New Roman" w:cstheme="minorHAnsi"/>
+          <w:color w:val="1F4E79" w:themeColor="accent5" w:themeShade="80"/>
+          <w:szCs w:val="20"/>
+        </w:rPr>
+        <w:t>You may wish to combine this section and Learning Outcomes below to provide an opportunity to introduce students to your philosophy of learning, to the culture of your discipline and how this course fits in the larger context.</w:t>
+      </w:r>
+      <w:r>
+        <w:rPr>
+          <w:rFonts w:eastAsia="Times New Roman" w:cstheme="majorHAnsi"/>
+          <w:szCs w:val="20"/>
+        </w:rPr>
         <w:t>]</w:t>
       </w:r>
     </w:p>
@@ -2009,7 +2686,21 @@
         <w:rPr>
           <w:rFonts w:asciiTheme="minorHAnsi" w:hAnsiTheme="minorHAnsi" w:cstheme="minorHAnsi"/>
         </w:rPr>
-        <w:t>${/NoCourseStructureDesc}</w:t>
+        <w:t>${/</w:t>
+      </w:r>
+      <w:proofErr w:type="spellStart"/>
+      <w:r>
+        <w:rPr>
+          <w:rFonts w:asciiTheme="minorHAnsi" w:hAnsiTheme="minorHAnsi" w:cstheme="minorHAnsi"/>
+        </w:rPr>
+        <w:t>NoCourseStructureDesc</w:t>
+      </w:r>
+      <w:proofErr w:type="spellEnd"/>
+      <w:r>
+        <w:rPr>
+          <w:rFonts w:asciiTheme="minorHAnsi" w:hAnsiTheme="minorHAnsi" w:cstheme="minorHAnsi"/>
+        </w:rPr>
+        <w:t>}</w:t>
       </w:r>
     </w:p>
     <w:p>
@@ -2027,28 +2718,53 @@
         </w:rPr>
         <w:t>${courseStructure</w:t>
       </w:r>
+      <w:proofErr w:type="gramStart"/>
       <w:r>
         <w:rPr>
           <w:rFonts w:eastAsia="Times New Roman" w:cstheme="minorHAnsi"/>
           <w:szCs w:val="20"/>
         </w:rPr>
-        <w:t>0}${courseStructure1}${courseStructure2}${courseStructure3}${courseStructure4}${courseStructure5}${courseStructure6}${courseStructure7}${courseStructure8}${courseStructure9}${courseStructure10}${courseStructure11}${courseStructure12}${courseStructure13}${courseStructure14}${courseStructure15}${courseStructure16}${courseStructure17}${courseStructure18}${courseStructure19}${courseStructure20}</w:t>
-      </w:r>
-    </w:p>
-    <w:p>
-      <w:pPr>
-        <w:spacing w:after="120"/>
+        <w:t>0}$</w:t>
+      </w:r>
+      <w:proofErr w:type="gramEnd"/>
+      <w:r>
         <w:rPr>
           <w:rFonts w:eastAsia="Times New Roman" w:cstheme="minorHAnsi"/>
           <w:szCs w:val="20"/>
         </w:rPr>
-      </w:pPr>
-      <w:r>
+        <w:t>{courseStructure1}${courseStructure2}${courseStructure3}${courseStructure4}${courseStructure5}${courseStructure6}${courseStructure7}${courseStructure8}${courseStructure9}${courseStructure10}${courseStructure11}${courseStructure12}${courseStructure13}${courseStructure14}${courseStructure15}${courseStructure16}${courseStructure17}${courseStructure18}${courseStructure19}${courseStructure20}</w:t>
+      </w:r>
+    </w:p>
+    <w:p>
+      <w:pPr>
+        <w:spacing w:after="120"/>
         <w:rPr>
           <w:rFonts w:eastAsia="Times New Roman" w:cstheme="minorHAnsi"/>
           <w:szCs w:val="20"/>
         </w:rPr>
-        <w:t>${/NoCourseStructure}</w:t>
+      </w:pPr>
+      <w:r>
+        <w:rPr>
+          <w:rFonts w:eastAsia="Times New Roman" w:cstheme="minorHAnsi"/>
+          <w:szCs w:val="20"/>
+        </w:rPr>
+        <w:t>${/</w:t>
+      </w:r>
+      <w:proofErr w:type="spellStart"/>
+      <w:r>
+        <w:rPr>
+          <w:rFonts w:eastAsia="Times New Roman" w:cstheme="minorHAnsi"/>
+          <w:szCs w:val="20"/>
+        </w:rPr>
+        <w:t>NoCourseStructure</w:t>
+      </w:r>
+      <w:proofErr w:type="spellEnd"/>
+      <w:r>
+        <w:rPr>
+          <w:rFonts w:eastAsia="Times New Roman" w:cstheme="minorHAnsi"/>
+          <w:szCs w:val="20"/>
+        </w:rPr>
+        <w:t>}</w:t>
       </w:r>
     </w:p>
     <w:p>
@@ -2091,7 +2807,23 @@
           <w:rFonts w:eastAsia="Times New Roman" w:cstheme="minorHAnsi"/>
           <w:szCs w:val="20"/>
         </w:rPr>
-        <w:t>${NoTopicsSchedule}</w:t>
+        <w:t>${</w:t>
+      </w:r>
+      <w:proofErr w:type="spellStart"/>
+      <w:r>
+        <w:rPr>
+          <w:rFonts w:eastAsia="Times New Roman" w:cstheme="minorHAnsi"/>
+          <w:szCs w:val="20"/>
+        </w:rPr>
+        <w:t>NoTopicsSchedule</w:t>
+      </w:r>
+      <w:proofErr w:type="spellEnd"/>
+      <w:r>
+        <w:rPr>
+          <w:rFonts w:eastAsia="Times New Roman" w:cstheme="minorHAnsi"/>
+          <w:szCs w:val="20"/>
+        </w:rPr>
+        <w:t>}</w:t>
       </w:r>
     </w:p>
     <w:p>
@@ -2172,79 +2904,148 @@
           <w:rFonts w:eastAsia="Times New Roman" w:cstheme="minorHAnsi"/>
           <w:szCs w:val="20"/>
         </w:rPr>
-        <w:t>${/NoTopicsSchedule}</w:t>
-      </w:r>
-    </w:p>
-    <w:p>
-      <w:pPr>
-        <w:spacing w:after="120"/>
+        <w:t>${/</w:t>
+      </w:r>
+      <w:proofErr w:type="spellStart"/>
+      <w:r>
         <w:rPr>
           <w:rFonts w:eastAsia="Times New Roman" w:cstheme="minorHAnsi"/>
           <w:szCs w:val="20"/>
         </w:rPr>
-      </w:pPr>
+        <w:t>NoTopicsSchedule</w:t>
+      </w:r>
+      <w:proofErr w:type="spellEnd"/>
       <w:r>
         <w:rPr>
           <w:rFonts w:eastAsia="Times New Roman" w:cstheme="minorHAnsi"/>
           <w:szCs w:val="20"/>
         </w:rPr>
-        <w:t>${</w:t>
-      </w:r>
-      <w:r>
+        <w:t>}</w:t>
+      </w:r>
+    </w:p>
+    <w:p>
+      <w:pPr>
+        <w:spacing w:after="120"/>
         <w:rPr>
           <w:rFonts w:eastAsia="Times New Roman" w:cstheme="minorHAnsi"/>
           <w:szCs w:val="20"/>
         </w:rPr>
-        <w:t>course</w:t>
-      </w:r>
+      </w:pPr>
       <w:r>
         <w:rPr>
           <w:rFonts w:eastAsia="Times New Roman" w:cstheme="minorHAnsi"/>
           <w:szCs w:val="20"/>
         </w:rPr>
-        <w:t>Schedule}</w:t>
-      </w:r>
-    </w:p>
-    <w:p>
-      <w:pPr>
-        <w:rPr>
-          <w:rFonts w:cstheme="minorHAnsi"/>
-        </w:rPr>
-      </w:pPr>
-      <w:r>
-        <w:rPr>
-          <w:rFonts w:cstheme="minorHAnsi"/>
-        </w:rPr>
-        <w:t>${NoCourseScheduleTbl}</w:t>
-      </w:r>
-    </w:p>
-    <w:p>
-      <w:pPr>
-        <w:rPr>
-          <w:rFonts w:cstheme="minorHAnsi"/>
-        </w:rPr>
-      </w:pPr>
-      <w:r>
-        <w:rPr>
-          <w:rFonts w:cstheme="minorHAnsi"/>
-        </w:rPr>
-        <w:t>${courseScheduleTbl}</w:t>
-      </w:r>
-    </w:p>
-    <w:p>
-      <w:pPr>
-        <w:spacing w:after="120"/>
+        <w:t>${</w:t>
+      </w:r>
+      <w:proofErr w:type="spellStart"/>
+      <w:r>
         <w:rPr>
           <w:rFonts w:eastAsia="Times New Roman" w:cstheme="minorHAnsi"/>
           <w:szCs w:val="20"/>
         </w:rPr>
-      </w:pPr>
+        <w:t>course</w:t>
+      </w:r>
       <w:r>
         <w:rPr>
           <w:rFonts w:eastAsia="Times New Roman" w:cstheme="minorHAnsi"/>
           <w:szCs w:val="20"/>
         </w:rPr>
-        <w:t>${/NoCourseScheduleTbl}</w:t>
+        <w:t>Schedule</w:t>
+      </w:r>
+      <w:proofErr w:type="spellEnd"/>
+      <w:r>
+        <w:rPr>
+          <w:rFonts w:eastAsia="Times New Roman" w:cstheme="minorHAnsi"/>
+          <w:szCs w:val="20"/>
+        </w:rPr>
+        <w:t>}</w:t>
+      </w:r>
+    </w:p>
+    <w:p>
+      <w:pPr>
+        <w:rPr>
+          <w:rFonts w:cstheme="minorHAnsi"/>
+        </w:rPr>
+      </w:pPr>
+      <w:r>
+        <w:rPr>
+          <w:rFonts w:cstheme="minorHAnsi"/>
+        </w:rPr>
+        <w:t>${</w:t>
+      </w:r>
+      <w:proofErr w:type="spellStart"/>
+      <w:r>
+        <w:rPr>
+          <w:rFonts w:cstheme="minorHAnsi"/>
+        </w:rPr>
+        <w:t>NoCourseScheduleTbl</w:t>
+      </w:r>
+      <w:proofErr w:type="spellEnd"/>
+      <w:r>
+        <w:rPr>
+          <w:rFonts w:cstheme="minorHAnsi"/>
+        </w:rPr>
+        <w:t>}</w:t>
+      </w:r>
+    </w:p>
+    <w:p>
+      <w:pPr>
+        <w:rPr>
+          <w:rFonts w:cstheme="minorHAnsi"/>
+        </w:rPr>
+      </w:pPr>
+      <w:r>
+        <w:rPr>
+          <w:rFonts w:cstheme="minorHAnsi"/>
+        </w:rPr>
+        <w:t>${</w:t>
+      </w:r>
+      <w:proofErr w:type="spellStart"/>
+      <w:r>
+        <w:rPr>
+          <w:rFonts w:cstheme="minorHAnsi"/>
+        </w:rPr>
+        <w:t>courseScheduleTbl</w:t>
+      </w:r>
+      <w:proofErr w:type="spellEnd"/>
+      <w:r>
+        <w:rPr>
+          <w:rFonts w:cstheme="minorHAnsi"/>
+        </w:rPr>
+        <w:t>}</w:t>
+      </w:r>
+    </w:p>
+    <w:p>
+      <w:pPr>
+        <w:spacing w:after="120"/>
+        <w:rPr>
+          <w:rFonts w:eastAsia="Times New Roman" w:cstheme="minorHAnsi"/>
+          <w:szCs w:val="20"/>
+        </w:rPr>
+      </w:pPr>
+      <w:r>
+        <w:rPr>
+          <w:rFonts w:eastAsia="Times New Roman" w:cstheme="minorHAnsi"/>
+          <w:szCs w:val="20"/>
+        </w:rPr>
+        <w:t>${/</w:t>
+      </w:r>
+      <w:proofErr w:type="spellStart"/>
+      <w:r>
+        <w:rPr>
+          <w:rFonts w:eastAsia="Times New Roman" w:cstheme="minorHAnsi"/>
+          <w:szCs w:val="20"/>
+        </w:rPr>
+        <w:t>NoCourseScheduleTbl</w:t>
+      </w:r>
+      <w:proofErr w:type="spellEnd"/>
+      <w:r>
+        <w:rPr>
+          <w:rFonts w:eastAsia="Times New Roman" w:cstheme="minorHAnsi"/>
+          <w:szCs w:val="20"/>
+        </w:rPr>
+        <w:t>}</w:t>
       </w:r>
     </w:p>
     <w:p>
@@ -2293,7 +3094,14 @@
         <w:rPr>
           <w:rFonts w:cstheme="minorHAnsi"/>
         </w:rPr>
-        <w:t>${NolearningOutcomes</w:t>
+        <w:t>${</w:t>
+      </w:r>
+      <w:proofErr w:type="spellStart"/>
+      <w:r>
+        <w:rPr>
+          <w:rFonts w:cstheme="minorHAnsi"/>
+        </w:rPr>
+        <w:t>NolearningOutcomes</w:t>
       </w:r>
       <w:r>
         <w:rPr>
@@ -2301,6 +3109,7 @@
         </w:rPr>
         <w:t>Desc</w:t>
       </w:r>
+      <w:proofErr w:type="spellEnd"/>
       <w:r>
         <w:rPr>
           <w:rFonts w:cstheme="minorHAnsi"/>
@@ -2383,20 +3192,48 @@
         <w:rPr>
           <w:rStyle w:val="normaltextrun"/>
         </w:rPr>
-        <w:t>${/NolearningOutcomesDesc}</w:t>
-      </w:r>
-    </w:p>
-    <w:p>
-      <w:pPr>
+        <w:t>${/</w:t>
+      </w:r>
+      <w:proofErr w:type="spellStart"/>
+      <w:r>
         <w:rPr>
           <w:rStyle w:val="normaltextrun"/>
         </w:rPr>
-      </w:pPr>
+        <w:t>NolearningOutcomesDesc</w:t>
+      </w:r>
+      <w:proofErr w:type="spellEnd"/>
       <w:r>
         <w:rPr>
           <w:rStyle w:val="normaltextrun"/>
         </w:rPr>
-        <w:t>${NolearningOutcomes}</w:t>
+        <w:t>}</w:t>
+      </w:r>
+    </w:p>
+    <w:p>
+      <w:pPr>
+        <w:rPr>
+          <w:rStyle w:val="normaltextrun"/>
+        </w:rPr>
+      </w:pPr>
+      <w:r>
+        <w:rPr>
+          <w:rStyle w:val="normaltextrun"/>
+        </w:rPr>
+        <w:t>${</w:t>
+      </w:r>
+      <w:proofErr w:type="spellStart"/>
+      <w:r>
+        <w:rPr>
+          <w:rStyle w:val="normaltextrun"/>
+        </w:rPr>
+        <w:t>NolearningOutcomes</w:t>
+      </w:r>
+      <w:proofErr w:type="spellEnd"/>
+      <w:r>
+        <w:rPr>
+          <w:rStyle w:val="normaltextrun"/>
+        </w:rPr>
+        <w:t>}</w:t>
       </w:r>
     </w:p>
     <w:p>
@@ -2423,19 +3260,33 @@
         <w:rPr>
           <w:rStyle w:val="normaltextrun"/>
         </w:rPr>
-        <w:t>${learningOutcomes0}${learningOutcomes1}${learningOutcomes2}${learningOutcomes3}${learningOutcomes4}${learningOutcomes5}${learningOutcomes6}${learningOutcomes7}${learningOutcomes8}${learningOutcomes9}${learningOutcomes10}${learningOutcomes11}${learningOutcomes12}${learningOutcomes13}${learningOutcomes14}${learningOutcomes15}${learningOutcomes16}${learningOutcomes17}${learningOutcomes18}${learningOutcomes19}${learningOutcomes20}</w:t>
-      </w:r>
-    </w:p>
-    <w:p>
-      <w:pPr>
+        <w:t>${learningOutcomes</w:t>
+      </w:r>
+      <w:proofErr w:type="gramStart"/>
+      <w:r>
         <w:rPr>
           <w:rStyle w:val="normaltextrun"/>
         </w:rPr>
-      </w:pPr>
+        <w:t>0}$</w:t>
+      </w:r>
+      <w:proofErr w:type="gramEnd"/>
       <w:r>
         <w:rPr>
           <w:rStyle w:val="normaltextrun"/>
         </w:rPr>
+        <w:t>{learningOutcomes1}${learningOutcomes2}${learningOutcomes3}${learningOutcomes4}${learningOutcomes5}${learningOutcomes6}${learningOutcomes7}${learningOutcomes8}${learningOutcomes9}${learningOutcomes10}${learningOutcomes11}${learningOutcomes12}${learningOutcomes13}${learningOutcomes14}${learningOutcomes15}${learningOutcomes16}${learningOutcomes17}${learningOutcomes18}${learningOutcomes19}${learningOutcomes20}</w:t>
+      </w:r>
+    </w:p>
+    <w:p>
+      <w:pPr>
+        <w:rPr>
+          <w:rStyle w:val="normaltextrun"/>
+        </w:rPr>
+      </w:pPr>
+      <w:r>
+        <w:rPr>
+          <w:rStyle w:val="normaltextrun"/>
+        </w:rPr>
         <w:t>${</w:t>
       </w:r>
       <w:r>
@@ -2444,11 +3295,19 @@
         </w:rPr>
         <w:t>/</w:t>
       </w:r>
+      <w:proofErr w:type="spellStart"/>
       <w:r>
         <w:rPr>
           <w:rStyle w:val="normaltextrun"/>
         </w:rPr>
-        <w:t>NolearningOutcomes}</w:t>
+        <w:t>NolearningOutcomes</w:t>
+      </w:r>
+      <w:proofErr w:type="spellEnd"/>
+      <w:r>
+        <w:rPr>
+          <w:rStyle w:val="normaltextrun"/>
+        </w:rPr>
+        <w:t>}</w:t>
       </w:r>
     </w:p>
     <w:p>
@@ -2485,7 +3344,15 @@
     </w:p>
     <w:p>
       <w:r>
-        <w:t>${NoLearningActivitiesDesc}</w:t>
+        <w:t>${</w:t>
+      </w:r>
+      <w:proofErr w:type="spellStart"/>
+      <w:r>
+        <w:t>NoLearningActivitiesDesc</w:t>
+      </w:r>
+      <w:proofErr w:type="spellEnd"/>
+      <w:r>
+        <w:t>}</w:t>
       </w:r>
     </w:p>
     <w:p>
@@ -2583,20 +3450,42 @@
     </w:p>
     <w:p>
       <w:r>
-        <w:t>${/NoLearningActivitiesDesc}</w:t>
-      </w:r>
-    </w:p>
-    <w:p>
-      <w:pPr>
-        <w:rPr>
-          <w:rFonts w:cstheme="minorHAnsi"/>
-        </w:rPr>
-      </w:pPr>
-      <w:r>
-        <w:rPr>
-          <w:rFonts w:cstheme="minorHAnsi"/>
-        </w:rPr>
-        <w:t>${NoLearningActivities}</w:t>
+        <w:t>${/</w:t>
+      </w:r>
+      <w:proofErr w:type="spellStart"/>
+      <w:r>
+        <w:t>NoLearningActivitiesDesc</w:t>
+      </w:r>
+      <w:proofErr w:type="spellEnd"/>
+      <w:r>
+        <w:t>}</w:t>
+      </w:r>
+    </w:p>
+    <w:p>
+      <w:pPr>
+        <w:rPr>
+          <w:rFonts w:cstheme="minorHAnsi"/>
+        </w:rPr>
+      </w:pPr>
+      <w:r>
+        <w:rPr>
+          <w:rFonts w:cstheme="minorHAnsi"/>
+        </w:rPr>
+        <w:t>${</w:t>
+      </w:r>
+      <w:proofErr w:type="spellStart"/>
+      <w:r>
+        <w:rPr>
+          <w:rFonts w:cstheme="minorHAnsi"/>
+        </w:rPr>
+        <w:t>NoLearningActivities</w:t>
+      </w:r>
+      <w:proofErr w:type="spellEnd"/>
+      <w:r>
+        <w:rPr>
+          <w:rFonts w:cstheme="minorHAnsi"/>
+        </w:rPr>
+        <w:t>}</w:t>
       </w:r>
     </w:p>
     <w:p>
@@ -2617,13 +3506,27 @@
         <w:rPr>
           <w:rFonts w:asciiTheme="minorHAnsi" w:hAnsiTheme="minorHAnsi" w:cstheme="minorHAnsi"/>
         </w:rPr>
-        <w:t>learningActivities0</w:t>
-      </w:r>
-      <w:r>
-        <w:rPr>
-          <w:rFonts w:asciiTheme="minorHAnsi" w:hAnsiTheme="minorHAnsi" w:cstheme="minorHAnsi"/>
-        </w:rPr>
-        <w:t>}${</w:t>
+        <w:t>learningActivities</w:t>
+      </w:r>
+      <w:proofErr w:type="gramStart"/>
+      <w:r>
+        <w:rPr>
+          <w:rFonts w:asciiTheme="minorHAnsi" w:hAnsiTheme="minorHAnsi" w:cstheme="minorHAnsi"/>
+        </w:rPr>
+        <w:t>0</w:t>
+      </w:r>
+      <w:r>
+        <w:rPr>
+          <w:rFonts w:asciiTheme="minorHAnsi" w:hAnsiTheme="minorHAnsi" w:cstheme="minorHAnsi"/>
+        </w:rPr>
+        <w:t>}$</w:t>
+      </w:r>
+      <w:proofErr w:type="gramEnd"/>
+      <w:r>
+        <w:rPr>
+          <w:rFonts w:asciiTheme="minorHAnsi" w:hAnsiTheme="minorHAnsi" w:cstheme="minorHAnsi"/>
+        </w:rPr>
+        <w:t>{</w:t>
       </w:r>
       <w:r>
         <w:rPr>
@@ -2873,23 +3776,55 @@
           <w:rFonts w:eastAsia="Times New Roman" w:cstheme="minorHAnsi"/>
           <w:szCs w:val="20"/>
         </w:rPr>
-        <w:t>${/NoLearningActivities}</w:t>
-      </w:r>
-    </w:p>
-    <w:p>
-      <w:pPr>
-        <w:spacing w:after="120"/>
+        <w:t>${/</w:t>
+      </w:r>
+      <w:proofErr w:type="spellStart"/>
+      <w:r>
         <w:rPr>
           <w:rFonts w:eastAsia="Times New Roman" w:cstheme="minorHAnsi"/>
           <w:szCs w:val="20"/>
         </w:rPr>
-      </w:pPr>
+        <w:t>NoLearningActivities</w:t>
+      </w:r>
+      <w:proofErr w:type="spellEnd"/>
       <w:r>
         <w:rPr>
           <w:rFonts w:eastAsia="Times New Roman" w:cstheme="minorHAnsi"/>
           <w:szCs w:val="20"/>
         </w:rPr>
-        <w:t>${NoLearningMaterials}</w:t>
+        <w:t>}</w:t>
+      </w:r>
+    </w:p>
+    <w:p>
+      <w:pPr>
+        <w:spacing w:after="120"/>
+        <w:rPr>
+          <w:rFonts w:eastAsia="Times New Roman" w:cstheme="minorHAnsi"/>
+          <w:szCs w:val="20"/>
+        </w:rPr>
+      </w:pPr>
+      <w:r>
+        <w:rPr>
+          <w:rFonts w:eastAsia="Times New Roman" w:cstheme="minorHAnsi"/>
+          <w:szCs w:val="20"/>
+        </w:rPr>
+        <w:t>${</w:t>
+      </w:r>
+      <w:proofErr w:type="spellStart"/>
+      <w:r>
+        <w:rPr>
+          <w:rFonts w:eastAsia="Times New Roman" w:cstheme="minorHAnsi"/>
+          <w:szCs w:val="20"/>
+        </w:rPr>
+        <w:t>NoLearningMaterials</w:t>
+      </w:r>
+      <w:proofErr w:type="spellEnd"/>
+      <w:r>
+        <w:rPr>
+          <w:rFonts w:eastAsia="Times New Roman" w:cstheme="minorHAnsi"/>
+          <w:szCs w:val="20"/>
+        </w:rPr>
+        <w:t>}</w:t>
       </w:r>
     </w:p>
     <w:p>
@@ -2923,7 +3858,23 @@
           <w:rFonts w:eastAsia="Times New Roman" w:cstheme="minorHAnsi"/>
           <w:szCs w:val="20"/>
         </w:rPr>
-        <w:t>${NoLearningMaterialsDesc}</w:t>
+        <w:t>${</w:t>
+      </w:r>
+      <w:proofErr w:type="spellStart"/>
+      <w:r>
+        <w:rPr>
+          <w:rFonts w:eastAsia="Times New Roman" w:cstheme="minorHAnsi"/>
+          <w:szCs w:val="20"/>
+        </w:rPr>
+        <w:t>NoLearningMaterialsDesc</w:t>
+      </w:r>
+      <w:proofErr w:type="spellEnd"/>
+      <w:r>
+        <w:rPr>
+          <w:rFonts w:eastAsia="Times New Roman" w:cstheme="minorHAnsi"/>
+          <w:szCs w:val="20"/>
+        </w:rPr>
+        <w:t>}</w:t>
       </w:r>
     </w:p>
     <w:p>
@@ -2982,43 +3933,79 @@
           <w:color w:val="1F4E79" w:themeColor="accent5" w:themeShade="80"/>
           <w:szCs w:val="20"/>
         </w:rPr>
-        <w:t>List of required learning materials for your course and where they might be obtained (e.g., the Bookstore if you ordered a text or a reading package, your department office if an in-house resource is available).</w:t>
-      </w:r>
-    </w:p>
-    <w:p>
-      <w:pPr>
-        <w:spacing w:after="120"/>
-        <w:ind w:left="227"/>
+        <w:t xml:space="preserve">List of required learning materials for your course and where they might be obtained (e.g., the </w:t>
+      </w:r>
+      <w:proofErr w:type="gramStart"/>
+      <w:r>
         <w:rPr>
           <w:rFonts w:eastAsia="Times New Roman" w:cstheme="minorHAnsi"/>
           <w:color w:val="1F4E79" w:themeColor="accent5" w:themeShade="80"/>
           <w:szCs w:val="20"/>
         </w:rPr>
-      </w:pPr>
+        <w:t>Bookstore</w:t>
+      </w:r>
+      <w:proofErr w:type="gramEnd"/>
       <w:r>
         <w:rPr>
           <w:rFonts w:eastAsia="Times New Roman" w:cstheme="minorHAnsi"/>
           <w:color w:val="1F4E79" w:themeColor="accent5" w:themeShade="80"/>
           <w:szCs w:val="20"/>
         </w:rPr>
-        <w:t>Providing students with at least an estimate of the costs of materials is expected. You are not responsible for exact costs for materials especially given that students may obtain some from a variety of sources (e.g., on-line retailers) but when there are potentially “hidden” costs, such as for problem sets or quizzes that are available only from a textbook vendor, then students should be informed. You can link to the Bookstore (https://shop.bookstore.ubc.ca/courselistbuilder.aspx ) if that is a source, knowing that they may provide alternative formats for some materials such as e-texts, used texts, etc.</w:t>
+        <w:t xml:space="preserve"> if you ordered a text or a reading package, your department office if an in-house resource is available).</w:t>
       </w:r>
     </w:p>
     <w:p>
       <w:pPr>
         <w:spacing w:after="120"/>
         <w:ind w:left="227"/>
-        <w:rPr>
-          <w:rFonts w:eastAsia="Times New Roman" w:cstheme="minorHAnsi"/>
-          <w:szCs w:val="20"/>
-        </w:rPr>
-      </w:pPr>
-      <w:r>
         <w:rPr>
           <w:rFonts w:eastAsia="Times New Roman" w:cstheme="minorHAnsi"/>
           <w:color w:val="1F4E79" w:themeColor="accent5" w:themeShade="80"/>
           <w:szCs w:val="20"/>
         </w:rPr>
+      </w:pPr>
+      <w:r>
+        <w:rPr>
+          <w:rFonts w:eastAsia="Times New Roman" w:cstheme="minorHAnsi"/>
+          <w:color w:val="1F4E79" w:themeColor="accent5" w:themeShade="80"/>
+          <w:szCs w:val="20"/>
+        </w:rPr>
+        <w:t>Providing students with at least an estimate of the costs of materials is expected. You are not responsible for exact costs for materials especially given that students may obtain some from a variety of sources (e.g., on-line retailers) but when there are potentially “hidden” costs, such as for problem sets or quizzes that are available only from a textbook vendor, then students should be informed. You can link to the Bookstore (</w:t>
+      </w:r>
+      <w:proofErr w:type="gramStart"/>
+      <w:r>
+        <w:rPr>
+          <w:rFonts w:eastAsia="Times New Roman" w:cstheme="minorHAnsi"/>
+          <w:color w:val="1F4E79" w:themeColor="accent5" w:themeShade="80"/>
+          <w:szCs w:val="20"/>
+        </w:rPr>
+        <w:t>https://shop.bookstore.ubc.ca/courselistbuilder.aspx )</w:t>
+      </w:r>
+      <w:proofErr w:type="gramEnd"/>
+      <w:r>
+        <w:rPr>
+          <w:rFonts w:eastAsia="Times New Roman" w:cstheme="minorHAnsi"/>
+          <w:color w:val="1F4E79" w:themeColor="accent5" w:themeShade="80"/>
+          <w:szCs w:val="20"/>
+        </w:rPr>
+        <w:t xml:space="preserve"> if that is a source, knowing that they may provide alternative formats for some materials such as e-texts, used texts, etc.</w:t>
+      </w:r>
+    </w:p>
+    <w:p>
+      <w:pPr>
+        <w:spacing w:after="120"/>
+        <w:ind w:left="227"/>
+        <w:rPr>
+          <w:rFonts w:eastAsia="Times New Roman" w:cstheme="minorHAnsi"/>
+          <w:szCs w:val="20"/>
+        </w:rPr>
+      </w:pPr>
+      <w:r>
+        <w:rPr>
+          <w:rFonts w:eastAsia="Times New Roman" w:cstheme="minorHAnsi"/>
+          <w:color w:val="1F4E79" w:themeColor="accent5" w:themeShade="80"/>
+          <w:szCs w:val="20"/>
+        </w:rPr>
         <w:lastRenderedPageBreak/>
         <w:t>Explanation of any on-line learning management system used (e.g., Canvas).</w:t>
       </w:r>
@@ -3043,7 +4030,23 @@
           <w:rFonts w:eastAsia="Times New Roman" w:cstheme="minorHAnsi"/>
           <w:szCs w:val="20"/>
         </w:rPr>
-        <w:t>${/NoLearningMaterialsDesc}</w:t>
+        <w:t>${/</w:t>
+      </w:r>
+      <w:proofErr w:type="spellStart"/>
+      <w:r>
+        <w:rPr>
+          <w:rFonts w:eastAsia="Times New Roman" w:cstheme="minorHAnsi"/>
+          <w:szCs w:val="20"/>
+        </w:rPr>
+        <w:t>NoLearningMaterialsDesc</w:t>
+      </w:r>
+      <w:proofErr w:type="spellEnd"/>
+      <w:r>
+        <w:rPr>
+          <w:rFonts w:eastAsia="Times New Roman" w:cstheme="minorHAnsi"/>
+          <w:szCs w:val="20"/>
+        </w:rPr>
+        <w:t>}</w:t>
       </w:r>
     </w:p>
     <w:p>
@@ -3064,13 +4067,27 @@
         <w:rPr>
           <w:rFonts w:asciiTheme="minorHAnsi" w:hAnsiTheme="minorHAnsi" w:cstheme="minorHAnsi"/>
         </w:rPr>
-        <w:t>learningMaterials0</w:t>
-      </w:r>
-      <w:r>
-        <w:rPr>
-          <w:rFonts w:asciiTheme="minorHAnsi" w:hAnsiTheme="minorHAnsi" w:cstheme="minorHAnsi"/>
-        </w:rPr>
-        <w:t>}${</w:t>
+        <w:t>learningMaterials</w:t>
+      </w:r>
+      <w:proofErr w:type="gramStart"/>
+      <w:r>
+        <w:rPr>
+          <w:rFonts w:asciiTheme="minorHAnsi" w:hAnsiTheme="minorHAnsi" w:cstheme="minorHAnsi"/>
+        </w:rPr>
+        <w:t>0</w:t>
+      </w:r>
+      <w:r>
+        <w:rPr>
+          <w:rFonts w:asciiTheme="minorHAnsi" w:hAnsiTheme="minorHAnsi" w:cstheme="minorHAnsi"/>
+        </w:rPr>
+        <w:t>}$</w:t>
+      </w:r>
+      <w:proofErr w:type="gramEnd"/>
+      <w:r>
+        <w:rPr>
+          <w:rFonts w:asciiTheme="minorHAnsi" w:hAnsiTheme="minorHAnsi" w:cstheme="minorHAnsi"/>
+        </w:rPr>
+        <w:t>{</w:t>
       </w:r>
       <w:r>
         <w:rPr>
@@ -3329,7 +4346,23 @@
           <w:rFonts w:eastAsia="Times New Roman" w:cstheme="minorHAnsi"/>
           <w:szCs w:val="20"/>
         </w:rPr>
-        <w:t>${/NoLearningMaterials}</w:t>
+        <w:t>${/</w:t>
+      </w:r>
+      <w:proofErr w:type="spellStart"/>
+      <w:r>
+        <w:rPr>
+          <w:rFonts w:eastAsia="Times New Roman" w:cstheme="minorHAnsi"/>
+          <w:szCs w:val="20"/>
+        </w:rPr>
+        <w:t>NoLearningMaterials</w:t>
+      </w:r>
+      <w:proofErr w:type="spellEnd"/>
+      <w:r>
+        <w:rPr>
+          <w:rFonts w:eastAsia="Times New Roman" w:cstheme="minorHAnsi"/>
+          <w:szCs w:val="20"/>
+        </w:rPr>
+        <w:t>}</w:t>
       </w:r>
     </w:p>
     <w:p>
@@ -3371,13 +4404,21 @@
           <w:rStyle w:val="normaltextrun"/>
           <w:rFonts w:cstheme="minorHAnsi"/>
         </w:rPr>
-        <w:t>${No</w:t>
-      </w:r>
+        <w:t>${</w:t>
+      </w:r>
+      <w:proofErr w:type="spellStart"/>
       <w:r>
         <w:rPr>
           <w:rStyle w:val="normaltextrun"/>
           <w:rFonts w:cstheme="minorHAnsi"/>
         </w:rPr>
+        <w:t>No</w:t>
+      </w:r>
+      <w:r>
+        <w:rPr>
+          <w:rStyle w:val="normaltextrun"/>
+          <w:rFonts w:cstheme="minorHAnsi"/>
+        </w:rPr>
         <w:t>LearningAssessments</w:t>
       </w:r>
       <w:r>
@@ -3387,6 +4428,7 @@
         </w:rPr>
         <w:t>Desc</w:t>
       </w:r>
+      <w:proofErr w:type="spellEnd"/>
       <w:r>
         <w:rPr>
           <w:rStyle w:val="normaltextrun"/>
@@ -3564,6 +4606,7 @@
         </w:rPr>
         <w:t>/</w:t>
       </w:r>
+      <w:proofErr w:type="spellStart"/>
       <w:r>
         <w:rPr>
           <w:rStyle w:val="normaltextrun"/>
@@ -3578,6 +4621,7 @@
         </w:rPr>
         <w:t>LearningAssessmentsDesc</w:t>
       </w:r>
+      <w:proofErr w:type="spellEnd"/>
       <w:r>
         <w:rPr>
           <w:rStyle w:val="normaltextrun"/>
@@ -3596,14 +4640,22 @@
         <w:rPr>
           <w:rStyle w:val="normaltextrun"/>
         </w:rPr>
-        <w:t>${Nolearning</w:t>
-      </w:r>
+        <w:t>${</w:t>
+      </w:r>
+      <w:proofErr w:type="spellStart"/>
       <w:r>
         <w:rPr>
           <w:rStyle w:val="normaltextrun"/>
         </w:rPr>
+        <w:t>Nolearning</w:t>
+      </w:r>
+      <w:r>
+        <w:rPr>
+          <w:rStyle w:val="normaltextrun"/>
+        </w:rPr>
         <w:t>Assessments</w:t>
       </w:r>
+      <w:proofErr w:type="spellEnd"/>
       <w:r>
         <w:rPr>
           <w:rStyle w:val="normaltextrun"/>
@@ -3629,16 +4681,24 @@
         </w:rPr>
         <w:t>Assessments</w:t>
       </w:r>
+      <w:proofErr w:type="gramStart"/>
       <w:r>
         <w:rPr>
           <w:rStyle w:val="normaltextrun"/>
         </w:rPr>
-        <w:t>0}${learning</w:t>
-      </w:r>
+        <w:t>0}$</w:t>
+      </w:r>
+      <w:proofErr w:type="gramEnd"/>
       <w:r>
         <w:rPr>
           <w:rStyle w:val="normaltextrun"/>
         </w:rPr>
+        <w:t>{learning</w:t>
+      </w:r>
+      <w:r>
+        <w:rPr>
+          <w:rStyle w:val="normaltextrun"/>
+        </w:rPr>
         <w:t>Assessments</w:t>
       </w:r>
       <w:r>
@@ -3886,14 +4946,22 @@
         <w:rPr>
           <w:rStyle w:val="normaltextrun"/>
         </w:rPr>
-        <w:t>${/Nolearning</w:t>
-      </w:r>
+        <w:t>${/</w:t>
+      </w:r>
+      <w:proofErr w:type="spellStart"/>
       <w:r>
         <w:rPr>
           <w:rStyle w:val="normaltextrun"/>
         </w:rPr>
+        <w:t>Nolearning</w:t>
+      </w:r>
+      <w:r>
+        <w:rPr>
+          <w:rStyle w:val="normaltextrun"/>
+        </w:rPr>
         <w:t>Assessments</w:t>
       </w:r>
+      <w:proofErr w:type="spellEnd"/>
       <w:r>
         <w:rPr>
           <w:rStyle w:val="normaltextrun"/>
@@ -3911,7 +4979,21 @@
         <w:rPr>
           <w:rFonts w:cstheme="minorHAnsi"/>
         </w:rPr>
-        <w:t>${NoCourseAlignmentTbl}</w:t>
+        <w:t>${</w:t>
+      </w:r>
+      <w:proofErr w:type="spellStart"/>
+      <w:r>
+        <w:rPr>
+          <w:rFonts w:cstheme="minorHAnsi"/>
+        </w:rPr>
+        <w:t>NoCourseAlignmentTbl</w:t>
+      </w:r>
+      <w:proofErr w:type="spellEnd"/>
+      <w:r>
+        <w:rPr>
+          <w:rFonts w:cstheme="minorHAnsi"/>
+        </w:rPr>
+        <w:t>}</w:t>
       </w:r>
     </w:p>
     <w:p>
@@ -3950,7 +5032,21 @@
         <w:rPr>
           <w:rFonts w:cstheme="minorHAnsi"/>
         </w:rPr>
-        <w:t>${courseAlignmentTbl}</w:t>
+        <w:t>${</w:t>
+      </w:r>
+      <w:proofErr w:type="spellStart"/>
+      <w:r>
+        <w:rPr>
+          <w:rFonts w:cstheme="minorHAnsi"/>
+        </w:rPr>
+        <w:t>courseAlignmentTbl</w:t>
+      </w:r>
+      <w:proofErr w:type="spellEnd"/>
+      <w:r>
+        <w:rPr>
+          <w:rFonts w:cstheme="minorHAnsi"/>
+        </w:rPr>
+        <w:t>}</w:t>
       </w:r>
     </w:p>
     <w:p>
@@ -3968,12 +5064,14 @@
         </w:rPr>
         <w:t>${/</w:t>
       </w:r>
+      <w:proofErr w:type="spellStart"/>
       <w:r>
         <w:rPr>
           <w:rFonts w:cstheme="minorHAnsi"/>
         </w:rPr>
         <w:t>NoCourseAlignmentTbl</w:t>
       </w:r>
+      <w:proofErr w:type="spellEnd"/>
       <w:r>
         <w:rPr>
           <w:rFonts w:eastAsia="Times New Roman" w:cstheme="minorHAnsi"/>
@@ -3992,7 +5090,21 @@
         <w:rPr>
           <w:rFonts w:cstheme="minorHAnsi"/>
         </w:rPr>
-        <w:t>${NoOutcomeMaps}</w:t>
+        <w:t>${</w:t>
+      </w:r>
+      <w:proofErr w:type="spellStart"/>
+      <w:r>
+        <w:rPr>
+          <w:rFonts w:cstheme="minorHAnsi"/>
+        </w:rPr>
+        <w:t>NoOutcomeMaps</w:t>
+      </w:r>
+      <w:proofErr w:type="spellEnd"/>
+      <w:r>
+        <w:rPr>
+          <w:rFonts w:cstheme="minorHAnsi"/>
+        </w:rPr>
+        <w:t>}</w:t>
       </w:r>
     </w:p>
     <w:p>
@@ -4359,12 +5471,14 @@
         </w:rPr>
         <w:t>${/</w:t>
       </w:r>
+      <w:proofErr w:type="spellStart"/>
       <w:r>
         <w:rPr>
           <w:rFonts w:cstheme="minorHAnsi"/>
         </w:rPr>
         <w:t>NoOutcomeMaps</w:t>
       </w:r>
+      <w:proofErr w:type="spellEnd"/>
       <w:r>
         <w:rPr>
           <w:rFonts w:eastAsia="Times New Roman" w:cstheme="minorHAnsi"/>
@@ -4392,6 +5506,7 @@
         </w:rPr>
         <w:t>${</w:t>
       </w:r>
+      <w:proofErr w:type="spellStart"/>
       <w:r>
         <w:rPr>
           <w:rStyle w:val="normaltextrun"/>
@@ -4400,7 +5515,18 @@
           <w:color w:val="000000"/>
           <w:bdr w:val="none" w:sz="0" w:space="0" w:color="auto" w:frame="1"/>
         </w:rPr>
-        <w:t>NoCourseLearningResources}</w:t>
+        <w:t>NoCourseLearningResources</w:t>
+      </w:r>
+      <w:proofErr w:type="spellEnd"/>
+      <w:r>
+        <w:rPr>
+          <w:rStyle w:val="normaltextrun"/>
+          <w:rFonts w:cstheme="minorHAnsi"/>
+          <w:bCs/>
+          <w:color w:val="000000"/>
+          <w:bdr w:val="none" w:sz="0" w:space="0" w:color="auto" w:frame="1"/>
+        </w:rPr>
+        <w:t>}</w:t>
       </w:r>
     </w:p>
     <w:p/>
@@ -4686,7 +5812,15 @@
         <w:spacing w:after="120"/>
       </w:pPr>
       <w:r>
-        <w:t>${/NoCourseLearningResources}</w:t>
+        <w:t>${/</w:t>
+      </w:r>
+      <w:proofErr w:type="spellStart"/>
+      <w:r>
+        <w:t>NoCourseLearningResources</w:t>
+      </w:r>
+      <w:proofErr w:type="spellEnd"/>
+      <w:r>
+        <w:t>}</w:t>
       </w:r>
     </w:p>
     <w:p>
@@ -4815,7 +5949,31 @@
           <w:sz w:val="22"/>
           <w:szCs w:val="22"/>
         </w:rPr>
-        <w:t>${NopassingCriteria}</w:t>
+        <w:t>${</w:t>
+      </w:r>
+      <w:proofErr w:type="spellStart"/>
+      <w:r>
+        <w:rPr>
+          <w:rStyle w:val="normaltextrun"/>
+          <w:rFonts w:asciiTheme="minorHAnsi" w:hAnsiTheme="minorHAnsi" w:cstheme="minorHAnsi"/>
+          <w:bCs/>
+          <w:color w:val="000000"/>
+          <w:sz w:val="22"/>
+          <w:szCs w:val="22"/>
+        </w:rPr>
+        <w:t>NopassingCriteria</w:t>
+      </w:r>
+      <w:proofErr w:type="spellEnd"/>
+      <w:r>
+        <w:rPr>
+          <w:rStyle w:val="normaltextrun"/>
+          <w:rFonts w:asciiTheme="minorHAnsi" w:hAnsiTheme="minorHAnsi" w:cstheme="minorHAnsi"/>
+          <w:bCs/>
+          <w:color w:val="000000"/>
+          <w:sz w:val="22"/>
+          <w:szCs w:val="22"/>
+        </w:rPr>
+        <w:t>}</w:t>
       </w:r>
     </w:p>
     <w:p>
@@ -4962,6 +6120,7 @@
         </w:rPr>
         <w:t>${passingCriteria</w:t>
       </w:r>
+      <w:proofErr w:type="gramStart"/>
       <w:r>
         <w:rPr>
           <w:rStyle w:val="eop"/>
@@ -4980,7 +6139,18 @@
           <w:sz w:val="22"/>
           <w:szCs w:val="22"/>
         </w:rPr>
-        <w:t>}${passingCriteria</w:t>
+        <w:t>}$</w:t>
+      </w:r>
+      <w:proofErr w:type="gramEnd"/>
+      <w:r>
+        <w:rPr>
+          <w:rStyle w:val="eop"/>
+          <w:rFonts w:ascii="Calibri" w:hAnsi="Calibri" w:cs="Times"/>
+          <w:color w:val="000000"/>
+          <w:sz w:val="22"/>
+          <w:szCs w:val="22"/>
+        </w:rPr>
+        <w:t>{passingCriteria</w:t>
       </w:r>
       <w:r>
         <w:rPr>
@@ -5409,7 +6579,31 @@
           <w:sz w:val="22"/>
           <w:szCs w:val="22"/>
         </w:rPr>
-        <w:t>${/NopassingCriteria}</w:t>
+        <w:t>${/</w:t>
+      </w:r>
+      <w:proofErr w:type="spellStart"/>
+      <w:r>
+        <w:rPr>
+          <w:rStyle w:val="normaltextrun"/>
+          <w:rFonts w:asciiTheme="minorHAnsi" w:hAnsiTheme="minorHAnsi" w:cstheme="minorHAnsi"/>
+          <w:bCs/>
+          <w:color w:val="000000"/>
+          <w:sz w:val="22"/>
+          <w:szCs w:val="22"/>
+        </w:rPr>
+        <w:t>NopassingCriteria</w:t>
+      </w:r>
+      <w:proofErr w:type="spellEnd"/>
+      <w:r>
+        <w:rPr>
+          <w:rStyle w:val="normaltextrun"/>
+          <w:rFonts w:asciiTheme="minorHAnsi" w:hAnsiTheme="minorHAnsi" w:cstheme="minorHAnsi"/>
+          <w:bCs/>
+          <w:color w:val="000000"/>
+          <w:sz w:val="22"/>
+          <w:szCs w:val="22"/>
+        </w:rPr>
+        <w:t>}</w:t>
       </w:r>
     </w:p>
     <w:p>
@@ -5430,7 +6624,29 @@
           <w:color w:val="000000"/>
           <w:bdr w:val="none" w:sz="0" w:space="0" w:color="auto" w:frame="1"/>
         </w:rPr>
-        <w:t>${NolatePolicy}</w:t>
+        <w:t>${</w:t>
+      </w:r>
+      <w:proofErr w:type="spellStart"/>
+      <w:r>
+        <w:rPr>
+          <w:rStyle w:val="normaltextrun"/>
+          <w:rFonts w:cstheme="minorHAnsi"/>
+          <w:bCs/>
+          <w:color w:val="000000"/>
+          <w:bdr w:val="none" w:sz="0" w:space="0" w:color="auto" w:frame="1"/>
+        </w:rPr>
+        <w:t>NolatePolicy</w:t>
+      </w:r>
+      <w:proofErr w:type="spellEnd"/>
+      <w:r>
+        <w:rPr>
+          <w:rStyle w:val="normaltextrun"/>
+          <w:rFonts w:cstheme="minorHAnsi"/>
+          <w:bCs/>
+          <w:color w:val="000000"/>
+          <w:bdr w:val="none" w:sz="0" w:space="0" w:color="auto" w:frame="1"/>
+        </w:rPr>
+        <w:t>}</w:t>
       </w:r>
     </w:p>
     <w:p>
@@ -5493,13 +6709,27 @@
         <w:rPr>
           <w:rFonts w:asciiTheme="minorHAnsi" w:hAnsiTheme="minorHAnsi" w:cstheme="minorHAnsi"/>
         </w:rPr>
-        <w:t>latePolicy0</w:t>
-      </w:r>
-      <w:r>
-        <w:rPr>
-          <w:rFonts w:asciiTheme="minorHAnsi" w:hAnsiTheme="minorHAnsi" w:cstheme="minorHAnsi"/>
-        </w:rPr>
-        <w:t>}${</w:t>
+        <w:t>latePolicy</w:t>
+      </w:r>
+      <w:proofErr w:type="gramStart"/>
+      <w:r>
+        <w:rPr>
+          <w:rFonts w:asciiTheme="minorHAnsi" w:hAnsiTheme="minorHAnsi" w:cstheme="minorHAnsi"/>
+        </w:rPr>
+        <w:t>0</w:t>
+      </w:r>
+      <w:r>
+        <w:rPr>
+          <w:rFonts w:asciiTheme="minorHAnsi" w:hAnsiTheme="minorHAnsi" w:cstheme="minorHAnsi"/>
+        </w:rPr>
+        <w:t>}$</w:t>
+      </w:r>
+      <w:proofErr w:type="gramEnd"/>
+      <w:r>
+        <w:rPr>
+          <w:rFonts w:asciiTheme="minorHAnsi" w:hAnsiTheme="minorHAnsi" w:cstheme="minorHAnsi"/>
+        </w:rPr>
+        <w:t>{</w:t>
       </w:r>
       <w:bookmarkStart w:id="15" w:name="_Hlk111549667"/>
       <w:r>
@@ -5797,11 +7027,10 @@
           <w:color w:val="000000"/>
           <w:bdr w:val="none" w:sz="0" w:space="0" w:color="auto" w:frame="1"/>
         </w:rPr>
-        <w:t>${/NolatePolicy}</w:t>
-      </w:r>
-    </w:p>
-    <w:p>
-      <w:pPr>
+        <w:t>${/</w:t>
+      </w:r>
+      <w:proofErr w:type="spellStart"/>
+      <w:r>
         <w:rPr>
           <w:rStyle w:val="normaltextrun"/>
           <w:rFonts w:cstheme="minorHAnsi"/>
@@ -5809,7 +7038,9 @@
           <w:color w:val="000000"/>
           <w:bdr w:val="none" w:sz="0" w:space="0" w:color="auto" w:frame="1"/>
         </w:rPr>
-      </w:pPr>
+        <w:t>NolatePolicy</w:t>
+      </w:r>
+      <w:proofErr w:type="spellEnd"/>
       <w:r>
         <w:rPr>
           <w:rStyle w:val="normaltextrun"/>
@@ -5818,7 +7049,50 @@
           <w:color w:val="000000"/>
           <w:bdr w:val="none" w:sz="0" w:space="0" w:color="auto" w:frame="1"/>
         </w:rPr>
-        <w:t>${NoMissingExam}</w:t>
+        <w:t>}</w:t>
+      </w:r>
+    </w:p>
+    <w:p>
+      <w:pPr>
+        <w:rPr>
+          <w:rStyle w:val="normaltextrun"/>
+          <w:rFonts w:cstheme="minorHAnsi"/>
+          <w:bCs/>
+          <w:color w:val="000000"/>
+          <w:bdr w:val="none" w:sz="0" w:space="0" w:color="auto" w:frame="1"/>
+        </w:rPr>
+      </w:pPr>
+      <w:r>
+        <w:rPr>
+          <w:rStyle w:val="normaltextrun"/>
+          <w:rFonts w:cstheme="minorHAnsi"/>
+          <w:bCs/>
+          <w:color w:val="000000"/>
+          <w:bdr w:val="none" w:sz="0" w:space="0" w:color="auto" w:frame="1"/>
+        </w:rPr>
+        <w:t>${</w:t>
+      </w:r>
+      <w:proofErr w:type="spellStart"/>
+      <w:r>
+        <w:rPr>
+          <w:rStyle w:val="normaltextrun"/>
+          <w:rFonts w:cstheme="minorHAnsi"/>
+          <w:bCs/>
+          <w:color w:val="000000"/>
+          <w:bdr w:val="none" w:sz="0" w:space="0" w:color="auto" w:frame="1"/>
+        </w:rPr>
+        <w:t>NoMissingExam</w:t>
+      </w:r>
+      <w:proofErr w:type="spellEnd"/>
+      <w:r>
+        <w:rPr>
+          <w:rStyle w:val="normaltextrun"/>
+          <w:rFonts w:cstheme="minorHAnsi"/>
+          <w:bCs/>
+          <w:color w:val="000000"/>
+          <w:bdr w:val="none" w:sz="0" w:space="0" w:color="auto" w:frame="1"/>
+        </w:rPr>
+        <w:t>}</w:t>
       </w:r>
     </w:p>
     <w:p>
@@ -5902,6 +7176,7 @@
         </w:rPr>
         <w:t>${missingExam</w:t>
       </w:r>
+      <w:proofErr w:type="gramStart"/>
       <w:r>
         <w:rPr>
           <w:rFonts w:ascii="Calibri" w:hAnsi="Calibri" w:cs="Times"/>
@@ -5916,7 +7191,16 @@
           <w:sz w:val="22"/>
           <w:szCs w:val="22"/>
         </w:rPr>
-        <w:t>}${missingExam</w:t>
+        <w:t>}$</w:t>
+      </w:r>
+      <w:proofErr w:type="gramEnd"/>
+      <w:r>
+        <w:rPr>
+          <w:rFonts w:ascii="Calibri" w:hAnsi="Calibri" w:cs="Times"/>
+          <w:sz w:val="22"/>
+          <w:szCs w:val="22"/>
+        </w:rPr>
+        <w:t>{missingExam</w:t>
       </w:r>
       <w:r>
         <w:rPr>
@@ -6261,7 +7545,25 @@
           <w:sz w:val="22"/>
           <w:szCs w:val="22"/>
         </w:rPr>
-        <w:t>${/NoMissingExam}</w:t>
+        <w:t>${/</w:t>
+      </w:r>
+      <w:proofErr w:type="spellStart"/>
+      <w:r>
+        <w:rPr>
+          <w:rFonts w:asciiTheme="minorHAnsi" w:hAnsiTheme="minorHAnsi" w:cstheme="minorHAnsi"/>
+          <w:sz w:val="22"/>
+          <w:szCs w:val="22"/>
+        </w:rPr>
+        <w:t>NoMissingExam</w:t>
+      </w:r>
+      <w:proofErr w:type="spellEnd"/>
+      <w:r>
+        <w:rPr>
+          <w:rFonts w:asciiTheme="minorHAnsi" w:hAnsiTheme="minorHAnsi" w:cstheme="minorHAnsi"/>
+          <w:sz w:val="22"/>
+          <w:szCs w:val="22"/>
+        </w:rPr>
+        <w:t>}</w:t>
       </w:r>
     </w:p>
     <w:p>
@@ -6287,7 +7589,31 @@
           <w:sz w:val="22"/>
           <w:szCs w:val="22"/>
         </w:rPr>
-        <w:t>${NomissingActivity}</w:t>
+        <w:t>${</w:t>
+      </w:r>
+      <w:proofErr w:type="spellStart"/>
+      <w:r>
+        <w:rPr>
+          <w:rStyle w:val="normaltextrun"/>
+          <w:rFonts w:asciiTheme="minorHAnsi" w:hAnsiTheme="minorHAnsi" w:cstheme="minorHAnsi"/>
+          <w:bCs/>
+          <w:color w:val="000000"/>
+          <w:sz w:val="22"/>
+          <w:szCs w:val="22"/>
+        </w:rPr>
+        <w:t>NomissingActivity</w:t>
+      </w:r>
+      <w:proofErr w:type="spellEnd"/>
+      <w:r>
+        <w:rPr>
+          <w:rStyle w:val="normaltextrun"/>
+          <w:rFonts w:asciiTheme="minorHAnsi" w:hAnsiTheme="minorHAnsi" w:cstheme="minorHAnsi"/>
+          <w:bCs/>
+          <w:color w:val="000000"/>
+          <w:sz w:val="22"/>
+          <w:szCs w:val="22"/>
+        </w:rPr>
+        <w:t>}</w:t>
       </w:r>
     </w:p>
     <w:p>
@@ -6387,15 +7713,33 @@
           <w:sz w:val="22"/>
           <w:szCs w:val="22"/>
         </w:rPr>
-        <w:t>Activity0</w:t>
-      </w:r>
-      <w:r>
-        <w:rPr>
-          <w:rFonts w:ascii="Calibri" w:hAnsi="Calibri" w:cs="Times"/>
-          <w:sz w:val="22"/>
-          <w:szCs w:val="22"/>
-        </w:rPr>
-        <w:t>}${missing</w:t>
+        <w:t>Activity</w:t>
+      </w:r>
+      <w:proofErr w:type="gramStart"/>
+      <w:r>
+        <w:rPr>
+          <w:rFonts w:ascii="Calibri" w:hAnsi="Calibri" w:cs="Times"/>
+          <w:sz w:val="22"/>
+          <w:szCs w:val="22"/>
+        </w:rPr>
+        <w:t>0</w:t>
+      </w:r>
+      <w:r>
+        <w:rPr>
+          <w:rFonts w:ascii="Calibri" w:hAnsi="Calibri" w:cs="Times"/>
+          <w:sz w:val="22"/>
+          <w:szCs w:val="22"/>
+        </w:rPr>
+        <w:t>}$</w:t>
+      </w:r>
+      <w:proofErr w:type="gramEnd"/>
+      <w:r>
+        <w:rPr>
+          <w:rFonts w:ascii="Calibri" w:hAnsi="Calibri" w:cs="Times"/>
+          <w:sz w:val="22"/>
+          <w:szCs w:val="22"/>
+        </w:rPr>
+        <w:t>{missing</w:t>
       </w:r>
       <w:r>
         <w:rPr>
@@ -6748,7 +8092,31 @@
           <w:sz w:val="22"/>
           <w:szCs w:val="22"/>
         </w:rPr>
-        <w:t>${/NomissingActivity}</w:t>
+        <w:t>${/</w:t>
+      </w:r>
+      <w:proofErr w:type="spellStart"/>
+      <w:r>
+        <w:rPr>
+          <w:rStyle w:val="normaltextrun"/>
+          <w:rFonts w:asciiTheme="minorHAnsi" w:hAnsiTheme="minorHAnsi" w:cstheme="minorHAnsi"/>
+          <w:bCs/>
+          <w:color w:val="000000"/>
+          <w:sz w:val="22"/>
+          <w:szCs w:val="22"/>
+        </w:rPr>
+        <w:t>NomissingActivity</w:t>
+      </w:r>
+      <w:proofErr w:type="spellEnd"/>
+      <w:r>
+        <w:rPr>
+          <w:rStyle w:val="normaltextrun"/>
+          <w:rFonts w:asciiTheme="minorHAnsi" w:hAnsiTheme="minorHAnsi" w:cstheme="minorHAnsi"/>
+          <w:bCs/>
+          <w:color w:val="000000"/>
+          <w:sz w:val="22"/>
+          <w:szCs w:val="22"/>
+        </w:rPr>
+        <w:t>}</w:t>
       </w:r>
     </w:p>
     <w:p>
@@ -6770,6 +8138,7 @@
         </w:rPr>
         <w:t>${</w:t>
       </w:r>
+      <w:proofErr w:type="spellStart"/>
       <w:r>
         <w:rPr>
           <w:rStyle w:val="normaltextrun"/>
@@ -6778,7 +8147,18 @@
           <w:color w:val="000000"/>
           <w:bdr w:val="none" w:sz="0" w:space="0" w:color="auto" w:frame="1"/>
         </w:rPr>
-        <w:t>NoLearningAnalytics}</w:t>
+        <w:t>NoLearningAnalytics</w:t>
+      </w:r>
+      <w:proofErr w:type="spellEnd"/>
+      <w:r>
+        <w:rPr>
+          <w:rStyle w:val="normaltextrun"/>
+          <w:rFonts w:cstheme="minorHAnsi"/>
+          <w:bCs/>
+          <w:color w:val="000000"/>
+          <w:bdr w:val="none" w:sz="0" w:space="0" w:color="auto" w:frame="1"/>
+        </w:rPr>
+        <w:t>}</w:t>
       </w:r>
     </w:p>
     <w:p>
@@ -6825,6 +8205,7 @@
         </w:rPr>
         <w:t>${learningAnalytics</w:t>
       </w:r>
+      <w:proofErr w:type="gramStart"/>
       <w:r>
         <w:rPr>
           <w:rFonts w:eastAsia="Times New Roman"/>
@@ -6835,7 +8216,14 @@
         <w:rPr>
           <w:rFonts w:eastAsia="Times New Roman"/>
         </w:rPr>
-        <w:t>${learningAnalytics</w:t>
+        <w:t>$</w:t>
+      </w:r>
+      <w:proofErr w:type="gramEnd"/>
+      <w:r>
+        <w:rPr>
+          <w:rFonts w:eastAsia="Times New Roman"/>
+        </w:rPr>
+        <w:t>{learningAnalytics</w:t>
       </w:r>
       <w:r>
         <w:rPr>
@@ -7106,7 +8494,29 @@
           <w:color w:val="000000"/>
           <w:bdr w:val="none" w:sz="0" w:space="0" w:color="auto" w:frame="1"/>
         </w:rPr>
-        <w:t>/NoLearningAnalytics}</w:t>
+        <w:t>/</w:t>
+      </w:r>
+      <w:proofErr w:type="spellStart"/>
+      <w:r>
+        <w:rPr>
+          <w:rStyle w:val="normaltextrun"/>
+          <w:rFonts w:cstheme="minorHAnsi"/>
+          <w:bCs/>
+          <w:color w:val="000000"/>
+          <w:bdr w:val="none" w:sz="0" w:space="0" w:color="auto" w:frame="1"/>
+        </w:rPr>
+        <w:t>NoLearningAnalytics</w:t>
+      </w:r>
+      <w:proofErr w:type="spellEnd"/>
+      <w:r>
+        <w:rPr>
+          <w:rStyle w:val="normaltextrun"/>
+          <w:rFonts w:cstheme="minorHAnsi"/>
+          <w:bCs/>
+          <w:color w:val="000000"/>
+          <w:bdr w:val="none" w:sz="0" w:space="0" w:color="auto" w:frame="1"/>
+        </w:rPr>
+        <w:t>}</w:t>
       </w:r>
     </w:p>
     <w:p>
@@ -7126,7 +8536,25 @@
           <w:sz w:val="22"/>
           <w:szCs w:val="22"/>
         </w:rPr>
-        <w:t>${NoCopyright}</w:t>
+        <w:t>${</w:t>
+      </w:r>
+      <w:proofErr w:type="spellStart"/>
+      <w:r>
+        <w:rPr>
+          <w:rFonts w:ascii="Calibri" w:hAnsi="Calibri" w:cs="Times"/>
+          <w:sz w:val="22"/>
+          <w:szCs w:val="22"/>
+        </w:rPr>
+        <w:t>NoCopyright</w:t>
+      </w:r>
+      <w:proofErr w:type="spellEnd"/>
+      <w:r>
+        <w:rPr>
+          <w:rFonts w:ascii="Calibri" w:hAnsi="Calibri" w:cs="Times"/>
+          <w:sz w:val="22"/>
+          <w:szCs w:val="22"/>
+        </w:rPr>
+        <w:t>}</w:t>
       </w:r>
     </w:p>
     <w:p>
@@ -7238,7 +8666,25 @@
           <w:sz w:val="22"/>
           <w:szCs w:val="22"/>
         </w:rPr>
-        <w:t>${/NoCopyright}</w:t>
+        <w:t>${/</w:t>
+      </w:r>
+      <w:proofErr w:type="spellStart"/>
+      <w:r>
+        <w:rPr>
+          <w:rFonts w:ascii="Calibri" w:hAnsi="Calibri" w:cs="Times"/>
+          <w:sz w:val="22"/>
+          <w:szCs w:val="22"/>
+        </w:rPr>
+        <w:t>NoCopyright</w:t>
+      </w:r>
+      <w:proofErr w:type="spellEnd"/>
+      <w:r>
+        <w:rPr>
+          <w:rFonts w:ascii="Calibri" w:hAnsi="Calibri" w:cs="Times"/>
+          <w:sz w:val="22"/>
+          <w:szCs w:val="22"/>
+        </w:rPr>
+        <w:t>}</w:t>
       </w:r>
     </w:p>
     <w:p>
@@ -7401,7 +8847,23 @@
           <w:rFonts w:eastAsia="Times New Roman" w:cstheme="minorHAnsi"/>
           <w:szCs w:val="20"/>
         </w:rPr>
-        <w:t>${NoCreativeCommons}</w:t>
+        <w:t>${</w:t>
+      </w:r>
+      <w:proofErr w:type="spellStart"/>
+      <w:r>
+        <w:rPr>
+          <w:rFonts w:eastAsia="Times New Roman" w:cstheme="minorHAnsi"/>
+          <w:szCs w:val="20"/>
+        </w:rPr>
+        <w:t>NoCreativeCommons</w:t>
+      </w:r>
+      <w:proofErr w:type="spellEnd"/>
+      <w:r>
+        <w:rPr>
+          <w:rFonts w:eastAsia="Times New Roman" w:cstheme="minorHAnsi"/>
+          <w:szCs w:val="20"/>
+        </w:rPr>
+        <w:t>}</w:t>
       </w:r>
     </w:p>
     <w:p>
@@ -7469,56 +8931,108 @@
           <w:rFonts w:eastAsia="Times New Roman"/>
           <w:color w:val="212121"/>
         </w:rPr>
-        <w:t xml:space="preserve">${courseCode} </w:t>
-      </w:r>
+        <w:t>${</w:t>
+      </w:r>
+      <w:proofErr w:type="spellStart"/>
       <w:r>
         <w:rPr>
           <w:rFonts w:eastAsia="Times New Roman"/>
           <w:color w:val="212121"/>
         </w:rPr>
-        <w:t>${</w:t>
-      </w:r>
+        <w:t>courseCode</w:t>
+      </w:r>
+      <w:proofErr w:type="spellEnd"/>
       <w:r>
         <w:rPr>
           <w:rFonts w:eastAsia="Times New Roman"/>
           <w:color w:val="212121"/>
         </w:rPr>
-        <w:t>courseNumber</w:t>
+        <w:t xml:space="preserve">} </w:t>
       </w:r>
       <w:r>
         <w:rPr>
           <w:rFonts w:eastAsia="Times New Roman"/>
           <w:color w:val="212121"/>
         </w:rPr>
-        <w:t>}</w:t>
-      </w:r>
+        <w:t>${</w:t>
+      </w:r>
+      <w:proofErr w:type="spellStart"/>
       <w:r>
         <w:rPr>
           <w:rFonts w:eastAsia="Times New Roman"/>
           <w:color w:val="212121"/>
         </w:rPr>
-        <w:t>: ${courseTitle}</w:t>
-      </w:r>
+        <w:t>courseNumber</w:t>
+      </w:r>
+      <w:proofErr w:type="spellEnd"/>
       <w:r>
         <w:rPr>
           <w:rFonts w:eastAsia="Times New Roman"/>
           <w:color w:val="212121"/>
         </w:rPr>
-        <w:t> © 2022 by ${</w:t>
+        <w:t>}</w:t>
       </w:r>
       <w:r>
         <w:rPr>
           <w:rFonts w:eastAsia="Times New Roman"/>
           <w:color w:val="212121"/>
         </w:rPr>
-        <w:t>courseInstructor</w:t>
-      </w:r>
+        <w:t>: ${</w:t>
+      </w:r>
+      <w:proofErr w:type="spellStart"/>
       <w:r>
         <w:rPr>
           <w:rFonts w:eastAsia="Times New Roman"/>
           <w:color w:val="212121"/>
         </w:rPr>
-        <w:t>} is licensed under ${creativeCommons}</w:t>
+        <w:t>courseTitle</w:t>
+      </w:r>
+      <w:proofErr w:type="spellEnd"/>
+      <w:r>
+        <w:rPr>
+          <w:rFonts w:eastAsia="Times New Roman"/>
+          <w:color w:val="212121"/>
+        </w:rPr>
+        <w:t>}</w:t>
+      </w:r>
+      <w:r>
+        <w:rPr>
+          <w:rFonts w:eastAsia="Times New Roman"/>
+          <w:color w:val="212121"/>
+        </w:rPr>
+        <w:t> © 2022 by ${</w:t>
+      </w:r>
+      <w:proofErr w:type="spellStart"/>
+      <w:r>
+        <w:rPr>
+          <w:rFonts w:eastAsia="Times New Roman"/>
+          <w:color w:val="212121"/>
+        </w:rPr>
+        <w:t>courseInstructor</w:t>
+      </w:r>
+      <w:proofErr w:type="spellEnd"/>
+      <w:r>
+        <w:rPr>
+          <w:rFonts w:eastAsia="Times New Roman"/>
+          <w:color w:val="212121"/>
+        </w:rPr>
+        <w:t>} is licensed under ${</w:t>
+      </w:r>
+      <w:proofErr w:type="spellStart"/>
+      <w:r>
+        <w:rPr>
+          <w:rFonts w:eastAsia="Times New Roman"/>
+          <w:color w:val="212121"/>
+        </w:rPr>
+        <w:t>creativeCommons</w:t>
+      </w:r>
+      <w:proofErr w:type="spellEnd"/>
+      <w:r>
+        <w:rPr>
+          <w:rFonts w:eastAsia="Times New Roman"/>
+          <w:color w:val="212121"/>
+        </w:rPr>
+        <w:t>}</w:t>
       </w:r>
       <w:r>
         <w:rPr>
@@ -7554,7 +9068,23 @@
           <w:rFonts w:eastAsia="Times New Roman" w:cstheme="minorHAnsi"/>
           <w:szCs w:val="20"/>
         </w:rPr>
-        <w:t>${/NoCreativeCommons}</w:t>
+        <w:t>${/</w:t>
+      </w:r>
+      <w:proofErr w:type="spellStart"/>
+      <w:r>
+        <w:rPr>
+          <w:rFonts w:eastAsia="Times New Roman" w:cstheme="minorHAnsi"/>
+          <w:szCs w:val="20"/>
+        </w:rPr>
+        <w:t>NoCreativeCommons</w:t>
+      </w:r>
+      <w:proofErr w:type="spellEnd"/>
+      <w:r>
+        <w:rPr>
+          <w:rFonts w:eastAsia="Times New Roman" w:cstheme="minorHAnsi"/>
+          <w:szCs w:val="20"/>
+        </w:rPr>
+        <w:t>}</w:t>
       </w:r>
     </w:p>
     <w:p>
@@ -7582,7 +9112,23 @@
           <w:rFonts w:asciiTheme="majorHAnsi" w:eastAsiaTheme="majorEastAsia" w:hAnsiTheme="majorHAnsi" w:cstheme="majorBidi"/>
           <w:i/>
         </w:rPr>
-        <w:t>Version: ${dateGenerated}</w:t>
+        <w:t>Version: ${</w:t>
+      </w:r>
+      <w:proofErr w:type="spellStart"/>
+      <w:r>
+        <w:rPr>
+          <w:rFonts w:asciiTheme="majorHAnsi" w:eastAsiaTheme="majorEastAsia" w:hAnsiTheme="majorHAnsi" w:cstheme="majorBidi"/>
+          <w:i/>
+        </w:rPr>
+        <w:t>dateGenerated</w:t>
+      </w:r>
+      <w:proofErr w:type="spellEnd"/>
+      <w:r>
+        <w:rPr>
+          <w:rFonts w:asciiTheme="majorHAnsi" w:eastAsiaTheme="majorEastAsia" w:hAnsiTheme="majorHAnsi" w:cstheme="majorBidi"/>
+          <w:i/>
+        </w:rPr>
+        <w:t>}</w:t>
       </w:r>
     </w:p>
     <w:sectPr>
@@ -7813,7 +9359,28 @@
       <w:rPr>
         <w:b/>
       </w:rPr>
-      <w:t>${courseCode} ${cour</w:t>
+      <w:t>${</w:t>
+    </w:r>
+    <w:proofErr w:type="spellStart"/>
+    <w:r>
+      <w:rPr>
+        <w:b/>
+      </w:rPr>
+      <w:t>courseCode</w:t>
+    </w:r>
+    <w:proofErr w:type="spellEnd"/>
+    <w:r>
+      <w:rPr>
+        <w:b/>
+      </w:rPr>
+      <w:t>} ${</w:t>
+    </w:r>
+    <w:proofErr w:type="spellStart"/>
+    <w:r>
+      <w:rPr>
+        <w:b/>
+      </w:rPr>
+      <w:t>cour</w:t>
     </w:r>
     <w:r>
       <w:rPr>
@@ -7825,7 +9392,28 @@
       <w:rPr>
         <w:b/>
       </w:rPr>
-      <w:t>eNumber}: ${courseTitle}</w:t>
+      <w:t>eNumber</w:t>
+    </w:r>
+    <w:proofErr w:type="spellEnd"/>
+    <w:r>
+      <w:rPr>
+        <w:b/>
+      </w:rPr>
+      <w:t>}: ${</w:t>
+    </w:r>
+    <w:proofErr w:type="spellStart"/>
+    <w:r>
+      <w:rPr>
+        <w:b/>
+      </w:rPr>
+      <w:t>courseTitle</w:t>
+    </w:r>
+    <w:proofErr w:type="spellEnd"/>
+    <w:r>
+      <w:rPr>
+        <w:b/>
+      </w:rPr>
+      <w:t>}</w:t>
     </w:r>
     <w:r>
       <w:rPr>

</xml_diff>

<commit_message>
Descriptions Now Show When Input Empty
</commit_message>
<xml_diff>
--- a/public/word-template/UBC-V_default.docx
+++ b/public/word-template/UBC-V_default.docx
@@ -2486,35 +2486,6 @@
         <w:rPr>
           <w:rFonts w:asciiTheme="minorHAnsi" w:hAnsiTheme="minorHAnsi" w:cstheme="minorHAnsi"/>
         </w:rPr>
-        <w:t>NoCourseStructure</w:t>
-      </w:r>
-      <w:proofErr w:type="spellEnd"/>
-      <w:r>
-        <w:rPr>
-          <w:rFonts w:asciiTheme="minorHAnsi" w:hAnsiTheme="minorHAnsi" w:cstheme="minorHAnsi"/>
-        </w:rPr>
-        <w:t>}</w:t>
-      </w:r>
-    </w:p>
-    <w:p>
-      <w:pPr>
-        <w:pStyle w:val="Paragraphs"/>
-        <w:ind w:left="0"/>
-        <w:rPr>
-          <w:rFonts w:asciiTheme="minorHAnsi" w:hAnsiTheme="minorHAnsi" w:cstheme="minorHAnsi"/>
-        </w:rPr>
-      </w:pPr>
-      <w:r>
-        <w:rPr>
-          <w:rFonts w:asciiTheme="minorHAnsi" w:hAnsiTheme="minorHAnsi" w:cstheme="minorHAnsi"/>
-        </w:rPr>
-        <w:t>${</w:t>
-      </w:r>
-      <w:proofErr w:type="spellStart"/>
-      <w:r>
-        <w:rPr>
-          <w:rFonts w:asciiTheme="minorHAnsi" w:hAnsiTheme="minorHAnsi" w:cstheme="minorHAnsi"/>
-        </w:rPr>
         <w:t>NoCourseStructureDesc</w:t>
       </w:r>
       <w:proofErr w:type="spellEnd"/>
@@ -2626,29 +2597,54 @@
     </w:p>
     <w:p>
       <w:pPr>
-        <w:pStyle w:val="Paragraphs"/>
-        <w:ind w:left="0"/>
-        <w:rPr>
-          <w:rFonts w:asciiTheme="minorHAnsi" w:hAnsiTheme="minorHAnsi" w:cstheme="minorHAnsi"/>
-        </w:rPr>
-      </w:pPr>
-      <w:r>
-        <w:rPr>
-          <w:rFonts w:asciiTheme="minorHAnsi" w:hAnsiTheme="minorHAnsi" w:cstheme="minorHAnsi"/>
+        <w:rPr>
+          <w:rStyle w:val="normaltextrun"/>
+        </w:rPr>
+      </w:pPr>
+      <w:r>
+        <w:rPr>
+          <w:rStyle w:val="normaltextrun"/>
         </w:rPr>
         <w:t>${/</w:t>
       </w:r>
       <w:proofErr w:type="spellStart"/>
       <w:r>
         <w:rPr>
-          <w:rFonts w:asciiTheme="minorHAnsi" w:hAnsiTheme="minorHAnsi" w:cstheme="minorHAnsi"/>
+          <w:rStyle w:val="normaltextrun"/>
         </w:rPr>
         <w:t>NoCourseStructureDesc</w:t>
       </w:r>
       <w:proofErr w:type="spellEnd"/>
       <w:r>
         <w:rPr>
-          <w:rFonts w:asciiTheme="minorHAnsi" w:hAnsiTheme="minorHAnsi" w:cstheme="minorHAnsi"/>
+          <w:rStyle w:val="normaltextrun"/>
+        </w:rPr>
+        <w:t>}</w:t>
+      </w:r>
+    </w:p>
+    <w:p>
+      <w:pPr>
+        <w:rPr>
+          <w:rStyle w:val="normaltextrun"/>
+        </w:rPr>
+      </w:pPr>
+      <w:r>
+        <w:rPr>
+          <w:rStyle w:val="normaltextrun"/>
+        </w:rPr>
+        <w:t>${</w:t>
+      </w:r>
+      <w:proofErr w:type="spellStart"/>
+      <w:r>
+        <w:rPr>
+          <w:rStyle w:val="normaltextrun"/>
+        </w:rPr>
+        <w:t>NoCourseStructure</w:t>
+      </w:r>
+      <w:proofErr w:type="spellEnd"/>
+      <w:r>
+        <w:rPr>
+          <w:rStyle w:val="normaltextrun"/>
         </w:rPr>
         <w:t>}</w:t>
       </w:r>
@@ -2737,38 +2733,38 @@
     </w:p>
     <w:p>
       <w:pPr>
-        <w:spacing w:after="120"/>
-        <w:rPr>
-          <w:rFonts w:eastAsia="Times New Roman" w:cstheme="minorHAnsi"/>
-          <w:szCs w:val="20"/>
-        </w:rPr>
-      </w:pPr>
-      <w:r>
-        <w:rPr>
-          <w:rFonts w:eastAsia="Times New Roman" w:cstheme="minorHAnsi"/>
-          <w:szCs w:val="20"/>
+        <w:pStyle w:val="Paragraphs"/>
+        <w:ind w:left="0"/>
+        <w:rPr>
+          <w:rFonts w:asciiTheme="minorHAnsi" w:hAnsiTheme="minorHAnsi" w:cstheme="minorHAnsi"/>
+        </w:rPr>
+      </w:pPr>
+      <w:r>
+        <w:rPr>
+          <w:rFonts w:asciiTheme="minorHAnsi" w:hAnsiTheme="minorHAnsi" w:cstheme="minorHAnsi"/>
         </w:rPr>
         <w:t>${</w:t>
       </w:r>
       <w:proofErr w:type="spellStart"/>
       <w:r>
         <w:rPr>
-          <w:rFonts w:eastAsia="Times New Roman" w:cstheme="minorHAnsi"/>
-          <w:szCs w:val="20"/>
+          <w:rFonts w:asciiTheme="minorHAnsi" w:hAnsiTheme="minorHAnsi" w:cstheme="minorHAnsi"/>
         </w:rPr>
         <w:t>NoTopicsSchedule</w:t>
       </w:r>
       <w:proofErr w:type="spellEnd"/>
       <w:r>
         <w:rPr>
-          <w:rFonts w:eastAsia="Times New Roman" w:cstheme="minorHAnsi"/>
-          <w:szCs w:val="20"/>
+          <w:rFonts w:asciiTheme="minorHAnsi" w:hAnsiTheme="minorHAnsi" w:cstheme="minorHAnsi"/>
         </w:rPr>
         <w:t>}</w:t>
       </w:r>
     </w:p>
     <w:p>
       <w:pPr>
+        <w:tabs>
+          <w:tab w:val="left" w:pos="12060"/>
+        </w:tabs>
         <w:rPr>
           <w:rFonts w:cstheme="minorHAnsi"/>
           <w:b/>
@@ -2798,6 +2794,14 @@
           <w:color w:val="FF0000"/>
         </w:rPr>
         <w:t>Vancouver Senate policy V-130</w:t>
+      </w:r>
+      <w:r>
+        <w:rPr>
+          <w:rFonts w:cstheme="minorHAnsi"/>
+          <w:b/>
+          <w:color w:val="FF0000"/>
+        </w:rPr>
+        <w:tab/>
       </w:r>
     </w:p>
     <w:p>
@@ -2834,6 +2838,33 @@
     </w:p>
     <w:p>
       <w:pPr>
+        <w:rPr>
+          <w:rStyle w:val="normaltextrun"/>
+        </w:rPr>
+      </w:pPr>
+      <w:r>
+        <w:rPr>
+          <w:rStyle w:val="normaltextrun"/>
+        </w:rPr>
+        <w:t>${/</w:t>
+      </w:r>
+      <w:proofErr w:type="spellStart"/>
+      <w:r>
+        <w:rPr>
+          <w:rStyle w:val="normaltextrun"/>
+        </w:rPr>
+        <w:t>NoTopicsSchedule</w:t>
+      </w:r>
+      <w:proofErr w:type="spellEnd"/>
+      <w:r>
+        <w:rPr>
+          <w:rStyle w:val="normaltextrun"/>
+        </w:rPr>
+        <w:t>}</w:t>
+      </w:r>
+    </w:p>
+    <w:p>
+      <w:pPr>
         <w:spacing w:after="120"/>
         <w:rPr>
           <w:rFonts w:eastAsia="Times New Roman" w:cstheme="minorHAnsi"/>
@@ -2845,7 +2876,7 @@
           <w:rFonts w:eastAsia="Times New Roman" w:cstheme="minorHAnsi"/>
           <w:szCs w:val="20"/>
         </w:rPr>
-        <w:t>${/</w:t>
+        <w:t>${</w:t>
       </w:r>
       <w:proofErr w:type="spellStart"/>
       <w:r>
@@ -2853,46 +2884,100 @@
           <w:rFonts w:eastAsia="Times New Roman" w:cstheme="minorHAnsi"/>
           <w:szCs w:val="20"/>
         </w:rPr>
-        <w:t>NoTopicsSchedule</w:t>
-      </w:r>
-      <w:proofErr w:type="spellEnd"/>
+        <w:t>course</w:t>
+      </w:r>
       <w:r>
         <w:rPr>
           <w:rFonts w:eastAsia="Times New Roman" w:cstheme="minorHAnsi"/>
           <w:szCs w:val="20"/>
         </w:rPr>
-        <w:t>}</w:t>
-      </w:r>
-    </w:p>
-    <w:p>
-      <w:pPr>
-        <w:spacing w:after="120"/>
+        <w:t>Schedule</w:t>
+      </w:r>
+      <w:proofErr w:type="spellEnd"/>
+      <w:r>
         <w:rPr>
           <w:rFonts w:eastAsia="Times New Roman" w:cstheme="minorHAnsi"/>
           <w:szCs w:val="20"/>
         </w:rPr>
-      </w:pPr>
-      <w:r>
+        <w:t>}</w:t>
+      </w:r>
+    </w:p>
+    <w:p>
+      <w:pPr>
+        <w:rPr>
+          <w:rFonts w:cstheme="minorHAnsi"/>
+        </w:rPr>
+      </w:pPr>
+      <w:r>
+        <w:rPr>
+          <w:rFonts w:cstheme="minorHAnsi"/>
+        </w:rPr>
+        <w:t>${</w:t>
+      </w:r>
+      <w:proofErr w:type="spellStart"/>
+      <w:r>
+        <w:rPr>
+          <w:rFonts w:cstheme="minorHAnsi"/>
+        </w:rPr>
+        <w:t>NoCourseScheduleTbl</w:t>
+      </w:r>
+      <w:proofErr w:type="spellEnd"/>
+      <w:r>
+        <w:rPr>
+          <w:rFonts w:cstheme="minorHAnsi"/>
+        </w:rPr>
+        <w:t>}</w:t>
+      </w:r>
+    </w:p>
+    <w:p>
+      <w:pPr>
+        <w:rPr>
+          <w:rFonts w:cstheme="minorHAnsi"/>
+        </w:rPr>
+      </w:pPr>
+      <w:r>
+        <w:rPr>
+          <w:rFonts w:cstheme="minorHAnsi"/>
+        </w:rPr>
+        <w:t>${</w:t>
+      </w:r>
+      <w:proofErr w:type="spellStart"/>
+      <w:r>
+        <w:rPr>
+          <w:rFonts w:cstheme="minorHAnsi"/>
+        </w:rPr>
+        <w:t>courseScheduleTbl</w:t>
+      </w:r>
+      <w:proofErr w:type="spellEnd"/>
+      <w:r>
+        <w:rPr>
+          <w:rFonts w:cstheme="minorHAnsi"/>
+        </w:rPr>
+        <w:t>}</w:t>
+      </w:r>
+    </w:p>
+    <w:p>
+      <w:pPr>
+        <w:spacing w:after="120"/>
         <w:rPr>
           <w:rFonts w:eastAsia="Times New Roman" w:cstheme="minorHAnsi"/>
           <w:szCs w:val="20"/>
         </w:rPr>
-        <w:t>${</w:t>
-      </w:r>
-      <w:proofErr w:type="spellStart"/>
+      </w:pPr>
       <w:r>
         <w:rPr>
           <w:rFonts w:eastAsia="Times New Roman" w:cstheme="minorHAnsi"/>
           <w:szCs w:val="20"/>
         </w:rPr>
-        <w:t>course</w:t>
-      </w:r>
+        <w:t>${/</w:t>
+      </w:r>
+      <w:proofErr w:type="spellStart"/>
       <w:r>
         <w:rPr>
           <w:rFonts w:eastAsia="Times New Roman" w:cstheme="minorHAnsi"/>
           <w:szCs w:val="20"/>
         </w:rPr>
-        <w:t>Schedule</w:t>
+        <w:t>NoCourseScheduleTbl</w:t>
       </w:r>
       <w:proofErr w:type="spellEnd"/>
       <w:r>
@@ -2902,101 +2987,6 @@
         </w:rPr>
         <w:t>}</w:t>
       </w:r>
-    </w:p>
-    <w:p>
-      <w:pPr>
-        <w:rPr>
-          <w:rFonts w:cstheme="minorHAnsi"/>
-        </w:rPr>
-      </w:pPr>
-      <w:r>
-        <w:rPr>
-          <w:rFonts w:cstheme="minorHAnsi"/>
-        </w:rPr>
-        <w:t>${</w:t>
-      </w:r>
-      <w:proofErr w:type="spellStart"/>
-      <w:r>
-        <w:rPr>
-          <w:rFonts w:cstheme="minorHAnsi"/>
-        </w:rPr>
-        <w:t>NoCourseScheduleTbl</w:t>
-      </w:r>
-      <w:proofErr w:type="spellEnd"/>
-      <w:r>
-        <w:rPr>
-          <w:rFonts w:cstheme="minorHAnsi"/>
-        </w:rPr>
-        <w:t>}</w:t>
-      </w:r>
-    </w:p>
-    <w:p>
-      <w:pPr>
-        <w:rPr>
-          <w:rFonts w:cstheme="minorHAnsi"/>
-        </w:rPr>
-      </w:pPr>
-      <w:r>
-        <w:rPr>
-          <w:rFonts w:cstheme="minorHAnsi"/>
-        </w:rPr>
-        <w:t>${</w:t>
-      </w:r>
-      <w:proofErr w:type="spellStart"/>
-      <w:r>
-        <w:rPr>
-          <w:rFonts w:cstheme="minorHAnsi"/>
-        </w:rPr>
-        <w:t>courseScheduleTbl</w:t>
-      </w:r>
-      <w:proofErr w:type="spellEnd"/>
-      <w:r>
-        <w:rPr>
-          <w:rFonts w:cstheme="minorHAnsi"/>
-        </w:rPr>
-        <w:t>}</w:t>
-      </w:r>
-    </w:p>
-    <w:p>
-      <w:pPr>
-        <w:spacing w:after="120"/>
-        <w:rPr>
-          <w:rFonts w:eastAsia="Times New Roman" w:cstheme="minorHAnsi"/>
-          <w:szCs w:val="20"/>
-        </w:rPr>
-      </w:pPr>
-      <w:r>
-        <w:rPr>
-          <w:rFonts w:eastAsia="Times New Roman" w:cstheme="minorHAnsi"/>
-          <w:szCs w:val="20"/>
-        </w:rPr>
-        <w:t>${/</w:t>
-      </w:r>
-      <w:proofErr w:type="spellStart"/>
-      <w:r>
-        <w:rPr>
-          <w:rFonts w:eastAsia="Times New Roman" w:cstheme="minorHAnsi"/>
-          <w:szCs w:val="20"/>
-        </w:rPr>
-        <w:t>NoCourseScheduleTbl</w:t>
-      </w:r>
-      <w:proofErr w:type="spellEnd"/>
-      <w:r>
-        <w:rPr>
-          <w:rFonts w:eastAsia="Times New Roman" w:cstheme="minorHAnsi"/>
-          <w:szCs w:val="20"/>
-        </w:rPr>
-        <w:t>}</w:t>
-      </w:r>
-    </w:p>
-    <w:p>
-      <w:pPr>
-        <w:spacing w:after="120"/>
-        <w:rPr>
-          <w:rFonts w:eastAsia="Times New Roman" w:cstheme="minorHAnsi"/>
-          <w:szCs w:val="20"/>
-        </w:rPr>
-      </w:pPr>
     </w:p>
     <w:p>
       <w:pPr>

</xml_diff>

<commit_message>
Cross Listing in Word Doc Output
</commit_message>
<xml_diff>
--- a/public/word-template/UBC-V_default.docx
+++ b/public/word-template/UBC-V_default.docx
@@ -393,25 +393,15 @@
                 <w:sz w:val="22"/>
                 <w:szCs w:val="22"/>
               </w:rPr>
-              <w:t>courseCode</w:t>
+              <w:t>course</w:t>
             </w:r>
-            <w:proofErr w:type="spellEnd"/>
             <w:r>
               <w:rPr>
                 <w:rFonts w:asciiTheme="minorHAnsi" w:eastAsiaTheme="minorHAnsi" w:hAnsiTheme="minorHAnsi" w:cstheme="minorHAnsi"/>
                 <w:sz w:val="22"/>
                 <w:szCs w:val="22"/>
               </w:rPr>
-              <w:t>} ${</w:t>
-            </w:r>
-            <w:proofErr w:type="spellStart"/>
-            <w:r>
-              <w:rPr>
-                <w:rFonts w:asciiTheme="minorHAnsi" w:eastAsiaTheme="minorHAnsi" w:hAnsiTheme="minorHAnsi" w:cstheme="minorHAnsi"/>
-                <w:sz w:val="22"/>
-                <w:szCs w:val="22"/>
-              </w:rPr>
-              <w:t>courseNumber</w:t>
+              <w:t>Name</w:t>
             </w:r>
             <w:proofErr w:type="spellEnd"/>
             <w:r>
@@ -1375,7 +1365,21 @@
         <w:rPr>
           <w:rFonts w:cstheme="minorHAnsi"/>
         </w:rPr>
-        <w:t>${courseDescription0}${courseDescription1}${courseDescription2}${courseDescription3}${courseDescription4}${courseDescription5}${courseDescription6}${courseDescription7}${courseDescription8}${courseDescription9}${courseDescription10}${courseDescription11}${courseDescription12}${courseDescription13}${courseDescription14}${courseDescription15}${courseDescription16}${courseDescription17}${courseDescription18}${courseDescription19}${courseDescription20}</w:t>
+        <w:t>${courseDescription</w:t>
+      </w:r>
+      <w:proofErr w:type="gramStart"/>
+      <w:r>
+        <w:rPr>
+          <w:rFonts w:cstheme="minorHAnsi"/>
+        </w:rPr>
+        <w:t>0}$</w:t>
+      </w:r>
+      <w:proofErr w:type="gramEnd"/>
+      <w:r>
+        <w:rPr>
+          <w:rFonts w:cstheme="minorHAnsi"/>
+        </w:rPr>
+        <w:t>{courseDescription1}${courseDescription2}${courseDescription3}${courseDescription4}${courseDescription5}${courseDescription6}${courseDescription7}${courseDescription8}${courseDescription9}${courseDescription10}${courseDescription11}${courseDescription12}${courseDescription13}${courseDescription14}${courseDescription15}${courseDescription16}${courseDescription17}${courseDescription18}${courseDescription19}${courseDescription20}</w:t>
       </w:r>
     </w:p>
     <w:p>
@@ -2223,11 +2227,19 @@
         </w:rPr>
         <w:t>${instructorBio</w:t>
       </w:r>
+      <w:proofErr w:type="gramStart"/>
       <w:r>
         <w:rPr>
           <w:rFonts w:eastAsia="Times New Roman" w:cstheme="minorHAnsi"/>
         </w:rPr>
-        <w:t>0}${instructorBio1}${instructorBio2}${instructorBio3}${instructorBio4}${instructorBio5}${instructorBio6}${instructorBio7}${instructorBio8}${instructorBio9}${instructorBio10}${instructorBio11}${instructorBio12}${instructorBio13}${instructorBio14}${instructorBio15}${instructorBio16}${instructorBio17}${instructorBio18}${instructorBio19}${instructorBio20}</w:t>
+        <w:t>0}$</w:t>
+      </w:r>
+      <w:proofErr w:type="gramEnd"/>
+      <w:r>
+        <w:rPr>
+          <w:rFonts w:eastAsia="Times New Roman" w:cstheme="minorHAnsi"/>
+        </w:rPr>
+        <w:t>{instructorBio1}${instructorBio2}${instructorBio3}${instructorBio4}${instructorBio5}${instructorBio6}${instructorBio7}${instructorBio8}${instructorBio9}${instructorBio10}${instructorBio11}${instructorBio12}${instructorBio13}${instructorBio14}${instructorBio15}${instructorBio16}${instructorBio17}${instructorBio18}${instructorBio19}${instructorBio20}</w:t>
       </w:r>
     </w:p>
     <w:p>
@@ -2567,31 +2579,49 @@
           <w:color w:val="1F4E79" w:themeColor="accent5" w:themeShade="80"/>
           <w:szCs w:val="20"/>
         </w:rPr>
-        <w:t>Then a description of how your classes are structured: Do you use traditional lecturing? Do you provide notes (outlines)? Do you combine on-line and in-class activity?</w:t>
-      </w:r>
-    </w:p>
-    <w:p>
-      <w:pPr>
-        <w:spacing w:after="120"/>
-        <w:ind w:left="227"/>
-        <w:rPr>
-          <w:rFonts w:eastAsia="Times New Roman" w:cstheme="majorHAnsi"/>
-          <w:szCs w:val="20"/>
-        </w:rPr>
-      </w:pPr>
+        <w:t xml:space="preserve">Then a description of how your classes </w:t>
+      </w:r>
+      <w:proofErr w:type="gramStart"/>
       <w:r>
         <w:rPr>
           <w:rFonts w:eastAsia="Times New Roman" w:cstheme="minorHAnsi"/>
           <w:color w:val="1F4E79" w:themeColor="accent5" w:themeShade="80"/>
           <w:szCs w:val="20"/>
         </w:rPr>
-        <w:t>You may wish to combine this section and Learning Outcomes below to provide an opportunity to introduce students to your philosophy of learning, to the culture of your discipline and how this course fits in the larger context.</w:t>
-      </w:r>
-      <w:r>
+        <w:t>are</w:t>
+      </w:r>
+      <w:proofErr w:type="gramEnd"/>
+      <w:r>
+        <w:rPr>
+          <w:rFonts w:eastAsia="Times New Roman" w:cstheme="minorHAnsi"/>
+          <w:color w:val="1F4E79" w:themeColor="accent5" w:themeShade="80"/>
+          <w:szCs w:val="20"/>
+        </w:rPr>
+        <w:t xml:space="preserve"> structured: Do you use traditional lecturing? Do you provide notes (outlines)? Do you combine on-line and in-class activity?</w:t>
+      </w:r>
+    </w:p>
+    <w:p>
+      <w:pPr>
+        <w:spacing w:after="120"/>
+        <w:ind w:left="227"/>
         <w:rPr>
           <w:rFonts w:eastAsia="Times New Roman" w:cstheme="majorHAnsi"/>
           <w:szCs w:val="20"/>
         </w:rPr>
+      </w:pPr>
+      <w:r>
+        <w:rPr>
+          <w:rFonts w:eastAsia="Times New Roman" w:cstheme="minorHAnsi"/>
+          <w:color w:val="1F4E79" w:themeColor="accent5" w:themeShade="80"/>
+          <w:szCs w:val="20"/>
+        </w:rPr>
+        <w:t>You may wish to combine this section and Learning Outcomes below to provide an opportunity to introduce students to your philosophy of learning, to the culture of your discipline and how this course fits in the larger context.</w:t>
+      </w:r>
+      <w:r>
+        <w:rPr>
+          <w:rFonts w:eastAsia="Times New Roman" w:cstheme="majorHAnsi"/>
+          <w:szCs w:val="20"/>
+        </w:rPr>
         <w:t>]</w:t>
       </w:r>
     </w:p>
@@ -2664,12 +2694,21 @@
         </w:rPr>
         <w:t>${courseStructure</w:t>
       </w:r>
+      <w:proofErr w:type="gramStart"/>
       <w:r>
         <w:rPr>
           <w:rFonts w:eastAsia="Times New Roman" w:cstheme="minorHAnsi"/>
           <w:szCs w:val="20"/>
         </w:rPr>
-        <w:t>0}${courseStructure1}${courseStructure2}${courseStructure3}${courseStructure4}${courseStructure5}${courseStructure6}${courseStructure7}${courseStructure8}${courseStructure9}${courseStructure10}${courseStructure11}${courseStructure12}${courseStructure13}${courseStructure14}${courseStructure15}${courseStructure16}${courseStructure17}${courseStructure18}${courseStructure19}${courseStructure20}</w:t>
+        <w:t>0}$</w:t>
+      </w:r>
+      <w:proofErr w:type="gramEnd"/>
+      <w:r>
+        <w:rPr>
+          <w:rFonts w:eastAsia="Times New Roman" w:cstheme="minorHAnsi"/>
+          <w:szCs w:val="20"/>
+        </w:rPr>
+        <w:t>{courseStructure1}${courseStructure2}${courseStructure3}${courseStructure4}${courseStructure5}${courseStructure6}${courseStructure7}${courseStructure8}${courseStructure9}${courseStructure10}${courseStructure11}${courseStructure12}${courseStructure13}${courseStructure14}${courseStructure15}${courseStructure16}${courseStructure17}${courseStructure18}${courseStructure19}${courseStructure20}</w:t>
       </w:r>
     </w:p>
     <w:p>
@@ -3190,7 +3229,21 @@
         <w:rPr>
           <w:rStyle w:val="normaltextrun"/>
         </w:rPr>
-        <w:t>${learningOutcomes0}${learningOutcomes1}${learningOutcomes2}${learningOutcomes3}${learningOutcomes4}${learningOutcomes5}${learningOutcomes6}${learningOutcomes7}${learningOutcomes8}${learningOutcomes9}${learningOutcomes10}${learningOutcomes11}${learningOutcomes12}${learningOutcomes13}${learningOutcomes14}${learningOutcomes15}${learningOutcomes16}${learningOutcomes17}${learningOutcomes18}${learningOutcomes19}${learningOutcomes20}</w:t>
+        <w:t>${learningOutcomes</w:t>
+      </w:r>
+      <w:proofErr w:type="gramStart"/>
+      <w:r>
+        <w:rPr>
+          <w:rStyle w:val="normaltextrun"/>
+        </w:rPr>
+        <w:t>0}$</w:t>
+      </w:r>
+      <w:proofErr w:type="gramEnd"/>
+      <w:r>
+        <w:rPr>
+          <w:rStyle w:val="normaltextrun"/>
+        </w:rPr>
+        <w:t>{learningOutcomes1}${learningOutcomes2}${learningOutcomes3}${learningOutcomes4}${learningOutcomes5}${learningOutcomes6}${learningOutcomes7}${learningOutcomes8}${learningOutcomes9}${learningOutcomes10}${learningOutcomes11}${learningOutcomes12}${learningOutcomes13}${learningOutcomes14}${learningOutcomes15}${learningOutcomes16}${learningOutcomes17}${learningOutcomes18}${learningOutcomes19}${learningOutcomes20}</w:t>
       </w:r>
     </w:p>
     <w:p>
@@ -3415,13 +3468,27 @@
         <w:rPr>
           <w:rFonts w:asciiTheme="minorHAnsi" w:hAnsiTheme="minorHAnsi" w:cstheme="minorHAnsi"/>
         </w:rPr>
-        <w:t>learningActivities0</w:t>
-      </w:r>
-      <w:r>
-        <w:rPr>
-          <w:rFonts w:asciiTheme="minorHAnsi" w:hAnsiTheme="minorHAnsi" w:cstheme="minorHAnsi"/>
-        </w:rPr>
-        <w:t>}${</w:t>
+        <w:t>learningActivities</w:t>
+      </w:r>
+      <w:proofErr w:type="gramStart"/>
+      <w:r>
+        <w:rPr>
+          <w:rFonts w:asciiTheme="minorHAnsi" w:hAnsiTheme="minorHAnsi" w:cstheme="minorHAnsi"/>
+        </w:rPr>
+        <w:t>0</w:t>
+      </w:r>
+      <w:r>
+        <w:rPr>
+          <w:rFonts w:asciiTheme="minorHAnsi" w:hAnsiTheme="minorHAnsi" w:cstheme="minorHAnsi"/>
+        </w:rPr>
+        <w:t>}$</w:t>
+      </w:r>
+      <w:proofErr w:type="gramEnd"/>
+      <w:r>
+        <w:rPr>
+          <w:rFonts w:asciiTheme="minorHAnsi" w:hAnsiTheme="minorHAnsi" w:cstheme="minorHAnsi"/>
+        </w:rPr>
+        <w:t>{</w:t>
       </w:r>
       <w:r>
         <w:rPr>
@@ -3837,82 +3904,118 @@
           <w:color w:val="1F4E79" w:themeColor="accent5" w:themeShade="80"/>
           <w:szCs w:val="20"/>
         </w:rPr>
-        <w:t>List of required learning materials for your course and where they might be obtained (e.g., the Bookstore if you ordered a text or a reading package, your department office if an in-house resource is available).</w:t>
-      </w:r>
-    </w:p>
-    <w:p>
-      <w:pPr>
-        <w:spacing w:after="120"/>
-        <w:ind w:left="227"/>
+        <w:t xml:space="preserve">List of required learning materials for your course and where they might be obtained (e.g., the </w:t>
+      </w:r>
+      <w:proofErr w:type="gramStart"/>
+      <w:r>
         <w:rPr>
           <w:rFonts w:eastAsia="Times New Roman" w:cstheme="minorHAnsi"/>
           <w:color w:val="1F4E79" w:themeColor="accent5" w:themeShade="80"/>
           <w:szCs w:val="20"/>
         </w:rPr>
-      </w:pPr>
+        <w:t>Bookstore</w:t>
+      </w:r>
+      <w:proofErr w:type="gramEnd"/>
       <w:r>
         <w:rPr>
           <w:rFonts w:eastAsia="Times New Roman" w:cstheme="minorHAnsi"/>
           <w:color w:val="1F4E79" w:themeColor="accent5" w:themeShade="80"/>
           <w:szCs w:val="20"/>
         </w:rPr>
-        <w:t>Providing students with at least an estimate of the costs of materials is expected. You are not responsible for exact costs for materials especially given that students may obtain some from a variety of sources (e.g., on-line retailers) but when there are potentially “hidden” costs, such as for problem sets or quizzes that are available only from a textbook vendor, then students should be informed. You can link to the Bookstore (https://shop.bookstore.ubc.ca/courselistbuilder.aspx ) if that is a source, knowing that they may provide alternative formats for some materials such as e-texts, used texts, etc.</w:t>
+        <w:t xml:space="preserve"> if you ordered a text or a reading package, your department office if an in-house resource is available).</w:t>
       </w:r>
     </w:p>
     <w:p>
       <w:pPr>
         <w:spacing w:after="120"/>
         <w:ind w:left="227"/>
-        <w:rPr>
-          <w:rFonts w:eastAsia="Times New Roman" w:cstheme="minorHAnsi"/>
-          <w:szCs w:val="20"/>
-        </w:rPr>
-      </w:pPr>
-      <w:r>
         <w:rPr>
           <w:rFonts w:eastAsia="Times New Roman" w:cstheme="minorHAnsi"/>
           <w:color w:val="1F4E79" w:themeColor="accent5" w:themeShade="80"/>
           <w:szCs w:val="20"/>
         </w:rPr>
-        <w:t>Explanation of any on-line learning management system used (e.g., Canvas).</w:t>
-      </w:r>
-      <w:r>
+      </w:pPr>
+      <w:r>
+        <w:rPr>
+          <w:rFonts w:eastAsia="Times New Roman" w:cstheme="minorHAnsi"/>
+          <w:color w:val="1F4E79" w:themeColor="accent5" w:themeShade="80"/>
+          <w:szCs w:val="20"/>
+        </w:rPr>
+        <w:t>Providing students with at least an estimate of the costs of materials is expected. You are not responsible for exact costs for materials especially given that students may obtain some from a variety of sources (e.g., on-line retailers) but when there are potentially “hidden” costs, such as for problem sets or quizzes that are available only from a textbook vendor, then students should be informed. You can link to the Bookstore (</w:t>
+      </w:r>
+      <w:proofErr w:type="gramStart"/>
+      <w:r>
+        <w:rPr>
+          <w:rFonts w:eastAsia="Times New Roman" w:cstheme="minorHAnsi"/>
+          <w:color w:val="1F4E79" w:themeColor="accent5" w:themeShade="80"/>
+          <w:szCs w:val="20"/>
+        </w:rPr>
+        <w:t>https://shop.bookstore.ubc.ca/courselistbuilder.aspx )</w:t>
+      </w:r>
+      <w:proofErr w:type="gramEnd"/>
+      <w:r>
+        <w:rPr>
+          <w:rFonts w:eastAsia="Times New Roman" w:cstheme="minorHAnsi"/>
+          <w:color w:val="1F4E79" w:themeColor="accent5" w:themeShade="80"/>
+          <w:szCs w:val="20"/>
+        </w:rPr>
+        <w:t xml:space="preserve"> if that is a source, knowing that they may provide alternative formats for some materials such as e-texts, used texts, etc.</w:t>
+      </w:r>
+    </w:p>
+    <w:p>
+      <w:pPr>
+        <w:spacing w:after="120"/>
+        <w:ind w:left="227"/>
         <w:rPr>
           <w:rFonts w:eastAsia="Times New Roman" w:cstheme="minorHAnsi"/>
           <w:szCs w:val="20"/>
         </w:rPr>
-        <w:t>]</w:t>
-      </w:r>
-    </w:p>
-    <w:p>
-      <w:pPr>
-        <w:spacing w:after="120"/>
+      </w:pPr>
+      <w:r>
+        <w:rPr>
+          <w:rFonts w:eastAsia="Times New Roman" w:cstheme="minorHAnsi"/>
+          <w:color w:val="1F4E79" w:themeColor="accent5" w:themeShade="80"/>
+          <w:szCs w:val="20"/>
+        </w:rPr>
+        <w:t>Explanation of any on-line learning management system used (e.g., Canvas).</w:t>
+      </w:r>
+      <w:r>
         <w:rPr>
           <w:rFonts w:eastAsia="Times New Roman" w:cstheme="minorHAnsi"/>
           <w:szCs w:val="20"/>
         </w:rPr>
-      </w:pPr>
-      <w:r>
+        <w:t>]</w:t>
+      </w:r>
+    </w:p>
+    <w:p>
+      <w:pPr>
+        <w:spacing w:after="120"/>
         <w:rPr>
           <w:rFonts w:eastAsia="Times New Roman" w:cstheme="minorHAnsi"/>
           <w:szCs w:val="20"/>
         </w:rPr>
-        <w:t>${/</w:t>
-      </w:r>
-      <w:proofErr w:type="spellStart"/>
+      </w:pPr>
       <w:r>
         <w:rPr>
           <w:rFonts w:eastAsia="Times New Roman" w:cstheme="minorHAnsi"/>
           <w:szCs w:val="20"/>
         </w:rPr>
-        <w:t>NoLearningMaterialsDesc</w:t>
-      </w:r>
-      <w:proofErr w:type="spellEnd"/>
+        <w:t>${/</w:t>
+      </w:r>
+      <w:proofErr w:type="spellStart"/>
       <w:r>
         <w:rPr>
           <w:rFonts w:eastAsia="Times New Roman" w:cstheme="minorHAnsi"/>
           <w:szCs w:val="20"/>
         </w:rPr>
+        <w:t>NoLearningMaterialsDesc</w:t>
+      </w:r>
+      <w:proofErr w:type="spellEnd"/>
+      <w:r>
+        <w:rPr>
+          <w:rFonts w:eastAsia="Times New Roman" w:cstheme="minorHAnsi"/>
+          <w:szCs w:val="20"/>
+        </w:rPr>
         <w:t>}</w:t>
       </w:r>
     </w:p>
@@ -3934,13 +4037,27 @@
         <w:rPr>
           <w:rFonts w:asciiTheme="minorHAnsi" w:hAnsiTheme="minorHAnsi" w:cstheme="minorHAnsi"/>
         </w:rPr>
-        <w:t>learningMaterials0</w:t>
-      </w:r>
-      <w:r>
-        <w:rPr>
-          <w:rFonts w:asciiTheme="minorHAnsi" w:hAnsiTheme="minorHAnsi" w:cstheme="minorHAnsi"/>
-        </w:rPr>
-        <w:t>}${</w:t>
+        <w:t>learningMaterials</w:t>
+      </w:r>
+      <w:proofErr w:type="gramStart"/>
+      <w:r>
+        <w:rPr>
+          <w:rFonts w:asciiTheme="minorHAnsi" w:hAnsiTheme="minorHAnsi" w:cstheme="minorHAnsi"/>
+        </w:rPr>
+        <w:t>0</w:t>
+      </w:r>
+      <w:r>
+        <w:rPr>
+          <w:rFonts w:asciiTheme="minorHAnsi" w:hAnsiTheme="minorHAnsi" w:cstheme="minorHAnsi"/>
+        </w:rPr>
+        <w:t>}$</w:t>
+      </w:r>
+      <w:proofErr w:type="gramEnd"/>
+      <w:r>
+        <w:rPr>
+          <w:rFonts w:asciiTheme="minorHAnsi" w:hAnsiTheme="minorHAnsi" w:cstheme="minorHAnsi"/>
+        </w:rPr>
+        <w:t>{</w:t>
       </w:r>
       <w:r>
         <w:rPr>
@@ -4525,11 +4642,19 @@
         </w:rPr>
         <w:t>Assessments</w:t>
       </w:r>
+      <w:proofErr w:type="gramStart"/>
       <w:r>
         <w:rPr>
           <w:rStyle w:val="normaltextrun"/>
         </w:rPr>
-        <w:t>0}${learning</w:t>
+        <w:t>0}$</w:t>
+      </w:r>
+      <w:proofErr w:type="gramEnd"/>
+      <w:r>
+        <w:rPr>
+          <w:rStyle w:val="normaltextrun"/>
+        </w:rPr>
+        <w:t>{learning</w:t>
       </w:r>
       <w:r>
         <w:rPr>
@@ -5827,13 +5952,27 @@
         <w:rPr>
           <w:rFonts w:asciiTheme="minorHAnsi" w:hAnsiTheme="minorHAnsi" w:cstheme="minorHAnsi"/>
         </w:rPr>
-        <w:t>ustom_resource0</w:t>
-      </w:r>
-      <w:r>
-        <w:rPr>
-          <w:rFonts w:asciiTheme="minorHAnsi" w:hAnsiTheme="minorHAnsi" w:cstheme="minorHAnsi"/>
-        </w:rPr>
-        <w:t>}${c</w:t>
+        <w:t>ustom_resource</w:t>
+      </w:r>
+      <w:proofErr w:type="gramStart"/>
+      <w:r>
+        <w:rPr>
+          <w:rFonts w:asciiTheme="minorHAnsi" w:hAnsiTheme="minorHAnsi" w:cstheme="minorHAnsi"/>
+        </w:rPr>
+        <w:t>0</w:t>
+      </w:r>
+      <w:r>
+        <w:rPr>
+          <w:rFonts w:asciiTheme="minorHAnsi" w:hAnsiTheme="minorHAnsi" w:cstheme="minorHAnsi"/>
+        </w:rPr>
+        <w:t>}$</w:t>
+      </w:r>
+      <w:proofErr w:type="gramEnd"/>
+      <w:r>
+        <w:rPr>
+          <w:rFonts w:asciiTheme="minorHAnsi" w:hAnsiTheme="minorHAnsi" w:cstheme="minorHAnsi"/>
+        </w:rPr>
+        <w:t>{c</w:t>
       </w:r>
       <w:r>
         <w:rPr>
@@ -6305,6 +6444,7 @@
         </w:rPr>
         <w:t>${passingCriteria</w:t>
       </w:r>
+      <w:proofErr w:type="gramStart"/>
       <w:r>
         <w:rPr>
           <w:rStyle w:val="eop"/>
@@ -6323,7 +6463,18 @@
           <w:sz w:val="22"/>
           <w:szCs w:val="22"/>
         </w:rPr>
-        <w:t>}${passingCriteria</w:t>
+        <w:t>}$</w:t>
+      </w:r>
+      <w:proofErr w:type="gramEnd"/>
+      <w:r>
+        <w:rPr>
+          <w:rStyle w:val="eop"/>
+          <w:rFonts w:ascii="Calibri" w:hAnsi="Calibri" w:cs="Times"/>
+          <w:color w:val="000000"/>
+          <w:sz w:val="22"/>
+          <w:szCs w:val="22"/>
+        </w:rPr>
+        <w:t>{passingCriteria</w:t>
       </w:r>
       <w:r>
         <w:rPr>
@@ -6882,13 +7033,27 @@
         <w:rPr>
           <w:rFonts w:asciiTheme="minorHAnsi" w:hAnsiTheme="minorHAnsi" w:cstheme="minorHAnsi"/>
         </w:rPr>
-        <w:t>latePolicy0</w:t>
-      </w:r>
-      <w:r>
-        <w:rPr>
-          <w:rFonts w:asciiTheme="minorHAnsi" w:hAnsiTheme="minorHAnsi" w:cstheme="minorHAnsi"/>
-        </w:rPr>
-        <w:t>}${</w:t>
+        <w:t>latePolicy</w:t>
+      </w:r>
+      <w:proofErr w:type="gramStart"/>
+      <w:r>
+        <w:rPr>
+          <w:rFonts w:asciiTheme="minorHAnsi" w:hAnsiTheme="minorHAnsi" w:cstheme="minorHAnsi"/>
+        </w:rPr>
+        <w:t>0</w:t>
+      </w:r>
+      <w:r>
+        <w:rPr>
+          <w:rFonts w:asciiTheme="minorHAnsi" w:hAnsiTheme="minorHAnsi" w:cstheme="minorHAnsi"/>
+        </w:rPr>
+        <w:t>}$</w:t>
+      </w:r>
+      <w:proofErr w:type="gramEnd"/>
+      <w:r>
+        <w:rPr>
+          <w:rFonts w:asciiTheme="minorHAnsi" w:hAnsiTheme="minorHAnsi" w:cstheme="minorHAnsi"/>
+        </w:rPr>
+        <w:t>{</w:t>
       </w:r>
       <w:bookmarkStart w:id="15" w:name="_Hlk111549667"/>
       <w:r>
@@ -7335,6 +7500,7 @@
         </w:rPr>
         <w:t>${missingExam</w:t>
       </w:r>
+      <w:proofErr w:type="gramStart"/>
       <w:r>
         <w:rPr>
           <w:rFonts w:ascii="Calibri" w:hAnsi="Calibri" w:cs="Times"/>
@@ -7349,7 +7515,16 @@
           <w:sz w:val="22"/>
           <w:szCs w:val="22"/>
         </w:rPr>
-        <w:t>}${missingExam</w:t>
+        <w:t>}$</w:t>
+      </w:r>
+      <w:proofErr w:type="gramEnd"/>
+      <w:r>
+        <w:rPr>
+          <w:rFonts w:ascii="Calibri" w:hAnsi="Calibri" w:cs="Times"/>
+          <w:sz w:val="22"/>
+          <w:szCs w:val="22"/>
+        </w:rPr>
+        <w:t>{missingExam</w:t>
       </w:r>
       <w:r>
         <w:rPr>
@@ -7862,15 +8037,33 @@
           <w:sz w:val="22"/>
           <w:szCs w:val="22"/>
         </w:rPr>
-        <w:t>Activity0</w:t>
-      </w:r>
-      <w:r>
-        <w:rPr>
-          <w:rFonts w:ascii="Calibri" w:hAnsi="Calibri" w:cs="Times"/>
-          <w:sz w:val="22"/>
-          <w:szCs w:val="22"/>
-        </w:rPr>
-        <w:t>}${missing</w:t>
+        <w:t>Activity</w:t>
+      </w:r>
+      <w:proofErr w:type="gramStart"/>
+      <w:r>
+        <w:rPr>
+          <w:rFonts w:ascii="Calibri" w:hAnsi="Calibri" w:cs="Times"/>
+          <w:sz w:val="22"/>
+          <w:szCs w:val="22"/>
+        </w:rPr>
+        <w:t>0</w:t>
+      </w:r>
+      <w:r>
+        <w:rPr>
+          <w:rFonts w:ascii="Calibri" w:hAnsi="Calibri" w:cs="Times"/>
+          <w:sz w:val="22"/>
+          <w:szCs w:val="22"/>
+        </w:rPr>
+        <w:t>}$</w:t>
+      </w:r>
+      <w:proofErr w:type="gramEnd"/>
+      <w:r>
+        <w:rPr>
+          <w:rFonts w:ascii="Calibri" w:hAnsi="Calibri" w:cs="Times"/>
+          <w:sz w:val="22"/>
+          <w:szCs w:val="22"/>
+        </w:rPr>
+        <w:t>{missing</w:t>
       </w:r>
       <w:r>
         <w:rPr>
@@ -8336,6 +8529,7 @@
         </w:rPr>
         <w:t>${learningAnalytics</w:t>
       </w:r>
+      <w:proofErr w:type="gramStart"/>
       <w:r>
         <w:rPr>
           <w:rFonts w:eastAsia="Times New Roman"/>
@@ -8346,7 +8540,14 @@
         <w:rPr>
           <w:rFonts w:eastAsia="Times New Roman"/>
         </w:rPr>
-        <w:t>${learningAnalytics</w:t>
+        <w:t>$</w:t>
+      </w:r>
+      <w:proofErr w:type="gramEnd"/>
+      <w:r>
+        <w:rPr>
+          <w:rFonts w:eastAsia="Times New Roman"/>
+        </w:rPr>
+        <w:t>{learningAnalytics</w:t>
       </w:r>
       <w:r>
         <w:rPr>
@@ -8915,30 +9116,14 @@
           <w:rFonts w:eastAsia="Times New Roman"/>
           <w:color w:val="212121"/>
         </w:rPr>
-        <w:t>courseCode</w:t>
-      </w:r>
-      <w:proofErr w:type="spellEnd"/>
+        <w:t>course</w:t>
+      </w:r>
       <w:r>
         <w:rPr>
           <w:rFonts w:eastAsia="Times New Roman"/>
           <w:color w:val="212121"/>
         </w:rPr>
-        <w:t xml:space="preserve">} </w:t>
-      </w:r>
-      <w:r>
-        <w:rPr>
-          <w:rFonts w:eastAsia="Times New Roman"/>
-          <w:color w:val="212121"/>
-        </w:rPr>
-        <w:t>${</w:t>
-      </w:r>
-      <w:proofErr w:type="spellStart"/>
-      <w:r>
-        <w:rPr>
-          <w:rFonts w:eastAsia="Times New Roman"/>
-          <w:color w:val="212121"/>
-        </w:rPr>
-        <w:t>courseNumber</w:t>
+        <w:t>Name</w:t>
       </w:r>
       <w:proofErr w:type="spellEnd"/>
       <w:r>

</xml_diff>